<commit_message>
Ajout de différents chapitres
J'ai complété certains chapitres de la documentation dans le nouveau fichier.
</commit_message>
<xml_diff>
--- a/Documentation/Documentation_pre_tpi.docx
+++ b/Documentation/Documentation_pre_tpi.docx
@@ -2162,13 +2162,16 @@
         <w:rPr>
           <w:bCs/>
           <w:i/>
+          <w:color w:val="FF0000"/>
           <w:sz w:val="20"/>
         </w:rPr>
       </w:pPr>
+      <w:bookmarkStart w:id="0" w:name="_GoBack"/>
       <w:r>
         <w:rPr>
           <w:bCs/>
           <w:i/>
+          <w:color w:val="FF0000"/>
           <w:sz w:val="20"/>
           <w:u w:val="single"/>
         </w:rPr>
@@ -2178,6 +2181,7 @@
         <w:rPr>
           <w:bCs/>
           <w:i/>
+          <w:color w:val="FF0000"/>
           <w:sz w:val="20"/>
         </w:rPr>
         <w:t>:</w:t>
@@ -2186,6 +2190,7 @@
         <w:rPr>
           <w:bCs/>
           <w:i/>
+          <w:color w:val="FF0000"/>
           <w:sz w:val="20"/>
         </w:rPr>
         <w:br/>
@@ -2197,6 +2202,7 @@
         <w:rPr>
           <w:bCs/>
           <w:i/>
+          <w:color w:val="FF0000"/>
           <w:sz w:val="20"/>
         </w:rPr>
       </w:pPr>
@@ -2204,6 +2210,7 @@
         <w:rPr>
           <w:bCs/>
           <w:i/>
+          <w:color w:val="FF0000"/>
           <w:sz w:val="20"/>
         </w:rPr>
         <w:t xml:space="preserve">De plus, en fonction du type de </w:t>
@@ -2213,6 +2220,7 @@
         <w:rPr>
           <w:bCs/>
           <w:i/>
+          <w:color w:val="FF0000"/>
           <w:sz w:val="20"/>
         </w:rPr>
         <w:t>projet,  il</w:t>
@@ -2222,11 +2230,13 @@
         <w:rPr>
           <w:bCs/>
           <w:i/>
+          <w:color w:val="FF0000"/>
           <w:sz w:val="20"/>
         </w:rPr>
         <w:t xml:space="preserve"> est tout à fait possible que certains chapitres ou paragraphes n’aient aucun sens. Dans ce cas il est recommandé de les retirer du document pour éviter de l’alourdir inutilement.  </w:t>
       </w:r>
     </w:p>
+    <w:bookmarkEnd w:id="0"/>
     <w:p>
       <w:r>
         <w:br w:type="page"/>
@@ -2236,7 +2246,7 @@
       <w:pPr>
         <w:pStyle w:val="Titre1"/>
       </w:pPr>
-      <w:bookmarkStart w:id="0" w:name="_Toc499021832"/>
+      <w:bookmarkStart w:id="1" w:name="_Toc499021832"/>
       <w:r>
         <w:lastRenderedPageBreak/>
         <w:t>Analyse prél</w:t>
@@ -2247,7 +2257,7 @@
       <w:r>
         <w:t>minaire</w:t>
       </w:r>
-      <w:bookmarkEnd w:id="0"/>
+      <w:bookmarkEnd w:id="1"/>
     </w:p>
     <w:p>
       <w:pPr>
@@ -2257,7 +2267,7 @@
           <w:iCs/>
         </w:rPr>
       </w:pPr>
-      <w:bookmarkStart w:id="1" w:name="_Toc499021833"/>
+      <w:bookmarkStart w:id="2" w:name="_Toc499021833"/>
       <w:r>
         <w:rPr>
           <w:i w:val="0"/>
@@ -2265,7 +2275,7 @@
         </w:rPr>
         <w:t>Introduction</w:t>
       </w:r>
-      <w:bookmarkEnd w:id="1"/>
+      <w:bookmarkEnd w:id="2"/>
       <w:r>
         <w:rPr>
           <w:i w:val="0"/>
@@ -2277,10 +2287,7 @@
     <w:p/>
     <w:p>
       <w:r>
-        <w:t>Pour</w:t>
-      </w:r>
-      <w:r>
-        <w:t xml:space="preserve"> ce projet je vais créer un site d’e-commerce qui servira à mettre en vente des habits, des chaussures et des sacs. Pour le site, je vais partir d’un </w:t>
+        <w:t xml:space="preserve">Pour ce projet je vais créer un site d’e-commerce qui servira à mettre en vente des habits, des chaussures et des sacs. Pour le site, je vais partir d’un </w:t>
       </w:r>
       <w:proofErr w:type="spellStart"/>
       <w:r>
@@ -2327,7 +2334,7 @@
           <w:iCs/>
         </w:rPr>
       </w:pPr>
-      <w:bookmarkStart w:id="2" w:name="_Toc499021834"/>
+      <w:bookmarkStart w:id="3" w:name="_Toc499021834"/>
       <w:r>
         <w:rPr>
           <w:i w:val="0"/>
@@ -2335,7 +2342,7 @@
         </w:rPr>
         <w:t>Objectifs</w:t>
       </w:r>
-      <w:bookmarkEnd w:id="2"/>
+      <w:bookmarkEnd w:id="3"/>
     </w:p>
     <w:p>
       <w:pPr>
@@ -2749,13 +2756,15 @@
         <w:rPr>
           <w:i/>
           <w:iCs/>
-          <w:szCs w:val="14"/>
-        </w:rPr>
-      </w:pPr>
-      <w:r>
-        <w:rPr>
-          <w:i/>
-          <w:iCs/>
+          <w:color w:val="FF0000"/>
+          <w:szCs w:val="14"/>
+        </w:rPr>
+      </w:pPr>
+      <w:r>
+        <w:rPr>
+          <w:i/>
+          <w:iCs/>
+          <w:color w:val="FF0000"/>
           <w:szCs w:val="14"/>
         </w:rPr>
         <w:lastRenderedPageBreak/>
@@ -2765,6 +2774,7 @@
         <w:rPr>
           <w:i/>
           <w:iCs/>
+          <w:color w:val="FF0000"/>
           <w:szCs w:val="14"/>
         </w:rPr>
         <w:t>de c</w:t>
@@ -2773,6 +2783,7 @@
         <w:rPr>
           <w:i/>
           <w:iCs/>
+          <w:color w:val="FF0000"/>
           <w:szCs w:val="14"/>
         </w:rPr>
         <w:t>eux-ci devr</w:t>
@@ -2781,6 +2792,7 @@
         <w:rPr>
           <w:i/>
           <w:iCs/>
+          <w:color w:val="FF0000"/>
           <w:szCs w:val="14"/>
         </w:rPr>
         <w:t xml:space="preserve">a pouvoir être contrôlée à la fin du projet. Les objectifs pourront </w:t>
@@ -2789,6 +2801,7 @@
         <w:rPr>
           <w:i/>
           <w:iCs/>
+          <w:color w:val="FF0000"/>
           <w:szCs w:val="14"/>
         </w:rPr>
         <w:t xml:space="preserve">éventuellement </w:t>
@@ -2797,6 +2810,7 @@
         <w:rPr>
           <w:i/>
           <w:iCs/>
+          <w:color w:val="FF0000"/>
           <w:szCs w:val="14"/>
         </w:rPr>
         <w:t xml:space="preserve">être revus après l'analyse. </w:t>
@@ -2805,22 +2819,25 @@
     <w:p>
       <w:pPr>
         <w:rPr>
-          <w:szCs w:val="14"/>
-        </w:rPr>
-      </w:pPr>
-    </w:p>
-    <w:p>
-      <w:pPr>
-        <w:rPr>
-          <w:i/>
-          <w:iCs/>
-          <w:szCs w:val="14"/>
-        </w:rPr>
-      </w:pPr>
-      <w:r>
-        <w:rPr>
-          <w:i/>
-          <w:iCs/>
+          <w:color w:val="FF0000"/>
+          <w:szCs w:val="14"/>
+        </w:rPr>
+      </w:pPr>
+    </w:p>
+    <w:p>
+      <w:pPr>
+        <w:rPr>
+          <w:i/>
+          <w:iCs/>
+          <w:color w:val="FF0000"/>
+          <w:szCs w:val="14"/>
+        </w:rPr>
+      </w:pPr>
+      <w:r>
+        <w:rPr>
+          <w:i/>
+          <w:iCs/>
+          <w:color w:val="FF0000"/>
           <w:szCs w:val="14"/>
         </w:rPr>
         <w:t>Ces éléments peuvent être repris des spécifications de départ.</w:t>
@@ -2847,7 +2864,7 @@
         </w:rPr>
         <w:br w:type="page"/>
       </w:r>
-      <w:bookmarkStart w:id="3" w:name="_Toc499021835"/>
+      <w:bookmarkStart w:id="4" w:name="_Toc499021835"/>
       <w:r>
         <w:rPr>
           <w:i w:val="0"/>
@@ -2863,7 +2880,7 @@
         </w:rPr>
         <w:t xml:space="preserve"> initiale</w:t>
       </w:r>
-      <w:bookmarkEnd w:id="3"/>
+      <w:bookmarkEnd w:id="4"/>
     </w:p>
     <w:p>
       <w:pPr>
@@ -3011,14 +3028,14 @@
       <w:pPr>
         <w:pStyle w:val="Titre1"/>
       </w:pPr>
-      <w:bookmarkStart w:id="4" w:name="_Toc499021836"/>
+      <w:bookmarkStart w:id="5" w:name="_Toc499021836"/>
       <w:r>
         <w:t>Analyse</w:t>
       </w:r>
       <w:r>
         <w:t xml:space="preserve"> / Conception</w:t>
       </w:r>
-      <w:bookmarkEnd w:id="4"/>
+      <w:bookmarkEnd w:id="5"/>
     </w:p>
     <w:p/>
     <w:p>
@@ -3125,8 +3142,6 @@
       <w:r>
         <w:t>sera</w:t>
       </w:r>
-      <w:bookmarkStart w:id="5" w:name="_GoBack"/>
-      <w:bookmarkEnd w:id="5"/>
       <w:r>
         <w:t xml:space="preserve"> disponible. </w:t>
       </w:r>
@@ -3184,6 +3199,7 @@
           <w:rFonts w:ascii="Arial" w:hAnsi="Arial"/>
           <w:i/>
           <w:iCs/>
+          <w:color w:val="FF0000"/>
           <w:sz w:val="24"/>
           <w:szCs w:val="14"/>
           <w:lang w:eastAsia="fr-FR"/>
@@ -3194,6 +3210,7 @@
           <w:rFonts w:ascii="Arial" w:hAnsi="Arial"/>
           <w:i/>
           <w:iCs/>
+          <w:color w:val="FF0000"/>
           <w:sz w:val="24"/>
           <w:szCs w:val="14"/>
           <w:lang w:eastAsia="fr-FR"/>
@@ -3205,6 +3222,7 @@
           <w:rFonts w:ascii="Arial" w:hAnsi="Arial"/>
           <w:i/>
           <w:iCs/>
+          <w:color w:val="FF0000"/>
           <w:sz w:val="24"/>
           <w:szCs w:val="14"/>
           <w:lang w:eastAsia="fr-FR"/>
@@ -3217,6 +3235,7 @@
           <w:rFonts w:ascii="Arial" w:hAnsi="Arial"/>
           <w:i/>
           <w:iCs/>
+          <w:color w:val="FF0000"/>
           <w:sz w:val="24"/>
           <w:szCs w:val="14"/>
           <w:lang w:eastAsia="fr-FR"/>
@@ -3237,6 +3256,7 @@
           <w:rFonts w:ascii="Arial" w:hAnsi="Arial"/>
           <w:i/>
           <w:iCs/>
+          <w:color w:val="FF0000"/>
           <w:sz w:val="24"/>
           <w:szCs w:val="14"/>
           <w:lang w:eastAsia="fr-FR"/>
@@ -3255,6 +3275,7 @@
           <w:rFonts w:ascii="Arial" w:hAnsi="Arial"/>
           <w:i/>
           <w:iCs/>
+          <w:color w:val="FF0000"/>
           <w:sz w:val="24"/>
           <w:szCs w:val="14"/>
           <w:lang w:eastAsia="fr-FR"/>
@@ -3265,6 +3286,7 @@
           <w:rFonts w:ascii="Arial" w:hAnsi="Arial"/>
           <w:i/>
           <w:iCs/>
+          <w:color w:val="FF0000"/>
           <w:sz w:val="24"/>
           <w:szCs w:val="14"/>
           <w:lang w:eastAsia="fr-FR"/>
@@ -3283,6 +3305,7 @@
           <w:rFonts w:ascii="Arial" w:hAnsi="Arial"/>
           <w:i/>
           <w:iCs/>
+          <w:color w:val="FF0000"/>
           <w:sz w:val="24"/>
           <w:szCs w:val="14"/>
           <w:lang w:eastAsia="fr-FR"/>
@@ -3294,6 +3317,7 @@
           <w:rFonts w:ascii="Arial" w:hAnsi="Arial"/>
           <w:i/>
           <w:iCs/>
+          <w:color w:val="FF0000"/>
           <w:sz w:val="24"/>
           <w:szCs w:val="14"/>
           <w:lang w:eastAsia="fr-FR"/>
@@ -3305,6 +3329,7 @@
           <w:rFonts w:ascii="Arial" w:hAnsi="Arial"/>
           <w:i/>
           <w:iCs/>
+          <w:color w:val="FF0000"/>
           <w:sz w:val="24"/>
           <w:szCs w:val="14"/>
           <w:lang w:eastAsia="fr-FR"/>
@@ -3317,6 +3342,7 @@
           <w:rFonts w:ascii="Arial" w:hAnsi="Arial"/>
           <w:i/>
           <w:iCs/>
+          <w:color w:val="FF0000"/>
           <w:sz w:val="24"/>
           <w:szCs w:val="14"/>
           <w:lang w:eastAsia="fr-FR"/>
@@ -3329,6 +3355,7 @@
           <w:rFonts w:ascii="Arial" w:hAnsi="Arial"/>
           <w:i/>
           <w:iCs/>
+          <w:color w:val="FF0000"/>
           <w:sz w:val="24"/>
           <w:szCs w:val="14"/>
           <w:lang w:eastAsia="fr-FR"/>
@@ -3341,6 +3368,7 @@
           <w:rFonts w:ascii="Arial" w:hAnsi="Arial"/>
           <w:i/>
           <w:iCs/>
+          <w:color w:val="FF0000"/>
           <w:sz w:val="24"/>
           <w:szCs w:val="14"/>
           <w:lang w:eastAsia="fr-FR"/>
@@ -3359,6 +3387,7 @@
           <w:rFonts w:ascii="Arial" w:hAnsi="Arial"/>
           <w:i/>
           <w:iCs/>
+          <w:color w:val="FF0000"/>
           <w:sz w:val="24"/>
           <w:szCs w:val="14"/>
           <w:lang w:eastAsia="fr-FR"/>
@@ -3369,6 +3398,7 @@
           <w:rFonts w:ascii="Arial" w:hAnsi="Arial"/>
           <w:i/>
           <w:iCs/>
+          <w:color w:val="FF0000"/>
           <w:sz w:val="24"/>
           <w:szCs w:val="14"/>
           <w:lang w:eastAsia="fr-FR"/>
@@ -3380,6 +3410,7 @@
           <w:rFonts w:ascii="Arial" w:hAnsi="Arial"/>
           <w:i/>
           <w:iCs/>
+          <w:color w:val="FF0000"/>
           <w:sz w:val="24"/>
           <w:szCs w:val="14"/>
           <w:lang w:eastAsia="fr-FR"/>
@@ -3392,6 +3423,7 @@
           <w:rFonts w:ascii="Arial" w:hAnsi="Arial"/>
           <w:i/>
           <w:iCs/>
+          <w:color w:val="FF0000"/>
           <w:sz w:val="24"/>
           <w:szCs w:val="14"/>
           <w:lang w:eastAsia="fr-FR"/>
@@ -3404,6 +3436,7 @@
           <w:rFonts w:ascii="Arial" w:hAnsi="Arial"/>
           <w:i/>
           <w:iCs/>
+          <w:color w:val="FF0000"/>
           <w:sz w:val="24"/>
           <w:szCs w:val="14"/>
           <w:lang w:eastAsia="fr-FR"/>
@@ -3415,6 +3448,7 @@
           <w:rFonts w:ascii="Arial" w:hAnsi="Arial"/>
           <w:i/>
           <w:iCs/>
+          <w:color w:val="FF0000"/>
           <w:sz w:val="24"/>
           <w:szCs w:val="14"/>
           <w:lang w:eastAsia="fr-FR"/>
@@ -3433,6 +3467,7 @@
           <w:rFonts w:ascii="Arial" w:hAnsi="Arial"/>
           <w:i/>
           <w:iCs/>
+          <w:color w:val="FF0000"/>
           <w:sz w:val="24"/>
           <w:szCs w:val="14"/>
           <w:lang w:eastAsia="fr-FR"/>
@@ -3444,6 +3479,7 @@
           <w:rFonts w:ascii="Arial" w:hAnsi="Arial"/>
           <w:i/>
           <w:iCs/>
+          <w:color w:val="FF0000"/>
           <w:sz w:val="24"/>
           <w:szCs w:val="14"/>
           <w:lang w:eastAsia="fr-FR"/>
@@ -3455,6 +3491,7 @@
           <w:rFonts w:ascii="Arial" w:hAnsi="Arial"/>
           <w:i/>
           <w:iCs/>
+          <w:color w:val="FF0000"/>
           <w:sz w:val="24"/>
           <w:szCs w:val="14"/>
           <w:lang w:eastAsia="fr-FR"/>
@@ -3467,6 +3504,7 @@
           <w:rFonts w:ascii="Arial" w:hAnsi="Arial"/>
           <w:i/>
           <w:iCs/>
+          <w:color w:val="FF0000"/>
           <w:sz w:val="24"/>
           <w:szCs w:val="14"/>
           <w:lang w:eastAsia="fr-FR"/>
@@ -3485,6 +3523,7 @@
           <w:rFonts w:ascii="Arial" w:hAnsi="Arial"/>
           <w:i/>
           <w:iCs/>
+          <w:color w:val="FF0000"/>
           <w:sz w:val="24"/>
           <w:szCs w:val="14"/>
           <w:lang w:eastAsia="fr-FR"/>
@@ -3495,6 +3534,7 @@
           <w:rFonts w:ascii="Arial" w:hAnsi="Arial"/>
           <w:i/>
           <w:iCs/>
+          <w:color w:val="FF0000"/>
           <w:sz w:val="24"/>
           <w:szCs w:val="14"/>
           <w:lang w:eastAsia="fr-FR"/>
@@ -3539,7 +3579,52 @@
       <w:bookmarkEnd w:id="7"/>
       <w:bookmarkEnd w:id="8"/>
     </w:p>
+    <w:p>
+      <w:pPr>
+        <w:tabs>
+          <w:tab w:val="left" w:pos="2085"/>
+        </w:tabs>
+      </w:pPr>
+      <w:r>
+        <w:tab/>
+      </w:r>
+    </w:p>
+    <w:p>
+      <w:r>
+        <w:t>Les premiers tests se feront par moi</w:t>
+      </w:r>
+      <w:r>
+        <w:t>-même</w:t>
+      </w:r>
+      <w:r>
+        <w:t xml:space="preserve">. J’essaierai de faire et trouver un maximum de bugs pour pouvoir ensuite les corriger. </w:t>
+      </w:r>
+    </w:p>
     <w:p/>
+    <w:p>
+      <w:r>
+        <w:t xml:space="preserve">Une fois </w:t>
+      </w:r>
+      <w:r>
+        <w:t>que je trouverai que le site est fiable</w:t>
+      </w:r>
+      <w:r>
+        <w:t xml:space="preserve">, je demanderai à des personnes de la classe d’essayer de </w:t>
+      </w:r>
+      <w:r>
+        <w:t xml:space="preserve">le </w:t>
+      </w:r>
+      <w:r>
+        <w:t>faire planter pour voir s’il reste des choses à améliorer.</w:t>
+      </w:r>
+    </w:p>
+    <w:p>
+      <w:pPr>
+        <w:tabs>
+          <w:tab w:val="left" w:pos="2085"/>
+        </w:tabs>
+      </w:pPr>
+    </w:p>
     <w:p>
       <w:pPr>
         <w:pStyle w:val="En-tte"/>
@@ -3547,13 +3632,15 @@
         <w:rPr>
           <w:i/>
           <w:iCs/>
-          <w:szCs w:val="14"/>
-        </w:rPr>
-      </w:pPr>
-      <w:r>
-        <w:rPr>
-          <w:i/>
-          <w:iCs/>
+          <w:color w:val="FF0000"/>
+          <w:szCs w:val="14"/>
+        </w:rPr>
+      </w:pPr>
+      <w:r>
+        <w:rPr>
+          <w:i/>
+          <w:iCs/>
+          <w:color w:val="FF0000"/>
           <w:szCs w:val="14"/>
         </w:rPr>
         <w:t xml:space="preserve">Décrire la stratégie globale de </w:t>
@@ -3563,6 +3650,7 @@
         <w:rPr>
           <w:i/>
           <w:iCs/>
+          <w:color w:val="FF0000"/>
           <w:szCs w:val="14"/>
         </w:rPr>
         <w:t>test:</w:t>
@@ -3572,6 +3660,7 @@
         <w:rPr>
           <w:i/>
           <w:iCs/>
+          <w:color w:val="FF0000"/>
           <w:szCs w:val="14"/>
         </w:rPr>
         <w:t xml:space="preserve"> </w:t>
@@ -3584,6 +3673,7 @@
         <w:rPr>
           <w:i/>
           <w:iCs/>
+          <w:color w:val="FF0000"/>
           <w:szCs w:val="14"/>
         </w:rPr>
       </w:pPr>
@@ -3602,6 +3692,7 @@
         <w:rPr>
           <w:i/>
           <w:iCs/>
+          <w:color w:val="FF0000"/>
           <w:szCs w:val="14"/>
         </w:rPr>
       </w:pPr>
@@ -3610,6 +3701,7 @@
         <w:rPr>
           <w:i/>
           <w:iCs/>
+          <w:color w:val="FF0000"/>
           <w:szCs w:val="14"/>
         </w:rPr>
         <w:t>t</w:t>
@@ -3618,6 +3710,7 @@
         <w:rPr>
           <w:i/>
           <w:iCs/>
+          <w:color w:val="FF0000"/>
           <w:szCs w:val="14"/>
         </w:rPr>
         <w:t>ypes</w:t>
@@ -3627,6 +3720,7 @@
         <w:rPr>
           <w:i/>
           <w:iCs/>
+          <w:color w:val="FF0000"/>
           <w:szCs w:val="14"/>
         </w:rPr>
         <w:t xml:space="preserve"> de des tests et ordre dans lequel ils seront effectués.</w:t>
@@ -3646,6 +3740,7 @@
         <w:rPr>
           <w:i/>
           <w:iCs/>
+          <w:color w:val="FF0000"/>
           <w:szCs w:val="14"/>
         </w:rPr>
       </w:pPr>
@@ -3654,6 +3749,7 @@
         <w:rPr>
           <w:i/>
           <w:iCs/>
+          <w:color w:val="FF0000"/>
           <w:szCs w:val="14"/>
         </w:rPr>
         <w:t>l</w:t>
@@ -3662,6 +3758,7 @@
         <w:rPr>
           <w:i/>
           <w:iCs/>
+          <w:color w:val="FF0000"/>
           <w:szCs w:val="14"/>
         </w:rPr>
         <w:t>es</w:t>
@@ -3671,6 +3768,7 @@
         <w:rPr>
           <w:i/>
           <w:iCs/>
+          <w:color w:val="FF0000"/>
           <w:szCs w:val="14"/>
         </w:rPr>
         <w:t xml:space="preserve"> moyens à mettre en œuvre</w:t>
@@ -3679,6 +3777,7 @@
         <w:rPr>
           <w:i/>
           <w:iCs/>
+          <w:color w:val="FF0000"/>
           <w:szCs w:val="14"/>
         </w:rPr>
         <w:t>.</w:t>
@@ -3698,6 +3797,7 @@
         <w:rPr>
           <w:i/>
           <w:iCs/>
+          <w:color w:val="FF0000"/>
           <w:szCs w:val="14"/>
         </w:rPr>
       </w:pPr>
@@ -3706,6 +3806,7 @@
         <w:rPr>
           <w:i/>
           <w:iCs/>
+          <w:color w:val="FF0000"/>
           <w:szCs w:val="14"/>
         </w:rPr>
         <w:t>c</w:t>
@@ -3714,6 +3815,7 @@
         <w:rPr>
           <w:i/>
           <w:iCs/>
+          <w:color w:val="FF0000"/>
           <w:szCs w:val="14"/>
         </w:rPr>
         <w:t>ouverture</w:t>
@@ -3723,6 +3825,7 @@
         <w:rPr>
           <w:i/>
           <w:iCs/>
+          <w:color w:val="FF0000"/>
           <w:szCs w:val="14"/>
         </w:rPr>
         <w:t xml:space="preserve"> des tests (tests exhaustifs ou non, si non, pourquoi ?)</w:t>
@@ -3731,6 +3834,7 @@
         <w:rPr>
           <w:i/>
           <w:iCs/>
+          <w:color w:val="FF0000"/>
           <w:szCs w:val="14"/>
         </w:rPr>
         <w:t>.</w:t>
@@ -3750,6 +3854,7 @@
         <w:rPr>
           <w:i/>
           <w:iCs/>
+          <w:color w:val="FF0000"/>
           <w:szCs w:val="14"/>
         </w:rPr>
       </w:pPr>
@@ -3758,6 +3863,7 @@
         <w:rPr>
           <w:i/>
           <w:iCs/>
+          <w:color w:val="FF0000"/>
           <w:szCs w:val="14"/>
         </w:rPr>
         <w:t>d</w:t>
@@ -3766,6 +3872,7 @@
         <w:rPr>
           <w:i/>
           <w:iCs/>
+          <w:color w:val="FF0000"/>
           <w:szCs w:val="14"/>
         </w:rPr>
         <w:t>onnées</w:t>
@@ -3775,6 +3882,7 @@
         <w:rPr>
           <w:i/>
           <w:iCs/>
+          <w:color w:val="FF0000"/>
           <w:szCs w:val="14"/>
         </w:rPr>
         <w:t xml:space="preserve"> de test à prévoir (données réelles ?)</w:t>
@@ -3783,6 +3891,7 @@
         <w:rPr>
           <w:i/>
           <w:iCs/>
+          <w:color w:val="FF0000"/>
           <w:szCs w:val="14"/>
         </w:rPr>
         <w:t>.</w:t>
@@ -3802,6 +3911,7 @@
         <w:rPr>
           <w:i/>
           <w:iCs/>
+          <w:color w:val="FF0000"/>
           <w:szCs w:val="14"/>
         </w:rPr>
       </w:pPr>
@@ -3810,6 +3920,7 @@
         <w:rPr>
           <w:i/>
           <w:iCs/>
+          <w:color w:val="FF0000"/>
           <w:szCs w:val="14"/>
         </w:rPr>
         <w:t>les</w:t>
@@ -3819,6 +3930,7 @@
         <w:rPr>
           <w:i/>
           <w:iCs/>
+          <w:color w:val="FF0000"/>
           <w:szCs w:val="14"/>
         </w:rPr>
         <w:t xml:space="preserve"> testeurs extérieurs éventuels.</w:t>
@@ -3905,6 +4017,7 @@
         <w:rPr>
           <w:rFonts w:ascii="Arial" w:hAnsi="Arial" w:cs="Arial"/>
           <w:i/>
+          <w:color w:val="FF0000"/>
           <w:sz w:val="24"/>
         </w:rPr>
       </w:pPr>
@@ -3913,6 +4026,7 @@
         <w:rPr>
           <w:rFonts w:ascii="Arial" w:hAnsi="Arial" w:cs="Arial"/>
           <w:i/>
+          <w:color w:val="FF0000"/>
           <w:sz w:val="24"/>
         </w:rPr>
         <w:t>risques</w:t>
@@ -3922,6 +4036,7 @@
         <w:rPr>
           <w:rFonts w:ascii="Arial" w:hAnsi="Arial" w:cs="Arial"/>
           <w:i/>
+          <w:color w:val="FF0000"/>
           <w:sz w:val="24"/>
         </w:rPr>
         <w:t xml:space="preserve"> techniques (complexité, manque de compétences, …)</w:t>
@@ -3930,6 +4045,7 @@
         <w:rPr>
           <w:rFonts w:ascii="Arial" w:hAnsi="Arial" w:cs="Arial"/>
           <w:i/>
+          <w:color w:val="FF0000"/>
           <w:sz w:val="24"/>
         </w:rPr>
         <w:t>.</w:t>
@@ -3946,6 +4062,7 @@
         <w:rPr>
           <w:rFonts w:ascii="Arial" w:hAnsi="Arial" w:cs="Arial"/>
           <w:i/>
+          <w:color w:val="FF0000"/>
           <w:sz w:val="24"/>
         </w:rPr>
       </w:pPr>
@@ -3961,25 +4078,283 @@
         <w:rPr>
           <w:rFonts w:ascii="Arial" w:hAnsi="Arial" w:cs="Arial"/>
           <w:i/>
+          <w:color w:val="FF0000"/>
           <w:sz w:val="24"/>
         </w:rPr>
+        <w:sectPr>
+          <w:headerReference w:type="default" r:id="rId8"/>
+          <w:footerReference w:type="default" r:id="rId9"/>
+          <w:pgSz w:w="11906" w:h="16838" w:code="9"/>
+          <w:pgMar w:top="1418" w:right="1418" w:bottom="1418" w:left="1418" w:header="720" w:footer="720" w:gutter="0"/>
+          <w:cols w:space="720"/>
+          <w:titlePg/>
+        </w:sectPr>
       </w:pPr>
       <w:r>
         <w:rPr>
           <w:rFonts w:ascii="Arial" w:hAnsi="Arial" w:cs="Arial"/>
           <w:i/>
+          <w:color w:val="FF0000"/>
           <w:sz w:val="24"/>
         </w:rPr>
         <w:t>Décrire aussi quelles solutions ont été appliquées pour réduire les risques (priorités, formation, actions, …)</w:t>
       </w:r>
-      <w:r>
-        <w:rPr>
-          <w:rFonts w:ascii="Arial" w:hAnsi="Arial" w:cs="Arial"/>
-          <w:i/>
+    </w:p>
+    <w:p>
+      <w:pPr>
+        <w:pStyle w:val="Titre2"/>
+        <w:rPr>
+          <w:i w:val="0"/>
+          <w:iCs/>
+        </w:rPr>
+      </w:pPr>
+      <w:bookmarkStart w:id="12" w:name="_Toc499021840"/>
+      <w:r>
+        <w:rPr>
+          <w:i w:val="0"/>
+          <w:iCs/>
+        </w:rPr>
+        <w:lastRenderedPageBreak/>
+        <w:t>Planification</w:t>
+      </w:r>
+      <w:bookmarkEnd w:id="12"/>
+    </w:p>
+    <w:p/>
+    <w:p>
+      <w:pPr>
+        <w:rPr>
+          <w:szCs w:val="14"/>
+        </w:rPr>
+      </w:pPr>
+      <w:r>
+        <w:rPr>
+          <w:noProof/>
+          <w:lang w:val="fr-CH" w:eastAsia="fr-CH"/>
+        </w:rPr>
+        <w:drawing>
+          <wp:anchor distT="0" distB="0" distL="114300" distR="114300" simplePos="0" relativeHeight="251659264" behindDoc="0" locked="0" layoutInCell="1" allowOverlap="1">
+            <wp:simplePos x="0" y="0"/>
+            <wp:positionH relativeFrom="column">
+              <wp:posOffset>-900430</wp:posOffset>
+            </wp:positionH>
+            <wp:positionV relativeFrom="paragraph">
+              <wp:posOffset>333375</wp:posOffset>
+            </wp:positionV>
+            <wp:extent cx="10674985" cy="1933575"/>
+            <wp:effectExtent l="0" t="0" r="0" b="9525"/>
+            <wp:wrapSquare wrapText="bothSides"/>
+            <wp:docPr id="1" name="Image 1" descr="gantt"/>
+            <wp:cNvGraphicFramePr>
+              <a:graphicFrameLocks xmlns:a="http://schemas.openxmlformats.org/drawingml/2006/main" noChangeAspect="1"/>
+            </wp:cNvGraphicFramePr>
+            <a:graphic xmlns:a="http://schemas.openxmlformats.org/drawingml/2006/main">
+              <a:graphicData uri="http://schemas.openxmlformats.org/drawingml/2006/picture">
+                <pic:pic xmlns:pic="http://schemas.openxmlformats.org/drawingml/2006/picture">
+                  <pic:nvPicPr>
+                    <pic:cNvPr id="0" name="Picture 2" descr="gantt"/>
+                    <pic:cNvPicPr>
+                      <a:picLocks noChangeAspect="1" noChangeArrowheads="1"/>
+                    </pic:cNvPicPr>
+                  </pic:nvPicPr>
+                  <pic:blipFill>
+                    <a:blip r:embed="rId10">
+                      <a:extLst>
+                        <a:ext uri="{28A0092B-C50C-407E-A947-70E740481C1C}">
+                          <a14:useLocalDpi xmlns:a14="http://schemas.microsoft.com/office/drawing/2010/main" val="0"/>
+                        </a:ext>
+                      </a:extLst>
+                    </a:blip>
+                    <a:srcRect/>
+                    <a:stretch>
+                      <a:fillRect/>
+                    </a:stretch>
+                  </pic:blipFill>
+                  <pic:spPr bwMode="auto">
+                    <a:xfrm>
+                      <a:off x="0" y="0"/>
+                      <a:ext cx="10674985" cy="1933575"/>
+                    </a:xfrm>
+                    <a:prstGeom prst="rect">
+                      <a:avLst/>
+                    </a:prstGeom>
+                    <a:noFill/>
+                  </pic:spPr>
+                </pic:pic>
+              </a:graphicData>
+            </a:graphic>
+            <wp14:sizeRelH relativeFrom="page">
+              <wp14:pctWidth>0</wp14:pctWidth>
+            </wp14:sizeRelH>
+            <wp14:sizeRelV relativeFrom="page">
+              <wp14:pctHeight>0</wp14:pctHeight>
+            </wp14:sizeRelV>
+          </wp:anchor>
+        </w:drawing>
+      </w:r>
+      <w:r>
+        <w:rPr>
+          <w:szCs w:val="14"/>
+        </w:rPr>
+        <w:t xml:space="preserve">Voici comment le temps a été géré durant tout le projet Pré-TPI. </w:t>
+      </w:r>
+    </w:p>
+    <w:p/>
+    <w:p>
+      <w:pPr>
+        <w:pStyle w:val="Retraitnormal1"/>
+        <w:numPr>
+          <w:ilvl w:val="0"/>
+          <w:numId w:val="0"/>
+        </w:numPr>
+        <w:ind w:left="349"/>
+        <w:rPr>
+          <w:rFonts w:ascii="Arial" w:hAnsi="Arial"/>
+          <w:i/>
+          <w:iCs/>
+          <w:color w:val="FF0000"/>
           <w:sz w:val="24"/>
-        </w:rPr>
-        <w:t>.</w:t>
-      </w:r>
+          <w:szCs w:val="14"/>
+          <w:lang w:eastAsia="fr-FR"/>
+        </w:rPr>
+      </w:pPr>
+      <w:r>
+        <w:rPr>
+          <w:rFonts w:ascii="Arial" w:hAnsi="Arial"/>
+          <w:i/>
+          <w:iCs/>
+          <w:color w:val="FF0000"/>
+          <w:sz w:val="24"/>
+          <w:szCs w:val="14"/>
+          <w:lang w:eastAsia="fr-FR"/>
+        </w:rPr>
+        <w:t>Révision de la planification initiale du projet :</w:t>
+      </w:r>
+    </w:p>
+    <w:p>
+      <w:pPr>
+        <w:pStyle w:val="Retraitnormal1"/>
+        <w:numPr>
+          <w:ilvl w:val="0"/>
+          <w:numId w:val="0"/>
+        </w:numPr>
+        <w:ind w:left="349"/>
+        <w:rPr>
+          <w:rFonts w:ascii="Arial" w:hAnsi="Arial"/>
+          <w:i/>
+          <w:iCs/>
+          <w:color w:val="FF0000"/>
+          <w:sz w:val="24"/>
+          <w:szCs w:val="14"/>
+          <w:lang w:eastAsia="fr-FR"/>
+        </w:rPr>
+      </w:pPr>
+    </w:p>
+    <w:p>
+      <w:pPr>
+        <w:pStyle w:val="Retraitnormal1"/>
+        <w:numPr>
+          <w:ilvl w:val="0"/>
+          <w:numId w:val="7"/>
+        </w:numPr>
+        <w:rPr>
+          <w:rFonts w:ascii="Arial" w:hAnsi="Arial"/>
+          <w:i/>
+          <w:iCs/>
+          <w:color w:val="FF0000"/>
+          <w:sz w:val="24"/>
+          <w:szCs w:val="14"/>
+          <w:lang w:eastAsia="fr-FR"/>
+        </w:rPr>
+      </w:pPr>
+      <w:proofErr w:type="gramStart"/>
+      <w:r>
+        <w:rPr>
+          <w:rFonts w:ascii="Arial" w:hAnsi="Arial"/>
+          <w:i/>
+          <w:iCs/>
+          <w:color w:val="FF0000"/>
+          <w:sz w:val="24"/>
+          <w:szCs w:val="14"/>
+          <w:lang w:eastAsia="fr-FR"/>
+        </w:rPr>
+        <w:t>planning</w:t>
+      </w:r>
+      <w:proofErr w:type="gramEnd"/>
+      <w:r>
+        <w:rPr>
+          <w:rFonts w:ascii="Arial" w:hAnsi="Arial"/>
+          <w:i/>
+          <w:iCs/>
+          <w:color w:val="FF0000"/>
+          <w:sz w:val="24"/>
+          <w:szCs w:val="14"/>
+          <w:lang w:eastAsia="fr-FR"/>
+        </w:rPr>
+        <w:t xml:space="preserve"> indiquant les dates de début et de fin du projet ainsi que le découpage connu des diverses phases. </w:t>
+      </w:r>
+    </w:p>
+    <w:p>
+      <w:pPr>
+        <w:pStyle w:val="Retraitnormal1"/>
+        <w:numPr>
+          <w:ilvl w:val="0"/>
+          <w:numId w:val="7"/>
+        </w:numPr>
+        <w:rPr>
+          <w:rFonts w:ascii="Arial" w:hAnsi="Arial"/>
+          <w:i/>
+          <w:iCs/>
+          <w:color w:val="FF0000"/>
+          <w:sz w:val="24"/>
+          <w:szCs w:val="14"/>
+          <w:lang w:eastAsia="fr-FR"/>
+        </w:rPr>
+      </w:pPr>
+      <w:proofErr w:type="gramStart"/>
+      <w:r>
+        <w:rPr>
+          <w:rFonts w:ascii="Arial" w:hAnsi="Arial"/>
+          <w:i/>
+          <w:iCs/>
+          <w:color w:val="FF0000"/>
+          <w:sz w:val="24"/>
+          <w:szCs w:val="14"/>
+          <w:lang w:eastAsia="fr-FR"/>
+        </w:rPr>
+        <w:t>partage</w:t>
+      </w:r>
+      <w:proofErr w:type="gramEnd"/>
+      <w:r>
+        <w:rPr>
+          <w:rFonts w:ascii="Arial" w:hAnsi="Arial"/>
+          <w:i/>
+          <w:iCs/>
+          <w:color w:val="FF0000"/>
+          <w:sz w:val="24"/>
+          <w:szCs w:val="14"/>
+          <w:lang w:eastAsia="fr-FR"/>
+        </w:rPr>
+        <w:t xml:space="preserve"> des tâches en cas de travail à plusieurs.</w:t>
+      </w:r>
+    </w:p>
+    <w:p>
+      <w:pPr>
+        <w:pStyle w:val="Retraitnormal1"/>
+        <w:numPr>
+          <w:ilvl w:val="0"/>
+          <w:numId w:val="0"/>
+        </w:numPr>
+        <w:ind w:left="720"/>
+        <w:rPr>
+          <w:rFonts w:ascii="Arial" w:hAnsi="Arial"/>
+          <w:i/>
+          <w:iCs/>
+          <w:color w:val="FF0000"/>
+          <w:sz w:val="24"/>
+          <w:szCs w:val="14"/>
+          <w:lang w:eastAsia="fr-FR"/>
+        </w:rPr>
+      </w:pPr>
     </w:p>
     <w:p>
       <w:pPr>
@@ -3990,11 +4365,60 @@
         </w:numPr>
         <w:ind w:left="360"/>
         <w:rPr>
-          <w:rFonts w:ascii="Arial" w:hAnsi="Arial" w:cs="Arial"/>
-          <w:iCs/>
+          <w:rFonts w:ascii="Arial" w:hAnsi="Arial"/>
+          <w:i/>
+          <w:iCs/>
+          <w:color w:val="FF0000"/>
           <w:sz w:val="24"/>
-        </w:rPr>
-      </w:pPr>
+          <w:szCs w:val="14"/>
+          <w:lang w:eastAsia="fr-FR"/>
+        </w:rPr>
+        <w:sectPr>
+          <w:pgSz w:w="16838" w:h="11906" w:orient="landscape" w:code="9"/>
+          <w:pgMar w:top="1418" w:right="1418" w:bottom="1418" w:left="1418" w:header="720" w:footer="720" w:gutter="0"/>
+          <w:cols w:space="720"/>
+          <w:titlePg/>
+          <w:docGrid w:linePitch="326"/>
+        </w:sectPr>
+      </w:pPr>
+      <w:r>
+        <w:rPr>
+          <w:rFonts w:ascii="Arial" w:hAnsi="Arial"/>
+          <w:i/>
+          <w:iCs/>
+          <w:color w:val="FF0000"/>
+          <w:sz w:val="24"/>
+          <w:szCs w:val="14"/>
+          <w:lang w:eastAsia="fr-FR"/>
+        </w:rPr>
+        <w:t xml:space="preserve">Il s’agit en principe de la planification </w:t>
+      </w:r>
+      <w:r>
+        <w:rPr>
+          <w:rFonts w:ascii="Arial" w:hAnsi="Arial"/>
+          <w:b/>
+          <w:bCs/>
+          <w:i/>
+          <w:iCs/>
+          <w:color w:val="FF0000"/>
+          <w:sz w:val="24"/>
+          <w:szCs w:val="14"/>
+          <w:lang w:eastAsia="fr-FR"/>
+        </w:rPr>
+        <w:t>définitive du projet</w:t>
+      </w:r>
+      <w:r>
+        <w:rPr>
+          <w:rFonts w:ascii="Arial" w:hAnsi="Arial"/>
+          <w:i/>
+          <w:iCs/>
+          <w:color w:val="FF0000"/>
+          <w:sz w:val="24"/>
+          <w:szCs w:val="14"/>
+          <w:lang w:eastAsia="fr-FR"/>
+        </w:rPr>
+        <w:t>. Elle peut être ensuite affinée (découpage des tâches). Si les délais doivent être ensuite modifiés, le responsable de projet doit être avisé, et les raisons doivent être expliquées dans l’historique.</w:t>
+      </w:r>
     </w:p>
     <w:p>
       <w:pPr>
@@ -4004,17 +4428,21 @@
           <w:iCs/>
         </w:rPr>
       </w:pPr>
-      <w:bookmarkStart w:id="12" w:name="_Toc499021840"/>
+      <w:bookmarkStart w:id="13" w:name="_Toc25553314"/>
+      <w:bookmarkStart w:id="14" w:name="_Toc71691019"/>
+      <w:bookmarkStart w:id="15" w:name="_Toc499021841"/>
       <w:r>
         <w:rPr>
           <w:i w:val="0"/>
           <w:iCs/>
         </w:rPr>
-        <w:t>Planification</w:t>
-      </w:r>
-      <w:bookmarkEnd w:id="12"/>
-    </w:p>
-    <w:p/>
+        <w:lastRenderedPageBreak/>
+        <w:t>Dossier de conception</w:t>
+      </w:r>
+      <w:bookmarkEnd w:id="13"/>
+      <w:bookmarkEnd w:id="14"/>
+      <w:bookmarkEnd w:id="15"/>
+    </w:p>
     <w:p>
       <w:pPr>
         <w:pStyle w:val="Retraitnormal1"/>
@@ -4022,27 +4450,283 @@
           <w:ilvl w:val="0"/>
           <w:numId w:val="0"/>
         </w:numPr>
-        <w:ind w:left="349"/>
-        <w:rPr>
-          <w:rFonts w:ascii="Arial" w:hAnsi="Arial"/>
-          <w:i/>
-          <w:iCs/>
+        <w:ind w:left="360"/>
+        <w:rPr>
+          <w:i/>
           <w:sz w:val="24"/>
-          <w:szCs w:val="14"/>
-          <w:lang w:eastAsia="fr-FR"/>
-        </w:rPr>
-      </w:pPr>
-      <w:r>
-        <w:rPr>
-          <w:rFonts w:ascii="Arial" w:hAnsi="Arial"/>
-          <w:i/>
-          <w:iCs/>
-          <w:sz w:val="24"/>
-          <w:szCs w:val="14"/>
-          <w:lang w:eastAsia="fr-FR"/>
-        </w:rPr>
-        <w:t>Révision de la planification initiale du projet :</w:t>
-      </w:r>
+        </w:rPr>
+      </w:pPr>
+    </w:p>
+    <w:p>
+      <w:pPr>
+        <w:rPr>
+          <w:rFonts w:cs="Arial"/>
+        </w:rPr>
+      </w:pPr>
+      <w:r>
+        <w:rPr>
+          <w:rFonts w:cs="Arial"/>
+        </w:rPr>
+        <w:t>Voici la liste du matériel et logiciel que j’ai utilisé pour faire ce projet :</w:t>
+      </w:r>
+    </w:p>
+    <w:p>
+      <w:pPr>
+        <w:rPr>
+          <w:rFonts w:cs="Arial"/>
+        </w:rPr>
+      </w:pPr>
+    </w:p>
+    <w:p>
+      <w:pPr>
+        <w:pStyle w:val="Paragraphedeliste"/>
+        <w:numPr>
+          <w:ilvl w:val="0"/>
+          <w:numId w:val="15"/>
+        </w:numPr>
+        <w:rPr>
+          <w:rFonts w:cs="Arial"/>
+        </w:rPr>
+      </w:pPr>
+      <w:proofErr w:type="spellStart"/>
+      <w:r>
+        <w:rPr>
+          <w:rFonts w:cs="Arial"/>
+        </w:rPr>
+        <w:t>Brackets</w:t>
+      </w:r>
+      <w:proofErr w:type="spellEnd"/>
+      <w:r>
+        <w:rPr>
+          <w:rFonts w:cs="Arial"/>
+        </w:rPr>
+        <w:t>, pour les modifications du site et son développement.</w:t>
+      </w:r>
+    </w:p>
+    <w:p>
+      <w:pPr>
+        <w:pStyle w:val="Paragraphedeliste"/>
+        <w:numPr>
+          <w:ilvl w:val="0"/>
+          <w:numId w:val="15"/>
+        </w:numPr>
+        <w:rPr>
+          <w:rFonts w:cs="Arial"/>
+        </w:rPr>
+      </w:pPr>
+      <w:proofErr w:type="spellStart"/>
+      <w:r>
+        <w:rPr>
+          <w:rFonts w:cs="Arial"/>
+        </w:rPr>
+        <w:t>Wamp</w:t>
+      </w:r>
+      <w:proofErr w:type="spellEnd"/>
+      <w:r>
+        <w:rPr>
+          <w:rFonts w:cs="Arial"/>
+        </w:rPr>
+        <w:t xml:space="preserve">, un serveur local pour pouvoir utiliser les fichiers en format </w:t>
+      </w:r>
+      <w:proofErr w:type="spellStart"/>
+      <w:r>
+        <w:rPr>
+          <w:rFonts w:cs="Arial"/>
+        </w:rPr>
+        <w:t>php</w:t>
+      </w:r>
+      <w:proofErr w:type="spellEnd"/>
+      <w:r>
+        <w:rPr>
+          <w:rFonts w:cs="Arial"/>
+        </w:rPr>
+        <w:t>.</w:t>
+      </w:r>
+    </w:p>
+    <w:p>
+      <w:pPr>
+        <w:pStyle w:val="Paragraphedeliste"/>
+        <w:numPr>
+          <w:ilvl w:val="0"/>
+          <w:numId w:val="15"/>
+        </w:numPr>
+        <w:rPr>
+          <w:rFonts w:cs="Arial"/>
+        </w:rPr>
+      </w:pPr>
+      <w:r>
+        <w:rPr>
+          <w:rFonts w:cs="Arial"/>
+        </w:rPr>
+        <w:t>Firefox, navigateur internet pour pouvoir visualiser le site.</w:t>
+      </w:r>
+    </w:p>
+    <w:p>
+      <w:pPr>
+        <w:pStyle w:val="Paragraphedeliste"/>
+        <w:numPr>
+          <w:ilvl w:val="0"/>
+          <w:numId w:val="15"/>
+        </w:numPr>
+        <w:rPr>
+          <w:rFonts w:cs="Arial"/>
+        </w:rPr>
+      </w:pPr>
+      <w:r>
+        <w:rPr>
+          <w:rFonts w:cs="Arial"/>
+        </w:rPr>
+        <w:t>Project, pouvoir gérer la planification du projet.</w:t>
+      </w:r>
+    </w:p>
+    <w:p>
+      <w:pPr>
+        <w:pStyle w:val="Paragraphedeliste"/>
+        <w:numPr>
+          <w:ilvl w:val="0"/>
+          <w:numId w:val="15"/>
+        </w:numPr>
+        <w:rPr>
+          <w:rFonts w:cs="Arial"/>
+        </w:rPr>
+      </w:pPr>
+      <w:r>
+        <w:rPr>
+          <w:rFonts w:cs="Arial"/>
+        </w:rPr>
+        <w:t>Word et Excel, créer les documents nécessaires au projet.</w:t>
+      </w:r>
+    </w:p>
+    <w:p>
+      <w:pPr>
+        <w:pStyle w:val="Paragraphedeliste"/>
+        <w:numPr>
+          <w:ilvl w:val="0"/>
+          <w:numId w:val="15"/>
+        </w:numPr>
+        <w:rPr>
+          <w:rFonts w:cs="Arial"/>
+        </w:rPr>
+      </w:pPr>
+      <w:r>
+        <w:rPr>
+          <w:rFonts w:cs="Arial"/>
+        </w:rPr>
+        <w:t xml:space="preserve">Adobe Reader XI, permet d’ouvrir les fichiers au format </w:t>
+      </w:r>
+      <w:proofErr w:type="spellStart"/>
+      <w:r>
+        <w:rPr>
+          <w:rFonts w:cs="Arial"/>
+        </w:rPr>
+        <w:t>pdf</w:t>
+      </w:r>
+      <w:proofErr w:type="spellEnd"/>
+      <w:r>
+        <w:rPr>
+          <w:rFonts w:cs="Arial"/>
+        </w:rPr>
+        <w:t>.</w:t>
+      </w:r>
+    </w:p>
+    <w:p>
+      <w:pPr>
+        <w:pStyle w:val="Paragraphedeliste"/>
+        <w:numPr>
+          <w:ilvl w:val="0"/>
+          <w:numId w:val="15"/>
+        </w:numPr>
+        <w:rPr>
+          <w:rFonts w:cs="Arial"/>
+        </w:rPr>
+      </w:pPr>
+      <w:r>
+        <w:rPr>
+          <w:rFonts w:cs="Arial"/>
+        </w:rPr>
+        <w:t>Outil capture, faire des captures d’écrans (pour le MLD par exemple).</w:t>
+      </w:r>
+    </w:p>
+    <w:p>
+      <w:pPr>
+        <w:rPr>
+          <w:rFonts w:cs="Arial"/>
+        </w:rPr>
+      </w:pPr>
+    </w:p>
+    <w:p>
+      <w:pPr>
+        <w:rPr>
+          <w:rFonts w:cs="Arial"/>
+        </w:rPr>
+      </w:pPr>
+      <w:r>
+        <w:rPr>
+          <w:rFonts w:cs="Arial"/>
+        </w:rPr>
+        <w:t>Tous les logiciels sont installés sur un ordinateur fixe sous Windows 7.</w:t>
+      </w:r>
+    </w:p>
+    <w:p>
+      <w:pPr>
+        <w:rPr>
+          <w:rFonts w:cs="Arial"/>
+        </w:rPr>
+      </w:pPr>
+    </w:p>
+    <w:p>
+      <w:pPr>
+        <w:rPr>
+          <w:rFonts w:cs="Arial"/>
+        </w:rPr>
+      </w:pPr>
+      <w:r>
+        <w:rPr>
+          <w:rFonts w:cs="Arial"/>
+        </w:rPr>
+        <w:t>Tous</w:t>
+      </w:r>
+      <w:r>
+        <w:rPr>
+          <w:rFonts w:cs="Arial"/>
+        </w:rPr>
+        <w:t xml:space="preserve"> les fichiers étaient mis sur le disque local </w:t>
+      </w:r>
+      <w:proofErr w:type="gramStart"/>
+      <w:r>
+        <w:rPr>
+          <w:rFonts w:cs="Arial"/>
+        </w:rPr>
+        <w:t>C:</w:t>
+      </w:r>
+      <w:proofErr w:type="gramEnd"/>
+      <w:r>
+        <w:rPr>
+          <w:rFonts w:cs="Arial"/>
+        </w:rPr>
+        <w:t xml:space="preserve"> de ma machine au </w:t>
+      </w:r>
+      <w:proofErr w:type="spellStart"/>
+      <w:r>
+        <w:rPr>
+          <w:rFonts w:cs="Arial"/>
+        </w:rPr>
+        <w:t>cpnv</w:t>
+      </w:r>
+      <w:proofErr w:type="spellEnd"/>
+      <w:r>
+        <w:rPr>
+          <w:rFonts w:cs="Arial"/>
+        </w:rPr>
+        <w:t xml:space="preserve"> dans le dossier de WAMP.</w:t>
+      </w:r>
+    </w:p>
+    <w:p>
+      <w:pPr>
+        <w:rPr>
+          <w:rFonts w:cs="Arial"/>
+        </w:rPr>
+      </w:pPr>
     </w:p>
     <w:p>
       <w:pPr>
@@ -4051,97 +4735,342 @@
           <w:ilvl w:val="0"/>
           <w:numId w:val="0"/>
         </w:numPr>
-        <w:ind w:left="349"/>
-        <w:rPr>
-          <w:rFonts w:ascii="Arial" w:hAnsi="Arial"/>
-          <w:i/>
-          <w:iCs/>
+        <w:ind w:left="360"/>
+        <w:rPr>
+          <w:rFonts w:ascii="Arial" w:hAnsi="Arial" w:cs="Arial"/>
+          <w:i/>
+          <w:color w:val="FF0000"/>
           <w:sz w:val="24"/>
-          <w:szCs w:val="14"/>
-          <w:lang w:eastAsia="fr-FR"/>
-        </w:rPr>
-      </w:pPr>
+        </w:rPr>
+      </w:pPr>
+      <w:r>
+        <w:rPr>
+          <w:rFonts w:ascii="Arial" w:hAnsi="Arial" w:cs="Arial"/>
+          <w:i/>
+          <w:color w:val="FF0000"/>
+          <w:sz w:val="24"/>
+        </w:rPr>
+        <w:t xml:space="preserve">Fournir tous les document de </w:t>
+      </w:r>
+      <w:proofErr w:type="gramStart"/>
+      <w:r>
+        <w:rPr>
+          <w:rFonts w:ascii="Arial" w:hAnsi="Arial" w:cs="Arial"/>
+          <w:i/>
+          <w:color w:val="FF0000"/>
+          <w:sz w:val="24"/>
+        </w:rPr>
+        <w:t>conception:</w:t>
+      </w:r>
+      <w:proofErr w:type="gramEnd"/>
     </w:p>
     <w:p>
       <w:pPr>
         <w:pStyle w:val="Retraitnormal1"/>
         <w:numPr>
           <w:ilvl w:val="0"/>
-          <w:numId w:val="7"/>
+          <w:numId w:val="0"/>
         </w:numPr>
-        <w:rPr>
-          <w:rFonts w:ascii="Arial" w:hAnsi="Arial"/>
-          <w:i/>
-          <w:iCs/>
+        <w:ind w:left="360"/>
+        <w:rPr>
+          <w:rFonts w:ascii="Arial" w:hAnsi="Arial" w:cs="Arial"/>
+          <w:i/>
+          <w:color w:val="FF0000"/>
           <w:sz w:val="24"/>
-          <w:szCs w:val="14"/>
-          <w:lang w:eastAsia="fr-FR"/>
-        </w:rPr>
-      </w:pPr>
-      <w:proofErr w:type="gramStart"/>
-      <w:r>
-        <w:rPr>
-          <w:rFonts w:ascii="Arial" w:hAnsi="Arial"/>
-          <w:i/>
-          <w:iCs/>
-          <w:sz w:val="24"/>
-          <w:szCs w:val="14"/>
-          <w:lang w:eastAsia="fr-FR"/>
-        </w:rPr>
-        <w:t>planning</w:t>
-      </w:r>
-      <w:proofErr w:type="gramEnd"/>
-      <w:r>
-        <w:rPr>
-          <w:rFonts w:ascii="Arial" w:hAnsi="Arial"/>
-          <w:i/>
-          <w:iCs/>
-          <w:sz w:val="24"/>
-          <w:szCs w:val="14"/>
-          <w:lang w:eastAsia="fr-FR"/>
-        </w:rPr>
-        <w:t xml:space="preserve"> indiquant les dates de début et de fin du projet ainsi que le découpage connu des diverses phases. </w:t>
-      </w:r>
+        </w:rPr>
+      </w:pPr>
     </w:p>
     <w:p>
       <w:pPr>
         <w:pStyle w:val="Retraitnormal1"/>
         <w:numPr>
           <w:ilvl w:val="0"/>
-          <w:numId w:val="7"/>
+          <w:numId w:val="9"/>
         </w:numPr>
         <w:rPr>
-          <w:rFonts w:ascii="Arial" w:hAnsi="Arial"/>
-          <w:i/>
-          <w:iCs/>
+          <w:rFonts w:ascii="Arial" w:hAnsi="Arial" w:cs="Arial"/>
+          <w:i/>
+          <w:color w:val="FF0000"/>
           <w:sz w:val="24"/>
-          <w:szCs w:val="14"/>
-          <w:lang w:eastAsia="fr-FR"/>
         </w:rPr>
       </w:pPr>
       <w:proofErr w:type="gramStart"/>
       <w:r>
         <w:rPr>
-          <w:rFonts w:ascii="Arial" w:hAnsi="Arial"/>
-          <w:i/>
-          <w:iCs/>
+          <w:rFonts w:ascii="Arial" w:hAnsi="Arial" w:cs="Arial"/>
+          <w:i/>
+          <w:color w:val="FF0000"/>
           <w:sz w:val="24"/>
-          <w:szCs w:val="14"/>
-          <w:lang w:eastAsia="fr-FR"/>
-        </w:rPr>
-        <w:t>partage</w:t>
+        </w:rPr>
+        <w:t>le</w:t>
       </w:r>
       <w:proofErr w:type="gramEnd"/>
       <w:r>
         <w:rPr>
-          <w:rFonts w:ascii="Arial" w:hAnsi="Arial"/>
-          <w:i/>
-          <w:iCs/>
+          <w:rFonts w:ascii="Arial" w:hAnsi="Arial" w:cs="Arial"/>
+          <w:i/>
+          <w:color w:val="FF0000"/>
           <w:sz w:val="24"/>
-          <w:szCs w:val="14"/>
-          <w:lang w:eastAsia="fr-FR"/>
-        </w:rPr>
-        <w:t xml:space="preserve"> des tâches en cas de travail à plusieurs.</w:t>
+        </w:rPr>
+        <w:t xml:space="preserve"> choix du matériel HW</w:t>
+      </w:r>
+    </w:p>
+    <w:p>
+      <w:pPr>
+        <w:pStyle w:val="Retraitnormal1"/>
+        <w:numPr>
+          <w:ilvl w:val="0"/>
+          <w:numId w:val="9"/>
+        </w:numPr>
+        <w:rPr>
+          <w:rFonts w:ascii="Arial" w:hAnsi="Arial" w:cs="Arial"/>
+          <w:i/>
+          <w:color w:val="FF0000"/>
+          <w:sz w:val="24"/>
+        </w:rPr>
+      </w:pPr>
+      <w:proofErr w:type="gramStart"/>
+      <w:r>
+        <w:rPr>
+          <w:rFonts w:ascii="Arial" w:hAnsi="Arial" w:cs="Arial"/>
+          <w:i/>
+          <w:color w:val="FF0000"/>
+          <w:sz w:val="24"/>
+        </w:rPr>
+        <w:t>le</w:t>
+      </w:r>
+      <w:proofErr w:type="gramEnd"/>
+      <w:r>
+        <w:rPr>
+          <w:rFonts w:ascii="Arial" w:hAnsi="Arial" w:cs="Arial"/>
+          <w:i/>
+          <w:color w:val="FF0000"/>
+          <w:sz w:val="24"/>
+        </w:rPr>
+        <w:t xml:space="preserve"> choix des systèmes d'exploitation pour la réalisation </w:t>
+      </w:r>
+      <w:r>
+        <w:rPr>
+          <w:rFonts w:ascii="Arial" w:hAnsi="Arial" w:cs="Arial"/>
+          <w:i/>
+          <w:color w:val="FF0000"/>
+          <w:sz w:val="24"/>
+          <w:u w:val="single"/>
+        </w:rPr>
+        <w:t>et</w:t>
+      </w:r>
+      <w:r>
+        <w:rPr>
+          <w:rFonts w:ascii="Arial" w:hAnsi="Arial" w:cs="Arial"/>
+          <w:i/>
+          <w:color w:val="FF0000"/>
+          <w:sz w:val="24"/>
+        </w:rPr>
+        <w:t xml:space="preserve"> l'utilisation</w:t>
+      </w:r>
+    </w:p>
+    <w:p>
+      <w:pPr>
+        <w:pStyle w:val="Retraitnormal1"/>
+        <w:numPr>
+          <w:ilvl w:val="0"/>
+          <w:numId w:val="9"/>
+        </w:numPr>
+        <w:rPr>
+          <w:rFonts w:ascii="Arial" w:hAnsi="Arial" w:cs="Arial"/>
+          <w:i/>
+          <w:color w:val="FF0000"/>
+          <w:sz w:val="24"/>
+        </w:rPr>
+      </w:pPr>
+      <w:proofErr w:type="gramStart"/>
+      <w:r>
+        <w:rPr>
+          <w:rFonts w:ascii="Arial" w:hAnsi="Arial" w:cs="Arial"/>
+          <w:i/>
+          <w:color w:val="FF0000"/>
+          <w:sz w:val="24"/>
+        </w:rPr>
+        <w:t>le</w:t>
+      </w:r>
+      <w:proofErr w:type="gramEnd"/>
+      <w:r>
+        <w:rPr>
+          <w:rFonts w:ascii="Arial" w:hAnsi="Arial" w:cs="Arial"/>
+          <w:i/>
+          <w:color w:val="FF0000"/>
+          <w:sz w:val="24"/>
+        </w:rPr>
+        <w:t xml:space="preserve"> choix des outils logiciels pour la réalisation </w:t>
+      </w:r>
+      <w:r>
+        <w:rPr>
+          <w:rFonts w:ascii="Arial" w:hAnsi="Arial" w:cs="Arial"/>
+          <w:i/>
+          <w:color w:val="FF0000"/>
+          <w:sz w:val="24"/>
+          <w:u w:val="single"/>
+        </w:rPr>
+        <w:t>et</w:t>
+      </w:r>
+      <w:r>
+        <w:rPr>
+          <w:rFonts w:ascii="Arial" w:hAnsi="Arial" w:cs="Arial"/>
+          <w:i/>
+          <w:color w:val="FF0000"/>
+          <w:sz w:val="24"/>
+        </w:rPr>
+        <w:t xml:space="preserve"> l'utilisation</w:t>
+      </w:r>
+    </w:p>
+    <w:p>
+      <w:pPr>
+        <w:pStyle w:val="Retraitnormal1"/>
+        <w:numPr>
+          <w:ilvl w:val="0"/>
+          <w:numId w:val="9"/>
+        </w:numPr>
+        <w:rPr>
+          <w:rFonts w:ascii="Arial" w:hAnsi="Arial" w:cs="Arial"/>
+          <w:i/>
+          <w:color w:val="FF0000"/>
+          <w:sz w:val="24"/>
+        </w:rPr>
+      </w:pPr>
+      <w:proofErr w:type="gramStart"/>
+      <w:r>
+        <w:rPr>
+          <w:rFonts w:ascii="Arial" w:hAnsi="Arial" w:cs="Arial"/>
+          <w:i/>
+          <w:color w:val="FF0000"/>
+          <w:sz w:val="24"/>
+        </w:rPr>
+        <w:t>site</w:t>
+      </w:r>
+      <w:proofErr w:type="gramEnd"/>
+      <w:r>
+        <w:rPr>
+          <w:rFonts w:ascii="Arial" w:hAnsi="Arial" w:cs="Arial"/>
+          <w:i/>
+          <w:color w:val="FF0000"/>
+          <w:sz w:val="24"/>
+        </w:rPr>
+        <w:t xml:space="preserve"> web: </w:t>
+      </w:r>
+      <w:r>
+        <w:rPr>
+          <w:rFonts w:ascii="Arial" w:hAnsi="Arial" w:cs="Arial"/>
+          <w:i/>
+          <w:color w:val="FF0000"/>
+          <w:sz w:val="24"/>
+        </w:rPr>
+        <w:t>réaliser les maquettes avec un logiciel, décrire toutes les animations sur papier, définir les mots-clés, choisir une formule d'hébergement, définir la méthode de mise à jour, …</w:t>
+      </w:r>
+    </w:p>
+    <w:p>
+      <w:pPr>
+        <w:pStyle w:val="Retraitnormal1"/>
+        <w:numPr>
+          <w:ilvl w:val="0"/>
+          <w:numId w:val="4"/>
+        </w:numPr>
+        <w:rPr>
+          <w:rFonts w:ascii="Arial" w:hAnsi="Arial" w:cs="Arial"/>
+          <w:i/>
+          <w:color w:val="FF0000"/>
+          <w:sz w:val="24"/>
+        </w:rPr>
+      </w:pPr>
+      <w:proofErr w:type="gramStart"/>
+      <w:r>
+        <w:rPr>
+          <w:rFonts w:ascii="Arial" w:hAnsi="Arial" w:cs="Arial"/>
+          <w:i/>
+          <w:color w:val="FF0000"/>
+          <w:sz w:val="24"/>
+        </w:rPr>
+        <w:t>bases</w:t>
+      </w:r>
+      <w:proofErr w:type="gramEnd"/>
+      <w:r>
+        <w:rPr>
+          <w:rFonts w:ascii="Arial" w:hAnsi="Arial" w:cs="Arial"/>
+          <w:i/>
+          <w:color w:val="FF0000"/>
+          <w:sz w:val="24"/>
+        </w:rPr>
+        <w:t xml:space="preserve"> de données: décrire le modèle relationnel, le contenu détaillé des tables (caractéristiques de chaque champs) et les requêtes.</w:t>
+      </w:r>
+    </w:p>
+    <w:p>
+      <w:pPr>
+        <w:pStyle w:val="Retraitnormal1"/>
+        <w:numPr>
+          <w:ilvl w:val="0"/>
+          <w:numId w:val="4"/>
+        </w:numPr>
+        <w:rPr>
+          <w:rFonts w:ascii="Arial" w:hAnsi="Arial" w:cs="Arial"/>
+          <w:i/>
+          <w:color w:val="FF0000"/>
+          <w:sz w:val="24"/>
+        </w:rPr>
+      </w:pPr>
+      <w:proofErr w:type="gramStart"/>
+      <w:r>
+        <w:rPr>
+          <w:rFonts w:ascii="Arial" w:hAnsi="Arial" w:cs="Arial"/>
+          <w:i/>
+          <w:color w:val="FF0000"/>
+          <w:sz w:val="24"/>
+        </w:rPr>
+        <w:t>programmation</w:t>
+      </w:r>
+      <w:proofErr w:type="gramEnd"/>
+      <w:r>
+        <w:rPr>
+          <w:rFonts w:ascii="Arial" w:hAnsi="Arial" w:cs="Arial"/>
+          <w:i/>
+          <w:color w:val="FF0000"/>
+          <w:sz w:val="24"/>
+        </w:rPr>
+        <w:t xml:space="preserve"> et scripts: organigramme, architecture du programme, découpage modulaire, entrées-sorties des modules, pseudo-code</w:t>
+      </w:r>
+      <w:r>
+        <w:rPr>
+          <w:rFonts w:ascii="Arial" w:hAnsi="Arial" w:cs="Arial"/>
+          <w:i/>
+          <w:color w:val="FF0000"/>
+          <w:sz w:val="24"/>
+        </w:rPr>
+        <w:t xml:space="preserve"> </w:t>
+      </w:r>
+      <w:r>
+        <w:rPr>
+          <w:rFonts w:ascii="Arial" w:hAnsi="Arial" w:cs="Arial"/>
+          <w:i/>
+          <w:color w:val="FF0000"/>
+          <w:sz w:val="24"/>
+        </w:rPr>
+        <w:t>/</w:t>
+      </w:r>
+      <w:r>
+        <w:rPr>
+          <w:rFonts w:ascii="Arial" w:hAnsi="Arial" w:cs="Arial"/>
+          <w:i/>
+          <w:color w:val="FF0000"/>
+          <w:sz w:val="24"/>
+        </w:rPr>
+        <w:t xml:space="preserve"> </w:t>
+      </w:r>
+      <w:r>
+        <w:rPr>
+          <w:rFonts w:ascii="Arial" w:hAnsi="Arial" w:cs="Arial"/>
+          <w:i/>
+          <w:color w:val="FF0000"/>
+          <w:sz w:val="24"/>
+        </w:rPr>
+        <w:t>structogramme…</w:t>
       </w:r>
     </w:p>
     <w:p>
@@ -4153,12 +5082,10 @@
         </w:numPr>
         <w:ind w:left="720"/>
         <w:rPr>
-          <w:rFonts w:ascii="Arial" w:hAnsi="Arial"/>
-          <w:i/>
-          <w:iCs/>
+          <w:rFonts w:ascii="Arial" w:hAnsi="Arial" w:cs="Arial"/>
+          <w:i/>
+          <w:color w:val="FF0000"/>
           <w:sz w:val="24"/>
-          <w:szCs w:val="14"/>
-          <w:lang w:eastAsia="fr-FR"/>
         </w:rPr>
       </w:pPr>
     </w:p>
@@ -4171,447 +5098,11 @@
         </w:numPr>
         <w:ind w:left="360"/>
         <w:rPr>
-          <w:rFonts w:ascii="Arial" w:hAnsi="Arial"/>
-          <w:i/>
-          <w:iCs/>
-          <w:sz w:val="24"/>
-          <w:szCs w:val="14"/>
-          <w:lang w:eastAsia="fr-FR"/>
-        </w:rPr>
-      </w:pPr>
-      <w:r>
-        <w:rPr>
-          <w:rFonts w:ascii="Arial" w:hAnsi="Arial"/>
-          <w:i/>
-          <w:iCs/>
-          <w:sz w:val="24"/>
-          <w:szCs w:val="14"/>
-          <w:lang w:eastAsia="fr-FR"/>
-        </w:rPr>
-        <w:t xml:space="preserve">Il s’agit en principe de la planification </w:t>
-      </w:r>
-      <w:r>
-        <w:rPr>
-          <w:rFonts w:ascii="Arial" w:hAnsi="Arial"/>
-          <w:b/>
-          <w:bCs/>
-          <w:i/>
-          <w:iCs/>
-          <w:sz w:val="24"/>
-          <w:szCs w:val="14"/>
-          <w:lang w:eastAsia="fr-FR"/>
-        </w:rPr>
-        <w:t>définitive du projet</w:t>
-      </w:r>
-      <w:r>
-        <w:rPr>
-          <w:rFonts w:ascii="Arial" w:hAnsi="Arial"/>
-          <w:i/>
-          <w:iCs/>
-          <w:sz w:val="24"/>
-          <w:szCs w:val="14"/>
-          <w:lang w:eastAsia="fr-FR"/>
-        </w:rPr>
-        <w:t>. Elle peut être ensuite affinée (découpage des tâches). Si les délais doivent être ensuite modifiés, le responsable de projet doit être avisé, et les raisons doivent être expliquées dans l’historique.</w:t>
-      </w:r>
-    </w:p>
-    <w:p>
-      <w:pPr>
-        <w:pStyle w:val="Retraitnormal1"/>
-        <w:numPr>
-          <w:ilvl w:val="0"/>
-          <w:numId w:val="0"/>
-        </w:numPr>
-        <w:ind w:left="360"/>
-        <w:rPr>
-          <w:rFonts w:ascii="Arial" w:hAnsi="Arial"/>
-          <w:i/>
-          <w:iCs/>
-          <w:sz w:val="24"/>
-          <w:szCs w:val="14"/>
-          <w:lang w:eastAsia="fr-FR"/>
-        </w:rPr>
-      </w:pPr>
-    </w:p>
-    <w:p>
-      <w:pPr>
-        <w:pStyle w:val="Titre2"/>
-        <w:rPr>
-          <w:i w:val="0"/>
-          <w:iCs/>
-        </w:rPr>
-      </w:pPr>
-      <w:bookmarkStart w:id="13" w:name="_Toc25553314"/>
-      <w:bookmarkStart w:id="14" w:name="_Toc71691019"/>
-      <w:bookmarkStart w:id="15" w:name="_Toc499021841"/>
-      <w:r>
-        <w:rPr>
-          <w:i w:val="0"/>
-          <w:iCs/>
-        </w:rPr>
-        <w:t>Dossier de conception</w:t>
-      </w:r>
-      <w:bookmarkEnd w:id="13"/>
-      <w:bookmarkEnd w:id="14"/>
-      <w:bookmarkEnd w:id="15"/>
-    </w:p>
-    <w:p>
-      <w:pPr>
-        <w:pStyle w:val="Retraitnormal1"/>
-        <w:numPr>
-          <w:ilvl w:val="0"/>
-          <w:numId w:val="0"/>
-        </w:numPr>
-        <w:ind w:left="360"/>
-        <w:rPr>
-          <w:i/>
-          <w:sz w:val="24"/>
-        </w:rPr>
-      </w:pPr>
-    </w:p>
-    <w:p>
-      <w:pPr>
-        <w:pStyle w:val="Retraitnormal1"/>
-        <w:numPr>
-          <w:ilvl w:val="0"/>
-          <w:numId w:val="0"/>
-        </w:numPr>
-        <w:ind w:left="360"/>
-        <w:rPr>
-          <w:rFonts w:ascii="Arial" w:hAnsi="Arial" w:cs="Arial"/>
-          <w:i/>
-          <w:sz w:val="24"/>
-        </w:rPr>
-      </w:pPr>
-      <w:r>
-        <w:rPr>
-          <w:rFonts w:ascii="Arial" w:hAnsi="Arial" w:cs="Arial"/>
-          <w:i/>
-          <w:sz w:val="24"/>
-        </w:rPr>
-        <w:t xml:space="preserve">Fournir tous les document de </w:t>
-      </w:r>
-      <w:proofErr w:type="gramStart"/>
-      <w:r>
-        <w:rPr>
-          <w:rFonts w:ascii="Arial" w:hAnsi="Arial" w:cs="Arial"/>
-          <w:i/>
-          <w:sz w:val="24"/>
-        </w:rPr>
-        <w:t>conception:</w:t>
-      </w:r>
-      <w:proofErr w:type="gramEnd"/>
-    </w:p>
-    <w:p>
-      <w:pPr>
-        <w:pStyle w:val="Retraitnormal1"/>
-        <w:numPr>
-          <w:ilvl w:val="0"/>
-          <w:numId w:val="0"/>
-        </w:numPr>
-        <w:ind w:left="360"/>
-        <w:rPr>
-          <w:rFonts w:ascii="Arial" w:hAnsi="Arial" w:cs="Arial"/>
-          <w:i/>
-          <w:sz w:val="24"/>
-        </w:rPr>
-      </w:pPr>
-    </w:p>
-    <w:p>
-      <w:pPr>
-        <w:pStyle w:val="Retraitnormal1"/>
-        <w:numPr>
-          <w:ilvl w:val="0"/>
-          <w:numId w:val="9"/>
-        </w:numPr>
-        <w:rPr>
-          <w:rFonts w:ascii="Arial" w:hAnsi="Arial" w:cs="Arial"/>
-          <w:i/>
-          <w:sz w:val="24"/>
-        </w:rPr>
-      </w:pPr>
-      <w:proofErr w:type="gramStart"/>
-      <w:r>
-        <w:rPr>
-          <w:rFonts w:ascii="Arial" w:hAnsi="Arial" w:cs="Arial"/>
-          <w:i/>
-          <w:sz w:val="24"/>
-        </w:rPr>
-        <w:t>le</w:t>
-      </w:r>
-      <w:proofErr w:type="gramEnd"/>
-      <w:r>
-        <w:rPr>
-          <w:rFonts w:ascii="Arial" w:hAnsi="Arial" w:cs="Arial"/>
-          <w:i/>
-          <w:sz w:val="24"/>
-        </w:rPr>
-        <w:t xml:space="preserve"> choix du matériel HW</w:t>
-      </w:r>
-    </w:p>
-    <w:p>
-      <w:pPr>
-        <w:pStyle w:val="Retraitnormal1"/>
-        <w:numPr>
-          <w:ilvl w:val="0"/>
-          <w:numId w:val="9"/>
-        </w:numPr>
-        <w:rPr>
-          <w:rFonts w:ascii="Arial" w:hAnsi="Arial" w:cs="Arial"/>
-          <w:i/>
-          <w:sz w:val="24"/>
-        </w:rPr>
-      </w:pPr>
-      <w:proofErr w:type="gramStart"/>
-      <w:r>
-        <w:rPr>
-          <w:rFonts w:ascii="Arial" w:hAnsi="Arial" w:cs="Arial"/>
-          <w:i/>
-          <w:sz w:val="24"/>
-        </w:rPr>
-        <w:t>le</w:t>
-      </w:r>
-      <w:proofErr w:type="gramEnd"/>
-      <w:r>
-        <w:rPr>
-          <w:rFonts w:ascii="Arial" w:hAnsi="Arial" w:cs="Arial"/>
-          <w:i/>
-          <w:sz w:val="24"/>
-        </w:rPr>
-        <w:t xml:space="preserve"> choix des systèmes d'exploitation pour la réalisation </w:t>
-      </w:r>
-      <w:r>
-        <w:rPr>
-          <w:rFonts w:ascii="Arial" w:hAnsi="Arial" w:cs="Arial"/>
-          <w:i/>
-          <w:sz w:val="24"/>
-          <w:u w:val="single"/>
-        </w:rPr>
-        <w:t>et</w:t>
-      </w:r>
-      <w:r>
-        <w:rPr>
-          <w:rFonts w:ascii="Arial" w:hAnsi="Arial" w:cs="Arial"/>
-          <w:i/>
-          <w:sz w:val="24"/>
-        </w:rPr>
-        <w:t xml:space="preserve"> l'utilisation</w:t>
-      </w:r>
-    </w:p>
-    <w:p>
-      <w:pPr>
-        <w:pStyle w:val="Retraitnormal1"/>
-        <w:numPr>
-          <w:ilvl w:val="0"/>
-          <w:numId w:val="9"/>
-        </w:numPr>
-        <w:rPr>
-          <w:rFonts w:ascii="Arial" w:hAnsi="Arial" w:cs="Arial"/>
-          <w:i/>
-          <w:sz w:val="24"/>
-        </w:rPr>
-      </w:pPr>
-      <w:proofErr w:type="gramStart"/>
-      <w:r>
-        <w:rPr>
-          <w:rFonts w:ascii="Arial" w:hAnsi="Arial" w:cs="Arial"/>
-          <w:i/>
-          <w:sz w:val="24"/>
-        </w:rPr>
-        <w:t>le</w:t>
-      </w:r>
-      <w:proofErr w:type="gramEnd"/>
-      <w:r>
-        <w:rPr>
-          <w:rFonts w:ascii="Arial" w:hAnsi="Arial" w:cs="Arial"/>
-          <w:i/>
-          <w:sz w:val="24"/>
-        </w:rPr>
-        <w:t xml:space="preserve"> choix des outils logiciels pour la réalisation </w:t>
-      </w:r>
-      <w:r>
-        <w:rPr>
-          <w:rFonts w:ascii="Arial" w:hAnsi="Arial" w:cs="Arial"/>
-          <w:i/>
-          <w:sz w:val="24"/>
-          <w:u w:val="single"/>
-        </w:rPr>
-        <w:t>et</w:t>
-      </w:r>
-      <w:r>
-        <w:rPr>
-          <w:rFonts w:ascii="Arial" w:hAnsi="Arial" w:cs="Arial"/>
-          <w:i/>
-          <w:sz w:val="24"/>
-        </w:rPr>
-        <w:t xml:space="preserve"> l'utilisation</w:t>
-      </w:r>
-    </w:p>
-    <w:p>
-      <w:pPr>
-        <w:pStyle w:val="Retraitnormal1"/>
-        <w:numPr>
-          <w:ilvl w:val="0"/>
-          <w:numId w:val="9"/>
-        </w:numPr>
-        <w:rPr>
-          <w:rFonts w:ascii="Arial" w:hAnsi="Arial" w:cs="Arial"/>
-          <w:i/>
-          <w:sz w:val="24"/>
-        </w:rPr>
-      </w:pPr>
-      <w:proofErr w:type="gramStart"/>
-      <w:r>
-        <w:rPr>
-          <w:rFonts w:ascii="Arial" w:hAnsi="Arial" w:cs="Arial"/>
-          <w:i/>
-          <w:sz w:val="24"/>
-        </w:rPr>
-        <w:t>site</w:t>
-      </w:r>
-      <w:proofErr w:type="gramEnd"/>
-      <w:r>
-        <w:rPr>
-          <w:rFonts w:ascii="Arial" w:hAnsi="Arial" w:cs="Arial"/>
-          <w:i/>
-          <w:sz w:val="24"/>
-        </w:rPr>
-        <w:t xml:space="preserve"> web: </w:t>
-      </w:r>
-      <w:r>
-        <w:rPr>
-          <w:rFonts w:ascii="Arial" w:hAnsi="Arial" w:cs="Arial"/>
-          <w:i/>
-          <w:sz w:val="24"/>
-        </w:rPr>
-        <w:t>réaliser les maquettes avec un logiciel, décrire toutes les animations sur papier, définir les mots-clés, choisir une formule d'hébergement, définir la méthode de mise à jour, …</w:t>
-      </w:r>
-    </w:p>
-    <w:p>
-      <w:pPr>
-        <w:pStyle w:val="Retraitnormal1"/>
-        <w:numPr>
-          <w:ilvl w:val="0"/>
-          <w:numId w:val="4"/>
-        </w:numPr>
-        <w:rPr>
-          <w:rFonts w:ascii="Arial" w:hAnsi="Arial" w:cs="Arial"/>
-          <w:i/>
-          <w:sz w:val="24"/>
-        </w:rPr>
-      </w:pPr>
-      <w:proofErr w:type="gramStart"/>
-      <w:r>
-        <w:rPr>
-          <w:rFonts w:ascii="Arial" w:hAnsi="Arial" w:cs="Arial"/>
-          <w:i/>
-          <w:sz w:val="24"/>
-        </w:rPr>
-        <w:lastRenderedPageBreak/>
-        <w:t>bases</w:t>
-      </w:r>
-      <w:proofErr w:type="gramEnd"/>
-      <w:r>
-        <w:rPr>
-          <w:rFonts w:ascii="Arial" w:hAnsi="Arial" w:cs="Arial"/>
-          <w:i/>
-          <w:sz w:val="24"/>
-        </w:rPr>
-        <w:t xml:space="preserve"> de données: décrire le modèle relationnel, le contenu détaillé des tables (caractéristiques de chaque champs) et les requêtes.</w:t>
-      </w:r>
-    </w:p>
-    <w:p>
-      <w:pPr>
-        <w:pStyle w:val="Retraitnormal1"/>
-        <w:numPr>
-          <w:ilvl w:val="0"/>
-          <w:numId w:val="4"/>
-        </w:numPr>
-        <w:rPr>
-          <w:rFonts w:ascii="Arial" w:hAnsi="Arial" w:cs="Arial"/>
-          <w:i/>
-          <w:sz w:val="24"/>
-        </w:rPr>
-      </w:pPr>
-      <w:proofErr w:type="gramStart"/>
-      <w:r>
-        <w:rPr>
-          <w:rFonts w:ascii="Arial" w:hAnsi="Arial" w:cs="Arial"/>
-          <w:i/>
-          <w:sz w:val="24"/>
-        </w:rPr>
-        <w:t>programmation</w:t>
-      </w:r>
-      <w:proofErr w:type="gramEnd"/>
-      <w:r>
-        <w:rPr>
-          <w:rFonts w:ascii="Arial" w:hAnsi="Arial" w:cs="Arial"/>
-          <w:i/>
-          <w:sz w:val="24"/>
-        </w:rPr>
-        <w:t xml:space="preserve"> et scripts: organigramme, architecture du programme, découpage modulaire, entrées-sorties des modules, pseudo-code</w:t>
-      </w:r>
-      <w:r>
-        <w:rPr>
-          <w:rFonts w:ascii="Arial" w:hAnsi="Arial" w:cs="Arial"/>
-          <w:i/>
-          <w:sz w:val="24"/>
-        </w:rPr>
-        <w:t xml:space="preserve"> </w:t>
-      </w:r>
-      <w:r>
-        <w:rPr>
-          <w:rFonts w:ascii="Arial" w:hAnsi="Arial" w:cs="Arial"/>
-          <w:i/>
-          <w:sz w:val="24"/>
-        </w:rPr>
-        <w:t>/</w:t>
-      </w:r>
-      <w:r>
-        <w:rPr>
-          <w:rFonts w:ascii="Arial" w:hAnsi="Arial" w:cs="Arial"/>
-          <w:i/>
-          <w:sz w:val="24"/>
-        </w:rPr>
-        <w:t xml:space="preserve"> </w:t>
-      </w:r>
-      <w:r>
-        <w:rPr>
-          <w:rFonts w:ascii="Arial" w:hAnsi="Arial" w:cs="Arial"/>
-          <w:i/>
-          <w:sz w:val="24"/>
-        </w:rPr>
-        <w:t>structogramme…</w:t>
-      </w:r>
-    </w:p>
-    <w:p>
-      <w:pPr>
-        <w:pStyle w:val="Retraitnormal1"/>
-        <w:numPr>
-          <w:ilvl w:val="0"/>
-          <w:numId w:val="0"/>
-        </w:numPr>
-        <w:ind w:left="720"/>
-        <w:rPr>
-          <w:rFonts w:ascii="Arial" w:hAnsi="Arial" w:cs="Arial"/>
-          <w:i/>
-          <w:sz w:val="24"/>
-        </w:rPr>
-      </w:pPr>
-    </w:p>
-    <w:p>
-      <w:pPr>
-        <w:pStyle w:val="Retraitnormal1"/>
-        <w:numPr>
-          <w:ilvl w:val="0"/>
-          <w:numId w:val="0"/>
-        </w:numPr>
-        <w:ind w:left="360"/>
-        <w:rPr>
           <w:rFonts w:ascii="Arial" w:hAnsi="Arial" w:cs="Arial"/>
           <w:b/>
           <w:bCs/>
           <w:i/>
+          <w:color w:val="FF0000"/>
           <w:sz w:val="24"/>
         </w:rPr>
       </w:pPr>
@@ -4621,6 +5112,7 @@
           <w:b/>
           <w:bCs/>
           <w:i/>
+          <w:color w:val="FF0000"/>
           <w:sz w:val="24"/>
         </w:rPr>
         <w:t xml:space="preserve">Le </w:t>
@@ -4632,6 +5124,7 @@
             <w:b/>
             <w:bCs/>
             <w:i/>
+            <w:color w:val="FF0000"/>
             <w:sz w:val="24"/>
           </w:rPr>
           <w:t>dos</w:t>
@@ -4643,11 +5136,22 @@
           <w:b/>
           <w:bCs/>
           <w:i/>
+          <w:color w:val="FF0000"/>
           <w:sz w:val="24"/>
         </w:rPr>
         <w:t>sier de conception devrait permettre de sous-traiter la réalisation du projet !</w:t>
       </w:r>
     </w:p>
+    <w:p/>
+    <w:p/>
+    <w:p/>
+    <w:p/>
+    <w:p/>
+    <w:p/>
+    <w:p/>
+    <w:p/>
+    <w:p/>
+    <w:p/>
     <w:p/>
     <w:p>
       <w:pPr>
@@ -4659,6 +5163,7 @@
       <w:bookmarkStart w:id="16" w:name="_Toc71703259"/>
       <w:bookmarkStart w:id="17" w:name="_Toc499021842"/>
       <w:r>
+        <w:lastRenderedPageBreak/>
         <w:t>R</w:t>
       </w:r>
       <w:bookmarkEnd w:id="16"/>
@@ -4702,26 +5207,203 @@
     </w:p>
     <w:p>
       <w:pPr>
+        <w:pStyle w:val="Titre3"/>
+      </w:pPr>
+      <w:r>
+        <w:t>MLD</w:t>
+      </w:r>
+    </w:p>
+    <w:p/>
+    <w:p>
+      <w:r>
+        <w:t xml:space="preserve">Dans ce chapitre je vais parler de ma base de données avec l’aide de mon MLD ci-dessous. </w:t>
+      </w:r>
+    </w:p>
+    <w:p/>
+    <w:p>
+      <w:r>
+        <w:rPr>
+          <w:noProof/>
+          <w:lang w:val="fr-CH" w:eastAsia="fr-CH"/>
+        </w:rPr>
+        <w:drawing>
+          <wp:inline distT="0" distB="0" distL="0" distR="0">
+            <wp:extent cx="5753100" cy="5753100"/>
+            <wp:effectExtent l="0" t="0" r="0" b="0"/>
+            <wp:docPr id="2" name="Image 2" descr="MLD"/>
+            <wp:cNvGraphicFramePr>
+              <a:graphicFrameLocks xmlns:a="http://schemas.openxmlformats.org/drawingml/2006/main" noChangeAspect="1"/>
+            </wp:cNvGraphicFramePr>
+            <a:graphic xmlns:a="http://schemas.openxmlformats.org/drawingml/2006/main">
+              <a:graphicData uri="http://schemas.openxmlformats.org/drawingml/2006/picture">
+                <pic:pic xmlns:pic="http://schemas.openxmlformats.org/drawingml/2006/picture">
+                  <pic:nvPicPr>
+                    <pic:cNvPr id="0" name="Picture 1" descr="MLD"/>
+                    <pic:cNvPicPr>
+                      <a:picLocks noChangeAspect="1" noChangeArrowheads="1"/>
+                    </pic:cNvPicPr>
+                  </pic:nvPicPr>
+                  <pic:blipFill>
+                    <a:blip r:embed="rId11">
+                      <a:extLst>
+                        <a:ext uri="{28A0092B-C50C-407E-A947-70E740481C1C}">
+                          <a14:useLocalDpi xmlns:a14="http://schemas.microsoft.com/office/drawing/2010/main" val="0"/>
+                        </a:ext>
+                      </a:extLst>
+                    </a:blip>
+                    <a:srcRect/>
+                    <a:stretch>
+                      <a:fillRect/>
+                    </a:stretch>
+                  </pic:blipFill>
+                  <pic:spPr bwMode="auto">
+                    <a:xfrm>
+                      <a:off x="0" y="0"/>
+                      <a:ext cx="5753100" cy="5753100"/>
+                    </a:xfrm>
+                    <a:prstGeom prst="rect">
+                      <a:avLst/>
+                    </a:prstGeom>
+                    <a:noFill/>
+                    <a:ln>
+                      <a:noFill/>
+                    </a:ln>
+                  </pic:spPr>
+                </pic:pic>
+              </a:graphicData>
+            </a:graphic>
+          </wp:inline>
+        </w:drawing>
+      </w:r>
+    </w:p>
+    <w:p>
+      <w:pPr>
+        <w:ind w:left="426"/>
+        <w:rPr>
+          <w:rFonts w:cs="Arial"/>
+          <w:i/>
+        </w:rPr>
+      </w:pPr>
+    </w:p>
+    <w:p>
+      <w:pPr>
+        <w:rPr>
+          <w:rFonts w:cs="Arial"/>
+          <w:color w:val="4472C4" w:themeColor="accent1"/>
+        </w:rPr>
+      </w:pPr>
+      <w:r>
+        <w:rPr>
+          <w:rFonts w:cs="Arial"/>
+          <w:color w:val="4472C4" w:themeColor="accent1"/>
+        </w:rPr>
+        <w:t xml:space="preserve">Ma base de données se constitue de neufs tables. Nous trouverons une table pour la taille des articles (XL, L, M, taille unique, des longueurs 34x34 p. ex. pour les pantalons), la couleur, une table article où à l’intérieur il y aura une quantité, une illustration et des clés étrangères qui font offices de liens entre d’autres tables. Pour la table article il y a un lien entre la taille, la couleur et le modèle. </w:t>
+      </w:r>
+    </w:p>
+    <w:p>
+      <w:pPr>
+        <w:rPr>
+          <w:rFonts w:cs="Arial"/>
+          <w:color w:val="4472C4" w:themeColor="accent1"/>
+        </w:rPr>
+      </w:pPr>
+      <w:r>
+        <w:rPr>
+          <w:rFonts w:cs="Arial"/>
+          <w:color w:val="4472C4" w:themeColor="accent1"/>
+        </w:rPr>
+        <w:lastRenderedPageBreak/>
+        <w:t xml:space="preserve">La table modèle, elle, contiendra tous les modèles de chaussures, de pantalons et de sacs. Les prix pour chaque modèle sont inscrits dans cette table. Deux clés étrangères sont présentes, une pointe sur le type d’article (si c’est un habit, une chaussure ou bien un sac) et l’autre pointe sur la marque de l’article.  </w:t>
+      </w:r>
+    </w:p>
+    <w:p>
+      <w:pPr>
+        <w:rPr>
+          <w:rFonts w:cs="Arial"/>
+          <w:color w:val="4472C4" w:themeColor="accent1"/>
+        </w:rPr>
+      </w:pPr>
+    </w:p>
+    <w:p>
+      <w:pPr>
+        <w:rPr>
+          <w:rFonts w:cs="Arial"/>
+          <w:color w:val="4472C4" w:themeColor="accent1"/>
+        </w:rPr>
+      </w:pPr>
+      <w:r>
+        <w:rPr>
+          <w:rFonts w:cs="Arial"/>
+          <w:color w:val="4472C4" w:themeColor="accent1"/>
+        </w:rPr>
+        <w:t>Ensuite nous aurons une table qui référence toutes les personnes qui se sont inscrites sur le site. Il y a plusieurs champs dans cette table. Il y a le nom, le prénom, le rôle (si la personne est un admin ou pas), le login et le mot de passe de connexion.</w:t>
+      </w:r>
+    </w:p>
+    <w:p>
+      <w:pPr>
+        <w:rPr>
+          <w:rFonts w:cs="Arial"/>
+          <w:color w:val="4472C4" w:themeColor="accent1"/>
+        </w:rPr>
+      </w:pPr>
+    </w:p>
+    <w:p>
+      <w:pPr>
+        <w:rPr>
+          <w:rFonts w:cs="Arial"/>
+          <w:color w:val="4472C4" w:themeColor="accent1"/>
+        </w:rPr>
+      </w:pPr>
+      <w:r>
+        <w:rPr>
+          <w:rFonts w:cs="Arial"/>
+          <w:color w:val="4472C4" w:themeColor="accent1"/>
+        </w:rPr>
+        <w:t>Il y a aussi une table pour le panier qui référencera tous les articles qu’on a mis dans le panier. La table « </w:t>
+      </w:r>
+      <w:proofErr w:type="spellStart"/>
+      <w:r>
+        <w:rPr>
+          <w:rFonts w:cs="Arial"/>
+          <w:color w:val="4472C4" w:themeColor="accent1"/>
+        </w:rPr>
+        <w:t>orderlist</w:t>
+      </w:r>
+      <w:proofErr w:type="spellEnd"/>
+      <w:r>
+        <w:rPr>
+          <w:rFonts w:cs="Arial"/>
+          <w:color w:val="4472C4" w:themeColor="accent1"/>
+        </w:rPr>
+        <w:t xml:space="preserve"> » sert à choisir la quantité que l’on veut d’un article.  </w:t>
+      </w:r>
+    </w:p>
+    <w:p/>
+    <w:p>
+      <w:pPr>
+        <w:ind w:firstLine="567"/>
+        <w:rPr>
+          <w:i/>
+          <w:iCs/>
+          <w:color w:val="FF0000"/>
+        </w:rPr>
+      </w:pPr>
+      <w:r>
+        <w:rPr>
+          <w:i/>
+          <w:iCs/>
+          <w:color w:val="FF0000"/>
+        </w:rPr>
+        <w:t>Décrire la réalisation "physique" de votre projet</w:t>
+      </w:r>
+    </w:p>
+    <w:p>
+      <w:pPr>
         <w:ind w:firstLine="360"/>
         <w:rPr>
           <w:i/>
           <w:iCs/>
-        </w:rPr>
-      </w:pPr>
-      <w:r>
-        <w:rPr>
-          <w:i/>
-          <w:iCs/>
-        </w:rPr>
-        <w:t>Décrire la réalisation "physique" de votre projet</w:t>
-      </w:r>
-    </w:p>
-    <w:p>
-      <w:pPr>
-        <w:ind w:firstLine="360"/>
-        <w:rPr>
-          <w:i/>
-          <w:iCs/>
+          <w:color w:val="FF0000"/>
         </w:rPr>
       </w:pPr>
     </w:p>
@@ -4739,6 +5421,7 @@
         <w:rPr>
           <w:i/>
           <w:iCs/>
+          <w:color w:val="FF0000"/>
         </w:rPr>
       </w:pPr>
       <w:proofErr w:type="gramStart"/>
@@ -4746,6 +5429,7 @@
         <w:rPr>
           <w:i/>
           <w:iCs/>
+          <w:color w:val="FF0000"/>
         </w:rPr>
         <w:t>les</w:t>
       </w:r>
@@ -4754,6 +5438,7 @@
         <w:rPr>
           <w:i/>
           <w:iCs/>
+          <w:color w:val="FF0000"/>
         </w:rPr>
         <w:t xml:space="preserve"> répertoires où le logiciel est installé</w:t>
       </w:r>
@@ -4772,6 +5457,7 @@
         <w:rPr>
           <w:i/>
           <w:iCs/>
+          <w:color w:val="FF0000"/>
         </w:rPr>
       </w:pPr>
       <w:proofErr w:type="gramStart"/>
@@ -4779,6 +5465,7 @@
         <w:rPr>
           <w:i/>
           <w:iCs/>
+          <w:color w:val="FF0000"/>
         </w:rPr>
         <w:t>la</w:t>
       </w:r>
@@ -4787,6 +5474,7 @@
         <w:rPr>
           <w:i/>
           <w:iCs/>
+          <w:color w:val="FF0000"/>
         </w:rPr>
         <w:t xml:space="preserve"> liste de tous les fichiers et une rapide description de leur contenu (des noms qui parlent !)</w:t>
       </w:r>
@@ -4805,6 +5493,7 @@
         <w:rPr>
           <w:i/>
           <w:iCs/>
+          <w:color w:val="FF0000"/>
         </w:rPr>
       </w:pPr>
       <w:proofErr w:type="gramStart"/>
@@ -4812,6 +5501,7 @@
         <w:rPr>
           <w:i/>
           <w:iCs/>
+          <w:color w:val="FF0000"/>
         </w:rPr>
         <w:t>les</w:t>
       </w:r>
@@ -4820,6 +5510,7 @@
         <w:rPr>
           <w:i/>
           <w:iCs/>
+          <w:color w:val="FF0000"/>
         </w:rPr>
         <w:t xml:space="preserve"> versions des systèmes d'exploitation et des outils logiciels</w:t>
       </w:r>
@@ -4838,6 +5529,7 @@
         <w:rPr>
           <w:i/>
           <w:iCs/>
+          <w:color w:val="FF0000"/>
         </w:rPr>
       </w:pPr>
       <w:proofErr w:type="gramStart"/>
@@ -4845,6 +5537,7 @@
         <w:rPr>
           <w:i/>
           <w:iCs/>
+          <w:color w:val="FF0000"/>
         </w:rPr>
         <w:t>la</w:t>
       </w:r>
@@ -4853,6 +5546,7 @@
         <w:rPr>
           <w:i/>
           <w:iCs/>
+          <w:color w:val="FF0000"/>
         </w:rPr>
         <w:t xml:space="preserve"> description exacte du matériel</w:t>
       </w:r>
@@ -4871,6 +5565,7 @@
         <w:rPr>
           <w:i/>
           <w:iCs/>
+          <w:color w:val="FF0000"/>
         </w:rPr>
       </w:pPr>
       <w:proofErr w:type="gramStart"/>
@@ -4878,6 +5573,7 @@
         <w:rPr>
           <w:i/>
           <w:iCs/>
+          <w:color w:val="FF0000"/>
         </w:rPr>
         <w:t>le</w:t>
       </w:r>
@@ -4886,6 +5582,7 @@
         <w:rPr>
           <w:i/>
           <w:iCs/>
+          <w:color w:val="FF0000"/>
         </w:rPr>
         <w:t xml:space="preserve"> numé</w:t>
       </w:r>
@@ -4893,6 +5590,7 @@
         <w:rPr>
           <w:i/>
           <w:iCs/>
+          <w:color w:val="FF0000"/>
         </w:rPr>
         <w:t xml:space="preserve">ro de version de votre produit </w:t>
       </w:r>
@@ -4900,6 +5598,7 @@
         <w:rPr>
           <w:i/>
           <w:iCs/>
+          <w:color w:val="FF0000"/>
         </w:rPr>
         <w:t>!</w:t>
       </w:r>
@@ -4918,6 +5617,7 @@
         <w:rPr>
           <w:i/>
           <w:iCs/>
+          <w:color w:val="FF0000"/>
           <w:u w:val="single"/>
         </w:rPr>
       </w:pPr>
@@ -4926,6 +5626,7 @@
         <w:rPr>
           <w:i/>
           <w:iCs/>
+          <w:color w:val="FF0000"/>
         </w:rPr>
         <w:t>programmation</w:t>
       </w:r>
@@ -4934,6 +5635,7 @@
         <w:rPr>
           <w:i/>
           <w:iCs/>
+          <w:color w:val="FF0000"/>
         </w:rPr>
         <w:t xml:space="preserve"> et scripts: librairies externes, dictionnaire des données, reconstruction du logiciel</w:t>
       </w:r>
@@ -4941,6 +5643,7 @@
         <w:rPr>
           <w:i/>
           <w:iCs/>
+          <w:color w:val="FF0000"/>
         </w:rPr>
         <w:t xml:space="preserve"> </w:t>
       </w:r>
@@ -4948,6 +5651,7 @@
         <w:rPr>
           <w:i/>
           <w:iCs/>
+          <w:color w:val="FF0000"/>
         </w:rPr>
         <w:t>-</w:t>
       </w:r>
@@ -4955,6 +5659,7 @@
         <w:rPr>
           <w:i/>
           <w:iCs/>
+          <w:color w:val="FF0000"/>
         </w:rPr>
         <w:t xml:space="preserve"> </w:t>
       </w:r>
@@ -4962,6 +5667,7 @@
         <w:rPr>
           <w:i/>
           <w:iCs/>
+          <w:color w:val="FF0000"/>
         </w:rPr>
         <w:t>cible à partir des sources.</w:t>
       </w:r>
@@ -4972,6 +5678,7 @@
         <w:rPr>
           <w:i/>
           <w:iCs/>
+          <w:color w:val="FF0000"/>
           <w:u w:val="single"/>
         </w:rPr>
       </w:pPr>
@@ -4982,12 +5689,14 @@
         <w:rPr>
           <w:i/>
           <w:iCs/>
-        </w:rPr>
-      </w:pPr>
-      <w:r>
-        <w:rPr>
-          <w:i/>
-          <w:iCs/>
+          <w:color w:val="FF0000"/>
+        </w:rPr>
+      </w:pPr>
+      <w:r>
+        <w:rPr>
+          <w:i/>
+          <w:iCs/>
+          <w:color w:val="FF0000"/>
         </w:rPr>
         <w:t xml:space="preserve">NOTE : </w:t>
       </w:r>
@@ -4995,6 +5704,7 @@
         <w:rPr>
           <w:i/>
           <w:iCs/>
+          <w:color w:val="FF0000"/>
           <w:u w:val="single"/>
         </w:rPr>
         <w:t>Evitez d’inclure les listings des sources</w:t>
@@ -5003,6 +5713,7 @@
         <w:rPr>
           <w:i/>
           <w:iCs/>
+          <w:color w:val="FF0000"/>
         </w:rPr>
         <w:t>, à moins que vous ne désiriez en expliquer une partie vous paraissant importante. Dans ce cas n’incluez que cette partie…</w:t>
       </w:r>
@@ -5051,11 +5762,13 @@
         <w:ind w:left="357"/>
         <w:rPr>
           <w:i/>
-        </w:rPr>
-      </w:pPr>
-      <w:r>
-        <w:rPr>
-          <w:i/>
+          <w:color w:val="FF0000"/>
+        </w:rPr>
+      </w:pPr>
+      <w:r>
+        <w:rPr>
+          <w:i/>
+          <w:color w:val="FF0000"/>
         </w:rPr>
         <w:t xml:space="preserve">Pour chaque partie testée de votre projet, il faut </w:t>
       </w:r>
@@ -5063,6 +5776,7 @@
       <w:r>
         <w:rPr>
           <w:i/>
+          <w:color w:val="FF0000"/>
         </w:rPr>
         <w:t>décrire:</w:t>
       </w:r>
@@ -5074,6 +5788,7 @@
         <w:ind w:left="357"/>
         <w:rPr>
           <w:i/>
+          <w:color w:val="FF0000"/>
         </w:rPr>
       </w:pPr>
     </w:p>
@@ -5086,12 +5801,14 @@
         <w:suppressAutoHyphens/>
         <w:rPr>
           <w:i/>
+          <w:color w:val="FF0000"/>
         </w:rPr>
       </w:pPr>
       <w:proofErr w:type="gramStart"/>
       <w:r>
         <w:rPr>
           <w:i/>
+          <w:color w:val="FF0000"/>
         </w:rPr>
         <w:t>les</w:t>
       </w:r>
@@ -5099,6 +5816,7 @@
       <w:r>
         <w:rPr>
           <w:i/>
+          <w:color w:val="FF0000"/>
         </w:rPr>
         <w:t xml:space="preserve"> conditions exactes de chaque test</w:t>
       </w:r>
@@ -5111,12 +5829,14 @@
         </w:numPr>
         <w:rPr>
           <w:i/>
+          <w:color w:val="FF0000"/>
         </w:rPr>
       </w:pPr>
       <w:proofErr w:type="gramStart"/>
       <w:r>
         <w:rPr>
           <w:i/>
+          <w:color w:val="FF0000"/>
         </w:rPr>
         <w:t>les</w:t>
       </w:r>
@@ -5124,6 +5844,7 @@
       <w:r>
         <w:rPr>
           <w:i/>
+          <w:color w:val="FF0000"/>
         </w:rPr>
         <w:t xml:space="preserve"> preuves de test (papier ou fichier)</w:t>
       </w:r>
@@ -5136,12 +5857,14 @@
         </w:numPr>
         <w:rPr>
           <w:i/>
+          <w:color w:val="FF0000"/>
         </w:rPr>
       </w:pPr>
       <w:proofErr w:type="gramStart"/>
       <w:r>
         <w:rPr>
           <w:i/>
+          <w:color w:val="FF0000"/>
         </w:rPr>
         <w:t>tests</w:t>
       </w:r>
@@ -5149,6 +5872,7 @@
       <w:r>
         <w:rPr>
           <w:i/>
+          <w:color w:val="FF0000"/>
         </w:rPr>
         <w:t xml:space="preserve"> sans preuve: fournir au moins une description </w:t>
       </w:r>
@@ -5203,11 +5927,13 @@
         <w:ind w:left="426"/>
         <w:rPr>
           <w:i/>
-        </w:rPr>
-      </w:pPr>
-      <w:r>
-        <w:rPr>
-          <w:i/>
+          <w:color w:val="FF0000"/>
+        </w:rPr>
+      </w:pPr>
+      <w:r>
+        <w:rPr>
+          <w:i/>
+          <w:color w:val="FF0000"/>
         </w:rPr>
         <w:t xml:space="preserve">S'il reste encore des </w:t>
       </w:r>
@@ -5215,6 +5941,7 @@
       <w:r>
         <w:rPr>
           <w:i/>
+          <w:color w:val="FF0000"/>
         </w:rPr>
         <w:t>erreurs:</w:t>
       </w:r>
@@ -5222,6 +5949,7 @@
       <w:r>
         <w:rPr>
           <w:i/>
+          <w:color w:val="FF0000"/>
         </w:rPr>
         <w:t xml:space="preserve"> </w:t>
       </w:r>
@@ -5231,6 +5959,7 @@
         <w:ind w:left="426"/>
         <w:rPr>
           <w:i/>
+          <w:color w:val="FF0000"/>
         </w:rPr>
       </w:pPr>
     </w:p>
@@ -5242,11 +5971,13 @@
         </w:numPr>
         <w:rPr>
           <w:i/>
-        </w:rPr>
-      </w:pPr>
-      <w:r>
-        <w:rPr>
-          <w:i/>
+          <w:color w:val="FF0000"/>
+        </w:rPr>
+      </w:pPr>
+      <w:r>
+        <w:rPr>
+          <w:i/>
+          <w:color w:val="FF0000"/>
         </w:rPr>
         <w:t>Description détaillée</w:t>
       </w:r>
@@ -5259,11 +5990,13 @@
         </w:numPr>
         <w:rPr>
           <w:i/>
-        </w:rPr>
-      </w:pPr>
-      <w:r>
-        <w:rPr>
-          <w:i/>
+          <w:color w:val="FF0000"/>
+        </w:rPr>
+      </w:pPr>
+      <w:r>
+        <w:rPr>
+          <w:i/>
+          <w:color w:val="FF0000"/>
         </w:rPr>
         <w:t>Conséquences sur l'utilisation du produit</w:t>
       </w:r>
@@ -5277,11 +6010,13 @@
         </w:numPr>
         <w:rPr>
           <w:i/>
-        </w:rPr>
-      </w:pPr>
-      <w:r>
-        <w:rPr>
-          <w:i/>
+          <w:color w:val="FF0000"/>
+        </w:rPr>
+      </w:pPr>
+      <w:r>
+        <w:rPr>
+          <w:i/>
+          <w:color w:val="FF0000"/>
         </w:rPr>
         <w:t>Actions envisagées ou possibles</w:t>
       </w:r>
@@ -5311,7 +6046,6 @@
           <w:i w:val="0"/>
           <w:iCs/>
         </w:rPr>
-        <w:lastRenderedPageBreak/>
         <w:t>Liste des documents</w:t>
       </w:r>
       <w:bookmarkEnd w:id="29"/>
@@ -5340,19 +6074,23 @@
         <w:rPr>
           <w:rFonts w:cs="Arial"/>
           <w:i/>
+          <w:color w:val="FF0000"/>
         </w:rPr>
       </w:pPr>
       <w:r>
         <w:rPr>
           <w:rFonts w:cs="Arial"/>
           <w:i/>
-        </w:rPr>
+          <w:color w:val="FF0000"/>
+        </w:rPr>
+        <w:lastRenderedPageBreak/>
         <w:t>Lister les documents fournis au client avec votre produit, en indiquant les numéros de versions</w:t>
       </w:r>
       <w:r>
         <w:rPr>
           <w:rFonts w:cs="Arial"/>
           <w:i/>
+          <w:color w:val="FF0000"/>
         </w:rPr>
         <w:t xml:space="preserve"> </w:t>
       </w:r>
@@ -5363,6 +6101,7 @@
         <w:rPr>
           <w:rFonts w:cs="Arial"/>
           <w:i/>
+          <w:color w:val="FF0000"/>
         </w:rPr>
       </w:pPr>
     </w:p>
@@ -5375,6 +6114,7 @@
         <w:rPr>
           <w:rFonts w:cs="Arial"/>
           <w:i/>
+          <w:color w:val="FF0000"/>
         </w:rPr>
       </w:pPr>
       <w:proofErr w:type="gramStart"/>
@@ -5382,6 +6122,7 @@
         <w:rPr>
           <w:rFonts w:cs="Arial"/>
           <w:i/>
+          <w:color w:val="FF0000"/>
         </w:rPr>
         <w:t>le</w:t>
       </w:r>
@@ -5390,6 +6131,7 @@
         <w:rPr>
           <w:rFonts w:cs="Arial"/>
           <w:i/>
+          <w:color w:val="FF0000"/>
         </w:rPr>
         <w:t xml:space="preserve"> rapport de projet</w:t>
       </w:r>
@@ -5403,6 +6145,7 @@
         <w:rPr>
           <w:rFonts w:cs="Arial"/>
           <w:i/>
+          <w:color w:val="FF0000"/>
         </w:rPr>
       </w:pPr>
       <w:proofErr w:type="gramStart"/>
@@ -5410,6 +6153,7 @@
         <w:rPr>
           <w:rFonts w:cs="Arial"/>
           <w:i/>
+          <w:color w:val="FF0000"/>
         </w:rPr>
         <w:t>le</w:t>
       </w:r>
@@ -5418,6 +6162,7 @@
         <w:rPr>
           <w:rFonts w:cs="Arial"/>
           <w:i/>
+          <w:color w:val="FF0000"/>
         </w:rPr>
         <w:t xml:space="preserve"> manuel d'Installation (en annexe)</w:t>
       </w:r>
@@ -5431,6 +6176,7 @@
         <w:rPr>
           <w:rFonts w:cs="Arial"/>
           <w:i/>
+          <w:color w:val="FF0000"/>
         </w:rPr>
       </w:pPr>
       <w:proofErr w:type="gramStart"/>
@@ -5438,6 +6184,7 @@
         <w:rPr>
           <w:rFonts w:cs="Arial"/>
           <w:i/>
+          <w:color w:val="FF0000"/>
         </w:rPr>
         <w:t>le</w:t>
       </w:r>
@@ -5446,6 +6193,7 @@
         <w:rPr>
           <w:rFonts w:cs="Arial"/>
           <w:i/>
+          <w:color w:val="FF0000"/>
         </w:rPr>
         <w:t xml:space="preserve"> manuel d'Utilisation avec des exemples graphiques (en annexe)</w:t>
       </w:r>
@@ -5459,6 +6207,7 @@
         <w:rPr>
           <w:rFonts w:cs="Arial"/>
           <w:i/>
+          <w:color w:val="FF0000"/>
         </w:rPr>
       </w:pPr>
       <w:proofErr w:type="gramStart"/>
@@ -5466,6 +6215,7 @@
         <w:rPr>
           <w:rFonts w:cs="Arial"/>
           <w:i/>
+          <w:color w:val="FF0000"/>
         </w:rPr>
         <w:t>autres</w:t>
       </w:r>
@@ -5474,6 +6224,7 @@
         <w:rPr>
           <w:rFonts w:cs="Arial"/>
           <w:i/>
+          <w:color w:val="FF0000"/>
         </w:rPr>
         <w:t>…</w:t>
       </w:r>
@@ -5536,6 +6287,7 @@
         <w:rPr>
           <w:rFonts w:ascii="Arial" w:hAnsi="Arial" w:cs="Arial"/>
           <w:i/>
+          <w:color w:val="FF0000"/>
           <w:sz w:val="24"/>
         </w:rPr>
       </w:pPr>
@@ -5543,6 +6295,7 @@
         <w:rPr>
           <w:rFonts w:ascii="Arial" w:hAnsi="Arial" w:cs="Arial"/>
           <w:i/>
+          <w:color w:val="FF0000"/>
           <w:sz w:val="24"/>
         </w:rPr>
         <w:t xml:space="preserve">Développez en tous cas les points </w:t>
@@ -5552,6 +6305,7 @@
         <w:rPr>
           <w:rFonts w:ascii="Arial" w:hAnsi="Arial" w:cs="Arial"/>
           <w:i/>
+          <w:color w:val="FF0000"/>
           <w:sz w:val="24"/>
         </w:rPr>
         <w:t>suivants:</w:t>
@@ -5569,6 +6323,7 @@
         <w:rPr>
           <w:rFonts w:ascii="Arial" w:hAnsi="Arial" w:cs="Arial"/>
           <w:i/>
+          <w:color w:val="FF0000"/>
           <w:sz w:val="24"/>
         </w:rPr>
       </w:pPr>
@@ -5582,12 +6337,14 @@
         <w:rPr>
           <w:rFonts w:cs="Arial"/>
           <w:i/>
+          <w:color w:val="FF0000"/>
         </w:rPr>
       </w:pPr>
       <w:r>
         <w:rPr>
           <w:rFonts w:cs="Arial"/>
           <w:i/>
+          <w:color w:val="FF0000"/>
         </w:rPr>
         <w:t>Objectifs atteints / non-atteints</w:t>
       </w:r>
@@ -5601,12 +6358,14 @@
         <w:rPr>
           <w:rFonts w:cs="Arial"/>
           <w:i/>
+          <w:color w:val="FF0000"/>
         </w:rPr>
       </w:pPr>
       <w:r>
         <w:rPr>
           <w:rFonts w:cs="Arial"/>
           <w:i/>
+          <w:color w:val="FF0000"/>
         </w:rPr>
         <w:t>Points positifs / négatifs</w:t>
       </w:r>
@@ -5620,12 +6379,14 @@
         <w:rPr>
           <w:rFonts w:cs="Arial"/>
           <w:i/>
+          <w:color w:val="FF0000"/>
         </w:rPr>
       </w:pPr>
       <w:r>
         <w:rPr>
           <w:rFonts w:cs="Arial"/>
           <w:i/>
+          <w:color w:val="FF0000"/>
         </w:rPr>
         <w:t>Difficultés particulières</w:t>
       </w:r>
@@ -5639,12 +6400,14 @@
         <w:rPr>
           <w:rFonts w:cs="Arial"/>
           <w:i/>
+          <w:color w:val="FF0000"/>
         </w:rPr>
       </w:pPr>
       <w:r>
         <w:rPr>
           <w:rFonts w:cs="Arial"/>
           <w:i/>
+          <w:color w:val="FF0000"/>
         </w:rPr>
         <w:t>Suites possibles pour le projet (évolutions &amp; améliorations)</w:t>
       </w:r>
@@ -6084,8 +6847,6 @@
       </w:pPr>
     </w:p>
     <w:sectPr>
-      <w:headerReference w:type="default" r:id="rId8"/>
-      <w:footerReference w:type="default" r:id="rId9"/>
       <w:pgSz w:w="11906" w:h="16838" w:code="9"/>
       <w:pgMar w:top="1418" w:right="1418" w:bottom="1418" w:left="1418" w:header="720" w:footer="720" w:gutter="0"/>
       <w:cols w:space="720"/>
@@ -6172,7 +6933,7 @@
         <w:sz w:val="16"/>
         <w:szCs w:val="16"/>
       </w:rPr>
-      <w:t>9</w:t>
+      <w:t>2</w:t>
     </w:r>
     <w:r>
       <w:rPr>
@@ -7577,6 +8338,118 @@
     </w:lvl>
   </w:abstractNum>
   <w:abstractNum w:abstractNumId="10" w15:restartNumberingAfterBreak="0">
+    <w:nsid w:val="5A9F4CC0"/>
+    <w:multiLevelType w:val="hybridMultilevel"/>
+    <w:tmpl w:val="C6949772"/>
+    <w:lvl w:ilvl="0" w:tplc="3AECC9B6">
+      <w:numFmt w:val="bullet"/>
+      <w:lvlText w:val="-"/>
+      <w:lvlJc w:val="left"/>
+      <w:pPr>
+        <w:ind w:left="720" w:hanging="360"/>
+      </w:pPr>
+      <w:rPr>
+        <w:rFonts w:ascii="Arial" w:eastAsia="Times New Roman" w:hAnsi="Arial" w:cs="Arial" w:hint="default"/>
+      </w:rPr>
+    </w:lvl>
+    <w:lvl w:ilvl="1" w:tplc="100C0003">
+      <w:start w:val="1"/>
+      <w:numFmt w:val="bullet"/>
+      <w:lvlText w:val="o"/>
+      <w:lvlJc w:val="left"/>
+      <w:pPr>
+        <w:ind w:left="1440" w:hanging="360"/>
+      </w:pPr>
+      <w:rPr>
+        <w:rFonts w:ascii="Courier New" w:hAnsi="Courier New" w:cs="Courier New" w:hint="default"/>
+      </w:rPr>
+    </w:lvl>
+    <w:lvl w:ilvl="2" w:tplc="100C0005">
+      <w:start w:val="1"/>
+      <w:numFmt w:val="bullet"/>
+      <w:lvlText w:val=""/>
+      <w:lvlJc w:val="left"/>
+      <w:pPr>
+        <w:ind w:left="2160" w:hanging="360"/>
+      </w:pPr>
+      <w:rPr>
+        <w:rFonts w:ascii="Wingdings" w:hAnsi="Wingdings" w:hint="default"/>
+      </w:rPr>
+    </w:lvl>
+    <w:lvl w:ilvl="3" w:tplc="100C0001">
+      <w:start w:val="1"/>
+      <w:numFmt w:val="bullet"/>
+      <w:lvlText w:val=""/>
+      <w:lvlJc w:val="left"/>
+      <w:pPr>
+        <w:ind w:left="2880" w:hanging="360"/>
+      </w:pPr>
+      <w:rPr>
+        <w:rFonts w:ascii="Symbol" w:hAnsi="Symbol" w:hint="default"/>
+      </w:rPr>
+    </w:lvl>
+    <w:lvl w:ilvl="4" w:tplc="100C0003">
+      <w:start w:val="1"/>
+      <w:numFmt w:val="bullet"/>
+      <w:lvlText w:val="o"/>
+      <w:lvlJc w:val="left"/>
+      <w:pPr>
+        <w:ind w:left="3600" w:hanging="360"/>
+      </w:pPr>
+      <w:rPr>
+        <w:rFonts w:ascii="Courier New" w:hAnsi="Courier New" w:cs="Courier New" w:hint="default"/>
+      </w:rPr>
+    </w:lvl>
+    <w:lvl w:ilvl="5" w:tplc="100C0005">
+      <w:start w:val="1"/>
+      <w:numFmt w:val="bullet"/>
+      <w:lvlText w:val=""/>
+      <w:lvlJc w:val="left"/>
+      <w:pPr>
+        <w:ind w:left="4320" w:hanging="360"/>
+      </w:pPr>
+      <w:rPr>
+        <w:rFonts w:ascii="Wingdings" w:hAnsi="Wingdings" w:hint="default"/>
+      </w:rPr>
+    </w:lvl>
+    <w:lvl w:ilvl="6" w:tplc="100C0001">
+      <w:start w:val="1"/>
+      <w:numFmt w:val="bullet"/>
+      <w:lvlText w:val=""/>
+      <w:lvlJc w:val="left"/>
+      <w:pPr>
+        <w:ind w:left="5040" w:hanging="360"/>
+      </w:pPr>
+      <w:rPr>
+        <w:rFonts w:ascii="Symbol" w:hAnsi="Symbol" w:hint="default"/>
+      </w:rPr>
+    </w:lvl>
+    <w:lvl w:ilvl="7" w:tplc="100C0003">
+      <w:start w:val="1"/>
+      <w:numFmt w:val="bullet"/>
+      <w:lvlText w:val="o"/>
+      <w:lvlJc w:val="left"/>
+      <w:pPr>
+        <w:ind w:left="5760" w:hanging="360"/>
+      </w:pPr>
+      <w:rPr>
+        <w:rFonts w:ascii="Courier New" w:hAnsi="Courier New" w:cs="Courier New" w:hint="default"/>
+      </w:rPr>
+    </w:lvl>
+    <w:lvl w:ilvl="8" w:tplc="100C0005">
+      <w:start w:val="1"/>
+      <w:numFmt w:val="bullet"/>
+      <w:lvlText w:val=""/>
+      <w:lvlJc w:val="left"/>
+      <w:pPr>
+        <w:ind w:left="6480" w:hanging="360"/>
+      </w:pPr>
+      <w:rPr>
+        <w:rFonts w:ascii="Wingdings" w:hAnsi="Wingdings" w:hint="default"/>
+      </w:rPr>
+    </w:lvl>
+  </w:abstractNum>
+  <w:abstractNum w:abstractNumId="11" w15:restartNumberingAfterBreak="0">
     <w:nsid w:val="71E06583"/>
     <w:multiLevelType w:val="hybridMultilevel"/>
     <w:tmpl w:val="26C81FCE"/>
@@ -7716,7 +8589,7 @@
       </w:rPr>
     </w:lvl>
   </w:abstractNum>
-  <w:abstractNum w:abstractNumId="11" w15:restartNumberingAfterBreak="0">
+  <w:abstractNum w:abstractNumId="12" w15:restartNumberingAfterBreak="0">
     <w:nsid w:val="75A3529B"/>
     <w:multiLevelType w:val="hybridMultilevel"/>
     <w:tmpl w:val="819EEA64"/>
@@ -7856,7 +8729,7 @@
       </w:rPr>
     </w:lvl>
   </w:abstractNum>
-  <w:abstractNum w:abstractNumId="12" w15:restartNumberingAfterBreak="0">
+  <w:abstractNum w:abstractNumId="13" w15:restartNumberingAfterBreak="0">
     <w:nsid w:val="7B193736"/>
     <w:multiLevelType w:val="multilevel"/>
     <w:tmpl w:val="3E0A631E"/>
@@ -7978,7 +8851,7 @@
       </w:pPr>
     </w:lvl>
   </w:abstractNum>
-  <w:abstractNum w:abstractNumId="13" w15:restartNumberingAfterBreak="0">
+  <w:abstractNum w:abstractNumId="14" w15:restartNumberingAfterBreak="0">
     <w:nsid w:val="7DD245F2"/>
     <w:multiLevelType w:val="hybridMultilevel"/>
     <w:tmpl w:val="3100450C"/>
@@ -8119,7 +8992,7 @@
     </w:lvl>
   </w:abstractNum>
   <w:num w:numId="1">
-    <w:abstractNumId w:val="12"/>
+    <w:abstractNumId w:val="13"/>
   </w:num>
   <w:num w:numId="2">
     <w:abstractNumId w:val="0"/>
@@ -8128,7 +9001,7 @@
     <w:abstractNumId w:val="3"/>
   </w:num>
   <w:num w:numId="4">
-    <w:abstractNumId w:val="11"/>
+    <w:abstractNumId w:val="12"/>
   </w:num>
   <w:num w:numId="5">
     <w:abstractNumId w:val="8"/>
@@ -8140,7 +9013,7 @@
     <w:abstractNumId w:val="9"/>
   </w:num>
   <w:num w:numId="8">
-    <w:abstractNumId w:val="13"/>
+    <w:abstractNumId w:val="14"/>
   </w:num>
   <w:num w:numId="9">
     <w:abstractNumId w:val="2"/>
@@ -8155,10 +9028,22 @@
     <w:abstractNumId w:val="6"/>
   </w:num>
   <w:num w:numId="13">
-    <w:abstractNumId w:val="10"/>
+    <w:abstractNumId w:val="11"/>
   </w:num>
   <w:num w:numId="14">
     <w:abstractNumId w:val="1"/>
+  </w:num>
+  <w:num w:numId="15">
+    <w:abstractNumId w:val="10"/>
+    <w:lvlOverride w:ilvl="0"/>
+    <w:lvlOverride w:ilvl="1"/>
+    <w:lvlOverride w:ilvl="2"/>
+    <w:lvlOverride w:ilvl="3"/>
+    <w:lvlOverride w:ilvl="4"/>
+    <w:lvlOverride w:ilvl="5"/>
+    <w:lvlOverride w:ilvl="6"/>
+    <w:lvlOverride w:ilvl="7"/>
+    <w:lvlOverride w:ilvl="8"/>
   </w:num>
   <w:numIdMacAtCleanup w:val="13"/>
 </w:numbering>
@@ -8261,7 +9146,7 @@
     <w:lsdException w:name="Medium Shading 2 Accent 1" w:uiPriority="64"/>
     <w:lsdException w:name="Medium List 1 Accent 1" w:uiPriority="65"/>
     <w:lsdException w:name="Revision" w:semiHidden="1" w:uiPriority="99"/>
-    <w:lsdException w:name="List Paragraph" w:uiPriority="34" w:qFormat="1"/>
+    <w:lsdException w:name="List Paragraph" w:uiPriority="72" w:qFormat="1"/>
     <w:lsdException w:name="Quote" w:uiPriority="29" w:qFormat="1"/>
     <w:lsdException w:name="Intense Quote" w:uiPriority="30" w:qFormat="1"/>
     <w:lsdException w:name="Medium List 2 Accent 1" w:uiPriority="66"/>
@@ -8975,6 +9860,17 @@
       <w:lang w:val="fr-FR" w:eastAsia="fr-FR"/>
     </w:rPr>
   </w:style>
+  <w:style w:type="paragraph" w:styleId="Paragraphedeliste">
+    <w:name w:val="List Paragraph"/>
+    <w:basedOn w:val="Normal"/>
+    <w:uiPriority w:val="72"/>
+    <w:qFormat/>
+    <w:rsid w:val="009B4CAB"/>
+    <w:pPr>
+      <w:ind w:left="720"/>
+      <w:contextualSpacing/>
+    </w:pPr>
+  </w:style>
 </w:styles>
 </file>
 

</xml_diff>

<commit_message>
Ajout des sources dans le document
</commit_message>
<xml_diff>
--- a/Documentation/Documentation_pre_tpi.docx
+++ b/Documentation/Documentation_pre_tpi.docx
@@ -2166,7 +2166,6 @@
           <w:sz w:val="20"/>
         </w:rPr>
       </w:pPr>
-      <w:bookmarkStart w:id="0" w:name="_GoBack"/>
       <w:r>
         <w:rPr>
           <w:bCs/>
@@ -2236,7 +2235,6 @@
         <w:t xml:space="preserve"> est tout à fait possible que certains chapitres ou paragraphes n’aient aucun sens. Dans ce cas il est recommandé de les retirer du document pour éviter de l’alourdir inutilement.  </w:t>
       </w:r>
     </w:p>
-    <w:bookmarkEnd w:id="0"/>
     <w:p>
       <w:r>
         <w:br w:type="page"/>
@@ -2246,7 +2244,7 @@
       <w:pPr>
         <w:pStyle w:val="Titre1"/>
       </w:pPr>
-      <w:bookmarkStart w:id="1" w:name="_Toc499021832"/>
+      <w:bookmarkStart w:id="0" w:name="_Toc499021832"/>
       <w:r>
         <w:lastRenderedPageBreak/>
         <w:t>Analyse prél</w:t>
@@ -2257,7 +2255,74 @@
       <w:r>
         <w:t>minaire</w:t>
       </w:r>
+      <w:bookmarkEnd w:id="0"/>
+    </w:p>
+    <w:p>
+      <w:pPr>
+        <w:pStyle w:val="Titre2"/>
+        <w:rPr>
+          <w:i w:val="0"/>
+          <w:iCs/>
+        </w:rPr>
+      </w:pPr>
+      <w:bookmarkStart w:id="1" w:name="_Toc499021833"/>
+      <w:r>
+        <w:rPr>
+          <w:i w:val="0"/>
+          <w:iCs/>
+        </w:rPr>
+        <w:t>Introduction</w:t>
+      </w:r>
       <w:bookmarkEnd w:id="1"/>
+      <w:r>
+        <w:rPr>
+          <w:i w:val="0"/>
+          <w:iCs/>
+        </w:rPr>
+        <w:t xml:space="preserve"> </w:t>
+      </w:r>
+    </w:p>
+    <w:p/>
+    <w:p>
+      <w:r>
+        <w:t xml:space="preserve">Pour ce projet je vais créer un site d’e-commerce qui servira à mettre en vente des habits, des chaussures et des sacs. Pour le site, je vais partir d’un </w:t>
+      </w:r>
+      <w:proofErr w:type="spellStart"/>
+      <w:r>
+        <w:t>template</w:t>
+      </w:r>
+      <w:proofErr w:type="spellEnd"/>
+      <w:r>
+        <w:t xml:space="preserve"> </w:t>
+      </w:r>
+      <w:proofErr w:type="spellStart"/>
+      <w:r>
+        <w:t>bootstrap</w:t>
+      </w:r>
+      <w:proofErr w:type="spellEnd"/>
+      <w:r>
+        <w:t xml:space="preserve"> (librairie permettant de créer des sites </w:t>
+      </w:r>
+      <w:r>
+        <w:t>qui s’adapte à la taille de l’écran</w:t>
+      </w:r>
+      <w:r>
+        <w:t xml:space="preserve">) que j’ai trouvé sur internet (la source est en fin de document). Ce projet me permettra de me perfectionner avec le </w:t>
+      </w:r>
+      <w:proofErr w:type="spellStart"/>
+      <w:r>
+        <w:t>PhP</w:t>
+      </w:r>
+      <w:proofErr w:type="spellEnd"/>
+      <w:r>
+        <w:t xml:space="preserve">, le SQL, l’HTML et le CSS. </w:t>
+      </w:r>
+    </w:p>
+    <w:p/>
+    <w:p>
+      <w:r>
+        <w:t>En plus de ça, M. Carrel veut que j’implémente une petite application sur mobile qui permettra de visualiser le stock d’un produit. Cette action se fera à l’aide d’un champ qui permettra d’entrer un numéro d’article, l’action retournera le nombre disponible d’article dans le stock.</w:t>
+      </w:r>
     </w:p>
     <w:p>
       <w:pPr>
@@ -2267,82 +2332,15 @@
           <w:iCs/>
         </w:rPr>
       </w:pPr>
-      <w:bookmarkStart w:id="2" w:name="_Toc499021833"/>
+      <w:bookmarkStart w:id="2" w:name="_Toc499021834"/>
       <w:r>
         <w:rPr>
           <w:i w:val="0"/>
           <w:iCs/>
         </w:rPr>
-        <w:t>Introduction</w:t>
+        <w:t>Objectifs</w:t>
       </w:r>
       <w:bookmarkEnd w:id="2"/>
-      <w:r>
-        <w:rPr>
-          <w:i w:val="0"/>
-          <w:iCs/>
-        </w:rPr>
-        <w:t xml:space="preserve"> </w:t>
-      </w:r>
-    </w:p>
-    <w:p/>
-    <w:p>
-      <w:r>
-        <w:t xml:space="preserve">Pour ce projet je vais créer un site d’e-commerce qui servira à mettre en vente des habits, des chaussures et des sacs. Pour le site, je vais partir d’un </w:t>
-      </w:r>
-      <w:proofErr w:type="spellStart"/>
-      <w:r>
-        <w:t>template</w:t>
-      </w:r>
-      <w:proofErr w:type="spellEnd"/>
-      <w:r>
-        <w:t xml:space="preserve"> </w:t>
-      </w:r>
-      <w:proofErr w:type="spellStart"/>
-      <w:r>
-        <w:t>bootstrap</w:t>
-      </w:r>
-      <w:proofErr w:type="spellEnd"/>
-      <w:r>
-        <w:t xml:space="preserve"> (librairie permettant de créer des sites </w:t>
-      </w:r>
-      <w:r>
-        <w:t>qui s’adapte à la taille de l’écran</w:t>
-      </w:r>
-      <w:r>
-        <w:t xml:space="preserve">) que j’ai trouvé sur internet (la source est en fin de document). Ce projet me permettra de me perfectionner avec le </w:t>
-      </w:r>
-      <w:proofErr w:type="spellStart"/>
-      <w:r>
-        <w:t>PhP</w:t>
-      </w:r>
-      <w:proofErr w:type="spellEnd"/>
-      <w:r>
-        <w:t xml:space="preserve">, le SQL, l’HTML et le CSS. </w:t>
-      </w:r>
-    </w:p>
-    <w:p/>
-    <w:p>
-      <w:r>
-        <w:t>En plus de ça, M. Carrel veut que j’implémente une petite application sur mobile qui permettra de visualiser le stock d’un produit. Cette action se fera à l’aide d’un champ qui permettra d’entrer un numéro d’article, l’action retournera le nombre disponible d’article dans le stock.</w:t>
-      </w:r>
-    </w:p>
-    <w:p>
-      <w:pPr>
-        <w:pStyle w:val="Titre2"/>
-        <w:rPr>
-          <w:i w:val="0"/>
-          <w:iCs/>
-        </w:rPr>
-      </w:pPr>
-      <w:bookmarkStart w:id="3" w:name="_Toc499021834"/>
-      <w:r>
-        <w:rPr>
-          <w:i w:val="0"/>
-          <w:iCs/>
-        </w:rPr>
-        <w:t>Objectifs</w:t>
-      </w:r>
-      <w:bookmarkEnd w:id="3"/>
     </w:p>
     <w:p>
       <w:pPr>
@@ -2864,7 +2862,7 @@
         </w:rPr>
         <w:br w:type="page"/>
       </w:r>
-      <w:bookmarkStart w:id="4" w:name="_Toc499021835"/>
+      <w:bookmarkStart w:id="3" w:name="_Toc499021835"/>
       <w:r>
         <w:rPr>
           <w:i w:val="0"/>
@@ -2880,296 +2878,296 @@
         </w:rPr>
         <w:t xml:space="preserve"> initiale</w:t>
       </w:r>
+      <w:bookmarkEnd w:id="3"/>
+    </w:p>
+    <w:p>
+      <w:pPr>
+        <w:rPr>
+          <w:szCs w:val="14"/>
+        </w:rPr>
+      </w:pPr>
+    </w:p>
+    <w:p>
+      <w:pPr>
+        <w:rPr>
+          <w:iCs/>
+          <w:szCs w:val="14"/>
+        </w:rPr>
+      </w:pPr>
+      <w:r>
+        <w:rPr>
+          <w:iCs/>
+          <w:szCs w:val="14"/>
+        </w:rPr>
+        <w:t>Le projet a débuté la première semaine après la rentrée des stages à savoir le jeudi 1</w:t>
+      </w:r>
+      <w:r>
+        <w:rPr>
+          <w:iCs/>
+          <w:szCs w:val="14"/>
+          <w:vertAlign w:val="superscript"/>
+        </w:rPr>
+        <w:t>er</w:t>
+      </w:r>
+      <w:r>
+        <w:rPr>
+          <w:iCs/>
+          <w:szCs w:val="14"/>
+        </w:rPr>
+        <w:t xml:space="preserve"> février 2018. Nous devrons rendre vraisemblablement le projet une semaine avant la semaine COM, le vendredi 20 avril 2018.</w:t>
+      </w:r>
+    </w:p>
+    <w:p>
+      <w:pPr>
+        <w:rPr>
+          <w:szCs w:val="14"/>
+        </w:rPr>
+      </w:pPr>
+    </w:p>
+    <w:p>
+      <w:pPr>
+        <w:rPr>
+          <w:i/>
+          <w:iCs/>
+          <w:color w:val="FF0000"/>
+          <w:szCs w:val="14"/>
+        </w:rPr>
+      </w:pPr>
+      <w:r>
+        <w:rPr>
+          <w:i/>
+          <w:iCs/>
+          <w:color w:val="FF0000"/>
+          <w:szCs w:val="14"/>
+        </w:rPr>
+        <w:t xml:space="preserve">Ce chapitre montre la planification </w:t>
+      </w:r>
+      <w:r>
+        <w:rPr>
+          <w:i/>
+          <w:iCs/>
+          <w:color w:val="FF0000"/>
+          <w:szCs w:val="14"/>
+        </w:rPr>
+        <w:t xml:space="preserve">du projet. Celui-ci peut être découpé en tâches qui seront planifiées. Il s'agit de la première planification du projet, celle-ci </w:t>
+      </w:r>
+      <w:r>
+        <w:rPr>
+          <w:i/>
+          <w:iCs/>
+          <w:color w:val="FF0000"/>
+          <w:szCs w:val="14"/>
+        </w:rPr>
+        <w:t>devra être</w:t>
+      </w:r>
+      <w:r>
+        <w:rPr>
+          <w:i/>
+          <w:iCs/>
+          <w:color w:val="FF0000"/>
+          <w:szCs w:val="14"/>
+        </w:rPr>
+        <w:t xml:space="preserve"> revue après l'analyse. Cette planification sera présentée sous l</w:t>
+      </w:r>
+      <w:r>
+        <w:rPr>
+          <w:i/>
+          <w:iCs/>
+          <w:color w:val="FF0000"/>
+          <w:szCs w:val="14"/>
+        </w:rPr>
+        <w:t>a forme d'un diagramme.</w:t>
+      </w:r>
+    </w:p>
+    <w:p>
+      <w:pPr>
+        <w:rPr>
+          <w:color w:val="FF0000"/>
+          <w:szCs w:val="14"/>
+        </w:rPr>
+      </w:pPr>
+    </w:p>
+    <w:p>
+      <w:pPr>
+        <w:rPr>
+          <w:i/>
+          <w:iCs/>
+          <w:color w:val="FF0000"/>
+          <w:szCs w:val="14"/>
+        </w:rPr>
+      </w:pPr>
+      <w:r>
+        <w:rPr>
+          <w:i/>
+          <w:iCs/>
+          <w:color w:val="FF0000"/>
+          <w:szCs w:val="14"/>
+        </w:rPr>
+        <w:t>Ces éléments peuvent être repris des</w:t>
+      </w:r>
+      <w:r>
+        <w:rPr>
+          <w:i/>
+          <w:iCs/>
+          <w:color w:val="FF0000"/>
+          <w:szCs w:val="14"/>
+        </w:rPr>
+        <w:t xml:space="preserve"> spécifications de départ.</w:t>
+      </w:r>
+    </w:p>
+    <w:p>
+      <w:pPr>
+        <w:rPr>
+          <w:szCs w:val="14"/>
+        </w:rPr>
+      </w:pPr>
+    </w:p>
+    <w:p>
+      <w:pPr>
+        <w:pStyle w:val="Titre1"/>
+      </w:pPr>
+      <w:bookmarkStart w:id="4" w:name="_Toc499021836"/>
+      <w:r>
+        <w:t>Analyse</w:t>
+      </w:r>
+      <w:r>
+        <w:t xml:space="preserve"> / Conception</w:t>
+      </w:r>
       <w:bookmarkEnd w:id="4"/>
     </w:p>
-    <w:p>
-      <w:pPr>
-        <w:rPr>
-          <w:szCs w:val="14"/>
-        </w:rPr>
-      </w:pPr>
-    </w:p>
-    <w:p>
-      <w:pPr>
-        <w:rPr>
-          <w:iCs/>
-          <w:szCs w:val="14"/>
-        </w:rPr>
-      </w:pPr>
-      <w:r>
-        <w:rPr>
-          <w:iCs/>
-          <w:szCs w:val="14"/>
-        </w:rPr>
-        <w:t>Le projet a débuté la première semaine après la rentrée des stages à savoir le jeudi 1</w:t>
-      </w:r>
-      <w:r>
-        <w:rPr>
-          <w:iCs/>
-          <w:szCs w:val="14"/>
-          <w:vertAlign w:val="superscript"/>
-        </w:rPr>
-        <w:t>er</w:t>
-      </w:r>
-      <w:r>
-        <w:rPr>
-          <w:iCs/>
-          <w:szCs w:val="14"/>
-        </w:rPr>
-        <w:t xml:space="preserve"> février 2018. Nous devrons rendre vraisemblablement le projet une semaine avant la semaine COM, le vendredi 20 avril 2018.</w:t>
-      </w:r>
-    </w:p>
-    <w:p>
-      <w:pPr>
-        <w:rPr>
-          <w:szCs w:val="14"/>
-        </w:rPr>
-      </w:pPr>
-    </w:p>
-    <w:p>
-      <w:pPr>
-        <w:rPr>
-          <w:i/>
-          <w:iCs/>
-          <w:color w:val="FF0000"/>
-          <w:szCs w:val="14"/>
-        </w:rPr>
-      </w:pPr>
-      <w:r>
-        <w:rPr>
-          <w:i/>
-          <w:iCs/>
-          <w:color w:val="FF0000"/>
-          <w:szCs w:val="14"/>
-        </w:rPr>
-        <w:t xml:space="preserve">Ce chapitre montre la planification </w:t>
-      </w:r>
-      <w:r>
-        <w:rPr>
-          <w:i/>
-          <w:iCs/>
-          <w:color w:val="FF0000"/>
-          <w:szCs w:val="14"/>
-        </w:rPr>
-        <w:t xml:space="preserve">du projet. Celui-ci peut être découpé en tâches qui seront planifiées. Il s'agit de la première planification du projet, celle-ci </w:t>
-      </w:r>
-      <w:r>
-        <w:rPr>
-          <w:i/>
-          <w:iCs/>
-          <w:color w:val="FF0000"/>
-          <w:szCs w:val="14"/>
-        </w:rPr>
-        <w:t>devra être</w:t>
-      </w:r>
-      <w:r>
-        <w:rPr>
-          <w:i/>
-          <w:iCs/>
-          <w:color w:val="FF0000"/>
-          <w:szCs w:val="14"/>
-        </w:rPr>
-        <w:t xml:space="preserve"> revue après l'analyse. Cette planification sera présentée sous l</w:t>
-      </w:r>
-      <w:r>
-        <w:rPr>
-          <w:i/>
-          <w:iCs/>
-          <w:color w:val="FF0000"/>
-          <w:szCs w:val="14"/>
-        </w:rPr>
-        <w:t>a forme d'un diagramme.</w:t>
-      </w:r>
-    </w:p>
-    <w:p>
-      <w:pPr>
-        <w:rPr>
-          <w:color w:val="FF0000"/>
-          <w:szCs w:val="14"/>
-        </w:rPr>
-      </w:pPr>
-    </w:p>
-    <w:p>
-      <w:pPr>
-        <w:rPr>
-          <w:i/>
-          <w:iCs/>
-          <w:color w:val="FF0000"/>
-          <w:szCs w:val="14"/>
-        </w:rPr>
-      </w:pPr>
-      <w:r>
-        <w:rPr>
-          <w:i/>
-          <w:iCs/>
-          <w:color w:val="FF0000"/>
-          <w:szCs w:val="14"/>
-        </w:rPr>
-        <w:t>Ces éléments peuvent être repris des</w:t>
-      </w:r>
-      <w:r>
-        <w:rPr>
-          <w:i/>
-          <w:iCs/>
-          <w:color w:val="FF0000"/>
-          <w:szCs w:val="14"/>
-        </w:rPr>
-        <w:t xml:space="preserve"> spécifications de départ.</w:t>
-      </w:r>
-    </w:p>
-    <w:p>
-      <w:pPr>
-        <w:rPr>
-          <w:szCs w:val="14"/>
-        </w:rPr>
-      </w:pPr>
-    </w:p>
-    <w:p>
-      <w:pPr>
-        <w:pStyle w:val="Titre1"/>
-      </w:pPr>
-      <w:bookmarkStart w:id="5" w:name="_Toc499021836"/>
-      <w:r>
-        <w:t>Analyse</w:t>
-      </w:r>
-      <w:r>
-        <w:t xml:space="preserve"> / Conception</w:t>
+    <w:p/>
+    <w:p>
+      <w:r>
+        <w:t xml:space="preserve">Pour ce projet, je devais envoyer une fiche signalétique à M. </w:t>
+      </w:r>
+      <w:proofErr w:type="spellStart"/>
+      <w:r>
+        <w:t>Altieri</w:t>
+      </w:r>
+      <w:proofErr w:type="spellEnd"/>
+      <w:r>
+        <w:t xml:space="preserve"> pour informer les maîtres du CPNV le sujet sur lequel je voulais travailler durant ce Pré-TPI. De retour au CPNV, j’ai reçu mon cahier des charges et pris </w:t>
+      </w:r>
+      <w:r>
+        <w:t>connaissance</w:t>
+      </w:r>
+      <w:r>
+        <w:t xml:space="preserve"> des objectifs</w:t>
+      </w:r>
+      <w:r>
+        <w:t>.</w:t>
+      </w:r>
+      <w:r>
+        <w:t xml:space="preserve"> </w:t>
+      </w:r>
+    </w:p>
+    <w:p/>
+    <w:p>
+      <w:r>
+        <w:t xml:space="preserve">Je dois faire un site d’e-commerce. J’ai décidé de mettre à disposition sur ce site des habits, des chaussures et des sacs à dos. Je n’ai pas créé le site de toute pièce, je suis parti d’un thème </w:t>
+      </w:r>
+      <w:proofErr w:type="spellStart"/>
+      <w:r>
+        <w:t>bootstrap</w:t>
+      </w:r>
+      <w:proofErr w:type="spellEnd"/>
+      <w:r>
+        <w:t xml:space="preserve"> (permet de faire des sites s’adaptant à la taille d’un écran)</w:t>
+      </w:r>
+      <w:r>
+        <w:t xml:space="preserve">. </w:t>
+      </w:r>
+      <w:r>
+        <w:t>Je développerai</w:t>
+      </w:r>
+      <w:r>
+        <w:t xml:space="preserve"> ensuite les fonctionnalités désirées. </w:t>
+      </w:r>
+    </w:p>
+    <w:p/>
+    <w:p>
+      <w:r>
+        <w:t>Le site permettra</w:t>
+      </w:r>
+      <w:r>
+        <w:t xml:space="preserve"> d’afficher tous les articles mis en vente </w:t>
+      </w:r>
+      <w:r>
+        <w:t>sur</w:t>
+      </w:r>
+      <w:r>
+        <w:t xml:space="preserve"> un</w:t>
+      </w:r>
+      <w:r>
+        <w:t>e</w:t>
+      </w:r>
+      <w:r>
+        <w:t xml:space="preserve"> page </w:t>
+      </w:r>
+      <w:r>
+        <w:t>prévue</w:t>
+      </w:r>
+      <w:r>
+        <w:t xml:space="preserve">. Une méthode de tri sera </w:t>
+      </w:r>
+      <w:r>
+        <w:t>disponible</w:t>
+      </w:r>
+      <w:r>
+        <w:t xml:space="preserve">, on pourra les articles </w:t>
+      </w:r>
+      <w:r>
+        <w:t>par catégories</w:t>
+      </w:r>
+      <w:r>
+        <w:t xml:space="preserve">, </w:t>
+      </w:r>
+      <w:r>
+        <w:t xml:space="preserve">afficher les habits, les chaussures ou les sacs à dos. </w:t>
+      </w:r>
+    </w:p>
+    <w:p/>
+    <w:p>
+      <w:r>
+        <w:t>On pourra se connecter et s’inscrire pour pouvoir mettre des articles dans notre panier personnel.</w:t>
+      </w:r>
+    </w:p>
+    <w:p/>
+    <w:p>
+      <w:r>
+        <w:t xml:space="preserve">Les administrateurs du site, auront la possibilité d’ajouter, modifier ou supprimer des produits à la vente. Une page permettant de consulter les stocks disponibles </w:t>
+      </w:r>
+      <w:r>
+        <w:t>sera</w:t>
+      </w:r>
+      <w:r>
+        <w:t xml:space="preserve"> disponible. </w:t>
+      </w:r>
+    </w:p>
+    <w:p/>
+    <w:p>
+      <w:r>
+        <w:t xml:space="preserve">Une API sera mise en place, ce qui permettra aux administrateurs depuis leur mobile de consulter les stocks de marchandise en entrant un numéro d’article. </w:t>
+      </w:r>
+    </w:p>
+    <w:p/>
+    <w:p>
+      <w:pPr>
+        <w:pStyle w:val="Titre2"/>
+        <w:rPr>
+          <w:i w:val="0"/>
+          <w:iCs/>
+        </w:rPr>
+      </w:pPr>
+      <w:bookmarkStart w:id="5" w:name="_Toc499021837"/>
+      <w:r>
+        <w:rPr>
+          <w:i w:val="0"/>
+          <w:iCs/>
+        </w:rPr>
+        <w:t>Concept</w:t>
       </w:r>
       <w:bookmarkEnd w:id="5"/>
-    </w:p>
-    <w:p/>
-    <w:p>
-      <w:r>
-        <w:t xml:space="preserve">Pour ce projet, je devais envoyer une fiche signalétique à M. </w:t>
-      </w:r>
-      <w:proofErr w:type="spellStart"/>
-      <w:r>
-        <w:t>Altieri</w:t>
-      </w:r>
-      <w:proofErr w:type="spellEnd"/>
-      <w:r>
-        <w:t xml:space="preserve"> pour informer les maîtres du CPNV le sujet sur lequel je voulais travailler durant ce Pré-TPI. De retour au CPNV, j’ai reçu mon cahier des charges et pris </w:t>
-      </w:r>
-      <w:r>
-        <w:t>connaissance</w:t>
-      </w:r>
-      <w:r>
-        <w:t xml:space="preserve"> des objectifs</w:t>
-      </w:r>
-      <w:r>
-        <w:t>.</w:t>
-      </w:r>
-      <w:r>
-        <w:t xml:space="preserve"> </w:t>
-      </w:r>
-    </w:p>
-    <w:p/>
-    <w:p>
-      <w:r>
-        <w:t xml:space="preserve">Je dois faire un site d’e-commerce. J’ai décidé de mettre à disposition sur ce site des habits, des chaussures et des sacs à dos. Je n’ai pas créé le site de toute pièce, je suis parti d’un thème </w:t>
-      </w:r>
-      <w:proofErr w:type="spellStart"/>
-      <w:r>
-        <w:t>bootstrap</w:t>
-      </w:r>
-      <w:proofErr w:type="spellEnd"/>
-      <w:r>
-        <w:t xml:space="preserve"> (permet de faire des sites s’adaptant à la taille d’un écran)</w:t>
-      </w:r>
-      <w:r>
-        <w:t xml:space="preserve">. </w:t>
-      </w:r>
-      <w:r>
-        <w:t>Je développerai</w:t>
-      </w:r>
-      <w:r>
-        <w:t xml:space="preserve"> ensuite les fonctionnalités désirées. </w:t>
-      </w:r>
-    </w:p>
-    <w:p/>
-    <w:p>
-      <w:r>
-        <w:t>Le site permettra</w:t>
-      </w:r>
-      <w:r>
-        <w:t xml:space="preserve"> d’afficher tous les articles mis en vente </w:t>
-      </w:r>
-      <w:r>
-        <w:t>sur</w:t>
-      </w:r>
-      <w:r>
-        <w:t xml:space="preserve"> un</w:t>
-      </w:r>
-      <w:r>
-        <w:t>e</w:t>
-      </w:r>
-      <w:r>
-        <w:t xml:space="preserve"> page </w:t>
-      </w:r>
-      <w:r>
-        <w:t>prévue</w:t>
-      </w:r>
-      <w:r>
-        <w:t xml:space="preserve">. Une méthode de tri sera </w:t>
-      </w:r>
-      <w:r>
-        <w:t>disponible</w:t>
-      </w:r>
-      <w:r>
-        <w:t xml:space="preserve">, on pourra les articles </w:t>
-      </w:r>
-      <w:r>
-        <w:t>par catégories</w:t>
-      </w:r>
-      <w:r>
-        <w:t xml:space="preserve">, </w:t>
-      </w:r>
-      <w:r>
-        <w:t xml:space="preserve">afficher les habits, les chaussures ou les sacs à dos. </w:t>
-      </w:r>
-    </w:p>
-    <w:p/>
-    <w:p>
-      <w:r>
-        <w:t>On pourra se connecter et s’inscrire pour pouvoir mettre des articles dans notre panier personnel.</w:t>
-      </w:r>
-    </w:p>
-    <w:p/>
-    <w:p>
-      <w:r>
-        <w:t xml:space="preserve">Les administrateurs du site, auront la possibilité d’ajouter, modifier ou supprimer des produits à la vente. Une page permettant de consulter les stocks disponibles </w:t>
-      </w:r>
-      <w:r>
-        <w:t>sera</w:t>
-      </w:r>
-      <w:r>
-        <w:t xml:space="preserve"> disponible. </w:t>
-      </w:r>
-    </w:p>
-    <w:p/>
-    <w:p>
-      <w:r>
-        <w:t xml:space="preserve">Une API sera mise en place, ce qui permettra aux administrateurs depuis leur mobile de consulter les stocks de marchandise en entrant un numéro d’article. </w:t>
-      </w:r>
-    </w:p>
-    <w:p/>
-    <w:p>
-      <w:pPr>
-        <w:pStyle w:val="Titre2"/>
-        <w:rPr>
-          <w:i w:val="0"/>
-          <w:iCs/>
-        </w:rPr>
-      </w:pPr>
-      <w:bookmarkStart w:id="6" w:name="_Toc499021837"/>
-      <w:r>
-        <w:rPr>
-          <w:i w:val="0"/>
-          <w:iCs/>
-        </w:rPr>
-        <w:t>Concept</w:t>
-      </w:r>
-      <w:bookmarkEnd w:id="6"/>
     </w:p>
     <w:p>
       <w:pPr>
@@ -3567,8 +3565,8 @@
           <w:iCs/>
         </w:rPr>
       </w:pPr>
-      <w:bookmarkStart w:id="7" w:name="_Toc71691012"/>
-      <w:bookmarkStart w:id="8" w:name="_Toc499021838"/>
+      <w:bookmarkStart w:id="6" w:name="_Toc71691012"/>
+      <w:bookmarkStart w:id="7" w:name="_Toc499021838"/>
       <w:r>
         <w:rPr>
           <w:i w:val="0"/>
@@ -3576,8 +3574,8 @@
         </w:rPr>
         <w:t>Stratégie de test</w:t>
       </w:r>
+      <w:bookmarkEnd w:id="6"/>
       <w:bookmarkEnd w:id="7"/>
-      <w:bookmarkEnd w:id="8"/>
     </w:p>
     <w:p>
       <w:pPr>
@@ -3973,9 +3971,9 @@
           <w:iCs/>
         </w:rPr>
       </w:pPr>
-      <w:bookmarkStart w:id="9" w:name="_Toc25553310"/>
-      <w:bookmarkStart w:id="10" w:name="_Toc71691015"/>
-      <w:bookmarkStart w:id="11" w:name="_Toc499021839"/>
+      <w:bookmarkStart w:id="8" w:name="_Toc25553310"/>
+      <w:bookmarkStart w:id="9" w:name="_Toc71691015"/>
+      <w:bookmarkStart w:id="10" w:name="_Toc499021839"/>
       <w:r>
         <w:rPr>
           <w:rFonts w:cs="Arial"/>
@@ -3988,9 +3986,9 @@
         </w:rPr>
         <w:t>isques techniques</w:t>
       </w:r>
+      <w:bookmarkEnd w:id="8"/>
       <w:bookmarkEnd w:id="9"/>
       <w:bookmarkEnd w:id="10"/>
-      <w:bookmarkEnd w:id="11"/>
     </w:p>
     <w:p>
       <w:pPr>
@@ -4108,7 +4106,7 @@
           <w:iCs/>
         </w:rPr>
       </w:pPr>
-      <w:bookmarkStart w:id="12" w:name="_Toc499021840"/>
+      <w:bookmarkStart w:id="11" w:name="_Toc499021840"/>
       <w:r>
         <w:rPr>
           <w:i w:val="0"/>
@@ -4117,7 +4115,7 @@
         <w:lastRenderedPageBreak/>
         <w:t>Planification</w:t>
       </w:r>
-      <w:bookmarkEnd w:id="12"/>
+      <w:bookmarkEnd w:id="11"/>
     </w:p>
     <w:p/>
     <w:p>
@@ -4428,9 +4426,9 @@
           <w:iCs/>
         </w:rPr>
       </w:pPr>
-      <w:bookmarkStart w:id="13" w:name="_Toc25553314"/>
-      <w:bookmarkStart w:id="14" w:name="_Toc71691019"/>
-      <w:bookmarkStart w:id="15" w:name="_Toc499021841"/>
+      <w:bookmarkStart w:id="12" w:name="_Toc25553314"/>
+      <w:bookmarkStart w:id="13" w:name="_Toc71691019"/>
+      <w:bookmarkStart w:id="14" w:name="_Toc499021841"/>
       <w:r>
         <w:rPr>
           <w:i w:val="0"/>
@@ -4439,9 +4437,9 @@
         <w:lastRenderedPageBreak/>
         <w:t>Dossier de conception</w:t>
       </w:r>
+      <w:bookmarkEnd w:id="12"/>
       <w:bookmarkEnd w:id="13"/>
       <w:bookmarkEnd w:id="14"/>
-      <w:bookmarkEnd w:id="15"/>
     </w:p>
     <w:p>
       <w:pPr>
@@ -5160,42 +5158,42 @@
           <w:tab w:val="num" w:pos="360"/>
         </w:tabs>
       </w:pPr>
-      <w:bookmarkStart w:id="16" w:name="_Toc71703259"/>
-      <w:bookmarkStart w:id="17" w:name="_Toc499021842"/>
+      <w:bookmarkStart w:id="15" w:name="_Toc71703259"/>
+      <w:bookmarkStart w:id="16" w:name="_Toc499021842"/>
       <w:r>
         <w:lastRenderedPageBreak/>
         <w:t>R</w:t>
       </w:r>
+      <w:bookmarkEnd w:id="15"/>
+      <w:r>
+        <w:t>éalisation</w:t>
+      </w:r>
       <w:bookmarkEnd w:id="16"/>
-      <w:r>
-        <w:t>éalisation</w:t>
-      </w:r>
+    </w:p>
+    <w:p>
+      <w:pPr>
+        <w:pStyle w:val="Titre2"/>
+        <w:rPr>
+          <w:i w:val="0"/>
+          <w:iCs/>
+        </w:rPr>
+      </w:pPr>
+      <w:bookmarkStart w:id="17" w:name="_Toc25553317"/>
+      <w:bookmarkStart w:id="18" w:name="_Toc71691022"/>
+      <w:bookmarkStart w:id="19" w:name="_Toc499021843"/>
+      <w:r>
+        <w:rPr>
+          <w:i w:val="0"/>
+          <w:iCs/>
+        </w:rPr>
+        <w:t>Dossier de réalisation</w:t>
+      </w:r>
+      <w:bookmarkStart w:id="20" w:name="_Toc25553318"/>
       <w:bookmarkEnd w:id="17"/>
-    </w:p>
-    <w:p>
-      <w:pPr>
-        <w:pStyle w:val="Titre2"/>
-        <w:rPr>
-          <w:i w:val="0"/>
-          <w:iCs/>
-        </w:rPr>
-      </w:pPr>
-      <w:bookmarkStart w:id="18" w:name="_Toc25553317"/>
-      <w:bookmarkStart w:id="19" w:name="_Toc71691022"/>
-      <w:bookmarkStart w:id="20" w:name="_Toc499021843"/>
-      <w:r>
-        <w:rPr>
-          <w:i w:val="0"/>
-          <w:iCs/>
-        </w:rPr>
-        <w:t>Dossier de réalisation</w:t>
-      </w:r>
-      <w:bookmarkStart w:id="21" w:name="_Toc25553318"/>
       <w:bookmarkEnd w:id="18"/>
       <w:bookmarkEnd w:id="19"/>
-      <w:bookmarkEnd w:id="20"/>
-    </w:p>
-    <w:bookmarkEnd w:id="21"/>
+    </w:p>
+    <w:bookmarkEnd w:id="20"/>
     <w:p>
       <w:pPr>
         <w:ind w:firstLine="360"/>
@@ -5726,9 +5724,9 @@
           <w:iCs/>
         </w:rPr>
       </w:pPr>
-      <w:bookmarkStart w:id="22" w:name="_Toc25553321"/>
-      <w:bookmarkStart w:id="23" w:name="_Toc71691025"/>
-      <w:bookmarkStart w:id="24" w:name="_Toc499021844"/>
+      <w:bookmarkStart w:id="21" w:name="_Toc25553321"/>
+      <w:bookmarkStart w:id="22" w:name="_Toc71691025"/>
+      <w:bookmarkStart w:id="23" w:name="_Toc499021844"/>
       <w:r>
         <w:rPr>
           <w:i w:val="0"/>
@@ -5736,16 +5734,16 @@
         </w:rPr>
         <w:t>Description des test</w:t>
       </w:r>
+      <w:bookmarkEnd w:id="21"/>
+      <w:r>
+        <w:rPr>
+          <w:i w:val="0"/>
+          <w:iCs/>
+        </w:rPr>
+        <w:t>s effectués</w:t>
+      </w:r>
       <w:bookmarkEnd w:id="22"/>
-      <w:r>
-        <w:rPr>
-          <w:i w:val="0"/>
-          <w:iCs/>
-        </w:rPr>
-        <w:t>s effectués</w:t>
-      </w:r>
       <w:bookmarkEnd w:id="23"/>
-      <w:bookmarkEnd w:id="24"/>
     </w:p>
     <w:p>
       <w:pPr>
@@ -5885,9 +5883,9 @@
           <w:iCs/>
         </w:rPr>
       </w:pPr>
-      <w:bookmarkStart w:id="25" w:name="_Toc25553322"/>
-      <w:bookmarkStart w:id="26" w:name="_Toc71691026"/>
-      <w:bookmarkStart w:id="27" w:name="_Toc499021845"/>
+      <w:bookmarkStart w:id="24" w:name="_Toc25553322"/>
+      <w:bookmarkStart w:id="25" w:name="_Toc71691026"/>
+      <w:bookmarkStart w:id="26" w:name="_Toc499021845"/>
       <w:r>
         <w:rPr>
           <w:i w:val="0"/>
@@ -5895,21 +5893,21 @@
         </w:rPr>
         <w:t xml:space="preserve">Erreurs </w:t>
       </w:r>
+      <w:bookmarkEnd w:id="24"/>
+      <w:r>
+        <w:rPr>
+          <w:i w:val="0"/>
+          <w:iCs/>
+        </w:rPr>
+        <w:t>restantes</w:t>
+      </w:r>
       <w:bookmarkEnd w:id="25"/>
+      <w:bookmarkEnd w:id="26"/>
       <w:r>
         <w:rPr>
           <w:i w:val="0"/>
           <w:iCs/>
         </w:rPr>
-        <w:t>restantes</w:t>
-      </w:r>
-      <w:bookmarkEnd w:id="26"/>
-      <w:bookmarkEnd w:id="27"/>
-      <w:r>
-        <w:rPr>
-          <w:i w:val="0"/>
-          <w:iCs/>
-        </w:rPr>
         <w:t xml:space="preserve">  </w:t>
       </w:r>
     </w:p>
@@ -5920,7 +5918,7 @@
           <w:i/>
         </w:rPr>
       </w:pPr>
-      <w:bookmarkStart w:id="28" w:name="_Toc25553323"/>
+      <w:bookmarkStart w:id="27" w:name="_Toc25553323"/>
     </w:p>
     <w:p>
       <w:pPr>
@@ -6000,7 +5998,7 @@
         </w:rPr>
         <w:t>Conséquences sur l'utilisation du produit</w:t>
       </w:r>
-      <w:bookmarkEnd w:id="28"/>
+      <w:bookmarkEnd w:id="27"/>
     </w:p>
     <w:p>
       <w:pPr>
@@ -6038,9 +6036,9 @@
           <w:iCs/>
         </w:rPr>
       </w:pPr>
-      <w:bookmarkStart w:id="29" w:name="_Toc25553326"/>
-      <w:bookmarkStart w:id="30" w:name="_Toc71691029"/>
-      <w:bookmarkStart w:id="31" w:name="_Toc499021846"/>
+      <w:bookmarkStart w:id="28" w:name="_Toc25553326"/>
+      <w:bookmarkStart w:id="29" w:name="_Toc71691029"/>
+      <w:bookmarkStart w:id="30" w:name="_Toc499021846"/>
       <w:r>
         <w:rPr>
           <w:i w:val="0"/>
@@ -6048,16 +6046,16 @@
         </w:rPr>
         <w:t>Liste des documents</w:t>
       </w:r>
+      <w:bookmarkEnd w:id="28"/>
+      <w:r>
+        <w:rPr>
+          <w:i w:val="0"/>
+          <w:iCs/>
+        </w:rPr>
+        <w:t xml:space="preserve"> fournis</w:t>
+      </w:r>
       <w:bookmarkEnd w:id="29"/>
-      <w:r>
-        <w:rPr>
-          <w:i w:val="0"/>
-          <w:iCs/>
-        </w:rPr>
-        <w:t xml:space="preserve"> fournis</w:t>
-      </w:r>
       <w:bookmarkEnd w:id="30"/>
-      <w:bookmarkEnd w:id="31"/>
     </w:p>
     <w:p>
       <w:pPr>
@@ -6257,18 +6255,18 @@
           <w:tab w:val="num" w:pos="360"/>
         </w:tabs>
       </w:pPr>
-      <w:bookmarkStart w:id="32" w:name="_Toc25553328"/>
-      <w:bookmarkStart w:id="33" w:name="_Toc71703263"/>
-      <w:bookmarkStart w:id="34" w:name="_Toc499021847"/>
+      <w:bookmarkStart w:id="31" w:name="_Toc25553328"/>
+      <w:bookmarkStart w:id="32" w:name="_Toc71703263"/>
+      <w:bookmarkStart w:id="33" w:name="_Toc499021847"/>
       <w:r>
         <w:t>C</w:t>
       </w:r>
+      <w:bookmarkEnd w:id="31"/>
       <w:bookmarkEnd w:id="32"/>
+      <w:r>
+        <w:t>onclusions</w:t>
+      </w:r>
       <w:bookmarkEnd w:id="33"/>
-      <w:r>
-        <w:t>onclusions</w:t>
-      </w:r>
-      <w:bookmarkEnd w:id="34"/>
     </w:p>
     <w:p>
       <w:pPr>
@@ -6439,15 +6437,34 @@
           <w:tab w:val="num" w:pos="360"/>
         </w:tabs>
       </w:pPr>
-      <w:bookmarkStart w:id="35" w:name="_Toc71703264"/>
-      <w:bookmarkStart w:id="36" w:name="_Toc499021848"/>
+      <w:bookmarkStart w:id="34" w:name="_Toc71703264"/>
+      <w:bookmarkStart w:id="35" w:name="_Toc499021848"/>
       <w:r>
         <w:lastRenderedPageBreak/>
         <w:t>A</w:t>
       </w:r>
+      <w:bookmarkEnd w:id="34"/>
+      <w:r>
+        <w:t>nnexes</w:t>
+      </w:r>
       <w:bookmarkEnd w:id="35"/>
-      <w:r>
-        <w:t>nnexes</w:t>
+    </w:p>
+    <w:p/>
+    <w:p>
+      <w:pPr>
+        <w:pStyle w:val="Titre2"/>
+        <w:rPr>
+          <w:i w:val="0"/>
+          <w:iCs/>
+        </w:rPr>
+      </w:pPr>
+      <w:bookmarkStart w:id="36" w:name="_Toc499021849"/>
+      <w:r>
+        <w:rPr>
+          <w:i w:val="0"/>
+          <w:iCs/>
+        </w:rPr>
+        <w:t>Résumé du rapport du TPI / version succincte de la documentation</w:t>
       </w:r>
       <w:bookmarkEnd w:id="36"/>
     </w:p>
@@ -6460,40 +6477,504 @@
           <w:iCs/>
         </w:rPr>
       </w:pPr>
-      <w:bookmarkStart w:id="37" w:name="_Toc499021849"/>
+      <w:bookmarkStart w:id="37" w:name="_Toc71703265"/>
+      <w:bookmarkStart w:id="38" w:name="_Toc499021850"/>
       <w:r>
         <w:rPr>
           <w:i w:val="0"/>
           <w:iCs/>
         </w:rPr>
-        <w:t>Résumé du rapport du TPI / version succincte de la documentation</w:t>
+        <w:t>Sources – Bibliographie</w:t>
       </w:r>
       <w:bookmarkEnd w:id="37"/>
+      <w:bookmarkEnd w:id="38"/>
+    </w:p>
+    <w:p>
+      <w:pPr>
+        <w:rPr>
+          <w:iCs/>
+        </w:rPr>
+      </w:pPr>
+    </w:p>
+    <w:p>
+      <w:r>
+        <w:rPr>
+          <w:rFonts w:cs="Arial"/>
+        </w:rPr>
+        <w:t>Template du site :</w:t>
+      </w:r>
+      <w:r>
+        <w:t xml:space="preserve"> </w:t>
+      </w:r>
+      <w:hyperlink r:id="rId12" w:history="1">
+        <w:r>
+          <w:rPr>
+            <w:rStyle w:val="Lienhypertexte"/>
+          </w:rPr>
+          <w:t>https://colorlib.com/wp/free-bootstrap-ecommerce-website-templates/</w:t>
+        </w:r>
+      </w:hyperlink>
     </w:p>
     <w:p/>
     <w:p>
-      <w:pPr>
-        <w:pStyle w:val="Titre2"/>
-        <w:rPr>
-          <w:i w:val="0"/>
-          <w:iCs/>
-        </w:rPr>
-      </w:pPr>
-      <w:bookmarkStart w:id="38" w:name="_Toc71703265"/>
-      <w:bookmarkStart w:id="39" w:name="_Toc499021850"/>
-      <w:r>
-        <w:rPr>
-          <w:i w:val="0"/>
-          <w:iCs/>
-        </w:rPr>
-        <w:t>Sources – Bibliographie</w:t>
-      </w:r>
-      <w:bookmarkEnd w:id="38"/>
-      <w:bookmarkEnd w:id="39"/>
-    </w:p>
-    <w:p>
-      <w:pPr>
-        <w:ind w:left="426"/>
+      <w:r>
+        <w:t xml:space="preserve">L’intégration de l’API PayPal : </w:t>
+      </w:r>
+      <w:hyperlink r:id="rId13" w:history="1">
+        <w:r>
+          <w:rPr>
+            <w:rStyle w:val="Lienhypertexte"/>
+          </w:rPr>
+          <w:t>https://openclassrooms.com/courses/paiement-en-ligne-par-paypal-1/integration-dans-php</w:t>
+        </w:r>
+      </w:hyperlink>
+    </w:p>
+    <w:p/>
+    <w:p>
+      <w:pPr>
+        <w:rPr>
+          <w:rStyle w:val="lev"/>
+          <w:b w:val="0"/>
+        </w:rPr>
+      </w:pPr>
+      <w:r>
+        <w:rPr>
+          <w:rStyle w:val="lev"/>
+          <w:b w:val="0"/>
+        </w:rPr>
+        <w:t xml:space="preserve">J’ai pris les images des chaussures sur </w:t>
+      </w:r>
+      <w:hyperlink r:id="rId14" w:history="1">
+        <w:r>
+          <w:rPr>
+            <w:rStyle w:val="Lienhypertexte"/>
+          </w:rPr>
+          <w:t>https://fr.zalando.ch/baskets-homme/</w:t>
+        </w:r>
+      </w:hyperlink>
+    </w:p>
+    <w:p>
+      <w:pPr>
+        <w:numPr>
+          <w:ilvl w:val="0"/>
+          <w:numId w:val="16"/>
+        </w:numPr>
+        <w:rPr>
+          <w:rStyle w:val="lev"/>
+          <w:b w:val="0"/>
+        </w:rPr>
+      </w:pPr>
+      <w:r>
+        <w:rPr>
+          <w:rStyle w:val="lev"/>
+          <w:b w:val="0"/>
+        </w:rPr>
+        <w:t xml:space="preserve">Nike Blazer noir : </w:t>
+      </w:r>
+      <w:hyperlink r:id="rId15" w:history="1">
+        <w:r>
+          <w:rPr>
+            <w:rStyle w:val="Lienhypertexte"/>
+          </w:rPr>
+          <w:t>https://fr.zalando.ch/nike-sportswear-blazer-mid-premium-baskets-montantes-ni112a06c-q11.ht</w:t>
+        </w:r>
+        <w:r>
+          <w:rPr>
+            <w:rStyle w:val="Lienhypertexte"/>
+          </w:rPr>
+          <w:t>m</w:t>
+        </w:r>
+        <w:r>
+          <w:rPr>
+            <w:rStyle w:val="Lienhypertexte"/>
+          </w:rPr>
+          <w:t>l</w:t>
+        </w:r>
+      </w:hyperlink>
+      <w:r>
+        <w:rPr>
+          <w:rStyle w:val="lev"/>
+          <w:b w:val="0"/>
+        </w:rPr>
+        <w:t xml:space="preserve"> </w:t>
+      </w:r>
+    </w:p>
+    <w:p>
+      <w:pPr>
+        <w:numPr>
+          <w:ilvl w:val="0"/>
+          <w:numId w:val="16"/>
+        </w:numPr>
+        <w:rPr>
+          <w:rStyle w:val="lev"/>
+          <w:b w:val="0"/>
+        </w:rPr>
+      </w:pPr>
+      <w:r>
+        <w:rPr>
+          <w:rStyle w:val="lev"/>
+          <w:b w:val="0"/>
+        </w:rPr>
+        <w:t xml:space="preserve">Nike Blazer </w:t>
+      </w:r>
+      <w:proofErr w:type="spellStart"/>
+      <w:r>
+        <w:rPr>
+          <w:rStyle w:val="lev"/>
+          <w:b w:val="0"/>
+        </w:rPr>
+        <w:t>low</w:t>
+      </w:r>
+      <w:proofErr w:type="spellEnd"/>
+      <w:r>
+        <w:rPr>
+          <w:rStyle w:val="lev"/>
+          <w:b w:val="0"/>
+        </w:rPr>
+        <w:t xml:space="preserve"> blanche :</w:t>
+      </w:r>
+      <w:r>
+        <w:t xml:space="preserve"> </w:t>
+      </w:r>
+      <w:hyperlink r:id="rId16" w:history="1">
+        <w:r>
+          <w:rPr>
+            <w:rStyle w:val="Lienhypertexte"/>
+          </w:rPr>
+          <w:t>https://fr.zalando.ch/n</w:t>
+        </w:r>
+        <w:r>
+          <w:rPr>
+            <w:rStyle w:val="Lienhypertexte"/>
+          </w:rPr>
+          <w:t>i</w:t>
+        </w:r>
+        <w:r>
+          <w:rPr>
+            <w:rStyle w:val="Lienhypertexte"/>
+          </w:rPr>
+          <w:t>ke-sportswear-blazer-low-baskets-basses-ni112b0h8-a</w:t>
+        </w:r>
+        <w:r>
+          <w:rPr>
+            <w:rStyle w:val="Lienhypertexte"/>
+          </w:rPr>
+          <w:t>1</w:t>
+        </w:r>
+        <w:r>
+          <w:rPr>
+            <w:rStyle w:val="Lienhypertexte"/>
+          </w:rPr>
+          <w:t>1.html</w:t>
+        </w:r>
+      </w:hyperlink>
+    </w:p>
+    <w:p>
+      <w:pPr>
+        <w:numPr>
+          <w:ilvl w:val="0"/>
+          <w:numId w:val="16"/>
+        </w:numPr>
+        <w:rPr>
+          <w:rStyle w:val="lev"/>
+          <w:b w:val="0"/>
+        </w:rPr>
+      </w:pPr>
+      <w:r>
+        <w:rPr>
+          <w:rStyle w:val="lev"/>
+          <w:b w:val="0"/>
+        </w:rPr>
+        <w:t xml:space="preserve">Puma </w:t>
+      </w:r>
+      <w:proofErr w:type="spellStart"/>
+      <w:r>
+        <w:rPr>
+          <w:rStyle w:val="lev"/>
+          <w:b w:val="0"/>
+        </w:rPr>
+        <w:t>Classic</w:t>
+      </w:r>
+      <w:proofErr w:type="spellEnd"/>
+      <w:r>
+        <w:rPr>
+          <w:rStyle w:val="lev"/>
+          <w:b w:val="0"/>
+        </w:rPr>
+        <w:t xml:space="preserve"> : </w:t>
+      </w:r>
+      <w:hyperlink r:id="rId17" w:history="1">
+        <w:r>
+          <w:rPr>
+            <w:rStyle w:val="Lienhypertexte"/>
+          </w:rPr>
+          <w:t>https://fr.zalando.ch/puma-basket-classic-baskets-basses-pu115b00p-q12.h</w:t>
+        </w:r>
+        <w:bookmarkStart w:id="39" w:name="_GoBack"/>
+        <w:bookmarkEnd w:id="39"/>
+        <w:r>
+          <w:rPr>
+            <w:rStyle w:val="Lienhypertexte"/>
+          </w:rPr>
+          <w:t>t</w:t>
+        </w:r>
+        <w:r>
+          <w:rPr>
+            <w:rStyle w:val="Lienhypertexte"/>
+          </w:rPr>
+          <w:t>ml</w:t>
+        </w:r>
+      </w:hyperlink>
+    </w:p>
+    <w:p>
+      <w:pPr>
+        <w:rPr>
+          <w:rStyle w:val="lev"/>
+          <w:b w:val="0"/>
+        </w:rPr>
+      </w:pPr>
+    </w:p>
+    <w:p>
+      <w:pPr>
+        <w:rPr>
+          <w:rStyle w:val="lev"/>
+          <w:b w:val="0"/>
+        </w:rPr>
+      </w:pPr>
+      <w:r>
+        <w:rPr>
+          <w:rStyle w:val="lev"/>
+          <w:b w:val="0"/>
+        </w:rPr>
+        <w:t xml:space="preserve">J’ai pris les images de sac à dos sur </w:t>
+      </w:r>
+      <w:hyperlink r:id="rId18" w:history="1">
+        <w:r>
+          <w:rPr>
+            <w:rStyle w:val="Lienhypertexte"/>
+          </w:rPr>
+          <w:t>https://fr.zalando.ch/sacs-a-dos-homme/</w:t>
+        </w:r>
+      </w:hyperlink>
+    </w:p>
+    <w:p>
+      <w:pPr>
+        <w:numPr>
+          <w:ilvl w:val="0"/>
+          <w:numId w:val="16"/>
+        </w:numPr>
+        <w:rPr>
+          <w:rStyle w:val="lev"/>
+          <w:b w:val="0"/>
+        </w:rPr>
+      </w:pPr>
+      <w:r>
+        <w:rPr>
+          <w:rStyle w:val="lev"/>
+          <w:b w:val="0"/>
+        </w:rPr>
+        <w:t xml:space="preserve">Herschel </w:t>
+      </w:r>
+      <w:proofErr w:type="spellStart"/>
+      <w:r>
+        <w:rPr>
+          <w:rStyle w:val="lev"/>
+          <w:b w:val="0"/>
+        </w:rPr>
+        <w:t>Retreat</w:t>
+      </w:r>
+      <w:proofErr w:type="spellEnd"/>
+      <w:r>
+        <w:rPr>
+          <w:rStyle w:val="lev"/>
+          <w:b w:val="0"/>
+        </w:rPr>
+        <w:t xml:space="preserve"> : </w:t>
+      </w:r>
+      <w:hyperlink r:id="rId19" w:history="1">
+        <w:r>
+          <w:rPr>
+            <w:rStyle w:val="Lienhypertexte"/>
+          </w:rPr>
+          <w:t>https://fr.zalando.ch/herschel-retreat-sac-a-dos-h1554h01g-c11.html</w:t>
+        </w:r>
+      </w:hyperlink>
+    </w:p>
+    <w:p>
+      <w:pPr>
+        <w:rPr>
+          <w:rStyle w:val="lev"/>
+          <w:b w:val="0"/>
+        </w:rPr>
+      </w:pPr>
+    </w:p>
+    <w:p>
+      <w:pPr>
+        <w:rPr>
+          <w:rStyle w:val="lev"/>
+          <w:b w:val="0"/>
+        </w:rPr>
+      </w:pPr>
+      <w:r>
+        <w:rPr>
+          <w:rStyle w:val="lev"/>
+          <w:b w:val="0"/>
+        </w:rPr>
+        <w:t xml:space="preserve">J’ai pris les images de jeans sur </w:t>
+      </w:r>
+      <w:hyperlink r:id="rId20" w:history="1">
+        <w:r>
+          <w:rPr>
+            <w:rStyle w:val="Lienhypertexte"/>
+          </w:rPr>
+          <w:t>https://fr.zalando.ch/jeans-slim-homme/</w:t>
+        </w:r>
+      </w:hyperlink>
+    </w:p>
+    <w:p>
+      <w:pPr>
+        <w:numPr>
+          <w:ilvl w:val="0"/>
+          <w:numId w:val="16"/>
+        </w:numPr>
+        <w:rPr>
+          <w:rStyle w:val="lev"/>
+          <w:b w:val="0"/>
+        </w:rPr>
+      </w:pPr>
+      <w:r>
+        <w:rPr>
+          <w:rStyle w:val="lev"/>
+          <w:b w:val="0"/>
+        </w:rPr>
+        <w:t xml:space="preserve">G-Star ARC-Z 3D SLIM </w:t>
+      </w:r>
+      <w:hyperlink r:id="rId21" w:history="1">
+        <w:r>
+          <w:rPr>
+            <w:rStyle w:val="Lienhypertexte"/>
+          </w:rPr>
+          <w:t>https://fr.zalando.ch/g-star-arc-z-3d-slim-jean-slim-gs122g093-k12.html</w:t>
+        </w:r>
+      </w:hyperlink>
+    </w:p>
+    <w:p>
+      <w:pPr>
+        <w:rPr>
+          <w:rStyle w:val="lev"/>
+          <w:b w:val="0"/>
+        </w:rPr>
+      </w:pPr>
+    </w:p>
+    <w:p>
+      <w:pPr>
+        <w:rPr>
+          <w:rStyle w:val="lev"/>
+          <w:b w:val="0"/>
+        </w:rPr>
+      </w:pPr>
+      <w:r>
+        <w:rPr>
+          <w:rStyle w:val="lev"/>
+          <w:b w:val="0"/>
+        </w:rPr>
+        <w:t xml:space="preserve">Icones </w:t>
+      </w:r>
+    </w:p>
+    <w:p>
+      <w:pPr>
+        <w:numPr>
+          <w:ilvl w:val="0"/>
+          <w:numId w:val="16"/>
+        </w:numPr>
+        <w:rPr>
+          <w:rStyle w:val="lev"/>
+          <w:b w:val="0"/>
+        </w:rPr>
+      </w:pPr>
+      <w:hyperlink r:id="rId22" w:history="1">
+        <w:r>
+          <w:rPr>
+            <w:rStyle w:val="Lienhypertexte"/>
+          </w:rPr>
+          <w:t>https://icones8.fr/icon/new-icons/all</w:t>
+        </w:r>
+      </w:hyperlink>
+    </w:p>
+    <w:p>
+      <w:pPr>
+        <w:numPr>
+          <w:ilvl w:val="0"/>
+          <w:numId w:val="16"/>
+        </w:numPr>
+        <w:rPr>
+          <w:rStyle w:val="lev"/>
+          <w:b w:val="0"/>
+        </w:rPr>
+      </w:pPr>
+      <w:proofErr w:type="spellStart"/>
+      <w:r>
+        <w:rPr>
+          <w:rStyle w:val="lev"/>
+          <w:b w:val="0"/>
+        </w:rPr>
+        <w:t>Icon</w:t>
+      </w:r>
+      <w:proofErr w:type="spellEnd"/>
+      <w:r>
+        <w:rPr>
+          <w:rStyle w:val="lev"/>
+          <w:b w:val="0"/>
+        </w:rPr>
+        <w:t xml:space="preserve"> ok </w:t>
+      </w:r>
+      <w:hyperlink r:id="rId23" w:history="1">
+        <w:r>
+          <w:rPr>
+            <w:rStyle w:val="Lienhypertexte"/>
+          </w:rPr>
+          <w:t>http://simpleicon.com/ok.html</w:t>
+        </w:r>
+      </w:hyperlink>
+    </w:p>
+    <w:p>
+      <w:pPr>
+        <w:numPr>
+          <w:ilvl w:val="0"/>
+          <w:numId w:val="16"/>
+        </w:numPr>
+        <w:rPr>
+          <w:rStyle w:val="lev"/>
+          <w:b w:val="0"/>
+        </w:rPr>
+      </w:pPr>
+      <w:proofErr w:type="spellStart"/>
+      <w:r>
+        <w:rPr>
+          <w:rStyle w:val="lev"/>
+          <w:b w:val="0"/>
+        </w:rPr>
+        <w:t>Icon</w:t>
+      </w:r>
+      <w:proofErr w:type="spellEnd"/>
+      <w:r>
+        <w:rPr>
+          <w:rStyle w:val="lev"/>
+          <w:b w:val="0"/>
+        </w:rPr>
+        <w:t xml:space="preserve"> plus </w:t>
+      </w:r>
+      <w:hyperlink r:id="rId24" w:history="1">
+        <w:r>
+          <w:rPr>
+            <w:rStyle w:val="Lienhypertexte"/>
+          </w:rPr>
+          <w:t>https://image.freepik.com/free-icon/plus-sign_318-40643.jpg</w:t>
+        </w:r>
+      </w:hyperlink>
+    </w:p>
+    <w:p>
+      <w:pPr>
         <w:rPr>
           <w:iCs/>
         </w:rPr>
@@ -6774,6 +7255,7 @@
           <w:i w:val="0"/>
           <w:iCs/>
         </w:rPr>
+        <w:lastRenderedPageBreak/>
         <w:t>Manuel d'Utilisation</w:t>
       </w:r>
       <w:bookmarkEnd w:id="46"/>
@@ -6933,7 +7415,7 @@
         <w:sz w:val="16"/>
         <w:szCs w:val="16"/>
       </w:rPr>
-      <w:t>2</w:t>
+      <w:t>13</w:t>
     </w:r>
     <w:r>
       <w:rPr>
@@ -8450,6 +8932,118 @@
     </w:lvl>
   </w:abstractNum>
   <w:abstractNum w:abstractNumId="11" w15:restartNumberingAfterBreak="0">
+    <w:nsid w:val="6A18593A"/>
+    <w:multiLevelType w:val="hybridMultilevel"/>
+    <w:tmpl w:val="AF6680AC"/>
+    <w:lvl w:ilvl="0" w:tplc="5400DA3C">
+      <w:numFmt w:val="bullet"/>
+      <w:lvlText w:val="-"/>
+      <w:lvlJc w:val="left"/>
+      <w:pPr>
+        <w:ind w:left="1065" w:hanging="360"/>
+      </w:pPr>
+      <w:rPr>
+        <w:rFonts w:ascii="Arial" w:eastAsia="Times New Roman" w:hAnsi="Arial" w:cs="Arial" w:hint="default"/>
+      </w:rPr>
+    </w:lvl>
+    <w:lvl w:ilvl="1" w:tplc="100C0003">
+      <w:start w:val="1"/>
+      <w:numFmt w:val="bullet"/>
+      <w:lvlText w:val="o"/>
+      <w:lvlJc w:val="left"/>
+      <w:pPr>
+        <w:ind w:left="1785" w:hanging="360"/>
+      </w:pPr>
+      <w:rPr>
+        <w:rFonts w:ascii="Courier New" w:hAnsi="Courier New" w:cs="Courier New" w:hint="default"/>
+      </w:rPr>
+    </w:lvl>
+    <w:lvl w:ilvl="2" w:tplc="100C0005">
+      <w:start w:val="1"/>
+      <w:numFmt w:val="bullet"/>
+      <w:lvlText w:val=""/>
+      <w:lvlJc w:val="left"/>
+      <w:pPr>
+        <w:ind w:left="2505" w:hanging="360"/>
+      </w:pPr>
+      <w:rPr>
+        <w:rFonts w:ascii="Wingdings" w:hAnsi="Wingdings" w:hint="default"/>
+      </w:rPr>
+    </w:lvl>
+    <w:lvl w:ilvl="3" w:tplc="100C0001">
+      <w:start w:val="1"/>
+      <w:numFmt w:val="bullet"/>
+      <w:lvlText w:val=""/>
+      <w:lvlJc w:val="left"/>
+      <w:pPr>
+        <w:ind w:left="3225" w:hanging="360"/>
+      </w:pPr>
+      <w:rPr>
+        <w:rFonts w:ascii="Symbol" w:hAnsi="Symbol" w:hint="default"/>
+      </w:rPr>
+    </w:lvl>
+    <w:lvl w:ilvl="4" w:tplc="100C0003">
+      <w:start w:val="1"/>
+      <w:numFmt w:val="bullet"/>
+      <w:lvlText w:val="o"/>
+      <w:lvlJc w:val="left"/>
+      <w:pPr>
+        <w:ind w:left="3945" w:hanging="360"/>
+      </w:pPr>
+      <w:rPr>
+        <w:rFonts w:ascii="Courier New" w:hAnsi="Courier New" w:cs="Courier New" w:hint="default"/>
+      </w:rPr>
+    </w:lvl>
+    <w:lvl w:ilvl="5" w:tplc="100C0005">
+      <w:start w:val="1"/>
+      <w:numFmt w:val="bullet"/>
+      <w:lvlText w:val=""/>
+      <w:lvlJc w:val="left"/>
+      <w:pPr>
+        <w:ind w:left="4665" w:hanging="360"/>
+      </w:pPr>
+      <w:rPr>
+        <w:rFonts w:ascii="Wingdings" w:hAnsi="Wingdings" w:hint="default"/>
+      </w:rPr>
+    </w:lvl>
+    <w:lvl w:ilvl="6" w:tplc="100C0001">
+      <w:start w:val="1"/>
+      <w:numFmt w:val="bullet"/>
+      <w:lvlText w:val=""/>
+      <w:lvlJc w:val="left"/>
+      <w:pPr>
+        <w:ind w:left="5385" w:hanging="360"/>
+      </w:pPr>
+      <w:rPr>
+        <w:rFonts w:ascii="Symbol" w:hAnsi="Symbol" w:hint="default"/>
+      </w:rPr>
+    </w:lvl>
+    <w:lvl w:ilvl="7" w:tplc="100C0003">
+      <w:start w:val="1"/>
+      <w:numFmt w:val="bullet"/>
+      <w:lvlText w:val="o"/>
+      <w:lvlJc w:val="left"/>
+      <w:pPr>
+        <w:ind w:left="6105" w:hanging="360"/>
+      </w:pPr>
+      <w:rPr>
+        <w:rFonts w:ascii="Courier New" w:hAnsi="Courier New" w:cs="Courier New" w:hint="default"/>
+      </w:rPr>
+    </w:lvl>
+    <w:lvl w:ilvl="8" w:tplc="100C0005">
+      <w:start w:val="1"/>
+      <w:numFmt w:val="bullet"/>
+      <w:lvlText w:val=""/>
+      <w:lvlJc w:val="left"/>
+      <w:pPr>
+        <w:ind w:left="6825" w:hanging="360"/>
+      </w:pPr>
+      <w:rPr>
+        <w:rFonts w:ascii="Wingdings" w:hAnsi="Wingdings" w:hint="default"/>
+      </w:rPr>
+    </w:lvl>
+  </w:abstractNum>
+  <w:abstractNum w:abstractNumId="12" w15:restartNumberingAfterBreak="0">
     <w:nsid w:val="71E06583"/>
     <w:multiLevelType w:val="hybridMultilevel"/>
     <w:tmpl w:val="26C81FCE"/>
@@ -8589,7 +9183,7 @@
       </w:rPr>
     </w:lvl>
   </w:abstractNum>
-  <w:abstractNum w:abstractNumId="12" w15:restartNumberingAfterBreak="0">
+  <w:abstractNum w:abstractNumId="13" w15:restartNumberingAfterBreak="0">
     <w:nsid w:val="75A3529B"/>
     <w:multiLevelType w:val="hybridMultilevel"/>
     <w:tmpl w:val="819EEA64"/>
@@ -8729,7 +9323,7 @@
       </w:rPr>
     </w:lvl>
   </w:abstractNum>
-  <w:abstractNum w:abstractNumId="13" w15:restartNumberingAfterBreak="0">
+  <w:abstractNum w:abstractNumId="14" w15:restartNumberingAfterBreak="0">
     <w:nsid w:val="7B193736"/>
     <w:multiLevelType w:val="multilevel"/>
     <w:tmpl w:val="3E0A631E"/>
@@ -8851,7 +9445,7 @@
       </w:pPr>
     </w:lvl>
   </w:abstractNum>
-  <w:abstractNum w:abstractNumId="14" w15:restartNumberingAfterBreak="0">
+  <w:abstractNum w:abstractNumId="15" w15:restartNumberingAfterBreak="0">
     <w:nsid w:val="7DD245F2"/>
     <w:multiLevelType w:val="hybridMultilevel"/>
     <w:tmpl w:val="3100450C"/>
@@ -8992,7 +9586,7 @@
     </w:lvl>
   </w:abstractNum>
   <w:num w:numId="1">
-    <w:abstractNumId w:val="13"/>
+    <w:abstractNumId w:val="14"/>
   </w:num>
   <w:num w:numId="2">
     <w:abstractNumId w:val="0"/>
@@ -9001,7 +9595,7 @@
     <w:abstractNumId w:val="3"/>
   </w:num>
   <w:num w:numId="4">
-    <w:abstractNumId w:val="12"/>
+    <w:abstractNumId w:val="13"/>
   </w:num>
   <w:num w:numId="5">
     <w:abstractNumId w:val="8"/>
@@ -9013,7 +9607,7 @@
     <w:abstractNumId w:val="9"/>
   </w:num>
   <w:num w:numId="8">
-    <w:abstractNumId w:val="14"/>
+    <w:abstractNumId w:val="15"/>
   </w:num>
   <w:num w:numId="9">
     <w:abstractNumId w:val="2"/>
@@ -9028,13 +9622,16 @@
     <w:abstractNumId w:val="6"/>
   </w:num>
   <w:num w:numId="13">
-    <w:abstractNumId w:val="11"/>
+    <w:abstractNumId w:val="12"/>
   </w:num>
   <w:num w:numId="14">
     <w:abstractNumId w:val="1"/>
   </w:num>
   <w:num w:numId="15">
     <w:abstractNumId w:val="10"/>
+  </w:num>
+  <w:num w:numId="16">
+    <w:abstractNumId w:val="11"/>
     <w:lvlOverride w:ilvl="0"/>
     <w:lvlOverride w:ilvl="1"/>
     <w:lvlOverride w:ilvl="2"/>
@@ -9871,6 +10468,16 @@
       <w:contextualSpacing/>
     </w:pPr>
   </w:style>
+  <w:style w:type="character" w:styleId="lev">
+    <w:name w:val="Strong"/>
+    <w:basedOn w:val="Policepardfaut"/>
+    <w:qFormat/>
+    <w:rsid w:val="00E33650"/>
+    <w:rPr>
+      <w:b/>
+      <w:bCs/>
+    </w:rPr>
+  </w:style>
 </w:styles>
 </file>
 

</xml_diff>

<commit_message>
Ajout de chose dans la documentation
</commit_message>
<xml_diff>
--- a/Documentation/Documentation_pre_tpi.docx
+++ b/Documentation/Documentation_pre_tpi.docx
@@ -6529,29 +6529,14 @@
         </w:r>
       </w:hyperlink>
     </w:p>
-    <w:p/>
-    <w:p>
-      <w:pPr>
+    <w:p>
+      <w:pPr>
+        <w:ind w:left="1065"/>
         <w:rPr>
           <w:rStyle w:val="lev"/>
           <w:b w:val="0"/>
         </w:rPr>
       </w:pPr>
-      <w:r>
-        <w:rPr>
-          <w:rStyle w:val="lev"/>
-          <w:b w:val="0"/>
-        </w:rPr>
-        <w:t xml:space="preserve">J’ai pris les images des chaussures sur </w:t>
-      </w:r>
-      <w:hyperlink r:id="rId14" w:history="1">
-        <w:r>
-          <w:rPr>
-            <w:rStyle w:val="Lienhypertexte"/>
-          </w:rPr>
-          <w:t>https://fr.zalando.ch/baskets-homme/</w:t>
-        </w:r>
-      </w:hyperlink>
     </w:p>
     <w:p>
       <w:pPr>
@@ -6571,24 +6556,12 @@
         </w:rPr>
         <w:t xml:space="preserve">Nike Blazer noir : </w:t>
       </w:r>
-      <w:hyperlink r:id="rId15" w:history="1">
+      <w:hyperlink r:id="rId14" w:history="1">
         <w:r>
           <w:rPr>
             <w:rStyle w:val="Lienhypertexte"/>
           </w:rPr>
-          <w:t>https://fr.zalando.ch/nike-sportswear-blazer-mid-premium-baskets-montantes-ni112a06c-q11.ht</w:t>
-        </w:r>
-        <w:r>
-          <w:rPr>
-            <w:rStyle w:val="Lienhypertexte"/>
-          </w:rPr>
-          <w:t>m</w:t>
-        </w:r>
-        <w:r>
-          <w:rPr>
-            <w:rStyle w:val="Lienhypertexte"/>
-          </w:rPr>
-          <w:t>l</w:t>
+          <w:t>https://fr.zalando.ch/nike-sportswear-blazer-mid-premium-baskets-montantes-ni112a06c-q11.html</w:t>
         </w:r>
       </w:hyperlink>
       <w:r>
@@ -6636,36 +6609,12 @@
       <w:r>
         <w:t xml:space="preserve"> </w:t>
       </w:r>
-      <w:hyperlink r:id="rId16" w:history="1">
+      <w:hyperlink r:id="rId15" w:history="1">
         <w:r>
           <w:rPr>
             <w:rStyle w:val="Lienhypertexte"/>
           </w:rPr>
-          <w:t>https://fr.zalando.ch/n</w:t>
-        </w:r>
-        <w:r>
-          <w:rPr>
-            <w:rStyle w:val="Lienhypertexte"/>
-          </w:rPr>
-          <w:t>i</w:t>
-        </w:r>
-        <w:r>
-          <w:rPr>
-            <w:rStyle w:val="Lienhypertexte"/>
-          </w:rPr>
-          <w:t>ke-sportswear-blazer-low-baskets-basses-ni112b0h8-a</w:t>
-        </w:r>
-        <w:r>
-          <w:rPr>
-            <w:rStyle w:val="Lienhypertexte"/>
-          </w:rPr>
-          <w:t>1</w:t>
-        </w:r>
-        <w:r>
-          <w:rPr>
-            <w:rStyle w:val="Lienhypertexte"/>
-          </w:rPr>
-          <w:t>1.html</w:t>
+          <w:t>https://fr.zalando.ch/nike-sportswear-blazer-low-baskets-basses-ni112b0h8-a11.html</w:t>
         </w:r>
       </w:hyperlink>
     </w:p>
@@ -6703,59 +6652,23 @@
         </w:rPr>
         <w:t xml:space="preserve"> : </w:t>
       </w:r>
-      <w:hyperlink r:id="rId17" w:history="1">
+      <w:hyperlink r:id="rId16" w:history="1">
         <w:r>
           <w:rPr>
             <w:rStyle w:val="Lienhypertexte"/>
           </w:rPr>
-          <w:t>https://fr.zalando.ch/puma-basket-classic-baskets-basses-pu115b00p-q12.h</w:t>
-        </w:r>
-        <w:bookmarkStart w:id="39" w:name="_GoBack"/>
-        <w:bookmarkEnd w:id="39"/>
-        <w:r>
-          <w:rPr>
-            <w:rStyle w:val="Lienhypertexte"/>
-          </w:rPr>
-          <w:t>t</w:t>
-        </w:r>
-        <w:r>
-          <w:rPr>
-            <w:rStyle w:val="Lienhypertexte"/>
-          </w:rPr>
-          <w:t>ml</w:t>
+          <w:t>https://fr.zalando.ch/puma-basket-classic-baskets-basses-pu115b00p-q12.html</w:t>
         </w:r>
       </w:hyperlink>
     </w:p>
     <w:p>
       <w:pPr>
+        <w:ind w:left="1065"/>
         <w:rPr>
           <w:rStyle w:val="lev"/>
           <w:b w:val="0"/>
         </w:rPr>
       </w:pPr>
-    </w:p>
-    <w:p>
-      <w:pPr>
-        <w:rPr>
-          <w:rStyle w:val="lev"/>
-          <w:b w:val="0"/>
-        </w:rPr>
-      </w:pPr>
-      <w:r>
-        <w:rPr>
-          <w:rStyle w:val="lev"/>
-          <w:b w:val="0"/>
-        </w:rPr>
-        <w:t xml:space="preserve">J’ai pris les images de sac à dos sur </w:t>
-      </w:r>
-      <w:hyperlink r:id="rId18" w:history="1">
-        <w:r>
-          <w:rPr>
-            <w:rStyle w:val="Lienhypertexte"/>
-          </w:rPr>
-          <w:t>https://fr.zalando.ch/sacs-a-dos-homme/</w:t>
-        </w:r>
-      </w:hyperlink>
     </w:p>
     <w:p>
       <w:pPr>
@@ -6791,12 +6704,24 @@
         </w:rPr>
         <w:t xml:space="preserve"> : </w:t>
       </w:r>
-      <w:hyperlink r:id="rId19" w:history="1">
+      <w:hyperlink r:id="rId17" w:history="1">
         <w:r>
           <w:rPr>
             <w:rStyle w:val="Lienhypertexte"/>
           </w:rPr>
-          <w:t>https://fr.zalando.ch/herschel-retreat-sac-a-dos-h1554h01g-c11.html</w:t>
+          <w:t>https://fr.zalando.ch/hersche</w:t>
+        </w:r>
+        <w:r>
+          <w:rPr>
+            <w:rStyle w:val="Lienhypertexte"/>
+          </w:rPr>
+          <w:t>l</w:t>
+        </w:r>
+        <w:r>
+          <w:rPr>
+            <w:rStyle w:val="Lienhypertexte"/>
+          </w:rPr>
+          <w:t>-retreat-sac-a-dos-h1554h01g-c11.html</w:t>
         </w:r>
       </w:hyperlink>
     </w:p>
@@ -6807,29 +6732,6 @@
           <w:b w:val="0"/>
         </w:rPr>
       </w:pPr>
-    </w:p>
-    <w:p>
-      <w:pPr>
-        <w:rPr>
-          <w:rStyle w:val="lev"/>
-          <w:b w:val="0"/>
-        </w:rPr>
-      </w:pPr>
-      <w:r>
-        <w:rPr>
-          <w:rStyle w:val="lev"/>
-          <w:b w:val="0"/>
-        </w:rPr>
-        <w:t xml:space="preserve">J’ai pris les images de jeans sur </w:t>
-      </w:r>
-      <w:hyperlink r:id="rId20" w:history="1">
-        <w:r>
-          <w:rPr>
-            <w:rStyle w:val="Lienhypertexte"/>
-          </w:rPr>
-          <w:t>https://fr.zalando.ch/jeans-slim-homme/</w:t>
-        </w:r>
-      </w:hyperlink>
     </w:p>
     <w:p>
       <w:pPr>
@@ -6849,12 +6751,26 @@
         </w:rPr>
         <w:t xml:space="preserve">G-Star ARC-Z 3D SLIM </w:t>
       </w:r>
-      <w:hyperlink r:id="rId21" w:history="1">
+      <w:hyperlink r:id="rId18" w:history="1">
         <w:r>
           <w:rPr>
             <w:rStyle w:val="Lienhypertexte"/>
           </w:rPr>
-          <w:t>https://fr.zalando.ch/g-star-arc-z-3d-slim-jean-slim-gs122g093-k12.html</w:t>
+          <w:t>https://fr.zalando.ch/g</w:t>
+        </w:r>
+        <w:bookmarkStart w:id="39" w:name="_GoBack"/>
+        <w:bookmarkEnd w:id="39"/>
+        <w:r>
+          <w:rPr>
+            <w:rStyle w:val="Lienhypertexte"/>
+          </w:rPr>
+          <w:t>-</w:t>
+        </w:r>
+        <w:r>
+          <w:rPr>
+            <w:rStyle w:val="Lienhypertexte"/>
+          </w:rPr>
+          <w:t>star-arc-z-3d-slim-jean-slim-gs122g093-k12.html</w:t>
         </w:r>
       </w:hyperlink>
     </w:p>
@@ -6892,7 +6808,7 @@
           <w:b w:val="0"/>
         </w:rPr>
       </w:pPr>
-      <w:hyperlink r:id="rId22" w:history="1">
+      <w:hyperlink r:id="rId19" w:history="1">
         <w:r>
           <w:rPr>
             <w:rStyle w:val="Lienhypertexte"/>
@@ -6928,7 +6844,7 @@
         </w:rPr>
         <w:t xml:space="preserve"> ok </w:t>
       </w:r>
-      <w:hyperlink r:id="rId23" w:history="1">
+      <w:hyperlink r:id="rId20" w:history="1">
         <w:r>
           <w:rPr>
             <w:rStyle w:val="Lienhypertexte"/>
@@ -6964,7 +6880,7 @@
         </w:rPr>
         <w:t xml:space="preserve"> plus </w:t>
       </w:r>
-      <w:hyperlink r:id="rId24" w:history="1">
+      <w:hyperlink r:id="rId21" w:history="1">
         <w:r>
           <w:rPr>
             <w:rStyle w:val="Lienhypertexte"/>
@@ -7255,7 +7171,6 @@
           <w:i w:val="0"/>
           <w:iCs/>
         </w:rPr>
-        <w:lastRenderedPageBreak/>
         <w:t>Manuel d'Utilisation</w:t>
       </w:r>
       <w:bookmarkEnd w:id="46"/>
@@ -7279,6 +7194,7 @@
           <w:i w:val="0"/>
           <w:iCs/>
         </w:rPr>
+        <w:lastRenderedPageBreak/>
         <w:t>A</w:t>
       </w:r>
       <w:r>
@@ -9632,15 +9548,6 @@
   </w:num>
   <w:num w:numId="16">
     <w:abstractNumId w:val="11"/>
-    <w:lvlOverride w:ilvl="0"/>
-    <w:lvlOverride w:ilvl="1"/>
-    <w:lvlOverride w:ilvl="2"/>
-    <w:lvlOverride w:ilvl="3"/>
-    <w:lvlOverride w:ilvl="4"/>
-    <w:lvlOverride w:ilvl="5"/>
-    <w:lvlOverride w:ilvl="6"/>
-    <w:lvlOverride w:ilvl="7"/>
-    <w:lvlOverride w:ilvl="8"/>
   </w:num>
   <w:numIdMacAtCleanup w:val="13"/>
 </w:numbering>

</xml_diff>

<commit_message>
Ajout des uses cases dans la documentation
</commit_message>
<xml_diff>
--- a/Documentation/Documentation_pre_tpi.docx
+++ b/Documentation/Documentation_pre_tpi.docx
@@ -1237,21 +1237,7 @@
             <w:rStyle w:val="Lienhypertexte"/>
             <w:noProof/>
           </w:rPr>
-          <w:t>M</w:t>
-        </w:r>
-        <w:r>
-          <w:rPr>
-            <w:rStyle w:val="Lienhypertexte"/>
-            <w:noProof/>
-          </w:rPr>
-          <w:t>L</w:t>
-        </w:r>
-        <w:r>
-          <w:rPr>
-            <w:rStyle w:val="Lienhypertexte"/>
-            <w:noProof/>
-          </w:rPr>
-          <w:t>D</w:t>
+          <w:t>MLD</w:t>
         </w:r>
         <w:r>
           <w:rPr>
@@ -3290,15 +3276,3053 @@
       </w:r>
     </w:p>
     <w:p/>
+    <w:p/>
+    <w:p/>
+    <w:p/>
+    <w:p/>
+    <w:p/>
+    <w:p/>
+    <w:p/>
     <w:p>
       <w:pPr>
         <w:pStyle w:val="Titre2"/>
+      </w:pPr>
+      <w:r>
+        <w:lastRenderedPageBreak/>
+        <w:t>Use cases / scénarios</w:t>
+      </w:r>
+    </w:p>
+    <w:p/>
+    <w:p>
+      <w:pPr>
+        <w:pStyle w:val="Titre3"/>
+        <w:rPr>
+          <w:lang w:val="fr-CH" w:eastAsia="en-US"/>
+        </w:rPr>
+      </w:pPr>
+      <w:r>
+        <w:rPr>
+          <w:lang w:val="fr-CH" w:eastAsia="en-US"/>
+        </w:rPr>
+        <w:t>L’utilisateur clique dans la catégorie habit</w:t>
+      </w:r>
+    </w:p>
+    <w:tbl>
+      <w:tblPr>
+        <w:tblStyle w:val="TableauGrille4-Accentuation11"/>
+        <w:tblW w:w="0" w:type="auto"/>
+        <w:tblLook w:val="04A0" w:firstRow="1" w:lastRow="0" w:firstColumn="1" w:lastColumn="0" w:noHBand="0" w:noVBand="1"/>
+      </w:tblPr>
+      <w:tblGrid>
+        <w:gridCol w:w="4530"/>
+        <w:gridCol w:w="4530"/>
+      </w:tblGrid>
+      <w:tr>
+        <w:trPr>
+          <w:cnfStyle w:val="100000000000" w:firstRow="1" w:lastRow="0" w:firstColumn="0" w:lastColumn="0" w:oddVBand="0" w:evenVBand="0" w:oddHBand="0" w:evenHBand="0" w:firstRowFirstColumn="0" w:firstRowLastColumn="0" w:lastRowFirstColumn="0" w:lastRowLastColumn="0"/>
+        </w:trPr>
+        <w:tc>
+          <w:tcPr>
+            <w:cnfStyle w:val="001000000000" w:firstRow="0" w:lastRow="0" w:firstColumn="1" w:lastColumn="0" w:oddVBand="0" w:evenVBand="0" w:oddHBand="0" w:evenHBand="0" w:firstRowFirstColumn="0" w:firstRowLastColumn="0" w:lastRowFirstColumn="0" w:lastRowLastColumn="0"/>
+            <w:tcW w:w="4531" w:type="dxa"/>
+          </w:tcPr>
+          <w:p>
+            <w:pPr>
+              <w:spacing w:after="160" w:line="259" w:lineRule="auto"/>
+              <w:rPr>
+                <w:rFonts w:ascii="Calibri" w:hAnsi="Calibri"/>
+                <w:sz w:val="22"/>
+                <w:lang w:val="fr-CH" w:eastAsia="en-US"/>
+              </w:rPr>
+            </w:pPr>
+            <w:r>
+              <w:rPr>
+                <w:rFonts w:ascii="Calibri" w:hAnsi="Calibri"/>
+                <w:sz w:val="22"/>
+                <w:lang w:val="fr-CH" w:eastAsia="en-US"/>
+              </w:rPr>
+              <w:t>Action</w:t>
+            </w:r>
+          </w:p>
+        </w:tc>
+        <w:tc>
+          <w:tcPr>
+            <w:tcW w:w="4531" w:type="dxa"/>
+          </w:tcPr>
+          <w:p>
+            <w:pPr>
+              <w:spacing w:after="160" w:line="259" w:lineRule="auto"/>
+              <w:cnfStyle w:val="100000000000" w:firstRow="1" w:lastRow="0" w:firstColumn="0" w:lastColumn="0" w:oddVBand="0" w:evenVBand="0" w:oddHBand="0" w:evenHBand="0" w:firstRowFirstColumn="0" w:firstRowLastColumn="0" w:lastRowFirstColumn="0" w:lastRowLastColumn="0"/>
+              <w:rPr>
+                <w:rFonts w:ascii="Calibri" w:hAnsi="Calibri"/>
+                <w:sz w:val="22"/>
+                <w:lang w:val="fr-CH" w:eastAsia="en-US"/>
+              </w:rPr>
+            </w:pPr>
+            <w:r>
+              <w:rPr>
+                <w:rFonts w:ascii="Calibri" w:hAnsi="Calibri"/>
+                <w:sz w:val="22"/>
+                <w:lang w:val="fr-CH" w:eastAsia="en-US"/>
+              </w:rPr>
+              <w:t>Réaction</w:t>
+            </w:r>
+          </w:p>
+        </w:tc>
+      </w:tr>
+      <w:tr>
+        <w:trPr>
+          <w:cnfStyle w:val="000000100000" w:firstRow="0" w:lastRow="0" w:firstColumn="0" w:lastColumn="0" w:oddVBand="0" w:evenVBand="0" w:oddHBand="1" w:evenHBand="0" w:firstRowFirstColumn="0" w:firstRowLastColumn="0" w:lastRowFirstColumn="0" w:lastRowLastColumn="0"/>
+        </w:trPr>
+        <w:tc>
+          <w:tcPr>
+            <w:cnfStyle w:val="001000000000" w:firstRow="0" w:lastRow="0" w:firstColumn="1" w:lastColumn="0" w:oddVBand="0" w:evenVBand="0" w:oddHBand="0" w:evenHBand="0" w:firstRowFirstColumn="0" w:firstRowLastColumn="0" w:lastRowFirstColumn="0" w:lastRowLastColumn="0"/>
+            <w:tcW w:w="4531" w:type="dxa"/>
+          </w:tcPr>
+          <w:p>
+            <w:pPr>
+              <w:spacing w:after="160" w:line="259" w:lineRule="auto"/>
+              <w:rPr>
+                <w:rFonts w:ascii="Calibri" w:hAnsi="Calibri"/>
+                <w:sz w:val="22"/>
+                <w:lang w:val="fr-CH" w:eastAsia="en-US"/>
+              </w:rPr>
+            </w:pPr>
+            <w:r>
+              <w:rPr>
+                <w:rFonts w:ascii="Calibri" w:hAnsi="Calibri"/>
+                <w:sz w:val="22"/>
+                <w:lang w:val="fr-CH" w:eastAsia="en-US"/>
+              </w:rPr>
+              <w:t xml:space="preserve">L’utilisateur arrive sur la page d’accueil </w:t>
+            </w:r>
+          </w:p>
+        </w:tc>
+        <w:tc>
+          <w:tcPr>
+            <w:tcW w:w="4531" w:type="dxa"/>
+          </w:tcPr>
+          <w:p>
+            <w:pPr>
+              <w:spacing w:after="160" w:line="259" w:lineRule="auto"/>
+              <w:cnfStyle w:val="000000100000" w:firstRow="0" w:lastRow="0" w:firstColumn="0" w:lastColumn="0" w:oddVBand="0" w:evenVBand="0" w:oddHBand="1" w:evenHBand="0" w:firstRowFirstColumn="0" w:firstRowLastColumn="0" w:lastRowFirstColumn="0" w:lastRowLastColumn="0"/>
+              <w:rPr>
+                <w:rFonts w:ascii="Calibri" w:hAnsi="Calibri"/>
+                <w:sz w:val="22"/>
+                <w:lang w:val="fr-CH" w:eastAsia="en-US"/>
+              </w:rPr>
+            </w:pPr>
+            <w:r>
+              <w:rPr>
+                <w:rFonts w:ascii="Calibri" w:hAnsi="Calibri"/>
+                <w:sz w:val="22"/>
+                <w:lang w:val="fr-CH" w:eastAsia="en-US"/>
+              </w:rPr>
+              <w:t xml:space="preserve">La page d’accueil s’affiche </w:t>
+            </w:r>
+          </w:p>
+        </w:tc>
+      </w:tr>
+      <w:tr>
+        <w:tc>
+          <w:tcPr>
+            <w:cnfStyle w:val="001000000000" w:firstRow="0" w:lastRow="0" w:firstColumn="1" w:lastColumn="0" w:oddVBand="0" w:evenVBand="0" w:oddHBand="0" w:evenHBand="0" w:firstRowFirstColumn="0" w:firstRowLastColumn="0" w:lastRowFirstColumn="0" w:lastRowLastColumn="0"/>
+            <w:tcW w:w="4531" w:type="dxa"/>
+          </w:tcPr>
+          <w:p>
+            <w:pPr>
+              <w:spacing w:after="160" w:line="259" w:lineRule="auto"/>
+              <w:rPr>
+                <w:rFonts w:ascii="Calibri" w:hAnsi="Calibri"/>
+                <w:sz w:val="22"/>
+                <w:lang w:val="fr-CH" w:eastAsia="en-US"/>
+              </w:rPr>
+            </w:pPr>
+            <w:r>
+              <w:rPr>
+                <w:rFonts w:ascii="Calibri" w:hAnsi="Calibri"/>
+                <w:sz w:val="22"/>
+                <w:lang w:val="fr-CH" w:eastAsia="en-US"/>
+              </w:rPr>
+              <w:t>L’utilisateur descend la page et clique dans la catégorie « habits »</w:t>
+            </w:r>
+          </w:p>
+        </w:tc>
+        <w:tc>
+          <w:tcPr>
+            <w:tcW w:w="4531" w:type="dxa"/>
+          </w:tcPr>
+          <w:p>
+            <w:pPr>
+              <w:spacing w:after="160" w:line="259" w:lineRule="auto"/>
+              <w:cnfStyle w:val="000000000000" w:firstRow="0" w:lastRow="0" w:firstColumn="0" w:lastColumn="0" w:oddVBand="0" w:evenVBand="0" w:oddHBand="0" w:evenHBand="0" w:firstRowFirstColumn="0" w:firstRowLastColumn="0" w:lastRowFirstColumn="0" w:lastRowLastColumn="0"/>
+              <w:rPr>
+                <w:rFonts w:ascii="Calibri" w:hAnsi="Calibri"/>
+                <w:sz w:val="22"/>
+                <w:lang w:val="fr-CH" w:eastAsia="en-US"/>
+              </w:rPr>
+            </w:pPr>
+            <w:r>
+              <w:rPr>
+                <w:rFonts w:ascii="Calibri" w:hAnsi="Calibri"/>
+                <w:sz w:val="22"/>
+                <w:lang w:val="fr-CH" w:eastAsia="en-US"/>
+              </w:rPr>
+              <w:t>Une nouvelle page s’affiche avec les habits qui s’affichent</w:t>
+            </w:r>
+          </w:p>
+        </w:tc>
+      </w:tr>
+    </w:tbl>
+    <w:p>
+      <w:pPr>
+        <w:spacing w:after="160" w:line="259" w:lineRule="auto"/>
+        <w:rPr>
+          <w:rFonts w:ascii="Calibri" w:eastAsia="Calibri" w:hAnsi="Calibri"/>
+          <w:sz w:val="22"/>
+          <w:szCs w:val="22"/>
+          <w:lang w:val="fr-CH" w:eastAsia="en-US"/>
+        </w:rPr>
+      </w:pPr>
+    </w:p>
+    <w:p>
+      <w:pPr>
+        <w:pStyle w:val="Titre3"/>
+        <w:rPr>
+          <w:lang w:val="fr-CH" w:eastAsia="en-US"/>
+        </w:rPr>
+      </w:pPr>
+      <w:r>
+        <w:rPr>
+          <w:lang w:val="fr-CH" w:eastAsia="en-US"/>
+        </w:rPr>
+        <w:t>L’utilisateur clique dans la catégorie chaussure</w:t>
+      </w:r>
+    </w:p>
+    <w:tbl>
+      <w:tblPr>
+        <w:tblStyle w:val="TableauGrille4-Accentuation11"/>
+        <w:tblW w:w="0" w:type="auto"/>
+        <w:tblLook w:val="04A0" w:firstRow="1" w:lastRow="0" w:firstColumn="1" w:lastColumn="0" w:noHBand="0" w:noVBand="1"/>
+      </w:tblPr>
+      <w:tblGrid>
+        <w:gridCol w:w="4530"/>
+        <w:gridCol w:w="4530"/>
+      </w:tblGrid>
+      <w:tr>
+        <w:trPr>
+          <w:cnfStyle w:val="100000000000" w:firstRow="1" w:lastRow="0" w:firstColumn="0" w:lastColumn="0" w:oddVBand="0" w:evenVBand="0" w:oddHBand="0" w:evenHBand="0" w:firstRowFirstColumn="0" w:firstRowLastColumn="0" w:lastRowFirstColumn="0" w:lastRowLastColumn="0"/>
+        </w:trPr>
+        <w:tc>
+          <w:tcPr>
+            <w:cnfStyle w:val="001000000000" w:firstRow="0" w:lastRow="0" w:firstColumn="1" w:lastColumn="0" w:oddVBand="0" w:evenVBand="0" w:oddHBand="0" w:evenHBand="0" w:firstRowFirstColumn="0" w:firstRowLastColumn="0" w:lastRowFirstColumn="0" w:lastRowLastColumn="0"/>
+            <w:tcW w:w="4531" w:type="dxa"/>
+          </w:tcPr>
+          <w:p>
+            <w:pPr>
+              <w:spacing w:after="160" w:line="259" w:lineRule="auto"/>
+              <w:rPr>
+                <w:rFonts w:ascii="Calibri" w:hAnsi="Calibri"/>
+                <w:sz w:val="22"/>
+                <w:lang w:val="fr-CH" w:eastAsia="en-US"/>
+              </w:rPr>
+            </w:pPr>
+            <w:r>
+              <w:rPr>
+                <w:rFonts w:ascii="Calibri" w:hAnsi="Calibri"/>
+                <w:sz w:val="22"/>
+                <w:lang w:val="fr-CH" w:eastAsia="en-US"/>
+              </w:rPr>
+              <w:t xml:space="preserve">Action </w:t>
+            </w:r>
+          </w:p>
+        </w:tc>
+        <w:tc>
+          <w:tcPr>
+            <w:tcW w:w="4531" w:type="dxa"/>
+          </w:tcPr>
+          <w:p>
+            <w:pPr>
+              <w:spacing w:after="160" w:line="259" w:lineRule="auto"/>
+              <w:cnfStyle w:val="100000000000" w:firstRow="1" w:lastRow="0" w:firstColumn="0" w:lastColumn="0" w:oddVBand="0" w:evenVBand="0" w:oddHBand="0" w:evenHBand="0" w:firstRowFirstColumn="0" w:firstRowLastColumn="0" w:lastRowFirstColumn="0" w:lastRowLastColumn="0"/>
+              <w:rPr>
+                <w:rFonts w:ascii="Calibri" w:hAnsi="Calibri"/>
+                <w:sz w:val="22"/>
+                <w:lang w:val="fr-CH" w:eastAsia="en-US"/>
+              </w:rPr>
+            </w:pPr>
+            <w:r>
+              <w:rPr>
+                <w:rFonts w:ascii="Calibri" w:hAnsi="Calibri"/>
+                <w:sz w:val="22"/>
+                <w:lang w:val="fr-CH" w:eastAsia="en-US"/>
+              </w:rPr>
+              <w:t>Réaction</w:t>
+            </w:r>
+          </w:p>
+        </w:tc>
+      </w:tr>
+      <w:tr>
+        <w:trPr>
+          <w:cnfStyle w:val="000000100000" w:firstRow="0" w:lastRow="0" w:firstColumn="0" w:lastColumn="0" w:oddVBand="0" w:evenVBand="0" w:oddHBand="1" w:evenHBand="0" w:firstRowFirstColumn="0" w:firstRowLastColumn="0" w:lastRowFirstColumn="0" w:lastRowLastColumn="0"/>
+        </w:trPr>
+        <w:tc>
+          <w:tcPr>
+            <w:cnfStyle w:val="001000000000" w:firstRow="0" w:lastRow="0" w:firstColumn="1" w:lastColumn="0" w:oddVBand="0" w:evenVBand="0" w:oddHBand="0" w:evenHBand="0" w:firstRowFirstColumn="0" w:firstRowLastColumn="0" w:lastRowFirstColumn="0" w:lastRowLastColumn="0"/>
+            <w:tcW w:w="4531" w:type="dxa"/>
+          </w:tcPr>
+          <w:p>
+            <w:pPr>
+              <w:spacing w:after="160" w:line="259" w:lineRule="auto"/>
+              <w:rPr>
+                <w:rFonts w:ascii="Calibri" w:hAnsi="Calibri"/>
+                <w:sz w:val="22"/>
+                <w:lang w:val="fr-CH" w:eastAsia="en-US"/>
+              </w:rPr>
+            </w:pPr>
+            <w:r>
+              <w:rPr>
+                <w:rFonts w:ascii="Calibri" w:hAnsi="Calibri"/>
+                <w:sz w:val="22"/>
+                <w:lang w:val="fr-CH" w:eastAsia="en-US"/>
+              </w:rPr>
+              <w:t xml:space="preserve">L’utilisateur arrive sur la page d’accueil </w:t>
+            </w:r>
+          </w:p>
+        </w:tc>
+        <w:tc>
+          <w:tcPr>
+            <w:tcW w:w="4531" w:type="dxa"/>
+          </w:tcPr>
+          <w:p>
+            <w:pPr>
+              <w:spacing w:after="160" w:line="259" w:lineRule="auto"/>
+              <w:cnfStyle w:val="000000100000" w:firstRow="0" w:lastRow="0" w:firstColumn="0" w:lastColumn="0" w:oddVBand="0" w:evenVBand="0" w:oddHBand="1" w:evenHBand="0" w:firstRowFirstColumn="0" w:firstRowLastColumn="0" w:lastRowFirstColumn="0" w:lastRowLastColumn="0"/>
+              <w:rPr>
+                <w:rFonts w:ascii="Calibri" w:hAnsi="Calibri"/>
+                <w:sz w:val="22"/>
+                <w:lang w:val="fr-CH" w:eastAsia="en-US"/>
+              </w:rPr>
+            </w:pPr>
+            <w:r>
+              <w:rPr>
+                <w:rFonts w:ascii="Calibri" w:hAnsi="Calibri"/>
+                <w:sz w:val="22"/>
+                <w:lang w:val="fr-CH" w:eastAsia="en-US"/>
+              </w:rPr>
+              <w:t xml:space="preserve">La page d’accueil s’affiche </w:t>
+            </w:r>
+          </w:p>
+        </w:tc>
+      </w:tr>
+      <w:tr>
+        <w:tc>
+          <w:tcPr>
+            <w:cnfStyle w:val="001000000000" w:firstRow="0" w:lastRow="0" w:firstColumn="1" w:lastColumn="0" w:oddVBand="0" w:evenVBand="0" w:oddHBand="0" w:evenHBand="0" w:firstRowFirstColumn="0" w:firstRowLastColumn="0" w:lastRowFirstColumn="0" w:lastRowLastColumn="0"/>
+            <w:tcW w:w="4531" w:type="dxa"/>
+          </w:tcPr>
+          <w:p>
+            <w:pPr>
+              <w:spacing w:after="160" w:line="259" w:lineRule="auto"/>
+              <w:rPr>
+                <w:rFonts w:ascii="Calibri" w:hAnsi="Calibri"/>
+                <w:sz w:val="22"/>
+                <w:lang w:val="fr-CH" w:eastAsia="en-US"/>
+              </w:rPr>
+            </w:pPr>
+            <w:r>
+              <w:rPr>
+                <w:rFonts w:ascii="Calibri" w:hAnsi="Calibri"/>
+                <w:sz w:val="22"/>
+                <w:lang w:val="fr-CH" w:eastAsia="en-US"/>
+              </w:rPr>
+              <w:t>L’utilisateur descend la page et clique dans la catégorie « chaussures »</w:t>
+            </w:r>
+          </w:p>
+        </w:tc>
+        <w:tc>
+          <w:tcPr>
+            <w:tcW w:w="4531" w:type="dxa"/>
+          </w:tcPr>
+          <w:p>
+            <w:pPr>
+              <w:spacing w:after="160" w:line="259" w:lineRule="auto"/>
+              <w:cnfStyle w:val="000000000000" w:firstRow="0" w:lastRow="0" w:firstColumn="0" w:lastColumn="0" w:oddVBand="0" w:evenVBand="0" w:oddHBand="0" w:evenHBand="0" w:firstRowFirstColumn="0" w:firstRowLastColumn="0" w:lastRowFirstColumn="0" w:lastRowLastColumn="0"/>
+              <w:rPr>
+                <w:rFonts w:ascii="Calibri" w:hAnsi="Calibri"/>
+                <w:sz w:val="22"/>
+                <w:lang w:val="fr-CH" w:eastAsia="en-US"/>
+              </w:rPr>
+            </w:pPr>
+            <w:r>
+              <w:rPr>
+                <w:rFonts w:ascii="Calibri" w:hAnsi="Calibri"/>
+                <w:sz w:val="22"/>
+                <w:lang w:val="fr-CH" w:eastAsia="en-US"/>
+              </w:rPr>
+              <w:t xml:space="preserve">Une nouvelle page s’affiche avec la liste des chaussures </w:t>
+            </w:r>
+          </w:p>
+        </w:tc>
+      </w:tr>
+    </w:tbl>
+    <w:p>
+      <w:pPr>
+        <w:spacing w:after="160" w:line="259" w:lineRule="auto"/>
+        <w:rPr>
+          <w:rFonts w:ascii="Calibri" w:eastAsia="Calibri" w:hAnsi="Calibri"/>
+          <w:sz w:val="22"/>
+          <w:szCs w:val="22"/>
+          <w:lang w:val="fr-CH" w:eastAsia="en-US"/>
+        </w:rPr>
+      </w:pPr>
+    </w:p>
+    <w:p>
+      <w:pPr>
+        <w:pStyle w:val="Titre3"/>
+        <w:rPr>
+          <w:lang w:val="fr-CH" w:eastAsia="en-US"/>
+        </w:rPr>
+      </w:pPr>
+      <w:r>
+        <w:rPr>
+          <w:lang w:val="fr-CH" w:eastAsia="en-US"/>
+        </w:rPr>
+        <w:t>L’utilisateur clique dans la catégorie sac</w:t>
+      </w:r>
+    </w:p>
+    <w:tbl>
+      <w:tblPr>
+        <w:tblStyle w:val="TableauGrille4-Accentuation11"/>
+        <w:tblW w:w="0" w:type="auto"/>
+        <w:tblLook w:val="04A0" w:firstRow="1" w:lastRow="0" w:firstColumn="1" w:lastColumn="0" w:noHBand="0" w:noVBand="1"/>
+      </w:tblPr>
+      <w:tblGrid>
+        <w:gridCol w:w="4530"/>
+        <w:gridCol w:w="4530"/>
+      </w:tblGrid>
+      <w:tr>
+        <w:trPr>
+          <w:cnfStyle w:val="100000000000" w:firstRow="1" w:lastRow="0" w:firstColumn="0" w:lastColumn="0" w:oddVBand="0" w:evenVBand="0" w:oddHBand="0" w:evenHBand="0" w:firstRowFirstColumn="0" w:firstRowLastColumn="0" w:lastRowFirstColumn="0" w:lastRowLastColumn="0"/>
+        </w:trPr>
+        <w:tc>
+          <w:tcPr>
+            <w:cnfStyle w:val="001000000000" w:firstRow="0" w:lastRow="0" w:firstColumn="1" w:lastColumn="0" w:oddVBand="0" w:evenVBand="0" w:oddHBand="0" w:evenHBand="0" w:firstRowFirstColumn="0" w:firstRowLastColumn="0" w:lastRowFirstColumn="0" w:lastRowLastColumn="0"/>
+            <w:tcW w:w="4531" w:type="dxa"/>
+          </w:tcPr>
+          <w:p>
+            <w:pPr>
+              <w:spacing w:after="160" w:line="259" w:lineRule="auto"/>
+              <w:rPr>
+                <w:rFonts w:ascii="Calibri" w:hAnsi="Calibri"/>
+                <w:sz w:val="22"/>
+                <w:lang w:val="fr-CH" w:eastAsia="en-US"/>
+              </w:rPr>
+            </w:pPr>
+            <w:r>
+              <w:rPr>
+                <w:rFonts w:ascii="Calibri" w:hAnsi="Calibri"/>
+                <w:sz w:val="22"/>
+                <w:lang w:val="fr-CH" w:eastAsia="en-US"/>
+              </w:rPr>
+              <w:t xml:space="preserve">Action </w:t>
+            </w:r>
+          </w:p>
+        </w:tc>
+        <w:tc>
+          <w:tcPr>
+            <w:tcW w:w="4531" w:type="dxa"/>
+          </w:tcPr>
+          <w:p>
+            <w:pPr>
+              <w:spacing w:after="160" w:line="259" w:lineRule="auto"/>
+              <w:cnfStyle w:val="100000000000" w:firstRow="1" w:lastRow="0" w:firstColumn="0" w:lastColumn="0" w:oddVBand="0" w:evenVBand="0" w:oddHBand="0" w:evenHBand="0" w:firstRowFirstColumn="0" w:firstRowLastColumn="0" w:lastRowFirstColumn="0" w:lastRowLastColumn="0"/>
+              <w:rPr>
+                <w:rFonts w:ascii="Calibri" w:hAnsi="Calibri"/>
+                <w:sz w:val="22"/>
+                <w:lang w:val="fr-CH" w:eastAsia="en-US"/>
+              </w:rPr>
+            </w:pPr>
+            <w:r>
+              <w:rPr>
+                <w:rFonts w:ascii="Calibri" w:hAnsi="Calibri"/>
+                <w:sz w:val="22"/>
+                <w:lang w:val="fr-CH" w:eastAsia="en-US"/>
+              </w:rPr>
+              <w:t>Réaction</w:t>
+            </w:r>
+          </w:p>
+        </w:tc>
+      </w:tr>
+      <w:tr>
+        <w:trPr>
+          <w:cnfStyle w:val="000000100000" w:firstRow="0" w:lastRow="0" w:firstColumn="0" w:lastColumn="0" w:oddVBand="0" w:evenVBand="0" w:oddHBand="1" w:evenHBand="0" w:firstRowFirstColumn="0" w:firstRowLastColumn="0" w:lastRowFirstColumn="0" w:lastRowLastColumn="0"/>
+        </w:trPr>
+        <w:tc>
+          <w:tcPr>
+            <w:cnfStyle w:val="001000000000" w:firstRow="0" w:lastRow="0" w:firstColumn="1" w:lastColumn="0" w:oddVBand="0" w:evenVBand="0" w:oddHBand="0" w:evenHBand="0" w:firstRowFirstColumn="0" w:firstRowLastColumn="0" w:lastRowFirstColumn="0" w:lastRowLastColumn="0"/>
+            <w:tcW w:w="4531" w:type="dxa"/>
+          </w:tcPr>
+          <w:p>
+            <w:pPr>
+              <w:spacing w:after="160" w:line="259" w:lineRule="auto"/>
+              <w:rPr>
+                <w:rFonts w:ascii="Calibri" w:hAnsi="Calibri"/>
+                <w:sz w:val="22"/>
+                <w:lang w:val="fr-CH" w:eastAsia="en-US"/>
+              </w:rPr>
+            </w:pPr>
+            <w:r>
+              <w:rPr>
+                <w:rFonts w:ascii="Calibri" w:hAnsi="Calibri"/>
+                <w:sz w:val="22"/>
+                <w:lang w:val="fr-CH" w:eastAsia="en-US"/>
+              </w:rPr>
+              <w:t xml:space="preserve">L’utilisateur arrive sur la page d’accueil </w:t>
+            </w:r>
+          </w:p>
+        </w:tc>
+        <w:tc>
+          <w:tcPr>
+            <w:tcW w:w="4531" w:type="dxa"/>
+          </w:tcPr>
+          <w:p>
+            <w:pPr>
+              <w:spacing w:after="160" w:line="259" w:lineRule="auto"/>
+              <w:cnfStyle w:val="000000100000" w:firstRow="0" w:lastRow="0" w:firstColumn="0" w:lastColumn="0" w:oddVBand="0" w:evenVBand="0" w:oddHBand="1" w:evenHBand="0" w:firstRowFirstColumn="0" w:firstRowLastColumn="0" w:lastRowFirstColumn="0" w:lastRowLastColumn="0"/>
+              <w:rPr>
+                <w:rFonts w:ascii="Calibri" w:hAnsi="Calibri"/>
+                <w:sz w:val="22"/>
+                <w:lang w:val="fr-CH" w:eastAsia="en-US"/>
+              </w:rPr>
+            </w:pPr>
+            <w:r>
+              <w:rPr>
+                <w:rFonts w:ascii="Calibri" w:hAnsi="Calibri"/>
+                <w:sz w:val="22"/>
+                <w:lang w:val="fr-CH" w:eastAsia="en-US"/>
+              </w:rPr>
+              <w:t xml:space="preserve">La page d’accueil s’affiche </w:t>
+            </w:r>
+          </w:p>
+        </w:tc>
+      </w:tr>
+      <w:tr>
+        <w:tc>
+          <w:tcPr>
+            <w:cnfStyle w:val="001000000000" w:firstRow="0" w:lastRow="0" w:firstColumn="1" w:lastColumn="0" w:oddVBand="0" w:evenVBand="0" w:oddHBand="0" w:evenHBand="0" w:firstRowFirstColumn="0" w:firstRowLastColumn="0" w:lastRowFirstColumn="0" w:lastRowLastColumn="0"/>
+            <w:tcW w:w="4531" w:type="dxa"/>
+          </w:tcPr>
+          <w:p>
+            <w:pPr>
+              <w:spacing w:after="160" w:line="259" w:lineRule="auto"/>
+              <w:rPr>
+                <w:rFonts w:ascii="Calibri" w:hAnsi="Calibri"/>
+                <w:sz w:val="22"/>
+                <w:lang w:val="fr-CH" w:eastAsia="en-US"/>
+              </w:rPr>
+            </w:pPr>
+            <w:r>
+              <w:rPr>
+                <w:rFonts w:ascii="Calibri" w:hAnsi="Calibri"/>
+                <w:sz w:val="22"/>
+                <w:lang w:val="fr-CH" w:eastAsia="en-US"/>
+              </w:rPr>
+              <w:t>L’utilisateur descend la page et clique dans la catégorie « sacs »</w:t>
+            </w:r>
+          </w:p>
+        </w:tc>
+        <w:tc>
+          <w:tcPr>
+            <w:tcW w:w="4531" w:type="dxa"/>
+          </w:tcPr>
+          <w:p>
+            <w:pPr>
+              <w:spacing w:after="160" w:line="259" w:lineRule="auto"/>
+              <w:cnfStyle w:val="000000000000" w:firstRow="0" w:lastRow="0" w:firstColumn="0" w:lastColumn="0" w:oddVBand="0" w:evenVBand="0" w:oddHBand="0" w:evenHBand="0" w:firstRowFirstColumn="0" w:firstRowLastColumn="0" w:lastRowFirstColumn="0" w:lastRowLastColumn="0"/>
+              <w:rPr>
+                <w:rFonts w:ascii="Calibri" w:hAnsi="Calibri"/>
+                <w:sz w:val="22"/>
+                <w:lang w:val="fr-CH" w:eastAsia="en-US"/>
+              </w:rPr>
+            </w:pPr>
+            <w:r>
+              <w:rPr>
+                <w:rFonts w:ascii="Calibri" w:hAnsi="Calibri"/>
+                <w:sz w:val="22"/>
+                <w:lang w:val="fr-CH" w:eastAsia="en-US"/>
+              </w:rPr>
+              <w:t xml:space="preserve">Une nouvelle page s’affiche avec la liste des sacs </w:t>
+            </w:r>
+          </w:p>
+        </w:tc>
+      </w:tr>
+    </w:tbl>
+    <w:p>
+      <w:pPr>
+        <w:pStyle w:val="Titre3"/>
+        <w:numPr>
+          <w:ilvl w:val="0"/>
+          <w:numId w:val="0"/>
+        </w:numPr>
+        <w:ind w:left="720"/>
+        <w:rPr>
+          <w:lang w:val="fr-CH" w:eastAsia="en-US"/>
+        </w:rPr>
+      </w:pPr>
+    </w:p>
+    <w:p>
+      <w:pPr>
+        <w:pStyle w:val="Titre3"/>
+        <w:rPr>
+          <w:lang w:val="fr-CH" w:eastAsia="en-US"/>
+        </w:rPr>
+      </w:pPr>
+      <w:r>
+        <w:rPr>
+          <w:lang w:val="fr-CH" w:eastAsia="en-US"/>
+        </w:rPr>
+        <w:t>L’utilisateur change de catégorie</w:t>
+      </w:r>
+    </w:p>
+    <w:tbl>
+      <w:tblPr>
+        <w:tblStyle w:val="TableauGrille4-Accentuation11"/>
+        <w:tblW w:w="0" w:type="auto"/>
+        <w:tblLook w:val="04A0" w:firstRow="1" w:lastRow="0" w:firstColumn="1" w:lastColumn="0" w:noHBand="0" w:noVBand="1"/>
+      </w:tblPr>
+      <w:tblGrid>
+        <w:gridCol w:w="4530"/>
+        <w:gridCol w:w="4530"/>
+      </w:tblGrid>
+      <w:tr>
+        <w:trPr>
+          <w:cnfStyle w:val="100000000000" w:firstRow="1" w:lastRow="0" w:firstColumn="0" w:lastColumn="0" w:oddVBand="0" w:evenVBand="0" w:oddHBand="0" w:evenHBand="0" w:firstRowFirstColumn="0" w:firstRowLastColumn="0" w:lastRowFirstColumn="0" w:lastRowLastColumn="0"/>
+        </w:trPr>
+        <w:tc>
+          <w:tcPr>
+            <w:cnfStyle w:val="001000000000" w:firstRow="0" w:lastRow="0" w:firstColumn="1" w:lastColumn="0" w:oddVBand="0" w:evenVBand="0" w:oddHBand="0" w:evenHBand="0" w:firstRowFirstColumn="0" w:firstRowLastColumn="0" w:lastRowFirstColumn="0" w:lastRowLastColumn="0"/>
+            <w:tcW w:w="4531" w:type="dxa"/>
+          </w:tcPr>
+          <w:p>
+            <w:pPr>
+              <w:spacing w:after="160" w:line="259" w:lineRule="auto"/>
+              <w:rPr>
+                <w:rFonts w:ascii="Calibri" w:hAnsi="Calibri"/>
+                <w:sz w:val="22"/>
+                <w:lang w:val="fr-CH" w:eastAsia="en-US"/>
+              </w:rPr>
+            </w:pPr>
+            <w:r>
+              <w:rPr>
+                <w:rFonts w:ascii="Calibri" w:hAnsi="Calibri"/>
+                <w:sz w:val="22"/>
+                <w:lang w:val="fr-CH" w:eastAsia="en-US"/>
+              </w:rPr>
+              <w:t xml:space="preserve">L’utilisateur arrive sur la page d’accueil </w:t>
+            </w:r>
+          </w:p>
+        </w:tc>
+        <w:tc>
+          <w:tcPr>
+            <w:tcW w:w="4531" w:type="dxa"/>
+          </w:tcPr>
+          <w:p>
+            <w:pPr>
+              <w:spacing w:after="160" w:line="259" w:lineRule="auto"/>
+              <w:cnfStyle w:val="100000000000" w:firstRow="1" w:lastRow="0" w:firstColumn="0" w:lastColumn="0" w:oddVBand="0" w:evenVBand="0" w:oddHBand="0" w:evenHBand="0" w:firstRowFirstColumn="0" w:firstRowLastColumn="0" w:lastRowFirstColumn="0" w:lastRowLastColumn="0"/>
+              <w:rPr>
+                <w:rFonts w:ascii="Calibri" w:hAnsi="Calibri"/>
+                <w:sz w:val="22"/>
+                <w:lang w:val="fr-CH" w:eastAsia="en-US"/>
+              </w:rPr>
+            </w:pPr>
+            <w:r>
+              <w:rPr>
+                <w:rFonts w:ascii="Calibri" w:hAnsi="Calibri"/>
+                <w:sz w:val="22"/>
+                <w:lang w:val="fr-CH" w:eastAsia="en-US"/>
+              </w:rPr>
+              <w:t xml:space="preserve">La page d’accueil se charge </w:t>
+            </w:r>
+          </w:p>
+        </w:tc>
+      </w:tr>
+      <w:tr>
+        <w:trPr>
+          <w:cnfStyle w:val="000000100000" w:firstRow="0" w:lastRow="0" w:firstColumn="0" w:lastColumn="0" w:oddVBand="0" w:evenVBand="0" w:oddHBand="1" w:evenHBand="0" w:firstRowFirstColumn="0" w:firstRowLastColumn="0" w:lastRowFirstColumn="0" w:lastRowLastColumn="0"/>
+        </w:trPr>
+        <w:tc>
+          <w:tcPr>
+            <w:cnfStyle w:val="001000000000" w:firstRow="0" w:lastRow="0" w:firstColumn="1" w:lastColumn="0" w:oddVBand="0" w:evenVBand="0" w:oddHBand="0" w:evenHBand="0" w:firstRowFirstColumn="0" w:firstRowLastColumn="0" w:lastRowFirstColumn="0" w:lastRowLastColumn="0"/>
+            <w:tcW w:w="4531" w:type="dxa"/>
+          </w:tcPr>
+          <w:p>
+            <w:pPr>
+              <w:spacing w:after="160" w:line="259" w:lineRule="auto"/>
+              <w:rPr>
+                <w:rFonts w:ascii="Calibri" w:hAnsi="Calibri"/>
+                <w:sz w:val="22"/>
+                <w:lang w:val="fr-CH" w:eastAsia="en-US"/>
+              </w:rPr>
+            </w:pPr>
+            <w:r>
+              <w:rPr>
+                <w:rFonts w:ascii="Calibri" w:hAnsi="Calibri"/>
+                <w:sz w:val="22"/>
+                <w:lang w:val="fr-CH" w:eastAsia="en-US"/>
+              </w:rPr>
+              <w:t>L’utilisateur arrive sur la page d’accueil</w:t>
+            </w:r>
+          </w:p>
+        </w:tc>
+        <w:tc>
+          <w:tcPr>
+            <w:tcW w:w="4531" w:type="dxa"/>
+          </w:tcPr>
+          <w:p>
+            <w:pPr>
+              <w:spacing w:after="160" w:line="259" w:lineRule="auto"/>
+              <w:cnfStyle w:val="000000100000" w:firstRow="0" w:lastRow="0" w:firstColumn="0" w:lastColumn="0" w:oddVBand="0" w:evenVBand="0" w:oddHBand="1" w:evenHBand="0" w:firstRowFirstColumn="0" w:firstRowLastColumn="0" w:lastRowFirstColumn="0" w:lastRowLastColumn="0"/>
+              <w:rPr>
+                <w:rFonts w:ascii="Calibri" w:hAnsi="Calibri"/>
+                <w:sz w:val="22"/>
+                <w:lang w:val="fr-CH" w:eastAsia="en-US"/>
+              </w:rPr>
+            </w:pPr>
+            <w:r>
+              <w:rPr>
+                <w:rFonts w:ascii="Calibri" w:hAnsi="Calibri"/>
+                <w:sz w:val="22"/>
+                <w:lang w:val="fr-CH" w:eastAsia="en-US"/>
+              </w:rPr>
+              <w:t xml:space="preserve">La page d’accueil s’affiche </w:t>
+            </w:r>
+          </w:p>
+        </w:tc>
+      </w:tr>
+      <w:tr>
+        <w:tc>
+          <w:tcPr>
+            <w:cnfStyle w:val="001000000000" w:firstRow="0" w:lastRow="0" w:firstColumn="1" w:lastColumn="0" w:oddVBand="0" w:evenVBand="0" w:oddHBand="0" w:evenHBand="0" w:firstRowFirstColumn="0" w:firstRowLastColumn="0" w:lastRowFirstColumn="0" w:lastRowLastColumn="0"/>
+            <w:tcW w:w="4531" w:type="dxa"/>
+          </w:tcPr>
+          <w:p>
+            <w:pPr>
+              <w:spacing w:after="160" w:line="259" w:lineRule="auto"/>
+              <w:rPr>
+                <w:rFonts w:ascii="Calibri" w:hAnsi="Calibri"/>
+                <w:sz w:val="22"/>
+                <w:lang w:val="fr-CH" w:eastAsia="en-US"/>
+              </w:rPr>
+            </w:pPr>
+            <w:r>
+              <w:rPr>
+                <w:rFonts w:ascii="Calibri" w:hAnsi="Calibri"/>
+                <w:sz w:val="22"/>
+                <w:lang w:val="fr-CH" w:eastAsia="en-US"/>
+              </w:rPr>
+              <w:t xml:space="preserve">Il clique sur articles dans le menu </w:t>
+            </w:r>
+          </w:p>
+        </w:tc>
+        <w:tc>
+          <w:tcPr>
+            <w:tcW w:w="4531" w:type="dxa"/>
+          </w:tcPr>
+          <w:p>
+            <w:pPr>
+              <w:spacing w:after="160" w:line="259" w:lineRule="auto"/>
+              <w:cnfStyle w:val="000000000000" w:firstRow="0" w:lastRow="0" w:firstColumn="0" w:lastColumn="0" w:oddVBand="0" w:evenVBand="0" w:oddHBand="0" w:evenHBand="0" w:firstRowFirstColumn="0" w:firstRowLastColumn="0" w:lastRowFirstColumn="0" w:lastRowLastColumn="0"/>
+              <w:rPr>
+                <w:rFonts w:ascii="Calibri" w:hAnsi="Calibri"/>
+                <w:sz w:val="22"/>
+                <w:lang w:val="fr-CH" w:eastAsia="en-US"/>
+              </w:rPr>
+            </w:pPr>
+            <w:r>
+              <w:rPr>
+                <w:rFonts w:ascii="Calibri" w:hAnsi="Calibri"/>
+                <w:sz w:val="22"/>
+                <w:lang w:val="fr-CH" w:eastAsia="en-US"/>
+              </w:rPr>
+              <w:t xml:space="preserve">La page article charge et s’affiche </w:t>
+            </w:r>
+          </w:p>
+        </w:tc>
+      </w:tr>
+      <w:tr>
+        <w:trPr>
+          <w:cnfStyle w:val="000000100000" w:firstRow="0" w:lastRow="0" w:firstColumn="0" w:lastColumn="0" w:oddVBand="0" w:evenVBand="0" w:oddHBand="1" w:evenHBand="0" w:firstRowFirstColumn="0" w:firstRowLastColumn="0" w:lastRowFirstColumn="0" w:lastRowLastColumn="0"/>
+        </w:trPr>
+        <w:tc>
+          <w:tcPr>
+            <w:cnfStyle w:val="001000000000" w:firstRow="0" w:lastRow="0" w:firstColumn="1" w:lastColumn="0" w:oddVBand="0" w:evenVBand="0" w:oddHBand="0" w:evenHBand="0" w:firstRowFirstColumn="0" w:firstRowLastColumn="0" w:lastRowFirstColumn="0" w:lastRowLastColumn="0"/>
+            <w:tcW w:w="4531" w:type="dxa"/>
+          </w:tcPr>
+          <w:p>
+            <w:pPr>
+              <w:spacing w:after="160" w:line="259" w:lineRule="auto"/>
+              <w:rPr>
+                <w:rFonts w:ascii="Calibri" w:hAnsi="Calibri"/>
+                <w:sz w:val="22"/>
+                <w:lang w:val="fr-CH" w:eastAsia="en-US"/>
+              </w:rPr>
+            </w:pPr>
+            <w:r>
+              <w:rPr>
+                <w:rFonts w:ascii="Calibri" w:hAnsi="Calibri"/>
+                <w:sz w:val="22"/>
+                <w:lang w:val="fr-CH" w:eastAsia="en-US"/>
+              </w:rPr>
+              <w:t>Il clique sur la catégorie qu’il souhaite à gauche de la page (habits, chaussures, sacs)</w:t>
+            </w:r>
+          </w:p>
+        </w:tc>
+        <w:tc>
+          <w:tcPr>
+            <w:tcW w:w="4531" w:type="dxa"/>
+          </w:tcPr>
+          <w:p>
+            <w:pPr>
+              <w:spacing w:after="160" w:line="259" w:lineRule="auto"/>
+              <w:cnfStyle w:val="000000100000" w:firstRow="0" w:lastRow="0" w:firstColumn="0" w:lastColumn="0" w:oddVBand="0" w:evenVBand="0" w:oddHBand="1" w:evenHBand="0" w:firstRowFirstColumn="0" w:firstRowLastColumn="0" w:lastRowFirstColumn="0" w:lastRowLastColumn="0"/>
+              <w:rPr>
+                <w:rFonts w:ascii="Calibri" w:hAnsi="Calibri"/>
+                <w:sz w:val="22"/>
+                <w:lang w:val="fr-CH" w:eastAsia="en-US"/>
+              </w:rPr>
+            </w:pPr>
+            <w:r>
+              <w:rPr>
+                <w:rFonts w:ascii="Calibri" w:hAnsi="Calibri"/>
+                <w:sz w:val="22"/>
+                <w:lang w:val="fr-CH" w:eastAsia="en-US"/>
+              </w:rPr>
+              <w:t>Les articles se chargeront en fonction de la catégorie que l’utilisateur aura choisi</w:t>
+            </w:r>
+          </w:p>
+        </w:tc>
+      </w:tr>
+    </w:tbl>
+    <w:p>
+      <w:pPr>
+        <w:pStyle w:val="Titre3"/>
+        <w:numPr>
+          <w:ilvl w:val="0"/>
+          <w:numId w:val="0"/>
+        </w:numPr>
+        <w:ind w:left="720"/>
+        <w:rPr>
+          <w:lang w:val="fr-CH" w:eastAsia="en-US"/>
+        </w:rPr>
+      </w:pPr>
+    </w:p>
+    <w:p>
+      <w:pPr>
+        <w:pStyle w:val="Titre3"/>
+        <w:rPr>
+          <w:lang w:val="fr-CH" w:eastAsia="en-US"/>
+        </w:rPr>
+      </w:pPr>
+      <w:r>
+        <w:rPr>
+          <w:lang w:val="fr-CH" w:eastAsia="en-US"/>
+        </w:rPr>
+        <w:t xml:space="preserve">L’utilisateur clique sur le panier en n’étant pas connecté sur le site </w:t>
+      </w:r>
+    </w:p>
+    <w:tbl>
+      <w:tblPr>
+        <w:tblStyle w:val="TableauGrille4-Accentuation11"/>
+        <w:tblW w:w="0" w:type="auto"/>
+        <w:tblLook w:val="04A0" w:firstRow="1" w:lastRow="0" w:firstColumn="1" w:lastColumn="0" w:noHBand="0" w:noVBand="1"/>
+      </w:tblPr>
+      <w:tblGrid>
+        <w:gridCol w:w="4530"/>
+        <w:gridCol w:w="4530"/>
+      </w:tblGrid>
+      <w:tr>
+        <w:trPr>
+          <w:cnfStyle w:val="100000000000" w:firstRow="1" w:lastRow="0" w:firstColumn="0" w:lastColumn="0" w:oddVBand="0" w:evenVBand="0" w:oddHBand="0" w:evenHBand="0" w:firstRowFirstColumn="0" w:firstRowLastColumn="0" w:lastRowFirstColumn="0" w:lastRowLastColumn="0"/>
+        </w:trPr>
+        <w:tc>
+          <w:tcPr>
+            <w:cnfStyle w:val="001000000000" w:firstRow="0" w:lastRow="0" w:firstColumn="1" w:lastColumn="0" w:oddVBand="0" w:evenVBand="0" w:oddHBand="0" w:evenHBand="0" w:firstRowFirstColumn="0" w:firstRowLastColumn="0" w:lastRowFirstColumn="0" w:lastRowLastColumn="0"/>
+            <w:tcW w:w="4531" w:type="dxa"/>
+          </w:tcPr>
+          <w:p>
+            <w:pPr>
+              <w:spacing w:after="160" w:line="259" w:lineRule="auto"/>
+              <w:rPr>
+                <w:rFonts w:ascii="Calibri" w:hAnsi="Calibri"/>
+                <w:sz w:val="22"/>
+                <w:lang w:val="fr-CH" w:eastAsia="en-US"/>
+              </w:rPr>
+            </w:pPr>
+            <w:r>
+              <w:rPr>
+                <w:rFonts w:ascii="Calibri" w:hAnsi="Calibri"/>
+                <w:sz w:val="22"/>
+                <w:lang w:val="fr-CH" w:eastAsia="en-US"/>
+              </w:rPr>
+              <w:t xml:space="preserve">Action </w:t>
+            </w:r>
+          </w:p>
+        </w:tc>
+        <w:tc>
+          <w:tcPr>
+            <w:tcW w:w="4531" w:type="dxa"/>
+          </w:tcPr>
+          <w:p>
+            <w:pPr>
+              <w:spacing w:after="160" w:line="259" w:lineRule="auto"/>
+              <w:cnfStyle w:val="100000000000" w:firstRow="1" w:lastRow="0" w:firstColumn="0" w:lastColumn="0" w:oddVBand="0" w:evenVBand="0" w:oddHBand="0" w:evenHBand="0" w:firstRowFirstColumn="0" w:firstRowLastColumn="0" w:lastRowFirstColumn="0" w:lastRowLastColumn="0"/>
+              <w:rPr>
+                <w:rFonts w:ascii="Calibri" w:hAnsi="Calibri"/>
+                <w:sz w:val="22"/>
+                <w:lang w:val="fr-CH" w:eastAsia="en-US"/>
+              </w:rPr>
+            </w:pPr>
+            <w:r>
+              <w:rPr>
+                <w:rFonts w:ascii="Calibri" w:hAnsi="Calibri"/>
+                <w:sz w:val="22"/>
+                <w:lang w:val="fr-CH" w:eastAsia="en-US"/>
+              </w:rPr>
+              <w:t>Réaction</w:t>
+            </w:r>
+          </w:p>
+        </w:tc>
+      </w:tr>
+      <w:tr>
+        <w:trPr>
+          <w:cnfStyle w:val="000000100000" w:firstRow="0" w:lastRow="0" w:firstColumn="0" w:lastColumn="0" w:oddVBand="0" w:evenVBand="0" w:oddHBand="1" w:evenHBand="0" w:firstRowFirstColumn="0" w:firstRowLastColumn="0" w:lastRowFirstColumn="0" w:lastRowLastColumn="0"/>
+        </w:trPr>
+        <w:tc>
+          <w:tcPr>
+            <w:cnfStyle w:val="001000000000" w:firstRow="0" w:lastRow="0" w:firstColumn="1" w:lastColumn="0" w:oddVBand="0" w:evenVBand="0" w:oddHBand="0" w:evenHBand="0" w:firstRowFirstColumn="0" w:firstRowLastColumn="0" w:lastRowFirstColumn="0" w:lastRowLastColumn="0"/>
+            <w:tcW w:w="4531" w:type="dxa"/>
+          </w:tcPr>
+          <w:p>
+            <w:pPr>
+              <w:spacing w:after="160" w:line="259" w:lineRule="auto"/>
+              <w:rPr>
+                <w:rFonts w:ascii="Calibri" w:hAnsi="Calibri"/>
+                <w:sz w:val="22"/>
+                <w:lang w:val="fr-CH" w:eastAsia="en-US"/>
+              </w:rPr>
+            </w:pPr>
+            <w:r>
+              <w:rPr>
+                <w:rFonts w:ascii="Calibri" w:hAnsi="Calibri"/>
+                <w:sz w:val="22"/>
+                <w:lang w:val="fr-CH" w:eastAsia="en-US"/>
+              </w:rPr>
+              <w:t xml:space="preserve">L’utilisateur arrive sur la page d’accueil </w:t>
+            </w:r>
+          </w:p>
+        </w:tc>
+        <w:tc>
+          <w:tcPr>
+            <w:tcW w:w="4531" w:type="dxa"/>
+          </w:tcPr>
+          <w:p>
+            <w:pPr>
+              <w:spacing w:after="160" w:line="259" w:lineRule="auto"/>
+              <w:cnfStyle w:val="000000100000" w:firstRow="0" w:lastRow="0" w:firstColumn="0" w:lastColumn="0" w:oddVBand="0" w:evenVBand="0" w:oddHBand="1" w:evenHBand="0" w:firstRowFirstColumn="0" w:firstRowLastColumn="0" w:lastRowFirstColumn="0" w:lastRowLastColumn="0"/>
+              <w:rPr>
+                <w:rFonts w:ascii="Calibri" w:hAnsi="Calibri"/>
+                <w:sz w:val="22"/>
+                <w:lang w:val="fr-CH" w:eastAsia="en-US"/>
+              </w:rPr>
+            </w:pPr>
+            <w:r>
+              <w:rPr>
+                <w:rFonts w:ascii="Calibri" w:hAnsi="Calibri"/>
+                <w:sz w:val="22"/>
+                <w:lang w:val="fr-CH" w:eastAsia="en-US"/>
+              </w:rPr>
+              <w:t xml:space="preserve">La page d’accueil se charge </w:t>
+            </w:r>
+          </w:p>
+        </w:tc>
+      </w:tr>
+      <w:tr>
+        <w:tc>
+          <w:tcPr>
+            <w:cnfStyle w:val="001000000000" w:firstRow="0" w:lastRow="0" w:firstColumn="1" w:lastColumn="0" w:oddVBand="0" w:evenVBand="0" w:oddHBand="0" w:evenHBand="0" w:firstRowFirstColumn="0" w:firstRowLastColumn="0" w:lastRowFirstColumn="0" w:lastRowLastColumn="0"/>
+            <w:tcW w:w="4531" w:type="dxa"/>
+          </w:tcPr>
+          <w:p>
+            <w:pPr>
+              <w:spacing w:after="160" w:line="259" w:lineRule="auto"/>
+              <w:rPr>
+                <w:rFonts w:ascii="Calibri" w:hAnsi="Calibri"/>
+                <w:sz w:val="22"/>
+                <w:lang w:val="fr-CH" w:eastAsia="en-US"/>
+              </w:rPr>
+            </w:pPr>
+            <w:r>
+              <w:rPr>
+                <w:rFonts w:ascii="Calibri" w:hAnsi="Calibri"/>
+                <w:sz w:val="22"/>
+                <w:lang w:val="fr-CH" w:eastAsia="en-US"/>
+              </w:rPr>
+              <w:t xml:space="preserve">Il clique sur le panier en haut à droite </w:t>
+            </w:r>
+          </w:p>
+        </w:tc>
+        <w:tc>
+          <w:tcPr>
+            <w:tcW w:w="4531" w:type="dxa"/>
+          </w:tcPr>
+          <w:p>
+            <w:pPr>
+              <w:spacing w:after="160" w:line="259" w:lineRule="auto"/>
+              <w:cnfStyle w:val="000000000000" w:firstRow="0" w:lastRow="0" w:firstColumn="0" w:lastColumn="0" w:oddVBand="0" w:evenVBand="0" w:oddHBand="0" w:evenHBand="0" w:firstRowFirstColumn="0" w:firstRowLastColumn="0" w:lastRowFirstColumn="0" w:lastRowLastColumn="0"/>
+              <w:rPr>
+                <w:rFonts w:ascii="Calibri" w:hAnsi="Calibri"/>
+                <w:sz w:val="22"/>
+                <w:lang w:val="fr-CH" w:eastAsia="en-US"/>
+              </w:rPr>
+            </w:pPr>
+            <w:r>
+              <w:rPr>
+                <w:rFonts w:ascii="Calibri" w:hAnsi="Calibri"/>
+                <w:sz w:val="22"/>
+                <w:lang w:val="fr-CH" w:eastAsia="en-US"/>
+              </w:rPr>
+              <w:t>Un message s’affiche en lui demandant de se connecter ou de créer un compte</w:t>
+            </w:r>
+          </w:p>
+        </w:tc>
+      </w:tr>
+    </w:tbl>
+    <w:p>
+      <w:pPr>
+        <w:spacing w:after="160" w:line="259" w:lineRule="auto"/>
+        <w:rPr>
+          <w:rFonts w:ascii="Calibri" w:eastAsia="Calibri" w:hAnsi="Calibri"/>
+          <w:sz w:val="22"/>
+          <w:szCs w:val="22"/>
+          <w:lang w:val="fr-CH" w:eastAsia="en-US"/>
+        </w:rPr>
+      </w:pPr>
+    </w:p>
+    <w:p>
+      <w:pPr>
+        <w:spacing w:after="160" w:line="259" w:lineRule="auto"/>
+        <w:rPr>
+          <w:rFonts w:ascii="Calibri" w:eastAsia="Calibri" w:hAnsi="Calibri"/>
+          <w:sz w:val="22"/>
+          <w:szCs w:val="22"/>
+          <w:lang w:val="fr-CH" w:eastAsia="en-US"/>
+        </w:rPr>
+      </w:pPr>
+    </w:p>
+    <w:p>
+      <w:pPr>
+        <w:pStyle w:val="Titre3"/>
+        <w:rPr>
+          <w:lang w:val="fr-CH" w:eastAsia="en-US"/>
+        </w:rPr>
+      </w:pPr>
+      <w:r>
+        <w:rPr>
+          <w:lang w:val="fr-CH" w:eastAsia="en-US"/>
+        </w:rPr>
+        <w:lastRenderedPageBreak/>
+        <w:t xml:space="preserve">L’utilisateur clique sur le panier en étant connecté sur le site </w:t>
+      </w:r>
+    </w:p>
+    <w:tbl>
+      <w:tblPr>
+        <w:tblStyle w:val="TableauGrille4-Accentuation11"/>
+        <w:tblW w:w="0" w:type="auto"/>
+        <w:tblLook w:val="04A0" w:firstRow="1" w:lastRow="0" w:firstColumn="1" w:lastColumn="0" w:noHBand="0" w:noVBand="1"/>
+      </w:tblPr>
+      <w:tblGrid>
+        <w:gridCol w:w="4530"/>
+        <w:gridCol w:w="4530"/>
+      </w:tblGrid>
+      <w:tr>
+        <w:trPr>
+          <w:cnfStyle w:val="100000000000" w:firstRow="1" w:lastRow="0" w:firstColumn="0" w:lastColumn="0" w:oddVBand="0" w:evenVBand="0" w:oddHBand="0" w:evenHBand="0" w:firstRowFirstColumn="0" w:firstRowLastColumn="0" w:lastRowFirstColumn="0" w:lastRowLastColumn="0"/>
+        </w:trPr>
+        <w:tc>
+          <w:tcPr>
+            <w:cnfStyle w:val="001000000000" w:firstRow="0" w:lastRow="0" w:firstColumn="1" w:lastColumn="0" w:oddVBand="0" w:evenVBand="0" w:oddHBand="0" w:evenHBand="0" w:firstRowFirstColumn="0" w:firstRowLastColumn="0" w:lastRowFirstColumn="0" w:lastRowLastColumn="0"/>
+            <w:tcW w:w="4531" w:type="dxa"/>
+          </w:tcPr>
+          <w:p>
+            <w:pPr>
+              <w:spacing w:after="160" w:line="259" w:lineRule="auto"/>
+              <w:rPr>
+                <w:rFonts w:ascii="Calibri" w:hAnsi="Calibri"/>
+                <w:sz w:val="22"/>
+                <w:lang w:val="fr-CH" w:eastAsia="en-US"/>
+              </w:rPr>
+            </w:pPr>
+            <w:r>
+              <w:rPr>
+                <w:rFonts w:ascii="Calibri" w:hAnsi="Calibri"/>
+                <w:sz w:val="22"/>
+                <w:lang w:val="fr-CH" w:eastAsia="en-US"/>
+              </w:rPr>
+              <w:t xml:space="preserve">Action </w:t>
+            </w:r>
+          </w:p>
+        </w:tc>
+        <w:tc>
+          <w:tcPr>
+            <w:tcW w:w="4531" w:type="dxa"/>
+          </w:tcPr>
+          <w:p>
+            <w:pPr>
+              <w:spacing w:after="160" w:line="259" w:lineRule="auto"/>
+              <w:cnfStyle w:val="100000000000" w:firstRow="1" w:lastRow="0" w:firstColumn="0" w:lastColumn="0" w:oddVBand="0" w:evenVBand="0" w:oddHBand="0" w:evenHBand="0" w:firstRowFirstColumn="0" w:firstRowLastColumn="0" w:lastRowFirstColumn="0" w:lastRowLastColumn="0"/>
+              <w:rPr>
+                <w:rFonts w:ascii="Calibri" w:hAnsi="Calibri"/>
+                <w:sz w:val="22"/>
+                <w:lang w:val="fr-CH" w:eastAsia="en-US"/>
+              </w:rPr>
+            </w:pPr>
+            <w:r>
+              <w:rPr>
+                <w:rFonts w:ascii="Calibri" w:hAnsi="Calibri"/>
+                <w:sz w:val="22"/>
+                <w:lang w:val="fr-CH" w:eastAsia="en-US"/>
+              </w:rPr>
+              <w:t>Réaction</w:t>
+            </w:r>
+          </w:p>
+        </w:tc>
+      </w:tr>
+      <w:tr>
+        <w:trPr>
+          <w:cnfStyle w:val="000000100000" w:firstRow="0" w:lastRow="0" w:firstColumn="0" w:lastColumn="0" w:oddVBand="0" w:evenVBand="0" w:oddHBand="1" w:evenHBand="0" w:firstRowFirstColumn="0" w:firstRowLastColumn="0" w:lastRowFirstColumn="0" w:lastRowLastColumn="0"/>
+        </w:trPr>
+        <w:tc>
+          <w:tcPr>
+            <w:cnfStyle w:val="001000000000" w:firstRow="0" w:lastRow="0" w:firstColumn="1" w:lastColumn="0" w:oddVBand="0" w:evenVBand="0" w:oddHBand="0" w:evenHBand="0" w:firstRowFirstColumn="0" w:firstRowLastColumn="0" w:lastRowFirstColumn="0" w:lastRowLastColumn="0"/>
+            <w:tcW w:w="4531" w:type="dxa"/>
+          </w:tcPr>
+          <w:p>
+            <w:pPr>
+              <w:spacing w:after="160" w:line="259" w:lineRule="auto"/>
+              <w:rPr>
+                <w:rFonts w:ascii="Calibri" w:hAnsi="Calibri"/>
+                <w:sz w:val="22"/>
+                <w:lang w:val="fr-CH" w:eastAsia="en-US"/>
+              </w:rPr>
+            </w:pPr>
+            <w:r>
+              <w:rPr>
+                <w:rFonts w:ascii="Calibri" w:hAnsi="Calibri"/>
+                <w:sz w:val="22"/>
+                <w:lang w:val="fr-CH" w:eastAsia="en-US"/>
+              </w:rPr>
+              <w:t xml:space="preserve">L’utilisateur arrive sur la page d’accueil </w:t>
+            </w:r>
+          </w:p>
+        </w:tc>
+        <w:tc>
+          <w:tcPr>
+            <w:tcW w:w="4531" w:type="dxa"/>
+          </w:tcPr>
+          <w:p>
+            <w:pPr>
+              <w:spacing w:after="160" w:line="259" w:lineRule="auto"/>
+              <w:cnfStyle w:val="000000100000" w:firstRow="0" w:lastRow="0" w:firstColumn="0" w:lastColumn="0" w:oddVBand="0" w:evenVBand="0" w:oddHBand="1" w:evenHBand="0" w:firstRowFirstColumn="0" w:firstRowLastColumn="0" w:lastRowFirstColumn="0" w:lastRowLastColumn="0"/>
+              <w:rPr>
+                <w:rFonts w:ascii="Calibri" w:hAnsi="Calibri"/>
+                <w:sz w:val="22"/>
+                <w:lang w:val="fr-CH" w:eastAsia="en-US"/>
+              </w:rPr>
+            </w:pPr>
+            <w:r>
+              <w:rPr>
+                <w:rFonts w:ascii="Calibri" w:hAnsi="Calibri"/>
+                <w:sz w:val="22"/>
+                <w:lang w:val="fr-CH" w:eastAsia="en-US"/>
+              </w:rPr>
+              <w:t xml:space="preserve">La page d’accueil se charge </w:t>
+            </w:r>
+          </w:p>
+        </w:tc>
+      </w:tr>
+      <w:tr>
+        <w:tc>
+          <w:tcPr>
+            <w:cnfStyle w:val="001000000000" w:firstRow="0" w:lastRow="0" w:firstColumn="1" w:lastColumn="0" w:oddVBand="0" w:evenVBand="0" w:oddHBand="0" w:evenHBand="0" w:firstRowFirstColumn="0" w:firstRowLastColumn="0" w:lastRowFirstColumn="0" w:lastRowLastColumn="0"/>
+            <w:tcW w:w="4531" w:type="dxa"/>
+          </w:tcPr>
+          <w:p>
+            <w:pPr>
+              <w:spacing w:after="160" w:line="259" w:lineRule="auto"/>
+              <w:rPr>
+                <w:rFonts w:ascii="Calibri" w:hAnsi="Calibri"/>
+                <w:sz w:val="22"/>
+                <w:lang w:val="fr-CH" w:eastAsia="en-US"/>
+              </w:rPr>
+            </w:pPr>
+            <w:r>
+              <w:rPr>
+                <w:rFonts w:ascii="Calibri" w:hAnsi="Calibri"/>
+                <w:sz w:val="22"/>
+                <w:lang w:val="fr-CH" w:eastAsia="en-US"/>
+              </w:rPr>
+              <w:t xml:space="preserve">Il clique sur le panier en haut à droite </w:t>
+            </w:r>
+          </w:p>
+        </w:tc>
+        <w:tc>
+          <w:tcPr>
+            <w:tcW w:w="4531" w:type="dxa"/>
+          </w:tcPr>
+          <w:p>
+            <w:pPr>
+              <w:spacing w:after="160" w:line="259" w:lineRule="auto"/>
+              <w:cnfStyle w:val="000000000000" w:firstRow="0" w:lastRow="0" w:firstColumn="0" w:lastColumn="0" w:oddVBand="0" w:evenVBand="0" w:oddHBand="0" w:evenHBand="0" w:firstRowFirstColumn="0" w:firstRowLastColumn="0" w:lastRowFirstColumn="0" w:lastRowLastColumn="0"/>
+              <w:rPr>
+                <w:rFonts w:ascii="Calibri" w:hAnsi="Calibri"/>
+                <w:sz w:val="22"/>
+                <w:lang w:val="fr-CH" w:eastAsia="en-US"/>
+              </w:rPr>
+            </w:pPr>
+            <w:r>
+              <w:rPr>
+                <w:rFonts w:ascii="Calibri" w:hAnsi="Calibri"/>
+                <w:sz w:val="22"/>
+                <w:lang w:val="fr-CH" w:eastAsia="en-US"/>
+              </w:rPr>
+              <w:t>Une nouvelle page s’affiche qui affiche le contenu de son panier</w:t>
+            </w:r>
+          </w:p>
+        </w:tc>
+      </w:tr>
+    </w:tbl>
+    <w:p>
+      <w:pPr>
+        <w:pStyle w:val="Titre3"/>
+        <w:numPr>
+          <w:ilvl w:val="0"/>
+          <w:numId w:val="0"/>
+        </w:numPr>
+        <w:ind w:left="720"/>
+        <w:rPr>
+          <w:lang w:val="fr-CH" w:eastAsia="en-US"/>
+        </w:rPr>
+      </w:pPr>
+    </w:p>
+    <w:p>
+      <w:pPr>
+        <w:pStyle w:val="Titre3"/>
+        <w:rPr>
+          <w:lang w:val="fr-CH" w:eastAsia="en-US"/>
+        </w:rPr>
+      </w:pPr>
+      <w:r>
+        <w:rPr>
+          <w:lang w:val="fr-CH" w:eastAsia="en-US"/>
+        </w:rPr>
+        <w:t xml:space="preserve">L’utilisateur ajoute un article dans le panier en étant connecté </w:t>
+      </w:r>
+    </w:p>
+    <w:tbl>
+      <w:tblPr>
+        <w:tblStyle w:val="TableauGrille4-Accentuation11"/>
+        <w:tblW w:w="0" w:type="auto"/>
+        <w:tblLook w:val="04A0" w:firstRow="1" w:lastRow="0" w:firstColumn="1" w:lastColumn="0" w:noHBand="0" w:noVBand="1"/>
+      </w:tblPr>
+      <w:tblGrid>
+        <w:gridCol w:w="4530"/>
+        <w:gridCol w:w="4530"/>
+      </w:tblGrid>
+      <w:tr>
+        <w:trPr>
+          <w:cnfStyle w:val="100000000000" w:firstRow="1" w:lastRow="0" w:firstColumn="0" w:lastColumn="0" w:oddVBand="0" w:evenVBand="0" w:oddHBand="0" w:evenHBand="0" w:firstRowFirstColumn="0" w:firstRowLastColumn="0" w:lastRowFirstColumn="0" w:lastRowLastColumn="0"/>
+        </w:trPr>
+        <w:tc>
+          <w:tcPr>
+            <w:cnfStyle w:val="001000000000" w:firstRow="0" w:lastRow="0" w:firstColumn="1" w:lastColumn="0" w:oddVBand="0" w:evenVBand="0" w:oddHBand="0" w:evenHBand="0" w:firstRowFirstColumn="0" w:firstRowLastColumn="0" w:lastRowFirstColumn="0" w:lastRowLastColumn="0"/>
+            <w:tcW w:w="4531" w:type="dxa"/>
+          </w:tcPr>
+          <w:p>
+            <w:pPr>
+              <w:spacing w:after="160" w:line="259" w:lineRule="auto"/>
+              <w:rPr>
+                <w:rFonts w:ascii="Calibri" w:hAnsi="Calibri"/>
+                <w:sz w:val="22"/>
+                <w:lang w:val="fr-CH" w:eastAsia="en-US"/>
+              </w:rPr>
+            </w:pPr>
+            <w:r>
+              <w:rPr>
+                <w:rFonts w:ascii="Calibri" w:hAnsi="Calibri"/>
+                <w:sz w:val="22"/>
+                <w:lang w:val="fr-CH" w:eastAsia="en-US"/>
+              </w:rPr>
+              <w:t xml:space="preserve">Action </w:t>
+            </w:r>
+          </w:p>
+        </w:tc>
+        <w:tc>
+          <w:tcPr>
+            <w:tcW w:w="4531" w:type="dxa"/>
+          </w:tcPr>
+          <w:p>
+            <w:pPr>
+              <w:spacing w:after="160" w:line="259" w:lineRule="auto"/>
+              <w:cnfStyle w:val="100000000000" w:firstRow="1" w:lastRow="0" w:firstColumn="0" w:lastColumn="0" w:oddVBand="0" w:evenVBand="0" w:oddHBand="0" w:evenHBand="0" w:firstRowFirstColumn="0" w:firstRowLastColumn="0" w:lastRowFirstColumn="0" w:lastRowLastColumn="0"/>
+              <w:rPr>
+                <w:rFonts w:ascii="Calibri" w:hAnsi="Calibri"/>
+                <w:sz w:val="22"/>
+                <w:lang w:val="fr-CH" w:eastAsia="en-US"/>
+              </w:rPr>
+            </w:pPr>
+            <w:r>
+              <w:rPr>
+                <w:rFonts w:ascii="Calibri" w:hAnsi="Calibri"/>
+                <w:sz w:val="22"/>
+                <w:lang w:val="fr-CH" w:eastAsia="en-US"/>
+              </w:rPr>
+              <w:t>Réaction</w:t>
+            </w:r>
+          </w:p>
+        </w:tc>
+      </w:tr>
+      <w:tr>
+        <w:trPr>
+          <w:cnfStyle w:val="000000100000" w:firstRow="0" w:lastRow="0" w:firstColumn="0" w:lastColumn="0" w:oddVBand="0" w:evenVBand="0" w:oddHBand="1" w:evenHBand="0" w:firstRowFirstColumn="0" w:firstRowLastColumn="0" w:lastRowFirstColumn="0" w:lastRowLastColumn="0"/>
+        </w:trPr>
+        <w:tc>
+          <w:tcPr>
+            <w:cnfStyle w:val="001000000000" w:firstRow="0" w:lastRow="0" w:firstColumn="1" w:lastColumn="0" w:oddVBand="0" w:evenVBand="0" w:oddHBand="0" w:evenHBand="0" w:firstRowFirstColumn="0" w:firstRowLastColumn="0" w:lastRowFirstColumn="0" w:lastRowLastColumn="0"/>
+            <w:tcW w:w="4531" w:type="dxa"/>
+          </w:tcPr>
+          <w:p>
+            <w:pPr>
+              <w:spacing w:after="160" w:line="259" w:lineRule="auto"/>
+              <w:rPr>
+                <w:rFonts w:ascii="Calibri" w:hAnsi="Calibri"/>
+                <w:sz w:val="22"/>
+                <w:lang w:val="fr-CH" w:eastAsia="en-US"/>
+              </w:rPr>
+            </w:pPr>
+            <w:r>
+              <w:rPr>
+                <w:rFonts w:ascii="Calibri" w:hAnsi="Calibri"/>
+                <w:sz w:val="22"/>
+                <w:lang w:val="fr-CH" w:eastAsia="en-US"/>
+              </w:rPr>
+              <w:t>L’utilisateur arrive sur la page d’accueil</w:t>
+            </w:r>
+          </w:p>
+        </w:tc>
+        <w:tc>
+          <w:tcPr>
+            <w:tcW w:w="4531" w:type="dxa"/>
+          </w:tcPr>
+          <w:p>
+            <w:pPr>
+              <w:spacing w:after="160" w:line="259" w:lineRule="auto"/>
+              <w:cnfStyle w:val="000000100000" w:firstRow="0" w:lastRow="0" w:firstColumn="0" w:lastColumn="0" w:oddVBand="0" w:evenVBand="0" w:oddHBand="1" w:evenHBand="0" w:firstRowFirstColumn="0" w:firstRowLastColumn="0" w:lastRowFirstColumn="0" w:lastRowLastColumn="0"/>
+              <w:rPr>
+                <w:rFonts w:ascii="Calibri" w:hAnsi="Calibri"/>
+                <w:sz w:val="22"/>
+                <w:lang w:val="fr-CH" w:eastAsia="en-US"/>
+              </w:rPr>
+            </w:pPr>
+            <w:r>
+              <w:rPr>
+                <w:rFonts w:ascii="Calibri" w:hAnsi="Calibri"/>
+                <w:sz w:val="22"/>
+                <w:lang w:val="fr-CH" w:eastAsia="en-US"/>
+              </w:rPr>
+              <w:t xml:space="preserve">La page d’accueil s’affiche </w:t>
+            </w:r>
+          </w:p>
+        </w:tc>
+      </w:tr>
+      <w:tr>
+        <w:tc>
+          <w:tcPr>
+            <w:cnfStyle w:val="001000000000" w:firstRow="0" w:lastRow="0" w:firstColumn="1" w:lastColumn="0" w:oddVBand="0" w:evenVBand="0" w:oddHBand="0" w:evenHBand="0" w:firstRowFirstColumn="0" w:firstRowLastColumn="0" w:lastRowFirstColumn="0" w:lastRowLastColumn="0"/>
+            <w:tcW w:w="4531" w:type="dxa"/>
+          </w:tcPr>
+          <w:p>
+            <w:pPr>
+              <w:spacing w:after="160" w:line="259" w:lineRule="auto"/>
+              <w:rPr>
+                <w:rFonts w:ascii="Calibri" w:hAnsi="Calibri"/>
+                <w:sz w:val="22"/>
+                <w:lang w:val="fr-CH" w:eastAsia="en-US"/>
+              </w:rPr>
+            </w:pPr>
+            <w:r>
+              <w:rPr>
+                <w:rFonts w:ascii="Calibri" w:hAnsi="Calibri"/>
+                <w:sz w:val="22"/>
+                <w:lang w:val="fr-CH" w:eastAsia="en-US"/>
+              </w:rPr>
+              <w:t xml:space="preserve">Il clique sur articles dans le menu </w:t>
+            </w:r>
+          </w:p>
+        </w:tc>
+        <w:tc>
+          <w:tcPr>
+            <w:tcW w:w="4531" w:type="dxa"/>
+          </w:tcPr>
+          <w:p>
+            <w:pPr>
+              <w:spacing w:after="160" w:line="259" w:lineRule="auto"/>
+              <w:cnfStyle w:val="000000000000" w:firstRow="0" w:lastRow="0" w:firstColumn="0" w:lastColumn="0" w:oddVBand="0" w:evenVBand="0" w:oddHBand="0" w:evenHBand="0" w:firstRowFirstColumn="0" w:firstRowLastColumn="0" w:lastRowFirstColumn="0" w:lastRowLastColumn="0"/>
+              <w:rPr>
+                <w:rFonts w:ascii="Calibri" w:hAnsi="Calibri"/>
+                <w:sz w:val="22"/>
+                <w:lang w:val="fr-CH" w:eastAsia="en-US"/>
+              </w:rPr>
+            </w:pPr>
+            <w:r>
+              <w:rPr>
+                <w:rFonts w:ascii="Calibri" w:hAnsi="Calibri"/>
+                <w:sz w:val="22"/>
+                <w:lang w:val="fr-CH" w:eastAsia="en-US"/>
+              </w:rPr>
+              <w:t xml:space="preserve">La page article charge et s’affiche </w:t>
+            </w:r>
+          </w:p>
+        </w:tc>
+      </w:tr>
+      <w:tr>
+        <w:trPr>
+          <w:cnfStyle w:val="000000100000" w:firstRow="0" w:lastRow="0" w:firstColumn="0" w:lastColumn="0" w:oddVBand="0" w:evenVBand="0" w:oddHBand="1" w:evenHBand="0" w:firstRowFirstColumn="0" w:firstRowLastColumn="0" w:lastRowFirstColumn="0" w:lastRowLastColumn="0"/>
+        </w:trPr>
+        <w:tc>
+          <w:tcPr>
+            <w:cnfStyle w:val="001000000000" w:firstRow="0" w:lastRow="0" w:firstColumn="1" w:lastColumn="0" w:oddVBand="0" w:evenVBand="0" w:oddHBand="0" w:evenHBand="0" w:firstRowFirstColumn="0" w:firstRowLastColumn="0" w:lastRowFirstColumn="0" w:lastRowLastColumn="0"/>
+            <w:tcW w:w="4531" w:type="dxa"/>
+          </w:tcPr>
+          <w:p>
+            <w:pPr>
+              <w:spacing w:after="160" w:line="259" w:lineRule="auto"/>
+              <w:rPr>
+                <w:rFonts w:ascii="Calibri" w:hAnsi="Calibri"/>
+                <w:sz w:val="22"/>
+                <w:lang w:val="fr-CH" w:eastAsia="en-US"/>
+              </w:rPr>
+            </w:pPr>
+            <w:r>
+              <w:rPr>
+                <w:rFonts w:ascii="Calibri" w:hAnsi="Calibri"/>
+                <w:sz w:val="22"/>
+                <w:lang w:val="fr-CH" w:eastAsia="en-US"/>
+              </w:rPr>
+              <w:t xml:space="preserve">Il clique sur l’article qu’il veut ajouter dans le panier </w:t>
+            </w:r>
+          </w:p>
+        </w:tc>
+        <w:tc>
+          <w:tcPr>
+            <w:tcW w:w="4531" w:type="dxa"/>
+          </w:tcPr>
+          <w:p>
+            <w:pPr>
+              <w:spacing w:after="160" w:line="259" w:lineRule="auto"/>
+              <w:cnfStyle w:val="000000100000" w:firstRow="0" w:lastRow="0" w:firstColumn="0" w:lastColumn="0" w:oddVBand="0" w:evenVBand="0" w:oddHBand="1" w:evenHBand="0" w:firstRowFirstColumn="0" w:firstRowLastColumn="0" w:lastRowFirstColumn="0" w:lastRowLastColumn="0"/>
+              <w:rPr>
+                <w:rFonts w:ascii="Calibri" w:hAnsi="Calibri"/>
+                <w:sz w:val="22"/>
+                <w:lang w:val="fr-CH" w:eastAsia="en-US"/>
+              </w:rPr>
+            </w:pPr>
+            <w:r>
+              <w:rPr>
+                <w:rFonts w:ascii="Calibri" w:hAnsi="Calibri"/>
+                <w:sz w:val="22"/>
+                <w:lang w:val="fr-CH" w:eastAsia="en-US"/>
+              </w:rPr>
+              <w:t xml:space="preserve">La page descriptive de l’article apparait </w:t>
+            </w:r>
+          </w:p>
+        </w:tc>
+      </w:tr>
+      <w:tr>
+        <w:tc>
+          <w:tcPr>
+            <w:cnfStyle w:val="001000000000" w:firstRow="0" w:lastRow="0" w:firstColumn="1" w:lastColumn="0" w:oddVBand="0" w:evenVBand="0" w:oddHBand="0" w:evenHBand="0" w:firstRowFirstColumn="0" w:firstRowLastColumn="0" w:lastRowFirstColumn="0" w:lastRowLastColumn="0"/>
+            <w:tcW w:w="4531" w:type="dxa"/>
+          </w:tcPr>
+          <w:p>
+            <w:pPr>
+              <w:spacing w:after="160" w:line="259" w:lineRule="auto"/>
+              <w:rPr>
+                <w:rFonts w:ascii="Calibri" w:hAnsi="Calibri"/>
+                <w:sz w:val="22"/>
+                <w:lang w:val="fr-CH" w:eastAsia="en-US"/>
+              </w:rPr>
+            </w:pPr>
+            <w:r>
+              <w:rPr>
+                <w:rFonts w:ascii="Calibri" w:hAnsi="Calibri"/>
+                <w:sz w:val="22"/>
+                <w:lang w:val="fr-CH" w:eastAsia="en-US"/>
+              </w:rPr>
+              <w:t xml:space="preserve">Il choisit la taille (si besoin) </w:t>
+            </w:r>
+          </w:p>
+        </w:tc>
+        <w:tc>
+          <w:tcPr>
+            <w:tcW w:w="4531" w:type="dxa"/>
+          </w:tcPr>
+          <w:p>
+            <w:pPr>
+              <w:spacing w:after="160" w:line="259" w:lineRule="auto"/>
+              <w:cnfStyle w:val="000000000000" w:firstRow="0" w:lastRow="0" w:firstColumn="0" w:lastColumn="0" w:oddVBand="0" w:evenVBand="0" w:oddHBand="0" w:evenHBand="0" w:firstRowFirstColumn="0" w:firstRowLastColumn="0" w:lastRowFirstColumn="0" w:lastRowLastColumn="0"/>
+              <w:rPr>
+                <w:rFonts w:ascii="Calibri" w:hAnsi="Calibri"/>
+                <w:sz w:val="22"/>
+                <w:lang w:val="fr-CH" w:eastAsia="en-US"/>
+              </w:rPr>
+            </w:pPr>
+            <w:r>
+              <w:rPr>
+                <w:rFonts w:ascii="Calibri" w:hAnsi="Calibri"/>
+                <w:sz w:val="22"/>
+                <w:lang w:val="fr-CH" w:eastAsia="en-US"/>
+              </w:rPr>
+              <w:t>Le site enregistre la taille sélectionnée</w:t>
+            </w:r>
+          </w:p>
+        </w:tc>
+      </w:tr>
+      <w:tr>
+        <w:trPr>
+          <w:cnfStyle w:val="000000100000" w:firstRow="0" w:lastRow="0" w:firstColumn="0" w:lastColumn="0" w:oddVBand="0" w:evenVBand="0" w:oddHBand="1" w:evenHBand="0" w:firstRowFirstColumn="0" w:firstRowLastColumn="0" w:lastRowFirstColumn="0" w:lastRowLastColumn="0"/>
+        </w:trPr>
+        <w:tc>
+          <w:tcPr>
+            <w:cnfStyle w:val="001000000000" w:firstRow="0" w:lastRow="0" w:firstColumn="1" w:lastColumn="0" w:oddVBand="0" w:evenVBand="0" w:oddHBand="0" w:evenHBand="0" w:firstRowFirstColumn="0" w:firstRowLastColumn="0" w:lastRowFirstColumn="0" w:lastRowLastColumn="0"/>
+            <w:tcW w:w="4531" w:type="dxa"/>
+          </w:tcPr>
+          <w:p>
+            <w:pPr>
+              <w:spacing w:after="160" w:line="259" w:lineRule="auto"/>
+              <w:rPr>
+                <w:rFonts w:ascii="Calibri" w:hAnsi="Calibri"/>
+                <w:sz w:val="22"/>
+                <w:lang w:val="fr-CH" w:eastAsia="en-US"/>
+              </w:rPr>
+            </w:pPr>
+            <w:r>
+              <w:rPr>
+                <w:rFonts w:ascii="Calibri" w:hAnsi="Calibri"/>
+                <w:sz w:val="22"/>
+                <w:lang w:val="fr-CH" w:eastAsia="en-US"/>
+              </w:rPr>
+              <w:t>Il choisit une couleur (si besoin)</w:t>
+            </w:r>
+          </w:p>
+        </w:tc>
+        <w:tc>
+          <w:tcPr>
+            <w:tcW w:w="4531" w:type="dxa"/>
+          </w:tcPr>
+          <w:p>
+            <w:pPr>
+              <w:spacing w:after="160" w:line="259" w:lineRule="auto"/>
+              <w:cnfStyle w:val="000000100000" w:firstRow="0" w:lastRow="0" w:firstColumn="0" w:lastColumn="0" w:oddVBand="0" w:evenVBand="0" w:oddHBand="1" w:evenHBand="0" w:firstRowFirstColumn="0" w:firstRowLastColumn="0" w:lastRowFirstColumn="0" w:lastRowLastColumn="0"/>
+              <w:rPr>
+                <w:rFonts w:ascii="Calibri" w:hAnsi="Calibri"/>
+                <w:sz w:val="22"/>
+                <w:lang w:val="fr-CH" w:eastAsia="en-US"/>
+              </w:rPr>
+            </w:pPr>
+            <w:r>
+              <w:rPr>
+                <w:rFonts w:ascii="Calibri" w:hAnsi="Calibri"/>
+                <w:sz w:val="22"/>
+                <w:lang w:val="fr-CH" w:eastAsia="en-US"/>
+              </w:rPr>
+              <w:t xml:space="preserve">Le site enregistre la couleur sélectionnée </w:t>
+            </w:r>
+          </w:p>
+        </w:tc>
+      </w:tr>
+      <w:tr>
+        <w:tc>
+          <w:tcPr>
+            <w:cnfStyle w:val="001000000000" w:firstRow="0" w:lastRow="0" w:firstColumn="1" w:lastColumn="0" w:oddVBand="0" w:evenVBand="0" w:oddHBand="0" w:evenHBand="0" w:firstRowFirstColumn="0" w:firstRowLastColumn="0" w:lastRowFirstColumn="0" w:lastRowLastColumn="0"/>
+            <w:tcW w:w="4531" w:type="dxa"/>
+          </w:tcPr>
+          <w:p>
+            <w:pPr>
+              <w:spacing w:after="160" w:line="259" w:lineRule="auto"/>
+              <w:rPr>
+                <w:rFonts w:ascii="Calibri" w:hAnsi="Calibri"/>
+                <w:sz w:val="22"/>
+                <w:lang w:val="fr-CH" w:eastAsia="en-US"/>
+              </w:rPr>
+            </w:pPr>
+            <w:r>
+              <w:rPr>
+                <w:rFonts w:ascii="Calibri" w:hAnsi="Calibri"/>
+                <w:sz w:val="22"/>
+                <w:lang w:val="fr-CH" w:eastAsia="en-US"/>
+              </w:rPr>
+              <w:t>Il choisit la quantité (si besoin)</w:t>
+            </w:r>
+          </w:p>
+        </w:tc>
+        <w:tc>
+          <w:tcPr>
+            <w:tcW w:w="4531" w:type="dxa"/>
+          </w:tcPr>
+          <w:p>
+            <w:pPr>
+              <w:spacing w:after="160" w:line="259" w:lineRule="auto"/>
+              <w:cnfStyle w:val="000000000000" w:firstRow="0" w:lastRow="0" w:firstColumn="0" w:lastColumn="0" w:oddVBand="0" w:evenVBand="0" w:oddHBand="0" w:evenHBand="0" w:firstRowFirstColumn="0" w:firstRowLastColumn="0" w:lastRowFirstColumn="0" w:lastRowLastColumn="0"/>
+              <w:rPr>
+                <w:rFonts w:ascii="Calibri" w:hAnsi="Calibri"/>
+                <w:sz w:val="22"/>
+                <w:lang w:val="fr-CH" w:eastAsia="en-US"/>
+              </w:rPr>
+            </w:pPr>
+            <w:r>
+              <w:rPr>
+                <w:rFonts w:ascii="Calibri" w:hAnsi="Calibri"/>
+                <w:sz w:val="22"/>
+                <w:lang w:val="fr-CH" w:eastAsia="en-US"/>
+              </w:rPr>
+              <w:t xml:space="preserve">Le site enregistre le nombre souhaité </w:t>
+            </w:r>
+          </w:p>
+        </w:tc>
+      </w:tr>
+      <w:tr>
+        <w:trPr>
+          <w:cnfStyle w:val="000000100000" w:firstRow="0" w:lastRow="0" w:firstColumn="0" w:lastColumn="0" w:oddVBand="0" w:evenVBand="0" w:oddHBand="1" w:evenHBand="0" w:firstRowFirstColumn="0" w:firstRowLastColumn="0" w:lastRowFirstColumn="0" w:lastRowLastColumn="0"/>
+        </w:trPr>
+        <w:tc>
+          <w:tcPr>
+            <w:cnfStyle w:val="001000000000" w:firstRow="0" w:lastRow="0" w:firstColumn="1" w:lastColumn="0" w:oddVBand="0" w:evenVBand="0" w:oddHBand="0" w:evenHBand="0" w:firstRowFirstColumn="0" w:firstRowLastColumn="0" w:lastRowFirstColumn="0" w:lastRowLastColumn="0"/>
+            <w:tcW w:w="4531" w:type="dxa"/>
+          </w:tcPr>
+          <w:p>
+            <w:pPr>
+              <w:spacing w:after="160" w:line="259" w:lineRule="auto"/>
+              <w:rPr>
+                <w:rFonts w:ascii="Calibri" w:hAnsi="Calibri"/>
+                <w:sz w:val="22"/>
+                <w:lang w:val="fr-CH" w:eastAsia="en-US"/>
+              </w:rPr>
+            </w:pPr>
+            <w:r>
+              <w:rPr>
+                <w:rFonts w:ascii="Calibri" w:hAnsi="Calibri"/>
+                <w:sz w:val="22"/>
+                <w:lang w:val="fr-CH" w:eastAsia="en-US"/>
+              </w:rPr>
+              <w:t xml:space="preserve">Il clique sur le bouton « ajouter au panier » </w:t>
+            </w:r>
+          </w:p>
+        </w:tc>
+        <w:tc>
+          <w:tcPr>
+            <w:tcW w:w="4531" w:type="dxa"/>
+          </w:tcPr>
+          <w:p>
+            <w:pPr>
+              <w:spacing w:after="160" w:line="259" w:lineRule="auto"/>
+              <w:cnfStyle w:val="000000100000" w:firstRow="0" w:lastRow="0" w:firstColumn="0" w:lastColumn="0" w:oddVBand="0" w:evenVBand="0" w:oddHBand="1" w:evenHBand="0" w:firstRowFirstColumn="0" w:firstRowLastColumn="0" w:lastRowFirstColumn="0" w:lastRowLastColumn="0"/>
+              <w:rPr>
+                <w:rFonts w:ascii="Calibri" w:hAnsi="Calibri"/>
+                <w:sz w:val="22"/>
+                <w:lang w:val="fr-CH" w:eastAsia="en-US"/>
+              </w:rPr>
+            </w:pPr>
+            <w:r>
+              <w:rPr>
+                <w:rFonts w:ascii="Calibri" w:hAnsi="Calibri"/>
+                <w:sz w:val="22"/>
+                <w:lang w:val="fr-CH" w:eastAsia="en-US"/>
+              </w:rPr>
+              <w:t>L’article avec les paramètres sélectionnées avant s’ajoute dans le panier</w:t>
+            </w:r>
+          </w:p>
+        </w:tc>
+      </w:tr>
+    </w:tbl>
+    <w:p>
+      <w:pPr>
+        <w:spacing w:after="160" w:line="259" w:lineRule="auto"/>
+        <w:rPr>
+          <w:rFonts w:ascii="Calibri" w:eastAsia="Calibri" w:hAnsi="Calibri"/>
+          <w:sz w:val="22"/>
+          <w:szCs w:val="22"/>
+          <w:lang w:val="fr-CH" w:eastAsia="en-US"/>
+        </w:rPr>
+      </w:pPr>
+    </w:p>
+    <w:p>
+      <w:pPr>
+        <w:pStyle w:val="Titre3"/>
+        <w:rPr>
+          <w:lang w:val="fr-CH" w:eastAsia="en-US"/>
+        </w:rPr>
+      </w:pPr>
+      <w:r>
+        <w:rPr>
+          <w:lang w:val="fr-CH" w:eastAsia="en-US"/>
+        </w:rPr>
+        <w:t xml:space="preserve">L’utilisateur ajoute un article dans le panier sans être connecté </w:t>
+      </w:r>
+    </w:p>
+    <w:tbl>
+      <w:tblPr>
+        <w:tblStyle w:val="TableauGrille4-Accentuation11"/>
+        <w:tblW w:w="0" w:type="auto"/>
+        <w:tblLook w:val="04A0" w:firstRow="1" w:lastRow="0" w:firstColumn="1" w:lastColumn="0" w:noHBand="0" w:noVBand="1"/>
+      </w:tblPr>
+      <w:tblGrid>
+        <w:gridCol w:w="4530"/>
+        <w:gridCol w:w="4530"/>
+      </w:tblGrid>
+      <w:tr>
+        <w:trPr>
+          <w:cnfStyle w:val="100000000000" w:firstRow="1" w:lastRow="0" w:firstColumn="0" w:lastColumn="0" w:oddVBand="0" w:evenVBand="0" w:oddHBand="0" w:evenHBand="0" w:firstRowFirstColumn="0" w:firstRowLastColumn="0" w:lastRowFirstColumn="0" w:lastRowLastColumn="0"/>
+        </w:trPr>
+        <w:tc>
+          <w:tcPr>
+            <w:cnfStyle w:val="001000000000" w:firstRow="0" w:lastRow="0" w:firstColumn="1" w:lastColumn="0" w:oddVBand="0" w:evenVBand="0" w:oddHBand="0" w:evenHBand="0" w:firstRowFirstColumn="0" w:firstRowLastColumn="0" w:lastRowFirstColumn="0" w:lastRowLastColumn="0"/>
+            <w:tcW w:w="4531" w:type="dxa"/>
+          </w:tcPr>
+          <w:p>
+            <w:pPr>
+              <w:spacing w:after="160" w:line="259" w:lineRule="auto"/>
+              <w:rPr>
+                <w:rFonts w:ascii="Calibri" w:hAnsi="Calibri"/>
+                <w:sz w:val="22"/>
+                <w:lang w:val="fr-CH" w:eastAsia="en-US"/>
+              </w:rPr>
+            </w:pPr>
+            <w:r>
+              <w:rPr>
+                <w:rFonts w:ascii="Calibri" w:hAnsi="Calibri"/>
+                <w:sz w:val="22"/>
+                <w:lang w:val="fr-CH" w:eastAsia="en-US"/>
+              </w:rPr>
+              <w:t>Action</w:t>
+            </w:r>
+          </w:p>
+        </w:tc>
+        <w:tc>
+          <w:tcPr>
+            <w:tcW w:w="4531" w:type="dxa"/>
+          </w:tcPr>
+          <w:p>
+            <w:pPr>
+              <w:spacing w:after="160" w:line="259" w:lineRule="auto"/>
+              <w:cnfStyle w:val="100000000000" w:firstRow="1" w:lastRow="0" w:firstColumn="0" w:lastColumn="0" w:oddVBand="0" w:evenVBand="0" w:oddHBand="0" w:evenHBand="0" w:firstRowFirstColumn="0" w:firstRowLastColumn="0" w:lastRowFirstColumn="0" w:lastRowLastColumn="0"/>
+              <w:rPr>
+                <w:rFonts w:ascii="Calibri" w:hAnsi="Calibri"/>
+                <w:sz w:val="22"/>
+                <w:lang w:val="fr-CH" w:eastAsia="en-US"/>
+              </w:rPr>
+            </w:pPr>
+            <w:r>
+              <w:rPr>
+                <w:rFonts w:ascii="Calibri" w:hAnsi="Calibri"/>
+                <w:sz w:val="22"/>
+                <w:lang w:val="fr-CH" w:eastAsia="en-US"/>
+              </w:rPr>
+              <w:t>Réaction</w:t>
+            </w:r>
+          </w:p>
+        </w:tc>
+      </w:tr>
+      <w:tr>
+        <w:trPr>
+          <w:cnfStyle w:val="000000100000" w:firstRow="0" w:lastRow="0" w:firstColumn="0" w:lastColumn="0" w:oddVBand="0" w:evenVBand="0" w:oddHBand="1" w:evenHBand="0" w:firstRowFirstColumn="0" w:firstRowLastColumn="0" w:lastRowFirstColumn="0" w:lastRowLastColumn="0"/>
+        </w:trPr>
+        <w:tc>
+          <w:tcPr>
+            <w:cnfStyle w:val="001000000000" w:firstRow="0" w:lastRow="0" w:firstColumn="1" w:lastColumn="0" w:oddVBand="0" w:evenVBand="0" w:oddHBand="0" w:evenHBand="0" w:firstRowFirstColumn="0" w:firstRowLastColumn="0" w:lastRowFirstColumn="0" w:lastRowLastColumn="0"/>
+            <w:tcW w:w="4531" w:type="dxa"/>
+          </w:tcPr>
+          <w:p>
+            <w:pPr>
+              <w:spacing w:after="160" w:line="259" w:lineRule="auto"/>
+              <w:rPr>
+                <w:rFonts w:ascii="Calibri" w:hAnsi="Calibri"/>
+                <w:sz w:val="22"/>
+                <w:lang w:val="fr-CH" w:eastAsia="en-US"/>
+              </w:rPr>
+            </w:pPr>
+            <w:r>
+              <w:rPr>
+                <w:rFonts w:ascii="Calibri" w:hAnsi="Calibri"/>
+                <w:sz w:val="22"/>
+                <w:lang w:val="fr-CH" w:eastAsia="en-US"/>
+              </w:rPr>
+              <w:t>L’utilisateur arrive sur la page d’accueil</w:t>
+            </w:r>
+          </w:p>
+        </w:tc>
+        <w:tc>
+          <w:tcPr>
+            <w:tcW w:w="4531" w:type="dxa"/>
+          </w:tcPr>
+          <w:p>
+            <w:pPr>
+              <w:spacing w:after="160" w:line="259" w:lineRule="auto"/>
+              <w:cnfStyle w:val="000000100000" w:firstRow="0" w:lastRow="0" w:firstColumn="0" w:lastColumn="0" w:oddVBand="0" w:evenVBand="0" w:oddHBand="1" w:evenHBand="0" w:firstRowFirstColumn="0" w:firstRowLastColumn="0" w:lastRowFirstColumn="0" w:lastRowLastColumn="0"/>
+              <w:rPr>
+                <w:rFonts w:ascii="Calibri" w:hAnsi="Calibri"/>
+                <w:sz w:val="22"/>
+                <w:lang w:val="fr-CH" w:eastAsia="en-US"/>
+              </w:rPr>
+            </w:pPr>
+            <w:r>
+              <w:rPr>
+                <w:rFonts w:ascii="Calibri" w:hAnsi="Calibri"/>
+                <w:sz w:val="22"/>
+                <w:lang w:val="fr-CH" w:eastAsia="en-US"/>
+              </w:rPr>
+              <w:t xml:space="preserve">La page d’accueil s’affiche </w:t>
+            </w:r>
+          </w:p>
+        </w:tc>
+      </w:tr>
+      <w:tr>
+        <w:tc>
+          <w:tcPr>
+            <w:cnfStyle w:val="001000000000" w:firstRow="0" w:lastRow="0" w:firstColumn="1" w:lastColumn="0" w:oddVBand="0" w:evenVBand="0" w:oddHBand="0" w:evenHBand="0" w:firstRowFirstColumn="0" w:firstRowLastColumn="0" w:lastRowFirstColumn="0" w:lastRowLastColumn="0"/>
+            <w:tcW w:w="4531" w:type="dxa"/>
+          </w:tcPr>
+          <w:p>
+            <w:pPr>
+              <w:spacing w:after="160" w:line="259" w:lineRule="auto"/>
+              <w:rPr>
+                <w:rFonts w:ascii="Calibri" w:hAnsi="Calibri"/>
+                <w:sz w:val="22"/>
+                <w:lang w:val="fr-CH" w:eastAsia="en-US"/>
+              </w:rPr>
+            </w:pPr>
+            <w:r>
+              <w:rPr>
+                <w:rFonts w:ascii="Calibri" w:hAnsi="Calibri"/>
+                <w:sz w:val="22"/>
+                <w:lang w:val="fr-CH" w:eastAsia="en-US"/>
+              </w:rPr>
+              <w:t xml:space="preserve">Il clique sur articles dans le menu </w:t>
+            </w:r>
+          </w:p>
+        </w:tc>
+        <w:tc>
+          <w:tcPr>
+            <w:tcW w:w="4531" w:type="dxa"/>
+          </w:tcPr>
+          <w:p>
+            <w:pPr>
+              <w:spacing w:after="160" w:line="259" w:lineRule="auto"/>
+              <w:cnfStyle w:val="000000000000" w:firstRow="0" w:lastRow="0" w:firstColumn="0" w:lastColumn="0" w:oddVBand="0" w:evenVBand="0" w:oddHBand="0" w:evenHBand="0" w:firstRowFirstColumn="0" w:firstRowLastColumn="0" w:lastRowFirstColumn="0" w:lastRowLastColumn="0"/>
+              <w:rPr>
+                <w:rFonts w:ascii="Calibri" w:hAnsi="Calibri"/>
+                <w:sz w:val="22"/>
+                <w:lang w:val="fr-CH" w:eastAsia="en-US"/>
+              </w:rPr>
+            </w:pPr>
+            <w:r>
+              <w:rPr>
+                <w:rFonts w:ascii="Calibri" w:hAnsi="Calibri"/>
+                <w:sz w:val="22"/>
+                <w:lang w:val="fr-CH" w:eastAsia="en-US"/>
+              </w:rPr>
+              <w:t xml:space="preserve">La page article charge et s’affiche </w:t>
+            </w:r>
+          </w:p>
+        </w:tc>
+      </w:tr>
+      <w:tr>
+        <w:trPr>
+          <w:cnfStyle w:val="000000100000" w:firstRow="0" w:lastRow="0" w:firstColumn="0" w:lastColumn="0" w:oddVBand="0" w:evenVBand="0" w:oddHBand="1" w:evenHBand="0" w:firstRowFirstColumn="0" w:firstRowLastColumn="0" w:lastRowFirstColumn="0" w:lastRowLastColumn="0"/>
+        </w:trPr>
+        <w:tc>
+          <w:tcPr>
+            <w:cnfStyle w:val="001000000000" w:firstRow="0" w:lastRow="0" w:firstColumn="1" w:lastColumn="0" w:oddVBand="0" w:evenVBand="0" w:oddHBand="0" w:evenHBand="0" w:firstRowFirstColumn="0" w:firstRowLastColumn="0" w:lastRowFirstColumn="0" w:lastRowLastColumn="0"/>
+            <w:tcW w:w="4531" w:type="dxa"/>
+          </w:tcPr>
+          <w:p>
+            <w:pPr>
+              <w:spacing w:after="160" w:line="259" w:lineRule="auto"/>
+              <w:rPr>
+                <w:rFonts w:ascii="Calibri" w:hAnsi="Calibri"/>
+                <w:sz w:val="22"/>
+                <w:lang w:val="fr-CH" w:eastAsia="en-US"/>
+              </w:rPr>
+            </w:pPr>
+            <w:r>
+              <w:rPr>
+                <w:rFonts w:ascii="Calibri" w:hAnsi="Calibri"/>
+                <w:sz w:val="22"/>
+                <w:lang w:val="fr-CH" w:eastAsia="en-US"/>
+              </w:rPr>
+              <w:t xml:space="preserve">Il clique sur l’article qu’il veut ajouter dans le panier </w:t>
+            </w:r>
+          </w:p>
+        </w:tc>
+        <w:tc>
+          <w:tcPr>
+            <w:tcW w:w="4531" w:type="dxa"/>
+          </w:tcPr>
+          <w:p>
+            <w:pPr>
+              <w:spacing w:after="160" w:line="259" w:lineRule="auto"/>
+              <w:cnfStyle w:val="000000100000" w:firstRow="0" w:lastRow="0" w:firstColumn="0" w:lastColumn="0" w:oddVBand="0" w:evenVBand="0" w:oddHBand="1" w:evenHBand="0" w:firstRowFirstColumn="0" w:firstRowLastColumn="0" w:lastRowFirstColumn="0" w:lastRowLastColumn="0"/>
+              <w:rPr>
+                <w:rFonts w:ascii="Calibri" w:hAnsi="Calibri"/>
+                <w:sz w:val="22"/>
+                <w:lang w:val="fr-CH" w:eastAsia="en-US"/>
+              </w:rPr>
+            </w:pPr>
+            <w:r>
+              <w:rPr>
+                <w:rFonts w:ascii="Calibri" w:hAnsi="Calibri"/>
+                <w:sz w:val="22"/>
+                <w:lang w:val="fr-CH" w:eastAsia="en-US"/>
+              </w:rPr>
+              <w:t xml:space="preserve">La page descriptive de l’article apparait </w:t>
+            </w:r>
+          </w:p>
+        </w:tc>
+      </w:tr>
+      <w:tr>
+        <w:tc>
+          <w:tcPr>
+            <w:cnfStyle w:val="001000000000" w:firstRow="0" w:lastRow="0" w:firstColumn="1" w:lastColumn="0" w:oddVBand="0" w:evenVBand="0" w:oddHBand="0" w:evenHBand="0" w:firstRowFirstColumn="0" w:firstRowLastColumn="0" w:lastRowFirstColumn="0" w:lastRowLastColumn="0"/>
+            <w:tcW w:w="4531" w:type="dxa"/>
+          </w:tcPr>
+          <w:p>
+            <w:pPr>
+              <w:spacing w:after="160" w:line="259" w:lineRule="auto"/>
+              <w:rPr>
+                <w:rFonts w:ascii="Calibri" w:hAnsi="Calibri"/>
+                <w:sz w:val="22"/>
+                <w:lang w:val="fr-CH" w:eastAsia="en-US"/>
+              </w:rPr>
+            </w:pPr>
+            <w:r>
+              <w:rPr>
+                <w:rFonts w:ascii="Calibri" w:hAnsi="Calibri"/>
+                <w:sz w:val="22"/>
+                <w:lang w:val="fr-CH" w:eastAsia="en-US"/>
+              </w:rPr>
+              <w:t xml:space="preserve">Il choisit la taille (si besoin) </w:t>
+            </w:r>
+          </w:p>
+        </w:tc>
+        <w:tc>
+          <w:tcPr>
+            <w:tcW w:w="4531" w:type="dxa"/>
+          </w:tcPr>
+          <w:p>
+            <w:pPr>
+              <w:spacing w:after="160" w:line="259" w:lineRule="auto"/>
+              <w:cnfStyle w:val="000000000000" w:firstRow="0" w:lastRow="0" w:firstColumn="0" w:lastColumn="0" w:oddVBand="0" w:evenVBand="0" w:oddHBand="0" w:evenHBand="0" w:firstRowFirstColumn="0" w:firstRowLastColumn="0" w:lastRowFirstColumn="0" w:lastRowLastColumn="0"/>
+              <w:rPr>
+                <w:rFonts w:ascii="Calibri" w:hAnsi="Calibri"/>
+                <w:sz w:val="22"/>
+                <w:lang w:val="fr-CH" w:eastAsia="en-US"/>
+              </w:rPr>
+            </w:pPr>
+            <w:r>
+              <w:rPr>
+                <w:rFonts w:ascii="Calibri" w:hAnsi="Calibri"/>
+                <w:sz w:val="22"/>
+                <w:lang w:val="fr-CH" w:eastAsia="en-US"/>
+              </w:rPr>
+              <w:t>Le site enregistre la taille sélectionnée</w:t>
+            </w:r>
+          </w:p>
+        </w:tc>
+      </w:tr>
+      <w:tr>
+        <w:trPr>
+          <w:cnfStyle w:val="000000100000" w:firstRow="0" w:lastRow="0" w:firstColumn="0" w:lastColumn="0" w:oddVBand="0" w:evenVBand="0" w:oddHBand="1" w:evenHBand="0" w:firstRowFirstColumn="0" w:firstRowLastColumn="0" w:lastRowFirstColumn="0" w:lastRowLastColumn="0"/>
+        </w:trPr>
+        <w:tc>
+          <w:tcPr>
+            <w:cnfStyle w:val="001000000000" w:firstRow="0" w:lastRow="0" w:firstColumn="1" w:lastColumn="0" w:oddVBand="0" w:evenVBand="0" w:oddHBand="0" w:evenHBand="0" w:firstRowFirstColumn="0" w:firstRowLastColumn="0" w:lastRowFirstColumn="0" w:lastRowLastColumn="0"/>
+            <w:tcW w:w="4531" w:type="dxa"/>
+          </w:tcPr>
+          <w:p>
+            <w:pPr>
+              <w:spacing w:after="160" w:line="259" w:lineRule="auto"/>
+              <w:rPr>
+                <w:rFonts w:ascii="Calibri" w:hAnsi="Calibri"/>
+                <w:sz w:val="22"/>
+                <w:lang w:val="fr-CH" w:eastAsia="en-US"/>
+              </w:rPr>
+            </w:pPr>
+            <w:r>
+              <w:rPr>
+                <w:rFonts w:ascii="Calibri" w:hAnsi="Calibri"/>
+                <w:sz w:val="22"/>
+                <w:lang w:val="fr-CH" w:eastAsia="en-US"/>
+              </w:rPr>
+              <w:t>Il choisit une couleur (si besoin)</w:t>
+            </w:r>
+          </w:p>
+        </w:tc>
+        <w:tc>
+          <w:tcPr>
+            <w:tcW w:w="4531" w:type="dxa"/>
+          </w:tcPr>
+          <w:p>
+            <w:pPr>
+              <w:spacing w:after="160" w:line="259" w:lineRule="auto"/>
+              <w:cnfStyle w:val="000000100000" w:firstRow="0" w:lastRow="0" w:firstColumn="0" w:lastColumn="0" w:oddVBand="0" w:evenVBand="0" w:oddHBand="1" w:evenHBand="0" w:firstRowFirstColumn="0" w:firstRowLastColumn="0" w:lastRowFirstColumn="0" w:lastRowLastColumn="0"/>
+              <w:rPr>
+                <w:rFonts w:ascii="Calibri" w:hAnsi="Calibri"/>
+                <w:sz w:val="22"/>
+                <w:lang w:val="fr-CH" w:eastAsia="en-US"/>
+              </w:rPr>
+            </w:pPr>
+            <w:r>
+              <w:rPr>
+                <w:rFonts w:ascii="Calibri" w:hAnsi="Calibri"/>
+                <w:sz w:val="22"/>
+                <w:lang w:val="fr-CH" w:eastAsia="en-US"/>
+              </w:rPr>
+              <w:t xml:space="preserve">Le site enregistre la couleur sélectionnée </w:t>
+            </w:r>
+          </w:p>
+        </w:tc>
+      </w:tr>
+      <w:tr>
+        <w:tc>
+          <w:tcPr>
+            <w:cnfStyle w:val="001000000000" w:firstRow="0" w:lastRow="0" w:firstColumn="1" w:lastColumn="0" w:oddVBand="0" w:evenVBand="0" w:oddHBand="0" w:evenHBand="0" w:firstRowFirstColumn="0" w:firstRowLastColumn="0" w:lastRowFirstColumn="0" w:lastRowLastColumn="0"/>
+            <w:tcW w:w="4531" w:type="dxa"/>
+          </w:tcPr>
+          <w:p>
+            <w:pPr>
+              <w:spacing w:after="160" w:line="259" w:lineRule="auto"/>
+              <w:rPr>
+                <w:rFonts w:ascii="Calibri" w:hAnsi="Calibri"/>
+                <w:sz w:val="22"/>
+                <w:lang w:val="fr-CH" w:eastAsia="en-US"/>
+              </w:rPr>
+            </w:pPr>
+            <w:r>
+              <w:rPr>
+                <w:rFonts w:ascii="Calibri" w:hAnsi="Calibri"/>
+                <w:sz w:val="22"/>
+                <w:lang w:val="fr-CH" w:eastAsia="en-US"/>
+              </w:rPr>
+              <w:t>Il choisit la quantité (si besoin)</w:t>
+            </w:r>
+          </w:p>
+        </w:tc>
+        <w:tc>
+          <w:tcPr>
+            <w:tcW w:w="4531" w:type="dxa"/>
+          </w:tcPr>
+          <w:p>
+            <w:pPr>
+              <w:spacing w:after="160" w:line="259" w:lineRule="auto"/>
+              <w:cnfStyle w:val="000000000000" w:firstRow="0" w:lastRow="0" w:firstColumn="0" w:lastColumn="0" w:oddVBand="0" w:evenVBand="0" w:oddHBand="0" w:evenHBand="0" w:firstRowFirstColumn="0" w:firstRowLastColumn="0" w:lastRowFirstColumn="0" w:lastRowLastColumn="0"/>
+              <w:rPr>
+                <w:rFonts w:ascii="Calibri" w:hAnsi="Calibri"/>
+                <w:sz w:val="22"/>
+                <w:lang w:val="fr-CH" w:eastAsia="en-US"/>
+              </w:rPr>
+            </w:pPr>
+            <w:r>
+              <w:rPr>
+                <w:rFonts w:ascii="Calibri" w:hAnsi="Calibri"/>
+                <w:sz w:val="22"/>
+                <w:lang w:val="fr-CH" w:eastAsia="en-US"/>
+              </w:rPr>
+              <w:t xml:space="preserve">Le site enregistre le nombre souhaité </w:t>
+            </w:r>
+          </w:p>
+        </w:tc>
+      </w:tr>
+      <w:tr>
+        <w:trPr>
+          <w:cnfStyle w:val="000000100000" w:firstRow="0" w:lastRow="0" w:firstColumn="0" w:lastColumn="0" w:oddVBand="0" w:evenVBand="0" w:oddHBand="1" w:evenHBand="0" w:firstRowFirstColumn="0" w:firstRowLastColumn="0" w:lastRowFirstColumn="0" w:lastRowLastColumn="0"/>
+        </w:trPr>
+        <w:tc>
+          <w:tcPr>
+            <w:cnfStyle w:val="001000000000" w:firstRow="0" w:lastRow="0" w:firstColumn="1" w:lastColumn="0" w:oddVBand="0" w:evenVBand="0" w:oddHBand="0" w:evenHBand="0" w:firstRowFirstColumn="0" w:firstRowLastColumn="0" w:lastRowFirstColumn="0" w:lastRowLastColumn="0"/>
+            <w:tcW w:w="4531" w:type="dxa"/>
+          </w:tcPr>
+          <w:p>
+            <w:pPr>
+              <w:spacing w:after="160" w:line="259" w:lineRule="auto"/>
+              <w:rPr>
+                <w:rFonts w:ascii="Calibri" w:hAnsi="Calibri"/>
+                <w:sz w:val="22"/>
+                <w:lang w:val="fr-CH" w:eastAsia="en-US"/>
+              </w:rPr>
+            </w:pPr>
+            <w:r>
+              <w:rPr>
+                <w:rFonts w:ascii="Calibri" w:hAnsi="Calibri"/>
+                <w:sz w:val="22"/>
+                <w:lang w:val="fr-CH" w:eastAsia="en-US"/>
+              </w:rPr>
+              <w:t xml:space="preserve">Il clique sur le bouton « ajouter au panier » </w:t>
+            </w:r>
+          </w:p>
+        </w:tc>
+        <w:tc>
+          <w:tcPr>
+            <w:tcW w:w="4531" w:type="dxa"/>
+          </w:tcPr>
+          <w:p>
+            <w:pPr>
+              <w:spacing w:after="160" w:line="259" w:lineRule="auto"/>
+              <w:cnfStyle w:val="000000100000" w:firstRow="0" w:lastRow="0" w:firstColumn="0" w:lastColumn="0" w:oddVBand="0" w:evenVBand="0" w:oddHBand="1" w:evenHBand="0" w:firstRowFirstColumn="0" w:firstRowLastColumn="0" w:lastRowFirstColumn="0" w:lastRowLastColumn="0"/>
+              <w:rPr>
+                <w:rFonts w:ascii="Calibri" w:hAnsi="Calibri"/>
+                <w:sz w:val="22"/>
+                <w:lang w:val="fr-CH" w:eastAsia="en-US"/>
+              </w:rPr>
+            </w:pPr>
+            <w:r>
+              <w:rPr>
+                <w:rFonts w:ascii="Calibri" w:hAnsi="Calibri"/>
+                <w:sz w:val="22"/>
+                <w:lang w:val="fr-CH" w:eastAsia="en-US"/>
+              </w:rPr>
+              <w:t>Une page s’affiche en lui demandant de se connecter avec son compte</w:t>
+            </w:r>
+          </w:p>
+        </w:tc>
+      </w:tr>
+    </w:tbl>
+    <w:p>
+      <w:pPr>
+        <w:spacing w:after="160" w:line="259" w:lineRule="auto"/>
+        <w:rPr>
+          <w:rFonts w:ascii="Calibri" w:eastAsia="Calibri" w:hAnsi="Calibri"/>
+          <w:sz w:val="22"/>
+          <w:szCs w:val="22"/>
+          <w:lang w:val="fr-CH" w:eastAsia="en-US"/>
+        </w:rPr>
+      </w:pPr>
+    </w:p>
+    <w:p>
+      <w:pPr>
+        <w:spacing w:after="160" w:line="259" w:lineRule="auto"/>
+        <w:rPr>
+          <w:rFonts w:ascii="Calibri" w:eastAsia="Calibri" w:hAnsi="Calibri"/>
+          <w:sz w:val="22"/>
+          <w:szCs w:val="22"/>
+          <w:lang w:val="fr-CH" w:eastAsia="en-US"/>
+        </w:rPr>
+      </w:pPr>
+    </w:p>
+    <w:p>
+      <w:pPr>
+        <w:spacing w:after="160" w:line="259" w:lineRule="auto"/>
+        <w:rPr>
+          <w:rFonts w:ascii="Calibri" w:eastAsia="Calibri" w:hAnsi="Calibri"/>
+          <w:sz w:val="22"/>
+          <w:szCs w:val="22"/>
+          <w:lang w:val="fr-CH" w:eastAsia="en-US"/>
+        </w:rPr>
+      </w:pPr>
+    </w:p>
+    <w:p>
+      <w:pPr>
+        <w:pStyle w:val="Titre3"/>
+        <w:rPr>
+          <w:lang w:val="fr-CH" w:eastAsia="en-US"/>
+        </w:rPr>
+      </w:pPr>
+      <w:r>
+        <w:rPr>
+          <w:lang w:val="fr-CH" w:eastAsia="en-US"/>
+        </w:rPr>
+        <w:lastRenderedPageBreak/>
+        <w:t>L’utilisateur affiche les autres images d’un article</w:t>
+      </w:r>
+      <w:r>
+        <w:rPr>
+          <w:lang w:val="fr-CH" w:eastAsia="en-US"/>
+        </w:rPr>
+        <w:tab/>
+      </w:r>
+      <w:r>
+        <w:rPr>
+          <w:lang w:val="fr-CH" w:eastAsia="en-US"/>
+        </w:rPr>
+        <w:tab/>
+      </w:r>
+    </w:p>
+    <w:tbl>
+      <w:tblPr>
+        <w:tblStyle w:val="TableauGrille4-Accentuation11"/>
+        <w:tblW w:w="0" w:type="auto"/>
+        <w:tblLook w:val="04A0" w:firstRow="1" w:lastRow="0" w:firstColumn="1" w:lastColumn="0" w:noHBand="0" w:noVBand="1"/>
+      </w:tblPr>
+      <w:tblGrid>
+        <w:gridCol w:w="4530"/>
+        <w:gridCol w:w="4530"/>
+      </w:tblGrid>
+      <w:tr>
+        <w:trPr>
+          <w:cnfStyle w:val="100000000000" w:firstRow="1" w:lastRow="0" w:firstColumn="0" w:lastColumn="0" w:oddVBand="0" w:evenVBand="0" w:oddHBand="0" w:evenHBand="0" w:firstRowFirstColumn="0" w:firstRowLastColumn="0" w:lastRowFirstColumn="0" w:lastRowLastColumn="0"/>
+        </w:trPr>
+        <w:tc>
+          <w:tcPr>
+            <w:cnfStyle w:val="001000000000" w:firstRow="0" w:lastRow="0" w:firstColumn="1" w:lastColumn="0" w:oddVBand="0" w:evenVBand="0" w:oddHBand="0" w:evenHBand="0" w:firstRowFirstColumn="0" w:firstRowLastColumn="0" w:lastRowFirstColumn="0" w:lastRowLastColumn="0"/>
+            <w:tcW w:w="4531" w:type="dxa"/>
+          </w:tcPr>
+          <w:p>
+            <w:pPr>
+              <w:spacing w:after="160" w:line="259" w:lineRule="auto"/>
+              <w:rPr>
+                <w:rFonts w:ascii="Calibri" w:hAnsi="Calibri"/>
+                <w:sz w:val="22"/>
+                <w:lang w:val="fr-CH" w:eastAsia="en-US"/>
+              </w:rPr>
+            </w:pPr>
+            <w:r>
+              <w:rPr>
+                <w:rFonts w:ascii="Calibri" w:hAnsi="Calibri"/>
+                <w:sz w:val="22"/>
+                <w:lang w:val="fr-CH" w:eastAsia="en-US"/>
+              </w:rPr>
+              <w:t>Action</w:t>
+            </w:r>
+          </w:p>
+        </w:tc>
+        <w:tc>
+          <w:tcPr>
+            <w:tcW w:w="4531" w:type="dxa"/>
+          </w:tcPr>
+          <w:p>
+            <w:pPr>
+              <w:spacing w:after="160" w:line="259" w:lineRule="auto"/>
+              <w:cnfStyle w:val="100000000000" w:firstRow="1" w:lastRow="0" w:firstColumn="0" w:lastColumn="0" w:oddVBand="0" w:evenVBand="0" w:oddHBand="0" w:evenHBand="0" w:firstRowFirstColumn="0" w:firstRowLastColumn="0" w:lastRowFirstColumn="0" w:lastRowLastColumn="0"/>
+              <w:rPr>
+                <w:rFonts w:ascii="Calibri" w:hAnsi="Calibri"/>
+                <w:sz w:val="22"/>
+                <w:lang w:val="fr-CH" w:eastAsia="en-US"/>
+              </w:rPr>
+            </w:pPr>
+            <w:r>
+              <w:rPr>
+                <w:rFonts w:ascii="Calibri" w:hAnsi="Calibri"/>
+                <w:sz w:val="22"/>
+                <w:lang w:val="fr-CH" w:eastAsia="en-US"/>
+              </w:rPr>
+              <w:t>Réaction</w:t>
+            </w:r>
+          </w:p>
+        </w:tc>
+      </w:tr>
+      <w:tr>
+        <w:trPr>
+          <w:cnfStyle w:val="000000100000" w:firstRow="0" w:lastRow="0" w:firstColumn="0" w:lastColumn="0" w:oddVBand="0" w:evenVBand="0" w:oddHBand="1" w:evenHBand="0" w:firstRowFirstColumn="0" w:firstRowLastColumn="0" w:lastRowFirstColumn="0" w:lastRowLastColumn="0"/>
+        </w:trPr>
+        <w:tc>
+          <w:tcPr>
+            <w:cnfStyle w:val="001000000000" w:firstRow="0" w:lastRow="0" w:firstColumn="1" w:lastColumn="0" w:oddVBand="0" w:evenVBand="0" w:oddHBand="0" w:evenHBand="0" w:firstRowFirstColumn="0" w:firstRowLastColumn="0" w:lastRowFirstColumn="0" w:lastRowLastColumn="0"/>
+            <w:tcW w:w="4531" w:type="dxa"/>
+          </w:tcPr>
+          <w:p>
+            <w:pPr>
+              <w:spacing w:after="160" w:line="259" w:lineRule="auto"/>
+              <w:rPr>
+                <w:rFonts w:ascii="Calibri" w:hAnsi="Calibri"/>
+                <w:sz w:val="22"/>
+                <w:lang w:val="fr-CH" w:eastAsia="en-US"/>
+              </w:rPr>
+            </w:pPr>
+            <w:r>
+              <w:rPr>
+                <w:rFonts w:ascii="Calibri" w:hAnsi="Calibri"/>
+                <w:sz w:val="22"/>
+                <w:lang w:val="fr-CH" w:eastAsia="en-US"/>
+              </w:rPr>
+              <w:t>L’utilisateur arrive sur la page d’accueil</w:t>
+            </w:r>
+          </w:p>
+        </w:tc>
+        <w:tc>
+          <w:tcPr>
+            <w:tcW w:w="4531" w:type="dxa"/>
+          </w:tcPr>
+          <w:p>
+            <w:pPr>
+              <w:spacing w:after="160" w:line="259" w:lineRule="auto"/>
+              <w:cnfStyle w:val="000000100000" w:firstRow="0" w:lastRow="0" w:firstColumn="0" w:lastColumn="0" w:oddVBand="0" w:evenVBand="0" w:oddHBand="1" w:evenHBand="0" w:firstRowFirstColumn="0" w:firstRowLastColumn="0" w:lastRowFirstColumn="0" w:lastRowLastColumn="0"/>
+              <w:rPr>
+                <w:rFonts w:ascii="Calibri" w:hAnsi="Calibri"/>
+                <w:sz w:val="22"/>
+                <w:lang w:val="fr-CH" w:eastAsia="en-US"/>
+              </w:rPr>
+            </w:pPr>
+            <w:r>
+              <w:rPr>
+                <w:rFonts w:ascii="Calibri" w:hAnsi="Calibri"/>
+                <w:sz w:val="22"/>
+                <w:lang w:val="fr-CH" w:eastAsia="en-US"/>
+              </w:rPr>
+              <w:t xml:space="preserve">La page d’accueil s’affiche </w:t>
+            </w:r>
+          </w:p>
+        </w:tc>
+      </w:tr>
+      <w:tr>
+        <w:tc>
+          <w:tcPr>
+            <w:cnfStyle w:val="001000000000" w:firstRow="0" w:lastRow="0" w:firstColumn="1" w:lastColumn="0" w:oddVBand="0" w:evenVBand="0" w:oddHBand="0" w:evenHBand="0" w:firstRowFirstColumn="0" w:firstRowLastColumn="0" w:lastRowFirstColumn="0" w:lastRowLastColumn="0"/>
+            <w:tcW w:w="4531" w:type="dxa"/>
+          </w:tcPr>
+          <w:p>
+            <w:pPr>
+              <w:spacing w:after="160" w:line="259" w:lineRule="auto"/>
+              <w:rPr>
+                <w:rFonts w:ascii="Calibri" w:hAnsi="Calibri"/>
+                <w:sz w:val="22"/>
+                <w:lang w:val="fr-CH" w:eastAsia="en-US"/>
+              </w:rPr>
+            </w:pPr>
+            <w:r>
+              <w:rPr>
+                <w:rFonts w:ascii="Calibri" w:hAnsi="Calibri"/>
+                <w:sz w:val="22"/>
+                <w:lang w:val="fr-CH" w:eastAsia="en-US"/>
+              </w:rPr>
+              <w:t xml:space="preserve">Il clique sur articles dans le menu </w:t>
+            </w:r>
+          </w:p>
+        </w:tc>
+        <w:tc>
+          <w:tcPr>
+            <w:tcW w:w="4531" w:type="dxa"/>
+          </w:tcPr>
+          <w:p>
+            <w:pPr>
+              <w:spacing w:after="160" w:line="259" w:lineRule="auto"/>
+              <w:cnfStyle w:val="000000000000" w:firstRow="0" w:lastRow="0" w:firstColumn="0" w:lastColumn="0" w:oddVBand="0" w:evenVBand="0" w:oddHBand="0" w:evenHBand="0" w:firstRowFirstColumn="0" w:firstRowLastColumn="0" w:lastRowFirstColumn="0" w:lastRowLastColumn="0"/>
+              <w:rPr>
+                <w:rFonts w:ascii="Calibri" w:hAnsi="Calibri"/>
+                <w:sz w:val="22"/>
+                <w:lang w:val="fr-CH" w:eastAsia="en-US"/>
+              </w:rPr>
+            </w:pPr>
+            <w:r>
+              <w:rPr>
+                <w:rFonts w:ascii="Calibri" w:hAnsi="Calibri"/>
+                <w:sz w:val="22"/>
+                <w:lang w:val="fr-CH" w:eastAsia="en-US"/>
+              </w:rPr>
+              <w:t xml:space="preserve">La page article charge et s’affiche </w:t>
+            </w:r>
+          </w:p>
+        </w:tc>
+      </w:tr>
+      <w:tr>
+        <w:trPr>
+          <w:cnfStyle w:val="000000100000" w:firstRow="0" w:lastRow="0" w:firstColumn="0" w:lastColumn="0" w:oddVBand="0" w:evenVBand="0" w:oddHBand="1" w:evenHBand="0" w:firstRowFirstColumn="0" w:firstRowLastColumn="0" w:lastRowFirstColumn="0" w:lastRowLastColumn="0"/>
+        </w:trPr>
+        <w:tc>
+          <w:tcPr>
+            <w:cnfStyle w:val="001000000000" w:firstRow="0" w:lastRow="0" w:firstColumn="1" w:lastColumn="0" w:oddVBand="0" w:evenVBand="0" w:oddHBand="0" w:evenHBand="0" w:firstRowFirstColumn="0" w:firstRowLastColumn="0" w:lastRowFirstColumn="0" w:lastRowLastColumn="0"/>
+            <w:tcW w:w="4531" w:type="dxa"/>
+          </w:tcPr>
+          <w:p>
+            <w:pPr>
+              <w:spacing w:after="160" w:line="259" w:lineRule="auto"/>
+              <w:rPr>
+                <w:rFonts w:ascii="Calibri" w:hAnsi="Calibri"/>
+                <w:sz w:val="22"/>
+                <w:lang w:val="fr-CH" w:eastAsia="en-US"/>
+              </w:rPr>
+            </w:pPr>
+            <w:r>
+              <w:rPr>
+                <w:rFonts w:ascii="Calibri" w:hAnsi="Calibri"/>
+                <w:sz w:val="22"/>
+                <w:lang w:val="fr-CH" w:eastAsia="en-US"/>
+              </w:rPr>
+              <w:t xml:space="preserve">Il clique sur l’article qu’il veut ajouter dans le panier </w:t>
+            </w:r>
+          </w:p>
+        </w:tc>
+        <w:tc>
+          <w:tcPr>
+            <w:tcW w:w="4531" w:type="dxa"/>
+          </w:tcPr>
+          <w:p>
+            <w:pPr>
+              <w:spacing w:after="160" w:line="259" w:lineRule="auto"/>
+              <w:cnfStyle w:val="000000100000" w:firstRow="0" w:lastRow="0" w:firstColumn="0" w:lastColumn="0" w:oddVBand="0" w:evenVBand="0" w:oddHBand="1" w:evenHBand="0" w:firstRowFirstColumn="0" w:firstRowLastColumn="0" w:lastRowFirstColumn="0" w:lastRowLastColumn="0"/>
+              <w:rPr>
+                <w:rFonts w:ascii="Calibri" w:hAnsi="Calibri"/>
+                <w:sz w:val="22"/>
+                <w:lang w:val="fr-CH" w:eastAsia="en-US"/>
+              </w:rPr>
+            </w:pPr>
+            <w:r>
+              <w:rPr>
+                <w:rFonts w:ascii="Calibri" w:hAnsi="Calibri"/>
+                <w:sz w:val="22"/>
+                <w:lang w:val="fr-CH" w:eastAsia="en-US"/>
+              </w:rPr>
+              <w:t xml:space="preserve">La page descriptive de l’article apparait </w:t>
+            </w:r>
+          </w:p>
+        </w:tc>
+      </w:tr>
+      <w:tr>
+        <w:tc>
+          <w:tcPr>
+            <w:cnfStyle w:val="001000000000" w:firstRow="0" w:lastRow="0" w:firstColumn="1" w:lastColumn="0" w:oddVBand="0" w:evenVBand="0" w:oddHBand="0" w:evenHBand="0" w:firstRowFirstColumn="0" w:firstRowLastColumn="0" w:lastRowFirstColumn="0" w:lastRowLastColumn="0"/>
+            <w:tcW w:w="4531" w:type="dxa"/>
+          </w:tcPr>
+          <w:p>
+            <w:pPr>
+              <w:spacing w:after="160" w:line="259" w:lineRule="auto"/>
+              <w:rPr>
+                <w:rFonts w:ascii="Calibri" w:hAnsi="Calibri"/>
+                <w:sz w:val="22"/>
+                <w:lang w:val="fr-CH" w:eastAsia="en-US"/>
+              </w:rPr>
+            </w:pPr>
+            <w:r>
+              <w:rPr>
+                <w:rFonts w:ascii="Calibri" w:hAnsi="Calibri"/>
+                <w:sz w:val="22"/>
+                <w:lang w:val="fr-CH" w:eastAsia="en-US"/>
+              </w:rPr>
+              <w:t>Il sélectionne les images qui sont sur la gauche du produit</w:t>
+            </w:r>
+          </w:p>
+        </w:tc>
+        <w:tc>
+          <w:tcPr>
+            <w:tcW w:w="4531" w:type="dxa"/>
+          </w:tcPr>
+          <w:p>
+            <w:pPr>
+              <w:spacing w:after="160" w:line="259" w:lineRule="auto"/>
+              <w:cnfStyle w:val="000000000000" w:firstRow="0" w:lastRow="0" w:firstColumn="0" w:lastColumn="0" w:oddVBand="0" w:evenVBand="0" w:oddHBand="0" w:evenHBand="0" w:firstRowFirstColumn="0" w:firstRowLastColumn="0" w:lastRowFirstColumn="0" w:lastRowLastColumn="0"/>
+              <w:rPr>
+                <w:rFonts w:ascii="Calibri" w:hAnsi="Calibri"/>
+                <w:sz w:val="22"/>
+                <w:lang w:val="fr-CH" w:eastAsia="en-US"/>
+              </w:rPr>
+            </w:pPr>
+            <w:r>
+              <w:rPr>
+                <w:rFonts w:ascii="Calibri" w:hAnsi="Calibri"/>
+                <w:sz w:val="22"/>
+                <w:lang w:val="fr-CH" w:eastAsia="en-US"/>
+              </w:rPr>
+              <w:t>Les images que l’utilisateur veut afficher, s’affiche dans un plus grand encadré</w:t>
+            </w:r>
+          </w:p>
+        </w:tc>
+      </w:tr>
+    </w:tbl>
+    <w:p>
+      <w:pPr>
+        <w:pStyle w:val="Titre3"/>
+        <w:numPr>
+          <w:ilvl w:val="0"/>
+          <w:numId w:val="0"/>
+        </w:numPr>
+        <w:ind w:left="720" w:hanging="720"/>
+        <w:rPr>
+          <w:lang w:val="fr-CH" w:eastAsia="en-US"/>
+        </w:rPr>
+      </w:pPr>
+    </w:p>
+    <w:p>
+      <w:pPr>
+        <w:pStyle w:val="Titre3"/>
+        <w:rPr>
+          <w:lang w:val="fr-CH" w:eastAsia="en-US"/>
+        </w:rPr>
+      </w:pPr>
+      <w:r>
+        <w:rPr>
+          <w:lang w:val="fr-CH" w:eastAsia="en-US"/>
+        </w:rPr>
+        <w:t xml:space="preserve">L’administrateur veut administrer ses stocks </w:t>
+      </w:r>
+      <w:r>
+        <w:rPr>
+          <w:lang w:val="fr-CH" w:eastAsia="en-US"/>
+        </w:rPr>
+        <w:tab/>
+      </w:r>
+      <w:r>
+        <w:rPr>
+          <w:lang w:val="fr-CH" w:eastAsia="en-US"/>
+        </w:rPr>
+        <w:tab/>
+      </w:r>
+    </w:p>
+    <w:tbl>
+      <w:tblPr>
+        <w:tblStyle w:val="TableauGrille4-Accentuation11"/>
+        <w:tblW w:w="0" w:type="auto"/>
+        <w:tblLook w:val="04A0" w:firstRow="1" w:lastRow="0" w:firstColumn="1" w:lastColumn="0" w:noHBand="0" w:noVBand="1"/>
+      </w:tblPr>
+      <w:tblGrid>
+        <w:gridCol w:w="4530"/>
+        <w:gridCol w:w="4530"/>
+      </w:tblGrid>
+      <w:tr>
+        <w:trPr>
+          <w:cnfStyle w:val="100000000000" w:firstRow="1" w:lastRow="0" w:firstColumn="0" w:lastColumn="0" w:oddVBand="0" w:evenVBand="0" w:oddHBand="0" w:evenHBand="0" w:firstRowFirstColumn="0" w:firstRowLastColumn="0" w:lastRowFirstColumn="0" w:lastRowLastColumn="0"/>
+        </w:trPr>
+        <w:tc>
+          <w:tcPr>
+            <w:cnfStyle w:val="001000000000" w:firstRow="0" w:lastRow="0" w:firstColumn="1" w:lastColumn="0" w:oddVBand="0" w:evenVBand="0" w:oddHBand="0" w:evenHBand="0" w:firstRowFirstColumn="0" w:firstRowLastColumn="0" w:lastRowFirstColumn="0" w:lastRowLastColumn="0"/>
+            <w:tcW w:w="4531" w:type="dxa"/>
+          </w:tcPr>
+          <w:p>
+            <w:pPr>
+              <w:spacing w:after="160" w:line="259" w:lineRule="auto"/>
+              <w:rPr>
+                <w:rFonts w:ascii="Calibri" w:hAnsi="Calibri"/>
+                <w:sz w:val="22"/>
+                <w:lang w:val="fr-CH" w:eastAsia="en-US"/>
+              </w:rPr>
+            </w:pPr>
+            <w:r>
+              <w:rPr>
+                <w:rFonts w:ascii="Calibri" w:hAnsi="Calibri"/>
+                <w:sz w:val="22"/>
+                <w:lang w:val="fr-CH" w:eastAsia="en-US"/>
+              </w:rPr>
+              <w:t>Action</w:t>
+            </w:r>
+          </w:p>
+        </w:tc>
+        <w:tc>
+          <w:tcPr>
+            <w:tcW w:w="4531" w:type="dxa"/>
+          </w:tcPr>
+          <w:p>
+            <w:pPr>
+              <w:spacing w:after="160" w:line="259" w:lineRule="auto"/>
+              <w:cnfStyle w:val="100000000000" w:firstRow="1" w:lastRow="0" w:firstColumn="0" w:lastColumn="0" w:oddVBand="0" w:evenVBand="0" w:oddHBand="0" w:evenHBand="0" w:firstRowFirstColumn="0" w:firstRowLastColumn="0" w:lastRowFirstColumn="0" w:lastRowLastColumn="0"/>
+              <w:rPr>
+                <w:rFonts w:ascii="Calibri" w:hAnsi="Calibri"/>
+                <w:sz w:val="22"/>
+                <w:lang w:val="fr-CH" w:eastAsia="en-US"/>
+              </w:rPr>
+            </w:pPr>
+            <w:r>
+              <w:rPr>
+                <w:rFonts w:ascii="Calibri" w:hAnsi="Calibri"/>
+                <w:sz w:val="22"/>
+                <w:lang w:val="fr-CH" w:eastAsia="en-US"/>
+              </w:rPr>
+              <w:t>Réaction</w:t>
+            </w:r>
+          </w:p>
+        </w:tc>
+      </w:tr>
+      <w:tr>
+        <w:trPr>
+          <w:cnfStyle w:val="000000100000" w:firstRow="0" w:lastRow="0" w:firstColumn="0" w:lastColumn="0" w:oddVBand="0" w:evenVBand="0" w:oddHBand="1" w:evenHBand="0" w:firstRowFirstColumn="0" w:firstRowLastColumn="0" w:lastRowFirstColumn="0" w:lastRowLastColumn="0"/>
+        </w:trPr>
+        <w:tc>
+          <w:tcPr>
+            <w:cnfStyle w:val="001000000000" w:firstRow="0" w:lastRow="0" w:firstColumn="1" w:lastColumn="0" w:oddVBand="0" w:evenVBand="0" w:oddHBand="0" w:evenHBand="0" w:firstRowFirstColumn="0" w:firstRowLastColumn="0" w:lastRowFirstColumn="0" w:lastRowLastColumn="0"/>
+            <w:tcW w:w="4531" w:type="dxa"/>
+          </w:tcPr>
+          <w:p>
+            <w:pPr>
+              <w:spacing w:after="160" w:line="259" w:lineRule="auto"/>
+              <w:rPr>
+                <w:rFonts w:ascii="Calibri" w:hAnsi="Calibri"/>
+                <w:sz w:val="22"/>
+                <w:lang w:val="fr-CH" w:eastAsia="en-US"/>
+              </w:rPr>
+            </w:pPr>
+            <w:r>
+              <w:rPr>
+                <w:rFonts w:ascii="Calibri" w:hAnsi="Calibri"/>
+                <w:sz w:val="22"/>
+                <w:lang w:val="fr-CH" w:eastAsia="en-US"/>
+              </w:rPr>
+              <w:t>L’administrateur arrive sur la page d’accueil</w:t>
+            </w:r>
+          </w:p>
+        </w:tc>
+        <w:tc>
+          <w:tcPr>
+            <w:tcW w:w="4531" w:type="dxa"/>
+          </w:tcPr>
+          <w:p>
+            <w:pPr>
+              <w:spacing w:after="160" w:line="259" w:lineRule="auto"/>
+              <w:cnfStyle w:val="000000100000" w:firstRow="0" w:lastRow="0" w:firstColumn="0" w:lastColumn="0" w:oddVBand="0" w:evenVBand="0" w:oddHBand="1" w:evenHBand="0" w:firstRowFirstColumn="0" w:firstRowLastColumn="0" w:lastRowFirstColumn="0" w:lastRowLastColumn="0"/>
+              <w:rPr>
+                <w:rFonts w:ascii="Calibri" w:hAnsi="Calibri"/>
+                <w:sz w:val="22"/>
+                <w:lang w:val="fr-CH" w:eastAsia="en-US"/>
+              </w:rPr>
+            </w:pPr>
+            <w:r>
+              <w:rPr>
+                <w:rFonts w:ascii="Calibri" w:hAnsi="Calibri"/>
+                <w:sz w:val="22"/>
+                <w:lang w:val="fr-CH" w:eastAsia="en-US"/>
+              </w:rPr>
+              <w:t xml:space="preserve">La page d’accueil s’affiche </w:t>
+            </w:r>
+          </w:p>
+        </w:tc>
+      </w:tr>
+      <w:tr>
+        <w:tc>
+          <w:tcPr>
+            <w:cnfStyle w:val="001000000000" w:firstRow="0" w:lastRow="0" w:firstColumn="1" w:lastColumn="0" w:oddVBand="0" w:evenVBand="0" w:oddHBand="0" w:evenHBand="0" w:firstRowFirstColumn="0" w:firstRowLastColumn="0" w:lastRowFirstColumn="0" w:lastRowLastColumn="0"/>
+            <w:tcW w:w="4531" w:type="dxa"/>
+          </w:tcPr>
+          <w:p>
+            <w:pPr>
+              <w:spacing w:after="160" w:line="259" w:lineRule="auto"/>
+              <w:rPr>
+                <w:rFonts w:ascii="Calibri" w:hAnsi="Calibri"/>
+                <w:sz w:val="22"/>
+                <w:lang w:val="fr-CH" w:eastAsia="en-US"/>
+              </w:rPr>
+            </w:pPr>
+            <w:r>
+              <w:rPr>
+                <w:rFonts w:ascii="Calibri" w:hAnsi="Calibri"/>
+                <w:sz w:val="22"/>
+                <w:lang w:val="fr-CH" w:eastAsia="en-US"/>
+              </w:rPr>
+              <w:t>Il se connecte avec son compte admin</w:t>
+            </w:r>
+          </w:p>
+        </w:tc>
+        <w:tc>
+          <w:tcPr>
+            <w:tcW w:w="4531" w:type="dxa"/>
+          </w:tcPr>
+          <w:p>
+            <w:pPr>
+              <w:spacing w:after="160" w:line="259" w:lineRule="auto"/>
+              <w:cnfStyle w:val="000000000000" w:firstRow="0" w:lastRow="0" w:firstColumn="0" w:lastColumn="0" w:oddVBand="0" w:evenVBand="0" w:oddHBand="0" w:evenHBand="0" w:firstRowFirstColumn="0" w:firstRowLastColumn="0" w:lastRowFirstColumn="0" w:lastRowLastColumn="0"/>
+              <w:rPr>
+                <w:rFonts w:ascii="Calibri" w:hAnsi="Calibri"/>
+                <w:sz w:val="22"/>
+                <w:lang w:val="fr-CH" w:eastAsia="en-US"/>
+              </w:rPr>
+            </w:pPr>
+            <w:r>
+              <w:rPr>
+                <w:rFonts w:ascii="Calibri" w:hAnsi="Calibri"/>
+                <w:sz w:val="22"/>
+                <w:lang w:val="fr-CH" w:eastAsia="en-US"/>
+              </w:rPr>
+              <w:t xml:space="preserve">La nouvelle page s’affiche </w:t>
+            </w:r>
+          </w:p>
+        </w:tc>
+      </w:tr>
+      <w:tr>
+        <w:trPr>
+          <w:cnfStyle w:val="000000100000" w:firstRow="0" w:lastRow="0" w:firstColumn="0" w:lastColumn="0" w:oddVBand="0" w:evenVBand="0" w:oddHBand="1" w:evenHBand="0" w:firstRowFirstColumn="0" w:firstRowLastColumn="0" w:lastRowFirstColumn="0" w:lastRowLastColumn="0"/>
+        </w:trPr>
+        <w:tc>
+          <w:tcPr>
+            <w:cnfStyle w:val="001000000000" w:firstRow="0" w:lastRow="0" w:firstColumn="1" w:lastColumn="0" w:oddVBand="0" w:evenVBand="0" w:oddHBand="0" w:evenHBand="0" w:firstRowFirstColumn="0" w:firstRowLastColumn="0" w:lastRowFirstColumn="0" w:lastRowLastColumn="0"/>
+            <w:tcW w:w="4531" w:type="dxa"/>
+          </w:tcPr>
+          <w:p>
+            <w:pPr>
+              <w:spacing w:after="160" w:line="259" w:lineRule="auto"/>
+              <w:rPr>
+                <w:rFonts w:ascii="Calibri" w:hAnsi="Calibri"/>
+                <w:sz w:val="22"/>
+                <w:lang w:val="fr-CH" w:eastAsia="en-US"/>
+              </w:rPr>
+            </w:pPr>
+            <w:r>
+              <w:rPr>
+                <w:rFonts w:ascii="Calibri" w:hAnsi="Calibri"/>
+                <w:sz w:val="22"/>
+                <w:lang w:val="fr-CH" w:eastAsia="en-US"/>
+              </w:rPr>
+              <w:t xml:space="preserve">Il clique sur administration dans le menu </w:t>
+            </w:r>
+          </w:p>
+        </w:tc>
+        <w:tc>
+          <w:tcPr>
+            <w:tcW w:w="4531" w:type="dxa"/>
+          </w:tcPr>
+          <w:p>
+            <w:pPr>
+              <w:spacing w:after="160" w:line="259" w:lineRule="auto"/>
+              <w:cnfStyle w:val="000000100000" w:firstRow="0" w:lastRow="0" w:firstColumn="0" w:lastColumn="0" w:oddVBand="0" w:evenVBand="0" w:oddHBand="1" w:evenHBand="0" w:firstRowFirstColumn="0" w:firstRowLastColumn="0" w:lastRowFirstColumn="0" w:lastRowLastColumn="0"/>
+              <w:rPr>
+                <w:rFonts w:ascii="Calibri" w:hAnsi="Calibri"/>
+                <w:sz w:val="22"/>
+                <w:lang w:val="fr-CH" w:eastAsia="en-US"/>
+              </w:rPr>
+            </w:pPr>
+            <w:r>
+              <w:rPr>
+                <w:rFonts w:ascii="Calibri" w:hAnsi="Calibri"/>
+                <w:sz w:val="22"/>
+                <w:lang w:val="fr-CH" w:eastAsia="en-US"/>
+              </w:rPr>
+              <w:t xml:space="preserve">La page s’affiche </w:t>
+            </w:r>
+          </w:p>
+        </w:tc>
+      </w:tr>
+      <w:tr>
+        <w:tc>
+          <w:tcPr>
+            <w:cnfStyle w:val="001000000000" w:firstRow="0" w:lastRow="0" w:firstColumn="1" w:lastColumn="0" w:oddVBand="0" w:evenVBand="0" w:oddHBand="0" w:evenHBand="0" w:firstRowFirstColumn="0" w:firstRowLastColumn="0" w:lastRowFirstColumn="0" w:lastRowLastColumn="0"/>
+            <w:tcW w:w="4531" w:type="dxa"/>
+          </w:tcPr>
+          <w:p>
+            <w:pPr>
+              <w:spacing w:after="160" w:line="259" w:lineRule="auto"/>
+              <w:rPr>
+                <w:rFonts w:ascii="Calibri" w:hAnsi="Calibri"/>
+                <w:sz w:val="22"/>
+                <w:lang w:val="fr-CH" w:eastAsia="en-US"/>
+              </w:rPr>
+            </w:pPr>
+            <w:r>
+              <w:rPr>
+                <w:rFonts w:ascii="Calibri" w:hAnsi="Calibri"/>
+                <w:sz w:val="22"/>
+                <w:lang w:val="fr-CH" w:eastAsia="en-US"/>
+              </w:rPr>
+              <w:t>Il gère les articles en les ajoutant, supprimant et modifiant</w:t>
+            </w:r>
+          </w:p>
+        </w:tc>
+        <w:tc>
+          <w:tcPr>
+            <w:tcW w:w="4531" w:type="dxa"/>
+          </w:tcPr>
+          <w:p>
+            <w:pPr>
+              <w:spacing w:after="160" w:line="259" w:lineRule="auto"/>
+              <w:cnfStyle w:val="000000000000" w:firstRow="0" w:lastRow="0" w:firstColumn="0" w:lastColumn="0" w:oddVBand="0" w:evenVBand="0" w:oddHBand="0" w:evenHBand="0" w:firstRowFirstColumn="0" w:firstRowLastColumn="0" w:lastRowFirstColumn="0" w:lastRowLastColumn="0"/>
+              <w:rPr>
+                <w:rFonts w:ascii="Calibri" w:hAnsi="Calibri"/>
+                <w:sz w:val="22"/>
+                <w:lang w:val="fr-CH" w:eastAsia="en-US"/>
+              </w:rPr>
+            </w:pPr>
+            <w:r>
+              <w:rPr>
+                <w:rFonts w:ascii="Calibri" w:hAnsi="Calibri"/>
+                <w:sz w:val="22"/>
+                <w:lang w:val="fr-CH" w:eastAsia="en-US"/>
+              </w:rPr>
+              <w:t>Toutes les modifications qui seront faites, elles seront enregistrées dans la base de données</w:t>
+            </w:r>
+          </w:p>
+        </w:tc>
+      </w:tr>
+    </w:tbl>
+    <w:p>
+      <w:pPr>
+        <w:pStyle w:val="Titre3"/>
+        <w:numPr>
+          <w:ilvl w:val="0"/>
+          <w:numId w:val="0"/>
+        </w:numPr>
+        <w:ind w:left="720" w:hanging="720"/>
+        <w:rPr>
+          <w:lang w:val="fr-CH" w:eastAsia="en-US"/>
+        </w:rPr>
+      </w:pPr>
+    </w:p>
+    <w:p>
+      <w:pPr>
+        <w:pStyle w:val="Titre3"/>
+        <w:rPr>
+          <w:lang w:val="fr-CH" w:eastAsia="en-US"/>
+        </w:rPr>
+      </w:pPr>
+      <w:r>
+        <w:rPr>
+          <w:lang w:val="fr-CH" w:eastAsia="en-US"/>
+        </w:rPr>
+        <w:t>L’administrateur gère ses stocks avec son téléphone</w:t>
+      </w:r>
+      <w:r>
+        <w:rPr>
+          <w:lang w:val="fr-CH" w:eastAsia="en-US"/>
+        </w:rPr>
+        <w:tab/>
+        <w:t xml:space="preserve"> </w:t>
+      </w:r>
+      <w:r>
+        <w:rPr>
+          <w:lang w:val="fr-CH" w:eastAsia="en-US"/>
+        </w:rPr>
+        <w:tab/>
+      </w:r>
+      <w:r>
+        <w:rPr>
+          <w:lang w:val="fr-CH" w:eastAsia="en-US"/>
+        </w:rPr>
+        <w:tab/>
+      </w:r>
+    </w:p>
+    <w:tbl>
+      <w:tblPr>
+        <w:tblStyle w:val="TableauGrille4-Accentuation11"/>
+        <w:tblW w:w="0" w:type="auto"/>
+        <w:tblLook w:val="04A0" w:firstRow="1" w:lastRow="0" w:firstColumn="1" w:lastColumn="0" w:noHBand="0" w:noVBand="1"/>
+      </w:tblPr>
+      <w:tblGrid>
+        <w:gridCol w:w="4530"/>
+        <w:gridCol w:w="4530"/>
+      </w:tblGrid>
+      <w:tr>
+        <w:trPr>
+          <w:cnfStyle w:val="100000000000" w:firstRow="1" w:lastRow="0" w:firstColumn="0" w:lastColumn="0" w:oddVBand="0" w:evenVBand="0" w:oddHBand="0" w:evenHBand="0" w:firstRowFirstColumn="0" w:firstRowLastColumn="0" w:lastRowFirstColumn="0" w:lastRowLastColumn="0"/>
+        </w:trPr>
+        <w:tc>
+          <w:tcPr>
+            <w:cnfStyle w:val="001000000000" w:firstRow="0" w:lastRow="0" w:firstColumn="1" w:lastColumn="0" w:oddVBand="0" w:evenVBand="0" w:oddHBand="0" w:evenHBand="0" w:firstRowFirstColumn="0" w:firstRowLastColumn="0" w:lastRowFirstColumn="0" w:lastRowLastColumn="0"/>
+            <w:tcW w:w="4531" w:type="dxa"/>
+          </w:tcPr>
+          <w:p>
+            <w:pPr>
+              <w:spacing w:after="160" w:line="259" w:lineRule="auto"/>
+              <w:rPr>
+                <w:rFonts w:ascii="Calibri" w:hAnsi="Calibri"/>
+                <w:sz w:val="22"/>
+                <w:lang w:val="fr-CH" w:eastAsia="en-US"/>
+              </w:rPr>
+            </w:pPr>
+            <w:r>
+              <w:rPr>
+                <w:rFonts w:ascii="Calibri" w:hAnsi="Calibri"/>
+                <w:sz w:val="22"/>
+                <w:lang w:val="fr-CH" w:eastAsia="en-US"/>
+              </w:rPr>
+              <w:t>Action</w:t>
+            </w:r>
+          </w:p>
+        </w:tc>
+        <w:tc>
+          <w:tcPr>
+            <w:tcW w:w="4531" w:type="dxa"/>
+          </w:tcPr>
+          <w:p>
+            <w:pPr>
+              <w:spacing w:after="160" w:line="259" w:lineRule="auto"/>
+              <w:cnfStyle w:val="100000000000" w:firstRow="1" w:lastRow="0" w:firstColumn="0" w:lastColumn="0" w:oddVBand="0" w:evenVBand="0" w:oddHBand="0" w:evenHBand="0" w:firstRowFirstColumn="0" w:firstRowLastColumn="0" w:lastRowFirstColumn="0" w:lastRowLastColumn="0"/>
+              <w:rPr>
+                <w:rFonts w:ascii="Calibri" w:hAnsi="Calibri"/>
+                <w:sz w:val="22"/>
+                <w:lang w:val="fr-CH" w:eastAsia="en-US"/>
+              </w:rPr>
+            </w:pPr>
+            <w:r>
+              <w:rPr>
+                <w:rFonts w:ascii="Calibri" w:hAnsi="Calibri"/>
+                <w:sz w:val="22"/>
+                <w:lang w:val="fr-CH" w:eastAsia="en-US"/>
+              </w:rPr>
+              <w:t>Réaction</w:t>
+            </w:r>
+          </w:p>
+        </w:tc>
+      </w:tr>
+      <w:tr>
+        <w:trPr>
+          <w:cnfStyle w:val="000000100000" w:firstRow="0" w:lastRow="0" w:firstColumn="0" w:lastColumn="0" w:oddVBand="0" w:evenVBand="0" w:oddHBand="1" w:evenHBand="0" w:firstRowFirstColumn="0" w:firstRowLastColumn="0" w:lastRowFirstColumn="0" w:lastRowLastColumn="0"/>
+        </w:trPr>
+        <w:tc>
+          <w:tcPr>
+            <w:cnfStyle w:val="001000000000" w:firstRow="0" w:lastRow="0" w:firstColumn="1" w:lastColumn="0" w:oddVBand="0" w:evenVBand="0" w:oddHBand="0" w:evenHBand="0" w:firstRowFirstColumn="0" w:firstRowLastColumn="0" w:lastRowFirstColumn="0" w:lastRowLastColumn="0"/>
+            <w:tcW w:w="4531" w:type="dxa"/>
+          </w:tcPr>
+          <w:p>
+            <w:pPr>
+              <w:spacing w:after="160" w:line="259" w:lineRule="auto"/>
+              <w:rPr>
+                <w:rFonts w:ascii="Calibri" w:hAnsi="Calibri"/>
+                <w:sz w:val="22"/>
+                <w:lang w:val="fr-CH" w:eastAsia="en-US"/>
+              </w:rPr>
+            </w:pPr>
+            <w:r>
+              <w:rPr>
+                <w:rFonts w:ascii="Calibri" w:hAnsi="Calibri"/>
+                <w:sz w:val="22"/>
+                <w:lang w:val="fr-CH" w:eastAsia="en-US"/>
+              </w:rPr>
+              <w:t xml:space="preserve">L’administrateur prend son téléphone </w:t>
+            </w:r>
+          </w:p>
+        </w:tc>
+        <w:tc>
+          <w:tcPr>
+            <w:tcW w:w="4531" w:type="dxa"/>
+          </w:tcPr>
+          <w:p>
+            <w:pPr>
+              <w:spacing w:after="160" w:line="259" w:lineRule="auto"/>
+              <w:cnfStyle w:val="000000100000" w:firstRow="0" w:lastRow="0" w:firstColumn="0" w:lastColumn="0" w:oddVBand="0" w:evenVBand="0" w:oddHBand="1" w:evenHBand="0" w:firstRowFirstColumn="0" w:firstRowLastColumn="0" w:lastRowFirstColumn="0" w:lastRowLastColumn="0"/>
+              <w:rPr>
+                <w:rFonts w:ascii="Calibri" w:hAnsi="Calibri"/>
+                <w:sz w:val="22"/>
+                <w:lang w:val="fr-CH" w:eastAsia="en-US"/>
+              </w:rPr>
+            </w:pPr>
+            <w:r>
+              <w:rPr>
+                <w:rFonts w:ascii="Calibri" w:hAnsi="Calibri"/>
+                <w:sz w:val="22"/>
+                <w:lang w:val="fr-CH" w:eastAsia="en-US"/>
+              </w:rPr>
+              <w:t>Il s’allume</w:t>
+            </w:r>
+          </w:p>
+        </w:tc>
+      </w:tr>
+      <w:tr>
+        <w:tc>
+          <w:tcPr>
+            <w:cnfStyle w:val="001000000000" w:firstRow="0" w:lastRow="0" w:firstColumn="1" w:lastColumn="0" w:oddVBand="0" w:evenVBand="0" w:oddHBand="0" w:evenHBand="0" w:firstRowFirstColumn="0" w:firstRowLastColumn="0" w:lastRowFirstColumn="0" w:lastRowLastColumn="0"/>
+            <w:tcW w:w="4531" w:type="dxa"/>
+          </w:tcPr>
+          <w:p>
+            <w:pPr>
+              <w:spacing w:after="160" w:line="259" w:lineRule="auto"/>
+              <w:rPr>
+                <w:rFonts w:ascii="Calibri" w:hAnsi="Calibri"/>
+                <w:sz w:val="22"/>
+                <w:lang w:val="fr-CH" w:eastAsia="en-US"/>
+              </w:rPr>
+            </w:pPr>
+            <w:r>
+              <w:rPr>
+                <w:rFonts w:ascii="Calibri" w:hAnsi="Calibri"/>
+                <w:sz w:val="22"/>
+                <w:lang w:val="fr-CH" w:eastAsia="en-US"/>
+              </w:rPr>
+              <w:t xml:space="preserve">Il lance l’application pour gérer les stocks depuis son téléphone </w:t>
+            </w:r>
+          </w:p>
+        </w:tc>
+        <w:tc>
+          <w:tcPr>
+            <w:tcW w:w="4531" w:type="dxa"/>
+          </w:tcPr>
+          <w:p>
+            <w:pPr>
+              <w:spacing w:after="160" w:line="259" w:lineRule="auto"/>
+              <w:cnfStyle w:val="000000000000" w:firstRow="0" w:lastRow="0" w:firstColumn="0" w:lastColumn="0" w:oddVBand="0" w:evenVBand="0" w:oddHBand="0" w:evenHBand="0" w:firstRowFirstColumn="0" w:firstRowLastColumn="0" w:lastRowFirstColumn="0" w:lastRowLastColumn="0"/>
+              <w:rPr>
+                <w:rFonts w:ascii="Calibri" w:hAnsi="Calibri"/>
+                <w:sz w:val="22"/>
+                <w:lang w:val="fr-CH" w:eastAsia="en-US"/>
+              </w:rPr>
+            </w:pPr>
+            <w:r>
+              <w:rPr>
+                <w:rFonts w:ascii="Calibri" w:hAnsi="Calibri"/>
+                <w:sz w:val="22"/>
+                <w:lang w:val="fr-CH" w:eastAsia="en-US"/>
+              </w:rPr>
+              <w:t>L’application se lance</w:t>
+            </w:r>
+          </w:p>
+        </w:tc>
+      </w:tr>
+      <w:tr>
+        <w:trPr>
+          <w:cnfStyle w:val="000000100000" w:firstRow="0" w:lastRow="0" w:firstColumn="0" w:lastColumn="0" w:oddVBand="0" w:evenVBand="0" w:oddHBand="1" w:evenHBand="0" w:firstRowFirstColumn="0" w:firstRowLastColumn="0" w:lastRowFirstColumn="0" w:lastRowLastColumn="0"/>
+        </w:trPr>
+        <w:tc>
+          <w:tcPr>
+            <w:cnfStyle w:val="001000000000" w:firstRow="0" w:lastRow="0" w:firstColumn="1" w:lastColumn="0" w:oddVBand="0" w:evenVBand="0" w:oddHBand="0" w:evenHBand="0" w:firstRowFirstColumn="0" w:firstRowLastColumn="0" w:lastRowFirstColumn="0" w:lastRowLastColumn="0"/>
+            <w:tcW w:w="4531" w:type="dxa"/>
+          </w:tcPr>
+          <w:p>
+            <w:pPr>
+              <w:spacing w:after="160" w:line="259" w:lineRule="auto"/>
+              <w:rPr>
+                <w:rFonts w:ascii="Calibri" w:hAnsi="Calibri"/>
+                <w:sz w:val="22"/>
+                <w:lang w:val="fr-CH" w:eastAsia="en-US"/>
+              </w:rPr>
+            </w:pPr>
+            <w:r>
+              <w:rPr>
+                <w:rFonts w:ascii="Calibri" w:hAnsi="Calibri"/>
+                <w:sz w:val="22"/>
+                <w:lang w:val="fr-CH" w:eastAsia="en-US"/>
+              </w:rPr>
+              <w:t xml:space="preserve">Il entre un numéro d’article </w:t>
+            </w:r>
+          </w:p>
+        </w:tc>
+        <w:tc>
+          <w:tcPr>
+            <w:tcW w:w="4531" w:type="dxa"/>
+          </w:tcPr>
+          <w:p>
+            <w:pPr>
+              <w:spacing w:after="160" w:line="259" w:lineRule="auto"/>
+              <w:cnfStyle w:val="000000100000" w:firstRow="0" w:lastRow="0" w:firstColumn="0" w:lastColumn="0" w:oddVBand="0" w:evenVBand="0" w:oddHBand="1" w:evenHBand="0" w:firstRowFirstColumn="0" w:firstRowLastColumn="0" w:lastRowFirstColumn="0" w:lastRowLastColumn="0"/>
+              <w:rPr>
+                <w:rFonts w:ascii="Calibri" w:hAnsi="Calibri"/>
+                <w:sz w:val="22"/>
+                <w:lang w:val="fr-CH" w:eastAsia="en-US"/>
+              </w:rPr>
+            </w:pPr>
+            <w:r>
+              <w:rPr>
+                <w:rFonts w:ascii="Calibri" w:hAnsi="Calibri"/>
+                <w:sz w:val="22"/>
+                <w:lang w:val="fr-CH" w:eastAsia="en-US"/>
+              </w:rPr>
+              <w:t xml:space="preserve">L’article s’affiche et montre le nom et le nombre d’article restant dans la base de données, il y aura aussi une petite illustration </w:t>
+            </w:r>
+          </w:p>
+        </w:tc>
+      </w:tr>
+    </w:tbl>
+    <w:p>
+      <w:pPr>
+        <w:pStyle w:val="Titre2"/>
         <w:rPr>
           <w:i w:val="0"/>
           <w:iCs/>
         </w:rPr>
       </w:pPr>
       <w:bookmarkStart w:id="5" w:name="_Toc508098580"/>
+      <w:bookmarkStart w:id="6" w:name="_GoBack"/>
+      <w:bookmarkEnd w:id="6"/>
       <w:r>
         <w:rPr>
           <w:i w:val="0"/>
@@ -3676,7 +6700,6 @@
           <w:szCs w:val="14"/>
           <w:lang w:eastAsia="fr-FR"/>
         </w:rPr>
-        <w:lastRenderedPageBreak/>
         <w:t>…</w:t>
       </w:r>
     </w:p>
@@ -3704,8 +6727,8 @@
           <w:iCs/>
         </w:rPr>
       </w:pPr>
-      <w:bookmarkStart w:id="6" w:name="_Toc71691012"/>
-      <w:bookmarkStart w:id="7" w:name="_Toc508098581"/>
+      <w:bookmarkStart w:id="7" w:name="_Toc71691012"/>
+      <w:bookmarkStart w:id="8" w:name="_Toc508098581"/>
       <w:r>
         <w:rPr>
           <w:i w:val="0"/>
@@ -3713,8 +6736,8 @@
         </w:rPr>
         <w:t>Stratégie de test</w:t>
       </w:r>
-      <w:bookmarkEnd w:id="6"/>
       <w:bookmarkEnd w:id="7"/>
+      <w:bookmarkEnd w:id="8"/>
     </w:p>
     <w:p>
       <w:pPr>
@@ -3728,6 +6751,7 @@
     </w:p>
     <w:p>
       <w:r>
+        <w:lastRenderedPageBreak/>
         <w:t>Les premiers tests se feront par moi</w:t>
       </w:r>
       <w:r>
@@ -4110,9 +7134,9 @@
           <w:iCs/>
         </w:rPr>
       </w:pPr>
-      <w:bookmarkStart w:id="8" w:name="_Toc25553310"/>
-      <w:bookmarkStart w:id="9" w:name="_Toc71691015"/>
-      <w:bookmarkStart w:id="10" w:name="_Toc508098582"/>
+      <w:bookmarkStart w:id="9" w:name="_Toc25553310"/>
+      <w:bookmarkStart w:id="10" w:name="_Toc71691015"/>
+      <w:bookmarkStart w:id="11" w:name="_Toc508098582"/>
       <w:r>
         <w:rPr>
           <w:rFonts w:cs="Arial"/>
@@ -4125,9 +7149,9 @@
         </w:rPr>
         <w:t>isques techniques</w:t>
       </w:r>
-      <w:bookmarkEnd w:id="8"/>
       <w:bookmarkEnd w:id="9"/>
       <w:bookmarkEnd w:id="10"/>
+      <w:bookmarkEnd w:id="11"/>
     </w:p>
     <w:p>
       <w:pPr>
@@ -4245,7 +7269,7 @@
           <w:iCs/>
         </w:rPr>
       </w:pPr>
-      <w:bookmarkStart w:id="11" w:name="_Toc508098583"/>
+      <w:bookmarkStart w:id="12" w:name="_Toc508098583"/>
       <w:r>
         <w:rPr>
           <w:i w:val="0"/>
@@ -4254,7 +7278,7 @@
         <w:lastRenderedPageBreak/>
         <w:t>Planification</w:t>
       </w:r>
-      <w:bookmarkEnd w:id="11"/>
+      <w:bookmarkEnd w:id="12"/>
     </w:p>
     <w:p/>
     <w:p>
@@ -4565,9 +7589,9 @@
           <w:iCs/>
         </w:rPr>
       </w:pPr>
-      <w:bookmarkStart w:id="12" w:name="_Toc25553314"/>
-      <w:bookmarkStart w:id="13" w:name="_Toc71691019"/>
-      <w:bookmarkStart w:id="14" w:name="_Toc508098584"/>
+      <w:bookmarkStart w:id="13" w:name="_Toc25553314"/>
+      <w:bookmarkStart w:id="14" w:name="_Toc71691019"/>
+      <w:bookmarkStart w:id="15" w:name="_Toc508098584"/>
       <w:r>
         <w:rPr>
           <w:i w:val="0"/>
@@ -4576,9 +7600,9 @@
         <w:lastRenderedPageBreak/>
         <w:t>Dossier de conception</w:t>
       </w:r>
-      <w:bookmarkEnd w:id="12"/>
       <w:bookmarkEnd w:id="13"/>
       <w:bookmarkEnd w:id="14"/>
+      <w:bookmarkEnd w:id="15"/>
     </w:p>
     <w:p>
       <w:pPr>
@@ -5297,17 +8321,17 @@
           <w:tab w:val="num" w:pos="360"/>
         </w:tabs>
       </w:pPr>
-      <w:bookmarkStart w:id="15" w:name="_Toc71703259"/>
-      <w:bookmarkStart w:id="16" w:name="_Toc508098585"/>
+      <w:bookmarkStart w:id="16" w:name="_Toc71703259"/>
+      <w:bookmarkStart w:id="17" w:name="_Toc508098585"/>
       <w:r>
         <w:lastRenderedPageBreak/>
         <w:t>R</w:t>
       </w:r>
-      <w:bookmarkEnd w:id="15"/>
+      <w:bookmarkEnd w:id="16"/>
       <w:r>
         <w:t>éalisation</w:t>
       </w:r>
-      <w:bookmarkEnd w:id="16"/>
+      <w:bookmarkEnd w:id="17"/>
     </w:p>
     <w:p>
       <w:pPr>
@@ -5317,9 +8341,9 @@
           <w:iCs/>
         </w:rPr>
       </w:pPr>
-      <w:bookmarkStart w:id="17" w:name="_Toc25553317"/>
-      <w:bookmarkStart w:id="18" w:name="_Toc71691022"/>
-      <w:bookmarkStart w:id="19" w:name="_Toc508098586"/>
+      <w:bookmarkStart w:id="18" w:name="_Toc25553317"/>
+      <w:bookmarkStart w:id="19" w:name="_Toc71691022"/>
+      <w:bookmarkStart w:id="20" w:name="_Toc508098586"/>
       <w:r>
         <w:rPr>
           <w:i w:val="0"/>
@@ -5327,12 +8351,12 @@
         </w:rPr>
         <w:t>Dossier de réalisation</w:t>
       </w:r>
-      <w:bookmarkStart w:id="20" w:name="_Toc25553318"/>
-      <w:bookmarkEnd w:id="17"/>
+      <w:bookmarkStart w:id="21" w:name="_Toc25553318"/>
       <w:bookmarkEnd w:id="18"/>
       <w:bookmarkEnd w:id="19"/>
-    </w:p>
-    <w:bookmarkEnd w:id="20"/>
+      <w:bookmarkEnd w:id="20"/>
+    </w:p>
+    <w:bookmarkEnd w:id="21"/>
     <w:p>
       <w:pPr>
         <w:ind w:firstLine="360"/>
@@ -5346,11 +8370,11 @@
       <w:pPr>
         <w:pStyle w:val="Titre3"/>
       </w:pPr>
-      <w:bookmarkStart w:id="21" w:name="_Toc508098587"/>
+      <w:bookmarkStart w:id="22" w:name="_Toc508098587"/>
       <w:r>
         <w:t>MLD</w:t>
       </w:r>
-      <w:bookmarkEnd w:id="21"/>
+      <w:bookmarkEnd w:id="22"/>
     </w:p>
     <w:p/>
     <w:p>
@@ -5414,8 +8438,6 @@
           </wp:inline>
         </w:drawing>
       </w:r>
-      <w:bookmarkStart w:id="22" w:name="_GoBack"/>
-      <w:bookmarkEnd w:id="22"/>
     </w:p>
     <w:p>
       <w:pPr>
@@ -7304,8 +10326,8 @@
         </w:rPr>
       </w:pPr>
       <w:bookmarkStart w:id="50" w:name="_Toc71703270"/>
-      <w:bookmarkStart w:id="51" w:name="_Toc25553334"/>
-      <w:bookmarkStart w:id="52" w:name="_Toc508098598"/>
+      <w:bookmarkStart w:id="51" w:name="_Toc508098598"/>
+      <w:bookmarkStart w:id="52" w:name="_Toc25553334"/>
       <w:r>
         <w:rPr>
           <w:i w:val="0"/>
@@ -7322,15 +10344,15 @@
         <w:t>rchives du projet</w:t>
       </w:r>
       <w:bookmarkEnd w:id="50"/>
+      <w:bookmarkEnd w:id="51"/>
+      <w:r>
+        <w:rPr>
+          <w:i w:val="0"/>
+          <w:iCs/>
+        </w:rPr>
+        <w:t xml:space="preserve"> </w:t>
+      </w:r>
       <w:bookmarkEnd w:id="52"/>
-      <w:r>
-        <w:rPr>
-          <w:i w:val="0"/>
-          <w:iCs/>
-        </w:rPr>
-        <w:t xml:space="preserve"> </w:t>
-      </w:r>
-      <w:bookmarkEnd w:id="51"/>
     </w:p>
     <w:p/>
     <w:p>
@@ -7448,7 +10470,7 @@
         <w:sz w:val="16"/>
         <w:szCs w:val="16"/>
       </w:rPr>
-      <w:t>6</w:t>
+      <w:t>9</w:t>
     </w:r>
     <w:r>
       <w:rPr>
@@ -10503,6 +13525,159 @@
       <w:bCs/>
     </w:rPr>
   </w:style>
+  <w:style w:type="table" w:customStyle="1" w:styleId="TableauGrille4-Accentuation11">
+    <w:name w:val="Tableau Grille 4 - Accentuation 11"/>
+    <w:basedOn w:val="TableauNormal"/>
+    <w:next w:val="TableauGrille4-Accentuation1"/>
+    <w:uiPriority w:val="49"/>
+    <w:rsid w:val="004708F1"/>
+    <w:rPr>
+      <w:rFonts w:ascii="Calibri" w:eastAsia="Calibri" w:hAnsi="Calibri"/>
+      <w:sz w:val="22"/>
+      <w:szCs w:val="22"/>
+      <w:lang w:eastAsia="en-US"/>
+    </w:rPr>
+    <w:tblPr>
+      <w:tblStyleRowBandSize w:val="1"/>
+      <w:tblStyleColBandSize w:val="1"/>
+      <w:tblBorders>
+        <w:top w:val="single" w:sz="4" w:space="0" w:color="9CC2E5"/>
+        <w:left w:val="single" w:sz="4" w:space="0" w:color="9CC2E5"/>
+        <w:bottom w:val="single" w:sz="4" w:space="0" w:color="9CC2E5"/>
+        <w:right w:val="single" w:sz="4" w:space="0" w:color="9CC2E5"/>
+        <w:insideH w:val="single" w:sz="4" w:space="0" w:color="9CC2E5"/>
+        <w:insideV w:val="single" w:sz="4" w:space="0" w:color="9CC2E5"/>
+      </w:tblBorders>
+    </w:tblPr>
+    <w:tblStylePr w:type="firstRow">
+      <w:rPr>
+        <w:b/>
+        <w:bCs/>
+        <w:color w:val="FFFFFF"/>
+      </w:rPr>
+      <w:tblPr/>
+      <w:tcPr>
+        <w:tcBorders>
+          <w:top w:val="single" w:sz="4" w:space="0" w:color="5B9BD5"/>
+          <w:left w:val="single" w:sz="4" w:space="0" w:color="5B9BD5"/>
+          <w:bottom w:val="single" w:sz="4" w:space="0" w:color="5B9BD5"/>
+          <w:right w:val="single" w:sz="4" w:space="0" w:color="5B9BD5"/>
+          <w:insideH w:val="nil"/>
+          <w:insideV w:val="nil"/>
+        </w:tcBorders>
+        <w:shd w:val="clear" w:color="auto" w:fill="5B9BD5"/>
+      </w:tcPr>
+    </w:tblStylePr>
+    <w:tblStylePr w:type="lastRow">
+      <w:rPr>
+        <w:b/>
+        <w:bCs/>
+      </w:rPr>
+      <w:tblPr/>
+      <w:tcPr>
+        <w:tcBorders>
+          <w:top w:val="double" w:sz="4" w:space="0" w:color="5B9BD5"/>
+        </w:tcBorders>
+      </w:tcPr>
+    </w:tblStylePr>
+    <w:tblStylePr w:type="firstCol">
+      <w:rPr>
+        <w:b/>
+        <w:bCs/>
+      </w:rPr>
+    </w:tblStylePr>
+    <w:tblStylePr w:type="lastCol">
+      <w:rPr>
+        <w:b/>
+        <w:bCs/>
+      </w:rPr>
+    </w:tblStylePr>
+    <w:tblStylePr w:type="band1Vert">
+      <w:tblPr/>
+      <w:tcPr>
+        <w:shd w:val="clear" w:color="auto" w:fill="DEEAF6"/>
+      </w:tcPr>
+    </w:tblStylePr>
+    <w:tblStylePr w:type="band1Horz">
+      <w:tblPr/>
+      <w:tcPr>
+        <w:shd w:val="clear" w:color="auto" w:fill="DEEAF6"/>
+      </w:tcPr>
+    </w:tblStylePr>
+  </w:style>
+  <w:style w:type="table" w:styleId="TableauGrille4-Accentuation1">
+    <w:name w:val="Grid Table 4 Accent 1"/>
+    <w:basedOn w:val="TableauNormal"/>
+    <w:uiPriority w:val="49"/>
+    <w:rsid w:val="004708F1"/>
+    <w:tblPr>
+      <w:tblStyleRowBandSize w:val="1"/>
+      <w:tblStyleColBandSize w:val="1"/>
+      <w:tblBorders>
+        <w:top w:val="single" w:sz="4" w:space="0" w:color="8EAADB" w:themeColor="accent1" w:themeTint="99"/>
+        <w:left w:val="single" w:sz="4" w:space="0" w:color="8EAADB" w:themeColor="accent1" w:themeTint="99"/>
+        <w:bottom w:val="single" w:sz="4" w:space="0" w:color="8EAADB" w:themeColor="accent1" w:themeTint="99"/>
+        <w:right w:val="single" w:sz="4" w:space="0" w:color="8EAADB" w:themeColor="accent1" w:themeTint="99"/>
+        <w:insideH w:val="single" w:sz="4" w:space="0" w:color="8EAADB" w:themeColor="accent1" w:themeTint="99"/>
+        <w:insideV w:val="single" w:sz="4" w:space="0" w:color="8EAADB" w:themeColor="accent1" w:themeTint="99"/>
+      </w:tblBorders>
+    </w:tblPr>
+    <w:tblStylePr w:type="firstRow">
+      <w:rPr>
+        <w:b/>
+        <w:bCs/>
+        <w:color w:val="FFFFFF" w:themeColor="background1"/>
+      </w:rPr>
+      <w:tblPr/>
+      <w:tcPr>
+        <w:tcBorders>
+          <w:top w:val="single" w:sz="4" w:space="0" w:color="4472C4" w:themeColor="accent1"/>
+          <w:left w:val="single" w:sz="4" w:space="0" w:color="4472C4" w:themeColor="accent1"/>
+          <w:bottom w:val="single" w:sz="4" w:space="0" w:color="4472C4" w:themeColor="accent1"/>
+          <w:right w:val="single" w:sz="4" w:space="0" w:color="4472C4" w:themeColor="accent1"/>
+          <w:insideH w:val="nil"/>
+          <w:insideV w:val="nil"/>
+        </w:tcBorders>
+        <w:shd w:val="clear" w:color="auto" w:fill="4472C4" w:themeFill="accent1"/>
+      </w:tcPr>
+    </w:tblStylePr>
+    <w:tblStylePr w:type="lastRow">
+      <w:rPr>
+        <w:b/>
+        <w:bCs/>
+      </w:rPr>
+      <w:tblPr/>
+      <w:tcPr>
+        <w:tcBorders>
+          <w:top w:val="double" w:sz="4" w:space="0" w:color="4472C4" w:themeColor="accent1"/>
+        </w:tcBorders>
+      </w:tcPr>
+    </w:tblStylePr>
+    <w:tblStylePr w:type="firstCol">
+      <w:rPr>
+        <w:b/>
+        <w:bCs/>
+      </w:rPr>
+    </w:tblStylePr>
+    <w:tblStylePr w:type="lastCol">
+      <w:rPr>
+        <w:b/>
+        <w:bCs/>
+      </w:rPr>
+    </w:tblStylePr>
+    <w:tblStylePr w:type="band1Vert">
+      <w:tblPr/>
+      <w:tcPr>
+        <w:shd w:val="clear" w:color="auto" w:fill="D9E2F3" w:themeFill="accent1" w:themeFillTint="33"/>
+      </w:tcPr>
+    </w:tblStylePr>
+    <w:tblStylePr w:type="band1Horz">
+      <w:tblPr/>
+      <w:tcPr>
+        <w:shd w:val="clear" w:color="auto" w:fill="D9E2F3" w:themeFill="accent1" w:themeFillTint="33"/>
+      </w:tcPr>
+    </w:tblStylePr>
+  </w:style>
 </w:styles>
 </file>
 

</xml_diff>

<commit_message>
Rédaction du document de projet
J'ai commencé à refaire la partie qui décrit ma base de données. Je reformule pour que les éxplications soient plus claires.
</commit_message>
<xml_diff>
--- a/Documentation/Documentation_pre_tpi.docx
+++ b/Documentation/Documentation_pre_tpi.docx
@@ -156,7 +156,7 @@
       <w:r>
         <w:fldChar w:fldCharType="separate"/>
       </w:r>
-      <w:hyperlink w:anchor="_Toc508098575" w:history="1">
+      <w:hyperlink w:anchor="_Toc508368170" w:history="1">
         <w:r>
           <w:rPr>
             <w:rStyle w:val="Lienhypertexte"/>
@@ -194,7 +194,7 @@
           <w:rPr>
             <w:webHidden/>
           </w:rPr>
-          <w:instrText xml:space="preserve"> PAGEREF _Toc508098575 \h </w:instrText>
+          <w:instrText xml:space="preserve"> PAGEREF _Toc508368170 \h </w:instrText>
         </w:r>
         <w:r>
           <w:rPr>
@@ -211,7 +211,7 @@
           <w:rPr>
             <w:webHidden/>
           </w:rPr>
-          <w:t>3</w:t>
+          <w:t>4</w:t>
         </w:r>
         <w:r>
           <w:rPr>
@@ -236,7 +236,7 @@
           <w:lang w:val="fr-CH" w:eastAsia="fr-CH"/>
         </w:rPr>
       </w:pPr>
-      <w:hyperlink w:anchor="_Toc508098576" w:history="1">
+      <w:hyperlink w:anchor="_Toc508368171" w:history="1">
         <w:r>
           <w:rPr>
             <w:rStyle w:val="Lienhypertexte"/>
@@ -282,7 +282,7 @@
             <w:noProof/>
             <w:webHidden/>
           </w:rPr>
-          <w:instrText xml:space="preserve"> PAGEREF _Toc508098576 \h </w:instrText>
+          <w:instrText xml:space="preserve"> PAGEREF _Toc508368171 \h </w:instrText>
         </w:r>
         <w:r>
           <w:rPr>
@@ -302,7 +302,7 @@
             <w:noProof/>
             <w:webHidden/>
           </w:rPr>
-          <w:t>3</w:t>
+          <w:t>4</w:t>
         </w:r>
         <w:r>
           <w:rPr>
@@ -328,7 +328,7 @@
           <w:lang w:val="fr-CH" w:eastAsia="fr-CH"/>
         </w:rPr>
       </w:pPr>
-      <w:hyperlink w:anchor="_Toc508098577" w:history="1">
+      <w:hyperlink w:anchor="_Toc508368172" w:history="1">
         <w:r>
           <w:rPr>
             <w:rStyle w:val="Lienhypertexte"/>
@@ -374,7 +374,7 @@
             <w:noProof/>
             <w:webHidden/>
           </w:rPr>
-          <w:instrText xml:space="preserve"> PAGEREF _Toc508098577 \h </w:instrText>
+          <w:instrText xml:space="preserve"> PAGEREF _Toc508368172 \h </w:instrText>
         </w:r>
         <w:r>
           <w:rPr>
@@ -394,7 +394,7 @@
             <w:noProof/>
             <w:webHidden/>
           </w:rPr>
-          <w:t>3</w:t>
+          <w:t>4</w:t>
         </w:r>
         <w:r>
           <w:rPr>
@@ -420,7 +420,7 @@
           <w:lang w:val="fr-CH" w:eastAsia="fr-CH"/>
         </w:rPr>
       </w:pPr>
-      <w:hyperlink w:anchor="_Toc508098578" w:history="1">
+      <w:hyperlink w:anchor="_Toc508368173" w:history="1">
         <w:r>
           <w:rPr>
             <w:rStyle w:val="Lienhypertexte"/>
@@ -466,7 +466,7 @@
             <w:noProof/>
             <w:webHidden/>
           </w:rPr>
-          <w:instrText xml:space="preserve"> PAGEREF _Toc508098578 \h </w:instrText>
+          <w:instrText xml:space="preserve"> PAGEREF _Toc508368173 \h </w:instrText>
         </w:r>
         <w:r>
           <w:rPr>
@@ -486,7 +486,7 @@
             <w:noProof/>
             <w:webHidden/>
           </w:rPr>
-          <w:t>5</w:t>
+          <w:t>6</w:t>
         </w:r>
         <w:r>
           <w:rPr>
@@ -507,7 +507,7 @@
           <w:lang w:val="fr-CH" w:eastAsia="fr-CH"/>
         </w:rPr>
       </w:pPr>
-      <w:hyperlink w:anchor="_Toc508098579" w:history="1">
+      <w:hyperlink w:anchor="_Toc508368174" w:history="1">
         <w:r>
           <w:rPr>
             <w:rStyle w:val="Lienhypertexte"/>
@@ -545,7 +545,7 @@
           <w:rPr>
             <w:webHidden/>
           </w:rPr>
-          <w:instrText xml:space="preserve"> PAGEREF _Toc508098579 \h </w:instrText>
+          <w:instrText xml:space="preserve"> PAGEREF _Toc508368174 \h </w:instrText>
         </w:r>
         <w:r>
           <w:rPr>
@@ -562,7 +562,7 @@
           <w:rPr>
             <w:webHidden/>
           </w:rPr>
-          <w:t>5</w:t>
+          <w:t>6</w:t>
         </w:r>
         <w:r>
           <w:rPr>
@@ -587,11 +587,10 @@
           <w:lang w:val="fr-CH" w:eastAsia="fr-CH"/>
         </w:rPr>
       </w:pPr>
-      <w:hyperlink w:anchor="_Toc508098580" w:history="1">
+      <w:hyperlink w:anchor="_Toc508368175" w:history="1">
         <w:r>
           <w:rPr>
             <w:rStyle w:val="Lienhypertexte"/>
-            <w:iCs/>
             <w:noProof/>
           </w:rPr>
           <w:t>2.1</w:t>
@@ -609,10 +608,9 @@
         <w:r>
           <w:rPr>
             <w:rStyle w:val="Lienhypertexte"/>
-            <w:iCs/>
-            <w:noProof/>
-          </w:rPr>
-          <w:t>Concept</w:t>
+            <w:noProof/>
+          </w:rPr>
+          <w:t>Use cases / scénarios</w:t>
         </w:r>
         <w:r>
           <w:rPr>
@@ -633,7 +631,7 @@
             <w:noProof/>
             <w:webHidden/>
           </w:rPr>
-          <w:instrText xml:space="preserve"> PAGEREF _Toc508098580 \h </w:instrText>
+          <w:instrText xml:space="preserve"> PAGEREF _Toc508368175 \h </w:instrText>
         </w:r>
         <w:r>
           <w:rPr>
@@ -653,7 +651,1019 @@
             <w:noProof/>
             <w:webHidden/>
           </w:rPr>
-          <w:t>5</w:t>
+          <w:t>7</w:t>
+        </w:r>
+        <w:r>
+          <w:rPr>
+            <w:noProof/>
+            <w:webHidden/>
+          </w:rPr>
+          <w:fldChar w:fldCharType="end"/>
+        </w:r>
+      </w:hyperlink>
+    </w:p>
+    <w:p>
+      <w:pPr>
+        <w:pStyle w:val="TM3"/>
+        <w:tabs>
+          <w:tab w:val="left" w:pos="1200"/>
+          <w:tab w:val="right" w:leader="dot" w:pos="9060"/>
+        </w:tabs>
+        <w:rPr>
+          <w:rFonts w:asciiTheme="minorHAnsi" w:eastAsiaTheme="minorEastAsia" w:hAnsiTheme="minorHAnsi" w:cstheme="minorBidi"/>
+          <w:noProof/>
+          <w:sz w:val="22"/>
+          <w:szCs w:val="22"/>
+          <w:lang w:val="fr-CH" w:eastAsia="fr-CH"/>
+        </w:rPr>
+      </w:pPr>
+      <w:hyperlink w:anchor="_Toc508368176" w:history="1">
+        <w:r>
+          <w:rPr>
+            <w:rStyle w:val="Lienhypertexte"/>
+            <w:noProof/>
+            <w:lang w:val="fr-CH" w:eastAsia="en-US"/>
+          </w:rPr>
+          <w:t>2.1.1</w:t>
+        </w:r>
+        <w:r>
+          <w:rPr>
+            <w:rFonts w:asciiTheme="minorHAnsi" w:eastAsiaTheme="minorEastAsia" w:hAnsiTheme="minorHAnsi" w:cstheme="minorBidi"/>
+            <w:noProof/>
+            <w:sz w:val="22"/>
+            <w:szCs w:val="22"/>
+            <w:lang w:val="fr-CH" w:eastAsia="fr-CH"/>
+          </w:rPr>
+          <w:tab/>
+        </w:r>
+        <w:r>
+          <w:rPr>
+            <w:rStyle w:val="Lienhypertexte"/>
+            <w:noProof/>
+            <w:lang w:val="fr-CH" w:eastAsia="en-US"/>
+          </w:rPr>
+          <w:t>L’utilisateur clique dans la catégorie habit</w:t>
+        </w:r>
+        <w:r>
+          <w:rPr>
+            <w:noProof/>
+            <w:webHidden/>
+          </w:rPr>
+          <w:tab/>
+        </w:r>
+        <w:r>
+          <w:rPr>
+            <w:noProof/>
+            <w:webHidden/>
+          </w:rPr>
+          <w:fldChar w:fldCharType="begin"/>
+        </w:r>
+        <w:r>
+          <w:rPr>
+            <w:noProof/>
+            <w:webHidden/>
+          </w:rPr>
+          <w:instrText xml:space="preserve"> PAGEREF _Toc508368176 \h </w:instrText>
+        </w:r>
+        <w:r>
+          <w:rPr>
+            <w:noProof/>
+            <w:webHidden/>
+          </w:rPr>
+        </w:r>
+        <w:r>
+          <w:rPr>
+            <w:noProof/>
+            <w:webHidden/>
+          </w:rPr>
+          <w:fldChar w:fldCharType="separate"/>
+        </w:r>
+        <w:r>
+          <w:rPr>
+            <w:noProof/>
+            <w:webHidden/>
+          </w:rPr>
+          <w:t>7</w:t>
+        </w:r>
+        <w:r>
+          <w:rPr>
+            <w:noProof/>
+            <w:webHidden/>
+          </w:rPr>
+          <w:fldChar w:fldCharType="end"/>
+        </w:r>
+      </w:hyperlink>
+    </w:p>
+    <w:p>
+      <w:pPr>
+        <w:pStyle w:val="TM3"/>
+        <w:tabs>
+          <w:tab w:val="left" w:pos="1200"/>
+          <w:tab w:val="right" w:leader="dot" w:pos="9060"/>
+        </w:tabs>
+        <w:rPr>
+          <w:rFonts w:asciiTheme="minorHAnsi" w:eastAsiaTheme="minorEastAsia" w:hAnsiTheme="minorHAnsi" w:cstheme="minorBidi"/>
+          <w:noProof/>
+          <w:sz w:val="22"/>
+          <w:szCs w:val="22"/>
+          <w:lang w:val="fr-CH" w:eastAsia="fr-CH"/>
+        </w:rPr>
+      </w:pPr>
+      <w:hyperlink w:anchor="_Toc508368177" w:history="1">
+        <w:r>
+          <w:rPr>
+            <w:rStyle w:val="Lienhypertexte"/>
+            <w:noProof/>
+            <w:lang w:val="fr-CH" w:eastAsia="en-US"/>
+          </w:rPr>
+          <w:t>2.1.2</w:t>
+        </w:r>
+        <w:r>
+          <w:rPr>
+            <w:rFonts w:asciiTheme="minorHAnsi" w:eastAsiaTheme="minorEastAsia" w:hAnsiTheme="minorHAnsi" w:cstheme="minorBidi"/>
+            <w:noProof/>
+            <w:sz w:val="22"/>
+            <w:szCs w:val="22"/>
+            <w:lang w:val="fr-CH" w:eastAsia="fr-CH"/>
+          </w:rPr>
+          <w:tab/>
+        </w:r>
+        <w:r>
+          <w:rPr>
+            <w:rStyle w:val="Lienhypertexte"/>
+            <w:noProof/>
+            <w:lang w:val="fr-CH" w:eastAsia="en-US"/>
+          </w:rPr>
+          <w:t>L’utilisateur clique dans la catégorie chaussure</w:t>
+        </w:r>
+        <w:r>
+          <w:rPr>
+            <w:noProof/>
+            <w:webHidden/>
+          </w:rPr>
+          <w:tab/>
+        </w:r>
+        <w:r>
+          <w:rPr>
+            <w:noProof/>
+            <w:webHidden/>
+          </w:rPr>
+          <w:fldChar w:fldCharType="begin"/>
+        </w:r>
+        <w:r>
+          <w:rPr>
+            <w:noProof/>
+            <w:webHidden/>
+          </w:rPr>
+          <w:instrText xml:space="preserve"> PAGEREF _Toc508368177 \h </w:instrText>
+        </w:r>
+        <w:r>
+          <w:rPr>
+            <w:noProof/>
+            <w:webHidden/>
+          </w:rPr>
+        </w:r>
+        <w:r>
+          <w:rPr>
+            <w:noProof/>
+            <w:webHidden/>
+          </w:rPr>
+          <w:fldChar w:fldCharType="separate"/>
+        </w:r>
+        <w:r>
+          <w:rPr>
+            <w:noProof/>
+            <w:webHidden/>
+          </w:rPr>
+          <w:t>7</w:t>
+        </w:r>
+        <w:r>
+          <w:rPr>
+            <w:noProof/>
+            <w:webHidden/>
+          </w:rPr>
+          <w:fldChar w:fldCharType="end"/>
+        </w:r>
+      </w:hyperlink>
+    </w:p>
+    <w:p>
+      <w:pPr>
+        <w:pStyle w:val="TM3"/>
+        <w:tabs>
+          <w:tab w:val="left" w:pos="1200"/>
+          <w:tab w:val="right" w:leader="dot" w:pos="9060"/>
+        </w:tabs>
+        <w:rPr>
+          <w:rFonts w:asciiTheme="minorHAnsi" w:eastAsiaTheme="minorEastAsia" w:hAnsiTheme="minorHAnsi" w:cstheme="minorBidi"/>
+          <w:noProof/>
+          <w:sz w:val="22"/>
+          <w:szCs w:val="22"/>
+          <w:lang w:val="fr-CH" w:eastAsia="fr-CH"/>
+        </w:rPr>
+      </w:pPr>
+      <w:hyperlink w:anchor="_Toc508368178" w:history="1">
+        <w:r>
+          <w:rPr>
+            <w:rStyle w:val="Lienhypertexte"/>
+            <w:noProof/>
+            <w:lang w:val="fr-CH" w:eastAsia="en-US"/>
+          </w:rPr>
+          <w:t>2.1.3</w:t>
+        </w:r>
+        <w:r>
+          <w:rPr>
+            <w:rFonts w:asciiTheme="minorHAnsi" w:eastAsiaTheme="minorEastAsia" w:hAnsiTheme="minorHAnsi" w:cstheme="minorBidi"/>
+            <w:noProof/>
+            <w:sz w:val="22"/>
+            <w:szCs w:val="22"/>
+            <w:lang w:val="fr-CH" w:eastAsia="fr-CH"/>
+          </w:rPr>
+          <w:tab/>
+        </w:r>
+        <w:r>
+          <w:rPr>
+            <w:rStyle w:val="Lienhypertexte"/>
+            <w:noProof/>
+            <w:lang w:val="fr-CH" w:eastAsia="en-US"/>
+          </w:rPr>
+          <w:t>L’utilisateur clique dans la catégorie sac</w:t>
+        </w:r>
+        <w:r>
+          <w:rPr>
+            <w:noProof/>
+            <w:webHidden/>
+          </w:rPr>
+          <w:tab/>
+        </w:r>
+        <w:r>
+          <w:rPr>
+            <w:noProof/>
+            <w:webHidden/>
+          </w:rPr>
+          <w:fldChar w:fldCharType="begin"/>
+        </w:r>
+        <w:r>
+          <w:rPr>
+            <w:noProof/>
+            <w:webHidden/>
+          </w:rPr>
+          <w:instrText xml:space="preserve"> PAGEREF _Toc508368178 \h </w:instrText>
+        </w:r>
+        <w:r>
+          <w:rPr>
+            <w:noProof/>
+            <w:webHidden/>
+          </w:rPr>
+        </w:r>
+        <w:r>
+          <w:rPr>
+            <w:noProof/>
+            <w:webHidden/>
+          </w:rPr>
+          <w:fldChar w:fldCharType="separate"/>
+        </w:r>
+        <w:r>
+          <w:rPr>
+            <w:noProof/>
+            <w:webHidden/>
+          </w:rPr>
+          <w:t>7</w:t>
+        </w:r>
+        <w:r>
+          <w:rPr>
+            <w:noProof/>
+            <w:webHidden/>
+          </w:rPr>
+          <w:fldChar w:fldCharType="end"/>
+        </w:r>
+      </w:hyperlink>
+    </w:p>
+    <w:p>
+      <w:pPr>
+        <w:pStyle w:val="TM3"/>
+        <w:tabs>
+          <w:tab w:val="left" w:pos="1200"/>
+          <w:tab w:val="right" w:leader="dot" w:pos="9060"/>
+        </w:tabs>
+        <w:rPr>
+          <w:rFonts w:asciiTheme="minorHAnsi" w:eastAsiaTheme="minorEastAsia" w:hAnsiTheme="minorHAnsi" w:cstheme="minorBidi"/>
+          <w:noProof/>
+          <w:sz w:val="22"/>
+          <w:szCs w:val="22"/>
+          <w:lang w:val="fr-CH" w:eastAsia="fr-CH"/>
+        </w:rPr>
+      </w:pPr>
+      <w:hyperlink w:anchor="_Toc508368179" w:history="1">
+        <w:r>
+          <w:rPr>
+            <w:rStyle w:val="Lienhypertexte"/>
+            <w:noProof/>
+            <w:lang w:val="fr-CH" w:eastAsia="en-US"/>
+          </w:rPr>
+          <w:t>2.1.4</w:t>
+        </w:r>
+        <w:r>
+          <w:rPr>
+            <w:rFonts w:asciiTheme="minorHAnsi" w:eastAsiaTheme="minorEastAsia" w:hAnsiTheme="minorHAnsi" w:cstheme="minorBidi"/>
+            <w:noProof/>
+            <w:sz w:val="22"/>
+            <w:szCs w:val="22"/>
+            <w:lang w:val="fr-CH" w:eastAsia="fr-CH"/>
+          </w:rPr>
+          <w:tab/>
+        </w:r>
+        <w:r>
+          <w:rPr>
+            <w:rStyle w:val="Lienhypertexte"/>
+            <w:noProof/>
+            <w:lang w:val="fr-CH" w:eastAsia="en-US"/>
+          </w:rPr>
+          <w:t>L’utilisateur change de catégorie</w:t>
+        </w:r>
+        <w:r>
+          <w:rPr>
+            <w:noProof/>
+            <w:webHidden/>
+          </w:rPr>
+          <w:tab/>
+        </w:r>
+        <w:r>
+          <w:rPr>
+            <w:noProof/>
+            <w:webHidden/>
+          </w:rPr>
+          <w:fldChar w:fldCharType="begin"/>
+        </w:r>
+        <w:r>
+          <w:rPr>
+            <w:noProof/>
+            <w:webHidden/>
+          </w:rPr>
+          <w:instrText xml:space="preserve"> PAGEREF _Toc508368179 \h </w:instrText>
+        </w:r>
+        <w:r>
+          <w:rPr>
+            <w:noProof/>
+            <w:webHidden/>
+          </w:rPr>
+        </w:r>
+        <w:r>
+          <w:rPr>
+            <w:noProof/>
+            <w:webHidden/>
+          </w:rPr>
+          <w:fldChar w:fldCharType="separate"/>
+        </w:r>
+        <w:r>
+          <w:rPr>
+            <w:noProof/>
+            <w:webHidden/>
+          </w:rPr>
+          <w:t>7</w:t>
+        </w:r>
+        <w:r>
+          <w:rPr>
+            <w:noProof/>
+            <w:webHidden/>
+          </w:rPr>
+          <w:fldChar w:fldCharType="end"/>
+        </w:r>
+      </w:hyperlink>
+    </w:p>
+    <w:p>
+      <w:pPr>
+        <w:pStyle w:val="TM3"/>
+        <w:tabs>
+          <w:tab w:val="left" w:pos="1200"/>
+          <w:tab w:val="right" w:leader="dot" w:pos="9060"/>
+        </w:tabs>
+        <w:rPr>
+          <w:rFonts w:asciiTheme="minorHAnsi" w:eastAsiaTheme="minorEastAsia" w:hAnsiTheme="minorHAnsi" w:cstheme="minorBidi"/>
+          <w:noProof/>
+          <w:sz w:val="22"/>
+          <w:szCs w:val="22"/>
+          <w:lang w:val="fr-CH" w:eastAsia="fr-CH"/>
+        </w:rPr>
+      </w:pPr>
+      <w:hyperlink w:anchor="_Toc508368180" w:history="1">
+        <w:r>
+          <w:rPr>
+            <w:rStyle w:val="Lienhypertexte"/>
+            <w:noProof/>
+            <w:lang w:val="fr-CH" w:eastAsia="en-US"/>
+          </w:rPr>
+          <w:t>2.1.5</w:t>
+        </w:r>
+        <w:r>
+          <w:rPr>
+            <w:rFonts w:asciiTheme="minorHAnsi" w:eastAsiaTheme="minorEastAsia" w:hAnsiTheme="minorHAnsi" w:cstheme="minorBidi"/>
+            <w:noProof/>
+            <w:sz w:val="22"/>
+            <w:szCs w:val="22"/>
+            <w:lang w:val="fr-CH" w:eastAsia="fr-CH"/>
+          </w:rPr>
+          <w:tab/>
+        </w:r>
+        <w:r>
+          <w:rPr>
+            <w:rStyle w:val="Lienhypertexte"/>
+            <w:noProof/>
+            <w:lang w:val="fr-CH" w:eastAsia="en-US"/>
+          </w:rPr>
+          <w:t>L’utilisateur clique sur le panier en n’étant pas connecté sur le site</w:t>
+        </w:r>
+        <w:r>
+          <w:rPr>
+            <w:noProof/>
+            <w:webHidden/>
+          </w:rPr>
+          <w:tab/>
+        </w:r>
+        <w:r>
+          <w:rPr>
+            <w:noProof/>
+            <w:webHidden/>
+          </w:rPr>
+          <w:fldChar w:fldCharType="begin"/>
+        </w:r>
+        <w:r>
+          <w:rPr>
+            <w:noProof/>
+            <w:webHidden/>
+          </w:rPr>
+          <w:instrText xml:space="preserve"> PAGEREF _Toc508368180 \h </w:instrText>
+        </w:r>
+        <w:r>
+          <w:rPr>
+            <w:noProof/>
+            <w:webHidden/>
+          </w:rPr>
+        </w:r>
+        <w:r>
+          <w:rPr>
+            <w:noProof/>
+            <w:webHidden/>
+          </w:rPr>
+          <w:fldChar w:fldCharType="separate"/>
+        </w:r>
+        <w:r>
+          <w:rPr>
+            <w:noProof/>
+            <w:webHidden/>
+          </w:rPr>
+          <w:t>7</w:t>
+        </w:r>
+        <w:r>
+          <w:rPr>
+            <w:noProof/>
+            <w:webHidden/>
+          </w:rPr>
+          <w:fldChar w:fldCharType="end"/>
+        </w:r>
+      </w:hyperlink>
+    </w:p>
+    <w:p>
+      <w:pPr>
+        <w:pStyle w:val="TM3"/>
+        <w:tabs>
+          <w:tab w:val="left" w:pos="1200"/>
+          <w:tab w:val="right" w:leader="dot" w:pos="9060"/>
+        </w:tabs>
+        <w:rPr>
+          <w:rFonts w:asciiTheme="minorHAnsi" w:eastAsiaTheme="minorEastAsia" w:hAnsiTheme="minorHAnsi" w:cstheme="minorBidi"/>
+          <w:noProof/>
+          <w:sz w:val="22"/>
+          <w:szCs w:val="22"/>
+          <w:lang w:val="fr-CH" w:eastAsia="fr-CH"/>
+        </w:rPr>
+      </w:pPr>
+      <w:hyperlink w:anchor="_Toc508368181" w:history="1">
+        <w:r>
+          <w:rPr>
+            <w:rStyle w:val="Lienhypertexte"/>
+            <w:noProof/>
+            <w:lang w:val="fr-CH" w:eastAsia="en-US"/>
+          </w:rPr>
+          <w:t>2.1.6</w:t>
+        </w:r>
+        <w:r>
+          <w:rPr>
+            <w:rFonts w:asciiTheme="minorHAnsi" w:eastAsiaTheme="minorEastAsia" w:hAnsiTheme="minorHAnsi" w:cstheme="minorBidi"/>
+            <w:noProof/>
+            <w:sz w:val="22"/>
+            <w:szCs w:val="22"/>
+            <w:lang w:val="fr-CH" w:eastAsia="fr-CH"/>
+          </w:rPr>
+          <w:tab/>
+        </w:r>
+        <w:r>
+          <w:rPr>
+            <w:rStyle w:val="Lienhypertexte"/>
+            <w:noProof/>
+            <w:lang w:val="fr-CH" w:eastAsia="en-US"/>
+          </w:rPr>
+          <w:t>L’utilisateur clique sur le panier en étant connecté sur le site</w:t>
+        </w:r>
+        <w:r>
+          <w:rPr>
+            <w:noProof/>
+            <w:webHidden/>
+          </w:rPr>
+          <w:tab/>
+        </w:r>
+        <w:r>
+          <w:rPr>
+            <w:noProof/>
+            <w:webHidden/>
+          </w:rPr>
+          <w:fldChar w:fldCharType="begin"/>
+        </w:r>
+        <w:r>
+          <w:rPr>
+            <w:noProof/>
+            <w:webHidden/>
+          </w:rPr>
+          <w:instrText xml:space="preserve"> PAGEREF _Toc508368181 \h </w:instrText>
+        </w:r>
+        <w:r>
+          <w:rPr>
+            <w:noProof/>
+            <w:webHidden/>
+          </w:rPr>
+        </w:r>
+        <w:r>
+          <w:rPr>
+            <w:noProof/>
+            <w:webHidden/>
+          </w:rPr>
+          <w:fldChar w:fldCharType="separate"/>
+        </w:r>
+        <w:r>
+          <w:rPr>
+            <w:noProof/>
+            <w:webHidden/>
+          </w:rPr>
+          <w:t>8</w:t>
+        </w:r>
+        <w:r>
+          <w:rPr>
+            <w:noProof/>
+            <w:webHidden/>
+          </w:rPr>
+          <w:fldChar w:fldCharType="end"/>
+        </w:r>
+      </w:hyperlink>
+    </w:p>
+    <w:p>
+      <w:pPr>
+        <w:pStyle w:val="TM3"/>
+        <w:tabs>
+          <w:tab w:val="left" w:pos="1200"/>
+          <w:tab w:val="right" w:leader="dot" w:pos="9060"/>
+        </w:tabs>
+        <w:rPr>
+          <w:rFonts w:asciiTheme="minorHAnsi" w:eastAsiaTheme="minorEastAsia" w:hAnsiTheme="minorHAnsi" w:cstheme="minorBidi"/>
+          <w:noProof/>
+          <w:sz w:val="22"/>
+          <w:szCs w:val="22"/>
+          <w:lang w:val="fr-CH" w:eastAsia="fr-CH"/>
+        </w:rPr>
+      </w:pPr>
+      <w:hyperlink w:anchor="_Toc508368182" w:history="1">
+        <w:r>
+          <w:rPr>
+            <w:rStyle w:val="Lienhypertexte"/>
+            <w:noProof/>
+            <w:lang w:val="fr-CH" w:eastAsia="en-US"/>
+          </w:rPr>
+          <w:t>2.1.7</w:t>
+        </w:r>
+        <w:r>
+          <w:rPr>
+            <w:rFonts w:asciiTheme="minorHAnsi" w:eastAsiaTheme="minorEastAsia" w:hAnsiTheme="minorHAnsi" w:cstheme="minorBidi"/>
+            <w:noProof/>
+            <w:sz w:val="22"/>
+            <w:szCs w:val="22"/>
+            <w:lang w:val="fr-CH" w:eastAsia="fr-CH"/>
+          </w:rPr>
+          <w:tab/>
+        </w:r>
+        <w:r>
+          <w:rPr>
+            <w:rStyle w:val="Lienhypertexte"/>
+            <w:noProof/>
+            <w:lang w:val="fr-CH" w:eastAsia="en-US"/>
+          </w:rPr>
+          <w:t>L’utilisateur ajoute un article dans le panier en étant connecté</w:t>
+        </w:r>
+        <w:r>
+          <w:rPr>
+            <w:noProof/>
+            <w:webHidden/>
+          </w:rPr>
+          <w:tab/>
+        </w:r>
+        <w:r>
+          <w:rPr>
+            <w:noProof/>
+            <w:webHidden/>
+          </w:rPr>
+          <w:fldChar w:fldCharType="begin"/>
+        </w:r>
+        <w:r>
+          <w:rPr>
+            <w:noProof/>
+            <w:webHidden/>
+          </w:rPr>
+          <w:instrText xml:space="preserve"> PAGEREF _Toc508368182 \h </w:instrText>
+        </w:r>
+        <w:r>
+          <w:rPr>
+            <w:noProof/>
+            <w:webHidden/>
+          </w:rPr>
+        </w:r>
+        <w:r>
+          <w:rPr>
+            <w:noProof/>
+            <w:webHidden/>
+          </w:rPr>
+          <w:fldChar w:fldCharType="separate"/>
+        </w:r>
+        <w:r>
+          <w:rPr>
+            <w:noProof/>
+            <w:webHidden/>
+          </w:rPr>
+          <w:t>8</w:t>
+        </w:r>
+        <w:r>
+          <w:rPr>
+            <w:noProof/>
+            <w:webHidden/>
+          </w:rPr>
+          <w:fldChar w:fldCharType="end"/>
+        </w:r>
+      </w:hyperlink>
+    </w:p>
+    <w:p>
+      <w:pPr>
+        <w:pStyle w:val="TM3"/>
+        <w:tabs>
+          <w:tab w:val="left" w:pos="1200"/>
+          <w:tab w:val="right" w:leader="dot" w:pos="9060"/>
+        </w:tabs>
+        <w:rPr>
+          <w:rFonts w:asciiTheme="minorHAnsi" w:eastAsiaTheme="minorEastAsia" w:hAnsiTheme="minorHAnsi" w:cstheme="minorBidi"/>
+          <w:noProof/>
+          <w:sz w:val="22"/>
+          <w:szCs w:val="22"/>
+          <w:lang w:val="fr-CH" w:eastAsia="fr-CH"/>
+        </w:rPr>
+      </w:pPr>
+      <w:hyperlink w:anchor="_Toc508368183" w:history="1">
+        <w:r>
+          <w:rPr>
+            <w:rStyle w:val="Lienhypertexte"/>
+            <w:noProof/>
+            <w:lang w:val="fr-CH" w:eastAsia="en-US"/>
+          </w:rPr>
+          <w:t>2.1.8</w:t>
+        </w:r>
+        <w:r>
+          <w:rPr>
+            <w:rFonts w:asciiTheme="minorHAnsi" w:eastAsiaTheme="minorEastAsia" w:hAnsiTheme="minorHAnsi" w:cstheme="minorBidi"/>
+            <w:noProof/>
+            <w:sz w:val="22"/>
+            <w:szCs w:val="22"/>
+            <w:lang w:val="fr-CH" w:eastAsia="fr-CH"/>
+          </w:rPr>
+          <w:tab/>
+        </w:r>
+        <w:r>
+          <w:rPr>
+            <w:rStyle w:val="Lienhypertexte"/>
+            <w:noProof/>
+            <w:lang w:val="fr-CH" w:eastAsia="en-US"/>
+          </w:rPr>
+          <w:t>L’utilisateur ajoute un article dans le panier sans être connecté</w:t>
+        </w:r>
+        <w:r>
+          <w:rPr>
+            <w:noProof/>
+            <w:webHidden/>
+          </w:rPr>
+          <w:tab/>
+        </w:r>
+        <w:r>
+          <w:rPr>
+            <w:noProof/>
+            <w:webHidden/>
+          </w:rPr>
+          <w:fldChar w:fldCharType="begin"/>
+        </w:r>
+        <w:r>
+          <w:rPr>
+            <w:noProof/>
+            <w:webHidden/>
+          </w:rPr>
+          <w:instrText xml:space="preserve"> PAGEREF _Toc508368183 \h </w:instrText>
+        </w:r>
+        <w:r>
+          <w:rPr>
+            <w:noProof/>
+            <w:webHidden/>
+          </w:rPr>
+        </w:r>
+        <w:r>
+          <w:rPr>
+            <w:noProof/>
+            <w:webHidden/>
+          </w:rPr>
+          <w:fldChar w:fldCharType="separate"/>
+        </w:r>
+        <w:r>
+          <w:rPr>
+            <w:noProof/>
+            <w:webHidden/>
+          </w:rPr>
+          <w:t>8</w:t>
+        </w:r>
+        <w:r>
+          <w:rPr>
+            <w:noProof/>
+            <w:webHidden/>
+          </w:rPr>
+          <w:fldChar w:fldCharType="end"/>
+        </w:r>
+      </w:hyperlink>
+    </w:p>
+    <w:p>
+      <w:pPr>
+        <w:pStyle w:val="TM3"/>
+        <w:tabs>
+          <w:tab w:val="left" w:pos="1200"/>
+          <w:tab w:val="right" w:leader="dot" w:pos="9060"/>
+        </w:tabs>
+        <w:rPr>
+          <w:rFonts w:asciiTheme="minorHAnsi" w:eastAsiaTheme="minorEastAsia" w:hAnsiTheme="minorHAnsi" w:cstheme="minorBidi"/>
+          <w:noProof/>
+          <w:sz w:val="22"/>
+          <w:szCs w:val="22"/>
+          <w:lang w:val="fr-CH" w:eastAsia="fr-CH"/>
+        </w:rPr>
+      </w:pPr>
+      <w:hyperlink w:anchor="_Toc508368184" w:history="1">
+        <w:r>
+          <w:rPr>
+            <w:rStyle w:val="Lienhypertexte"/>
+            <w:noProof/>
+            <w:lang w:val="fr-CH" w:eastAsia="en-US"/>
+          </w:rPr>
+          <w:t>2.1.9</w:t>
+        </w:r>
+        <w:r>
+          <w:rPr>
+            <w:rFonts w:asciiTheme="minorHAnsi" w:eastAsiaTheme="minorEastAsia" w:hAnsiTheme="minorHAnsi" w:cstheme="minorBidi"/>
+            <w:noProof/>
+            <w:sz w:val="22"/>
+            <w:szCs w:val="22"/>
+            <w:lang w:val="fr-CH" w:eastAsia="fr-CH"/>
+          </w:rPr>
+          <w:tab/>
+        </w:r>
+        <w:r>
+          <w:rPr>
+            <w:rStyle w:val="Lienhypertexte"/>
+            <w:noProof/>
+            <w:lang w:val="fr-CH" w:eastAsia="en-US"/>
+          </w:rPr>
+          <w:t>L’utilisateur affiche les autres images d’un article</w:t>
+        </w:r>
+        <w:r>
+          <w:rPr>
+            <w:noProof/>
+            <w:webHidden/>
+          </w:rPr>
+          <w:tab/>
+        </w:r>
+        <w:r>
+          <w:rPr>
+            <w:noProof/>
+            <w:webHidden/>
+          </w:rPr>
+          <w:fldChar w:fldCharType="begin"/>
+        </w:r>
+        <w:r>
+          <w:rPr>
+            <w:noProof/>
+            <w:webHidden/>
+          </w:rPr>
+          <w:instrText xml:space="preserve"> PAGEREF _Toc508368184 \h </w:instrText>
+        </w:r>
+        <w:r>
+          <w:rPr>
+            <w:noProof/>
+            <w:webHidden/>
+          </w:rPr>
+        </w:r>
+        <w:r>
+          <w:rPr>
+            <w:noProof/>
+            <w:webHidden/>
+          </w:rPr>
+          <w:fldChar w:fldCharType="separate"/>
+        </w:r>
+        <w:r>
+          <w:rPr>
+            <w:noProof/>
+            <w:webHidden/>
+          </w:rPr>
+          <w:t>9</w:t>
+        </w:r>
+        <w:r>
+          <w:rPr>
+            <w:noProof/>
+            <w:webHidden/>
+          </w:rPr>
+          <w:fldChar w:fldCharType="end"/>
+        </w:r>
+      </w:hyperlink>
+    </w:p>
+    <w:p>
+      <w:pPr>
+        <w:pStyle w:val="TM3"/>
+        <w:tabs>
+          <w:tab w:val="left" w:pos="1400"/>
+          <w:tab w:val="right" w:leader="dot" w:pos="9060"/>
+        </w:tabs>
+        <w:rPr>
+          <w:rFonts w:asciiTheme="minorHAnsi" w:eastAsiaTheme="minorEastAsia" w:hAnsiTheme="minorHAnsi" w:cstheme="minorBidi"/>
+          <w:noProof/>
+          <w:sz w:val="22"/>
+          <w:szCs w:val="22"/>
+          <w:lang w:val="fr-CH" w:eastAsia="fr-CH"/>
+        </w:rPr>
+      </w:pPr>
+      <w:hyperlink w:anchor="_Toc508368185" w:history="1">
+        <w:r>
+          <w:rPr>
+            <w:rStyle w:val="Lienhypertexte"/>
+            <w:noProof/>
+            <w:lang w:val="fr-CH" w:eastAsia="en-US"/>
+          </w:rPr>
+          <w:t>2.1.10</w:t>
+        </w:r>
+        <w:r>
+          <w:rPr>
+            <w:rFonts w:asciiTheme="minorHAnsi" w:eastAsiaTheme="minorEastAsia" w:hAnsiTheme="minorHAnsi" w:cstheme="minorBidi"/>
+            <w:noProof/>
+            <w:sz w:val="22"/>
+            <w:szCs w:val="22"/>
+            <w:lang w:val="fr-CH" w:eastAsia="fr-CH"/>
+          </w:rPr>
+          <w:tab/>
+        </w:r>
+        <w:r>
+          <w:rPr>
+            <w:rStyle w:val="Lienhypertexte"/>
+            <w:noProof/>
+            <w:lang w:val="fr-CH" w:eastAsia="en-US"/>
+          </w:rPr>
+          <w:t>L’administrateur veut administrer ses stocks</w:t>
+        </w:r>
+        <w:r>
+          <w:rPr>
+            <w:noProof/>
+            <w:webHidden/>
+          </w:rPr>
+          <w:tab/>
+        </w:r>
+        <w:r>
+          <w:rPr>
+            <w:noProof/>
+            <w:webHidden/>
+          </w:rPr>
+          <w:fldChar w:fldCharType="begin"/>
+        </w:r>
+        <w:r>
+          <w:rPr>
+            <w:noProof/>
+            <w:webHidden/>
+          </w:rPr>
+          <w:instrText xml:space="preserve"> PAGEREF _Toc508368185 \h </w:instrText>
+        </w:r>
+        <w:r>
+          <w:rPr>
+            <w:noProof/>
+            <w:webHidden/>
+          </w:rPr>
+        </w:r>
+        <w:r>
+          <w:rPr>
+            <w:noProof/>
+            <w:webHidden/>
+          </w:rPr>
+          <w:fldChar w:fldCharType="separate"/>
+        </w:r>
+        <w:r>
+          <w:rPr>
+            <w:noProof/>
+            <w:webHidden/>
+          </w:rPr>
+          <w:t>9</w:t>
+        </w:r>
+        <w:r>
+          <w:rPr>
+            <w:noProof/>
+            <w:webHidden/>
+          </w:rPr>
+          <w:fldChar w:fldCharType="end"/>
+        </w:r>
+      </w:hyperlink>
+    </w:p>
+    <w:p>
+      <w:pPr>
+        <w:pStyle w:val="TM3"/>
+        <w:tabs>
+          <w:tab w:val="left" w:pos="1400"/>
+          <w:tab w:val="right" w:leader="dot" w:pos="9060"/>
+        </w:tabs>
+        <w:rPr>
+          <w:rFonts w:asciiTheme="minorHAnsi" w:eastAsiaTheme="minorEastAsia" w:hAnsiTheme="minorHAnsi" w:cstheme="minorBidi"/>
+          <w:noProof/>
+          <w:sz w:val="22"/>
+          <w:szCs w:val="22"/>
+          <w:lang w:val="fr-CH" w:eastAsia="fr-CH"/>
+        </w:rPr>
+      </w:pPr>
+      <w:hyperlink w:anchor="_Toc508368186" w:history="1">
+        <w:r>
+          <w:rPr>
+            <w:rStyle w:val="Lienhypertexte"/>
+            <w:noProof/>
+            <w:lang w:val="fr-CH" w:eastAsia="en-US"/>
+          </w:rPr>
+          <w:t>2.1.11</w:t>
+        </w:r>
+        <w:r>
+          <w:rPr>
+            <w:rFonts w:asciiTheme="minorHAnsi" w:eastAsiaTheme="minorEastAsia" w:hAnsiTheme="minorHAnsi" w:cstheme="minorBidi"/>
+            <w:noProof/>
+            <w:sz w:val="22"/>
+            <w:szCs w:val="22"/>
+            <w:lang w:val="fr-CH" w:eastAsia="fr-CH"/>
+          </w:rPr>
+          <w:tab/>
+        </w:r>
+        <w:r>
+          <w:rPr>
+            <w:rStyle w:val="Lienhypertexte"/>
+            <w:noProof/>
+            <w:lang w:val="fr-CH" w:eastAsia="en-US"/>
+          </w:rPr>
+          <w:t>L’administrateur gère ses stocks avec son téléphone</w:t>
+        </w:r>
+        <w:r>
+          <w:rPr>
+            <w:noProof/>
+            <w:webHidden/>
+          </w:rPr>
+          <w:tab/>
+        </w:r>
+        <w:r>
+          <w:rPr>
+            <w:noProof/>
+            <w:webHidden/>
+          </w:rPr>
+          <w:fldChar w:fldCharType="begin"/>
+        </w:r>
+        <w:r>
+          <w:rPr>
+            <w:noProof/>
+            <w:webHidden/>
+          </w:rPr>
+          <w:instrText xml:space="preserve"> PAGEREF _Toc508368186 \h </w:instrText>
+        </w:r>
+        <w:r>
+          <w:rPr>
+            <w:noProof/>
+            <w:webHidden/>
+          </w:rPr>
+        </w:r>
+        <w:r>
+          <w:rPr>
+            <w:noProof/>
+            <w:webHidden/>
+          </w:rPr>
+          <w:fldChar w:fldCharType="separate"/>
+        </w:r>
+        <w:r>
+          <w:rPr>
+            <w:noProof/>
+            <w:webHidden/>
+          </w:rPr>
+          <w:t>9</w:t>
         </w:r>
         <w:r>
           <w:rPr>
@@ -679,7 +1689,7 @@
           <w:lang w:val="fr-CH" w:eastAsia="fr-CH"/>
         </w:rPr>
       </w:pPr>
-      <w:hyperlink w:anchor="_Toc508098581" w:history="1">
+      <w:hyperlink w:anchor="_Toc508368187" w:history="1">
         <w:r>
           <w:rPr>
             <w:rStyle w:val="Lienhypertexte"/>
@@ -704,7 +1714,7 @@
             <w:iCs/>
             <w:noProof/>
           </w:rPr>
-          <w:t>Stratégie de test</w:t>
+          <w:t>Concept</w:t>
         </w:r>
         <w:r>
           <w:rPr>
@@ -725,7 +1735,7 @@
             <w:noProof/>
             <w:webHidden/>
           </w:rPr>
-          <w:instrText xml:space="preserve"> PAGEREF _Toc508098581 \h </w:instrText>
+          <w:instrText xml:space="preserve"> PAGEREF _Toc508368187 \h </w:instrText>
         </w:r>
         <w:r>
           <w:rPr>
@@ -745,7 +1755,7 @@
             <w:noProof/>
             <w:webHidden/>
           </w:rPr>
-          <w:t>6</w:t>
+          <w:t>9</w:t>
         </w:r>
         <w:r>
           <w:rPr>
@@ -771,7 +1781,7 @@
           <w:lang w:val="fr-CH" w:eastAsia="fr-CH"/>
         </w:rPr>
       </w:pPr>
-      <w:hyperlink w:anchor="_Toc508098582" w:history="1">
+      <w:hyperlink w:anchor="_Toc508368188" w:history="1">
         <w:r>
           <w:rPr>
             <w:rStyle w:val="Lienhypertexte"/>
@@ -793,10 +1803,10 @@
         <w:r>
           <w:rPr>
             <w:rStyle w:val="Lienhypertexte"/>
-            <w:rFonts w:cs="Arial"/>
-            <w:noProof/>
-          </w:rPr>
-          <w:t>Risques techniques</w:t>
+            <w:iCs/>
+            <w:noProof/>
+          </w:rPr>
+          <w:t>Stratégie de test</w:t>
         </w:r>
         <w:r>
           <w:rPr>
@@ -817,7 +1827,7 @@
             <w:noProof/>
             <w:webHidden/>
           </w:rPr>
-          <w:instrText xml:space="preserve"> PAGEREF _Toc508098582 \h </w:instrText>
+          <w:instrText xml:space="preserve"> PAGEREF _Toc508368188 \h </w:instrText>
         </w:r>
         <w:r>
           <w:rPr>
@@ -837,7 +1847,7 @@
             <w:noProof/>
             <w:webHidden/>
           </w:rPr>
-          <w:t>6</w:t>
+          <w:t>9</w:t>
         </w:r>
         <w:r>
           <w:rPr>
@@ -863,7 +1873,7 @@
           <w:lang w:val="fr-CH" w:eastAsia="fr-CH"/>
         </w:rPr>
       </w:pPr>
-      <w:hyperlink w:anchor="_Toc508098583" w:history="1">
+      <w:hyperlink w:anchor="_Toc508368189" w:history="1">
         <w:r>
           <w:rPr>
             <w:rStyle w:val="Lienhypertexte"/>
@@ -885,10 +1895,10 @@
         <w:r>
           <w:rPr>
             <w:rStyle w:val="Lienhypertexte"/>
-            <w:iCs/>
-            <w:noProof/>
-          </w:rPr>
-          <w:t>Planification</w:t>
+            <w:rFonts w:cs="Arial"/>
+            <w:noProof/>
+          </w:rPr>
+          <w:t>Risques techniques</w:t>
         </w:r>
         <w:r>
           <w:rPr>
@@ -909,7 +1919,7 @@
             <w:noProof/>
             <w:webHidden/>
           </w:rPr>
-          <w:instrText xml:space="preserve"> PAGEREF _Toc508098583 \h </w:instrText>
+          <w:instrText xml:space="preserve"> PAGEREF _Toc508368189 \h </w:instrText>
         </w:r>
         <w:r>
           <w:rPr>
@@ -929,7 +1939,7 @@
             <w:noProof/>
             <w:webHidden/>
           </w:rPr>
-          <w:t>7</w:t>
+          <w:t>10</w:t>
         </w:r>
         <w:r>
           <w:rPr>
@@ -955,7 +1965,7 @@
           <w:lang w:val="fr-CH" w:eastAsia="fr-CH"/>
         </w:rPr>
       </w:pPr>
-      <w:hyperlink w:anchor="_Toc508098584" w:history="1">
+      <w:hyperlink w:anchor="_Toc508368190" w:history="1">
         <w:r>
           <w:rPr>
             <w:rStyle w:val="Lienhypertexte"/>
@@ -980,7 +1990,7 @@
             <w:iCs/>
             <w:noProof/>
           </w:rPr>
-          <w:t>Dossier de conception</w:t>
+          <w:t>Planification</w:t>
         </w:r>
         <w:r>
           <w:rPr>
@@ -1001,7 +2011,7 @@
             <w:noProof/>
             <w:webHidden/>
           </w:rPr>
-          <w:instrText xml:space="preserve"> PAGEREF _Toc508098584 \h </w:instrText>
+          <w:instrText xml:space="preserve"> PAGEREF _Toc508368190 \h </w:instrText>
         </w:r>
         <w:r>
           <w:rPr>
@@ -1021,86 +2031,11 @@
             <w:noProof/>
             <w:webHidden/>
           </w:rPr>
-          <w:t>8</w:t>
-        </w:r>
-        <w:r>
-          <w:rPr>
-            <w:noProof/>
-            <w:webHidden/>
-          </w:rPr>
-          <w:fldChar w:fldCharType="end"/>
-        </w:r>
-      </w:hyperlink>
-    </w:p>
-    <w:p>
-      <w:pPr>
-        <w:pStyle w:val="TM1"/>
-        <w:rPr>
-          <w:rFonts w:asciiTheme="minorHAnsi" w:eastAsiaTheme="minorEastAsia" w:hAnsiTheme="minorHAnsi" w:cstheme="minorBidi"/>
-          <w:sz w:val="22"/>
-          <w:szCs w:val="22"/>
-          <w:lang w:val="fr-CH" w:eastAsia="fr-CH"/>
-        </w:rPr>
-      </w:pPr>
-      <w:hyperlink w:anchor="_Toc508098585" w:history="1">
-        <w:r>
-          <w:rPr>
-            <w:rStyle w:val="Lienhypertexte"/>
-          </w:rPr>
-          <w:t>3</w:t>
-        </w:r>
-        <w:r>
-          <w:rPr>
-            <w:rFonts w:asciiTheme="minorHAnsi" w:eastAsiaTheme="minorEastAsia" w:hAnsiTheme="minorHAnsi" w:cstheme="minorBidi"/>
-            <w:sz w:val="22"/>
-            <w:szCs w:val="22"/>
-            <w:lang w:val="fr-CH" w:eastAsia="fr-CH"/>
-          </w:rPr>
-          <w:tab/>
-        </w:r>
-        <w:r>
-          <w:rPr>
-            <w:rStyle w:val="Lienhypertexte"/>
-          </w:rPr>
-          <w:t>Réalisation</w:t>
-        </w:r>
-        <w:r>
-          <w:rPr>
-            <w:webHidden/>
-          </w:rPr>
-          <w:tab/>
-        </w:r>
-        <w:r>
-          <w:rPr>
-            <w:webHidden/>
-          </w:rPr>
-          <w:fldChar w:fldCharType="begin"/>
-        </w:r>
-        <w:r>
-          <w:rPr>
-            <w:webHidden/>
-          </w:rPr>
-          <w:instrText xml:space="preserve"> PAGEREF _Toc508098585 \h </w:instrText>
-        </w:r>
-        <w:r>
-          <w:rPr>
-            <w:webHidden/>
-          </w:rPr>
-        </w:r>
-        <w:r>
-          <w:rPr>
-            <w:webHidden/>
-          </w:rPr>
-          <w:fldChar w:fldCharType="separate"/>
-        </w:r>
-        <w:r>
-          <w:rPr>
-            <w:webHidden/>
-          </w:rPr>
-          <w:t>9</w:t>
-        </w:r>
-        <w:r>
-          <w:rPr>
+          <w:t>11</w:t>
+        </w:r>
+        <w:r>
+          <w:rPr>
+            <w:noProof/>
             <w:webHidden/>
           </w:rPr>
           <w:fldChar w:fldCharType="end"/>
@@ -1122,14 +2057,14 @@
           <w:lang w:val="fr-CH" w:eastAsia="fr-CH"/>
         </w:rPr>
       </w:pPr>
-      <w:hyperlink w:anchor="_Toc508098586" w:history="1">
+      <w:hyperlink w:anchor="_Toc508368191" w:history="1">
         <w:r>
           <w:rPr>
             <w:rStyle w:val="Lienhypertexte"/>
             <w:iCs/>
             <w:noProof/>
           </w:rPr>
-          <w:t>3.1</w:t>
+          <w:t>2.6</w:t>
         </w:r>
         <w:r>
           <w:rPr>
@@ -1147,6 +2082,173 @@
             <w:iCs/>
             <w:noProof/>
           </w:rPr>
+          <w:t>Dossier de conception</w:t>
+        </w:r>
+        <w:r>
+          <w:rPr>
+            <w:noProof/>
+            <w:webHidden/>
+          </w:rPr>
+          <w:tab/>
+        </w:r>
+        <w:r>
+          <w:rPr>
+            <w:noProof/>
+            <w:webHidden/>
+          </w:rPr>
+          <w:fldChar w:fldCharType="begin"/>
+        </w:r>
+        <w:r>
+          <w:rPr>
+            <w:noProof/>
+            <w:webHidden/>
+          </w:rPr>
+          <w:instrText xml:space="preserve"> PAGEREF _Toc508368191 \h </w:instrText>
+        </w:r>
+        <w:r>
+          <w:rPr>
+            <w:noProof/>
+            <w:webHidden/>
+          </w:rPr>
+        </w:r>
+        <w:r>
+          <w:rPr>
+            <w:noProof/>
+            <w:webHidden/>
+          </w:rPr>
+          <w:fldChar w:fldCharType="separate"/>
+        </w:r>
+        <w:r>
+          <w:rPr>
+            <w:noProof/>
+            <w:webHidden/>
+          </w:rPr>
+          <w:t>12</w:t>
+        </w:r>
+        <w:r>
+          <w:rPr>
+            <w:noProof/>
+            <w:webHidden/>
+          </w:rPr>
+          <w:fldChar w:fldCharType="end"/>
+        </w:r>
+      </w:hyperlink>
+    </w:p>
+    <w:p>
+      <w:pPr>
+        <w:pStyle w:val="TM1"/>
+        <w:rPr>
+          <w:rFonts w:asciiTheme="minorHAnsi" w:eastAsiaTheme="minorEastAsia" w:hAnsiTheme="minorHAnsi" w:cstheme="minorBidi"/>
+          <w:sz w:val="22"/>
+          <w:szCs w:val="22"/>
+          <w:lang w:val="fr-CH" w:eastAsia="fr-CH"/>
+        </w:rPr>
+      </w:pPr>
+      <w:hyperlink w:anchor="_Toc508368192" w:history="1">
+        <w:r>
+          <w:rPr>
+            <w:rStyle w:val="Lienhypertexte"/>
+          </w:rPr>
+          <w:t>3</w:t>
+        </w:r>
+        <w:r>
+          <w:rPr>
+            <w:rFonts w:asciiTheme="minorHAnsi" w:eastAsiaTheme="minorEastAsia" w:hAnsiTheme="minorHAnsi" w:cstheme="minorBidi"/>
+            <w:sz w:val="22"/>
+            <w:szCs w:val="22"/>
+            <w:lang w:val="fr-CH" w:eastAsia="fr-CH"/>
+          </w:rPr>
+          <w:tab/>
+        </w:r>
+        <w:r>
+          <w:rPr>
+            <w:rStyle w:val="Lienhypertexte"/>
+          </w:rPr>
+          <w:t>Réalisation</w:t>
+        </w:r>
+        <w:r>
+          <w:rPr>
+            <w:webHidden/>
+          </w:rPr>
+          <w:tab/>
+        </w:r>
+        <w:r>
+          <w:rPr>
+            <w:webHidden/>
+          </w:rPr>
+          <w:fldChar w:fldCharType="begin"/>
+        </w:r>
+        <w:r>
+          <w:rPr>
+            <w:webHidden/>
+          </w:rPr>
+          <w:instrText xml:space="preserve"> PAGEREF _Toc508368192 \h </w:instrText>
+        </w:r>
+        <w:r>
+          <w:rPr>
+            <w:webHidden/>
+          </w:rPr>
+        </w:r>
+        <w:r>
+          <w:rPr>
+            <w:webHidden/>
+          </w:rPr>
+          <w:fldChar w:fldCharType="separate"/>
+        </w:r>
+        <w:r>
+          <w:rPr>
+            <w:webHidden/>
+          </w:rPr>
+          <w:t>13</w:t>
+        </w:r>
+        <w:r>
+          <w:rPr>
+            <w:webHidden/>
+          </w:rPr>
+          <w:fldChar w:fldCharType="end"/>
+        </w:r>
+      </w:hyperlink>
+    </w:p>
+    <w:p>
+      <w:pPr>
+        <w:pStyle w:val="TM2"/>
+        <w:tabs>
+          <w:tab w:val="left" w:pos="800"/>
+          <w:tab w:val="right" w:leader="dot" w:pos="9060"/>
+        </w:tabs>
+        <w:rPr>
+          <w:rFonts w:asciiTheme="minorHAnsi" w:eastAsiaTheme="minorEastAsia" w:hAnsiTheme="minorHAnsi" w:cstheme="minorBidi"/>
+          <w:noProof/>
+          <w:sz w:val="22"/>
+          <w:szCs w:val="22"/>
+          <w:lang w:val="fr-CH" w:eastAsia="fr-CH"/>
+        </w:rPr>
+      </w:pPr>
+      <w:hyperlink w:anchor="_Toc508368193" w:history="1">
+        <w:r>
+          <w:rPr>
+            <w:rStyle w:val="Lienhypertexte"/>
+            <w:iCs/>
+            <w:noProof/>
+          </w:rPr>
+          <w:t>3.1</w:t>
+        </w:r>
+        <w:r>
+          <w:rPr>
+            <w:rFonts w:asciiTheme="minorHAnsi" w:eastAsiaTheme="minorEastAsia" w:hAnsiTheme="minorHAnsi" w:cstheme="minorBidi"/>
+            <w:noProof/>
+            <w:sz w:val="22"/>
+            <w:szCs w:val="22"/>
+            <w:lang w:val="fr-CH" w:eastAsia="fr-CH"/>
+          </w:rPr>
+          <w:tab/>
+        </w:r>
+        <w:r>
+          <w:rPr>
+            <w:rStyle w:val="Lienhypertexte"/>
+            <w:iCs/>
+            <w:noProof/>
+          </w:rPr>
           <w:t>Dossier de réalisation</w:t>
         </w:r>
         <w:r>
@@ -1168,7 +2270,7 @@
             <w:noProof/>
             <w:webHidden/>
           </w:rPr>
-          <w:instrText xml:space="preserve"> PAGEREF _Toc508098586 \h </w:instrText>
+          <w:instrText xml:space="preserve"> PAGEREF _Toc508368193 \h </w:instrText>
         </w:r>
         <w:r>
           <w:rPr>
@@ -1188,7 +2290,7 @@
             <w:noProof/>
             <w:webHidden/>
           </w:rPr>
-          <w:t>9</w:t>
+          <w:t>13</w:t>
         </w:r>
         <w:r>
           <w:rPr>
@@ -1214,7 +2316,7 @@
           <w:lang w:val="fr-CH" w:eastAsia="fr-CH"/>
         </w:rPr>
       </w:pPr>
-      <w:hyperlink w:anchor="_Toc508098587" w:history="1">
+      <w:hyperlink w:anchor="_Toc508368194" w:history="1">
         <w:r>
           <w:rPr>
             <w:rStyle w:val="Lienhypertexte"/>
@@ -1258,7 +2360,7 @@
             <w:noProof/>
             <w:webHidden/>
           </w:rPr>
-          <w:instrText xml:space="preserve"> PAGEREF _Toc508098587 \h </w:instrText>
+          <w:instrText xml:space="preserve"> PAGEREF _Toc508368194 \h </w:instrText>
         </w:r>
         <w:r>
           <w:rPr>
@@ -1278,7 +2380,7 @@
             <w:noProof/>
             <w:webHidden/>
           </w:rPr>
-          <w:t>9</w:t>
+          <w:t>13</w:t>
         </w:r>
         <w:r>
           <w:rPr>
@@ -1304,7 +2406,7 @@
           <w:lang w:val="fr-CH" w:eastAsia="fr-CH"/>
         </w:rPr>
       </w:pPr>
-      <w:hyperlink w:anchor="_Toc508098588" w:history="1">
+      <w:hyperlink w:anchor="_Toc508368195" w:history="1">
         <w:r>
           <w:rPr>
             <w:rStyle w:val="Lienhypertexte"/>
@@ -1350,7 +2452,7 @@
             <w:noProof/>
             <w:webHidden/>
           </w:rPr>
-          <w:instrText xml:space="preserve"> PAGEREF _Toc508098588 \h </w:instrText>
+          <w:instrText xml:space="preserve"> PAGEREF _Toc508368195 \h </w:instrText>
         </w:r>
         <w:r>
           <w:rPr>
@@ -1370,7 +2472,7 @@
             <w:noProof/>
             <w:webHidden/>
           </w:rPr>
-          <w:t>10</w:t>
+          <w:t>14</w:t>
         </w:r>
         <w:r>
           <w:rPr>
@@ -1396,7 +2498,7 @@
           <w:lang w:val="fr-CH" w:eastAsia="fr-CH"/>
         </w:rPr>
       </w:pPr>
-      <w:hyperlink w:anchor="_Toc508098589" w:history="1">
+      <w:hyperlink w:anchor="_Toc508368196" w:history="1">
         <w:r>
           <w:rPr>
             <w:rStyle w:val="Lienhypertexte"/>
@@ -1442,7 +2544,7 @@
             <w:noProof/>
             <w:webHidden/>
           </w:rPr>
-          <w:instrText xml:space="preserve"> PAGEREF _Toc508098589 \h </w:instrText>
+          <w:instrText xml:space="preserve"> PAGEREF _Toc508368196 \h </w:instrText>
         </w:r>
         <w:r>
           <w:rPr>
@@ -1462,7 +2564,7 @@
             <w:noProof/>
             <w:webHidden/>
           </w:rPr>
-          <w:t>10</w:t>
+          <w:t>14</w:t>
         </w:r>
         <w:r>
           <w:rPr>
@@ -1488,7 +2590,7 @@
           <w:lang w:val="fr-CH" w:eastAsia="fr-CH"/>
         </w:rPr>
       </w:pPr>
-      <w:hyperlink w:anchor="_Toc508098590" w:history="1">
+      <w:hyperlink w:anchor="_Toc508368197" w:history="1">
         <w:r>
           <w:rPr>
             <w:rStyle w:val="Lienhypertexte"/>
@@ -1534,7 +2636,7 @@
             <w:noProof/>
             <w:webHidden/>
           </w:rPr>
-          <w:instrText xml:space="preserve"> PAGEREF _Toc508098590 \h </w:instrText>
+          <w:instrText xml:space="preserve"> PAGEREF _Toc508368197 \h </w:instrText>
         </w:r>
         <w:r>
           <w:rPr>
@@ -1554,7 +2656,7 @@
             <w:noProof/>
             <w:webHidden/>
           </w:rPr>
-          <w:t>10</w:t>
+          <w:t>14</w:t>
         </w:r>
         <w:r>
           <w:rPr>
@@ -1575,7 +2677,7 @@
           <w:lang w:val="fr-CH" w:eastAsia="fr-CH"/>
         </w:rPr>
       </w:pPr>
-      <w:hyperlink w:anchor="_Toc508098591" w:history="1">
+      <w:hyperlink w:anchor="_Toc508368198" w:history="1">
         <w:r>
           <w:rPr>
             <w:rStyle w:val="Lienhypertexte"/>
@@ -1613,7 +2715,7 @@
           <w:rPr>
             <w:webHidden/>
           </w:rPr>
-          <w:instrText xml:space="preserve"> PAGEREF _Toc508098591 \h </w:instrText>
+          <w:instrText xml:space="preserve"> PAGEREF _Toc508368198 \h </w:instrText>
         </w:r>
         <w:r>
           <w:rPr>
@@ -1630,7 +2732,7 @@
           <w:rPr>
             <w:webHidden/>
           </w:rPr>
-          <w:t>11</w:t>
+          <w:t>15</w:t>
         </w:r>
         <w:r>
           <w:rPr>
@@ -1650,7 +2752,7 @@
           <w:lang w:val="fr-CH" w:eastAsia="fr-CH"/>
         </w:rPr>
       </w:pPr>
-      <w:hyperlink w:anchor="_Toc508098592" w:history="1">
+      <w:hyperlink w:anchor="_Toc508368199" w:history="1">
         <w:r>
           <w:rPr>
             <w:rStyle w:val="Lienhypertexte"/>
@@ -1688,7 +2790,7 @@
           <w:rPr>
             <w:webHidden/>
           </w:rPr>
-          <w:instrText xml:space="preserve"> PAGEREF _Toc508098592 \h </w:instrText>
+          <w:instrText xml:space="preserve"> PAGEREF _Toc508368199 \h </w:instrText>
         </w:r>
         <w:r>
           <w:rPr>
@@ -1705,7 +2807,7 @@
           <w:rPr>
             <w:webHidden/>
           </w:rPr>
-          <w:t>12</w:t>
+          <w:t>16</w:t>
         </w:r>
         <w:r>
           <w:rPr>
@@ -1730,7 +2832,7 @@
           <w:lang w:val="fr-CH" w:eastAsia="fr-CH"/>
         </w:rPr>
       </w:pPr>
-      <w:hyperlink w:anchor="_Toc508098593" w:history="1">
+      <w:hyperlink w:anchor="_Toc508368200" w:history="1">
         <w:r>
           <w:rPr>
             <w:rStyle w:val="Lienhypertexte"/>
@@ -1776,7 +2878,7 @@
             <w:noProof/>
             <w:webHidden/>
           </w:rPr>
-          <w:instrText xml:space="preserve"> PAGEREF _Toc508098593 \h </w:instrText>
+          <w:instrText xml:space="preserve"> PAGEREF _Toc508368200 \h </w:instrText>
         </w:r>
         <w:r>
           <w:rPr>
@@ -1796,7 +2898,7 @@
             <w:noProof/>
             <w:webHidden/>
           </w:rPr>
-          <w:t>12</w:t>
+          <w:t>16</w:t>
         </w:r>
         <w:r>
           <w:rPr>
@@ -1822,7 +2924,7 @@
           <w:lang w:val="fr-CH" w:eastAsia="fr-CH"/>
         </w:rPr>
       </w:pPr>
-      <w:hyperlink w:anchor="_Toc508098594" w:history="1">
+      <w:hyperlink w:anchor="_Toc508368201" w:history="1">
         <w:r>
           <w:rPr>
             <w:rStyle w:val="Lienhypertexte"/>
@@ -1868,7 +2970,7 @@
             <w:noProof/>
             <w:webHidden/>
           </w:rPr>
-          <w:instrText xml:space="preserve"> PAGEREF _Toc508098594 \h </w:instrText>
+          <w:instrText xml:space="preserve"> PAGEREF _Toc508368201 \h </w:instrText>
         </w:r>
         <w:r>
           <w:rPr>
@@ -1888,7 +2990,7 @@
             <w:noProof/>
             <w:webHidden/>
           </w:rPr>
-          <w:t>12</w:t>
+          <w:t>16</w:t>
         </w:r>
         <w:r>
           <w:rPr>
@@ -1914,7 +3016,7 @@
           <w:lang w:val="fr-CH" w:eastAsia="fr-CH"/>
         </w:rPr>
       </w:pPr>
-      <w:hyperlink w:anchor="_Toc508098595" w:history="1">
+      <w:hyperlink w:anchor="_Toc508368202" w:history="1">
         <w:r>
           <w:rPr>
             <w:rStyle w:val="Lienhypertexte"/>
@@ -1960,7 +3062,7 @@
             <w:noProof/>
             <w:webHidden/>
           </w:rPr>
-          <w:instrText xml:space="preserve"> PAGEREF _Toc508098595 \h </w:instrText>
+          <w:instrText xml:space="preserve"> PAGEREF _Toc508368202 \h </w:instrText>
         </w:r>
         <w:r>
           <w:rPr>
@@ -1980,7 +3082,7 @@
             <w:noProof/>
             <w:webHidden/>
           </w:rPr>
-          <w:t>12</w:t>
+          <w:t>16</w:t>
         </w:r>
         <w:r>
           <w:rPr>
@@ -2006,7 +3108,7 @@
           <w:lang w:val="fr-CH" w:eastAsia="fr-CH"/>
         </w:rPr>
       </w:pPr>
-      <w:hyperlink w:anchor="_Toc508098596" w:history="1">
+      <w:hyperlink w:anchor="_Toc508368203" w:history="1">
         <w:r>
           <w:rPr>
             <w:rStyle w:val="Lienhypertexte"/>
@@ -2052,7 +3154,7 @@
             <w:noProof/>
             <w:webHidden/>
           </w:rPr>
-          <w:instrText xml:space="preserve"> PAGEREF _Toc508098596 \h </w:instrText>
+          <w:instrText xml:space="preserve"> PAGEREF _Toc508368203 \h </w:instrText>
         </w:r>
         <w:r>
           <w:rPr>
@@ -2072,7 +3174,7 @@
             <w:noProof/>
             <w:webHidden/>
           </w:rPr>
-          <w:t>12</w:t>
+          <w:t>16</w:t>
         </w:r>
         <w:r>
           <w:rPr>
@@ -2098,7 +3200,7 @@
           <w:lang w:val="fr-CH" w:eastAsia="fr-CH"/>
         </w:rPr>
       </w:pPr>
-      <w:hyperlink w:anchor="_Toc508098597" w:history="1">
+      <w:hyperlink w:anchor="_Toc508368204" w:history="1">
         <w:r>
           <w:rPr>
             <w:rStyle w:val="Lienhypertexte"/>
@@ -2144,7 +3246,7 @@
             <w:noProof/>
             <w:webHidden/>
           </w:rPr>
-          <w:instrText xml:space="preserve"> PAGEREF _Toc508098597 \h </w:instrText>
+          <w:instrText xml:space="preserve"> PAGEREF _Toc508368204 \h </w:instrText>
         </w:r>
         <w:r>
           <w:rPr>
@@ -2164,7 +3266,7 @@
             <w:noProof/>
             <w:webHidden/>
           </w:rPr>
-          <w:t>12</w:t>
+          <w:t>16</w:t>
         </w:r>
         <w:r>
           <w:rPr>
@@ -2190,7 +3292,7 @@
           <w:lang w:val="fr-CH" w:eastAsia="fr-CH"/>
         </w:rPr>
       </w:pPr>
-      <w:hyperlink w:anchor="_Toc508098598" w:history="1">
+      <w:hyperlink w:anchor="_Toc508368205" w:history="1">
         <w:r>
           <w:rPr>
             <w:rStyle w:val="Lienhypertexte"/>
@@ -2236,7 +3338,7 @@
             <w:noProof/>
             <w:webHidden/>
           </w:rPr>
-          <w:instrText xml:space="preserve"> PAGEREF _Toc508098598 \h </w:instrText>
+          <w:instrText xml:space="preserve"> PAGEREF _Toc508368205 \h </w:instrText>
         </w:r>
         <w:r>
           <w:rPr>
@@ -2256,7 +3358,7 @@
             <w:noProof/>
             <w:webHidden/>
           </w:rPr>
-          <w:t>13</w:t>
+          <w:t>17</w:t>
         </w:r>
         <w:r>
           <w:rPr>
@@ -2322,14 +3424,16 @@
       </w:r>
     </w:p>
     <w:p>
-      <w:pPr>
+      <w:r>
         <w:rPr>
           <w:bCs/>
           <w:i/>
           <w:color w:val="FF0000"/>
           <w:sz w:val="20"/>
         </w:rPr>
-      </w:pPr>
+        <w:t xml:space="preserve">De plus, en fonction du type de </w:t>
+      </w:r>
+      <w:proofErr w:type="gramStart"/>
       <w:r>
         <w:rPr>
           <w:bCs/>
@@ -2337,9 +3441,9 @@
           <w:color w:val="FF0000"/>
           <w:sz w:val="20"/>
         </w:rPr>
-        <w:t xml:space="preserve">De plus, en fonction du type de </w:t>
-      </w:r>
-      <w:proofErr w:type="gramStart"/>
+        <w:t>projet,  il</w:t>
+      </w:r>
+      <w:proofErr w:type="gramEnd"/>
       <w:r>
         <w:rPr>
           <w:bCs/>
@@ -2347,20 +3451,8 @@
           <w:color w:val="FF0000"/>
           <w:sz w:val="20"/>
         </w:rPr>
-        <w:t>projet,  il</w:t>
-      </w:r>
-      <w:proofErr w:type="gramEnd"/>
-      <w:r>
-        <w:rPr>
-          <w:bCs/>
-          <w:i/>
-          <w:color w:val="FF0000"/>
-          <w:sz w:val="20"/>
-        </w:rPr>
         <w:t xml:space="preserve"> est tout à fait possible que certains chapitres ou paragraphes n’aient aucun sens. Dans ce cas il est recommandé de les retirer du document pour éviter de l’alourdir inutilement.  </w:t>
       </w:r>
-    </w:p>
-    <w:p>
       <w:r>
         <w:br w:type="page"/>
       </w:r>
@@ -2369,7 +3461,7 @@
       <w:pPr>
         <w:pStyle w:val="Titre1"/>
       </w:pPr>
-      <w:bookmarkStart w:id="0" w:name="_Toc508098575"/>
+      <w:bookmarkStart w:id="0" w:name="_Toc508368170"/>
       <w:r>
         <w:lastRenderedPageBreak/>
         <w:t>Analyse prél</w:t>
@@ -2390,7 +3482,7 @@
           <w:iCs/>
         </w:rPr>
       </w:pPr>
-      <w:bookmarkStart w:id="1" w:name="_Toc508098576"/>
+      <w:bookmarkStart w:id="1" w:name="_Toc508368171"/>
       <w:r>
         <w:rPr>
           <w:i w:val="0"/>
@@ -2410,7 +3502,13 @@
     <w:p/>
     <w:p>
       <w:r>
-        <w:t xml:space="preserve">Pour ce projet je vais créer un site d’e-commerce qui servira à mettre en vente des habits, des chaussures et des sacs. Pour le site, je vais partir d’un </w:t>
+        <w:t xml:space="preserve">Pour ce projet je vais créer un site d’e-commerce qui servira à mettre en vente des habits, des chaussures et des sacs. Pour </w:t>
+      </w:r>
+      <w:r>
+        <w:t>la partie graphique du site</w:t>
+      </w:r>
+      <w:r>
+        <w:t xml:space="preserve">, je vais partir d’un </w:t>
       </w:r>
       <w:proofErr w:type="spellStart"/>
       <w:r>
@@ -2426,13 +3524,33 @@
       </w:r>
       <w:proofErr w:type="spellEnd"/>
       <w:r>
-        <w:t xml:space="preserve"> (librairie permettant de créer des sites </w:t>
+        <w:t xml:space="preserve"> (</w:t>
+      </w:r>
+      <w:proofErr w:type="spellStart"/>
+      <w:r>
+        <w:t>framework</w:t>
+      </w:r>
+      <w:proofErr w:type="spellEnd"/>
+      <w:r>
+        <w:t xml:space="preserve"> </w:t>
+      </w:r>
+      <w:r>
+        <w:t xml:space="preserve">permettant de créer des sites </w:t>
       </w:r>
       <w:r>
         <w:t>qui s’adapte à la taille de l’écran</w:t>
       </w:r>
       <w:r>
-        <w:t xml:space="preserve">) que j’ai trouvé sur internet (la source est en fin de document). Ce projet me permettra de me perfectionner avec le </w:t>
+        <w:t xml:space="preserve"> sur </w:t>
+      </w:r>
+      <w:r>
+        <w:t>lequel on en visionne un</w:t>
+      </w:r>
+      <w:r>
+        <w:t>) que j’ai trouvé sur internet. Ce projet me permettra de me perfection</w:t>
+      </w:r>
+      <w:r>
+        <w:t xml:space="preserve">ner avec le </w:t>
       </w:r>
       <w:proofErr w:type="spellStart"/>
       <w:r>
@@ -2440,13 +3558,62 @@
       </w:r>
       <w:proofErr w:type="spellEnd"/>
       <w:r>
-        <w:t xml:space="preserve">, le SQL, l’HTML et le CSS. </w:t>
+        <w:t xml:space="preserve">, le SQL, l’HTML, </w:t>
+      </w:r>
+      <w:r>
+        <w:t>CSS</w:t>
+      </w:r>
+      <w:r>
+        <w:t xml:space="preserve"> et le </w:t>
+      </w:r>
+      <w:proofErr w:type="spellStart"/>
+      <w:r>
+        <w:t>framework</w:t>
+      </w:r>
+      <w:proofErr w:type="spellEnd"/>
+      <w:r>
+        <w:t xml:space="preserve"> </w:t>
+      </w:r>
+      <w:proofErr w:type="spellStart"/>
+      <w:r>
+        <w:t>ionic</w:t>
+      </w:r>
+      <w:proofErr w:type="spellEnd"/>
+      <w:r>
+        <w:t xml:space="preserve"> (permet de créer des applications pour mobile</w:t>
+      </w:r>
+      <w:r>
+        <w:t>s</w:t>
+      </w:r>
+      <w:r>
+        <w:t>)</w:t>
+      </w:r>
+      <w:r>
+        <w:t xml:space="preserve">. </w:t>
       </w:r>
     </w:p>
     <w:p/>
     <w:p>
       <w:r>
-        <w:t>En plus de ça, M. Carrel veut que j’implémente une petite application sur mobile qui permettra de visualiser le stock d’un produit. Cette action se fera à l’aide d’un champ qui permettra d’entrer un numéro d’article, l’action retournera le nombre disponible d’article dans le stock.</w:t>
+        <w:t>En plus de ça, M. Carrel veut que j’implémente une petite application sur mobile qui permettra de visualiser le stock d’un produit. Cette action se fera à l’aide d’un champ qui permettra</w:t>
+      </w:r>
+      <w:r>
+        <w:t xml:space="preserve"> d’entrer un numéro d’article, ensuite elle</w:t>
+      </w:r>
+      <w:r>
+        <w:t xml:space="preserve"> retournera le nombre d’article</w:t>
+      </w:r>
+      <w:r>
+        <w:t xml:space="preserve"> </w:t>
+      </w:r>
+      <w:r>
+        <w:t>disponible</w:t>
+      </w:r>
+      <w:r>
+        <w:t xml:space="preserve"> </w:t>
+      </w:r>
+      <w:r>
+        <w:t>dans le stock.</w:t>
       </w:r>
     </w:p>
     <w:p>
@@ -2457,7 +3624,7 @@
           <w:iCs/>
         </w:rPr>
       </w:pPr>
-      <w:bookmarkStart w:id="2" w:name="_Toc508098577"/>
+      <w:bookmarkStart w:id="2" w:name="_Toc508368172"/>
       <w:r>
         <w:rPr>
           <w:i w:val="0"/>
@@ -2950,9 +4117,6 @@
     <w:p>
       <w:pPr>
         <w:rPr>
-          <w:i/>
-          <w:iCs/>
-          <w:color w:val="FF0000"/>
           <w:szCs w:val="14"/>
         </w:rPr>
       </w:pPr>
@@ -2968,6 +4132,31 @@
     </w:p>
     <w:p>
       <w:pPr>
+        <w:pStyle w:val="Titre2"/>
+        <w:rPr>
+          <w:i w:val="0"/>
+          <w:iCs/>
+        </w:rPr>
+      </w:pPr>
+      <w:bookmarkStart w:id="3" w:name="_Toc508368173"/>
+      <w:r>
+        <w:rPr>
+          <w:i w:val="0"/>
+          <w:iCs/>
+        </w:rPr>
+        <w:t>Planification</w:t>
+      </w:r>
+      <w:r>
+        <w:rPr>
+          <w:i w:val="0"/>
+          <w:iCs/>
+        </w:rPr>
+        <w:t xml:space="preserve"> initiale</w:t>
+      </w:r>
+      <w:bookmarkEnd w:id="3"/>
+    </w:p>
+    <w:p>
+      <w:pPr>
         <w:rPr>
           <w:szCs w:val="14"/>
         </w:rPr>
@@ -2975,56 +4164,45 @@
     </w:p>
     <w:p>
       <w:pPr>
-        <w:pStyle w:val="Titre2"/>
-        <w:rPr>
-          <w:i w:val="0"/>
-          <w:iCs/>
-        </w:rPr>
-      </w:pPr>
-      <w:r>
-        <w:rPr>
+        <w:rPr>
+          <w:iCs/>
           <w:szCs w:val="14"/>
         </w:rPr>
-        <w:br w:type="page"/>
-      </w:r>
-      <w:bookmarkStart w:id="3" w:name="_Toc508098578"/>
-      <w:r>
-        <w:rPr>
-          <w:i w:val="0"/>
-          <w:iCs/>
-        </w:rPr>
-        <w:lastRenderedPageBreak/>
-        <w:t>Planification</w:t>
-      </w:r>
-      <w:r>
-        <w:rPr>
-          <w:i w:val="0"/>
-          <w:iCs/>
-        </w:rPr>
-        <w:t xml:space="preserve"> initiale</w:t>
-      </w:r>
-      <w:bookmarkEnd w:id="3"/>
-    </w:p>
-    <w:p>
-      <w:pPr>
-        <w:rPr>
+      </w:pPr>
+      <w:r>
+        <w:rPr>
+          <w:iCs/>
           <w:szCs w:val="14"/>
         </w:rPr>
-      </w:pPr>
-    </w:p>
-    <w:p>
-      <w:pPr>
+        <w:t xml:space="preserve">Le projet a débuté la première semaine après la rentrée </w:t>
+      </w:r>
+      <w:r>
         <w:rPr>
           <w:iCs/>
           <w:szCs w:val="14"/>
         </w:rPr>
-      </w:pPr>
+        <w:t>de</w:t>
+      </w:r>
       <w:r>
         <w:rPr>
           <w:iCs/>
           <w:szCs w:val="14"/>
         </w:rPr>
-        <w:t>Le projet a débuté la première semaine après la rentrée des stages à savoir le jeudi 1</w:t>
+        <w:t xml:space="preserve"> stage</w:t>
+      </w:r>
+      <w:r>
+        <w:rPr>
+          <w:iCs/>
+          <w:szCs w:val="14"/>
+        </w:rPr>
+        <w:t>,</w:t>
+      </w:r>
+      <w:r>
+        <w:rPr>
+          <w:iCs/>
+          <w:szCs w:val="14"/>
+        </w:rPr>
+        <w:t xml:space="preserve"> le jeudi 1</w:t>
       </w:r>
       <w:r>
         <w:rPr>
@@ -3039,32 +4217,46 @@
           <w:iCs/>
           <w:szCs w:val="14"/>
         </w:rPr>
-        <w:t xml:space="preserve"> février 2018. Nous devrons rendre vraisemblablement le projet une semaine avant la semaine COM, le vendredi 20 avril 2018.</w:t>
-      </w:r>
-    </w:p>
-    <w:p>
-      <w:pPr>
-        <w:rPr>
+        <w:t xml:space="preserve"> février 2018. Nous devrons rendre vraisemblablement le projet</w:t>
+      </w:r>
+      <w:r>
+        <w:rPr>
+          <w:iCs/>
           <w:szCs w:val="14"/>
         </w:rPr>
-      </w:pPr>
-    </w:p>
-    <w:p>
-      <w:pPr>
-        <w:rPr>
-          <w:i/>
-          <w:iCs/>
-          <w:color w:val="FF0000"/>
+        <w:t xml:space="preserve"> ainsi que sa documentation</w:t>
+      </w:r>
+      <w:r>
+        <w:rPr>
+          <w:iCs/>
           <w:szCs w:val="14"/>
         </w:rPr>
-      </w:pPr>
-      <w:r>
-        <w:rPr>
-          <w:i/>
-          <w:iCs/>
-          <w:color w:val="FF0000"/>
+        <w:t xml:space="preserve"> une semaine avant la semaine COM, le vendredi 20 avril 2018.</w:t>
+      </w:r>
+    </w:p>
+    <w:p>
+      <w:pPr>
+        <w:rPr>
           <w:szCs w:val="14"/>
         </w:rPr>
+      </w:pPr>
+    </w:p>
+    <w:p>
+      <w:pPr>
+        <w:rPr>
+          <w:i/>
+          <w:iCs/>
+          <w:color w:val="FF0000"/>
+          <w:szCs w:val="14"/>
+        </w:rPr>
+      </w:pPr>
+      <w:r>
+        <w:rPr>
+          <w:i/>
+          <w:iCs/>
+          <w:color w:val="FF0000"/>
+          <w:szCs w:val="14"/>
+        </w:rPr>
         <w:t xml:space="preserve">Ce chapitre montre la planification </w:t>
       </w:r>
       <w:r>
@@ -3151,7 +4343,7 @@
       <w:pPr>
         <w:pStyle w:val="Titre1"/>
       </w:pPr>
-      <w:bookmarkStart w:id="4" w:name="_Toc508098579"/>
+      <w:bookmarkStart w:id="4" w:name="_Toc508368174"/>
       <w:r>
         <w:t>Analyse</w:t>
       </w:r>
@@ -3197,9 +4389,6 @@
       </w:r>
       <w:proofErr w:type="spellEnd"/>
       <w:r>
-        <w:t xml:space="preserve"> (permet de faire des sites s’adaptant à la taille d’un écran)</w:t>
-      </w:r>
-      <w:r>
         <w:t xml:space="preserve">. </w:t>
       </w:r>
       <w:r>
@@ -3239,7 +4428,13 @@
         <w:t>disponible</w:t>
       </w:r>
       <w:r>
-        <w:t xml:space="preserve">, on pourra les articles </w:t>
+        <w:t xml:space="preserve">, on pourra </w:t>
+      </w:r>
+      <w:r>
+        <w:t xml:space="preserve">trier </w:t>
+      </w:r>
+      <w:r>
+        <w:t xml:space="preserve">les articles </w:t>
       </w:r>
       <w:r>
         <w:t>par catégories</w:t>
@@ -3248,13 +4443,31 @@
         <w:t xml:space="preserve">, </w:t>
       </w:r>
       <w:r>
-        <w:t xml:space="preserve">afficher les habits, les chaussures ou les sacs à dos. </w:t>
+        <w:t>afficher les habits, les chaussures ou les sacs à dos</w:t>
+      </w:r>
+      <w:r>
+        <w:t xml:space="preserve"> séparément</w:t>
+      </w:r>
+      <w:r>
+        <w:t xml:space="preserve">. </w:t>
       </w:r>
     </w:p>
     <w:p/>
     <w:p>
       <w:r>
-        <w:t>On pourra se connecter et s’inscrire pour pouvoir mettre des articles dans notre panier personnel.</w:t>
+        <w:t>On pourra s</w:t>
+      </w:r>
+      <w:r>
+        <w:t>’y</w:t>
+      </w:r>
+      <w:r>
+        <w:t xml:space="preserve"> connecter et s’</w:t>
+      </w:r>
+      <w:r>
+        <w:t xml:space="preserve">y </w:t>
+      </w:r>
+      <w:r>
+        <w:t>inscrire pour pouvoir mettre des articles dans notre panier personnel.</w:t>
       </w:r>
     </w:p>
     <w:p/>
@@ -3280,17 +4493,16 @@
     <w:p/>
     <w:p/>
     <w:p/>
-    <w:p/>
-    <w:p/>
-    <w:p/>
     <w:p>
       <w:pPr>
         <w:pStyle w:val="Titre2"/>
       </w:pPr>
+      <w:bookmarkStart w:id="5" w:name="_Toc508368175"/>
       <w:r>
         <w:lastRenderedPageBreak/>
         <w:t>Use cases / scénarios</w:t>
       </w:r>
+      <w:bookmarkEnd w:id="5"/>
     </w:p>
     <w:p/>
     <w:p>
@@ -3300,12 +4512,14 @@
           <w:lang w:val="fr-CH" w:eastAsia="en-US"/>
         </w:rPr>
       </w:pPr>
+      <w:bookmarkStart w:id="6" w:name="_Toc508368176"/>
       <w:r>
         <w:rPr>
           <w:lang w:val="fr-CH" w:eastAsia="en-US"/>
         </w:rPr>
         <w:t>L’utilisateur clique dans la catégorie habit</w:t>
       </w:r>
+      <w:bookmarkEnd w:id="6"/>
     </w:p>
     <w:tbl>
       <w:tblPr>
@@ -3492,12 +4706,14 @@
           <w:lang w:val="fr-CH" w:eastAsia="en-US"/>
         </w:rPr>
       </w:pPr>
+      <w:bookmarkStart w:id="7" w:name="_Toc508368177"/>
       <w:r>
         <w:rPr>
           <w:lang w:val="fr-CH" w:eastAsia="en-US"/>
         </w:rPr>
         <w:t>L’utilisateur clique dans la catégorie chaussure</w:t>
       </w:r>
+      <w:bookmarkEnd w:id="7"/>
     </w:p>
     <w:tbl>
       <w:tblPr>
@@ -3684,12 +4900,14 @@
           <w:lang w:val="fr-CH" w:eastAsia="en-US"/>
         </w:rPr>
       </w:pPr>
+      <w:bookmarkStart w:id="8" w:name="_Toc508368178"/>
       <w:r>
         <w:rPr>
           <w:lang w:val="fr-CH" w:eastAsia="en-US"/>
         </w:rPr>
         <w:t>L’utilisateur clique dans la catégorie sac</w:t>
       </w:r>
+      <w:bookmarkEnd w:id="8"/>
     </w:p>
     <w:tbl>
       <w:tblPr>
@@ -3878,12 +5096,14 @@
           <w:lang w:val="fr-CH" w:eastAsia="en-US"/>
         </w:rPr>
       </w:pPr>
+      <w:bookmarkStart w:id="9" w:name="_Toc508368179"/>
       <w:r>
         <w:rPr>
           <w:lang w:val="fr-CH" w:eastAsia="en-US"/>
         </w:rPr>
         <w:t>L’utilisateur change de catégorie</w:t>
       </w:r>
+      <w:bookmarkEnd w:id="9"/>
     </w:p>
     <w:tbl>
       <w:tblPr>
@@ -4125,11 +5345,19 @@
           <w:lang w:val="fr-CH" w:eastAsia="en-US"/>
         </w:rPr>
       </w:pPr>
+      <w:bookmarkStart w:id="10" w:name="_Toc508368180"/>
       <w:r>
         <w:rPr>
           <w:lang w:val="fr-CH" w:eastAsia="en-US"/>
         </w:rPr>
-        <w:t xml:space="preserve">L’utilisateur clique sur le panier en n’étant pas connecté sur le site </w:t>
+        <w:t>L’utilisateur clique sur le panier en n’étant pas connecté sur le site</w:t>
+      </w:r>
+      <w:bookmarkEnd w:id="10"/>
+      <w:r>
+        <w:rPr>
+          <w:lang w:val="fr-CH" w:eastAsia="en-US"/>
+        </w:rPr>
+        <w:t xml:space="preserve"> </w:t>
       </w:r>
     </w:p>
     <w:tbl>
@@ -4328,12 +5556,20 @@
           <w:lang w:val="fr-CH" w:eastAsia="en-US"/>
         </w:rPr>
       </w:pPr>
+      <w:bookmarkStart w:id="11" w:name="_Toc508368181"/>
       <w:r>
         <w:rPr>
           <w:lang w:val="fr-CH" w:eastAsia="en-US"/>
         </w:rPr>
         <w:lastRenderedPageBreak/>
-        <w:t xml:space="preserve">L’utilisateur clique sur le panier en étant connecté sur le site </w:t>
+        <w:t>L’utilisateur clique sur le panier en étant connecté sur le site</w:t>
+      </w:r>
+      <w:bookmarkEnd w:id="11"/>
+      <w:r>
+        <w:rPr>
+          <w:lang w:val="fr-CH" w:eastAsia="en-US"/>
+        </w:rPr>
+        <w:t xml:space="preserve"> </w:t>
       </w:r>
     </w:p>
     <w:tbl>
@@ -4523,11 +5759,19 @@
           <w:lang w:val="fr-CH" w:eastAsia="en-US"/>
         </w:rPr>
       </w:pPr>
+      <w:bookmarkStart w:id="12" w:name="_Toc508368182"/>
       <w:r>
         <w:rPr>
           <w:lang w:val="fr-CH" w:eastAsia="en-US"/>
         </w:rPr>
-        <w:t xml:space="preserve">L’utilisateur ajoute un article dans le panier en étant connecté </w:t>
+        <w:t>L’utilisateur ajoute un article dans le panier en étant connecté</w:t>
+      </w:r>
+      <w:bookmarkEnd w:id="12"/>
+      <w:r>
+        <w:rPr>
+          <w:lang w:val="fr-CH" w:eastAsia="en-US"/>
+        </w:rPr>
+        <w:t xml:space="preserve"> </w:t>
       </w:r>
     </w:p>
     <w:tbl>
@@ -4974,11 +6218,19 @@
           <w:lang w:val="fr-CH" w:eastAsia="en-US"/>
         </w:rPr>
       </w:pPr>
+      <w:bookmarkStart w:id="13" w:name="_Toc508368183"/>
       <w:r>
         <w:rPr>
           <w:lang w:val="fr-CH" w:eastAsia="en-US"/>
         </w:rPr>
-        <w:t xml:space="preserve">L’utilisateur ajoute un article dans le panier sans être connecté </w:t>
+        <w:t>L’utilisateur ajoute un article dans le panier sans être connecté</w:t>
+      </w:r>
+      <w:bookmarkEnd w:id="13"/>
+      <w:r>
+        <w:rPr>
+          <w:lang w:val="fr-CH" w:eastAsia="en-US"/>
+        </w:rPr>
+        <w:t xml:space="preserve"> </w:t>
       </w:r>
     </w:p>
     <w:tbl>
@@ -5447,6 +6699,7 @@
           <w:lang w:val="fr-CH" w:eastAsia="en-US"/>
         </w:rPr>
       </w:pPr>
+      <w:bookmarkStart w:id="14" w:name="_Toc508368184"/>
       <w:r>
         <w:rPr>
           <w:lang w:val="fr-CH" w:eastAsia="en-US"/>
@@ -5454,6 +6707,7 @@
         <w:lastRenderedPageBreak/>
         <w:t>L’utilisateur affiche les autres images d’un article</w:t>
       </w:r>
+      <w:bookmarkEnd w:id="14"/>
       <w:r>
         <w:rPr>
           <w:lang w:val="fr-CH" w:eastAsia="en-US"/>
@@ -5757,11 +7011,19 @@
           <w:lang w:val="fr-CH" w:eastAsia="en-US"/>
         </w:rPr>
       </w:pPr>
+      <w:bookmarkStart w:id="15" w:name="_Toc508368185"/>
       <w:r>
         <w:rPr>
           <w:lang w:val="fr-CH" w:eastAsia="en-US"/>
         </w:rPr>
-        <w:t xml:space="preserve">L’administrateur veut administrer ses stocks </w:t>
+        <w:t>L’administrateur veut administrer ses stocks</w:t>
+      </w:r>
+      <w:bookmarkEnd w:id="15"/>
+      <w:r>
+        <w:rPr>
+          <w:lang w:val="fr-CH" w:eastAsia="en-US"/>
+        </w:rPr>
+        <w:t xml:space="preserve"> </w:t>
       </w:r>
       <w:r>
         <w:rPr>
@@ -6066,12 +7328,14 @@
           <w:lang w:val="fr-CH" w:eastAsia="en-US"/>
         </w:rPr>
       </w:pPr>
+      <w:bookmarkStart w:id="16" w:name="_Toc508368186"/>
       <w:r>
         <w:rPr>
           <w:lang w:val="fr-CH" w:eastAsia="en-US"/>
         </w:rPr>
         <w:t>L’administrateur gère ses stocks avec son téléphone</w:t>
       </w:r>
+      <w:bookmarkEnd w:id="16"/>
       <w:r>
         <w:rPr>
           <w:lang w:val="fr-CH" w:eastAsia="en-US"/>
@@ -6320,9 +7584,7 @@
           <w:iCs/>
         </w:rPr>
       </w:pPr>
-      <w:bookmarkStart w:id="5" w:name="_Toc508098580"/>
-      <w:bookmarkStart w:id="6" w:name="_GoBack"/>
-      <w:bookmarkEnd w:id="6"/>
+      <w:bookmarkStart w:id="17" w:name="_Toc508368187"/>
       <w:r>
         <w:rPr>
           <w:i w:val="0"/>
@@ -6330,7 +7592,7 @@
         </w:rPr>
         <w:t>Concept</w:t>
       </w:r>
-      <w:bookmarkEnd w:id="5"/>
+      <w:bookmarkEnd w:id="17"/>
     </w:p>
     <w:p>
       <w:pPr>
@@ -6727,8 +7989,8 @@
           <w:iCs/>
         </w:rPr>
       </w:pPr>
-      <w:bookmarkStart w:id="7" w:name="_Toc71691012"/>
-      <w:bookmarkStart w:id="8" w:name="_Toc508098581"/>
+      <w:bookmarkStart w:id="18" w:name="_Toc71691012"/>
+      <w:bookmarkStart w:id="19" w:name="_Toc508368188"/>
       <w:r>
         <w:rPr>
           <w:i w:val="0"/>
@@ -6736,8 +7998,8 @@
         </w:rPr>
         <w:t>Stratégie de test</w:t>
       </w:r>
-      <w:bookmarkEnd w:id="7"/>
-      <w:bookmarkEnd w:id="8"/>
+      <w:bookmarkEnd w:id="18"/>
+      <w:bookmarkEnd w:id="19"/>
     </w:p>
     <w:p>
       <w:pPr>
@@ -7134,9 +8396,9 @@
           <w:iCs/>
         </w:rPr>
       </w:pPr>
-      <w:bookmarkStart w:id="9" w:name="_Toc25553310"/>
-      <w:bookmarkStart w:id="10" w:name="_Toc71691015"/>
-      <w:bookmarkStart w:id="11" w:name="_Toc508098582"/>
+      <w:bookmarkStart w:id="20" w:name="_Toc25553310"/>
+      <w:bookmarkStart w:id="21" w:name="_Toc71691015"/>
+      <w:bookmarkStart w:id="22" w:name="_Toc508368189"/>
       <w:r>
         <w:rPr>
           <w:rFonts w:cs="Arial"/>
@@ -7149,9 +8411,9 @@
         </w:rPr>
         <w:t>isques techniques</w:t>
       </w:r>
-      <w:bookmarkEnd w:id="9"/>
-      <w:bookmarkEnd w:id="10"/>
-      <w:bookmarkEnd w:id="11"/>
+      <w:bookmarkEnd w:id="20"/>
+      <w:bookmarkEnd w:id="21"/>
+      <w:bookmarkEnd w:id="22"/>
     </w:p>
     <w:p>
       <w:pPr>
@@ -7269,7 +8531,7 @@
           <w:iCs/>
         </w:rPr>
       </w:pPr>
-      <w:bookmarkStart w:id="12" w:name="_Toc508098583"/>
+      <w:bookmarkStart w:id="23" w:name="_Toc508368190"/>
       <w:r>
         <w:rPr>
           <w:i w:val="0"/>
@@ -7278,7 +8540,7 @@
         <w:lastRenderedPageBreak/>
         <w:t>Planification</w:t>
       </w:r>
-      <w:bookmarkEnd w:id="12"/>
+      <w:bookmarkEnd w:id="23"/>
     </w:p>
     <w:p/>
     <w:p>
@@ -7589,9 +8851,9 @@
           <w:iCs/>
         </w:rPr>
       </w:pPr>
-      <w:bookmarkStart w:id="13" w:name="_Toc25553314"/>
-      <w:bookmarkStart w:id="14" w:name="_Toc71691019"/>
-      <w:bookmarkStart w:id="15" w:name="_Toc508098584"/>
+      <w:bookmarkStart w:id="24" w:name="_Toc25553314"/>
+      <w:bookmarkStart w:id="25" w:name="_Toc71691019"/>
+      <w:bookmarkStart w:id="26" w:name="_Toc508368191"/>
       <w:r>
         <w:rPr>
           <w:i w:val="0"/>
@@ -7600,9 +8862,9 @@
         <w:lastRenderedPageBreak/>
         <w:t>Dossier de conception</w:t>
       </w:r>
-      <w:bookmarkEnd w:id="13"/>
-      <w:bookmarkEnd w:id="14"/>
-      <w:bookmarkEnd w:id="15"/>
+      <w:bookmarkEnd w:id="24"/>
+      <w:bookmarkEnd w:id="25"/>
+      <w:bookmarkEnd w:id="26"/>
     </w:p>
     <w:p>
       <w:pPr>
@@ -7851,35 +9113,57 @@
         <w:rPr>
           <w:rFonts w:cs="Arial"/>
         </w:rPr>
-        <w:t xml:space="preserve"> les fichiers étaient mis sur le disque local </w:t>
-      </w:r>
-      <w:proofErr w:type="gramStart"/>
+        <w:t xml:space="preserve"> les fichiers étaient mis sur le disque local C:</w:t>
+      </w:r>
       <w:r>
         <w:rPr>
           <w:rFonts w:cs="Arial"/>
         </w:rPr>
-        <w:t>C:</w:t>
-      </w:r>
-      <w:proofErr w:type="gramEnd"/>
+        <w:t>\</w:t>
+      </w:r>
       <w:r>
         <w:rPr>
           <w:rFonts w:cs="Arial"/>
         </w:rPr>
         <w:t xml:space="preserve"> de ma machine au </w:t>
       </w:r>
+      <w:r>
+        <w:rPr>
+          <w:rFonts w:cs="Arial"/>
+        </w:rPr>
+        <w:t>CPNV</w:t>
+      </w:r>
+      <w:r>
+        <w:rPr>
+          <w:rFonts w:cs="Arial"/>
+        </w:rPr>
+        <w:t xml:space="preserve"> dans le dossier de </w:t>
+      </w:r>
       <w:proofErr w:type="spellStart"/>
       <w:r>
         <w:rPr>
           <w:rFonts w:cs="Arial"/>
         </w:rPr>
-        <w:t>cpnv</w:t>
+        <w:t>wamp</w:t>
       </w:r>
       <w:proofErr w:type="spellEnd"/>
       <w:r>
         <w:rPr>
           <w:rFonts w:cs="Arial"/>
         </w:rPr>
-        <w:t xml:space="preserve"> dans le dossier de WAMP.</w:t>
+        <w:t>,</w:t>
+      </w:r>
+      <w:r>
+        <w:rPr>
+          <w:rFonts w:cs="Arial"/>
+        </w:rPr>
+        <w:t xml:space="preserve"> puis dans www</w:t>
+      </w:r>
+      <w:r>
+        <w:rPr>
+          <w:rFonts w:cs="Arial"/>
+        </w:rPr>
+        <w:t>.</w:t>
       </w:r>
     </w:p>
     <w:p>
@@ -8321,17 +9605,17 @@
           <w:tab w:val="num" w:pos="360"/>
         </w:tabs>
       </w:pPr>
-      <w:bookmarkStart w:id="16" w:name="_Toc71703259"/>
-      <w:bookmarkStart w:id="17" w:name="_Toc508098585"/>
+      <w:bookmarkStart w:id="27" w:name="_Toc71703259"/>
+      <w:bookmarkStart w:id="28" w:name="_Toc508368192"/>
       <w:r>
         <w:lastRenderedPageBreak/>
         <w:t>R</w:t>
       </w:r>
-      <w:bookmarkEnd w:id="16"/>
+      <w:bookmarkEnd w:id="27"/>
       <w:r>
         <w:t>éalisation</w:t>
       </w:r>
-      <w:bookmarkEnd w:id="17"/>
+      <w:bookmarkEnd w:id="28"/>
     </w:p>
     <w:p>
       <w:pPr>
@@ -8341,9 +9625,9 @@
           <w:iCs/>
         </w:rPr>
       </w:pPr>
-      <w:bookmarkStart w:id="18" w:name="_Toc25553317"/>
-      <w:bookmarkStart w:id="19" w:name="_Toc71691022"/>
-      <w:bookmarkStart w:id="20" w:name="_Toc508098586"/>
+      <w:bookmarkStart w:id="29" w:name="_Toc25553317"/>
+      <w:bookmarkStart w:id="30" w:name="_Toc71691022"/>
+      <w:bookmarkStart w:id="31" w:name="_Toc508368193"/>
       <w:r>
         <w:rPr>
           <w:i w:val="0"/>
@@ -8351,12 +9635,12 @@
         </w:rPr>
         <w:t>Dossier de réalisation</w:t>
       </w:r>
-      <w:bookmarkStart w:id="21" w:name="_Toc25553318"/>
-      <w:bookmarkEnd w:id="18"/>
-      <w:bookmarkEnd w:id="19"/>
-      <w:bookmarkEnd w:id="20"/>
-    </w:p>
-    <w:bookmarkEnd w:id="21"/>
+      <w:bookmarkStart w:id="32" w:name="_Toc25553318"/>
+      <w:bookmarkEnd w:id="29"/>
+      <w:bookmarkEnd w:id="30"/>
+      <w:bookmarkEnd w:id="31"/>
+    </w:p>
+    <w:bookmarkEnd w:id="32"/>
     <w:p>
       <w:pPr>
         <w:ind w:firstLine="360"/>
@@ -8370,11 +9654,11 @@
       <w:pPr>
         <w:pStyle w:val="Titre3"/>
       </w:pPr>
-      <w:bookmarkStart w:id="22" w:name="_Toc508098587"/>
+      <w:bookmarkStart w:id="33" w:name="_Toc508368194"/>
       <w:r>
         <w:t>MLD</w:t>
       </w:r>
-      <w:bookmarkEnd w:id="22"/>
+      <w:bookmarkEnd w:id="33"/>
     </w:p>
     <w:p/>
     <w:p>
@@ -8452,40 +9736,593 @@
       <w:pPr>
         <w:rPr>
           <w:rFonts w:cs="Arial"/>
-          <w:color w:val="4472C4" w:themeColor="accent1"/>
-        </w:rPr>
-      </w:pPr>
-      <w:r>
+        </w:rPr>
+      </w:pPr>
+    </w:p>
+    <w:p>
+      <w:pPr>
+        <w:rPr>
+          <w:rFonts w:cs="Arial"/>
+        </w:rPr>
+      </w:pPr>
+    </w:p>
+    <w:p>
+      <w:pPr>
+        <w:rPr>
+          <w:rFonts w:cs="Arial"/>
+        </w:rPr>
+      </w:pPr>
+    </w:p>
+    <w:p>
+      <w:pPr>
+        <w:rPr>
+          <w:rFonts w:cs="Arial"/>
+        </w:rPr>
+      </w:pPr>
+    </w:p>
+    <w:p>
+      <w:pPr>
+        <w:rPr>
+          <w:rFonts w:cs="Arial"/>
+        </w:rPr>
+      </w:pPr>
+    </w:p>
+    <w:p>
+      <w:pPr>
+        <w:rPr>
+          <w:rFonts w:cs="Arial"/>
+        </w:rPr>
+      </w:pPr>
+      <w:r>
+        <w:rPr>
+          <w:rFonts w:cs="Arial"/>
+        </w:rPr>
+        <w:lastRenderedPageBreak/>
+        <w:t xml:space="preserve">Ma base de données est constituée de neufs tables. </w:t>
+      </w:r>
+    </w:p>
+    <w:p>
+      <w:pPr>
+        <w:rPr>
+          <w:rFonts w:cs="Arial"/>
+        </w:rPr>
+      </w:pPr>
+    </w:p>
+    <w:p>
+      <w:pPr>
+        <w:pStyle w:val="Paragraphedeliste"/>
+        <w:numPr>
+          <w:ilvl w:val="0"/>
+          <w:numId w:val="17"/>
+        </w:numPr>
+        <w:rPr>
+          <w:rFonts w:cs="Arial"/>
+        </w:rPr>
+      </w:pPr>
+      <w:r>
+        <w:rPr>
+          <w:rFonts w:cs="Arial"/>
+        </w:rPr>
+        <w:t>Table article</w:t>
+      </w:r>
+    </w:p>
+    <w:p>
+      <w:pPr>
+        <w:pStyle w:val="Paragraphedeliste"/>
+        <w:numPr>
+          <w:ilvl w:val="1"/>
+          <w:numId w:val="17"/>
+        </w:numPr>
+        <w:rPr>
+          <w:rFonts w:cs="Arial"/>
+        </w:rPr>
+      </w:pPr>
+      <w:r>
+        <w:rPr>
+          <w:rFonts w:cs="Arial"/>
+        </w:rPr>
+        <w:t>Contient six champs, trois d’entre eux (</w:t>
+      </w:r>
+      <w:proofErr w:type="spellStart"/>
+      <w:r>
+        <w:rPr>
+          <w:rFonts w:cs="Arial"/>
+        </w:rPr>
+        <w:t>fk_color</w:t>
+      </w:r>
+      <w:proofErr w:type="spellEnd"/>
+      <w:r>
+        <w:rPr>
+          <w:rFonts w:cs="Arial"/>
+        </w:rPr>
+        <w:t xml:space="preserve">, </w:t>
+      </w:r>
+      <w:proofErr w:type="spellStart"/>
+      <w:proofErr w:type="gramStart"/>
+      <w:r>
+        <w:rPr>
+          <w:rFonts w:cs="Arial"/>
+        </w:rPr>
+        <w:t>fk,size</w:t>
+      </w:r>
+      <w:proofErr w:type="spellEnd"/>
+      <w:proofErr w:type="gramEnd"/>
+      <w:r>
+        <w:rPr>
+          <w:rFonts w:cs="Arial"/>
+        </w:rPr>
+        <w:t xml:space="preserve">, </w:t>
+      </w:r>
+      <w:proofErr w:type="spellStart"/>
+      <w:r>
+        <w:rPr>
+          <w:rFonts w:cs="Arial"/>
+        </w:rPr>
+        <w:t>fk_model</w:t>
+      </w:r>
+      <w:proofErr w:type="spellEnd"/>
+      <w:r>
+        <w:rPr>
+          <w:rFonts w:cs="Arial"/>
+        </w:rPr>
+        <w:t xml:space="preserve">) servent à faire une liaison avec d’autres tables, les tables </w:t>
+      </w:r>
+      <w:proofErr w:type="spellStart"/>
+      <w:r>
+        <w:rPr>
+          <w:rFonts w:cs="Arial"/>
+        </w:rPr>
+        <w:t>color</w:t>
+      </w:r>
+      <w:proofErr w:type="spellEnd"/>
+      <w:r>
+        <w:rPr>
+          <w:rFonts w:cs="Arial"/>
+        </w:rPr>
+        <w:t>, size et model seront concernées.</w:t>
+      </w:r>
+    </w:p>
+    <w:p>
+      <w:pPr>
+        <w:pStyle w:val="Paragraphedeliste"/>
+        <w:numPr>
+          <w:ilvl w:val="1"/>
+          <w:numId w:val="17"/>
+        </w:numPr>
+        <w:rPr>
+          <w:rFonts w:cs="Arial"/>
+        </w:rPr>
+      </w:pPr>
+      <w:r>
+        <w:rPr>
+          <w:rFonts w:cs="Arial"/>
+        </w:rPr>
+        <w:t xml:space="preserve">Dans cette table il y aura la quantité d’un article, trois illustrations pour montrer l’aspect du produit et un identifiant pour chaque article. </w:t>
+      </w:r>
+    </w:p>
+    <w:p>
+      <w:pPr>
+        <w:pStyle w:val="Paragraphedeliste"/>
+        <w:ind w:left="1440"/>
+        <w:rPr>
+          <w:rFonts w:cs="Arial"/>
+        </w:rPr>
+      </w:pPr>
+    </w:p>
+    <w:p>
+      <w:pPr>
+        <w:pStyle w:val="Paragraphedeliste"/>
+        <w:numPr>
+          <w:ilvl w:val="0"/>
+          <w:numId w:val="17"/>
+        </w:numPr>
+        <w:rPr>
+          <w:rFonts w:cs="Arial"/>
+        </w:rPr>
+      </w:pPr>
+      <w:r>
+        <w:rPr>
+          <w:rFonts w:cs="Arial"/>
+        </w:rPr>
+        <w:t>Table size</w:t>
+      </w:r>
+    </w:p>
+    <w:p>
+      <w:pPr>
+        <w:pStyle w:val="Paragraphedeliste"/>
+        <w:numPr>
+          <w:ilvl w:val="1"/>
+          <w:numId w:val="17"/>
+        </w:numPr>
+        <w:rPr>
+          <w:rFonts w:cs="Arial"/>
+        </w:rPr>
+      </w:pPr>
+      <w:r>
+        <w:rPr>
+          <w:rFonts w:cs="Arial"/>
+        </w:rPr>
+        <w:t xml:space="preserve">Dans cette table il y aura uniquement deux champs </w:t>
+      </w:r>
+    </w:p>
+    <w:p>
+      <w:pPr>
+        <w:pStyle w:val="Paragraphedeliste"/>
+        <w:numPr>
+          <w:ilvl w:val="1"/>
+          <w:numId w:val="17"/>
+        </w:numPr>
+        <w:rPr>
+          <w:rFonts w:cs="Arial"/>
+        </w:rPr>
+      </w:pPr>
+      <w:r>
+        <w:rPr>
+          <w:rFonts w:cs="Arial"/>
+        </w:rPr>
+        <w:t xml:space="preserve">Un identifiant sera présent à côté de chaque taille. </w:t>
+      </w:r>
+    </w:p>
+    <w:p>
+      <w:pPr>
+        <w:pStyle w:val="Paragraphedeliste"/>
+        <w:numPr>
+          <w:ilvl w:val="1"/>
+          <w:numId w:val="17"/>
+        </w:numPr>
+        <w:rPr>
+          <w:rFonts w:cs="Arial"/>
+        </w:rPr>
+      </w:pPr>
+      <w:r>
+        <w:rPr>
+          <w:rFonts w:cs="Arial"/>
+        </w:rPr>
+        <w:t>Pour le champs size, j’ai défini le champ comme étant du texte pour que je puisse mettre la taille des chaussures (35, 36, 37, …)</w:t>
+      </w:r>
+      <w:r>
+        <w:rPr>
+          <w:rFonts w:cs="Arial"/>
+        </w:rPr>
+        <w:t>, la taille des habits (M, L, XL, …) et la taille d’un sac (unique, …)</w:t>
+      </w:r>
+    </w:p>
+    <w:p>
+      <w:pPr>
+        <w:rPr>
+          <w:rFonts w:cs="Arial"/>
+        </w:rPr>
+      </w:pPr>
+    </w:p>
+    <w:p>
+      <w:pPr>
+        <w:pStyle w:val="Paragraphedeliste"/>
+        <w:numPr>
+          <w:ilvl w:val="0"/>
+          <w:numId w:val="17"/>
+        </w:numPr>
+        <w:rPr>
+          <w:rFonts w:cs="Arial"/>
+        </w:rPr>
+      </w:pPr>
+      <w:r>
+        <w:rPr>
+          <w:rFonts w:cs="Arial"/>
+        </w:rPr>
+        <w:t xml:space="preserve">Table </w:t>
+      </w:r>
+      <w:proofErr w:type="spellStart"/>
+      <w:r>
+        <w:rPr>
+          <w:rFonts w:cs="Arial"/>
+        </w:rPr>
+        <w:t>color</w:t>
+      </w:r>
+      <w:proofErr w:type="spellEnd"/>
+    </w:p>
+    <w:p>
+      <w:pPr>
+        <w:pStyle w:val="Paragraphedeliste"/>
+        <w:numPr>
+          <w:ilvl w:val="1"/>
+          <w:numId w:val="17"/>
+        </w:numPr>
+        <w:rPr>
+          <w:rFonts w:cs="Arial"/>
+        </w:rPr>
+      </w:pPr>
+      <w:r>
+        <w:rPr>
+          <w:rFonts w:cs="Arial"/>
+        </w:rPr>
+        <w:t>Tout comme la taille size elle contient deux champs, un étant l’identifiant et l’autre la couleur</w:t>
+      </w:r>
+    </w:p>
+    <w:p>
+      <w:pPr>
+        <w:pStyle w:val="Paragraphedeliste"/>
+        <w:numPr>
+          <w:ilvl w:val="1"/>
+          <w:numId w:val="17"/>
+        </w:numPr>
+        <w:rPr>
+          <w:rFonts w:cs="Arial"/>
+        </w:rPr>
+      </w:pPr>
+      <w:r>
+        <w:rPr>
+          <w:rFonts w:cs="Arial"/>
+        </w:rPr>
+        <w:t>Lorsqu’on ajoute un nouvel article il est possible de rajouter une nouvelle couleur</w:t>
+      </w:r>
+    </w:p>
+    <w:p>
+      <w:pPr>
+        <w:rPr>
+          <w:rFonts w:cs="Arial"/>
+        </w:rPr>
+      </w:pPr>
+    </w:p>
+    <w:p>
+      <w:pPr>
+        <w:pStyle w:val="Paragraphedeliste"/>
+        <w:numPr>
+          <w:ilvl w:val="0"/>
+          <w:numId w:val="17"/>
+        </w:numPr>
+        <w:rPr>
+          <w:rFonts w:cs="Arial"/>
+        </w:rPr>
+      </w:pPr>
+      <w:r>
+        <w:rPr>
+          <w:rFonts w:cs="Arial"/>
+        </w:rPr>
+        <w:t>Table model</w:t>
+      </w:r>
+    </w:p>
+    <w:p>
+      <w:pPr>
+        <w:pStyle w:val="Paragraphedeliste"/>
+        <w:numPr>
+          <w:ilvl w:val="1"/>
+          <w:numId w:val="17"/>
+        </w:numPr>
+        <w:rPr>
+          <w:rFonts w:cs="Arial"/>
+        </w:rPr>
+      </w:pPr>
+      <w:r>
+        <w:rPr>
+          <w:rFonts w:cs="Arial"/>
+        </w:rPr>
+        <w:t>Dans cette table nous retrouverons tous les modèles des articles.</w:t>
+      </w:r>
+    </w:p>
+    <w:p>
+      <w:pPr>
+        <w:pStyle w:val="Paragraphedeliste"/>
+        <w:numPr>
+          <w:ilvl w:val="1"/>
+          <w:numId w:val="17"/>
+        </w:numPr>
+        <w:rPr>
+          <w:rFonts w:cs="Arial"/>
+        </w:rPr>
+      </w:pPr>
+      <w:r>
+        <w:rPr>
+          <w:rFonts w:cs="Arial"/>
+        </w:rPr>
+        <w:t>Un identifiant, le nom du modèle et le prix sont présent comme champs à l’intérieur.</w:t>
+      </w:r>
+    </w:p>
+    <w:p>
+      <w:pPr>
+        <w:pStyle w:val="Paragraphedeliste"/>
+        <w:numPr>
+          <w:ilvl w:val="1"/>
+          <w:numId w:val="17"/>
+        </w:numPr>
+        <w:rPr>
+          <w:rFonts w:cs="Arial"/>
+        </w:rPr>
+      </w:pPr>
+      <w:r>
+        <w:rPr>
+          <w:rFonts w:cs="Arial"/>
+        </w:rPr>
+        <w:t xml:space="preserve">Deux champs de liaisons s’y trouvent, un faisant un lien sur la table </w:t>
+      </w:r>
+      <w:proofErr w:type="spellStart"/>
+      <w:r>
+        <w:rPr>
+          <w:rFonts w:cs="Arial"/>
+        </w:rPr>
+        <w:t>typearticle</w:t>
+      </w:r>
+      <w:proofErr w:type="spellEnd"/>
+      <w:r>
+        <w:rPr>
+          <w:rFonts w:cs="Arial"/>
+        </w:rPr>
+        <w:t xml:space="preserve"> (explication de cette table en dessous)</w:t>
+      </w:r>
+      <w:r>
+        <w:rPr>
+          <w:rFonts w:cs="Arial"/>
+        </w:rPr>
+        <w:t xml:space="preserve"> et l’autre sur la table brand (qui est la marque d’un article)</w:t>
+      </w:r>
+    </w:p>
+    <w:p>
+      <w:pPr>
+        <w:pStyle w:val="Paragraphedeliste"/>
+        <w:ind w:left="1440"/>
+        <w:rPr>
+          <w:rFonts w:cs="Arial"/>
+        </w:rPr>
+      </w:pPr>
+    </w:p>
+    <w:p>
+      <w:pPr>
+        <w:pStyle w:val="Paragraphedeliste"/>
+        <w:numPr>
+          <w:ilvl w:val="0"/>
+          <w:numId w:val="17"/>
+        </w:numPr>
+        <w:rPr>
+          <w:rFonts w:cs="Arial"/>
+        </w:rPr>
+      </w:pPr>
+      <w:r>
+        <w:rPr>
+          <w:rFonts w:cs="Arial"/>
+        </w:rPr>
+        <w:t xml:space="preserve">Table </w:t>
+      </w:r>
+      <w:proofErr w:type="spellStart"/>
+      <w:r>
+        <w:rPr>
+          <w:rFonts w:cs="Arial"/>
+        </w:rPr>
+        <w:t>typearticle</w:t>
+      </w:r>
+      <w:proofErr w:type="spellEnd"/>
+    </w:p>
+    <w:p>
+      <w:pPr>
+        <w:pStyle w:val="Paragraphedeliste"/>
+        <w:numPr>
+          <w:ilvl w:val="1"/>
+          <w:numId w:val="17"/>
+        </w:numPr>
+        <w:rPr>
+          <w:rFonts w:cs="Arial"/>
+        </w:rPr>
+      </w:pPr>
+      <w:r>
+        <w:rPr>
+          <w:rFonts w:cs="Arial"/>
+        </w:rPr>
+        <w:t>Ce qui est présent dans cette table c’est un champ pour l’identifiant et un autre pour le type d’article qu’on a dans la base de données.</w:t>
+      </w:r>
+    </w:p>
+    <w:p>
+      <w:pPr>
+        <w:pStyle w:val="Paragraphedeliste"/>
+        <w:numPr>
+          <w:ilvl w:val="1"/>
+          <w:numId w:val="17"/>
+        </w:numPr>
+        <w:rPr>
+          <w:rFonts w:cs="Arial"/>
+          <w:i/>
+        </w:rPr>
+      </w:pPr>
+      <w:r>
+        <w:rPr>
+          <w:rFonts w:cs="Arial"/>
+        </w:rPr>
+        <w:t xml:space="preserve">Cette table sert à distinguer </w:t>
+      </w:r>
+      <w:r>
+        <w:rPr>
+          <w:rFonts w:cs="Arial"/>
+        </w:rPr>
+        <w:t xml:space="preserve">un </w:t>
+      </w:r>
+      <w:r>
+        <w:rPr>
+          <w:rFonts w:cs="Arial"/>
+        </w:rPr>
+        <w:t>t</w:t>
+      </w:r>
+      <w:r>
+        <w:rPr>
+          <w:rFonts w:cs="Arial"/>
+        </w:rPr>
+        <w:t>y</w:t>
+      </w:r>
+      <w:r>
+        <w:rPr>
+          <w:rFonts w:cs="Arial"/>
+        </w:rPr>
+        <w:t>pe d’article des autres, si c’est une chaussure, un habit ou un sac à dos.</w:t>
+      </w:r>
+    </w:p>
+    <w:p>
+      <w:pPr>
+        <w:rPr>
+          <w:rFonts w:cs="Arial"/>
+          <w:i/>
+        </w:rPr>
+      </w:pPr>
+    </w:p>
+    <w:p>
+      <w:pPr>
+        <w:pStyle w:val="Paragraphedeliste"/>
+        <w:numPr>
+          <w:ilvl w:val="0"/>
+          <w:numId w:val="17"/>
+        </w:numPr>
+        <w:rPr>
+          <w:rFonts w:cs="Arial"/>
+        </w:rPr>
+      </w:pPr>
+      <w:bookmarkStart w:id="34" w:name="_GoBack"/>
+      <w:r>
+        <w:rPr>
+          <w:rFonts w:cs="Arial"/>
+        </w:rPr>
+        <w:t>Table brand</w:t>
+      </w:r>
+    </w:p>
+    <w:p>
+      <w:pPr>
+        <w:pStyle w:val="Paragraphedeliste"/>
+        <w:ind w:left="1440"/>
+        <w:rPr>
+          <w:rFonts w:cs="Arial"/>
+        </w:rPr>
+      </w:pPr>
+      <w:r>
+        <w:rPr>
+          <w:rFonts w:cs="Arial"/>
+        </w:rPr>
+        <w:t xml:space="preserve"> </w:t>
+      </w:r>
+    </w:p>
+    <w:bookmarkEnd w:id="34"/>
+    <w:p>
+      <w:pPr>
         <w:rPr>
           <w:rFonts w:cs="Arial"/>
           <w:color w:val="4472C4" w:themeColor="accent1"/>
         </w:rPr>
-        <w:t xml:space="preserve">Ma base de données se constitue de neufs tables. Nous trouverons une table pour la taille des articles (XL, L, M, taille unique, des longueurs 34x34 p. ex. pour les pantalons), la couleur, une table article où à l’intérieur il y aura une quantité, une illustration et des clés étrangères qui font offices de liens entre d’autres tables. Pour la table article il y a un lien entre la taille, la couleur et le modèle. </w:t>
-      </w:r>
-    </w:p>
-    <w:p>
-      <w:pPr>
+      </w:pPr>
+      <w:r>
         <w:rPr>
           <w:rFonts w:cs="Arial"/>
           <w:color w:val="4472C4" w:themeColor="accent1"/>
         </w:rPr>
-      </w:pPr>
-      <w:r>
+        <w:t xml:space="preserve">Ma base de données se constitue de neufs tables. Nous trouverons une table pour la taille des articles (XL, L, M, taille unique, des longueurs 34x34 p. ex. pour les pantalons), la couleur, une table article où à l’intérieur il y aura une quantité, une illustration et des clés étrangères qui font offices de liens entre d’autres tables. Pour la table article il y a un lien entre la taille, la couleur et le modèle. </w:t>
+      </w:r>
+    </w:p>
+    <w:p>
+      <w:pPr>
         <w:rPr>
           <w:rFonts w:cs="Arial"/>
           <w:color w:val="4472C4" w:themeColor="accent1"/>
         </w:rPr>
-        <w:lastRenderedPageBreak/>
-        <w:t xml:space="preserve">La table modèle, elle, contiendra tous les modèles de chaussures, de pantalons et de sacs. Les prix pour chaque modèle sont inscrits dans cette table. Deux clés étrangères sont présentes, une pointe sur le type d’article (si c’est un habit, une chaussure ou bien un sac) et l’autre pointe sur la marque de l’article.  </w:t>
-      </w:r>
-    </w:p>
-    <w:p>
-      <w:pPr>
+      </w:pPr>
+      <w:r>
         <w:rPr>
           <w:rFonts w:cs="Arial"/>
           <w:color w:val="4472C4" w:themeColor="accent1"/>
         </w:rPr>
-      </w:pPr>
+        <w:t xml:space="preserve">La table modèle, elle, contiendra tous les modèles de chaussures, de pantalons et de sacs. Les prix pour chaque modèle sont inscrits dans cette table. Deux clés étrangères sont présentes, une pointe sur le type d’article (si c’est un habit, une chaussure ou bien un sac) et l’autre pointe sur la marque de l’article.  </w:t>
+      </w:r>
     </w:p>
     <w:p>
       <w:pPr>
@@ -8494,11 +10331,20 @@
           <w:color w:val="4472C4" w:themeColor="accent1"/>
         </w:rPr>
       </w:pPr>
-      <w:r>
+    </w:p>
+    <w:p>
+      <w:pPr>
         <w:rPr>
           <w:rFonts w:cs="Arial"/>
           <w:color w:val="4472C4" w:themeColor="accent1"/>
         </w:rPr>
+      </w:pPr>
+      <w:r>
+        <w:rPr>
+          <w:rFonts w:cs="Arial"/>
+          <w:color w:val="4472C4" w:themeColor="accent1"/>
+        </w:rPr>
+        <w:lastRenderedPageBreak/>
         <w:t>Ensuite nous aurons une table qui référence toutes les personnes qui se sont inscrites sur le site. Il y a plusieurs champs dans cette table. Il y a le nom, le prénom, le rôle (si la personne est un admin ou pas), le login et le mot de passe de connexion.</w:t>
       </w:r>
     </w:p>
@@ -8889,9 +10735,9 @@
           <w:iCs/>
         </w:rPr>
       </w:pPr>
-      <w:bookmarkStart w:id="23" w:name="_Toc25553321"/>
-      <w:bookmarkStart w:id="24" w:name="_Toc71691025"/>
-      <w:bookmarkStart w:id="25" w:name="_Toc508098588"/>
+      <w:bookmarkStart w:id="35" w:name="_Toc25553321"/>
+      <w:bookmarkStart w:id="36" w:name="_Toc71691025"/>
+      <w:bookmarkStart w:id="37" w:name="_Toc508368195"/>
       <w:r>
         <w:rPr>
           <w:i w:val="0"/>
@@ -8899,7 +10745,7 @@
         </w:rPr>
         <w:t>Description des test</w:t>
       </w:r>
-      <w:bookmarkEnd w:id="23"/>
+      <w:bookmarkEnd w:id="35"/>
       <w:r>
         <w:rPr>
           <w:i w:val="0"/>
@@ -8907,8 +10753,8 @@
         </w:rPr>
         <w:t>s effectués</w:t>
       </w:r>
-      <w:bookmarkEnd w:id="24"/>
-      <w:bookmarkEnd w:id="25"/>
+      <w:bookmarkEnd w:id="36"/>
+      <w:bookmarkEnd w:id="37"/>
     </w:p>
     <w:p>
       <w:pPr>
@@ -9048,9 +10894,9 @@
           <w:iCs/>
         </w:rPr>
       </w:pPr>
-      <w:bookmarkStart w:id="26" w:name="_Toc25553322"/>
-      <w:bookmarkStart w:id="27" w:name="_Toc71691026"/>
-      <w:bookmarkStart w:id="28" w:name="_Toc508098589"/>
+      <w:bookmarkStart w:id="38" w:name="_Toc25553322"/>
+      <w:bookmarkStart w:id="39" w:name="_Toc71691026"/>
+      <w:bookmarkStart w:id="40" w:name="_Toc508368196"/>
       <w:r>
         <w:rPr>
           <w:i w:val="0"/>
@@ -9058,7 +10904,7 @@
         </w:rPr>
         <w:t xml:space="preserve">Erreurs </w:t>
       </w:r>
-      <w:bookmarkEnd w:id="26"/>
+      <w:bookmarkEnd w:id="38"/>
       <w:r>
         <w:rPr>
           <w:i w:val="0"/>
@@ -9066,8 +10912,8 @@
         </w:rPr>
         <w:t>restantes</w:t>
       </w:r>
-      <w:bookmarkEnd w:id="27"/>
-      <w:bookmarkEnd w:id="28"/>
+      <w:bookmarkEnd w:id="39"/>
+      <w:bookmarkEnd w:id="40"/>
       <w:r>
         <w:rPr>
           <w:i w:val="0"/>
@@ -9083,7 +10929,7 @@
           <w:i/>
         </w:rPr>
       </w:pPr>
-      <w:bookmarkStart w:id="29" w:name="_Toc25553323"/>
+      <w:bookmarkStart w:id="41" w:name="_Toc25553323"/>
     </w:p>
     <w:p>
       <w:pPr>
@@ -9163,7 +11009,7 @@
         </w:rPr>
         <w:t>Conséquences sur l'utilisation du produit</w:t>
       </w:r>
-      <w:bookmarkEnd w:id="29"/>
+      <w:bookmarkEnd w:id="41"/>
     </w:p>
     <w:p>
       <w:pPr>
@@ -9201,9 +11047,9 @@
           <w:iCs/>
         </w:rPr>
       </w:pPr>
-      <w:bookmarkStart w:id="30" w:name="_Toc25553326"/>
-      <w:bookmarkStart w:id="31" w:name="_Toc71691029"/>
-      <w:bookmarkStart w:id="32" w:name="_Toc508098590"/>
+      <w:bookmarkStart w:id="42" w:name="_Toc25553326"/>
+      <w:bookmarkStart w:id="43" w:name="_Toc71691029"/>
+      <w:bookmarkStart w:id="44" w:name="_Toc508368197"/>
       <w:r>
         <w:rPr>
           <w:i w:val="0"/>
@@ -9211,7 +11057,7 @@
         </w:rPr>
         <w:t>Liste des documents</w:t>
       </w:r>
-      <w:bookmarkEnd w:id="30"/>
+      <w:bookmarkEnd w:id="42"/>
       <w:r>
         <w:rPr>
           <w:i w:val="0"/>
@@ -9219,8 +11065,8 @@
         </w:rPr>
         <w:t xml:space="preserve"> fournis</w:t>
       </w:r>
-      <w:bookmarkEnd w:id="31"/>
-      <w:bookmarkEnd w:id="32"/>
+      <w:bookmarkEnd w:id="43"/>
+      <w:bookmarkEnd w:id="44"/>
     </w:p>
     <w:p>
       <w:pPr>
@@ -9246,7 +11092,6 @@
           <w:i/>
           <w:color w:val="FF0000"/>
         </w:rPr>
-        <w:lastRenderedPageBreak/>
         <w:t>Lister les documents fournis au client avec votre produit, en indiquant les numéros de versions</w:t>
       </w:r>
       <w:r>
@@ -9380,6 +11225,7 @@
           <w:i/>
           <w:color w:val="FF0000"/>
         </w:rPr>
+        <w:lastRenderedPageBreak/>
         <w:t>autres</w:t>
       </w:r>
       <w:proofErr w:type="gramEnd"/>
@@ -9420,18 +11266,18 @@
           <w:tab w:val="num" w:pos="360"/>
         </w:tabs>
       </w:pPr>
-      <w:bookmarkStart w:id="33" w:name="_Toc25553328"/>
-      <w:bookmarkStart w:id="34" w:name="_Toc71703263"/>
-      <w:bookmarkStart w:id="35" w:name="_Toc508098591"/>
+      <w:bookmarkStart w:id="45" w:name="_Toc25553328"/>
+      <w:bookmarkStart w:id="46" w:name="_Toc71703263"/>
+      <w:bookmarkStart w:id="47" w:name="_Toc508368198"/>
       <w:r>
         <w:t>C</w:t>
       </w:r>
-      <w:bookmarkEnd w:id="33"/>
-      <w:bookmarkEnd w:id="34"/>
+      <w:bookmarkEnd w:id="45"/>
+      <w:bookmarkEnd w:id="46"/>
       <w:r>
         <w:t>onclusions</w:t>
       </w:r>
-      <w:bookmarkEnd w:id="35"/>
+      <w:bookmarkEnd w:id="47"/>
     </w:p>
     <w:p>
       <w:pPr>
@@ -9602,17 +11448,17 @@
           <w:tab w:val="num" w:pos="360"/>
         </w:tabs>
       </w:pPr>
-      <w:bookmarkStart w:id="36" w:name="_Toc71703264"/>
-      <w:bookmarkStart w:id="37" w:name="_Toc508098592"/>
+      <w:bookmarkStart w:id="48" w:name="_Toc71703264"/>
+      <w:bookmarkStart w:id="49" w:name="_Toc508368199"/>
       <w:r>
         <w:lastRenderedPageBreak/>
         <w:t>A</w:t>
       </w:r>
-      <w:bookmarkEnd w:id="36"/>
+      <w:bookmarkEnd w:id="48"/>
       <w:r>
         <w:t>nnexes</w:t>
       </w:r>
-      <w:bookmarkEnd w:id="37"/>
+      <w:bookmarkEnd w:id="49"/>
     </w:p>
     <w:p/>
     <w:p>
@@ -9623,7 +11469,7 @@
           <w:iCs/>
         </w:rPr>
       </w:pPr>
-      <w:bookmarkStart w:id="38" w:name="_Toc508098593"/>
+      <w:bookmarkStart w:id="50" w:name="_Toc508368200"/>
       <w:r>
         <w:rPr>
           <w:i w:val="0"/>
@@ -9631,7 +11477,7 @@
         </w:rPr>
         <w:t>Résumé du rapport du TPI / version succincte de la documentation</w:t>
       </w:r>
-      <w:bookmarkEnd w:id="38"/>
+      <w:bookmarkEnd w:id="50"/>
     </w:p>
     <w:p/>
     <w:p>
@@ -9642,8 +11488,8 @@
           <w:iCs/>
         </w:rPr>
       </w:pPr>
-      <w:bookmarkStart w:id="39" w:name="_Toc71703265"/>
-      <w:bookmarkStart w:id="40" w:name="_Toc508098594"/>
+      <w:bookmarkStart w:id="51" w:name="_Toc71703265"/>
+      <w:bookmarkStart w:id="52" w:name="_Toc508368201"/>
       <w:r>
         <w:rPr>
           <w:i w:val="0"/>
@@ -9651,8 +11497,8 @@
         </w:rPr>
         <w:t>Sources – Bibliographie</w:t>
       </w:r>
-      <w:bookmarkEnd w:id="39"/>
-      <w:bookmarkEnd w:id="40"/>
+      <w:bookmarkEnd w:id="51"/>
+      <w:bookmarkEnd w:id="52"/>
     </w:p>
     <w:p>
       <w:pPr>
@@ -10083,9 +11929,9 @@
           <w:iCs/>
         </w:rPr>
       </w:pPr>
-      <w:bookmarkStart w:id="41" w:name="_Toc25553330"/>
-      <w:bookmarkStart w:id="42" w:name="_Toc71703266"/>
-      <w:bookmarkStart w:id="43" w:name="_Toc508098595"/>
+      <w:bookmarkStart w:id="53" w:name="_Toc25553330"/>
+      <w:bookmarkStart w:id="54" w:name="_Toc71703266"/>
+      <w:bookmarkStart w:id="55" w:name="_Toc508368202"/>
       <w:r>
         <w:rPr>
           <w:i w:val="0"/>
@@ -10093,8 +11939,8 @@
         </w:rPr>
         <w:t xml:space="preserve">Journal de </w:t>
       </w:r>
-      <w:bookmarkEnd w:id="41"/>
-      <w:bookmarkEnd w:id="42"/>
+      <w:bookmarkEnd w:id="53"/>
+      <w:bookmarkEnd w:id="54"/>
       <w:r>
         <w:rPr>
           <w:i w:val="0"/>
@@ -10102,7 +11948,7 @@
         </w:rPr>
         <w:t>travail</w:t>
       </w:r>
-      <w:bookmarkEnd w:id="43"/>
+      <w:bookmarkEnd w:id="55"/>
     </w:p>
     <w:p/>
     <w:tbl>
@@ -10270,7 +12116,7 @@
           <w:iCs/>
         </w:rPr>
       </w:pPr>
-      <w:bookmarkStart w:id="44" w:name="_Toc25553331"/>
+      <w:bookmarkStart w:id="56" w:name="_Toc25553331"/>
     </w:p>
     <w:p>
       <w:pPr>
@@ -10280,8 +12126,8 @@
           <w:iCs/>
         </w:rPr>
       </w:pPr>
-      <w:bookmarkStart w:id="45" w:name="_Toc71703267"/>
-      <w:bookmarkStart w:id="46" w:name="_Toc508098596"/>
+      <w:bookmarkStart w:id="57" w:name="_Toc71703267"/>
+      <w:bookmarkStart w:id="58" w:name="_Toc508368203"/>
       <w:r>
         <w:rPr>
           <w:i w:val="0"/>
@@ -10289,9 +12135,9 @@
         </w:rPr>
         <w:t>Manuel d'Installation</w:t>
       </w:r>
-      <w:bookmarkEnd w:id="44"/>
-      <w:bookmarkEnd w:id="45"/>
-      <w:bookmarkEnd w:id="46"/>
+      <w:bookmarkEnd w:id="56"/>
+      <w:bookmarkEnd w:id="57"/>
+      <w:bookmarkEnd w:id="58"/>
     </w:p>
     <w:p/>
     <w:p>
@@ -10302,9 +12148,9 @@
           <w:iCs/>
         </w:rPr>
       </w:pPr>
-      <w:bookmarkStart w:id="47" w:name="_Toc25553332"/>
-      <w:bookmarkStart w:id="48" w:name="_Toc71703268"/>
-      <w:bookmarkStart w:id="49" w:name="_Toc508098597"/>
+      <w:bookmarkStart w:id="59" w:name="_Toc25553332"/>
+      <w:bookmarkStart w:id="60" w:name="_Toc71703268"/>
+      <w:bookmarkStart w:id="61" w:name="_Toc508368204"/>
       <w:r>
         <w:rPr>
           <w:i w:val="0"/>
@@ -10312,9 +12158,9 @@
         </w:rPr>
         <w:t>Manuel d'Utilisation</w:t>
       </w:r>
-      <w:bookmarkEnd w:id="47"/>
-      <w:bookmarkEnd w:id="48"/>
-      <w:bookmarkEnd w:id="49"/>
+      <w:bookmarkEnd w:id="59"/>
+      <w:bookmarkEnd w:id="60"/>
+      <w:bookmarkEnd w:id="61"/>
     </w:p>
     <w:p/>
     <w:p>
@@ -10325,9 +12171,9 @@
           <w:iCs/>
         </w:rPr>
       </w:pPr>
-      <w:bookmarkStart w:id="50" w:name="_Toc71703270"/>
-      <w:bookmarkStart w:id="51" w:name="_Toc508098598"/>
-      <w:bookmarkStart w:id="52" w:name="_Toc25553334"/>
+      <w:bookmarkStart w:id="62" w:name="_Toc71703270"/>
+      <w:bookmarkStart w:id="63" w:name="_Toc25553334"/>
+      <w:bookmarkStart w:id="64" w:name="_Toc508368205"/>
       <w:r>
         <w:rPr>
           <w:i w:val="0"/>
@@ -10343,8 +12189,8 @@
         </w:rPr>
         <w:t>rchives du projet</w:t>
       </w:r>
-      <w:bookmarkEnd w:id="50"/>
-      <w:bookmarkEnd w:id="51"/>
+      <w:bookmarkEnd w:id="62"/>
+      <w:bookmarkEnd w:id="64"/>
       <w:r>
         <w:rPr>
           <w:i w:val="0"/>
@@ -10352,7 +12198,7 @@
         </w:rPr>
         <w:t xml:space="preserve"> </w:t>
       </w:r>
-      <w:bookmarkEnd w:id="52"/>
+      <w:bookmarkEnd w:id="63"/>
     </w:p>
     <w:p/>
     <w:p>
@@ -10470,7 +12316,7 @@
         <w:sz w:val="16"/>
         <w:szCs w:val="16"/>
       </w:rPr>
-      <w:t>9</w:t>
+      <w:t>16</w:t>
     </w:r>
     <w:r>
       <w:rPr>
@@ -12379,6 +14225,118 @@
     </w:lvl>
   </w:abstractNum>
   <w:abstractNum w:abstractNumId="14" w15:restartNumberingAfterBreak="0">
+    <w:nsid w:val="76BE38C2"/>
+    <w:multiLevelType w:val="hybridMultilevel"/>
+    <w:tmpl w:val="A052D462"/>
+    <w:lvl w:ilvl="0" w:tplc="C4686776">
+      <w:numFmt w:val="bullet"/>
+      <w:lvlText w:val="-"/>
+      <w:lvlJc w:val="left"/>
+      <w:pPr>
+        <w:ind w:left="720" w:hanging="360"/>
+      </w:pPr>
+      <w:rPr>
+        <w:rFonts w:ascii="Arial" w:eastAsia="Times New Roman" w:hAnsi="Arial" w:cs="Arial" w:hint="default"/>
+      </w:rPr>
+    </w:lvl>
+    <w:lvl w:ilvl="1" w:tplc="100C0003">
+      <w:start w:val="1"/>
+      <w:numFmt w:val="bullet"/>
+      <w:lvlText w:val="o"/>
+      <w:lvlJc w:val="left"/>
+      <w:pPr>
+        <w:ind w:left="1440" w:hanging="360"/>
+      </w:pPr>
+      <w:rPr>
+        <w:rFonts w:ascii="Courier New" w:hAnsi="Courier New" w:cs="Courier New" w:hint="default"/>
+      </w:rPr>
+    </w:lvl>
+    <w:lvl w:ilvl="2" w:tplc="100C0005" w:tentative="1">
+      <w:start w:val="1"/>
+      <w:numFmt w:val="bullet"/>
+      <w:lvlText w:val=""/>
+      <w:lvlJc w:val="left"/>
+      <w:pPr>
+        <w:ind w:left="2160" w:hanging="360"/>
+      </w:pPr>
+      <w:rPr>
+        <w:rFonts w:ascii="Wingdings" w:hAnsi="Wingdings" w:hint="default"/>
+      </w:rPr>
+    </w:lvl>
+    <w:lvl w:ilvl="3" w:tplc="100C0001" w:tentative="1">
+      <w:start w:val="1"/>
+      <w:numFmt w:val="bullet"/>
+      <w:lvlText w:val=""/>
+      <w:lvlJc w:val="left"/>
+      <w:pPr>
+        <w:ind w:left="2880" w:hanging="360"/>
+      </w:pPr>
+      <w:rPr>
+        <w:rFonts w:ascii="Symbol" w:hAnsi="Symbol" w:hint="default"/>
+      </w:rPr>
+    </w:lvl>
+    <w:lvl w:ilvl="4" w:tplc="100C0003" w:tentative="1">
+      <w:start w:val="1"/>
+      <w:numFmt w:val="bullet"/>
+      <w:lvlText w:val="o"/>
+      <w:lvlJc w:val="left"/>
+      <w:pPr>
+        <w:ind w:left="3600" w:hanging="360"/>
+      </w:pPr>
+      <w:rPr>
+        <w:rFonts w:ascii="Courier New" w:hAnsi="Courier New" w:cs="Courier New" w:hint="default"/>
+      </w:rPr>
+    </w:lvl>
+    <w:lvl w:ilvl="5" w:tplc="100C0005" w:tentative="1">
+      <w:start w:val="1"/>
+      <w:numFmt w:val="bullet"/>
+      <w:lvlText w:val=""/>
+      <w:lvlJc w:val="left"/>
+      <w:pPr>
+        <w:ind w:left="4320" w:hanging="360"/>
+      </w:pPr>
+      <w:rPr>
+        <w:rFonts w:ascii="Wingdings" w:hAnsi="Wingdings" w:hint="default"/>
+      </w:rPr>
+    </w:lvl>
+    <w:lvl w:ilvl="6" w:tplc="100C0001" w:tentative="1">
+      <w:start w:val="1"/>
+      <w:numFmt w:val="bullet"/>
+      <w:lvlText w:val=""/>
+      <w:lvlJc w:val="left"/>
+      <w:pPr>
+        <w:ind w:left="5040" w:hanging="360"/>
+      </w:pPr>
+      <w:rPr>
+        <w:rFonts w:ascii="Symbol" w:hAnsi="Symbol" w:hint="default"/>
+      </w:rPr>
+    </w:lvl>
+    <w:lvl w:ilvl="7" w:tplc="100C0003" w:tentative="1">
+      <w:start w:val="1"/>
+      <w:numFmt w:val="bullet"/>
+      <w:lvlText w:val="o"/>
+      <w:lvlJc w:val="left"/>
+      <w:pPr>
+        <w:ind w:left="5760" w:hanging="360"/>
+      </w:pPr>
+      <w:rPr>
+        <w:rFonts w:ascii="Courier New" w:hAnsi="Courier New" w:cs="Courier New" w:hint="default"/>
+      </w:rPr>
+    </w:lvl>
+    <w:lvl w:ilvl="8" w:tplc="100C0005" w:tentative="1">
+      <w:start w:val="1"/>
+      <w:numFmt w:val="bullet"/>
+      <w:lvlText w:val=""/>
+      <w:lvlJc w:val="left"/>
+      <w:pPr>
+        <w:ind w:left="6480" w:hanging="360"/>
+      </w:pPr>
+      <w:rPr>
+        <w:rFonts w:ascii="Wingdings" w:hAnsi="Wingdings" w:hint="default"/>
+      </w:rPr>
+    </w:lvl>
+  </w:abstractNum>
+  <w:abstractNum w:abstractNumId="15" w15:restartNumberingAfterBreak="0">
     <w:nsid w:val="7B193736"/>
     <w:multiLevelType w:val="multilevel"/>
     <w:tmpl w:val="3E0A631E"/>
@@ -12500,7 +14458,7 @@
       </w:pPr>
     </w:lvl>
   </w:abstractNum>
-  <w:abstractNum w:abstractNumId="15" w15:restartNumberingAfterBreak="0">
+  <w:abstractNum w:abstractNumId="16" w15:restartNumberingAfterBreak="0">
     <w:nsid w:val="7DD245F2"/>
     <w:multiLevelType w:val="hybridMultilevel"/>
     <w:tmpl w:val="3100450C"/>
@@ -12641,7 +14599,7 @@
     </w:lvl>
   </w:abstractNum>
   <w:num w:numId="1">
-    <w:abstractNumId w:val="14"/>
+    <w:abstractNumId w:val="15"/>
   </w:num>
   <w:num w:numId="2">
     <w:abstractNumId w:val="0"/>
@@ -12662,7 +14620,7 @@
     <w:abstractNumId w:val="9"/>
   </w:num>
   <w:num w:numId="8">
-    <w:abstractNumId w:val="15"/>
+    <w:abstractNumId w:val="16"/>
   </w:num>
   <w:num w:numId="9">
     <w:abstractNumId w:val="2"/>
@@ -12687,6 +14645,9 @@
   </w:num>
   <w:num w:numId="16">
     <w:abstractNumId w:val="11"/>
+  </w:num>
+  <w:num w:numId="17">
+    <w:abstractNumId w:val="14"/>
   </w:num>
   <w:numIdMacAtCleanup w:val="13"/>
 </w:numbering>
@@ -12790,7 +14751,7 @@
     <w:lsdException w:name="Medium Shading 2 Accent 1" w:uiPriority="64"/>
     <w:lsdException w:name="Medium List 1 Accent 1" w:uiPriority="65"/>
     <w:lsdException w:name="Revision" w:semiHidden="1" w:uiPriority="99"/>
-    <w:lsdException w:name="List Paragraph" w:uiPriority="72" w:qFormat="1"/>
+    <w:lsdException w:name="List Paragraph" w:uiPriority="34" w:qFormat="1"/>
     <w:lsdException w:name="Quote" w:uiPriority="29" w:qFormat="1"/>
     <w:lsdException w:name="Intense Quote" w:uiPriority="30" w:qFormat="1"/>
     <w:lsdException w:name="Medium List 2 Accent 1" w:uiPriority="66"/>
@@ -13507,7 +15468,7 @@
   <w:style w:type="paragraph" w:styleId="Paragraphedeliste">
     <w:name w:val="List Paragraph"/>
     <w:basedOn w:val="Normal"/>
-    <w:uiPriority w:val="72"/>
+    <w:uiPriority w:val="34"/>
     <w:qFormat/>
     <w:rsid w:val="009B4CAB"/>
     <w:pPr>

</xml_diff>

<commit_message>
Ajout d'une nouvelle source
J'ai ajouté le lien d'une vidéo youtube pour pouvoir faire le tuto. J'ai aussi modifié la disposition des autres sources du fichier
</commit_message>
<xml_diff>
--- a/Documentation/Documentation_pre_tpi.docx
+++ b/Documentation/Documentation_pre_tpi.docx
@@ -3431,27 +3431,7 @@
           <w:color w:val="FF0000"/>
           <w:sz w:val="20"/>
         </w:rPr>
-        <w:t xml:space="preserve">De plus, en fonction du type de </w:t>
-      </w:r>
-      <w:proofErr w:type="gramStart"/>
-      <w:r>
-        <w:rPr>
-          <w:bCs/>
-          <w:i/>
-          <w:color w:val="FF0000"/>
-          <w:sz w:val="20"/>
-        </w:rPr>
-        <w:t>projet,  il</w:t>
-      </w:r>
-      <w:proofErr w:type="gramEnd"/>
-      <w:r>
-        <w:rPr>
-          <w:bCs/>
-          <w:i/>
-          <w:color w:val="FF0000"/>
-          <w:sz w:val="20"/>
-        </w:rPr>
-        <w:t xml:space="preserve"> est tout à fait possible que certains chapitres ou paragraphes n’aient aucun sens. Dans ce cas il est recommandé de les retirer du document pour éviter de l’alourdir inutilement.  </w:t>
+        <w:t xml:space="preserve">De plus, en fonction du type de projet,  il est tout à fait possible que certains chapitres ou paragraphes n’aient aucun sens. Dans ce cas il est recommandé de les retirer du document pour éviter de l’alourdir inutilement.  </w:t>
       </w:r>
       <w:r>
         <w:br w:type="page"/>
@@ -3508,31 +3488,10 @@
         <w:t>la partie graphique du site</w:t>
       </w:r>
       <w:r>
-        <w:t xml:space="preserve">, je vais partir d’un </w:t>
-      </w:r>
-      <w:proofErr w:type="spellStart"/>
-      <w:r>
-        <w:t>template</w:t>
-      </w:r>
-      <w:proofErr w:type="spellEnd"/>
-      <w:r>
-        <w:t xml:space="preserve"> </w:t>
-      </w:r>
-      <w:proofErr w:type="spellStart"/>
-      <w:r>
-        <w:t>bootstrap</w:t>
-      </w:r>
-      <w:proofErr w:type="spellEnd"/>
-      <w:r>
-        <w:t xml:space="preserve"> (</w:t>
-      </w:r>
-      <w:proofErr w:type="spellStart"/>
-      <w:r>
-        <w:t>framework</w:t>
-      </w:r>
-      <w:proofErr w:type="spellEnd"/>
-      <w:r>
-        <w:t xml:space="preserve"> </w:t>
+        <w:t>, je vais partir d’un template bootstrap (</w:t>
+      </w:r>
+      <w:r>
+        <w:t xml:space="preserve">framework </w:t>
       </w:r>
       <w:r>
         <w:t xml:space="preserve">permettant de créer des sites </w:t>
@@ -3550,37 +3509,13 @@
         <w:t>) que j’ai trouvé sur internet. Ce projet me permettra de me perfection</w:t>
       </w:r>
       <w:r>
-        <w:t xml:space="preserve">ner avec le </w:t>
-      </w:r>
-      <w:proofErr w:type="spellStart"/>
-      <w:r>
-        <w:t>PhP</w:t>
-      </w:r>
-      <w:proofErr w:type="spellEnd"/>
-      <w:r>
-        <w:t xml:space="preserve">, le SQL, l’HTML, </w:t>
+        <w:t xml:space="preserve">ner avec le PhP, le SQL, l’HTML, </w:t>
       </w:r>
       <w:r>
         <w:t>CSS</w:t>
       </w:r>
       <w:r>
-        <w:t xml:space="preserve"> et le </w:t>
-      </w:r>
-      <w:proofErr w:type="spellStart"/>
-      <w:r>
-        <w:t>framework</w:t>
-      </w:r>
-      <w:proofErr w:type="spellEnd"/>
-      <w:r>
-        <w:t xml:space="preserve"> </w:t>
-      </w:r>
-      <w:proofErr w:type="spellStart"/>
-      <w:r>
-        <w:t>ionic</w:t>
-      </w:r>
-      <w:proofErr w:type="spellEnd"/>
-      <w:r>
-        <w:t xml:space="preserve"> (permet de créer des applications pour mobile</w:t>
+        <w:t xml:space="preserve"> et le framework ionic (permet de créer des applications pour mobile</w:t>
       </w:r>
       <w:r>
         <w:t>s</w:t>
@@ -3604,16 +3539,10 @@
         <w:t xml:space="preserve"> retournera le nombre d’article</w:t>
       </w:r>
       <w:r>
-        <w:t xml:space="preserve"> </w:t>
-      </w:r>
-      <w:r>
-        <w:t>disponible</w:t>
-      </w:r>
-      <w:r>
-        <w:t xml:space="preserve"> </w:t>
-      </w:r>
-      <w:r>
-        <w:t>dans le stock.</w:t>
+        <w:t xml:space="preserve"> disponible</w:t>
+      </w:r>
+      <w:r>
+        <w:t xml:space="preserve"> dans le stock.</w:t>
       </w:r>
     </w:p>
     <w:p>
@@ -3651,21 +3580,7 @@
         <w:rPr>
           <w:szCs w:val="14"/>
         </w:rPr>
-        <w:t xml:space="preserve">Les objectifs ont été fixé par mon chef de projet M. </w:t>
-      </w:r>
-      <w:proofErr w:type="spellStart"/>
-      <w:r>
-        <w:rPr>
-          <w:szCs w:val="14"/>
-        </w:rPr>
-        <w:t>Egger</w:t>
-      </w:r>
-      <w:proofErr w:type="spellEnd"/>
-      <w:r>
-        <w:rPr>
-          <w:szCs w:val="14"/>
-        </w:rPr>
-        <w:t>, puis modifié par M. Carrel pour introduire de nouveaux objectifs. Les objectifs finaux sont les suivants :</w:t>
+        <w:t>Les objectifs ont été fixé par mon chef de projet M. Egger, puis modifié par M. Carrel pour introduire de nouveaux objectifs. Les objectifs finaux sont les suivants :</w:t>
       </w:r>
       <w:r>
         <w:rPr>
@@ -3941,35 +3856,7 @@
         <w:rPr>
           <w:szCs w:val="14"/>
         </w:rPr>
-        <w:t xml:space="preserve">Créer une application mobile avec un </w:t>
-      </w:r>
-      <w:proofErr w:type="spellStart"/>
-      <w:r>
-        <w:rPr>
-          <w:szCs w:val="14"/>
-        </w:rPr>
-        <w:t>framework</w:t>
-      </w:r>
-      <w:proofErr w:type="spellEnd"/>
-      <w:r>
-        <w:rPr>
-          <w:szCs w:val="14"/>
-        </w:rPr>
-        <w:t xml:space="preserve"> </w:t>
-      </w:r>
-      <w:proofErr w:type="spellStart"/>
-      <w:r>
-        <w:rPr>
-          <w:szCs w:val="14"/>
-        </w:rPr>
-        <w:t>Ionic</w:t>
-      </w:r>
-      <w:proofErr w:type="spellEnd"/>
-      <w:r>
-        <w:rPr>
-          <w:szCs w:val="14"/>
-        </w:rPr>
-        <w:t xml:space="preserve"> (</w:t>
+        <w:t>Créer une application mobile avec un framework Ionic (</w:t>
       </w:r>
       <w:hyperlink r:id="rId7" w:history="1">
         <w:r>
@@ -4355,15 +4242,7 @@
     <w:p/>
     <w:p>
       <w:r>
-        <w:t xml:space="preserve">Pour ce projet, je devais envoyer une fiche signalétique à M. </w:t>
-      </w:r>
-      <w:proofErr w:type="spellStart"/>
-      <w:r>
-        <w:t>Altieri</w:t>
-      </w:r>
-      <w:proofErr w:type="spellEnd"/>
-      <w:r>
-        <w:t xml:space="preserve"> pour informer les maîtres du CPNV le sujet sur lequel je voulais travailler durant ce Pré-TPI. De retour au CPNV, j’ai reçu mon cahier des charges et pris </w:t>
+        <w:t xml:space="preserve">Pour ce projet, je devais envoyer une fiche signalétique à M. Altieri pour informer les maîtres du CPNV le sujet sur lequel je voulais travailler durant ce Pré-TPI. De retour au CPNV, j’ai reçu mon cahier des charges et pris </w:t>
       </w:r>
       <w:r>
         <w:t>connaissance</w:t>
@@ -4381,13 +4260,8 @@
     <w:p/>
     <w:p>
       <w:r>
-        <w:t xml:space="preserve">Je dois faire un site d’e-commerce. J’ai décidé de mettre à disposition sur ce site des habits, des chaussures et des sacs à dos. Je n’ai pas créé le site de toute pièce, je suis parti d’un thème </w:t>
-      </w:r>
-      <w:proofErr w:type="spellStart"/>
-      <w:r>
-        <w:t>bootstrap</w:t>
-      </w:r>
-      <w:proofErr w:type="spellEnd"/>
+        <w:t>Je dois faire un site d’e-commerce. J’ai décidé de mettre à disposition sur ce site des habits, des chaussures et des sacs à dos. Je n’ai pas créé le site de toute pièce, je suis parti d’un thème bootstrap</w:t>
+      </w:r>
       <w:r>
         <w:t xml:space="preserve">. </w:t>
       </w:r>
@@ -7650,22 +7524,8 @@
           <w:szCs w:val="14"/>
           <w:lang w:eastAsia="fr-FR"/>
         </w:rPr>
-        <w:t xml:space="preserve"> complet avec toutes ses </w:t>
-      </w:r>
-      <w:proofErr w:type="gramStart"/>
-      <w:r>
-        <w:rPr>
-          <w:rFonts w:ascii="Arial" w:hAnsi="Arial"/>
-          <w:i/>
-          <w:iCs/>
-          <w:color w:val="FF0000"/>
-          <w:sz w:val="24"/>
-          <w:szCs w:val="14"/>
-          <w:lang w:eastAsia="fr-FR"/>
-        </w:rPr>
-        <w:t>annexes:</w:t>
-      </w:r>
-      <w:proofErr w:type="gramEnd"/>
+        <w:t xml:space="preserve"> complet avec toutes ses annexes:</w:t>
+      </w:r>
     </w:p>
     <w:p>
       <w:pPr>
@@ -7734,7 +7594,6 @@
           <w:lang w:eastAsia="fr-FR"/>
         </w:rPr>
       </w:pPr>
-      <w:proofErr w:type="gramStart"/>
       <w:r>
         <w:rPr>
           <w:rFonts w:ascii="Arial" w:hAnsi="Arial"/>
@@ -7757,46 +7616,7 @@
           <w:szCs w:val="14"/>
           <w:lang w:eastAsia="fr-FR"/>
         </w:rPr>
-        <w:t>ultimédia:</w:t>
-      </w:r>
-      <w:proofErr w:type="gramEnd"/>
-      <w:r>
-        <w:rPr>
-          <w:rFonts w:ascii="Arial" w:hAnsi="Arial"/>
-          <w:i/>
-          <w:iCs/>
-          <w:color w:val="FF0000"/>
-          <w:sz w:val="24"/>
-          <w:szCs w:val="14"/>
-          <w:lang w:eastAsia="fr-FR"/>
-        </w:rPr>
-        <w:t xml:space="preserve"> carte de site, maquettes papier, story </w:t>
-      </w:r>
-      <w:proofErr w:type="spellStart"/>
-      <w:r>
-        <w:rPr>
-          <w:rFonts w:ascii="Arial" w:hAnsi="Arial"/>
-          <w:i/>
-          <w:iCs/>
-          <w:color w:val="FF0000"/>
-          <w:sz w:val="24"/>
-          <w:szCs w:val="14"/>
-          <w:lang w:eastAsia="fr-FR"/>
-        </w:rPr>
-        <w:t>board</w:t>
-      </w:r>
-      <w:proofErr w:type="spellEnd"/>
-      <w:r>
-        <w:rPr>
-          <w:rFonts w:ascii="Arial" w:hAnsi="Arial"/>
-          <w:i/>
-          <w:iCs/>
-          <w:color w:val="FF0000"/>
-          <w:sz w:val="24"/>
-          <w:szCs w:val="14"/>
-          <w:lang w:eastAsia="fr-FR"/>
-        </w:rPr>
-        <w:t xml:space="preserve"> préliminaire, …</w:t>
+        <w:t>ultimédia: carte de site, maquettes papier, story board préliminaire, …</w:t>
       </w:r>
     </w:p>
     <w:p>
@@ -7838,33 +7658,7 @@
           <w:szCs w:val="14"/>
           <w:lang w:eastAsia="fr-FR"/>
         </w:rPr>
-        <w:t xml:space="preserve">ases de </w:t>
-      </w:r>
-      <w:proofErr w:type="gramStart"/>
-      <w:r>
-        <w:rPr>
-          <w:rFonts w:ascii="Arial" w:hAnsi="Arial"/>
-          <w:i/>
-          <w:iCs/>
-          <w:color w:val="FF0000"/>
-          <w:sz w:val="24"/>
-          <w:szCs w:val="14"/>
-          <w:lang w:eastAsia="fr-FR"/>
-        </w:rPr>
-        <w:t>données:</w:t>
-      </w:r>
-      <w:proofErr w:type="gramEnd"/>
-      <w:r>
-        <w:rPr>
-          <w:rFonts w:ascii="Arial" w:hAnsi="Arial"/>
-          <w:i/>
-          <w:iCs/>
-          <w:color w:val="FF0000"/>
-          <w:sz w:val="24"/>
-          <w:szCs w:val="14"/>
-          <w:lang w:eastAsia="fr-FR"/>
-        </w:rPr>
-        <w:t xml:space="preserve"> interfaces graphiques, modèle conceptuel</w:t>
+        <w:t>ases de données: interfaces graphiques, modèle conceptuel</w:t>
       </w:r>
       <w:r>
         <w:rPr>
@@ -7896,7 +7690,6 @@
           <w:lang w:eastAsia="fr-FR"/>
         </w:rPr>
       </w:pPr>
-      <w:proofErr w:type="gramStart"/>
       <w:r>
         <w:rPr>
           <w:rFonts w:ascii="Arial" w:hAnsi="Arial"/>
@@ -7919,20 +7712,7 @@
           <w:szCs w:val="14"/>
           <w:lang w:eastAsia="fr-FR"/>
         </w:rPr>
-        <w:t>rogrammation:</w:t>
-      </w:r>
-      <w:proofErr w:type="gramEnd"/>
-      <w:r>
-        <w:rPr>
-          <w:rFonts w:ascii="Arial" w:hAnsi="Arial"/>
-          <w:i/>
-          <w:iCs/>
-          <w:color w:val="FF0000"/>
-          <w:sz w:val="24"/>
-          <w:szCs w:val="14"/>
-          <w:lang w:eastAsia="fr-FR"/>
-        </w:rPr>
-        <w:t xml:space="preserve"> interfaces graphiques, maquettes, analyse fonctionnelle…</w:t>
+        <w:t>rogrammation: interfaces graphiques, maquettes, analyse fonctionnelle…</w:t>
       </w:r>
     </w:p>
     <w:p>
@@ -8066,27 +7846,7 @@
           <w:color w:val="FF0000"/>
           <w:szCs w:val="14"/>
         </w:rPr>
-        <w:t xml:space="preserve">Décrire la stratégie globale de </w:t>
-      </w:r>
-      <w:proofErr w:type="gramStart"/>
-      <w:r>
-        <w:rPr>
-          <w:i/>
-          <w:iCs/>
-          <w:color w:val="FF0000"/>
-          <w:szCs w:val="14"/>
-        </w:rPr>
-        <w:t>test:</w:t>
-      </w:r>
-      <w:proofErr w:type="gramEnd"/>
-      <w:r>
-        <w:rPr>
-          <w:i/>
-          <w:iCs/>
-          <w:color w:val="FF0000"/>
-          <w:szCs w:val="14"/>
-        </w:rPr>
-        <w:t xml:space="preserve"> </w:t>
+        <w:t xml:space="preserve">Décrire la stratégie globale de test: </w:t>
       </w:r>
     </w:p>
     <w:p>
@@ -8119,7 +7879,6 @@
           <w:szCs w:val="14"/>
         </w:rPr>
       </w:pPr>
-      <w:proofErr w:type="gramStart"/>
       <w:r>
         <w:rPr>
           <w:i/>
@@ -8136,17 +7895,7 @@
           <w:color w:val="FF0000"/>
           <w:szCs w:val="14"/>
         </w:rPr>
-        <w:t>ypes</w:t>
-      </w:r>
-      <w:proofErr w:type="gramEnd"/>
-      <w:r>
-        <w:rPr>
-          <w:i/>
-          <w:iCs/>
-          <w:color w:val="FF0000"/>
-          <w:szCs w:val="14"/>
-        </w:rPr>
-        <w:t xml:space="preserve"> de des tests et ordre dans lequel ils seront effectués.</w:t>
+        <w:t>ypes de des tests et ordre dans lequel ils seront effectués.</w:t>
       </w:r>
     </w:p>
     <w:p>
@@ -8167,7 +7916,6 @@
           <w:szCs w:val="14"/>
         </w:rPr>
       </w:pPr>
-      <w:proofErr w:type="gramStart"/>
       <w:r>
         <w:rPr>
           <w:i/>
@@ -8184,17 +7932,7 @@
           <w:color w:val="FF0000"/>
           <w:szCs w:val="14"/>
         </w:rPr>
-        <w:t>es</w:t>
-      </w:r>
-      <w:proofErr w:type="gramEnd"/>
-      <w:r>
-        <w:rPr>
-          <w:i/>
-          <w:iCs/>
-          <w:color w:val="FF0000"/>
-          <w:szCs w:val="14"/>
-        </w:rPr>
-        <w:t xml:space="preserve"> moyens à mettre en œuvre</w:t>
+        <w:t>es moyens à mettre en œuvre</w:t>
       </w:r>
       <w:r>
         <w:rPr>
@@ -8224,7 +7962,6 @@
           <w:szCs w:val="14"/>
         </w:rPr>
       </w:pPr>
-      <w:proofErr w:type="gramStart"/>
       <w:r>
         <w:rPr>
           <w:i/>
@@ -8241,17 +7978,7 @@
           <w:color w:val="FF0000"/>
           <w:szCs w:val="14"/>
         </w:rPr>
-        <w:t>ouverture</w:t>
-      </w:r>
-      <w:proofErr w:type="gramEnd"/>
-      <w:r>
-        <w:rPr>
-          <w:i/>
-          <w:iCs/>
-          <w:color w:val="FF0000"/>
-          <w:szCs w:val="14"/>
-        </w:rPr>
-        <w:t xml:space="preserve"> des tests (tests exhaustifs ou non, si non, pourquoi ?)</w:t>
+        <w:t>ouverture des tests (tests exhaustifs ou non, si non, pourquoi ?)</w:t>
       </w:r>
       <w:r>
         <w:rPr>
@@ -8281,7 +8008,6 @@
           <w:szCs w:val="14"/>
         </w:rPr>
       </w:pPr>
-      <w:proofErr w:type="gramStart"/>
       <w:r>
         <w:rPr>
           <w:i/>
@@ -8298,17 +8024,7 @@
           <w:color w:val="FF0000"/>
           <w:szCs w:val="14"/>
         </w:rPr>
-        <w:t>onnées</w:t>
-      </w:r>
-      <w:proofErr w:type="gramEnd"/>
-      <w:r>
-        <w:rPr>
-          <w:i/>
-          <w:iCs/>
-          <w:color w:val="FF0000"/>
-          <w:szCs w:val="14"/>
-        </w:rPr>
-        <w:t xml:space="preserve"> de test à prévoir (données réelles ?)</w:t>
+        <w:t>onnées de test à prévoir (données réelles ?)</w:t>
       </w:r>
       <w:r>
         <w:rPr>
@@ -8338,7 +8054,6 @@
           <w:szCs w:val="14"/>
         </w:rPr>
       </w:pPr>
-      <w:proofErr w:type="gramStart"/>
       <w:r>
         <w:rPr>
           <w:i/>
@@ -8346,17 +8061,7 @@
           <w:color w:val="FF0000"/>
           <w:szCs w:val="14"/>
         </w:rPr>
-        <w:t>les</w:t>
-      </w:r>
-      <w:proofErr w:type="gramEnd"/>
-      <w:r>
-        <w:rPr>
-          <w:i/>
-          <w:iCs/>
-          <w:color w:val="FF0000"/>
-          <w:szCs w:val="14"/>
-        </w:rPr>
-        <w:t xml:space="preserve"> testeurs extérieurs éventuels.</w:t>
+        <w:t>les testeurs extérieurs éventuels.</w:t>
       </w:r>
     </w:p>
     <w:p>
@@ -8444,7 +8149,6 @@
           <w:sz w:val="24"/>
         </w:rPr>
       </w:pPr>
-      <w:proofErr w:type="gramStart"/>
       <w:r>
         <w:rPr>
           <w:rFonts w:ascii="Arial" w:hAnsi="Arial" w:cs="Arial"/>
@@ -8452,17 +8156,7 @@
           <w:color w:val="FF0000"/>
           <w:sz w:val="24"/>
         </w:rPr>
-        <w:t>risques</w:t>
-      </w:r>
-      <w:proofErr w:type="gramEnd"/>
-      <w:r>
-        <w:rPr>
-          <w:rFonts w:ascii="Arial" w:hAnsi="Arial" w:cs="Arial"/>
-          <w:i/>
-          <w:color w:val="FF0000"/>
-          <w:sz w:val="24"/>
-        </w:rPr>
-        <w:t xml:space="preserve"> techniques (complexité, manque de compétences, …)</w:t>
+        <w:t>risques techniques (complexité, manque de compétences, …)</w:t>
       </w:r>
       <w:r>
         <w:rPr>
@@ -8689,7 +8383,6 @@
           <w:lang w:eastAsia="fr-FR"/>
         </w:rPr>
       </w:pPr>
-      <w:proofErr w:type="gramStart"/>
       <w:r>
         <w:rPr>
           <w:rFonts w:ascii="Arial" w:hAnsi="Arial"/>
@@ -8700,20 +8393,7 @@
           <w:szCs w:val="14"/>
           <w:lang w:eastAsia="fr-FR"/>
         </w:rPr>
-        <w:t>planning</w:t>
-      </w:r>
-      <w:proofErr w:type="gramEnd"/>
-      <w:r>
-        <w:rPr>
-          <w:rFonts w:ascii="Arial" w:hAnsi="Arial"/>
-          <w:i/>
-          <w:iCs/>
-          <w:color w:val="FF0000"/>
-          <w:sz w:val="24"/>
-          <w:szCs w:val="14"/>
-          <w:lang w:eastAsia="fr-FR"/>
-        </w:rPr>
-        <w:t xml:space="preserve"> indiquant les dates de début et de fin du projet ainsi que le découpage connu des diverses phases. </w:t>
+        <w:t xml:space="preserve">planning indiquant les dates de début et de fin du projet ainsi que le découpage connu des diverses phases. </w:t>
       </w:r>
     </w:p>
     <w:p>
@@ -8733,7 +8413,6 @@
           <w:lang w:eastAsia="fr-FR"/>
         </w:rPr>
       </w:pPr>
-      <w:proofErr w:type="gramStart"/>
       <w:r>
         <w:rPr>
           <w:rFonts w:ascii="Arial" w:hAnsi="Arial"/>
@@ -8744,20 +8423,7 @@
           <w:szCs w:val="14"/>
           <w:lang w:eastAsia="fr-FR"/>
         </w:rPr>
-        <w:t>partage</w:t>
-      </w:r>
-      <w:proofErr w:type="gramEnd"/>
-      <w:r>
-        <w:rPr>
-          <w:rFonts w:ascii="Arial" w:hAnsi="Arial"/>
-          <w:i/>
-          <w:iCs/>
-          <w:color w:val="FF0000"/>
-          <w:sz w:val="24"/>
-          <w:szCs w:val="14"/>
-          <w:lang w:eastAsia="fr-FR"/>
-        </w:rPr>
-        <w:t xml:space="preserve"> des tâches en cas de travail à plusieurs.</w:t>
+        <w:t>partage des tâches en cas de travail à plusieurs.</w:t>
       </w:r>
     </w:p>
     <w:p>
@@ -8911,19 +8577,11 @@
           <w:rFonts w:cs="Arial"/>
         </w:rPr>
       </w:pPr>
-      <w:proofErr w:type="spellStart"/>
       <w:r>
         <w:rPr>
           <w:rFonts w:cs="Arial"/>
         </w:rPr>
-        <w:t>Brackets</w:t>
-      </w:r>
-      <w:proofErr w:type="spellEnd"/>
-      <w:r>
-        <w:rPr>
-          <w:rFonts w:cs="Arial"/>
-        </w:rPr>
-        <w:t>, pour les modifications du site et son développement.</w:t>
+        <w:t>Brackets, pour les modifications du site et son développement.</w:t>
       </w:r>
     </w:p>
     <w:p>
@@ -8937,33 +8595,11 @@
           <w:rFonts w:cs="Arial"/>
         </w:rPr>
       </w:pPr>
-      <w:proofErr w:type="spellStart"/>
       <w:r>
         <w:rPr>
           <w:rFonts w:cs="Arial"/>
         </w:rPr>
-        <w:t>Wamp</w:t>
-      </w:r>
-      <w:proofErr w:type="spellEnd"/>
-      <w:r>
-        <w:rPr>
-          <w:rFonts w:cs="Arial"/>
-        </w:rPr>
-        <w:t xml:space="preserve">, un serveur local pour pouvoir utiliser les fichiers en format </w:t>
-      </w:r>
-      <w:proofErr w:type="spellStart"/>
-      <w:r>
-        <w:rPr>
-          <w:rFonts w:cs="Arial"/>
-        </w:rPr>
-        <w:t>php</w:t>
-      </w:r>
-      <w:proofErr w:type="spellEnd"/>
-      <w:r>
-        <w:rPr>
-          <w:rFonts w:cs="Arial"/>
-        </w:rPr>
-        <w:t>.</w:t>
+        <w:t>Wamp, un serveur local pour pouvoir utiliser les fichiers en format php.</w:t>
       </w:r>
     </w:p>
     <w:p>
@@ -9035,21 +8671,7 @@
         <w:rPr>
           <w:rFonts w:cs="Arial"/>
         </w:rPr>
-        <w:t xml:space="preserve">Adobe Reader XI, permet d’ouvrir les fichiers au format </w:t>
-      </w:r>
-      <w:proofErr w:type="spellStart"/>
-      <w:r>
-        <w:rPr>
-          <w:rFonts w:cs="Arial"/>
-        </w:rPr>
-        <w:t>pdf</w:t>
-      </w:r>
-      <w:proofErr w:type="spellEnd"/>
-      <w:r>
-        <w:rPr>
-          <w:rFonts w:cs="Arial"/>
-        </w:rPr>
-        <w:t>.</w:t>
+        <w:t>Adobe Reader XI, permet d’ouvrir les fichiers au format pdf.</w:t>
       </w:r>
     </w:p>
     <w:p>
@@ -9139,14 +8761,12 @@
         </w:rPr>
         <w:t xml:space="preserve"> dans le dossier de </w:t>
       </w:r>
-      <w:proofErr w:type="spellStart"/>
       <w:r>
         <w:rPr>
           <w:rFonts w:cs="Arial"/>
         </w:rPr>
         <w:t>wamp</w:t>
       </w:r>
-      <w:proofErr w:type="spellEnd"/>
       <w:r>
         <w:rPr>
           <w:rFonts w:cs="Arial"/>
@@ -9195,19 +8815,8 @@
           <w:color w:val="FF0000"/>
           <w:sz w:val="24"/>
         </w:rPr>
-        <w:t xml:space="preserve">Fournir tous les document de </w:t>
-      </w:r>
-      <w:proofErr w:type="gramStart"/>
-      <w:r>
-        <w:rPr>
-          <w:rFonts w:ascii="Arial" w:hAnsi="Arial" w:cs="Arial"/>
-          <w:i/>
-          <w:color w:val="FF0000"/>
-          <w:sz w:val="24"/>
-        </w:rPr>
-        <w:t>conception:</w:t>
-      </w:r>
-      <w:proofErr w:type="gramEnd"/>
+        <w:t>Fournir tous les document de conception:</w:t>
+      </w:r>
     </w:p>
     <w:p>
       <w:pPr>
@@ -9239,7 +8848,6 @@
           <w:sz w:val="24"/>
         </w:rPr>
       </w:pPr>
-      <w:proofErr w:type="gramStart"/>
       <w:r>
         <w:rPr>
           <w:rFonts w:ascii="Arial" w:hAnsi="Arial" w:cs="Arial"/>
@@ -9247,17 +8855,7 @@
           <w:color w:val="FF0000"/>
           <w:sz w:val="24"/>
         </w:rPr>
-        <w:t>le</w:t>
-      </w:r>
-      <w:proofErr w:type="gramEnd"/>
-      <w:r>
-        <w:rPr>
-          <w:rFonts w:ascii="Arial" w:hAnsi="Arial" w:cs="Arial"/>
-          <w:i/>
-          <w:color w:val="FF0000"/>
-          <w:sz w:val="24"/>
-        </w:rPr>
-        <w:t xml:space="preserve"> choix du matériel HW</w:t>
+        <w:t>le choix du matériel HW</w:t>
       </w:r>
     </w:p>
     <w:p>
@@ -9274,7 +8872,6 @@
           <w:sz w:val="24"/>
         </w:rPr>
       </w:pPr>
-      <w:proofErr w:type="gramStart"/>
       <w:r>
         <w:rPr>
           <w:rFonts w:ascii="Arial" w:hAnsi="Arial" w:cs="Arial"/>
@@ -9282,17 +8879,7 @@
           <w:color w:val="FF0000"/>
           <w:sz w:val="24"/>
         </w:rPr>
-        <w:t>le</w:t>
-      </w:r>
-      <w:proofErr w:type="gramEnd"/>
-      <w:r>
-        <w:rPr>
-          <w:rFonts w:ascii="Arial" w:hAnsi="Arial" w:cs="Arial"/>
-          <w:i/>
-          <w:color w:val="FF0000"/>
-          <w:sz w:val="24"/>
-        </w:rPr>
-        <w:t xml:space="preserve"> choix des systèmes d'exploitation pour la réalisation </w:t>
+        <w:t xml:space="preserve">le choix des systèmes d'exploitation pour la réalisation </w:t>
       </w:r>
       <w:r>
         <w:rPr>
@@ -9328,7 +8915,6 @@
           <w:sz w:val="24"/>
         </w:rPr>
       </w:pPr>
-      <w:proofErr w:type="gramStart"/>
       <w:r>
         <w:rPr>
           <w:rFonts w:ascii="Arial" w:hAnsi="Arial" w:cs="Arial"/>
@@ -9336,17 +8922,7 @@
           <w:color w:val="FF0000"/>
           <w:sz w:val="24"/>
         </w:rPr>
-        <w:t>le</w:t>
-      </w:r>
-      <w:proofErr w:type="gramEnd"/>
-      <w:r>
-        <w:rPr>
-          <w:rFonts w:ascii="Arial" w:hAnsi="Arial" w:cs="Arial"/>
-          <w:i/>
-          <w:color w:val="FF0000"/>
-          <w:sz w:val="24"/>
-        </w:rPr>
-        <w:t xml:space="preserve"> choix des outils logiciels pour la réalisation </w:t>
+        <w:t xml:space="preserve">le choix des outils logiciels pour la réalisation </w:t>
       </w:r>
       <w:r>
         <w:rPr>
@@ -9382,7 +8958,6 @@
           <w:sz w:val="24"/>
         </w:rPr>
       </w:pPr>
-      <w:proofErr w:type="gramStart"/>
       <w:r>
         <w:rPr>
           <w:rFonts w:ascii="Arial" w:hAnsi="Arial" w:cs="Arial"/>
@@ -9390,17 +8965,7 @@
           <w:color w:val="FF0000"/>
           <w:sz w:val="24"/>
         </w:rPr>
-        <w:t>site</w:t>
-      </w:r>
-      <w:proofErr w:type="gramEnd"/>
-      <w:r>
-        <w:rPr>
-          <w:rFonts w:ascii="Arial" w:hAnsi="Arial" w:cs="Arial"/>
-          <w:i/>
-          <w:color w:val="FF0000"/>
-          <w:sz w:val="24"/>
-        </w:rPr>
-        <w:t xml:space="preserve"> web: </w:t>
+        <w:t xml:space="preserve">site web: </w:t>
       </w:r>
       <w:r>
         <w:rPr>
@@ -9426,7 +8991,6 @@
           <w:sz w:val="24"/>
         </w:rPr>
       </w:pPr>
-      <w:proofErr w:type="gramStart"/>
       <w:r>
         <w:rPr>
           <w:rFonts w:ascii="Arial" w:hAnsi="Arial" w:cs="Arial"/>
@@ -9434,17 +8998,7 @@
           <w:color w:val="FF0000"/>
           <w:sz w:val="24"/>
         </w:rPr>
-        <w:t>bases</w:t>
-      </w:r>
-      <w:proofErr w:type="gramEnd"/>
-      <w:r>
-        <w:rPr>
-          <w:rFonts w:ascii="Arial" w:hAnsi="Arial" w:cs="Arial"/>
-          <w:i/>
-          <w:color w:val="FF0000"/>
-          <w:sz w:val="24"/>
-        </w:rPr>
-        <w:t xml:space="preserve"> de données: décrire le modèle relationnel, le contenu détaillé des tables (caractéristiques de chaque champs) et les requêtes.</w:t>
+        <w:t>bases de données: décrire le modèle relationnel, le contenu détaillé des tables (caractéristiques de chaque champs) et les requêtes.</w:t>
       </w:r>
     </w:p>
     <w:p>
@@ -9461,7 +9015,6 @@
           <w:sz w:val="24"/>
         </w:rPr>
       </w:pPr>
-      <w:proofErr w:type="gramStart"/>
       <w:r>
         <w:rPr>
           <w:rFonts w:ascii="Arial" w:hAnsi="Arial" w:cs="Arial"/>
@@ -9469,17 +9022,7 @@
           <w:color w:val="FF0000"/>
           <w:sz w:val="24"/>
         </w:rPr>
-        <w:t>programmation</w:t>
-      </w:r>
-      <w:proofErr w:type="gramEnd"/>
-      <w:r>
-        <w:rPr>
-          <w:rFonts w:ascii="Arial" w:hAnsi="Arial" w:cs="Arial"/>
-          <w:i/>
-          <w:color w:val="FF0000"/>
-          <w:sz w:val="24"/>
-        </w:rPr>
-        <w:t xml:space="preserve"> et scripts: organigramme, architecture du programme, découpage modulaire, entrées-sorties des modules, pseudo-code</w:t>
+        <w:t>programmation et scripts: organigramme, architecture du programme, découpage modulaire, entrées-sorties des modules, pseudo-code</w:t>
       </w:r>
       <w:r>
         <w:rPr>
@@ -9821,65 +9364,7 @@
         <w:rPr>
           <w:rFonts w:cs="Arial"/>
         </w:rPr>
-        <w:t>Contient six champs, trois d’entre eux (</w:t>
-      </w:r>
-      <w:proofErr w:type="spellStart"/>
-      <w:r>
-        <w:rPr>
-          <w:rFonts w:cs="Arial"/>
-        </w:rPr>
-        <w:t>fk_color</w:t>
-      </w:r>
-      <w:proofErr w:type="spellEnd"/>
-      <w:r>
-        <w:rPr>
-          <w:rFonts w:cs="Arial"/>
-        </w:rPr>
-        <w:t xml:space="preserve">, </w:t>
-      </w:r>
-      <w:proofErr w:type="spellStart"/>
-      <w:proofErr w:type="gramStart"/>
-      <w:r>
-        <w:rPr>
-          <w:rFonts w:cs="Arial"/>
-        </w:rPr>
-        <w:t>fk,size</w:t>
-      </w:r>
-      <w:proofErr w:type="spellEnd"/>
-      <w:proofErr w:type="gramEnd"/>
-      <w:r>
-        <w:rPr>
-          <w:rFonts w:cs="Arial"/>
-        </w:rPr>
-        <w:t xml:space="preserve">, </w:t>
-      </w:r>
-      <w:proofErr w:type="spellStart"/>
-      <w:r>
-        <w:rPr>
-          <w:rFonts w:cs="Arial"/>
-        </w:rPr>
-        <w:t>fk_model</w:t>
-      </w:r>
-      <w:proofErr w:type="spellEnd"/>
-      <w:r>
-        <w:rPr>
-          <w:rFonts w:cs="Arial"/>
-        </w:rPr>
-        <w:t xml:space="preserve">) servent à faire une liaison avec d’autres tables, les tables </w:t>
-      </w:r>
-      <w:proofErr w:type="spellStart"/>
-      <w:r>
-        <w:rPr>
-          <w:rFonts w:cs="Arial"/>
-        </w:rPr>
-        <w:t>color</w:t>
-      </w:r>
-      <w:proofErr w:type="spellEnd"/>
-      <w:r>
-        <w:rPr>
-          <w:rFonts w:cs="Arial"/>
-        </w:rPr>
-        <w:t>, size et model seront concernées.</w:t>
+        <w:t>Contient six champs, trois d’entre eux (fk_color, fk,size, fk_model) servent à faire une liaison avec d’autres tables, les tables color, size et model seront concernées.</w:t>
       </w:r>
     </w:p>
     <w:p>
@@ -10009,16 +9494,8 @@
         <w:rPr>
           <w:rFonts w:cs="Arial"/>
         </w:rPr>
-        <w:t xml:space="preserve">Table </w:t>
-      </w:r>
-      <w:proofErr w:type="spellStart"/>
-      <w:r>
-        <w:rPr>
-          <w:rFonts w:cs="Arial"/>
-        </w:rPr>
-        <w:t>color</w:t>
-      </w:r>
-      <w:proofErr w:type="spellEnd"/>
+        <w:t>Table color</w:t>
+      </w:r>
     </w:p>
     <w:p>
       <w:pPr>
@@ -10132,16 +9609,8 @@
         <w:rPr>
           <w:rFonts w:cs="Arial"/>
         </w:rPr>
-        <w:t xml:space="preserve">Deux champs de liaisons s’y trouvent, un faisant un lien sur la table </w:t>
-      </w:r>
-      <w:proofErr w:type="spellStart"/>
-      <w:r>
-        <w:rPr>
-          <w:rFonts w:cs="Arial"/>
-        </w:rPr>
-        <w:t>typearticle</w:t>
-      </w:r>
-      <w:proofErr w:type="spellEnd"/>
+        <w:t>Deux champs de liaisons s’y trouvent, un faisant un lien sur la table typearticle</w:t>
+      </w:r>
       <w:r>
         <w:rPr>
           <w:rFonts w:cs="Arial"/>
@@ -10179,16 +9648,8 @@
         <w:rPr>
           <w:rFonts w:cs="Arial"/>
         </w:rPr>
-        <w:t xml:space="preserve">Table </w:t>
-      </w:r>
-      <w:proofErr w:type="spellStart"/>
-      <w:r>
-        <w:rPr>
-          <w:rFonts w:cs="Arial"/>
-        </w:rPr>
-        <w:t>typearticle</w:t>
-      </w:r>
-      <w:proofErr w:type="spellEnd"/>
+        <w:t>Table typearticle</w:t>
+      </w:r>
     </w:p>
     <w:p>
       <w:pPr>
@@ -10270,7 +9731,6 @@
           <w:rFonts w:cs="Arial"/>
         </w:rPr>
       </w:pPr>
-      <w:bookmarkStart w:id="34" w:name="_GoBack"/>
       <w:r>
         <w:rPr>
           <w:rFonts w:cs="Arial"/>
@@ -10293,7 +9753,6 @@
         <w:t xml:space="preserve"> </w:t>
       </w:r>
     </w:p>
-    <w:bookmarkEnd w:id="34"/>
     <w:p>
       <w:pPr>
         <w:rPr>
@@ -10368,23 +9827,7 @@
           <w:rFonts w:cs="Arial"/>
           <w:color w:val="4472C4" w:themeColor="accent1"/>
         </w:rPr>
-        <w:t>Il y a aussi une table pour le panier qui référencera tous les articles qu’on a mis dans le panier. La table « </w:t>
-      </w:r>
-      <w:proofErr w:type="spellStart"/>
-      <w:r>
-        <w:rPr>
-          <w:rFonts w:cs="Arial"/>
-          <w:color w:val="4472C4" w:themeColor="accent1"/>
-        </w:rPr>
-        <w:t>orderlist</w:t>
-      </w:r>
-      <w:proofErr w:type="spellEnd"/>
-      <w:r>
-        <w:rPr>
-          <w:rFonts w:cs="Arial"/>
-          <w:color w:val="4472C4" w:themeColor="accent1"/>
-        </w:rPr>
-        <w:t xml:space="preserve"> » sert à choisir la quantité que l’on veut d’un article.  </w:t>
+        <w:t xml:space="preserve">Il y a aussi une table pour le panier qui référencera tous les articles qu’on a mis dans le panier. La table « orderlist » sert à choisir la quantité que l’on veut d’un article.  </w:t>
       </w:r>
     </w:p>
     <w:p/>
@@ -10433,23 +9876,13 @@
           <w:color w:val="FF0000"/>
         </w:rPr>
       </w:pPr>
-      <w:proofErr w:type="gramStart"/>
       <w:r>
         <w:rPr>
           <w:i/>
           <w:iCs/>
           <w:color w:val="FF0000"/>
         </w:rPr>
-        <w:t>les</w:t>
-      </w:r>
-      <w:proofErr w:type="gramEnd"/>
-      <w:r>
-        <w:rPr>
-          <w:i/>
-          <w:iCs/>
-          <w:color w:val="FF0000"/>
-        </w:rPr>
-        <w:t xml:space="preserve"> répertoires où le logiciel est installé</w:t>
+        <w:t>les répertoires où le logiciel est installé</w:t>
       </w:r>
     </w:p>
     <w:p>
@@ -10469,23 +9902,13 @@
           <w:color w:val="FF0000"/>
         </w:rPr>
       </w:pPr>
-      <w:proofErr w:type="gramStart"/>
       <w:r>
         <w:rPr>
           <w:i/>
           <w:iCs/>
           <w:color w:val="FF0000"/>
         </w:rPr>
-        <w:t>la</w:t>
-      </w:r>
-      <w:proofErr w:type="gramEnd"/>
-      <w:r>
-        <w:rPr>
-          <w:i/>
-          <w:iCs/>
-          <w:color w:val="FF0000"/>
-        </w:rPr>
-        <w:t xml:space="preserve"> liste de tous les fichiers et une rapide description de leur contenu (des noms qui parlent !)</w:t>
+        <w:t>la liste de tous les fichiers et une rapide description de leur contenu (des noms qui parlent !)</w:t>
       </w:r>
     </w:p>
     <w:p>
@@ -10505,23 +9928,13 @@
           <w:color w:val="FF0000"/>
         </w:rPr>
       </w:pPr>
-      <w:proofErr w:type="gramStart"/>
       <w:r>
         <w:rPr>
           <w:i/>
           <w:iCs/>
           <w:color w:val="FF0000"/>
         </w:rPr>
-        <w:t>les</w:t>
-      </w:r>
-      <w:proofErr w:type="gramEnd"/>
-      <w:r>
-        <w:rPr>
-          <w:i/>
-          <w:iCs/>
-          <w:color w:val="FF0000"/>
-        </w:rPr>
-        <w:t xml:space="preserve"> versions des systèmes d'exploitation et des outils logiciels</w:t>
+        <w:t>les versions des systèmes d'exploitation et des outils logiciels</w:t>
       </w:r>
     </w:p>
     <w:p>
@@ -10541,23 +9954,13 @@
           <w:color w:val="FF0000"/>
         </w:rPr>
       </w:pPr>
-      <w:proofErr w:type="gramStart"/>
       <w:r>
         <w:rPr>
           <w:i/>
           <w:iCs/>
           <w:color w:val="FF0000"/>
         </w:rPr>
-        <w:t>la</w:t>
-      </w:r>
-      <w:proofErr w:type="gramEnd"/>
-      <w:r>
-        <w:rPr>
-          <w:i/>
-          <w:iCs/>
-          <w:color w:val="FF0000"/>
-        </w:rPr>
-        <w:t xml:space="preserve"> description exacte du matériel</w:t>
+        <w:t>la description exacte du matériel</w:t>
       </w:r>
     </w:p>
     <w:p>
@@ -10577,23 +9980,13 @@
           <w:color w:val="FF0000"/>
         </w:rPr>
       </w:pPr>
-      <w:proofErr w:type="gramStart"/>
       <w:r>
         <w:rPr>
           <w:i/>
           <w:iCs/>
           <w:color w:val="FF0000"/>
         </w:rPr>
-        <w:t>le</w:t>
-      </w:r>
-      <w:proofErr w:type="gramEnd"/>
-      <w:r>
-        <w:rPr>
-          <w:i/>
-          <w:iCs/>
-          <w:color w:val="FF0000"/>
-        </w:rPr>
-        <w:t xml:space="preserve"> numé</w:t>
+        <w:t>le numé</w:t>
       </w:r>
       <w:r>
         <w:rPr>
@@ -10630,23 +10023,13 @@
           <w:u w:val="single"/>
         </w:rPr>
       </w:pPr>
-      <w:proofErr w:type="gramStart"/>
       <w:r>
         <w:rPr>
           <w:i/>
           <w:iCs/>
           <w:color w:val="FF0000"/>
         </w:rPr>
-        <w:t>programmation</w:t>
-      </w:r>
-      <w:proofErr w:type="gramEnd"/>
-      <w:r>
-        <w:rPr>
-          <w:i/>
-          <w:iCs/>
-          <w:color w:val="FF0000"/>
-        </w:rPr>
-        <w:t xml:space="preserve"> et scripts: librairies externes, dictionnaire des données, reconstruction du logiciel</w:t>
+        <w:t>programmation et scripts: librairies externes, dictionnaire des données, reconstruction du logiciel</w:t>
       </w:r>
       <w:r>
         <w:rPr>
@@ -10735,9 +10118,9 @@
           <w:iCs/>
         </w:rPr>
       </w:pPr>
-      <w:bookmarkStart w:id="35" w:name="_Toc25553321"/>
-      <w:bookmarkStart w:id="36" w:name="_Toc71691025"/>
-      <w:bookmarkStart w:id="37" w:name="_Toc508368195"/>
+      <w:bookmarkStart w:id="34" w:name="_Toc25553321"/>
+      <w:bookmarkStart w:id="35" w:name="_Toc71691025"/>
+      <w:bookmarkStart w:id="36" w:name="_Toc508368195"/>
       <w:r>
         <w:rPr>
           <w:i w:val="0"/>
@@ -10745,7 +10128,7 @@
         </w:rPr>
         <w:t>Description des test</w:t>
       </w:r>
-      <w:bookmarkEnd w:id="35"/>
+      <w:bookmarkEnd w:id="34"/>
       <w:r>
         <w:rPr>
           <w:i w:val="0"/>
@@ -10753,8 +10136,8 @@
         </w:rPr>
         <w:t>s effectués</w:t>
       </w:r>
+      <w:bookmarkEnd w:id="35"/>
       <w:bookmarkEnd w:id="36"/>
-      <w:bookmarkEnd w:id="37"/>
     </w:p>
     <w:p>
       <w:pPr>
@@ -10779,17 +10162,8 @@
           <w:i/>
           <w:color w:val="FF0000"/>
         </w:rPr>
-        <w:t xml:space="preserve">Pour chaque partie testée de votre projet, il faut </w:t>
-      </w:r>
-      <w:proofErr w:type="gramStart"/>
-      <w:r>
-        <w:rPr>
-          <w:i/>
-          <w:color w:val="FF0000"/>
-        </w:rPr>
-        <w:t>décrire:</w:t>
-      </w:r>
-      <w:proofErr w:type="gramEnd"/>
+        <w:t>Pour chaque partie testée de votre projet, il faut décrire:</w:t>
+      </w:r>
     </w:p>
     <w:p>
       <w:pPr>
@@ -10813,21 +10187,12 @@
           <w:color w:val="FF0000"/>
         </w:rPr>
       </w:pPr>
-      <w:proofErr w:type="gramStart"/>
-      <w:r>
-        <w:rPr>
-          <w:i/>
-          <w:color w:val="FF0000"/>
-        </w:rPr>
-        <w:t>les</w:t>
-      </w:r>
-      <w:proofErr w:type="gramEnd"/>
-      <w:r>
-        <w:rPr>
-          <w:i/>
-          <w:color w:val="FF0000"/>
-        </w:rPr>
-        <w:t xml:space="preserve"> conditions exactes de chaque test</w:t>
+      <w:r>
+        <w:rPr>
+          <w:i/>
+          <w:color w:val="FF0000"/>
+        </w:rPr>
+        <w:t>les conditions exactes de chaque test</w:t>
       </w:r>
     </w:p>
     <w:p>
@@ -10841,21 +10206,12 @@
           <w:color w:val="FF0000"/>
         </w:rPr>
       </w:pPr>
-      <w:proofErr w:type="gramStart"/>
-      <w:r>
-        <w:rPr>
-          <w:i/>
-          <w:color w:val="FF0000"/>
-        </w:rPr>
-        <w:t>les</w:t>
-      </w:r>
-      <w:proofErr w:type="gramEnd"/>
-      <w:r>
-        <w:rPr>
-          <w:i/>
-          <w:color w:val="FF0000"/>
-        </w:rPr>
-        <w:t xml:space="preserve"> preuves de test (papier ou fichier)</w:t>
+      <w:r>
+        <w:rPr>
+          <w:i/>
+          <w:color w:val="FF0000"/>
+        </w:rPr>
+        <w:t>les preuves de test (papier ou fichier)</w:t>
       </w:r>
     </w:p>
     <w:p>
@@ -10869,21 +10225,12 @@
           <w:color w:val="FF0000"/>
         </w:rPr>
       </w:pPr>
-      <w:proofErr w:type="gramStart"/>
-      <w:r>
-        <w:rPr>
-          <w:i/>
-          <w:color w:val="FF0000"/>
-        </w:rPr>
-        <w:t>tests</w:t>
-      </w:r>
-      <w:proofErr w:type="gramEnd"/>
-      <w:r>
-        <w:rPr>
-          <w:i/>
-          <w:color w:val="FF0000"/>
-        </w:rPr>
-        <w:t xml:space="preserve"> sans preuve: fournir au moins une description </w:t>
+      <w:r>
+        <w:rPr>
+          <w:i/>
+          <w:color w:val="FF0000"/>
+        </w:rPr>
+        <w:t xml:space="preserve">tests sans preuve: fournir au moins une description </w:t>
       </w:r>
     </w:p>
     <w:p>
@@ -10894,9 +10241,9 @@
           <w:iCs/>
         </w:rPr>
       </w:pPr>
-      <w:bookmarkStart w:id="38" w:name="_Toc25553322"/>
-      <w:bookmarkStart w:id="39" w:name="_Toc71691026"/>
-      <w:bookmarkStart w:id="40" w:name="_Toc508368196"/>
+      <w:bookmarkStart w:id="37" w:name="_Toc25553322"/>
+      <w:bookmarkStart w:id="38" w:name="_Toc71691026"/>
+      <w:bookmarkStart w:id="39" w:name="_Toc508368196"/>
       <w:r>
         <w:rPr>
           <w:i w:val="0"/>
@@ -10904,7 +10251,7 @@
         </w:rPr>
         <w:t xml:space="preserve">Erreurs </w:t>
       </w:r>
-      <w:bookmarkEnd w:id="38"/>
+      <w:bookmarkEnd w:id="37"/>
       <w:r>
         <w:rPr>
           <w:i w:val="0"/>
@@ -10912,8 +10259,8 @@
         </w:rPr>
         <w:t>restantes</w:t>
       </w:r>
+      <w:bookmarkEnd w:id="38"/>
       <w:bookmarkEnd w:id="39"/>
-      <w:bookmarkEnd w:id="40"/>
       <w:r>
         <w:rPr>
           <w:i w:val="0"/>
@@ -10929,7 +10276,7 @@
           <w:i/>
         </w:rPr>
       </w:pPr>
-      <w:bookmarkStart w:id="41" w:name="_Toc25553323"/>
+      <w:bookmarkStart w:id="40" w:name="_Toc25553323"/>
     </w:p>
     <w:p>
       <w:pPr>
@@ -10944,23 +10291,7 @@
           <w:i/>
           <w:color w:val="FF0000"/>
         </w:rPr>
-        <w:t xml:space="preserve">S'il reste encore des </w:t>
-      </w:r>
-      <w:proofErr w:type="gramStart"/>
-      <w:r>
-        <w:rPr>
-          <w:i/>
-          <w:color w:val="FF0000"/>
-        </w:rPr>
-        <w:t>erreurs:</w:t>
-      </w:r>
-      <w:proofErr w:type="gramEnd"/>
-      <w:r>
-        <w:rPr>
-          <w:i/>
-          <w:color w:val="FF0000"/>
-        </w:rPr>
-        <w:t xml:space="preserve"> </w:t>
+        <w:t xml:space="preserve">S'il reste encore des erreurs: </w:t>
       </w:r>
     </w:p>
     <w:p>
@@ -11009,7 +10340,7 @@
         </w:rPr>
         <w:t>Conséquences sur l'utilisation du produit</w:t>
       </w:r>
-      <w:bookmarkEnd w:id="41"/>
+      <w:bookmarkEnd w:id="40"/>
     </w:p>
     <w:p>
       <w:pPr>
@@ -11047,9 +10378,9 @@
           <w:iCs/>
         </w:rPr>
       </w:pPr>
-      <w:bookmarkStart w:id="42" w:name="_Toc25553326"/>
-      <w:bookmarkStart w:id="43" w:name="_Toc71691029"/>
-      <w:bookmarkStart w:id="44" w:name="_Toc508368197"/>
+      <w:bookmarkStart w:id="41" w:name="_Toc25553326"/>
+      <w:bookmarkStart w:id="42" w:name="_Toc71691029"/>
+      <w:bookmarkStart w:id="43" w:name="_Toc508368197"/>
       <w:r>
         <w:rPr>
           <w:i w:val="0"/>
@@ -11057,7 +10388,7 @@
         </w:rPr>
         <w:t>Liste des documents</w:t>
       </w:r>
-      <w:bookmarkEnd w:id="42"/>
+      <w:bookmarkEnd w:id="41"/>
       <w:r>
         <w:rPr>
           <w:i w:val="0"/>
@@ -11065,8 +10396,8 @@
         </w:rPr>
         <w:t xml:space="preserve"> fournis</w:t>
       </w:r>
+      <w:bookmarkEnd w:id="42"/>
       <w:bookmarkEnd w:id="43"/>
-      <w:bookmarkEnd w:id="44"/>
     </w:p>
     <w:p>
       <w:pPr>
@@ -11125,23 +10456,13 @@
           <w:color w:val="FF0000"/>
         </w:rPr>
       </w:pPr>
-      <w:proofErr w:type="gramStart"/>
       <w:r>
         <w:rPr>
           <w:rFonts w:cs="Arial"/>
           <w:i/>
           <w:color w:val="FF0000"/>
         </w:rPr>
-        <w:t>le</w:t>
-      </w:r>
-      <w:proofErr w:type="gramEnd"/>
-      <w:r>
-        <w:rPr>
-          <w:rFonts w:cs="Arial"/>
-          <w:i/>
-          <w:color w:val="FF0000"/>
-        </w:rPr>
-        <w:t xml:space="preserve"> rapport de projet</w:t>
+        <w:t>le rapport de projet</w:t>
       </w:r>
     </w:p>
     <w:p>
@@ -11156,23 +10477,13 @@
           <w:color w:val="FF0000"/>
         </w:rPr>
       </w:pPr>
-      <w:proofErr w:type="gramStart"/>
       <w:r>
         <w:rPr>
           <w:rFonts w:cs="Arial"/>
           <w:i/>
           <w:color w:val="FF0000"/>
         </w:rPr>
-        <w:t>le</w:t>
-      </w:r>
-      <w:proofErr w:type="gramEnd"/>
-      <w:r>
-        <w:rPr>
-          <w:rFonts w:cs="Arial"/>
-          <w:i/>
-          <w:color w:val="FF0000"/>
-        </w:rPr>
-        <w:t xml:space="preserve"> manuel d'Installation (en annexe)</w:t>
+        <w:t>le manuel d'Installation (en annexe)</w:t>
       </w:r>
     </w:p>
     <w:p>
@@ -11187,23 +10498,13 @@
           <w:color w:val="FF0000"/>
         </w:rPr>
       </w:pPr>
-      <w:proofErr w:type="gramStart"/>
       <w:r>
         <w:rPr>
           <w:rFonts w:cs="Arial"/>
           <w:i/>
           <w:color w:val="FF0000"/>
         </w:rPr>
-        <w:t>le</w:t>
-      </w:r>
-      <w:proofErr w:type="gramEnd"/>
-      <w:r>
-        <w:rPr>
-          <w:rFonts w:cs="Arial"/>
-          <w:i/>
-          <w:color w:val="FF0000"/>
-        </w:rPr>
-        <w:t xml:space="preserve"> manuel d'Utilisation avec des exemples graphiques (en annexe)</w:t>
+        <w:t>le manuel d'Utilisation avec des exemples graphiques (en annexe)</w:t>
       </w:r>
     </w:p>
     <w:p>
@@ -11218,7 +10519,6 @@
           <w:color w:val="FF0000"/>
         </w:rPr>
       </w:pPr>
-      <w:proofErr w:type="gramStart"/>
       <w:r>
         <w:rPr>
           <w:rFonts w:cs="Arial"/>
@@ -11226,16 +10526,7 @@
           <w:color w:val="FF0000"/>
         </w:rPr>
         <w:lastRenderedPageBreak/>
-        <w:t>autres</w:t>
-      </w:r>
-      <w:proofErr w:type="gramEnd"/>
-      <w:r>
-        <w:rPr>
-          <w:rFonts w:cs="Arial"/>
-          <w:i/>
-          <w:color w:val="FF0000"/>
-        </w:rPr>
-        <w:t>…</w:t>
+        <w:t>autres…</w:t>
       </w:r>
     </w:p>
     <w:p>
@@ -11266,18 +10557,18 @@
           <w:tab w:val="num" w:pos="360"/>
         </w:tabs>
       </w:pPr>
-      <w:bookmarkStart w:id="45" w:name="_Toc25553328"/>
-      <w:bookmarkStart w:id="46" w:name="_Toc71703263"/>
-      <w:bookmarkStart w:id="47" w:name="_Toc508368198"/>
+      <w:bookmarkStart w:id="44" w:name="_Toc25553328"/>
+      <w:bookmarkStart w:id="45" w:name="_Toc71703263"/>
+      <w:bookmarkStart w:id="46" w:name="_Toc508368198"/>
       <w:r>
         <w:t>C</w:t>
       </w:r>
+      <w:bookmarkEnd w:id="44"/>
       <w:bookmarkEnd w:id="45"/>
+      <w:r>
+        <w:t>onclusions</w:t>
+      </w:r>
       <w:bookmarkEnd w:id="46"/>
-      <w:r>
-        <w:t>onclusions</w:t>
-      </w:r>
-      <w:bookmarkEnd w:id="47"/>
     </w:p>
     <w:p>
       <w:pPr>
@@ -11307,19 +10598,8 @@
           <w:color w:val="FF0000"/>
           <w:sz w:val="24"/>
         </w:rPr>
-        <w:t xml:space="preserve">Développez en tous cas les points </w:t>
-      </w:r>
-      <w:proofErr w:type="gramStart"/>
-      <w:r>
-        <w:rPr>
-          <w:rFonts w:ascii="Arial" w:hAnsi="Arial" w:cs="Arial"/>
-          <w:i/>
-          <w:color w:val="FF0000"/>
-          <w:sz w:val="24"/>
-        </w:rPr>
-        <w:t>suivants:</w:t>
-      </w:r>
-      <w:proofErr w:type="gramEnd"/>
+        <w:t>Développez en tous cas les points suivants:</w:t>
+      </w:r>
     </w:p>
     <w:p>
       <w:pPr>
@@ -11448,17 +10728,17 @@
           <w:tab w:val="num" w:pos="360"/>
         </w:tabs>
       </w:pPr>
-      <w:bookmarkStart w:id="48" w:name="_Toc71703264"/>
-      <w:bookmarkStart w:id="49" w:name="_Toc508368199"/>
+      <w:bookmarkStart w:id="47" w:name="_Toc71703264"/>
+      <w:bookmarkStart w:id="48" w:name="_Toc508368199"/>
       <w:r>
         <w:lastRenderedPageBreak/>
         <w:t>A</w:t>
       </w:r>
+      <w:bookmarkEnd w:id="47"/>
+      <w:r>
+        <w:t>nnexes</w:t>
+      </w:r>
       <w:bookmarkEnd w:id="48"/>
-      <w:r>
-        <w:t>nnexes</w:t>
-      </w:r>
-      <w:bookmarkEnd w:id="49"/>
     </w:p>
     <w:p/>
     <w:p>
@@ -11469,7 +10749,7 @@
           <w:iCs/>
         </w:rPr>
       </w:pPr>
-      <w:bookmarkStart w:id="50" w:name="_Toc508368200"/>
+      <w:bookmarkStart w:id="49" w:name="_Toc508368200"/>
       <w:r>
         <w:rPr>
           <w:i w:val="0"/>
@@ -11477,7 +10757,7 @@
         </w:rPr>
         <w:t>Résumé du rapport du TPI / version succincte de la documentation</w:t>
       </w:r>
-      <w:bookmarkEnd w:id="50"/>
+      <w:bookmarkEnd w:id="49"/>
     </w:p>
     <w:p/>
     <w:p>
@@ -11488,8 +10768,8 @@
           <w:iCs/>
         </w:rPr>
       </w:pPr>
-      <w:bookmarkStart w:id="51" w:name="_Toc71703265"/>
-      <w:bookmarkStart w:id="52" w:name="_Toc508368201"/>
+      <w:bookmarkStart w:id="50" w:name="_Toc71703265"/>
+      <w:bookmarkStart w:id="51" w:name="_Toc508368201"/>
       <w:r>
         <w:rPr>
           <w:i w:val="0"/>
@@ -11497,8 +10777,8 @@
         </w:rPr>
         <w:t>Sources – Bibliographie</w:t>
       </w:r>
+      <w:bookmarkEnd w:id="50"/>
       <w:bookmarkEnd w:id="51"/>
-      <w:bookmarkEnd w:id="52"/>
     </w:p>
     <w:p>
       <w:pPr>
@@ -11517,28 +10797,38 @@
       <w:r>
         <w:t xml:space="preserve"> </w:t>
       </w:r>
-      <w:hyperlink r:id="rId12" w:history="1">
-        <w:r>
-          <w:rPr>
-            <w:rStyle w:val="Lienhypertexte"/>
-          </w:rPr>
-          <w:t>https://colorlib.com/wp/free-bootstrap-ecommerce-website-templates/</w:t>
-        </w:r>
-      </w:hyperlink>
-    </w:p>
-    <w:p/>
-    <w:p>
-      <w:r>
-        <w:t xml:space="preserve">L’intégration de l’API PayPal : </w:t>
-      </w:r>
-      <w:hyperlink r:id="rId13" w:history="1">
-        <w:r>
-          <w:rPr>
-            <w:rStyle w:val="Lienhypertexte"/>
-          </w:rPr>
-          <w:t>https://openclassrooms.com/courses/paiement-en-ligne-par-paypal-1/integration-dans-php</w:t>
-        </w:r>
-      </w:hyperlink>
+    </w:p>
+    <w:bookmarkStart w:id="52" w:name="_GoBack"/>
+    <w:bookmarkEnd w:id="52"/>
+    <w:p>
+      <w:pPr>
+        <w:pStyle w:val="Paragraphedeliste"/>
+        <w:numPr>
+          <w:ilvl w:val="0"/>
+          <w:numId w:val="17"/>
+        </w:numPr>
+      </w:pPr>
+      <w:r>
+        <w:fldChar w:fldCharType="begin"/>
+      </w:r>
+      <w:r>
+        <w:instrText xml:space="preserve"> HYPERLINK "https://colorlib.com/wp/free-bootstrap-ecommerce-website-templates/" </w:instrText>
+      </w:r>
+      <w:r>
+        <w:fldChar w:fldCharType="separate"/>
+      </w:r>
+      <w:r>
+        <w:rPr>
+          <w:rStyle w:val="Lienhypertexte"/>
+        </w:rPr>
+        <w:t>https://colorlib.com/wp/free-bootstrap-ecommerce-website-templates/</w:t>
+      </w:r>
+      <w:r>
+        <w:rPr>
+          <w:rStyle w:val="Lienhypertexte"/>
+        </w:rPr>
+        <w:fldChar w:fldCharType="end"/>
+      </w:r>
     </w:p>
     <w:p>
       <w:pPr>
@@ -11551,6 +10841,22 @@
     </w:p>
     <w:p>
       <w:pPr>
+        <w:rPr>
+          <w:rStyle w:val="lev"/>
+          <w:b w:val="0"/>
+        </w:rPr>
+      </w:pPr>
+      <w:r>
+        <w:rPr>
+          <w:rStyle w:val="lev"/>
+          <w:b w:val="0"/>
+        </w:rPr>
+        <w:t xml:space="preserve">Nike Blazer noir : </w:t>
+      </w:r>
+    </w:p>
+    <w:p>
+      <w:pPr>
+        <w:pStyle w:val="Paragraphedeliste"/>
         <w:numPr>
           <w:ilvl w:val="0"/>
           <w:numId w:val="16"/>
@@ -11560,77 +10866,92 @@
           <w:b w:val="0"/>
         </w:rPr>
       </w:pPr>
+      <w:hyperlink r:id="rId12" w:history="1">
+        <w:r>
+          <w:rPr>
+            <w:rStyle w:val="Lienhypertexte"/>
+          </w:rPr>
+          <w:t>https://fr.zalando.ch/nike-sportswear-blazer-mid-premium-baskets-montantes-ni112a06c-q11.html</w:t>
+        </w:r>
+      </w:hyperlink>
       <w:r>
         <w:rPr>
           <w:rStyle w:val="lev"/>
           <w:b w:val="0"/>
         </w:rPr>
-        <w:t xml:space="preserve">Nike Blazer noir : </w:t>
-      </w:r>
-      <w:hyperlink r:id="rId14" w:history="1">
-        <w:r>
-          <w:rPr>
-            <w:rStyle w:val="Lienhypertexte"/>
-          </w:rPr>
-          <w:t>https://fr.zalando.ch/nike-sportswear-blazer-mid-premium-baskets-montantes-ni112a06c-q11.html</w:t>
-        </w:r>
-      </w:hyperlink>
-      <w:r>
+        <w:t xml:space="preserve"> </w:t>
+      </w:r>
+    </w:p>
+    <w:p>
+      <w:pPr>
+        <w:ind w:left="1065"/>
         <w:rPr>
           <w:rStyle w:val="lev"/>
           <w:b w:val="0"/>
         </w:rPr>
+      </w:pPr>
+    </w:p>
+    <w:p>
+      <w:r>
+        <w:rPr>
+          <w:rStyle w:val="lev"/>
+          <w:b w:val="0"/>
+        </w:rPr>
+        <w:t>Nike Blazer low blanche :</w:t>
+      </w:r>
+      <w:r>
         <w:t xml:space="preserve"> </w:t>
       </w:r>
     </w:p>
     <w:p>
       <w:pPr>
+        <w:pStyle w:val="Paragraphedeliste"/>
         <w:numPr>
           <w:ilvl w:val="0"/>
           <w:numId w:val="16"/>
         </w:numPr>
         <w:rPr>
+          <w:rStyle w:val="Lienhypertexte"/>
+          <w:bCs/>
+          <w:color w:val="auto"/>
+          <w:u w:val="none"/>
+        </w:rPr>
+      </w:pPr>
+      <w:hyperlink r:id="rId13" w:history="1">
+        <w:r>
+          <w:rPr>
+            <w:rStyle w:val="Lienhypertexte"/>
+          </w:rPr>
+          <w:t>https://fr.zalando.ch/nike-sportswear-blazer-low-baskets-basses-ni112b0h8-a11.html</w:t>
+        </w:r>
+      </w:hyperlink>
+    </w:p>
+    <w:p>
+      <w:pPr>
+        <w:rPr>
           <w:rStyle w:val="lev"/>
           <w:b w:val="0"/>
         </w:rPr>
       </w:pPr>
-      <w:r>
+    </w:p>
+    <w:p>
+      <w:pPr>
         <w:rPr>
           <w:rStyle w:val="lev"/>
           <w:b w:val="0"/>
         </w:rPr>
-        <w:t xml:space="preserve">Nike Blazer </w:t>
-      </w:r>
-      <w:proofErr w:type="spellStart"/>
+      </w:pPr>
       <w:r>
         <w:rPr>
           <w:rStyle w:val="lev"/>
           <w:b w:val="0"/>
         </w:rPr>
-        <w:t>low</w:t>
-      </w:r>
-      <w:proofErr w:type="spellEnd"/>
-      <w:r>
-        <w:rPr>
-          <w:rStyle w:val="lev"/>
-          <w:b w:val="0"/>
-        </w:rPr>
-        <w:t xml:space="preserve"> blanche :</w:t>
-      </w:r>
-      <w:r>
-        <w:t xml:space="preserve"> </w:t>
-      </w:r>
-      <w:hyperlink r:id="rId15" w:history="1">
-        <w:r>
-          <w:rPr>
-            <w:rStyle w:val="Lienhypertexte"/>
-          </w:rPr>
-          <w:t>https://fr.zalando.ch/nike-sportswear-blazer-low-baskets-basses-ni112b0h8-a11.html</w:t>
-        </w:r>
-      </w:hyperlink>
-    </w:p>
-    <w:p>
-      <w:pPr>
+        <w:t xml:space="preserve">Puma Classic : </w:t>
+      </w:r>
+    </w:p>
+    <w:p>
+      <w:pPr>
+        <w:pStyle w:val="Paragraphedeliste"/>
         <w:numPr>
           <w:ilvl w:val="0"/>
           <w:numId w:val="16"/>
@@ -11640,49 +10961,42 @@
           <w:b w:val="0"/>
         </w:rPr>
       </w:pPr>
-      <w:r>
+      <w:hyperlink r:id="rId14" w:history="1">
+        <w:r>
+          <w:rPr>
+            <w:rStyle w:val="Lienhypertexte"/>
+          </w:rPr>
+          <w:t>https://fr.zalando.ch/puma-basket-classic-baskets-basses-pu115b00p-q12.html</w:t>
+        </w:r>
+      </w:hyperlink>
+    </w:p>
+    <w:p>
+      <w:pPr>
+        <w:ind w:left="1065"/>
         <w:rPr>
           <w:rStyle w:val="lev"/>
           <w:b w:val="0"/>
         </w:rPr>
-        <w:t xml:space="preserve">Puma </w:t>
-      </w:r>
-      <w:proofErr w:type="spellStart"/>
-      <w:r>
+      </w:pPr>
+    </w:p>
+    <w:p>
+      <w:pPr>
         <w:rPr>
           <w:rStyle w:val="lev"/>
           <w:b w:val="0"/>
         </w:rPr>
-        <w:t>Classic</w:t>
-      </w:r>
-      <w:proofErr w:type="spellEnd"/>
+      </w:pPr>
       <w:r>
         <w:rPr>
           <w:rStyle w:val="lev"/>
           <w:b w:val="0"/>
         </w:rPr>
-        <w:t xml:space="preserve"> : </w:t>
-      </w:r>
-      <w:hyperlink r:id="rId16" w:history="1">
-        <w:r>
-          <w:rPr>
-            <w:rStyle w:val="Lienhypertexte"/>
-          </w:rPr>
-          <w:t>https://fr.zalando.ch/puma-basket-classic-baskets-basses-pu115b00p-q12.html</w:t>
-        </w:r>
-      </w:hyperlink>
-    </w:p>
-    <w:p>
-      <w:pPr>
-        <w:ind w:left="1065"/>
-        <w:rPr>
-          <w:rStyle w:val="lev"/>
-          <w:b w:val="0"/>
-        </w:rPr>
-      </w:pPr>
-    </w:p>
-    <w:p>
-      <w:pPr>
+        <w:t xml:space="preserve">Herschel Retreat : </w:t>
+      </w:r>
+    </w:p>
+    <w:p>
+      <w:pPr>
+        <w:pStyle w:val="Paragraphedeliste"/>
         <w:numPr>
           <w:ilvl w:val="0"/>
           <w:numId w:val="16"/>
@@ -11692,48 +11006,48 @@
           <w:b w:val="0"/>
         </w:rPr>
       </w:pPr>
-      <w:r>
+      <w:hyperlink r:id="rId15" w:history="1">
+        <w:r>
+          <w:rPr>
+            <w:rStyle w:val="Lienhypertexte"/>
+          </w:rPr>
+          <w:t>https://fr.zalando.ch/herschel-retreat-sac-a-dos-h1554h01g-c11.html</w:t>
+        </w:r>
+      </w:hyperlink>
+    </w:p>
+    <w:p>
+      <w:pPr>
         <w:rPr>
           <w:rStyle w:val="lev"/>
           <w:b w:val="0"/>
         </w:rPr>
-        <w:t xml:space="preserve">Herschel </w:t>
-      </w:r>
-      <w:proofErr w:type="spellStart"/>
-      <w:r>
+      </w:pPr>
+    </w:p>
+    <w:p>
+      <w:pPr>
         <w:rPr>
           <w:rStyle w:val="lev"/>
           <w:b w:val="0"/>
         </w:rPr>
-        <w:t>Retreat</w:t>
-      </w:r>
-      <w:proofErr w:type="spellEnd"/>
+      </w:pPr>
       <w:r>
         <w:rPr>
           <w:rStyle w:val="lev"/>
           <w:b w:val="0"/>
         </w:rPr>
-        <w:t xml:space="preserve"> : </w:t>
-      </w:r>
-      <w:hyperlink r:id="rId17" w:history="1">
-        <w:r>
-          <w:rPr>
-            <w:rStyle w:val="Lienhypertexte"/>
-          </w:rPr>
-          <w:t>https://fr.zalando.ch/herschel-retreat-sac-a-dos-h1554h01g-c11.html</w:t>
-        </w:r>
-      </w:hyperlink>
-    </w:p>
-    <w:p>
-      <w:pPr>
+        <w:t>G-Star ARC-Z 3D SLIM</w:t>
+      </w:r>
+      <w:r>
         <w:rPr>
           <w:rStyle w:val="lev"/>
           <w:b w:val="0"/>
         </w:rPr>
-      </w:pPr>
-    </w:p>
-    <w:p>
-      <w:pPr>
+        <w:t> :</w:t>
+      </w:r>
+    </w:p>
+    <w:p>
+      <w:pPr>
+        <w:pStyle w:val="Paragraphedeliste"/>
         <w:numPr>
           <w:ilvl w:val="0"/>
           <w:numId w:val="16"/>
@@ -11743,14 +11057,7 @@
           <w:b w:val="0"/>
         </w:rPr>
       </w:pPr>
-      <w:r>
-        <w:rPr>
-          <w:rStyle w:val="lev"/>
-          <w:b w:val="0"/>
-        </w:rPr>
-        <w:t xml:space="preserve">G-Star ARC-Z 3D SLIM </w:t>
-      </w:r>
-      <w:hyperlink r:id="rId18" w:history="1">
+      <w:hyperlink r:id="rId16" w:history="1">
         <w:r>
           <w:rPr>
             <w:rStyle w:val="Lienhypertexte"/>
@@ -11793,7 +11100,7 @@
           <w:b w:val="0"/>
         </w:rPr>
       </w:pPr>
-      <w:hyperlink r:id="rId19" w:history="1">
+      <w:hyperlink r:id="rId17" w:history="1">
         <w:r>
           <w:rPr>
             <w:rStyle w:val="Lienhypertexte"/>
@@ -11813,23 +11120,14 @@
           <w:b w:val="0"/>
         </w:rPr>
       </w:pPr>
-      <w:proofErr w:type="spellStart"/>
       <w:r>
         <w:rPr>
           <w:rStyle w:val="lev"/>
           <w:b w:val="0"/>
         </w:rPr>
-        <w:t>Icon</w:t>
-      </w:r>
-      <w:proofErr w:type="spellEnd"/>
-      <w:r>
-        <w:rPr>
-          <w:rStyle w:val="lev"/>
-          <w:b w:val="0"/>
-        </w:rPr>
-        <w:t xml:space="preserve"> ok </w:t>
-      </w:r>
-      <w:hyperlink r:id="rId20" w:history="1">
+        <w:t xml:space="preserve">Icon ok </w:t>
+      </w:r>
+      <w:hyperlink r:id="rId18" w:history="1">
         <w:r>
           <w:rPr>
             <w:rStyle w:val="Lienhypertexte"/>
@@ -11845,39 +11143,85 @@
           <w:numId w:val="16"/>
         </w:numPr>
         <w:rPr>
+          <w:rStyle w:val="Lienhypertexte"/>
+          <w:bCs/>
+          <w:color w:val="auto"/>
+          <w:u w:val="none"/>
+        </w:rPr>
+      </w:pPr>
+      <w:r>
+        <w:rPr>
           <w:rStyle w:val="lev"/>
           <w:b w:val="0"/>
         </w:rPr>
-      </w:pPr>
-      <w:proofErr w:type="spellStart"/>
-      <w:r>
+        <w:t xml:space="preserve">Icon plus </w:t>
+      </w:r>
+      <w:hyperlink r:id="rId19" w:history="1">
+        <w:r>
+          <w:rPr>
+            <w:rStyle w:val="Lienhypertexte"/>
+          </w:rPr>
+          <w:t>https://image.freepik.com/free-icon/plus-sign_318-40643.jpg</w:t>
+        </w:r>
+      </w:hyperlink>
+    </w:p>
+    <w:p>
+      <w:pPr>
+        <w:rPr>
+          <w:rStyle w:val="lev"/>
+        </w:rPr>
+      </w:pPr>
+    </w:p>
+    <w:p>
+      <w:pPr>
         <w:rPr>
           <w:rStyle w:val="lev"/>
           <w:b w:val="0"/>
         </w:rPr>
-        <w:t>Icon</w:t>
-      </w:r>
-      <w:proofErr w:type="spellEnd"/>
+      </w:pPr>
       <w:r>
         <w:rPr>
           <w:rStyle w:val="lev"/>
           <w:b w:val="0"/>
         </w:rPr>
-        <w:t xml:space="preserve"> plus </w:t>
-      </w:r>
-      <w:hyperlink r:id="rId21" w:history="1">
+        <w:t>Tuto sur Ionic :</w:t>
+      </w:r>
+    </w:p>
+    <w:p>
+      <w:pPr>
+        <w:pStyle w:val="Paragraphedeliste"/>
+        <w:numPr>
+          <w:ilvl w:val="0"/>
+          <w:numId w:val="16"/>
+        </w:numPr>
+        <w:rPr>
+          <w:rStyle w:val="lev"/>
+          <w:b w:val="0"/>
+        </w:rPr>
+      </w:pPr>
+      <w:hyperlink r:id="rId20" w:history="1">
         <w:r>
           <w:rPr>
             <w:rStyle w:val="Lienhypertexte"/>
           </w:rPr>
-          <w:t>https://image.freepik.com/free-icon/plus-sign_318-40643.jpg</w:t>
+          <w:t>https://www.youtube.com/watch?v=yWOAkwM3B9Y</w:t>
         </w:r>
       </w:hyperlink>
     </w:p>
     <w:p>
       <w:pPr>
-        <w:rPr>
-          <w:iCs/>
+        <w:pStyle w:val="Paragraphedeliste"/>
+        <w:ind w:left="1065"/>
+        <w:rPr>
+          <w:rStyle w:val="lev"/>
+          <w:b w:val="0"/>
+        </w:rPr>
+      </w:pPr>
+    </w:p>
+    <w:p>
+      <w:pPr>
+        <w:rPr>
+          <w:rStyle w:val="lev"/>
         </w:rPr>
       </w:pPr>
     </w:p>
@@ -11904,21 +11248,7 @@
         <w:rPr>
           <w:i/>
         </w:rPr>
-        <w:t xml:space="preserve"> (Titre, auteur, date), des sites Internet (URL) consultés, des articles (Revue, date, titre, </w:t>
-      </w:r>
-      <w:proofErr w:type="gramStart"/>
-      <w:r>
-        <w:rPr>
-          <w:i/>
-        </w:rPr>
-        <w:t>auteur)…</w:t>
-      </w:r>
-      <w:proofErr w:type="gramEnd"/>
-      <w:r>
-        <w:rPr>
-          <w:i/>
-        </w:rPr>
-        <w:t xml:space="preserve"> Et de toutes les aides externes (noms)   </w:t>
+        <w:t xml:space="preserve"> (Titre, auteur, date), des sites Internet (URL) consultés, des articles (Revue, date, titre, auteur)… Et de toutes les aides externes (noms)   </w:t>
       </w:r>
     </w:p>
     <w:p>
@@ -12172,14 +11502,13 @@
         </w:rPr>
       </w:pPr>
       <w:bookmarkStart w:id="62" w:name="_Toc71703270"/>
-      <w:bookmarkStart w:id="63" w:name="_Toc25553334"/>
-      <w:bookmarkStart w:id="64" w:name="_Toc508368205"/>
+      <w:bookmarkStart w:id="63" w:name="_Toc508368205"/>
+      <w:bookmarkStart w:id="64" w:name="_Toc25553334"/>
       <w:r>
         <w:rPr>
           <w:i w:val="0"/>
           <w:iCs/>
         </w:rPr>
-        <w:lastRenderedPageBreak/>
         <w:t>A</w:t>
       </w:r>
       <w:r>
@@ -12190,7 +11519,7 @@
         <w:t>rchives du projet</w:t>
       </w:r>
       <w:bookmarkEnd w:id="62"/>
-      <w:bookmarkEnd w:id="64"/>
+      <w:bookmarkEnd w:id="63"/>
       <w:r>
         <w:rPr>
           <w:i w:val="0"/>
@@ -12198,7 +11527,7 @@
         </w:rPr>
         <w:t xml:space="preserve"> </w:t>
       </w:r>
-      <w:bookmarkEnd w:id="63"/>
+      <w:bookmarkEnd w:id="64"/>
     </w:p>
     <w:p/>
     <w:p>
@@ -12316,7 +11645,7 @@
         <w:sz w:val="16"/>
         <w:szCs w:val="16"/>
       </w:rPr>
-      <w:t>16</w:t>
+      <w:t>15</w:t>
     </w:r>
     <w:r>
       <w:rPr>
@@ -12338,23 +11667,7 @@
         <w:sz w:val="16"/>
         <w:szCs w:val="16"/>
       </w:rPr>
-      <w:t xml:space="preserve">Dernière </w:t>
-    </w:r>
-    <w:proofErr w:type="spellStart"/>
-    <w:r>
-      <w:rPr>
-        <w:sz w:val="16"/>
-        <w:szCs w:val="16"/>
-      </w:rPr>
-      <w:t>modif</w:t>
-    </w:r>
-    <w:proofErr w:type="spellEnd"/>
-    <w:r>
-      <w:rPr>
-        <w:sz w:val="16"/>
-        <w:szCs w:val="16"/>
-      </w:rPr>
-      <w:t> : 02.12.2010</w:t>
+      <w:t>Dernière modif : 02.12.2010</w:t>
     </w:r>
     <w:r>
       <w:rPr>

</xml_diff>

<commit_message>
Ajout de mon nom dans le document
</commit_message>
<xml_diff>
--- a/Documentation/Documentation_pre_tpi.docx
+++ b/Documentation/Documentation_pre_tpi.docx
@@ -116,6 +116,22 @@
     <w:p/>
     <w:p/>
     <w:p/>
+    <w:p>
+      <w:pPr>
+        <w:jc w:val="center"/>
+      </w:pPr>
+      <w:r>
+        <w:t>Gfeller, Jérémy</w:t>
+      </w:r>
+    </w:p>
+    <w:p>
+      <w:pPr>
+        <w:jc w:val="center"/>
+      </w:pPr>
+      <w:r>
+        <w:t>Si-C4a</w:t>
+      </w:r>
+    </w:p>
     <w:p/>
     <w:p/>
     <w:p/>
@@ -124,7 +140,6 @@
     <w:p/>
     <w:p/>
     <w:p/>
-    <w:p/>
     <w:p>
       <w:r>
         <w:br w:type="page"/>
@@ -156,7 +171,7 @@
       <w:r>
         <w:fldChar w:fldCharType="separate"/>
       </w:r>
-      <w:hyperlink w:anchor="_Toc508368170" w:history="1">
+      <w:hyperlink w:anchor="_Toc509565865" w:history="1">
         <w:r>
           <w:rPr>
             <w:rStyle w:val="Lienhypertexte"/>
@@ -194,7 +209,7 @@
           <w:rPr>
             <w:webHidden/>
           </w:rPr>
-          <w:instrText xml:space="preserve"> PAGEREF _Toc508368170 \h </w:instrText>
+          <w:instrText xml:space="preserve"> PAGEREF _Toc509565865 \h </w:instrText>
         </w:r>
         <w:r>
           <w:rPr>
@@ -211,7 +226,7 @@
           <w:rPr>
             <w:webHidden/>
           </w:rPr>
-          <w:t>4</w:t>
+          <w:t>3</w:t>
         </w:r>
         <w:r>
           <w:rPr>
@@ -236,7 +251,7 @@
           <w:lang w:val="fr-CH" w:eastAsia="fr-CH"/>
         </w:rPr>
       </w:pPr>
-      <w:hyperlink w:anchor="_Toc508368171" w:history="1">
+      <w:hyperlink w:anchor="_Toc509565866" w:history="1">
         <w:r>
           <w:rPr>
             <w:rStyle w:val="Lienhypertexte"/>
@@ -282,7 +297,7 @@
             <w:noProof/>
             <w:webHidden/>
           </w:rPr>
-          <w:instrText xml:space="preserve"> PAGEREF _Toc508368171 \h </w:instrText>
+          <w:instrText xml:space="preserve"> PAGEREF _Toc509565866 \h </w:instrText>
         </w:r>
         <w:r>
           <w:rPr>
@@ -302,7 +317,7 @@
             <w:noProof/>
             <w:webHidden/>
           </w:rPr>
-          <w:t>4</w:t>
+          <w:t>3</w:t>
         </w:r>
         <w:r>
           <w:rPr>
@@ -328,7 +343,7 @@
           <w:lang w:val="fr-CH" w:eastAsia="fr-CH"/>
         </w:rPr>
       </w:pPr>
-      <w:hyperlink w:anchor="_Toc508368172" w:history="1">
+      <w:hyperlink w:anchor="_Toc509565867" w:history="1">
         <w:r>
           <w:rPr>
             <w:rStyle w:val="Lienhypertexte"/>
@@ -374,7 +389,7 @@
             <w:noProof/>
             <w:webHidden/>
           </w:rPr>
-          <w:instrText xml:space="preserve"> PAGEREF _Toc508368172 \h </w:instrText>
+          <w:instrText xml:space="preserve"> PAGEREF _Toc509565867 \h </w:instrText>
         </w:r>
         <w:r>
           <w:rPr>
@@ -394,7 +409,7 @@
             <w:noProof/>
             <w:webHidden/>
           </w:rPr>
-          <w:t>4</w:t>
+          <w:t>3</w:t>
         </w:r>
         <w:r>
           <w:rPr>
@@ -420,7 +435,7 @@
           <w:lang w:val="fr-CH" w:eastAsia="fr-CH"/>
         </w:rPr>
       </w:pPr>
-      <w:hyperlink w:anchor="_Toc508368173" w:history="1">
+      <w:hyperlink w:anchor="_Toc509565868" w:history="1">
         <w:r>
           <w:rPr>
             <w:rStyle w:val="Lienhypertexte"/>
@@ -466,7 +481,7 @@
             <w:noProof/>
             <w:webHidden/>
           </w:rPr>
-          <w:instrText xml:space="preserve"> PAGEREF _Toc508368173 \h </w:instrText>
+          <w:instrText xml:space="preserve"> PAGEREF _Toc509565868 \h </w:instrText>
         </w:r>
         <w:r>
           <w:rPr>
@@ -486,7 +501,7 @@
             <w:noProof/>
             <w:webHidden/>
           </w:rPr>
-          <w:t>6</w:t>
+          <w:t>4</w:t>
         </w:r>
         <w:r>
           <w:rPr>
@@ -507,7 +522,7 @@
           <w:lang w:val="fr-CH" w:eastAsia="fr-CH"/>
         </w:rPr>
       </w:pPr>
-      <w:hyperlink w:anchor="_Toc508368174" w:history="1">
+      <w:hyperlink w:anchor="_Toc509565869" w:history="1">
         <w:r>
           <w:rPr>
             <w:rStyle w:val="Lienhypertexte"/>
@@ -545,7 +560,7 @@
           <w:rPr>
             <w:webHidden/>
           </w:rPr>
-          <w:instrText xml:space="preserve"> PAGEREF _Toc508368174 \h </w:instrText>
+          <w:instrText xml:space="preserve"> PAGEREF _Toc509565869 \h </w:instrText>
         </w:r>
         <w:r>
           <w:rPr>
@@ -562,7 +577,7 @@
           <w:rPr>
             <w:webHidden/>
           </w:rPr>
-          <w:t>6</w:t>
+          <w:t>4</w:t>
         </w:r>
         <w:r>
           <w:rPr>
@@ -587,7 +602,7 @@
           <w:lang w:val="fr-CH" w:eastAsia="fr-CH"/>
         </w:rPr>
       </w:pPr>
-      <w:hyperlink w:anchor="_Toc508368175" w:history="1">
+      <w:hyperlink w:anchor="_Toc509565870" w:history="1">
         <w:r>
           <w:rPr>
             <w:rStyle w:val="Lienhypertexte"/>
@@ -631,7 +646,7 @@
             <w:noProof/>
             <w:webHidden/>
           </w:rPr>
-          <w:instrText xml:space="preserve"> PAGEREF _Toc508368175 \h </w:instrText>
+          <w:instrText xml:space="preserve"> PAGEREF _Toc509565870 \h </w:instrText>
         </w:r>
         <w:r>
           <w:rPr>
@@ -651,7 +666,7 @@
             <w:noProof/>
             <w:webHidden/>
           </w:rPr>
-          <w:t>7</w:t>
+          <w:t>5</w:t>
         </w:r>
         <w:r>
           <w:rPr>
@@ -677,7 +692,7 @@
           <w:lang w:val="fr-CH" w:eastAsia="fr-CH"/>
         </w:rPr>
       </w:pPr>
-      <w:hyperlink w:anchor="_Toc508368176" w:history="1">
+      <w:hyperlink w:anchor="_Toc509565871" w:history="1">
         <w:r>
           <w:rPr>
             <w:rStyle w:val="Lienhypertexte"/>
@@ -723,7 +738,7 @@
             <w:noProof/>
             <w:webHidden/>
           </w:rPr>
-          <w:instrText xml:space="preserve"> PAGEREF _Toc508368176 \h </w:instrText>
+          <w:instrText xml:space="preserve"> PAGEREF _Toc509565871 \h </w:instrText>
         </w:r>
         <w:r>
           <w:rPr>
@@ -743,7 +758,7 @@
             <w:noProof/>
             <w:webHidden/>
           </w:rPr>
-          <w:t>7</w:t>
+          <w:t>5</w:t>
         </w:r>
         <w:r>
           <w:rPr>
@@ -769,7 +784,7 @@
           <w:lang w:val="fr-CH" w:eastAsia="fr-CH"/>
         </w:rPr>
       </w:pPr>
-      <w:hyperlink w:anchor="_Toc508368177" w:history="1">
+      <w:hyperlink w:anchor="_Toc509565872" w:history="1">
         <w:r>
           <w:rPr>
             <w:rStyle w:val="Lienhypertexte"/>
@@ -815,7 +830,7 @@
             <w:noProof/>
             <w:webHidden/>
           </w:rPr>
-          <w:instrText xml:space="preserve"> PAGEREF _Toc508368177 \h </w:instrText>
+          <w:instrText xml:space="preserve"> PAGEREF _Toc509565872 \h </w:instrText>
         </w:r>
         <w:r>
           <w:rPr>
@@ -835,7 +850,7 @@
             <w:noProof/>
             <w:webHidden/>
           </w:rPr>
-          <w:t>7</w:t>
+          <w:t>5</w:t>
         </w:r>
         <w:r>
           <w:rPr>
@@ -861,7 +876,7 @@
           <w:lang w:val="fr-CH" w:eastAsia="fr-CH"/>
         </w:rPr>
       </w:pPr>
-      <w:hyperlink w:anchor="_Toc508368178" w:history="1">
+      <w:hyperlink w:anchor="_Toc509565873" w:history="1">
         <w:r>
           <w:rPr>
             <w:rStyle w:val="Lienhypertexte"/>
@@ -907,7 +922,7 @@
             <w:noProof/>
             <w:webHidden/>
           </w:rPr>
-          <w:instrText xml:space="preserve"> PAGEREF _Toc508368178 \h </w:instrText>
+          <w:instrText xml:space="preserve"> PAGEREF _Toc509565873 \h </w:instrText>
         </w:r>
         <w:r>
           <w:rPr>
@@ -927,7 +942,7 @@
             <w:noProof/>
             <w:webHidden/>
           </w:rPr>
-          <w:t>7</w:t>
+          <w:t>5</w:t>
         </w:r>
         <w:r>
           <w:rPr>
@@ -953,7 +968,7 @@
           <w:lang w:val="fr-CH" w:eastAsia="fr-CH"/>
         </w:rPr>
       </w:pPr>
-      <w:hyperlink w:anchor="_Toc508368179" w:history="1">
+      <w:hyperlink w:anchor="_Toc509565874" w:history="1">
         <w:r>
           <w:rPr>
             <w:rStyle w:val="Lienhypertexte"/>
@@ -999,7 +1014,7 @@
             <w:noProof/>
             <w:webHidden/>
           </w:rPr>
-          <w:instrText xml:space="preserve"> PAGEREF _Toc508368179 \h </w:instrText>
+          <w:instrText xml:space="preserve"> PAGEREF _Toc509565874 \h </w:instrText>
         </w:r>
         <w:r>
           <w:rPr>
@@ -1019,7 +1034,7 @@
             <w:noProof/>
             <w:webHidden/>
           </w:rPr>
-          <w:t>7</w:t>
+          <w:t>5</w:t>
         </w:r>
         <w:r>
           <w:rPr>
@@ -1045,7 +1060,7 @@
           <w:lang w:val="fr-CH" w:eastAsia="fr-CH"/>
         </w:rPr>
       </w:pPr>
-      <w:hyperlink w:anchor="_Toc508368180" w:history="1">
+      <w:hyperlink w:anchor="_Toc509565875" w:history="1">
         <w:r>
           <w:rPr>
             <w:rStyle w:val="Lienhypertexte"/>
@@ -1091,7 +1106,7 @@
             <w:noProof/>
             <w:webHidden/>
           </w:rPr>
-          <w:instrText xml:space="preserve"> PAGEREF _Toc508368180 \h </w:instrText>
+          <w:instrText xml:space="preserve"> PAGEREF _Toc509565875 \h </w:instrText>
         </w:r>
         <w:r>
           <w:rPr>
@@ -1111,7 +1126,7 @@
             <w:noProof/>
             <w:webHidden/>
           </w:rPr>
-          <w:t>7</w:t>
+          <w:t>5</w:t>
         </w:r>
         <w:r>
           <w:rPr>
@@ -1137,7 +1152,7 @@
           <w:lang w:val="fr-CH" w:eastAsia="fr-CH"/>
         </w:rPr>
       </w:pPr>
-      <w:hyperlink w:anchor="_Toc508368181" w:history="1">
+      <w:hyperlink w:anchor="_Toc509565876" w:history="1">
         <w:r>
           <w:rPr>
             <w:rStyle w:val="Lienhypertexte"/>
@@ -1183,7 +1198,7 @@
             <w:noProof/>
             <w:webHidden/>
           </w:rPr>
-          <w:instrText xml:space="preserve"> PAGEREF _Toc508368181 \h </w:instrText>
+          <w:instrText xml:space="preserve"> PAGEREF _Toc509565876 \h </w:instrText>
         </w:r>
         <w:r>
           <w:rPr>
@@ -1203,7 +1218,7 @@
             <w:noProof/>
             <w:webHidden/>
           </w:rPr>
-          <w:t>8</w:t>
+          <w:t>6</w:t>
         </w:r>
         <w:r>
           <w:rPr>
@@ -1229,7 +1244,7 @@
           <w:lang w:val="fr-CH" w:eastAsia="fr-CH"/>
         </w:rPr>
       </w:pPr>
-      <w:hyperlink w:anchor="_Toc508368182" w:history="1">
+      <w:hyperlink w:anchor="_Toc509565877" w:history="1">
         <w:r>
           <w:rPr>
             <w:rStyle w:val="Lienhypertexte"/>
@@ -1275,7 +1290,7 @@
             <w:noProof/>
             <w:webHidden/>
           </w:rPr>
-          <w:instrText xml:space="preserve"> PAGEREF _Toc508368182 \h </w:instrText>
+          <w:instrText xml:space="preserve"> PAGEREF _Toc509565877 \h </w:instrText>
         </w:r>
         <w:r>
           <w:rPr>
@@ -1295,7 +1310,7 @@
             <w:noProof/>
             <w:webHidden/>
           </w:rPr>
-          <w:t>8</w:t>
+          <w:t>6</w:t>
         </w:r>
         <w:r>
           <w:rPr>
@@ -1321,7 +1336,7 @@
           <w:lang w:val="fr-CH" w:eastAsia="fr-CH"/>
         </w:rPr>
       </w:pPr>
-      <w:hyperlink w:anchor="_Toc508368183" w:history="1">
+      <w:hyperlink w:anchor="_Toc509565878" w:history="1">
         <w:r>
           <w:rPr>
             <w:rStyle w:val="Lienhypertexte"/>
@@ -1367,7 +1382,7 @@
             <w:noProof/>
             <w:webHidden/>
           </w:rPr>
-          <w:instrText xml:space="preserve"> PAGEREF _Toc508368183 \h </w:instrText>
+          <w:instrText xml:space="preserve"> PAGEREF _Toc509565878 \h </w:instrText>
         </w:r>
         <w:r>
           <w:rPr>
@@ -1387,7 +1402,7 @@
             <w:noProof/>
             <w:webHidden/>
           </w:rPr>
-          <w:t>8</w:t>
+          <w:t>6</w:t>
         </w:r>
         <w:r>
           <w:rPr>
@@ -1413,7 +1428,7 @@
           <w:lang w:val="fr-CH" w:eastAsia="fr-CH"/>
         </w:rPr>
       </w:pPr>
-      <w:hyperlink w:anchor="_Toc508368184" w:history="1">
+      <w:hyperlink w:anchor="_Toc509565879" w:history="1">
         <w:r>
           <w:rPr>
             <w:rStyle w:val="Lienhypertexte"/>
@@ -1459,7 +1474,7 @@
             <w:noProof/>
             <w:webHidden/>
           </w:rPr>
-          <w:instrText xml:space="preserve"> PAGEREF _Toc508368184 \h </w:instrText>
+          <w:instrText xml:space="preserve"> PAGEREF _Toc509565879 \h </w:instrText>
         </w:r>
         <w:r>
           <w:rPr>
@@ -1479,7 +1494,7 @@
             <w:noProof/>
             <w:webHidden/>
           </w:rPr>
-          <w:t>9</w:t>
+          <w:t>7</w:t>
         </w:r>
         <w:r>
           <w:rPr>
@@ -1505,7 +1520,7 @@
           <w:lang w:val="fr-CH" w:eastAsia="fr-CH"/>
         </w:rPr>
       </w:pPr>
-      <w:hyperlink w:anchor="_Toc508368185" w:history="1">
+      <w:hyperlink w:anchor="_Toc509565880" w:history="1">
         <w:r>
           <w:rPr>
             <w:rStyle w:val="Lienhypertexte"/>
@@ -1551,7 +1566,7 @@
             <w:noProof/>
             <w:webHidden/>
           </w:rPr>
-          <w:instrText xml:space="preserve"> PAGEREF _Toc508368185 \h </w:instrText>
+          <w:instrText xml:space="preserve"> PAGEREF _Toc509565880 \h </w:instrText>
         </w:r>
         <w:r>
           <w:rPr>
@@ -1571,7 +1586,7 @@
             <w:noProof/>
             <w:webHidden/>
           </w:rPr>
-          <w:t>9</w:t>
+          <w:t>7</w:t>
         </w:r>
         <w:r>
           <w:rPr>
@@ -1597,7 +1612,7 @@
           <w:lang w:val="fr-CH" w:eastAsia="fr-CH"/>
         </w:rPr>
       </w:pPr>
-      <w:hyperlink w:anchor="_Toc508368186" w:history="1">
+      <w:hyperlink w:anchor="_Toc509565881" w:history="1">
         <w:r>
           <w:rPr>
             <w:rStyle w:val="Lienhypertexte"/>
@@ -1643,7 +1658,7 @@
             <w:noProof/>
             <w:webHidden/>
           </w:rPr>
-          <w:instrText xml:space="preserve"> PAGEREF _Toc508368186 \h </w:instrText>
+          <w:instrText xml:space="preserve"> PAGEREF _Toc509565881 \h </w:instrText>
         </w:r>
         <w:r>
           <w:rPr>
@@ -1663,7 +1678,7 @@
             <w:noProof/>
             <w:webHidden/>
           </w:rPr>
-          <w:t>9</w:t>
+          <w:t>7</w:t>
         </w:r>
         <w:r>
           <w:rPr>
@@ -1689,7 +1704,7 @@
           <w:lang w:val="fr-CH" w:eastAsia="fr-CH"/>
         </w:rPr>
       </w:pPr>
-      <w:hyperlink w:anchor="_Toc508368187" w:history="1">
+      <w:hyperlink w:anchor="_Toc509565882" w:history="1">
         <w:r>
           <w:rPr>
             <w:rStyle w:val="Lienhypertexte"/>
@@ -1735,7 +1750,7 @@
             <w:noProof/>
             <w:webHidden/>
           </w:rPr>
-          <w:instrText xml:space="preserve"> PAGEREF _Toc508368187 \h </w:instrText>
+          <w:instrText xml:space="preserve"> PAGEREF _Toc509565882 \h </w:instrText>
         </w:r>
         <w:r>
           <w:rPr>
@@ -1755,7 +1770,7 @@
             <w:noProof/>
             <w:webHidden/>
           </w:rPr>
-          <w:t>9</w:t>
+          <w:t>7</w:t>
         </w:r>
         <w:r>
           <w:rPr>
@@ -1781,7 +1796,7 @@
           <w:lang w:val="fr-CH" w:eastAsia="fr-CH"/>
         </w:rPr>
       </w:pPr>
-      <w:hyperlink w:anchor="_Toc508368188" w:history="1">
+      <w:hyperlink w:anchor="_Toc509565883" w:history="1">
         <w:r>
           <w:rPr>
             <w:rStyle w:val="Lienhypertexte"/>
@@ -1827,7 +1842,7 @@
             <w:noProof/>
             <w:webHidden/>
           </w:rPr>
-          <w:instrText xml:space="preserve"> PAGEREF _Toc508368188 \h </w:instrText>
+          <w:instrText xml:space="preserve"> PAGEREF _Toc509565883 \h </w:instrText>
         </w:r>
         <w:r>
           <w:rPr>
@@ -1847,7 +1862,7 @@
             <w:noProof/>
             <w:webHidden/>
           </w:rPr>
-          <w:t>9</w:t>
+          <w:t>7</w:t>
         </w:r>
         <w:r>
           <w:rPr>
@@ -1873,7 +1888,7 @@
           <w:lang w:val="fr-CH" w:eastAsia="fr-CH"/>
         </w:rPr>
       </w:pPr>
-      <w:hyperlink w:anchor="_Toc508368189" w:history="1">
+      <w:hyperlink w:anchor="_Toc509565884" w:history="1">
         <w:r>
           <w:rPr>
             <w:rStyle w:val="Lienhypertexte"/>
@@ -1919,7 +1934,7 @@
             <w:noProof/>
             <w:webHidden/>
           </w:rPr>
-          <w:instrText xml:space="preserve"> PAGEREF _Toc508368189 \h </w:instrText>
+          <w:instrText xml:space="preserve"> PAGEREF _Toc509565884 \h </w:instrText>
         </w:r>
         <w:r>
           <w:rPr>
@@ -1939,7 +1954,7 @@
             <w:noProof/>
             <w:webHidden/>
           </w:rPr>
-          <w:t>10</w:t>
+          <w:t>8</w:t>
         </w:r>
         <w:r>
           <w:rPr>
@@ -1965,7 +1980,7 @@
           <w:lang w:val="fr-CH" w:eastAsia="fr-CH"/>
         </w:rPr>
       </w:pPr>
-      <w:hyperlink w:anchor="_Toc508368190" w:history="1">
+      <w:hyperlink w:anchor="_Toc509565885" w:history="1">
         <w:r>
           <w:rPr>
             <w:rStyle w:val="Lienhypertexte"/>
@@ -2011,7 +2026,7 @@
             <w:noProof/>
             <w:webHidden/>
           </w:rPr>
-          <w:instrText xml:space="preserve"> PAGEREF _Toc508368190 \h </w:instrText>
+          <w:instrText xml:space="preserve"> PAGEREF _Toc509565885 \h </w:instrText>
         </w:r>
         <w:r>
           <w:rPr>
@@ -2031,7 +2046,7 @@
             <w:noProof/>
             <w:webHidden/>
           </w:rPr>
-          <w:t>11</w:t>
+          <w:t>9</w:t>
         </w:r>
         <w:r>
           <w:rPr>
@@ -2057,7 +2072,7 @@
           <w:lang w:val="fr-CH" w:eastAsia="fr-CH"/>
         </w:rPr>
       </w:pPr>
-      <w:hyperlink w:anchor="_Toc508368191" w:history="1">
+      <w:hyperlink w:anchor="_Toc509565886" w:history="1">
         <w:r>
           <w:rPr>
             <w:rStyle w:val="Lienhypertexte"/>
@@ -2103,7 +2118,7 @@
             <w:noProof/>
             <w:webHidden/>
           </w:rPr>
-          <w:instrText xml:space="preserve"> PAGEREF _Toc508368191 \h </w:instrText>
+          <w:instrText xml:space="preserve"> PAGEREF _Toc509565886 \h </w:instrText>
         </w:r>
         <w:r>
           <w:rPr>
@@ -2123,7 +2138,7 @@
             <w:noProof/>
             <w:webHidden/>
           </w:rPr>
-          <w:t>12</w:t>
+          <w:t>10</w:t>
         </w:r>
         <w:r>
           <w:rPr>
@@ -2144,7 +2159,7 @@
           <w:lang w:val="fr-CH" w:eastAsia="fr-CH"/>
         </w:rPr>
       </w:pPr>
-      <w:hyperlink w:anchor="_Toc508368192" w:history="1">
+      <w:hyperlink w:anchor="_Toc509565887" w:history="1">
         <w:r>
           <w:rPr>
             <w:rStyle w:val="Lienhypertexte"/>
@@ -2182,7 +2197,7 @@
           <w:rPr>
             <w:webHidden/>
           </w:rPr>
-          <w:instrText xml:space="preserve"> PAGEREF _Toc508368192 \h </w:instrText>
+          <w:instrText xml:space="preserve"> PAGEREF _Toc509565887 \h </w:instrText>
         </w:r>
         <w:r>
           <w:rPr>
@@ -2199,7 +2214,7 @@
           <w:rPr>
             <w:webHidden/>
           </w:rPr>
-          <w:t>13</w:t>
+          <w:t>11</w:t>
         </w:r>
         <w:r>
           <w:rPr>
@@ -2224,7 +2239,7 @@
           <w:lang w:val="fr-CH" w:eastAsia="fr-CH"/>
         </w:rPr>
       </w:pPr>
-      <w:hyperlink w:anchor="_Toc508368193" w:history="1">
+      <w:hyperlink w:anchor="_Toc509565888" w:history="1">
         <w:r>
           <w:rPr>
             <w:rStyle w:val="Lienhypertexte"/>
@@ -2270,7 +2285,7 @@
             <w:noProof/>
             <w:webHidden/>
           </w:rPr>
-          <w:instrText xml:space="preserve"> PAGEREF _Toc508368193 \h </w:instrText>
+          <w:instrText xml:space="preserve"> PAGEREF _Toc509565888 \h </w:instrText>
         </w:r>
         <w:r>
           <w:rPr>
@@ -2290,7 +2305,7 @@
             <w:noProof/>
             <w:webHidden/>
           </w:rPr>
-          <w:t>13</w:t>
+          <w:t>11</w:t>
         </w:r>
         <w:r>
           <w:rPr>
@@ -2316,7 +2331,7 @@
           <w:lang w:val="fr-CH" w:eastAsia="fr-CH"/>
         </w:rPr>
       </w:pPr>
-      <w:hyperlink w:anchor="_Toc508368194" w:history="1">
+      <w:hyperlink w:anchor="_Toc509565889" w:history="1">
         <w:r>
           <w:rPr>
             <w:rStyle w:val="Lienhypertexte"/>
@@ -2360,7 +2375,7 @@
             <w:noProof/>
             <w:webHidden/>
           </w:rPr>
-          <w:instrText xml:space="preserve"> PAGEREF _Toc508368194 \h </w:instrText>
+          <w:instrText xml:space="preserve"> PAGEREF _Toc509565889 \h </w:instrText>
         </w:r>
         <w:r>
           <w:rPr>
@@ -2380,7 +2395,7 @@
             <w:noProof/>
             <w:webHidden/>
           </w:rPr>
-          <w:t>13</w:t>
+          <w:t>11</w:t>
         </w:r>
         <w:r>
           <w:rPr>
@@ -2406,7 +2421,7 @@
           <w:lang w:val="fr-CH" w:eastAsia="fr-CH"/>
         </w:rPr>
       </w:pPr>
-      <w:hyperlink w:anchor="_Toc508368195" w:history="1">
+      <w:hyperlink w:anchor="_Toc509565890" w:history="1">
         <w:r>
           <w:rPr>
             <w:rStyle w:val="Lienhypertexte"/>
@@ -2452,7 +2467,7 @@
             <w:noProof/>
             <w:webHidden/>
           </w:rPr>
-          <w:instrText xml:space="preserve"> PAGEREF _Toc508368195 \h </w:instrText>
+          <w:instrText xml:space="preserve"> PAGEREF _Toc509565890 \h </w:instrText>
         </w:r>
         <w:r>
           <w:rPr>
@@ -2472,7 +2487,7 @@
             <w:noProof/>
             <w:webHidden/>
           </w:rPr>
-          <w:t>14</w:t>
+          <w:t>13</w:t>
         </w:r>
         <w:r>
           <w:rPr>
@@ -2498,7 +2513,7 @@
           <w:lang w:val="fr-CH" w:eastAsia="fr-CH"/>
         </w:rPr>
       </w:pPr>
-      <w:hyperlink w:anchor="_Toc508368196" w:history="1">
+      <w:hyperlink w:anchor="_Toc509565891" w:history="1">
         <w:r>
           <w:rPr>
             <w:rStyle w:val="Lienhypertexte"/>
@@ -2544,7 +2559,7 @@
             <w:noProof/>
             <w:webHidden/>
           </w:rPr>
-          <w:instrText xml:space="preserve"> PAGEREF _Toc508368196 \h </w:instrText>
+          <w:instrText xml:space="preserve"> PAGEREF _Toc509565891 \h </w:instrText>
         </w:r>
         <w:r>
           <w:rPr>
@@ -2564,7 +2579,7 @@
             <w:noProof/>
             <w:webHidden/>
           </w:rPr>
-          <w:t>14</w:t>
+          <w:t>13</w:t>
         </w:r>
         <w:r>
           <w:rPr>
@@ -2590,7 +2605,7 @@
           <w:lang w:val="fr-CH" w:eastAsia="fr-CH"/>
         </w:rPr>
       </w:pPr>
-      <w:hyperlink w:anchor="_Toc508368197" w:history="1">
+      <w:hyperlink w:anchor="_Toc509565892" w:history="1">
         <w:r>
           <w:rPr>
             <w:rStyle w:val="Lienhypertexte"/>
@@ -2636,7 +2651,7 @@
             <w:noProof/>
             <w:webHidden/>
           </w:rPr>
-          <w:instrText xml:space="preserve"> PAGEREF _Toc508368197 \h </w:instrText>
+          <w:instrText xml:space="preserve"> PAGEREF _Toc509565892 \h </w:instrText>
         </w:r>
         <w:r>
           <w:rPr>
@@ -2656,7 +2671,7 @@
             <w:noProof/>
             <w:webHidden/>
           </w:rPr>
-          <w:t>14</w:t>
+          <w:t>13</w:t>
         </w:r>
         <w:r>
           <w:rPr>
@@ -2677,7 +2692,7 @@
           <w:lang w:val="fr-CH" w:eastAsia="fr-CH"/>
         </w:rPr>
       </w:pPr>
-      <w:hyperlink w:anchor="_Toc508368198" w:history="1">
+      <w:hyperlink w:anchor="_Toc509565893" w:history="1">
         <w:r>
           <w:rPr>
             <w:rStyle w:val="Lienhypertexte"/>
@@ -2715,7 +2730,7 @@
           <w:rPr>
             <w:webHidden/>
           </w:rPr>
-          <w:instrText xml:space="preserve"> PAGEREF _Toc508368198 \h </w:instrText>
+          <w:instrText xml:space="preserve"> PAGEREF _Toc509565893 \h </w:instrText>
         </w:r>
         <w:r>
           <w:rPr>
@@ -2732,7 +2747,7 @@
           <w:rPr>
             <w:webHidden/>
           </w:rPr>
-          <w:t>15</w:t>
+          <w:t>14</w:t>
         </w:r>
         <w:r>
           <w:rPr>
@@ -2752,7 +2767,7 @@
           <w:lang w:val="fr-CH" w:eastAsia="fr-CH"/>
         </w:rPr>
       </w:pPr>
-      <w:hyperlink w:anchor="_Toc508368199" w:history="1">
+      <w:hyperlink w:anchor="_Toc509565894" w:history="1">
         <w:r>
           <w:rPr>
             <w:rStyle w:val="Lienhypertexte"/>
@@ -2790,7 +2805,7 @@
           <w:rPr>
             <w:webHidden/>
           </w:rPr>
-          <w:instrText xml:space="preserve"> PAGEREF _Toc508368199 \h </w:instrText>
+          <w:instrText xml:space="preserve"> PAGEREF _Toc509565894 \h </w:instrText>
         </w:r>
         <w:r>
           <w:rPr>
@@ -2807,7 +2822,7 @@
           <w:rPr>
             <w:webHidden/>
           </w:rPr>
-          <w:t>16</w:t>
+          <w:t>15</w:t>
         </w:r>
         <w:r>
           <w:rPr>
@@ -2832,7 +2847,7 @@
           <w:lang w:val="fr-CH" w:eastAsia="fr-CH"/>
         </w:rPr>
       </w:pPr>
-      <w:hyperlink w:anchor="_Toc508368200" w:history="1">
+      <w:hyperlink w:anchor="_Toc509565895" w:history="1">
         <w:r>
           <w:rPr>
             <w:rStyle w:val="Lienhypertexte"/>
@@ -2878,7 +2893,7 @@
             <w:noProof/>
             <w:webHidden/>
           </w:rPr>
-          <w:instrText xml:space="preserve"> PAGEREF _Toc508368200 \h </w:instrText>
+          <w:instrText xml:space="preserve"> PAGEREF _Toc509565895 \h </w:instrText>
         </w:r>
         <w:r>
           <w:rPr>
@@ -2898,7 +2913,7 @@
             <w:noProof/>
             <w:webHidden/>
           </w:rPr>
-          <w:t>16</w:t>
+          <w:t>15</w:t>
         </w:r>
         <w:r>
           <w:rPr>
@@ -2924,7 +2939,7 @@
           <w:lang w:val="fr-CH" w:eastAsia="fr-CH"/>
         </w:rPr>
       </w:pPr>
-      <w:hyperlink w:anchor="_Toc508368201" w:history="1">
+      <w:hyperlink w:anchor="_Toc509565896" w:history="1">
         <w:r>
           <w:rPr>
             <w:rStyle w:val="Lienhypertexte"/>
@@ -2970,7 +2985,7 @@
             <w:noProof/>
             <w:webHidden/>
           </w:rPr>
-          <w:instrText xml:space="preserve"> PAGEREF _Toc508368201 \h </w:instrText>
+          <w:instrText xml:space="preserve"> PAGEREF _Toc509565896 \h </w:instrText>
         </w:r>
         <w:r>
           <w:rPr>
@@ -2990,7 +3005,7 @@
             <w:noProof/>
             <w:webHidden/>
           </w:rPr>
-          <w:t>16</w:t>
+          <w:t>15</w:t>
         </w:r>
         <w:r>
           <w:rPr>
@@ -3016,7 +3031,7 @@
           <w:lang w:val="fr-CH" w:eastAsia="fr-CH"/>
         </w:rPr>
       </w:pPr>
-      <w:hyperlink w:anchor="_Toc508368202" w:history="1">
+      <w:hyperlink w:anchor="_Toc509565897" w:history="1">
         <w:r>
           <w:rPr>
             <w:rStyle w:val="Lienhypertexte"/>
@@ -3062,7 +3077,7 @@
             <w:noProof/>
             <w:webHidden/>
           </w:rPr>
-          <w:instrText xml:space="preserve"> PAGEREF _Toc508368202 \h </w:instrText>
+          <w:instrText xml:space="preserve"> PAGEREF _Toc509565897 \h </w:instrText>
         </w:r>
         <w:r>
           <w:rPr>
@@ -3082,7 +3097,7 @@
             <w:noProof/>
             <w:webHidden/>
           </w:rPr>
-          <w:t>16</w:t>
+          <w:t>15</w:t>
         </w:r>
         <w:r>
           <w:rPr>
@@ -3108,7 +3123,7 @@
           <w:lang w:val="fr-CH" w:eastAsia="fr-CH"/>
         </w:rPr>
       </w:pPr>
-      <w:hyperlink w:anchor="_Toc508368203" w:history="1">
+      <w:hyperlink w:anchor="_Toc509565898" w:history="1">
         <w:r>
           <w:rPr>
             <w:rStyle w:val="Lienhypertexte"/>
@@ -3154,7 +3169,7 @@
             <w:noProof/>
             <w:webHidden/>
           </w:rPr>
-          <w:instrText xml:space="preserve"> PAGEREF _Toc508368203 \h </w:instrText>
+          <w:instrText xml:space="preserve"> PAGEREF _Toc509565898 \h </w:instrText>
         </w:r>
         <w:r>
           <w:rPr>
@@ -3200,7 +3215,7 @@
           <w:lang w:val="fr-CH" w:eastAsia="fr-CH"/>
         </w:rPr>
       </w:pPr>
-      <w:hyperlink w:anchor="_Toc508368204" w:history="1">
+      <w:hyperlink w:anchor="_Toc509565899" w:history="1">
         <w:r>
           <w:rPr>
             <w:rStyle w:val="Lienhypertexte"/>
@@ -3246,7 +3261,7 @@
             <w:noProof/>
             <w:webHidden/>
           </w:rPr>
-          <w:instrText xml:space="preserve"> PAGEREF _Toc508368204 \h </w:instrText>
+          <w:instrText xml:space="preserve"> PAGEREF _Toc509565899 \h </w:instrText>
         </w:r>
         <w:r>
           <w:rPr>
@@ -3292,7 +3307,7 @@
           <w:lang w:val="fr-CH" w:eastAsia="fr-CH"/>
         </w:rPr>
       </w:pPr>
-      <w:hyperlink w:anchor="_Toc508368205" w:history="1">
+      <w:hyperlink w:anchor="_Toc509565900" w:history="1">
         <w:r>
           <w:rPr>
             <w:rStyle w:val="Lienhypertexte"/>
@@ -3338,7 +3353,7 @@
             <w:noProof/>
             <w:webHidden/>
           </w:rPr>
-          <w:instrText xml:space="preserve"> PAGEREF _Toc508368205 \h </w:instrText>
+          <w:instrText xml:space="preserve"> PAGEREF _Toc509565900 \h </w:instrText>
         </w:r>
         <w:r>
           <w:rPr>
@@ -3358,7 +3373,7 @@
             <w:noProof/>
             <w:webHidden/>
           </w:rPr>
-          <w:t>17</w:t>
+          <w:t>16</w:t>
         </w:r>
         <w:r>
           <w:rPr>
@@ -3431,27 +3446,7 @@
           <w:color w:val="FF0000"/>
           <w:sz w:val="20"/>
         </w:rPr>
-        <w:t xml:space="preserve">De plus, en fonction du type de </w:t>
-      </w:r>
-      <w:proofErr w:type="gramStart"/>
-      <w:r>
-        <w:rPr>
-          <w:bCs/>
-          <w:i/>
-          <w:color w:val="FF0000"/>
-          <w:sz w:val="20"/>
-        </w:rPr>
-        <w:t>projet,  il</w:t>
-      </w:r>
-      <w:proofErr w:type="gramEnd"/>
-      <w:r>
-        <w:rPr>
-          <w:bCs/>
-          <w:i/>
-          <w:color w:val="FF0000"/>
-          <w:sz w:val="20"/>
-        </w:rPr>
-        <w:t xml:space="preserve"> est tout à fait possible que certains chapitres ou paragraphes n’aient aucun sens. Dans ce cas il est recommandé de les retirer du document pour éviter de l’alourdir inutilement.  </w:t>
+        <w:t xml:space="preserve">De plus, en fonction du type de projet,  il est tout à fait possible que certains chapitres ou paragraphes n’aient aucun sens. Dans ce cas il est recommandé de les retirer du document pour éviter de l’alourdir inutilement.  </w:t>
       </w:r>
       <w:r>
         <w:br w:type="page"/>
@@ -3461,7 +3456,7 @@
       <w:pPr>
         <w:pStyle w:val="Titre1"/>
       </w:pPr>
-      <w:bookmarkStart w:id="0" w:name="_Toc508368170"/>
+      <w:bookmarkStart w:id="0" w:name="_Toc509565865"/>
       <w:r>
         <w:lastRenderedPageBreak/>
         <w:t>Analyse prél</w:t>
@@ -3482,7 +3477,7 @@
           <w:iCs/>
         </w:rPr>
       </w:pPr>
-      <w:bookmarkStart w:id="1" w:name="_Toc508368171"/>
+      <w:bookmarkStart w:id="1" w:name="_Toc509565866"/>
       <w:r>
         <w:rPr>
           <w:i w:val="0"/>
@@ -3508,31 +3503,10 @@
         <w:t>la partie graphique du site</w:t>
       </w:r>
       <w:r>
-        <w:t xml:space="preserve">, je vais partir d’un </w:t>
-      </w:r>
-      <w:proofErr w:type="spellStart"/>
-      <w:r>
-        <w:t>template</w:t>
-      </w:r>
-      <w:proofErr w:type="spellEnd"/>
-      <w:r>
-        <w:t xml:space="preserve"> </w:t>
-      </w:r>
-      <w:proofErr w:type="spellStart"/>
-      <w:r>
-        <w:t>bootstrap</w:t>
-      </w:r>
-      <w:proofErr w:type="spellEnd"/>
-      <w:r>
-        <w:t xml:space="preserve"> (</w:t>
-      </w:r>
-      <w:proofErr w:type="spellStart"/>
-      <w:r>
-        <w:t>framework</w:t>
-      </w:r>
-      <w:proofErr w:type="spellEnd"/>
-      <w:r>
-        <w:t xml:space="preserve"> </w:t>
+        <w:t>, je vais partir d’un template bootstrap (</w:t>
+      </w:r>
+      <w:r>
+        <w:t xml:space="preserve">framework </w:t>
       </w:r>
       <w:r>
         <w:t xml:space="preserve">permettant de créer des sites </w:t>
@@ -3550,37 +3524,13 @@
         <w:t>) que j’ai trouvé sur internet. Ce projet me permettra de me perfection</w:t>
       </w:r>
       <w:r>
-        <w:t xml:space="preserve">ner avec le </w:t>
-      </w:r>
-      <w:proofErr w:type="spellStart"/>
-      <w:r>
-        <w:t>PhP</w:t>
-      </w:r>
-      <w:proofErr w:type="spellEnd"/>
-      <w:r>
-        <w:t xml:space="preserve">, le SQL, l’HTML, </w:t>
+        <w:t xml:space="preserve">ner avec le PhP, le SQL, l’HTML, </w:t>
       </w:r>
       <w:r>
         <w:t>CSS</w:t>
       </w:r>
       <w:r>
-        <w:t xml:space="preserve"> et le </w:t>
-      </w:r>
-      <w:proofErr w:type="spellStart"/>
-      <w:r>
-        <w:t>framework</w:t>
-      </w:r>
-      <w:proofErr w:type="spellEnd"/>
-      <w:r>
-        <w:t xml:space="preserve"> </w:t>
-      </w:r>
-      <w:proofErr w:type="spellStart"/>
-      <w:r>
-        <w:t>ionic</w:t>
-      </w:r>
-      <w:proofErr w:type="spellEnd"/>
-      <w:r>
-        <w:t xml:space="preserve"> (permet de créer des applications pour mobile</w:t>
+        <w:t xml:space="preserve"> et le framework ionic (permet de créer des applications pour mobile</w:t>
       </w:r>
       <w:r>
         <w:t>s</w:t>
@@ -3618,7 +3568,7 @@
           <w:iCs/>
         </w:rPr>
       </w:pPr>
-      <w:bookmarkStart w:id="2" w:name="_Toc508368172"/>
+      <w:bookmarkStart w:id="2" w:name="_Toc509565867"/>
       <w:r>
         <w:rPr>
           <w:i w:val="0"/>
@@ -3645,21 +3595,7 @@
         <w:rPr>
           <w:szCs w:val="14"/>
         </w:rPr>
-        <w:t xml:space="preserve">Les objectifs ont été fixé par mon chef de projet M. </w:t>
-      </w:r>
-      <w:proofErr w:type="spellStart"/>
-      <w:r>
-        <w:rPr>
-          <w:szCs w:val="14"/>
-        </w:rPr>
-        <w:t>Egger</w:t>
-      </w:r>
-      <w:proofErr w:type="spellEnd"/>
-      <w:r>
-        <w:rPr>
-          <w:szCs w:val="14"/>
-        </w:rPr>
-        <w:t>, puis modifié par M. Carrel pour introduire de nouveaux objectifs. Les objectifs finaux sont les suivants :</w:t>
+        <w:t>Les objectifs ont été fixé par mon chef de projet M. Egger, puis modifié par M. Carrel pour introduire de nouveaux objectifs. Les objectifs finaux sont les suivants :</w:t>
       </w:r>
       <w:r>
         <w:rPr>
@@ -3935,35 +3871,7 @@
         <w:rPr>
           <w:szCs w:val="14"/>
         </w:rPr>
-        <w:t xml:space="preserve">Créer une application mobile avec un </w:t>
-      </w:r>
-      <w:proofErr w:type="spellStart"/>
-      <w:r>
-        <w:rPr>
-          <w:szCs w:val="14"/>
-        </w:rPr>
-        <w:t>framework</w:t>
-      </w:r>
-      <w:proofErr w:type="spellEnd"/>
-      <w:r>
-        <w:rPr>
-          <w:szCs w:val="14"/>
-        </w:rPr>
-        <w:t xml:space="preserve"> </w:t>
-      </w:r>
-      <w:proofErr w:type="spellStart"/>
-      <w:r>
-        <w:rPr>
-          <w:szCs w:val="14"/>
-        </w:rPr>
-        <w:t>Ionic</w:t>
-      </w:r>
-      <w:proofErr w:type="spellEnd"/>
-      <w:r>
-        <w:rPr>
-          <w:szCs w:val="14"/>
-        </w:rPr>
-        <w:t xml:space="preserve"> (</w:t>
+        <w:t>Créer une application mobile avec un framework Ionic (</w:t>
       </w:r>
       <w:hyperlink r:id="rId7" w:history="1">
         <w:r>
@@ -4132,7 +4040,7 @@
           <w:iCs/>
         </w:rPr>
       </w:pPr>
-      <w:bookmarkStart w:id="3" w:name="_Toc508368173"/>
+      <w:bookmarkStart w:id="3" w:name="_Toc509565868"/>
       <w:r>
         <w:rPr>
           <w:i w:val="0"/>
@@ -4337,7 +4245,7 @@
       <w:pPr>
         <w:pStyle w:val="Titre1"/>
       </w:pPr>
-      <w:bookmarkStart w:id="4" w:name="_Toc508368174"/>
+      <w:bookmarkStart w:id="4" w:name="_Toc509565869"/>
       <w:r>
         <w:t>Analyse</w:t>
       </w:r>
@@ -4349,15 +4257,7 @@
     <w:p/>
     <w:p>
       <w:r>
-        <w:t xml:space="preserve">Pour ce projet, je devais envoyer une fiche signalétique à M. </w:t>
-      </w:r>
-      <w:proofErr w:type="spellStart"/>
-      <w:r>
-        <w:t>Altieri</w:t>
-      </w:r>
-      <w:proofErr w:type="spellEnd"/>
-      <w:r>
-        <w:t xml:space="preserve"> pour informer les maîtres du CPNV le sujet sur lequel je voulais travailler durant ce Pré-TPI. De retour au CPNV, j’ai reçu mon cahier des charges et pris </w:t>
+        <w:t xml:space="preserve">Pour ce projet, je devais envoyer une fiche signalétique à M. Altieri pour informer les maîtres du CPNV le sujet sur lequel je voulais travailler durant ce Pré-TPI. De retour au CPNV, j’ai reçu mon cahier des charges et pris </w:t>
       </w:r>
       <w:r>
         <w:t>connaissance</w:t>
@@ -4375,13 +4275,8 @@
     <w:p/>
     <w:p>
       <w:r>
-        <w:t xml:space="preserve">Je dois faire un site d’e-commerce. J’ai décidé de mettre à disposition sur ce site des habits, des chaussures et des sacs à dos. Je n’ai pas créé le site de toute pièce, je suis parti d’un thème </w:t>
-      </w:r>
-      <w:proofErr w:type="spellStart"/>
-      <w:r>
-        <w:t>bootstrap</w:t>
-      </w:r>
-      <w:proofErr w:type="spellEnd"/>
+        <w:t>Je dois faire un site d’e-commerce. J’ai décidé de mettre à disposition sur ce site des habits, des chaussures et des sacs à dos. Je n’ai pas créé le site de toute pièce, je suis parti d’un thème bootstrap</w:t>
+      </w:r>
       <w:r>
         <w:t xml:space="preserve">. </w:t>
       </w:r>
@@ -4491,7 +4386,7 @@
       <w:pPr>
         <w:pStyle w:val="Titre2"/>
       </w:pPr>
-      <w:bookmarkStart w:id="5" w:name="_Toc508368175"/>
+      <w:bookmarkStart w:id="5" w:name="_Toc509565870"/>
       <w:r>
         <w:lastRenderedPageBreak/>
         <w:t>Use cases / scénarios</w:t>
@@ -4506,7 +4401,7 @@
           <w:lang w:val="fr-CH" w:eastAsia="en-US"/>
         </w:rPr>
       </w:pPr>
-      <w:bookmarkStart w:id="6" w:name="_Toc508368176"/>
+      <w:bookmarkStart w:id="6" w:name="_Toc509565871"/>
       <w:r>
         <w:rPr>
           <w:lang w:val="fr-CH" w:eastAsia="en-US"/>
@@ -4700,7 +4595,7 @@
           <w:lang w:val="fr-CH" w:eastAsia="en-US"/>
         </w:rPr>
       </w:pPr>
-      <w:bookmarkStart w:id="7" w:name="_Toc508368177"/>
+      <w:bookmarkStart w:id="7" w:name="_Toc509565872"/>
       <w:r>
         <w:rPr>
           <w:lang w:val="fr-CH" w:eastAsia="en-US"/>
@@ -4894,7 +4789,7 @@
           <w:lang w:val="fr-CH" w:eastAsia="en-US"/>
         </w:rPr>
       </w:pPr>
-      <w:bookmarkStart w:id="8" w:name="_Toc508368178"/>
+      <w:bookmarkStart w:id="8" w:name="_Toc509565873"/>
       <w:r>
         <w:rPr>
           <w:lang w:val="fr-CH" w:eastAsia="en-US"/>
@@ -5090,7 +4985,7 @@
           <w:lang w:val="fr-CH" w:eastAsia="en-US"/>
         </w:rPr>
       </w:pPr>
-      <w:bookmarkStart w:id="9" w:name="_Toc508368179"/>
+      <w:bookmarkStart w:id="9" w:name="_Toc509565874"/>
       <w:r>
         <w:rPr>
           <w:lang w:val="fr-CH" w:eastAsia="en-US"/>
@@ -5339,7 +5234,7 @@
           <w:lang w:val="fr-CH" w:eastAsia="en-US"/>
         </w:rPr>
       </w:pPr>
-      <w:bookmarkStart w:id="10" w:name="_Toc508368180"/>
+      <w:bookmarkStart w:id="10" w:name="_Toc509565875"/>
       <w:r>
         <w:rPr>
           <w:lang w:val="fr-CH" w:eastAsia="en-US"/>
@@ -5550,7 +5445,7 @@
           <w:lang w:val="fr-CH" w:eastAsia="en-US"/>
         </w:rPr>
       </w:pPr>
-      <w:bookmarkStart w:id="11" w:name="_Toc508368181"/>
+      <w:bookmarkStart w:id="11" w:name="_Toc509565876"/>
       <w:r>
         <w:rPr>
           <w:lang w:val="fr-CH" w:eastAsia="en-US"/>
@@ -5753,7 +5648,7 @@
           <w:lang w:val="fr-CH" w:eastAsia="en-US"/>
         </w:rPr>
       </w:pPr>
-      <w:bookmarkStart w:id="12" w:name="_Toc508368182"/>
+      <w:bookmarkStart w:id="12" w:name="_Toc509565877"/>
       <w:r>
         <w:rPr>
           <w:lang w:val="fr-CH" w:eastAsia="en-US"/>
@@ -6212,7 +6107,7 @@
           <w:lang w:val="fr-CH" w:eastAsia="en-US"/>
         </w:rPr>
       </w:pPr>
-      <w:bookmarkStart w:id="13" w:name="_Toc508368183"/>
+      <w:bookmarkStart w:id="13" w:name="_Toc509565878"/>
       <w:r>
         <w:rPr>
           <w:lang w:val="fr-CH" w:eastAsia="en-US"/>
@@ -6693,7 +6588,7 @@
           <w:lang w:val="fr-CH" w:eastAsia="en-US"/>
         </w:rPr>
       </w:pPr>
-      <w:bookmarkStart w:id="14" w:name="_Toc508368184"/>
+      <w:bookmarkStart w:id="14" w:name="_Toc509565879"/>
       <w:r>
         <w:rPr>
           <w:lang w:val="fr-CH" w:eastAsia="en-US"/>
@@ -7005,7 +6900,7 @@
           <w:lang w:val="fr-CH" w:eastAsia="en-US"/>
         </w:rPr>
       </w:pPr>
-      <w:bookmarkStart w:id="15" w:name="_Toc508368185"/>
+      <w:bookmarkStart w:id="15" w:name="_Toc509565880"/>
       <w:r>
         <w:rPr>
           <w:lang w:val="fr-CH" w:eastAsia="en-US"/>
@@ -7322,7 +7217,7 @@
           <w:lang w:val="fr-CH" w:eastAsia="en-US"/>
         </w:rPr>
       </w:pPr>
-      <w:bookmarkStart w:id="16" w:name="_Toc508368186"/>
+      <w:bookmarkStart w:id="16" w:name="_Toc509565881"/>
       <w:r>
         <w:rPr>
           <w:lang w:val="fr-CH" w:eastAsia="en-US"/>
@@ -7572,21 +7467,513 @@
     </w:tbl>
     <w:p>
       <w:pPr>
+        <w:pStyle w:val="Retraitnormal1"/>
+        <w:numPr>
+          <w:ilvl w:val="0"/>
+          <w:numId w:val="0"/>
+        </w:numPr>
+        <w:ind w:left="720"/>
+        <w:rPr>
+          <w:rFonts w:ascii="Arial" w:hAnsi="Arial"/>
+          <w:sz w:val="24"/>
+          <w:szCs w:val="14"/>
+          <w:lang w:eastAsia="fr-FR"/>
+        </w:rPr>
+      </w:pPr>
+    </w:p>
+    <w:p>
+      <w:pPr>
+        <w:pStyle w:val="Retraitnormal1"/>
+        <w:numPr>
+          <w:ilvl w:val="0"/>
+          <w:numId w:val="0"/>
+        </w:numPr>
+        <w:ind w:left="720"/>
+        <w:rPr>
+          <w:rFonts w:ascii="Arial" w:hAnsi="Arial"/>
+          <w:sz w:val="24"/>
+          <w:szCs w:val="14"/>
+          <w:lang w:eastAsia="fr-FR"/>
+        </w:rPr>
+      </w:pPr>
+    </w:p>
+    <w:p>
+      <w:pPr>
+        <w:pStyle w:val="Retraitnormal1"/>
+        <w:numPr>
+          <w:ilvl w:val="0"/>
+          <w:numId w:val="0"/>
+        </w:numPr>
+        <w:ind w:left="720"/>
+        <w:rPr>
+          <w:rFonts w:ascii="Arial" w:hAnsi="Arial"/>
+          <w:sz w:val="24"/>
+          <w:szCs w:val="14"/>
+          <w:lang w:eastAsia="fr-FR"/>
+        </w:rPr>
+      </w:pPr>
+    </w:p>
+    <w:p>
+      <w:pPr>
+        <w:pStyle w:val="Retraitnormal1"/>
+        <w:numPr>
+          <w:ilvl w:val="0"/>
+          <w:numId w:val="0"/>
+        </w:numPr>
+        <w:ind w:left="720"/>
+        <w:rPr>
+          <w:rFonts w:ascii="Arial" w:hAnsi="Arial"/>
+          <w:sz w:val="24"/>
+          <w:szCs w:val="14"/>
+          <w:lang w:eastAsia="fr-FR"/>
+        </w:rPr>
+      </w:pPr>
+    </w:p>
+    <w:p>
+      <w:pPr>
+        <w:pStyle w:val="Retraitnormal1"/>
+        <w:numPr>
+          <w:ilvl w:val="0"/>
+          <w:numId w:val="0"/>
+        </w:numPr>
+        <w:ind w:left="720"/>
+        <w:rPr>
+          <w:rFonts w:ascii="Arial" w:hAnsi="Arial"/>
+          <w:sz w:val="24"/>
+          <w:szCs w:val="14"/>
+          <w:lang w:eastAsia="fr-FR"/>
+        </w:rPr>
+      </w:pPr>
+    </w:p>
+    <w:p>
+      <w:pPr>
+        <w:pStyle w:val="Retraitnormal1"/>
+        <w:numPr>
+          <w:ilvl w:val="0"/>
+          <w:numId w:val="0"/>
+        </w:numPr>
+        <w:ind w:left="720"/>
+        <w:rPr>
+          <w:rFonts w:ascii="Arial" w:hAnsi="Arial"/>
+          <w:sz w:val="24"/>
+          <w:szCs w:val="14"/>
+          <w:lang w:eastAsia="fr-FR"/>
+        </w:rPr>
+      </w:pPr>
+    </w:p>
+    <w:p>
+      <w:pPr>
+        <w:pStyle w:val="Retraitnormal1"/>
+        <w:numPr>
+          <w:ilvl w:val="0"/>
+          <w:numId w:val="0"/>
+        </w:numPr>
+        <w:ind w:left="720"/>
+        <w:rPr>
+          <w:rFonts w:ascii="Arial" w:hAnsi="Arial"/>
+          <w:sz w:val="24"/>
+          <w:szCs w:val="14"/>
+          <w:lang w:eastAsia="fr-FR"/>
+        </w:rPr>
+      </w:pPr>
+    </w:p>
+    <w:p>
+      <w:pPr>
+        <w:pStyle w:val="Retraitnormal1"/>
+        <w:numPr>
+          <w:ilvl w:val="0"/>
+          <w:numId w:val="0"/>
+        </w:numPr>
+        <w:ind w:left="720"/>
+        <w:rPr>
+          <w:rFonts w:ascii="Arial" w:hAnsi="Arial"/>
+          <w:sz w:val="24"/>
+          <w:szCs w:val="14"/>
+          <w:lang w:eastAsia="fr-FR"/>
+        </w:rPr>
+      </w:pPr>
+    </w:p>
+    <w:p>
+      <w:pPr>
+        <w:pStyle w:val="Retraitnormal1"/>
+        <w:numPr>
+          <w:ilvl w:val="0"/>
+          <w:numId w:val="0"/>
+        </w:numPr>
+        <w:ind w:left="720"/>
+        <w:rPr>
+          <w:rFonts w:ascii="Arial" w:hAnsi="Arial"/>
+          <w:sz w:val="24"/>
+          <w:szCs w:val="14"/>
+          <w:lang w:eastAsia="fr-FR"/>
+        </w:rPr>
+      </w:pPr>
+    </w:p>
+    <w:p>
+      <w:pPr>
+        <w:pStyle w:val="Retraitnormal1"/>
+        <w:numPr>
+          <w:ilvl w:val="0"/>
+          <w:numId w:val="0"/>
+        </w:numPr>
+        <w:ind w:left="720"/>
+        <w:rPr>
+          <w:rFonts w:ascii="Arial" w:hAnsi="Arial"/>
+          <w:sz w:val="24"/>
+          <w:szCs w:val="14"/>
+          <w:lang w:eastAsia="fr-FR"/>
+        </w:rPr>
+      </w:pPr>
+    </w:p>
+    <w:p>
+      <w:pPr>
+        <w:pStyle w:val="Retraitnormal1"/>
+        <w:numPr>
+          <w:ilvl w:val="0"/>
+          <w:numId w:val="0"/>
+        </w:numPr>
+        <w:ind w:left="720"/>
+        <w:rPr>
+          <w:rFonts w:ascii="Arial" w:hAnsi="Arial"/>
+          <w:sz w:val="24"/>
+          <w:szCs w:val="14"/>
+          <w:lang w:eastAsia="fr-FR"/>
+        </w:rPr>
+      </w:pPr>
+    </w:p>
+    <w:p>
+      <w:pPr>
+        <w:pStyle w:val="Retraitnormal1"/>
+        <w:numPr>
+          <w:ilvl w:val="0"/>
+          <w:numId w:val="0"/>
+        </w:numPr>
+        <w:ind w:left="720"/>
+        <w:rPr>
+          <w:rFonts w:ascii="Arial" w:hAnsi="Arial"/>
+          <w:sz w:val="24"/>
+          <w:szCs w:val="14"/>
+          <w:lang w:eastAsia="fr-FR"/>
+        </w:rPr>
+      </w:pPr>
+      <w:bookmarkStart w:id="17" w:name="_GoBack"/>
+      <w:bookmarkEnd w:id="17"/>
+    </w:p>
+    <w:p>
+      <w:pPr>
         <w:pStyle w:val="Titre2"/>
         <w:rPr>
           <w:i w:val="0"/>
           <w:iCs/>
         </w:rPr>
       </w:pPr>
-      <w:bookmarkStart w:id="17" w:name="_Toc508368187"/>
+      <w:bookmarkStart w:id="18" w:name="_Toc71691012"/>
+      <w:bookmarkStart w:id="19" w:name="_Toc509565883"/>
       <w:r>
         <w:rPr>
           <w:i w:val="0"/>
           <w:iCs/>
         </w:rPr>
-        <w:t>Concept</w:t>
-      </w:r>
-      <w:bookmarkEnd w:id="17"/>
+        <w:lastRenderedPageBreak/>
+        <w:t>Stratégie de test</w:t>
+      </w:r>
+      <w:bookmarkEnd w:id="18"/>
+      <w:bookmarkEnd w:id="19"/>
+    </w:p>
+    <w:p>
+      <w:pPr>
+        <w:tabs>
+          <w:tab w:val="left" w:pos="2085"/>
+        </w:tabs>
+      </w:pPr>
+      <w:r>
+        <w:tab/>
+      </w:r>
+    </w:p>
+    <w:p>
+      <w:r>
+        <w:t>Les premiers tests se feront par moi</w:t>
+      </w:r>
+      <w:r>
+        <w:t>-même</w:t>
+      </w:r>
+      <w:r>
+        <w:t xml:space="preserve">. J’essaierai de faire et trouver un maximum de bugs pour pouvoir ensuite les corriger. </w:t>
+      </w:r>
+    </w:p>
+    <w:p/>
+    <w:p>
+      <w:r>
+        <w:t xml:space="preserve">Une fois </w:t>
+      </w:r>
+      <w:r>
+        <w:t>que je trouverai que le site est fiable</w:t>
+      </w:r>
+      <w:r>
+        <w:t xml:space="preserve">, je demanderai à des personnes de la classe d’essayer de </w:t>
+      </w:r>
+      <w:r>
+        <w:t xml:space="preserve">le </w:t>
+      </w:r>
+      <w:r>
+        <w:t>faire planter pour voir s’il reste des choses à améliorer.</w:t>
+      </w:r>
+    </w:p>
+    <w:p>
+      <w:pPr>
+        <w:tabs>
+          <w:tab w:val="left" w:pos="2085"/>
+        </w:tabs>
+      </w:pPr>
+    </w:p>
+    <w:p>
+      <w:pPr>
+        <w:pStyle w:val="En-tte"/>
+        <w:ind w:firstLine="360"/>
+        <w:rPr>
+          <w:i/>
+          <w:iCs/>
+          <w:color w:val="FF0000"/>
+          <w:szCs w:val="14"/>
+        </w:rPr>
+      </w:pPr>
+      <w:r>
+        <w:rPr>
+          <w:i/>
+          <w:iCs/>
+          <w:color w:val="FF0000"/>
+          <w:szCs w:val="14"/>
+        </w:rPr>
+        <w:t xml:space="preserve">Décrire la stratégie globale de test: </w:t>
+      </w:r>
+    </w:p>
+    <w:p>
+      <w:pPr>
+        <w:pStyle w:val="En-tte"/>
+        <w:ind w:firstLine="360"/>
+        <w:rPr>
+          <w:i/>
+          <w:iCs/>
+          <w:color w:val="FF0000"/>
+          <w:szCs w:val="14"/>
+        </w:rPr>
+      </w:pPr>
+    </w:p>
+    <w:p>
+      <w:pPr>
+        <w:pStyle w:val="En-tte"/>
+        <w:numPr>
+          <w:ilvl w:val="0"/>
+          <w:numId w:val="6"/>
+        </w:numPr>
+        <w:tabs>
+          <w:tab w:val="clear" w:pos="4536"/>
+          <w:tab w:val="clear" w:pos="9072"/>
+        </w:tabs>
+        <w:rPr>
+          <w:i/>
+          <w:iCs/>
+          <w:color w:val="FF0000"/>
+          <w:szCs w:val="14"/>
+        </w:rPr>
+      </w:pPr>
+      <w:r>
+        <w:rPr>
+          <w:i/>
+          <w:iCs/>
+          <w:color w:val="FF0000"/>
+          <w:szCs w:val="14"/>
+        </w:rPr>
+        <w:t>t</w:t>
+      </w:r>
+      <w:r>
+        <w:rPr>
+          <w:i/>
+          <w:iCs/>
+          <w:color w:val="FF0000"/>
+          <w:szCs w:val="14"/>
+        </w:rPr>
+        <w:t>ypes de des tests et ordre dans lequel ils seront effectués.</w:t>
+      </w:r>
+    </w:p>
+    <w:p>
+      <w:pPr>
+        <w:pStyle w:val="En-tte"/>
+        <w:numPr>
+          <w:ilvl w:val="0"/>
+          <w:numId w:val="6"/>
+        </w:numPr>
+        <w:tabs>
+          <w:tab w:val="clear" w:pos="4536"/>
+          <w:tab w:val="clear" w:pos="9072"/>
+        </w:tabs>
+        <w:rPr>
+          <w:i/>
+          <w:iCs/>
+          <w:color w:val="FF0000"/>
+          <w:szCs w:val="14"/>
+        </w:rPr>
+      </w:pPr>
+      <w:r>
+        <w:rPr>
+          <w:i/>
+          <w:iCs/>
+          <w:color w:val="FF0000"/>
+          <w:szCs w:val="14"/>
+        </w:rPr>
+        <w:t>l</w:t>
+      </w:r>
+      <w:r>
+        <w:rPr>
+          <w:i/>
+          <w:iCs/>
+          <w:color w:val="FF0000"/>
+          <w:szCs w:val="14"/>
+        </w:rPr>
+        <w:t>es moyens à mettre en œuvre</w:t>
+      </w:r>
+      <w:r>
+        <w:rPr>
+          <w:i/>
+          <w:iCs/>
+          <w:color w:val="FF0000"/>
+          <w:szCs w:val="14"/>
+        </w:rPr>
+        <w:t>.</w:t>
+      </w:r>
+    </w:p>
+    <w:p>
+      <w:pPr>
+        <w:pStyle w:val="En-tte"/>
+        <w:numPr>
+          <w:ilvl w:val="0"/>
+          <w:numId w:val="6"/>
+        </w:numPr>
+        <w:tabs>
+          <w:tab w:val="clear" w:pos="4536"/>
+          <w:tab w:val="clear" w:pos="9072"/>
+        </w:tabs>
+        <w:rPr>
+          <w:i/>
+          <w:iCs/>
+          <w:color w:val="FF0000"/>
+          <w:szCs w:val="14"/>
+        </w:rPr>
+      </w:pPr>
+      <w:r>
+        <w:rPr>
+          <w:i/>
+          <w:iCs/>
+          <w:color w:val="FF0000"/>
+          <w:szCs w:val="14"/>
+        </w:rPr>
+        <w:t>c</w:t>
+      </w:r>
+      <w:r>
+        <w:rPr>
+          <w:i/>
+          <w:iCs/>
+          <w:color w:val="FF0000"/>
+          <w:szCs w:val="14"/>
+        </w:rPr>
+        <w:t>ouverture des tests (tests exhaustifs ou non, si non, pourquoi ?)</w:t>
+      </w:r>
+      <w:r>
+        <w:rPr>
+          <w:i/>
+          <w:iCs/>
+          <w:color w:val="FF0000"/>
+          <w:szCs w:val="14"/>
+        </w:rPr>
+        <w:t>.</w:t>
+      </w:r>
+    </w:p>
+    <w:p>
+      <w:pPr>
+        <w:pStyle w:val="En-tte"/>
+        <w:numPr>
+          <w:ilvl w:val="0"/>
+          <w:numId w:val="6"/>
+        </w:numPr>
+        <w:tabs>
+          <w:tab w:val="clear" w:pos="4536"/>
+          <w:tab w:val="clear" w:pos="9072"/>
+        </w:tabs>
+        <w:rPr>
+          <w:i/>
+          <w:iCs/>
+          <w:color w:val="FF0000"/>
+          <w:szCs w:val="14"/>
+        </w:rPr>
+      </w:pPr>
+      <w:r>
+        <w:rPr>
+          <w:i/>
+          <w:iCs/>
+          <w:color w:val="FF0000"/>
+          <w:szCs w:val="14"/>
+        </w:rPr>
+        <w:t>d</w:t>
+      </w:r>
+      <w:r>
+        <w:rPr>
+          <w:i/>
+          <w:iCs/>
+          <w:color w:val="FF0000"/>
+          <w:szCs w:val="14"/>
+        </w:rPr>
+        <w:t>onnées de test à prévoir (données réelles ?)</w:t>
+      </w:r>
+      <w:r>
+        <w:rPr>
+          <w:i/>
+          <w:iCs/>
+          <w:color w:val="FF0000"/>
+          <w:szCs w:val="14"/>
+        </w:rPr>
+        <w:t>.</w:t>
+      </w:r>
+    </w:p>
+    <w:p>
+      <w:pPr>
+        <w:pStyle w:val="En-tte"/>
+        <w:numPr>
+          <w:ilvl w:val="0"/>
+          <w:numId w:val="6"/>
+        </w:numPr>
+        <w:tabs>
+          <w:tab w:val="clear" w:pos="4536"/>
+          <w:tab w:val="clear" w:pos="9072"/>
+        </w:tabs>
+        <w:rPr>
+          <w:i/>
+          <w:iCs/>
+          <w:color w:val="FF0000"/>
+          <w:szCs w:val="14"/>
+        </w:rPr>
+      </w:pPr>
+      <w:r>
+        <w:rPr>
+          <w:i/>
+          <w:iCs/>
+          <w:color w:val="FF0000"/>
+          <w:szCs w:val="14"/>
+        </w:rPr>
+        <w:t>les testeurs extérieurs éventuels.</w:t>
+      </w:r>
+    </w:p>
+    <w:p>
+      <w:pPr>
+        <w:pStyle w:val="En-tte"/>
+        <w:tabs>
+          <w:tab w:val="clear" w:pos="4536"/>
+          <w:tab w:val="clear" w:pos="9072"/>
+        </w:tabs>
+        <w:ind w:left="717"/>
+        <w:rPr>
+          <w:szCs w:val="14"/>
+        </w:rPr>
+      </w:pPr>
     </w:p>
     <w:p>
       <w:pPr>
@@ -7606,6 +7993,33 @@
     </w:p>
     <w:p>
       <w:pPr>
+        <w:pStyle w:val="Titre2"/>
+        <w:rPr>
+          <w:i w:val="0"/>
+          <w:iCs/>
+        </w:rPr>
+      </w:pPr>
+      <w:bookmarkStart w:id="20" w:name="_Toc25553310"/>
+      <w:bookmarkStart w:id="21" w:name="_Toc71691015"/>
+      <w:bookmarkStart w:id="22" w:name="_Toc509565884"/>
+      <w:r>
+        <w:rPr>
+          <w:rFonts w:cs="Arial"/>
+        </w:rPr>
+        <w:t>R</w:t>
+      </w:r>
+      <w:r>
+        <w:rPr>
+          <w:rFonts w:cs="Arial"/>
+        </w:rPr>
+        <w:t>isques techniques</w:t>
+      </w:r>
+      <w:bookmarkEnd w:id="20"/>
+      <w:bookmarkEnd w:id="21"/>
+      <w:bookmarkEnd w:id="22"/>
+    </w:p>
+    <w:p>
+      <w:pPr>
         <w:pStyle w:val="Retraitnormal1"/>
         <w:numPr>
           <w:ilvl w:val="0"/>
@@ -7613,811 +8027,6 @@
         </w:numPr>
         <w:ind w:left="360"/>
         <w:rPr>
-          <w:rFonts w:ascii="Arial" w:hAnsi="Arial"/>
-          <w:i/>
-          <w:iCs/>
-          <w:color w:val="FF0000"/>
-          <w:sz w:val="24"/>
-          <w:szCs w:val="14"/>
-          <w:lang w:eastAsia="fr-FR"/>
-        </w:rPr>
-      </w:pPr>
-      <w:r>
-        <w:rPr>
-          <w:rFonts w:ascii="Arial" w:hAnsi="Arial"/>
-          <w:i/>
-          <w:iCs/>
-          <w:color w:val="FF0000"/>
-          <w:sz w:val="24"/>
-          <w:szCs w:val="14"/>
-          <w:lang w:eastAsia="fr-FR"/>
-        </w:rPr>
-        <w:t>Le concept</w:t>
-      </w:r>
-      <w:r>
-        <w:rPr>
-          <w:rFonts w:ascii="Arial" w:hAnsi="Arial"/>
-          <w:i/>
-          <w:iCs/>
-          <w:color w:val="FF0000"/>
-          <w:sz w:val="24"/>
-          <w:szCs w:val="14"/>
-          <w:lang w:eastAsia="fr-FR"/>
-        </w:rPr>
-        <w:t xml:space="preserve"> complet avec toutes ses </w:t>
-      </w:r>
-      <w:proofErr w:type="gramStart"/>
-      <w:r>
-        <w:rPr>
-          <w:rFonts w:ascii="Arial" w:hAnsi="Arial"/>
-          <w:i/>
-          <w:iCs/>
-          <w:color w:val="FF0000"/>
-          <w:sz w:val="24"/>
-          <w:szCs w:val="14"/>
-          <w:lang w:eastAsia="fr-FR"/>
-        </w:rPr>
-        <w:t>annexes:</w:t>
-      </w:r>
-      <w:proofErr w:type="gramEnd"/>
-    </w:p>
-    <w:p>
-      <w:pPr>
-        <w:pStyle w:val="Retraitnormal1"/>
-        <w:numPr>
-          <w:ilvl w:val="0"/>
-          <w:numId w:val="0"/>
-        </w:numPr>
-        <w:ind w:left="360"/>
-        <w:rPr>
-          <w:rFonts w:ascii="Arial" w:hAnsi="Arial"/>
-          <w:i/>
-          <w:iCs/>
-          <w:color w:val="FF0000"/>
-          <w:sz w:val="24"/>
-          <w:szCs w:val="14"/>
-          <w:lang w:eastAsia="fr-FR"/>
-        </w:rPr>
-      </w:pPr>
-    </w:p>
-    <w:p>
-      <w:pPr>
-        <w:pStyle w:val="Retraitnormal1"/>
-        <w:numPr>
-          <w:ilvl w:val="0"/>
-          <w:numId w:val="0"/>
-        </w:numPr>
-        <w:ind w:left="360"/>
-        <w:rPr>
-          <w:rFonts w:ascii="Arial" w:hAnsi="Arial"/>
-          <w:i/>
-          <w:iCs/>
-          <w:color w:val="FF0000"/>
-          <w:sz w:val="24"/>
-          <w:szCs w:val="14"/>
-          <w:lang w:eastAsia="fr-FR"/>
-        </w:rPr>
-      </w:pPr>
-      <w:r>
-        <w:rPr>
-          <w:rFonts w:ascii="Arial" w:hAnsi="Arial"/>
-          <w:i/>
-          <w:iCs/>
-          <w:color w:val="FF0000"/>
-          <w:sz w:val="24"/>
-          <w:szCs w:val="14"/>
-          <w:lang w:eastAsia="fr-FR"/>
-        </w:rPr>
-        <w:t xml:space="preserve">Par exemple : </w:t>
-      </w:r>
-    </w:p>
-    <w:p>
-      <w:pPr>
-        <w:pStyle w:val="Retraitnormal1"/>
-        <w:numPr>
-          <w:ilvl w:val="0"/>
-          <w:numId w:val="4"/>
-        </w:numPr>
-        <w:rPr>
-          <w:rFonts w:ascii="Arial" w:hAnsi="Arial"/>
-          <w:i/>
-          <w:iCs/>
-          <w:color w:val="FF0000"/>
-          <w:sz w:val="24"/>
-          <w:szCs w:val="14"/>
-          <w:lang w:eastAsia="fr-FR"/>
-        </w:rPr>
-      </w:pPr>
-      <w:proofErr w:type="gramStart"/>
-      <w:r>
-        <w:rPr>
-          <w:rFonts w:ascii="Arial" w:hAnsi="Arial"/>
-          <w:i/>
-          <w:iCs/>
-          <w:color w:val="FF0000"/>
-          <w:sz w:val="24"/>
-          <w:szCs w:val="14"/>
-          <w:lang w:eastAsia="fr-FR"/>
-        </w:rPr>
-        <w:t>M</w:t>
-      </w:r>
-      <w:r>
-        <w:rPr>
-          <w:rFonts w:ascii="Arial" w:hAnsi="Arial"/>
-          <w:i/>
-          <w:iCs/>
-          <w:color w:val="FF0000"/>
-          <w:sz w:val="24"/>
-          <w:szCs w:val="14"/>
-          <w:lang w:eastAsia="fr-FR"/>
-        </w:rPr>
-        <w:t>ultimédia:</w:t>
-      </w:r>
-      <w:proofErr w:type="gramEnd"/>
-      <w:r>
-        <w:rPr>
-          <w:rFonts w:ascii="Arial" w:hAnsi="Arial"/>
-          <w:i/>
-          <w:iCs/>
-          <w:color w:val="FF0000"/>
-          <w:sz w:val="24"/>
-          <w:szCs w:val="14"/>
-          <w:lang w:eastAsia="fr-FR"/>
-        </w:rPr>
-        <w:t xml:space="preserve"> carte de site, maquettes papier, story </w:t>
-      </w:r>
-      <w:proofErr w:type="spellStart"/>
-      <w:r>
-        <w:rPr>
-          <w:rFonts w:ascii="Arial" w:hAnsi="Arial"/>
-          <w:i/>
-          <w:iCs/>
-          <w:color w:val="FF0000"/>
-          <w:sz w:val="24"/>
-          <w:szCs w:val="14"/>
-          <w:lang w:eastAsia="fr-FR"/>
-        </w:rPr>
-        <w:t>board</w:t>
-      </w:r>
-      <w:proofErr w:type="spellEnd"/>
-      <w:r>
-        <w:rPr>
-          <w:rFonts w:ascii="Arial" w:hAnsi="Arial"/>
-          <w:i/>
-          <w:iCs/>
-          <w:color w:val="FF0000"/>
-          <w:sz w:val="24"/>
-          <w:szCs w:val="14"/>
-          <w:lang w:eastAsia="fr-FR"/>
-        </w:rPr>
-        <w:t xml:space="preserve"> préliminaire, …</w:t>
-      </w:r>
-    </w:p>
-    <w:p>
-      <w:pPr>
-        <w:pStyle w:val="Retraitnormal1"/>
-        <w:numPr>
-          <w:ilvl w:val="0"/>
-          <w:numId w:val="4"/>
-        </w:numPr>
-        <w:rPr>
-          <w:rFonts w:ascii="Arial" w:hAnsi="Arial"/>
-          <w:i/>
-          <w:iCs/>
-          <w:color w:val="FF0000"/>
-          <w:sz w:val="24"/>
-          <w:szCs w:val="14"/>
-          <w:lang w:eastAsia="fr-FR"/>
-        </w:rPr>
-      </w:pPr>
-      <w:r>
-        <w:rPr>
-          <w:rFonts w:ascii="Arial" w:hAnsi="Arial"/>
-          <w:i/>
-          <w:iCs/>
-          <w:color w:val="FF0000"/>
-          <w:sz w:val="24"/>
-          <w:szCs w:val="14"/>
-          <w:lang w:eastAsia="fr-FR"/>
-        </w:rPr>
-        <w:t>B</w:t>
-      </w:r>
-      <w:r>
-        <w:rPr>
-          <w:rFonts w:ascii="Arial" w:hAnsi="Arial"/>
-          <w:i/>
-          <w:iCs/>
-          <w:color w:val="FF0000"/>
-          <w:sz w:val="24"/>
-          <w:szCs w:val="14"/>
-          <w:lang w:eastAsia="fr-FR"/>
-        </w:rPr>
-        <w:t xml:space="preserve">ases de </w:t>
-      </w:r>
-      <w:proofErr w:type="gramStart"/>
-      <w:r>
-        <w:rPr>
-          <w:rFonts w:ascii="Arial" w:hAnsi="Arial"/>
-          <w:i/>
-          <w:iCs/>
-          <w:color w:val="FF0000"/>
-          <w:sz w:val="24"/>
-          <w:szCs w:val="14"/>
-          <w:lang w:eastAsia="fr-FR"/>
-        </w:rPr>
-        <w:t>données:</w:t>
-      </w:r>
-      <w:proofErr w:type="gramEnd"/>
-      <w:r>
-        <w:rPr>
-          <w:rFonts w:ascii="Arial" w:hAnsi="Arial"/>
-          <w:i/>
-          <w:iCs/>
-          <w:color w:val="FF0000"/>
-          <w:sz w:val="24"/>
-          <w:szCs w:val="14"/>
-          <w:lang w:eastAsia="fr-FR"/>
-        </w:rPr>
-        <w:t xml:space="preserve"> interfaces graphiques, modèle conceptuel</w:t>
-      </w:r>
-      <w:r>
-        <w:rPr>
-          <w:rFonts w:ascii="Arial" w:hAnsi="Arial"/>
-          <w:i/>
-          <w:iCs/>
-          <w:color w:val="FF0000"/>
-          <w:sz w:val="24"/>
-          <w:szCs w:val="14"/>
-          <w:lang w:eastAsia="fr-FR"/>
-        </w:rPr>
-        <w:t>.</w:t>
-      </w:r>
-    </w:p>
-    <w:p>
-      <w:pPr>
-        <w:pStyle w:val="Retraitnormal1"/>
-        <w:numPr>
-          <w:ilvl w:val="0"/>
-          <w:numId w:val="4"/>
-        </w:numPr>
-        <w:rPr>
-          <w:rFonts w:ascii="Arial" w:hAnsi="Arial"/>
-          <w:i/>
-          <w:iCs/>
-          <w:color w:val="FF0000"/>
-          <w:sz w:val="24"/>
-          <w:szCs w:val="14"/>
-          <w:lang w:eastAsia="fr-FR"/>
-        </w:rPr>
-      </w:pPr>
-      <w:proofErr w:type="gramStart"/>
-      <w:r>
-        <w:rPr>
-          <w:rFonts w:ascii="Arial" w:hAnsi="Arial"/>
-          <w:i/>
-          <w:iCs/>
-          <w:color w:val="FF0000"/>
-          <w:sz w:val="24"/>
-          <w:szCs w:val="14"/>
-          <w:lang w:eastAsia="fr-FR"/>
-        </w:rPr>
-        <w:t>P</w:t>
-      </w:r>
-      <w:r>
-        <w:rPr>
-          <w:rFonts w:ascii="Arial" w:hAnsi="Arial"/>
-          <w:i/>
-          <w:iCs/>
-          <w:color w:val="FF0000"/>
-          <w:sz w:val="24"/>
-          <w:szCs w:val="14"/>
-          <w:lang w:eastAsia="fr-FR"/>
-        </w:rPr>
-        <w:t>rogrammation:</w:t>
-      </w:r>
-      <w:proofErr w:type="gramEnd"/>
-      <w:r>
-        <w:rPr>
-          <w:rFonts w:ascii="Arial" w:hAnsi="Arial"/>
-          <w:i/>
-          <w:iCs/>
-          <w:color w:val="FF0000"/>
-          <w:sz w:val="24"/>
-          <w:szCs w:val="14"/>
-          <w:lang w:eastAsia="fr-FR"/>
-        </w:rPr>
-        <w:t xml:space="preserve"> interfaces graphiques, maquettes, analyse fonctionnelle…</w:t>
-      </w:r>
-    </w:p>
-    <w:p>
-      <w:pPr>
-        <w:pStyle w:val="Retraitnormal1"/>
-        <w:numPr>
-          <w:ilvl w:val="0"/>
-          <w:numId w:val="4"/>
-        </w:numPr>
-        <w:rPr>
-          <w:rFonts w:ascii="Arial" w:hAnsi="Arial"/>
-          <w:i/>
-          <w:iCs/>
-          <w:color w:val="FF0000"/>
-          <w:sz w:val="24"/>
-          <w:szCs w:val="14"/>
-          <w:lang w:eastAsia="fr-FR"/>
-        </w:rPr>
-      </w:pPr>
-      <w:r>
-        <w:rPr>
-          <w:rFonts w:ascii="Arial" w:hAnsi="Arial"/>
-          <w:i/>
-          <w:iCs/>
-          <w:color w:val="FF0000"/>
-          <w:sz w:val="24"/>
-          <w:szCs w:val="14"/>
-          <w:lang w:eastAsia="fr-FR"/>
-        </w:rPr>
-        <w:t>…</w:t>
-      </w:r>
-    </w:p>
-    <w:p>
-      <w:pPr>
-        <w:pStyle w:val="Retraitnormal1"/>
-        <w:numPr>
-          <w:ilvl w:val="0"/>
-          <w:numId w:val="0"/>
-        </w:numPr>
-        <w:ind w:left="720"/>
-        <w:rPr>
-          <w:rFonts w:ascii="Arial" w:hAnsi="Arial"/>
-          <w:sz w:val="24"/>
-          <w:szCs w:val="14"/>
-          <w:lang w:eastAsia="fr-FR"/>
-        </w:rPr>
-      </w:pPr>
-    </w:p>
-    <w:p>
-      <w:pPr>
-        <w:pStyle w:val="Titre2"/>
-        <w:rPr>
-          <w:i w:val="0"/>
-          <w:iCs/>
-        </w:rPr>
-      </w:pPr>
-      <w:bookmarkStart w:id="18" w:name="_Toc71691012"/>
-      <w:bookmarkStart w:id="19" w:name="_Toc508368188"/>
-      <w:r>
-        <w:rPr>
-          <w:i w:val="0"/>
-          <w:iCs/>
-        </w:rPr>
-        <w:t>Stratégie de test</w:t>
-      </w:r>
-      <w:bookmarkEnd w:id="18"/>
-      <w:bookmarkEnd w:id="19"/>
-    </w:p>
-    <w:p>
-      <w:pPr>
-        <w:tabs>
-          <w:tab w:val="left" w:pos="2085"/>
-        </w:tabs>
-      </w:pPr>
-      <w:r>
-        <w:tab/>
-      </w:r>
-    </w:p>
-    <w:p>
-      <w:r>
-        <w:lastRenderedPageBreak/>
-        <w:t>Les premiers tests se feront par moi</w:t>
-      </w:r>
-      <w:r>
-        <w:t>-même</w:t>
-      </w:r>
-      <w:r>
-        <w:t xml:space="preserve">. J’essaierai de faire et trouver un maximum de bugs pour pouvoir ensuite les corriger. </w:t>
-      </w:r>
-    </w:p>
-    <w:p/>
-    <w:p>
-      <w:r>
-        <w:t xml:space="preserve">Une fois </w:t>
-      </w:r>
-      <w:r>
-        <w:t>que je trouverai que le site est fiable</w:t>
-      </w:r>
-      <w:r>
-        <w:t xml:space="preserve">, je demanderai à des personnes de la classe d’essayer de </w:t>
-      </w:r>
-      <w:r>
-        <w:t xml:space="preserve">le </w:t>
-      </w:r>
-      <w:r>
-        <w:t>faire planter pour voir s’il reste des choses à améliorer.</w:t>
-      </w:r>
-    </w:p>
-    <w:p>
-      <w:pPr>
-        <w:tabs>
-          <w:tab w:val="left" w:pos="2085"/>
-        </w:tabs>
-      </w:pPr>
-    </w:p>
-    <w:p>
-      <w:pPr>
-        <w:pStyle w:val="En-tte"/>
-        <w:ind w:firstLine="360"/>
-        <w:rPr>
-          <w:i/>
-          <w:iCs/>
-          <w:color w:val="FF0000"/>
-          <w:szCs w:val="14"/>
-        </w:rPr>
-      </w:pPr>
-      <w:r>
-        <w:rPr>
-          <w:i/>
-          <w:iCs/>
-          <w:color w:val="FF0000"/>
-          <w:szCs w:val="14"/>
-        </w:rPr>
-        <w:t xml:space="preserve">Décrire la stratégie globale de </w:t>
-      </w:r>
-      <w:proofErr w:type="gramStart"/>
-      <w:r>
-        <w:rPr>
-          <w:i/>
-          <w:iCs/>
-          <w:color w:val="FF0000"/>
-          <w:szCs w:val="14"/>
-        </w:rPr>
-        <w:t>test:</w:t>
-      </w:r>
-      <w:proofErr w:type="gramEnd"/>
-      <w:r>
-        <w:rPr>
-          <w:i/>
-          <w:iCs/>
-          <w:color w:val="FF0000"/>
-          <w:szCs w:val="14"/>
-        </w:rPr>
-        <w:t xml:space="preserve"> </w:t>
-      </w:r>
-    </w:p>
-    <w:p>
-      <w:pPr>
-        <w:pStyle w:val="En-tte"/>
-        <w:ind w:firstLine="360"/>
-        <w:rPr>
-          <w:i/>
-          <w:iCs/>
-          <w:color w:val="FF0000"/>
-          <w:szCs w:val="14"/>
-        </w:rPr>
-      </w:pPr>
-    </w:p>
-    <w:p>
-      <w:pPr>
-        <w:pStyle w:val="En-tte"/>
-        <w:numPr>
-          <w:ilvl w:val="0"/>
-          <w:numId w:val="6"/>
-        </w:numPr>
-        <w:tabs>
-          <w:tab w:val="clear" w:pos="4536"/>
-          <w:tab w:val="clear" w:pos="9072"/>
-        </w:tabs>
-        <w:rPr>
-          <w:i/>
-          <w:iCs/>
-          <w:color w:val="FF0000"/>
-          <w:szCs w:val="14"/>
-        </w:rPr>
-      </w:pPr>
-      <w:proofErr w:type="gramStart"/>
-      <w:r>
-        <w:rPr>
-          <w:i/>
-          <w:iCs/>
-          <w:color w:val="FF0000"/>
-          <w:szCs w:val="14"/>
-        </w:rPr>
-        <w:t>t</w:t>
-      </w:r>
-      <w:r>
-        <w:rPr>
-          <w:i/>
-          <w:iCs/>
-          <w:color w:val="FF0000"/>
-          <w:szCs w:val="14"/>
-        </w:rPr>
-        <w:t>ypes</w:t>
-      </w:r>
-      <w:proofErr w:type="gramEnd"/>
-      <w:r>
-        <w:rPr>
-          <w:i/>
-          <w:iCs/>
-          <w:color w:val="FF0000"/>
-          <w:szCs w:val="14"/>
-        </w:rPr>
-        <w:t xml:space="preserve"> de des tests et ordre dans lequel ils seront effectués.</w:t>
-      </w:r>
-    </w:p>
-    <w:p>
-      <w:pPr>
-        <w:pStyle w:val="En-tte"/>
-        <w:numPr>
-          <w:ilvl w:val="0"/>
-          <w:numId w:val="6"/>
-        </w:numPr>
-        <w:tabs>
-          <w:tab w:val="clear" w:pos="4536"/>
-          <w:tab w:val="clear" w:pos="9072"/>
-        </w:tabs>
-        <w:rPr>
-          <w:i/>
-          <w:iCs/>
-          <w:color w:val="FF0000"/>
-          <w:szCs w:val="14"/>
-        </w:rPr>
-      </w:pPr>
-      <w:proofErr w:type="gramStart"/>
-      <w:r>
-        <w:rPr>
-          <w:i/>
-          <w:iCs/>
-          <w:color w:val="FF0000"/>
-          <w:szCs w:val="14"/>
-        </w:rPr>
-        <w:t>l</w:t>
-      </w:r>
-      <w:r>
-        <w:rPr>
-          <w:i/>
-          <w:iCs/>
-          <w:color w:val="FF0000"/>
-          <w:szCs w:val="14"/>
-        </w:rPr>
-        <w:t>es</w:t>
-      </w:r>
-      <w:proofErr w:type="gramEnd"/>
-      <w:r>
-        <w:rPr>
-          <w:i/>
-          <w:iCs/>
-          <w:color w:val="FF0000"/>
-          <w:szCs w:val="14"/>
-        </w:rPr>
-        <w:t xml:space="preserve"> moyens à mettre en œuvre</w:t>
-      </w:r>
-      <w:r>
-        <w:rPr>
-          <w:i/>
-          <w:iCs/>
-          <w:color w:val="FF0000"/>
-          <w:szCs w:val="14"/>
-        </w:rPr>
-        <w:t>.</w:t>
-      </w:r>
-    </w:p>
-    <w:p>
-      <w:pPr>
-        <w:pStyle w:val="En-tte"/>
-        <w:numPr>
-          <w:ilvl w:val="0"/>
-          <w:numId w:val="6"/>
-        </w:numPr>
-        <w:tabs>
-          <w:tab w:val="clear" w:pos="4536"/>
-          <w:tab w:val="clear" w:pos="9072"/>
-        </w:tabs>
-        <w:rPr>
-          <w:i/>
-          <w:iCs/>
-          <w:color w:val="FF0000"/>
-          <w:szCs w:val="14"/>
-        </w:rPr>
-      </w:pPr>
-      <w:proofErr w:type="gramStart"/>
-      <w:r>
-        <w:rPr>
-          <w:i/>
-          <w:iCs/>
-          <w:color w:val="FF0000"/>
-          <w:szCs w:val="14"/>
-        </w:rPr>
-        <w:t>c</w:t>
-      </w:r>
-      <w:r>
-        <w:rPr>
-          <w:i/>
-          <w:iCs/>
-          <w:color w:val="FF0000"/>
-          <w:szCs w:val="14"/>
-        </w:rPr>
-        <w:t>ouverture</w:t>
-      </w:r>
-      <w:proofErr w:type="gramEnd"/>
-      <w:r>
-        <w:rPr>
-          <w:i/>
-          <w:iCs/>
-          <w:color w:val="FF0000"/>
-          <w:szCs w:val="14"/>
-        </w:rPr>
-        <w:t xml:space="preserve"> des tests (tests exhaustifs ou non, si non, pourquoi ?)</w:t>
-      </w:r>
-      <w:r>
-        <w:rPr>
-          <w:i/>
-          <w:iCs/>
-          <w:color w:val="FF0000"/>
-          <w:szCs w:val="14"/>
-        </w:rPr>
-        <w:t>.</w:t>
-      </w:r>
-    </w:p>
-    <w:p>
-      <w:pPr>
-        <w:pStyle w:val="En-tte"/>
-        <w:numPr>
-          <w:ilvl w:val="0"/>
-          <w:numId w:val="6"/>
-        </w:numPr>
-        <w:tabs>
-          <w:tab w:val="clear" w:pos="4536"/>
-          <w:tab w:val="clear" w:pos="9072"/>
-        </w:tabs>
-        <w:rPr>
-          <w:i/>
-          <w:iCs/>
-          <w:color w:val="FF0000"/>
-          <w:szCs w:val="14"/>
-        </w:rPr>
-      </w:pPr>
-      <w:proofErr w:type="gramStart"/>
-      <w:r>
-        <w:rPr>
-          <w:i/>
-          <w:iCs/>
-          <w:color w:val="FF0000"/>
-          <w:szCs w:val="14"/>
-        </w:rPr>
-        <w:t>d</w:t>
-      </w:r>
-      <w:r>
-        <w:rPr>
-          <w:i/>
-          <w:iCs/>
-          <w:color w:val="FF0000"/>
-          <w:szCs w:val="14"/>
-        </w:rPr>
-        <w:t>onnées</w:t>
-      </w:r>
-      <w:proofErr w:type="gramEnd"/>
-      <w:r>
-        <w:rPr>
-          <w:i/>
-          <w:iCs/>
-          <w:color w:val="FF0000"/>
-          <w:szCs w:val="14"/>
-        </w:rPr>
-        <w:t xml:space="preserve"> de test à prévoir (données réelles ?)</w:t>
-      </w:r>
-      <w:r>
-        <w:rPr>
-          <w:i/>
-          <w:iCs/>
-          <w:color w:val="FF0000"/>
-          <w:szCs w:val="14"/>
-        </w:rPr>
-        <w:t>.</w:t>
-      </w:r>
-    </w:p>
-    <w:p>
-      <w:pPr>
-        <w:pStyle w:val="En-tte"/>
-        <w:numPr>
-          <w:ilvl w:val="0"/>
-          <w:numId w:val="6"/>
-        </w:numPr>
-        <w:tabs>
-          <w:tab w:val="clear" w:pos="4536"/>
-          <w:tab w:val="clear" w:pos="9072"/>
-        </w:tabs>
-        <w:rPr>
-          <w:i/>
-          <w:iCs/>
-          <w:color w:val="FF0000"/>
-          <w:szCs w:val="14"/>
-        </w:rPr>
-      </w:pPr>
-      <w:proofErr w:type="gramStart"/>
-      <w:r>
-        <w:rPr>
-          <w:i/>
-          <w:iCs/>
-          <w:color w:val="FF0000"/>
-          <w:szCs w:val="14"/>
-        </w:rPr>
-        <w:t>les</w:t>
-      </w:r>
-      <w:proofErr w:type="gramEnd"/>
-      <w:r>
-        <w:rPr>
-          <w:i/>
-          <w:iCs/>
-          <w:color w:val="FF0000"/>
-          <w:szCs w:val="14"/>
-        </w:rPr>
-        <w:t xml:space="preserve"> testeurs extérieurs éventuels.</w:t>
-      </w:r>
-    </w:p>
-    <w:p>
-      <w:pPr>
-        <w:pStyle w:val="En-tte"/>
-        <w:tabs>
-          <w:tab w:val="clear" w:pos="4536"/>
-          <w:tab w:val="clear" w:pos="9072"/>
-        </w:tabs>
-        <w:ind w:left="717"/>
-        <w:rPr>
-          <w:szCs w:val="14"/>
-        </w:rPr>
-      </w:pPr>
-    </w:p>
-    <w:p>
-      <w:pPr>
-        <w:pStyle w:val="Retraitnormal1"/>
-        <w:numPr>
-          <w:ilvl w:val="0"/>
-          <w:numId w:val="0"/>
-        </w:numPr>
-        <w:ind w:left="360"/>
-        <w:rPr>
-          <w:rFonts w:ascii="Arial" w:hAnsi="Arial"/>
-          <w:sz w:val="24"/>
-          <w:szCs w:val="14"/>
-          <w:lang w:eastAsia="fr-FR"/>
-        </w:rPr>
-      </w:pPr>
-    </w:p>
-    <w:p>
-      <w:pPr>
-        <w:pStyle w:val="Titre2"/>
-        <w:rPr>
-          <w:i w:val="0"/>
-          <w:iCs/>
-        </w:rPr>
-      </w:pPr>
-      <w:bookmarkStart w:id="20" w:name="_Toc25553310"/>
-      <w:bookmarkStart w:id="21" w:name="_Toc71691015"/>
-      <w:bookmarkStart w:id="22" w:name="_Toc508368189"/>
-      <w:r>
-        <w:rPr>
-          <w:rFonts w:cs="Arial"/>
-        </w:rPr>
-        <w:t>R</w:t>
-      </w:r>
-      <w:r>
-        <w:rPr>
-          <w:rFonts w:cs="Arial"/>
-        </w:rPr>
-        <w:t>isques techniques</w:t>
-      </w:r>
-      <w:bookmarkEnd w:id="20"/>
-      <w:bookmarkEnd w:id="21"/>
-      <w:bookmarkEnd w:id="22"/>
-    </w:p>
-    <w:p>
-      <w:pPr>
-        <w:pStyle w:val="Retraitnormal1"/>
-        <w:numPr>
-          <w:ilvl w:val="0"/>
-          <w:numId w:val="0"/>
-        </w:numPr>
-        <w:ind w:left="360"/>
-        <w:rPr>
           <w:rFonts w:ascii="Arial" w:hAnsi="Arial" w:cs="Arial"/>
           <w:iCs/>
           <w:sz w:val="24"/>
@@ -8438,7 +8047,6 @@
           <w:sz w:val="24"/>
         </w:rPr>
       </w:pPr>
-      <w:proofErr w:type="gramStart"/>
       <w:r>
         <w:rPr>
           <w:rFonts w:ascii="Arial" w:hAnsi="Arial" w:cs="Arial"/>
@@ -8446,17 +8054,7 @@
           <w:color w:val="FF0000"/>
           <w:sz w:val="24"/>
         </w:rPr>
-        <w:t>risques</w:t>
-      </w:r>
-      <w:proofErr w:type="gramEnd"/>
-      <w:r>
-        <w:rPr>
-          <w:rFonts w:ascii="Arial" w:hAnsi="Arial" w:cs="Arial"/>
-          <w:i/>
-          <w:color w:val="FF0000"/>
-          <w:sz w:val="24"/>
-        </w:rPr>
-        <w:t xml:space="preserve"> techniques (complexité, manque de compétences, …)</w:t>
+        <w:t>risques techniques (complexité, manque de compétences, …)</w:t>
       </w:r>
       <w:r>
         <w:rPr>
@@ -8525,7 +8123,7 @@
           <w:iCs/>
         </w:rPr>
       </w:pPr>
-      <w:bookmarkStart w:id="23" w:name="_Toc508368190"/>
+      <w:bookmarkStart w:id="23" w:name="_Toc509565885"/>
       <w:r>
         <w:rPr>
           <w:i w:val="0"/>
@@ -8683,7 +8281,6 @@
           <w:lang w:eastAsia="fr-FR"/>
         </w:rPr>
       </w:pPr>
-      <w:proofErr w:type="gramStart"/>
       <w:r>
         <w:rPr>
           <w:rFonts w:ascii="Arial" w:hAnsi="Arial"/>
@@ -8694,20 +8291,7 @@
           <w:szCs w:val="14"/>
           <w:lang w:eastAsia="fr-FR"/>
         </w:rPr>
-        <w:t>planning</w:t>
-      </w:r>
-      <w:proofErr w:type="gramEnd"/>
-      <w:r>
-        <w:rPr>
-          <w:rFonts w:ascii="Arial" w:hAnsi="Arial"/>
-          <w:i/>
-          <w:iCs/>
-          <w:color w:val="FF0000"/>
-          <w:sz w:val="24"/>
-          <w:szCs w:val="14"/>
-          <w:lang w:eastAsia="fr-FR"/>
-        </w:rPr>
-        <w:t xml:space="preserve"> indiquant les dates de début et de fin du projet ainsi que le découpage connu des diverses phases. </w:t>
+        <w:t xml:space="preserve">planning indiquant les dates de début et de fin du projet ainsi que le découpage connu des diverses phases. </w:t>
       </w:r>
     </w:p>
     <w:p>
@@ -8727,7 +8311,6 @@
           <w:lang w:eastAsia="fr-FR"/>
         </w:rPr>
       </w:pPr>
-      <w:proofErr w:type="gramStart"/>
       <w:r>
         <w:rPr>
           <w:rFonts w:ascii="Arial" w:hAnsi="Arial"/>
@@ -8738,20 +8321,7 @@
           <w:szCs w:val="14"/>
           <w:lang w:eastAsia="fr-FR"/>
         </w:rPr>
-        <w:t>partage</w:t>
-      </w:r>
-      <w:proofErr w:type="gramEnd"/>
-      <w:r>
-        <w:rPr>
-          <w:rFonts w:ascii="Arial" w:hAnsi="Arial"/>
-          <w:i/>
-          <w:iCs/>
-          <w:color w:val="FF0000"/>
-          <w:sz w:val="24"/>
-          <w:szCs w:val="14"/>
-          <w:lang w:eastAsia="fr-FR"/>
-        </w:rPr>
-        <w:t xml:space="preserve"> des tâches en cas de travail à plusieurs.</w:t>
+        <w:t>partage des tâches en cas de travail à plusieurs.</w:t>
       </w:r>
     </w:p>
     <w:p>
@@ -8847,7 +8417,7 @@
       </w:pPr>
       <w:bookmarkStart w:id="24" w:name="_Toc25553314"/>
       <w:bookmarkStart w:id="25" w:name="_Toc71691019"/>
-      <w:bookmarkStart w:id="26" w:name="_Toc508368191"/>
+      <w:bookmarkStart w:id="26" w:name="_Toc509565886"/>
       <w:r>
         <w:rPr>
           <w:i w:val="0"/>
@@ -8905,19 +8475,11 @@
           <w:rFonts w:cs="Arial"/>
         </w:rPr>
       </w:pPr>
-      <w:proofErr w:type="spellStart"/>
-      <w:r>
-        <w:rPr>
-          <w:rFonts w:cs="Arial"/>
-        </w:rPr>
-        <w:t>Brackets</w:t>
-      </w:r>
-      <w:proofErr w:type="spellEnd"/>
-      <w:r>
-        <w:rPr>
-          <w:rFonts w:cs="Arial"/>
-        </w:rPr>
-        <w:t>, pour les modifications du site et son développement.</w:t>
+      <w:r>
+        <w:rPr>
+          <w:rFonts w:cs="Arial"/>
+        </w:rPr>
+        <w:t>Brackets, pour les modifications du site et son développement.</w:t>
       </w:r>
     </w:p>
     <w:p>
@@ -8931,33 +8493,11 @@
           <w:rFonts w:cs="Arial"/>
         </w:rPr>
       </w:pPr>
-      <w:proofErr w:type="spellStart"/>
-      <w:r>
-        <w:rPr>
-          <w:rFonts w:cs="Arial"/>
-        </w:rPr>
-        <w:t>Wamp</w:t>
-      </w:r>
-      <w:proofErr w:type="spellEnd"/>
-      <w:r>
-        <w:rPr>
-          <w:rFonts w:cs="Arial"/>
-        </w:rPr>
-        <w:t xml:space="preserve">, un serveur local pour pouvoir utiliser les fichiers en format </w:t>
-      </w:r>
-      <w:proofErr w:type="spellStart"/>
-      <w:r>
-        <w:rPr>
-          <w:rFonts w:cs="Arial"/>
-        </w:rPr>
-        <w:t>php</w:t>
-      </w:r>
-      <w:proofErr w:type="spellEnd"/>
-      <w:r>
-        <w:rPr>
-          <w:rFonts w:cs="Arial"/>
-        </w:rPr>
-        <w:t>.</w:t>
+      <w:r>
+        <w:rPr>
+          <w:rFonts w:cs="Arial"/>
+        </w:rPr>
+        <w:t>Wamp, un serveur local pour pouvoir utiliser les fichiers en format php.</w:t>
       </w:r>
     </w:p>
     <w:p>
@@ -9029,21 +8569,7 @@
         <w:rPr>
           <w:rFonts w:cs="Arial"/>
         </w:rPr>
-        <w:t xml:space="preserve">Adobe Reader XI, permet d’ouvrir les fichiers au format </w:t>
-      </w:r>
-      <w:proofErr w:type="spellStart"/>
-      <w:r>
-        <w:rPr>
-          <w:rFonts w:cs="Arial"/>
-        </w:rPr>
-        <w:t>pdf</w:t>
-      </w:r>
-      <w:proofErr w:type="spellEnd"/>
-      <w:r>
-        <w:rPr>
-          <w:rFonts w:cs="Arial"/>
-        </w:rPr>
-        <w:t>.</w:t>
+        <w:t>Adobe Reader XI, permet d’ouvrir les fichiers au format pdf.</w:t>
       </w:r>
     </w:p>
     <w:p>
@@ -9133,14 +8659,12 @@
         </w:rPr>
         <w:t xml:space="preserve"> dans le dossier de </w:t>
       </w:r>
-      <w:proofErr w:type="spellStart"/>
       <w:r>
         <w:rPr>
           <w:rFonts w:cs="Arial"/>
         </w:rPr>
         <w:t>wamp</w:t>
       </w:r>
-      <w:proofErr w:type="spellEnd"/>
       <w:r>
         <w:rPr>
           <w:rFonts w:cs="Arial"/>
@@ -9189,19 +8713,8 @@
           <w:color w:val="FF0000"/>
           <w:sz w:val="24"/>
         </w:rPr>
-        <w:t xml:space="preserve">Fournir tous les document de </w:t>
-      </w:r>
-      <w:proofErr w:type="gramStart"/>
-      <w:r>
-        <w:rPr>
-          <w:rFonts w:ascii="Arial" w:hAnsi="Arial" w:cs="Arial"/>
-          <w:i/>
-          <w:color w:val="FF0000"/>
-          <w:sz w:val="24"/>
-        </w:rPr>
-        <w:t>conception:</w:t>
-      </w:r>
-      <w:proofErr w:type="gramEnd"/>
+        <w:t>Fournir tous les document de conception:</w:t>
+      </w:r>
     </w:p>
     <w:p>
       <w:pPr>
@@ -9233,7 +8746,6 @@
           <w:sz w:val="24"/>
         </w:rPr>
       </w:pPr>
-      <w:proofErr w:type="gramStart"/>
       <w:r>
         <w:rPr>
           <w:rFonts w:ascii="Arial" w:hAnsi="Arial" w:cs="Arial"/>
@@ -9241,17 +8753,7 @@
           <w:color w:val="FF0000"/>
           <w:sz w:val="24"/>
         </w:rPr>
-        <w:t>le</w:t>
-      </w:r>
-      <w:proofErr w:type="gramEnd"/>
-      <w:r>
-        <w:rPr>
-          <w:rFonts w:ascii="Arial" w:hAnsi="Arial" w:cs="Arial"/>
-          <w:i/>
-          <w:color w:val="FF0000"/>
-          <w:sz w:val="24"/>
-        </w:rPr>
-        <w:t xml:space="preserve"> choix du matériel HW</w:t>
+        <w:t>le choix du matériel HW</w:t>
       </w:r>
     </w:p>
     <w:p>
@@ -9268,7 +8770,6 @@
           <w:sz w:val="24"/>
         </w:rPr>
       </w:pPr>
-      <w:proofErr w:type="gramStart"/>
       <w:r>
         <w:rPr>
           <w:rFonts w:ascii="Arial" w:hAnsi="Arial" w:cs="Arial"/>
@@ -9276,17 +8777,7 @@
           <w:color w:val="FF0000"/>
           <w:sz w:val="24"/>
         </w:rPr>
-        <w:t>le</w:t>
-      </w:r>
-      <w:proofErr w:type="gramEnd"/>
-      <w:r>
-        <w:rPr>
-          <w:rFonts w:ascii="Arial" w:hAnsi="Arial" w:cs="Arial"/>
-          <w:i/>
-          <w:color w:val="FF0000"/>
-          <w:sz w:val="24"/>
-        </w:rPr>
-        <w:t xml:space="preserve"> choix des systèmes d'exploitation pour la réalisation </w:t>
+        <w:t xml:space="preserve">le choix des systèmes d'exploitation pour la réalisation </w:t>
       </w:r>
       <w:r>
         <w:rPr>
@@ -9322,7 +8813,6 @@
           <w:sz w:val="24"/>
         </w:rPr>
       </w:pPr>
-      <w:proofErr w:type="gramStart"/>
       <w:r>
         <w:rPr>
           <w:rFonts w:ascii="Arial" w:hAnsi="Arial" w:cs="Arial"/>
@@ -9330,17 +8820,7 @@
           <w:color w:val="FF0000"/>
           <w:sz w:val="24"/>
         </w:rPr>
-        <w:t>le</w:t>
-      </w:r>
-      <w:proofErr w:type="gramEnd"/>
-      <w:r>
-        <w:rPr>
-          <w:rFonts w:ascii="Arial" w:hAnsi="Arial" w:cs="Arial"/>
-          <w:i/>
-          <w:color w:val="FF0000"/>
-          <w:sz w:val="24"/>
-        </w:rPr>
-        <w:t xml:space="preserve"> choix des outils logiciels pour la réalisation </w:t>
+        <w:t xml:space="preserve">le choix des outils logiciels pour la réalisation </w:t>
       </w:r>
       <w:r>
         <w:rPr>
@@ -9376,7 +8856,6 @@
           <w:sz w:val="24"/>
         </w:rPr>
       </w:pPr>
-      <w:proofErr w:type="gramStart"/>
       <w:r>
         <w:rPr>
           <w:rFonts w:ascii="Arial" w:hAnsi="Arial" w:cs="Arial"/>
@@ -9384,17 +8863,7 @@
           <w:color w:val="FF0000"/>
           <w:sz w:val="24"/>
         </w:rPr>
-        <w:t>site</w:t>
-      </w:r>
-      <w:proofErr w:type="gramEnd"/>
-      <w:r>
-        <w:rPr>
-          <w:rFonts w:ascii="Arial" w:hAnsi="Arial" w:cs="Arial"/>
-          <w:i/>
-          <w:color w:val="FF0000"/>
-          <w:sz w:val="24"/>
-        </w:rPr>
-        <w:t xml:space="preserve"> web: </w:t>
+        <w:t xml:space="preserve">site web: </w:t>
       </w:r>
       <w:r>
         <w:rPr>
@@ -9420,7 +8889,6 @@
           <w:sz w:val="24"/>
         </w:rPr>
       </w:pPr>
-      <w:proofErr w:type="gramStart"/>
       <w:r>
         <w:rPr>
           <w:rFonts w:ascii="Arial" w:hAnsi="Arial" w:cs="Arial"/>
@@ -9428,17 +8896,7 @@
           <w:color w:val="FF0000"/>
           <w:sz w:val="24"/>
         </w:rPr>
-        <w:t>bases</w:t>
-      </w:r>
-      <w:proofErr w:type="gramEnd"/>
-      <w:r>
-        <w:rPr>
-          <w:rFonts w:ascii="Arial" w:hAnsi="Arial" w:cs="Arial"/>
-          <w:i/>
-          <w:color w:val="FF0000"/>
-          <w:sz w:val="24"/>
-        </w:rPr>
-        <w:t xml:space="preserve"> de données: décrire le modèle relationnel, le contenu détaillé des tables (caractéristiques de chaque champs) et les requêtes.</w:t>
+        <w:t>bases de données: décrire le modèle relationnel, le contenu détaillé des tables (caractéristiques de chaque champs) et les requêtes.</w:t>
       </w:r>
     </w:p>
     <w:p>
@@ -9455,7 +8913,6 @@
           <w:sz w:val="24"/>
         </w:rPr>
       </w:pPr>
-      <w:proofErr w:type="gramStart"/>
       <w:r>
         <w:rPr>
           <w:rFonts w:ascii="Arial" w:hAnsi="Arial" w:cs="Arial"/>
@@ -9463,9 +8920,8 @@
           <w:color w:val="FF0000"/>
           <w:sz w:val="24"/>
         </w:rPr>
-        <w:t>programmation</w:t>
-      </w:r>
-      <w:proofErr w:type="gramEnd"/>
+        <w:t>programmation et scripts: organigramme, architecture du programme, découpage modulaire, entrées-sorties des modules, pseudo-code</w:t>
+      </w:r>
       <w:r>
         <w:rPr>
           <w:rFonts w:ascii="Arial" w:hAnsi="Arial" w:cs="Arial"/>
@@ -9473,9 +8929,8 @@
           <w:color w:val="FF0000"/>
           <w:sz w:val="24"/>
         </w:rPr>
-        <w:t xml:space="preserve"> et scripts: organigramme, architecture du programme, découpage modulaire, entrées-sorties des modules, </w:t>
-      </w:r>
-      <w:proofErr w:type="spellStart"/>
+        <w:t xml:space="preserve"> </w:t>
+      </w:r>
       <w:r>
         <w:rPr>
           <w:rFonts w:ascii="Arial" w:hAnsi="Arial" w:cs="Arial"/>
@@ -9483,9 +8938,8 @@
           <w:color w:val="FF0000"/>
           <w:sz w:val="24"/>
         </w:rPr>
-        <w:t>pseudo-code</w:t>
-      </w:r>
-      <w:proofErr w:type="spellEnd"/>
+        <w:t>/</w:t>
+      </w:r>
       <w:r>
         <w:rPr>
           <w:rFonts w:ascii="Arial" w:hAnsi="Arial" w:cs="Arial"/>
@@ -9502,36 +8956,7 @@
           <w:color w:val="FF0000"/>
           <w:sz w:val="24"/>
         </w:rPr>
-        <w:t>/</w:t>
-      </w:r>
-      <w:r>
-        <w:rPr>
-          <w:rFonts w:ascii="Arial" w:hAnsi="Arial" w:cs="Arial"/>
-          <w:i/>
-          <w:color w:val="FF0000"/>
-          <w:sz w:val="24"/>
-        </w:rPr>
-        <w:t xml:space="preserve"> </w:t>
-      </w:r>
-      <w:proofErr w:type="spellStart"/>
-      <w:r>
-        <w:rPr>
-          <w:rFonts w:ascii="Arial" w:hAnsi="Arial" w:cs="Arial"/>
-          <w:i/>
-          <w:color w:val="FF0000"/>
-          <w:sz w:val="24"/>
-        </w:rPr>
-        <w:t>structogramme</w:t>
-      </w:r>
-      <w:proofErr w:type="spellEnd"/>
-      <w:r>
-        <w:rPr>
-          <w:rFonts w:ascii="Arial" w:hAnsi="Arial" w:cs="Arial"/>
-          <w:i/>
-          <w:color w:val="FF0000"/>
-          <w:sz w:val="24"/>
-        </w:rPr>
-        <w:t>…</w:t>
+        <w:t>structogramme…</w:t>
       </w:r>
     </w:p>
     <w:p>
@@ -9622,7 +9047,7 @@
         </w:tabs>
       </w:pPr>
       <w:bookmarkStart w:id="27" w:name="_Toc71703259"/>
-      <w:bookmarkStart w:id="28" w:name="_Toc508368192"/>
+      <w:bookmarkStart w:id="28" w:name="_Toc509565887"/>
       <w:r>
         <w:lastRenderedPageBreak/>
         <w:t>R</w:t>
@@ -9643,7 +9068,7 @@
       </w:pPr>
       <w:bookmarkStart w:id="29" w:name="_Toc25553317"/>
       <w:bookmarkStart w:id="30" w:name="_Toc71691022"/>
-      <w:bookmarkStart w:id="31" w:name="_Toc508368193"/>
+      <w:bookmarkStart w:id="31" w:name="_Toc509565888"/>
       <w:r>
         <w:rPr>
           <w:i w:val="0"/>
@@ -9670,7 +9095,7 @@
       <w:pPr>
         <w:pStyle w:val="Titre3"/>
       </w:pPr>
-      <w:bookmarkStart w:id="33" w:name="_Toc508368194"/>
+      <w:bookmarkStart w:id="33" w:name="_Toc509565889"/>
       <w:r>
         <w:t>MLD</w:t>
       </w:r>
@@ -9837,63 +9262,7 @@
         <w:rPr>
           <w:rFonts w:cs="Arial"/>
         </w:rPr>
-        <w:t>Contient six champs, trois d’entre eux (</w:t>
-      </w:r>
-      <w:proofErr w:type="spellStart"/>
-      <w:r>
-        <w:rPr>
-          <w:rFonts w:cs="Arial"/>
-        </w:rPr>
-        <w:t>fk_color</w:t>
-      </w:r>
-      <w:proofErr w:type="spellEnd"/>
-      <w:r>
-        <w:rPr>
-          <w:rFonts w:cs="Arial"/>
-        </w:rPr>
-        <w:t xml:space="preserve">, </w:t>
-      </w:r>
-      <w:proofErr w:type="spellStart"/>
-      <w:r>
-        <w:rPr>
-          <w:rFonts w:cs="Arial"/>
-        </w:rPr>
-        <w:t>fk,size</w:t>
-      </w:r>
-      <w:proofErr w:type="spellEnd"/>
-      <w:r>
-        <w:rPr>
-          <w:rFonts w:cs="Arial"/>
-        </w:rPr>
-        <w:t xml:space="preserve">, </w:t>
-      </w:r>
-      <w:proofErr w:type="spellStart"/>
-      <w:r>
-        <w:rPr>
-          <w:rFonts w:cs="Arial"/>
-        </w:rPr>
-        <w:t>fk_model</w:t>
-      </w:r>
-      <w:proofErr w:type="spellEnd"/>
-      <w:r>
-        <w:rPr>
-          <w:rFonts w:cs="Arial"/>
-        </w:rPr>
-        <w:t xml:space="preserve">) servent à faire une liaison avec d’autres tables, les tables </w:t>
-      </w:r>
-      <w:proofErr w:type="spellStart"/>
-      <w:r>
-        <w:rPr>
-          <w:rFonts w:cs="Arial"/>
-        </w:rPr>
-        <w:t>color</w:t>
-      </w:r>
-      <w:proofErr w:type="spellEnd"/>
-      <w:r>
-        <w:rPr>
-          <w:rFonts w:cs="Arial"/>
-        </w:rPr>
-        <w:t>, size et model seront concernées.</w:t>
+        <w:t>Contient six champs, trois d’entre eux (fk_color, fk,size, fk_model) servent à faire une liaison avec d’autres tables, les tables color, size et model seront concernées.</w:t>
       </w:r>
     </w:p>
     <w:p>
@@ -10035,16 +9404,8 @@
         <w:rPr>
           <w:rFonts w:cs="Arial"/>
         </w:rPr>
-        <w:t xml:space="preserve">Table </w:t>
-      </w:r>
-      <w:proofErr w:type="spellStart"/>
-      <w:r>
-        <w:rPr>
-          <w:rFonts w:cs="Arial"/>
-        </w:rPr>
-        <w:t>color</w:t>
-      </w:r>
-      <w:proofErr w:type="spellEnd"/>
+        <w:t>Table color</w:t>
+      </w:r>
     </w:p>
     <w:p>
       <w:pPr>
@@ -10170,16 +9531,8 @@
         <w:rPr>
           <w:rFonts w:cs="Arial"/>
         </w:rPr>
-        <w:t xml:space="preserve">Deux champs de liaisons s’y trouvent, un faisant un lien sur la table </w:t>
-      </w:r>
-      <w:proofErr w:type="spellStart"/>
-      <w:r>
-        <w:rPr>
-          <w:rFonts w:cs="Arial"/>
-        </w:rPr>
-        <w:t>typearticle</w:t>
-      </w:r>
-      <w:proofErr w:type="spellEnd"/>
+        <w:t>Deux champs de liaisons s’y trouvent, un faisant un lien sur la table typearticle</w:t>
+      </w:r>
       <w:r>
         <w:rPr>
           <w:rFonts w:cs="Arial"/>
@@ -10223,16 +9576,8 @@
         <w:rPr>
           <w:rFonts w:cs="Arial"/>
         </w:rPr>
-        <w:t xml:space="preserve">Table </w:t>
-      </w:r>
-      <w:proofErr w:type="spellStart"/>
-      <w:r>
-        <w:rPr>
-          <w:rFonts w:cs="Arial"/>
-        </w:rPr>
-        <w:t>typearticle</w:t>
-      </w:r>
-      <w:proofErr w:type="spellEnd"/>
+        <w:t>Table typearticle</w:t>
+      </w:r>
     </w:p>
     <w:p>
       <w:pPr>
@@ -10361,16 +9706,8 @@
         <w:rPr>
           <w:rFonts w:cs="Arial"/>
         </w:rPr>
-        <w:t xml:space="preserve">Table </w:t>
-      </w:r>
-      <w:proofErr w:type="spellStart"/>
-      <w:r>
-        <w:rPr>
-          <w:rFonts w:cs="Arial"/>
-        </w:rPr>
-        <w:t>orderlist</w:t>
-      </w:r>
-      <w:proofErr w:type="spellEnd"/>
+        <w:t>Table orderlist</w:t>
+      </w:r>
     </w:p>
     <w:p>
       <w:pPr>
@@ -10943,7 +10280,7 @@
       </w:pPr>
       <w:bookmarkStart w:id="34" w:name="_Toc25553321"/>
       <w:bookmarkStart w:id="35" w:name="_Toc71691025"/>
-      <w:bookmarkStart w:id="36" w:name="_Toc508368195"/>
+      <w:bookmarkStart w:id="36" w:name="_Toc509565890"/>
       <w:r>
         <w:rPr>
           <w:i w:val="0"/>
@@ -11066,7 +10403,7 @@
       </w:pPr>
       <w:bookmarkStart w:id="37" w:name="_Toc25553322"/>
       <w:bookmarkStart w:id="38" w:name="_Toc71691026"/>
-      <w:bookmarkStart w:id="39" w:name="_Toc508368196"/>
+      <w:bookmarkStart w:id="39" w:name="_Toc509565891"/>
       <w:r>
         <w:rPr>
           <w:i w:val="0"/>
@@ -11203,7 +10540,7 @@
       </w:pPr>
       <w:bookmarkStart w:id="41" w:name="_Toc25553326"/>
       <w:bookmarkStart w:id="42" w:name="_Toc71691029"/>
-      <w:bookmarkStart w:id="43" w:name="_Toc508368197"/>
+      <w:bookmarkStart w:id="43" w:name="_Toc509565892"/>
       <w:r>
         <w:rPr>
           <w:i w:val="0"/>
@@ -11381,7 +10718,7 @@
       </w:pPr>
       <w:bookmarkStart w:id="44" w:name="_Toc25553328"/>
       <w:bookmarkStart w:id="45" w:name="_Toc71703263"/>
-      <w:bookmarkStart w:id="46" w:name="_Toc508368198"/>
+      <w:bookmarkStart w:id="46" w:name="_Toc509565893"/>
       <w:r>
         <w:t>C</w:t>
       </w:r>
@@ -11551,7 +10888,7 @@
         </w:tabs>
       </w:pPr>
       <w:bookmarkStart w:id="47" w:name="_Toc71703264"/>
-      <w:bookmarkStart w:id="48" w:name="_Toc508368199"/>
+      <w:bookmarkStart w:id="48" w:name="_Toc509565894"/>
       <w:r>
         <w:lastRenderedPageBreak/>
         <w:t>A</w:t>
@@ -11571,7 +10908,7 @@
           <w:iCs/>
         </w:rPr>
       </w:pPr>
-      <w:bookmarkStart w:id="49" w:name="_Toc508368200"/>
+      <w:bookmarkStart w:id="49" w:name="_Toc509565895"/>
       <w:r>
         <w:rPr>
           <w:i w:val="0"/>
@@ -11591,7 +10928,7 @@
         </w:rPr>
       </w:pPr>
       <w:bookmarkStart w:id="50" w:name="_Toc71703265"/>
-      <w:bookmarkStart w:id="51" w:name="_Toc508368201"/>
+      <w:bookmarkStart w:id="51" w:name="_Toc509565896"/>
       <w:r>
         <w:rPr>
           <w:i w:val="0"/>
@@ -11704,23 +11041,7 @@
           <w:rStyle w:val="lev"/>
           <w:b w:val="0"/>
         </w:rPr>
-        <w:t xml:space="preserve">Nike Blazer </w:t>
-      </w:r>
-      <w:proofErr w:type="spellStart"/>
-      <w:r>
-        <w:rPr>
-          <w:rStyle w:val="lev"/>
-          <w:b w:val="0"/>
-        </w:rPr>
-        <w:t>low</w:t>
-      </w:r>
-      <w:proofErr w:type="spellEnd"/>
-      <w:r>
-        <w:rPr>
-          <w:rStyle w:val="lev"/>
-          <w:b w:val="0"/>
-        </w:rPr>
-        <w:t xml:space="preserve"> blanche :</w:t>
+        <w:t>Nike Blazer low blanche :</w:t>
       </w:r>
       <w:r>
         <w:t xml:space="preserve"> </w:t>
@@ -11769,23 +11090,7 @@
           <w:rStyle w:val="lev"/>
           <w:b w:val="0"/>
         </w:rPr>
-        <w:t xml:space="preserve">Puma </w:t>
-      </w:r>
-      <w:proofErr w:type="spellStart"/>
-      <w:r>
-        <w:rPr>
-          <w:rStyle w:val="lev"/>
-          <w:b w:val="0"/>
-        </w:rPr>
-        <w:t>Classic</w:t>
-      </w:r>
-      <w:proofErr w:type="spellEnd"/>
-      <w:r>
-        <w:rPr>
-          <w:rStyle w:val="lev"/>
-          <w:b w:val="0"/>
-        </w:rPr>
-        <w:t xml:space="preserve"> : </w:t>
+        <w:t xml:space="preserve">Puma Classic : </w:t>
       </w:r>
     </w:p>
     <w:p>
@@ -11830,23 +11135,7 @@
           <w:rStyle w:val="lev"/>
           <w:b w:val="0"/>
         </w:rPr>
-        <w:t xml:space="preserve">Herschel </w:t>
-      </w:r>
-      <w:proofErr w:type="spellStart"/>
-      <w:r>
-        <w:rPr>
-          <w:rStyle w:val="lev"/>
-          <w:b w:val="0"/>
-        </w:rPr>
-        <w:t>Retreat</w:t>
-      </w:r>
-      <w:proofErr w:type="spellEnd"/>
-      <w:r>
-        <w:rPr>
-          <w:rStyle w:val="lev"/>
-          <w:b w:val="0"/>
-        </w:rPr>
-        <w:t xml:space="preserve"> : </w:t>
+        <w:t xml:space="preserve">Herschel Retreat : </w:t>
       </w:r>
     </w:p>
     <w:p>
@@ -12061,23 +11350,7 @@
           <w:rStyle w:val="lev"/>
           <w:b w:val="0"/>
         </w:rPr>
-        <w:t xml:space="preserve">Tuto sur </w:t>
-      </w:r>
-      <w:proofErr w:type="spellStart"/>
-      <w:r>
-        <w:rPr>
-          <w:rStyle w:val="lev"/>
-          <w:b w:val="0"/>
-        </w:rPr>
-        <w:t>Ionic</w:t>
-      </w:r>
-      <w:proofErr w:type="spellEnd"/>
-      <w:r>
-        <w:rPr>
-          <w:rStyle w:val="lev"/>
-          <w:b w:val="0"/>
-        </w:rPr>
-        <w:t> </w:t>
+        <w:t>Tuto sur Ionic </w:t>
       </w:r>
       <w:r>
         <w:rPr>
@@ -12180,8 +11453,6 @@
           <w:b w:val="0"/>
         </w:rPr>
       </w:pPr>
-      <w:bookmarkStart w:id="52" w:name="_GoBack"/>
-      <w:bookmarkEnd w:id="52"/>
     </w:p>
     <w:p>
       <w:pPr>
@@ -12224,9 +11495,9 @@
           <w:iCs/>
         </w:rPr>
       </w:pPr>
-      <w:bookmarkStart w:id="53" w:name="_Toc25553330"/>
-      <w:bookmarkStart w:id="54" w:name="_Toc71703266"/>
-      <w:bookmarkStart w:id="55" w:name="_Toc508368202"/>
+      <w:bookmarkStart w:id="52" w:name="_Toc25553330"/>
+      <w:bookmarkStart w:id="53" w:name="_Toc71703266"/>
+      <w:bookmarkStart w:id="54" w:name="_Toc509565897"/>
       <w:r>
         <w:rPr>
           <w:i w:val="0"/>
@@ -12234,8 +11505,8 @@
         </w:rPr>
         <w:t xml:space="preserve">Journal de </w:t>
       </w:r>
+      <w:bookmarkEnd w:id="52"/>
       <w:bookmarkEnd w:id="53"/>
-      <w:bookmarkEnd w:id="54"/>
       <w:r>
         <w:rPr>
           <w:i w:val="0"/>
@@ -12243,7 +11514,7 @@
         </w:rPr>
         <w:t>travail</w:t>
       </w:r>
-      <w:bookmarkEnd w:id="55"/>
+      <w:bookmarkEnd w:id="54"/>
     </w:p>
     <w:p/>
     <w:tbl>
@@ -12411,7 +11682,7 @@
           <w:iCs/>
         </w:rPr>
       </w:pPr>
-      <w:bookmarkStart w:id="56" w:name="_Toc25553331"/>
+      <w:bookmarkStart w:id="55" w:name="_Toc25553331"/>
     </w:p>
     <w:p>
       <w:pPr>
@@ -12421,8 +11692,8 @@
           <w:iCs/>
         </w:rPr>
       </w:pPr>
-      <w:bookmarkStart w:id="57" w:name="_Toc71703267"/>
-      <w:bookmarkStart w:id="58" w:name="_Toc508368203"/>
+      <w:bookmarkStart w:id="56" w:name="_Toc71703267"/>
+      <w:bookmarkStart w:id="57" w:name="_Toc509565898"/>
       <w:r>
         <w:rPr>
           <w:i w:val="0"/>
@@ -12430,9 +11701,9 @@
         </w:rPr>
         <w:t>Manuel d'Installation</w:t>
       </w:r>
+      <w:bookmarkEnd w:id="55"/>
       <w:bookmarkEnd w:id="56"/>
       <w:bookmarkEnd w:id="57"/>
-      <w:bookmarkEnd w:id="58"/>
     </w:p>
     <w:p/>
     <w:p>
@@ -12443,9 +11714,9 @@
           <w:iCs/>
         </w:rPr>
       </w:pPr>
-      <w:bookmarkStart w:id="59" w:name="_Toc25553332"/>
-      <w:bookmarkStart w:id="60" w:name="_Toc71703268"/>
-      <w:bookmarkStart w:id="61" w:name="_Toc508368204"/>
+      <w:bookmarkStart w:id="58" w:name="_Toc25553332"/>
+      <w:bookmarkStart w:id="59" w:name="_Toc71703268"/>
+      <w:bookmarkStart w:id="60" w:name="_Toc509565899"/>
       <w:r>
         <w:rPr>
           <w:i w:val="0"/>
@@ -12453,9 +11724,9 @@
         </w:rPr>
         <w:t>Manuel d'Utilisation</w:t>
       </w:r>
+      <w:bookmarkEnd w:id="58"/>
       <w:bookmarkEnd w:id="59"/>
       <w:bookmarkEnd w:id="60"/>
-      <w:bookmarkEnd w:id="61"/>
     </w:p>
     <w:p/>
     <w:p>
@@ -12466,9 +11737,9 @@
           <w:iCs/>
         </w:rPr>
       </w:pPr>
-      <w:bookmarkStart w:id="62" w:name="_Toc71703270"/>
-      <w:bookmarkStart w:id="63" w:name="_Toc508368205"/>
-      <w:bookmarkStart w:id="64" w:name="_Toc25553334"/>
+      <w:bookmarkStart w:id="61" w:name="_Toc71703270"/>
+      <w:bookmarkStart w:id="62" w:name="_Toc25553334"/>
+      <w:bookmarkStart w:id="63" w:name="_Toc509565900"/>
       <w:r>
         <w:rPr>
           <w:i w:val="0"/>
@@ -12483,7 +11754,7 @@
         </w:rPr>
         <w:t>rchives du projet</w:t>
       </w:r>
-      <w:bookmarkEnd w:id="62"/>
+      <w:bookmarkEnd w:id="61"/>
       <w:bookmarkEnd w:id="63"/>
       <w:r>
         <w:rPr>
@@ -12492,7 +11763,7 @@
         </w:rPr>
         <w:t xml:space="preserve"> </w:t>
       </w:r>
-      <w:bookmarkEnd w:id="64"/>
+      <w:bookmarkEnd w:id="62"/>
     </w:p>
     <w:p/>
     <w:p>
@@ -12610,7 +11881,7 @@
         <w:sz w:val="16"/>
         <w:szCs w:val="16"/>
       </w:rPr>
-      <w:t>16</w:t>
+      <w:t>7</w:t>
     </w:r>
     <w:r>
       <w:rPr>
@@ -12632,23 +11903,7 @@
         <w:sz w:val="16"/>
         <w:szCs w:val="16"/>
       </w:rPr>
-      <w:t xml:space="preserve">Dernière </w:t>
-    </w:r>
-    <w:proofErr w:type="spellStart"/>
-    <w:r>
-      <w:rPr>
-        <w:sz w:val="16"/>
-        <w:szCs w:val="16"/>
-      </w:rPr>
-      <w:t>modif</w:t>
-    </w:r>
-    <w:proofErr w:type="spellEnd"/>
-    <w:r>
-      <w:rPr>
-        <w:sz w:val="16"/>
-        <w:szCs w:val="16"/>
-      </w:rPr>
-      <w:t> : 02.12.2010</w:t>
+      <w:t>Dernière modif : 02.12.2010</w:t>
     </w:r>
     <w:r>
       <w:rPr>

</xml_diff>

<commit_message>
Ajout des données dans la doc et journal de travail
Ajouter ce que j'ai aujourd'hui dans le journal de travail. J'ai ajouté et supprimé des choses dans la documentation du projet.
</commit_message>
<xml_diff>
--- a/Documentation/Documentation_pre_tpi.docx
+++ b/Documentation/Documentation_pre_tpi.docx
@@ -171,7 +171,7 @@
       <w:r>
         <w:fldChar w:fldCharType="separate"/>
       </w:r>
-      <w:hyperlink w:anchor="_Toc509565865" w:history="1">
+      <w:hyperlink w:anchor="_Toc509579272" w:history="1">
         <w:r>
           <w:rPr>
             <w:rStyle w:val="Lienhypertexte"/>
@@ -209,7 +209,7 @@
           <w:rPr>
             <w:webHidden/>
           </w:rPr>
-          <w:instrText xml:space="preserve"> PAGEREF _Toc509565865 \h </w:instrText>
+          <w:instrText xml:space="preserve"> PAGEREF _Toc509579272 \h </w:instrText>
         </w:r>
         <w:r>
           <w:rPr>
@@ -251,7 +251,7 @@
           <w:lang w:val="fr-CH" w:eastAsia="fr-CH"/>
         </w:rPr>
       </w:pPr>
-      <w:hyperlink w:anchor="_Toc509565866" w:history="1">
+      <w:hyperlink w:anchor="_Toc509579273" w:history="1">
         <w:r>
           <w:rPr>
             <w:rStyle w:val="Lienhypertexte"/>
@@ -297,7 +297,7 @@
             <w:noProof/>
             <w:webHidden/>
           </w:rPr>
-          <w:instrText xml:space="preserve"> PAGEREF _Toc509565866 \h </w:instrText>
+          <w:instrText xml:space="preserve"> PAGEREF _Toc509579273 \h </w:instrText>
         </w:r>
         <w:r>
           <w:rPr>
@@ -343,7 +343,7 @@
           <w:lang w:val="fr-CH" w:eastAsia="fr-CH"/>
         </w:rPr>
       </w:pPr>
-      <w:hyperlink w:anchor="_Toc509565867" w:history="1">
+      <w:hyperlink w:anchor="_Toc509579274" w:history="1">
         <w:r>
           <w:rPr>
             <w:rStyle w:val="Lienhypertexte"/>
@@ -389,7 +389,7 @@
             <w:noProof/>
             <w:webHidden/>
           </w:rPr>
-          <w:instrText xml:space="preserve"> PAGEREF _Toc509565867 \h </w:instrText>
+          <w:instrText xml:space="preserve"> PAGEREF _Toc509579274 \h </w:instrText>
         </w:r>
         <w:r>
           <w:rPr>
@@ -435,7 +435,7 @@
           <w:lang w:val="fr-CH" w:eastAsia="fr-CH"/>
         </w:rPr>
       </w:pPr>
-      <w:hyperlink w:anchor="_Toc509565868" w:history="1">
+      <w:hyperlink w:anchor="_Toc509579275" w:history="1">
         <w:r>
           <w:rPr>
             <w:rStyle w:val="Lienhypertexte"/>
@@ -481,7 +481,7 @@
             <w:noProof/>
             <w:webHidden/>
           </w:rPr>
-          <w:instrText xml:space="preserve"> PAGEREF _Toc509565868 \h </w:instrText>
+          <w:instrText xml:space="preserve"> PAGEREF _Toc509579275 \h </w:instrText>
         </w:r>
         <w:r>
           <w:rPr>
@@ -522,7 +522,7 @@
           <w:lang w:val="fr-CH" w:eastAsia="fr-CH"/>
         </w:rPr>
       </w:pPr>
-      <w:hyperlink w:anchor="_Toc509565869" w:history="1">
+      <w:hyperlink w:anchor="_Toc509579276" w:history="1">
         <w:r>
           <w:rPr>
             <w:rStyle w:val="Lienhypertexte"/>
@@ -560,7 +560,7 @@
           <w:rPr>
             <w:webHidden/>
           </w:rPr>
-          <w:instrText xml:space="preserve"> PAGEREF _Toc509565869 \h </w:instrText>
+          <w:instrText xml:space="preserve"> PAGEREF _Toc509579276 \h </w:instrText>
         </w:r>
         <w:r>
           <w:rPr>
@@ -602,7 +602,7 @@
           <w:lang w:val="fr-CH" w:eastAsia="fr-CH"/>
         </w:rPr>
       </w:pPr>
-      <w:hyperlink w:anchor="_Toc509565870" w:history="1">
+      <w:hyperlink w:anchor="_Toc509579277" w:history="1">
         <w:r>
           <w:rPr>
             <w:rStyle w:val="Lienhypertexte"/>
@@ -646,7 +646,7 @@
             <w:noProof/>
             <w:webHidden/>
           </w:rPr>
-          <w:instrText xml:space="preserve"> PAGEREF _Toc509565870 \h </w:instrText>
+          <w:instrText xml:space="preserve"> PAGEREF _Toc509579277 \h </w:instrText>
         </w:r>
         <w:r>
           <w:rPr>
@@ -692,7 +692,7 @@
           <w:lang w:val="fr-CH" w:eastAsia="fr-CH"/>
         </w:rPr>
       </w:pPr>
-      <w:hyperlink w:anchor="_Toc509565871" w:history="1">
+      <w:hyperlink w:anchor="_Toc509579278" w:history="1">
         <w:r>
           <w:rPr>
             <w:rStyle w:val="Lienhypertexte"/>
@@ -738,7 +738,7 @@
             <w:noProof/>
             <w:webHidden/>
           </w:rPr>
-          <w:instrText xml:space="preserve"> PAGEREF _Toc509565871 \h </w:instrText>
+          <w:instrText xml:space="preserve"> PAGEREF _Toc509579278 \h </w:instrText>
         </w:r>
         <w:r>
           <w:rPr>
@@ -784,7 +784,7 @@
           <w:lang w:val="fr-CH" w:eastAsia="fr-CH"/>
         </w:rPr>
       </w:pPr>
-      <w:hyperlink w:anchor="_Toc509565872" w:history="1">
+      <w:hyperlink w:anchor="_Toc509579279" w:history="1">
         <w:r>
           <w:rPr>
             <w:rStyle w:val="Lienhypertexte"/>
@@ -830,7 +830,7 @@
             <w:noProof/>
             <w:webHidden/>
           </w:rPr>
-          <w:instrText xml:space="preserve"> PAGEREF _Toc509565872 \h </w:instrText>
+          <w:instrText xml:space="preserve"> PAGEREF _Toc509579279 \h </w:instrText>
         </w:r>
         <w:r>
           <w:rPr>
@@ -876,7 +876,7 @@
           <w:lang w:val="fr-CH" w:eastAsia="fr-CH"/>
         </w:rPr>
       </w:pPr>
-      <w:hyperlink w:anchor="_Toc509565873" w:history="1">
+      <w:hyperlink w:anchor="_Toc509579280" w:history="1">
         <w:r>
           <w:rPr>
             <w:rStyle w:val="Lienhypertexte"/>
@@ -922,7 +922,7 @@
             <w:noProof/>
             <w:webHidden/>
           </w:rPr>
-          <w:instrText xml:space="preserve"> PAGEREF _Toc509565873 \h </w:instrText>
+          <w:instrText xml:space="preserve"> PAGEREF _Toc509579280 \h </w:instrText>
         </w:r>
         <w:r>
           <w:rPr>
@@ -968,7 +968,7 @@
           <w:lang w:val="fr-CH" w:eastAsia="fr-CH"/>
         </w:rPr>
       </w:pPr>
-      <w:hyperlink w:anchor="_Toc509565874" w:history="1">
+      <w:hyperlink w:anchor="_Toc509579281" w:history="1">
         <w:r>
           <w:rPr>
             <w:rStyle w:val="Lienhypertexte"/>
@@ -1014,7 +1014,7 @@
             <w:noProof/>
             <w:webHidden/>
           </w:rPr>
-          <w:instrText xml:space="preserve"> PAGEREF _Toc509565874 \h </w:instrText>
+          <w:instrText xml:space="preserve"> PAGEREF _Toc509579281 \h </w:instrText>
         </w:r>
         <w:r>
           <w:rPr>
@@ -1060,7 +1060,7 @@
           <w:lang w:val="fr-CH" w:eastAsia="fr-CH"/>
         </w:rPr>
       </w:pPr>
-      <w:hyperlink w:anchor="_Toc509565875" w:history="1">
+      <w:hyperlink w:anchor="_Toc509579282" w:history="1">
         <w:r>
           <w:rPr>
             <w:rStyle w:val="Lienhypertexte"/>
@@ -1106,7 +1106,7 @@
             <w:noProof/>
             <w:webHidden/>
           </w:rPr>
-          <w:instrText xml:space="preserve"> PAGEREF _Toc509565875 \h </w:instrText>
+          <w:instrText xml:space="preserve"> PAGEREF _Toc509579282 \h </w:instrText>
         </w:r>
         <w:r>
           <w:rPr>
@@ -1152,7 +1152,7 @@
           <w:lang w:val="fr-CH" w:eastAsia="fr-CH"/>
         </w:rPr>
       </w:pPr>
-      <w:hyperlink w:anchor="_Toc509565876" w:history="1">
+      <w:hyperlink w:anchor="_Toc509579283" w:history="1">
         <w:r>
           <w:rPr>
             <w:rStyle w:val="Lienhypertexte"/>
@@ -1198,7 +1198,7 @@
             <w:noProof/>
             <w:webHidden/>
           </w:rPr>
-          <w:instrText xml:space="preserve"> PAGEREF _Toc509565876 \h </w:instrText>
+          <w:instrText xml:space="preserve"> PAGEREF _Toc509579283 \h </w:instrText>
         </w:r>
         <w:r>
           <w:rPr>
@@ -1244,7 +1244,7 @@
           <w:lang w:val="fr-CH" w:eastAsia="fr-CH"/>
         </w:rPr>
       </w:pPr>
-      <w:hyperlink w:anchor="_Toc509565877" w:history="1">
+      <w:hyperlink w:anchor="_Toc509579284" w:history="1">
         <w:r>
           <w:rPr>
             <w:rStyle w:val="Lienhypertexte"/>
@@ -1290,7 +1290,7 @@
             <w:noProof/>
             <w:webHidden/>
           </w:rPr>
-          <w:instrText xml:space="preserve"> PAGEREF _Toc509565877 \h </w:instrText>
+          <w:instrText xml:space="preserve"> PAGEREF _Toc509579284 \h </w:instrText>
         </w:r>
         <w:r>
           <w:rPr>
@@ -1336,7 +1336,7 @@
           <w:lang w:val="fr-CH" w:eastAsia="fr-CH"/>
         </w:rPr>
       </w:pPr>
-      <w:hyperlink w:anchor="_Toc509565878" w:history="1">
+      <w:hyperlink w:anchor="_Toc509579285" w:history="1">
         <w:r>
           <w:rPr>
             <w:rStyle w:val="Lienhypertexte"/>
@@ -1382,7 +1382,7 @@
             <w:noProof/>
             <w:webHidden/>
           </w:rPr>
-          <w:instrText xml:space="preserve"> PAGEREF _Toc509565878 \h </w:instrText>
+          <w:instrText xml:space="preserve"> PAGEREF _Toc509579285 \h </w:instrText>
         </w:r>
         <w:r>
           <w:rPr>
@@ -1428,7 +1428,7 @@
           <w:lang w:val="fr-CH" w:eastAsia="fr-CH"/>
         </w:rPr>
       </w:pPr>
-      <w:hyperlink w:anchor="_Toc509565879" w:history="1">
+      <w:hyperlink w:anchor="_Toc509579286" w:history="1">
         <w:r>
           <w:rPr>
             <w:rStyle w:val="Lienhypertexte"/>
@@ -1474,7 +1474,7 @@
             <w:noProof/>
             <w:webHidden/>
           </w:rPr>
-          <w:instrText xml:space="preserve"> PAGEREF _Toc509565879 \h </w:instrText>
+          <w:instrText xml:space="preserve"> PAGEREF _Toc509579286 \h </w:instrText>
         </w:r>
         <w:r>
           <w:rPr>
@@ -1520,7 +1520,7 @@
           <w:lang w:val="fr-CH" w:eastAsia="fr-CH"/>
         </w:rPr>
       </w:pPr>
-      <w:hyperlink w:anchor="_Toc509565880" w:history="1">
+      <w:hyperlink w:anchor="_Toc509579287" w:history="1">
         <w:r>
           <w:rPr>
             <w:rStyle w:val="Lienhypertexte"/>
@@ -1566,7 +1566,7 @@
             <w:noProof/>
             <w:webHidden/>
           </w:rPr>
-          <w:instrText xml:space="preserve"> PAGEREF _Toc509565880 \h </w:instrText>
+          <w:instrText xml:space="preserve"> PAGEREF _Toc509579287 \h </w:instrText>
         </w:r>
         <w:r>
           <w:rPr>
@@ -1612,7 +1612,7 @@
           <w:lang w:val="fr-CH" w:eastAsia="fr-CH"/>
         </w:rPr>
       </w:pPr>
-      <w:hyperlink w:anchor="_Toc509565881" w:history="1">
+      <w:hyperlink w:anchor="_Toc509579288" w:history="1">
         <w:r>
           <w:rPr>
             <w:rStyle w:val="Lienhypertexte"/>
@@ -1658,7 +1658,7 @@
             <w:noProof/>
             <w:webHidden/>
           </w:rPr>
-          <w:instrText xml:space="preserve"> PAGEREF _Toc509565881 \h </w:instrText>
+          <w:instrText xml:space="preserve"> PAGEREF _Toc509579288 \h </w:instrText>
         </w:r>
         <w:r>
           <w:rPr>
@@ -1704,7 +1704,7 @@
           <w:lang w:val="fr-CH" w:eastAsia="fr-CH"/>
         </w:rPr>
       </w:pPr>
-      <w:hyperlink w:anchor="_Toc509565882" w:history="1">
+      <w:hyperlink w:anchor="_Toc509579289" w:history="1">
         <w:r>
           <w:rPr>
             <w:rStyle w:val="Lienhypertexte"/>
@@ -1729,7 +1729,7 @@
             <w:iCs/>
             <w:noProof/>
           </w:rPr>
-          <w:t>Concept</w:t>
+          <w:t>Stratégie de test</w:t>
         </w:r>
         <w:r>
           <w:rPr>
@@ -1750,7 +1750,7 @@
             <w:noProof/>
             <w:webHidden/>
           </w:rPr>
-          <w:instrText xml:space="preserve"> PAGEREF _Toc509565882 \h </w:instrText>
+          <w:instrText xml:space="preserve"> PAGEREF _Toc509579289 \h </w:instrText>
         </w:r>
         <w:r>
           <w:rPr>
@@ -1770,7 +1770,7 @@
             <w:noProof/>
             <w:webHidden/>
           </w:rPr>
-          <w:t>7</w:t>
+          <w:t>8</w:t>
         </w:r>
         <w:r>
           <w:rPr>
@@ -1796,7 +1796,7 @@
           <w:lang w:val="fr-CH" w:eastAsia="fr-CH"/>
         </w:rPr>
       </w:pPr>
-      <w:hyperlink w:anchor="_Toc509565883" w:history="1">
+      <w:hyperlink w:anchor="_Toc509579290" w:history="1">
         <w:r>
           <w:rPr>
             <w:rStyle w:val="Lienhypertexte"/>
@@ -1818,10 +1818,10 @@
         <w:r>
           <w:rPr>
             <w:rStyle w:val="Lienhypertexte"/>
-            <w:iCs/>
-            <w:noProof/>
-          </w:rPr>
-          <w:t>Stratégie de test</w:t>
+            <w:rFonts w:cs="Arial"/>
+            <w:noProof/>
+          </w:rPr>
+          <w:t>Risques techniques</w:t>
         </w:r>
         <w:r>
           <w:rPr>
@@ -1842,7 +1842,7 @@
             <w:noProof/>
             <w:webHidden/>
           </w:rPr>
-          <w:instrText xml:space="preserve"> PAGEREF _Toc509565883 \h </w:instrText>
+          <w:instrText xml:space="preserve"> PAGEREF _Toc509579290 \h </w:instrText>
         </w:r>
         <w:r>
           <w:rPr>
@@ -1862,7 +1862,7 @@
             <w:noProof/>
             <w:webHidden/>
           </w:rPr>
-          <w:t>7</w:t>
+          <w:t>8</w:t>
         </w:r>
         <w:r>
           <w:rPr>
@@ -1888,7 +1888,7 @@
           <w:lang w:val="fr-CH" w:eastAsia="fr-CH"/>
         </w:rPr>
       </w:pPr>
-      <w:hyperlink w:anchor="_Toc509565884" w:history="1">
+      <w:hyperlink w:anchor="_Toc509579291" w:history="1">
         <w:r>
           <w:rPr>
             <w:rStyle w:val="Lienhypertexte"/>
@@ -1910,10 +1910,10 @@
         <w:r>
           <w:rPr>
             <w:rStyle w:val="Lienhypertexte"/>
-            <w:rFonts w:cs="Arial"/>
-            <w:noProof/>
-          </w:rPr>
-          <w:t>Risques techniques</w:t>
+            <w:iCs/>
+            <w:noProof/>
+          </w:rPr>
+          <w:t>Planification</w:t>
         </w:r>
         <w:r>
           <w:rPr>
@@ -1934,7 +1934,7 @@
             <w:noProof/>
             <w:webHidden/>
           </w:rPr>
-          <w:instrText xml:space="preserve"> PAGEREF _Toc509565884 \h </w:instrText>
+          <w:instrText xml:space="preserve"> PAGEREF _Toc509579291 \h </w:instrText>
         </w:r>
         <w:r>
           <w:rPr>
@@ -1954,7 +1954,7 @@
             <w:noProof/>
             <w:webHidden/>
           </w:rPr>
-          <w:t>8</w:t>
+          <w:t>9</w:t>
         </w:r>
         <w:r>
           <w:rPr>
@@ -1980,7 +1980,7 @@
           <w:lang w:val="fr-CH" w:eastAsia="fr-CH"/>
         </w:rPr>
       </w:pPr>
-      <w:hyperlink w:anchor="_Toc509565885" w:history="1">
+      <w:hyperlink w:anchor="_Toc509579292" w:history="1">
         <w:r>
           <w:rPr>
             <w:rStyle w:val="Lienhypertexte"/>
@@ -2005,7 +2005,7 @@
             <w:iCs/>
             <w:noProof/>
           </w:rPr>
-          <w:t>Planification</w:t>
+          <w:t>Dossier de conception</w:t>
         </w:r>
         <w:r>
           <w:rPr>
@@ -2026,7 +2026,7 @@
             <w:noProof/>
             <w:webHidden/>
           </w:rPr>
-          <w:instrText xml:space="preserve"> PAGEREF _Toc509565885 \h </w:instrText>
+          <w:instrText xml:space="preserve"> PAGEREF _Toc509579292 \h </w:instrText>
         </w:r>
         <w:r>
           <w:rPr>
@@ -2046,11 +2046,86 @@
             <w:noProof/>
             <w:webHidden/>
           </w:rPr>
-          <w:t>9</w:t>
-        </w:r>
-        <w:r>
-          <w:rPr>
-            <w:noProof/>
+          <w:t>10</w:t>
+        </w:r>
+        <w:r>
+          <w:rPr>
+            <w:noProof/>
+            <w:webHidden/>
+          </w:rPr>
+          <w:fldChar w:fldCharType="end"/>
+        </w:r>
+      </w:hyperlink>
+    </w:p>
+    <w:p>
+      <w:pPr>
+        <w:pStyle w:val="TM1"/>
+        <w:rPr>
+          <w:rFonts w:asciiTheme="minorHAnsi" w:eastAsiaTheme="minorEastAsia" w:hAnsiTheme="minorHAnsi" w:cstheme="minorBidi"/>
+          <w:sz w:val="22"/>
+          <w:szCs w:val="22"/>
+          <w:lang w:val="fr-CH" w:eastAsia="fr-CH"/>
+        </w:rPr>
+      </w:pPr>
+      <w:hyperlink w:anchor="_Toc509579293" w:history="1">
+        <w:r>
+          <w:rPr>
+            <w:rStyle w:val="Lienhypertexte"/>
+          </w:rPr>
+          <w:t>3</w:t>
+        </w:r>
+        <w:r>
+          <w:rPr>
+            <w:rFonts w:asciiTheme="minorHAnsi" w:eastAsiaTheme="minorEastAsia" w:hAnsiTheme="minorHAnsi" w:cstheme="minorBidi"/>
+            <w:sz w:val="22"/>
+            <w:szCs w:val="22"/>
+            <w:lang w:val="fr-CH" w:eastAsia="fr-CH"/>
+          </w:rPr>
+          <w:tab/>
+        </w:r>
+        <w:r>
+          <w:rPr>
+            <w:rStyle w:val="Lienhypertexte"/>
+          </w:rPr>
+          <w:t>Réalisation</w:t>
+        </w:r>
+        <w:r>
+          <w:rPr>
+            <w:webHidden/>
+          </w:rPr>
+          <w:tab/>
+        </w:r>
+        <w:r>
+          <w:rPr>
+            <w:webHidden/>
+          </w:rPr>
+          <w:fldChar w:fldCharType="begin"/>
+        </w:r>
+        <w:r>
+          <w:rPr>
+            <w:webHidden/>
+          </w:rPr>
+          <w:instrText xml:space="preserve"> PAGEREF _Toc509579293 \h </w:instrText>
+        </w:r>
+        <w:r>
+          <w:rPr>
+            <w:webHidden/>
+          </w:rPr>
+        </w:r>
+        <w:r>
+          <w:rPr>
+            <w:webHidden/>
+          </w:rPr>
+          <w:fldChar w:fldCharType="separate"/>
+        </w:r>
+        <w:r>
+          <w:rPr>
+            <w:webHidden/>
+          </w:rPr>
+          <w:t>11</w:t>
+        </w:r>
+        <w:r>
+          <w:rPr>
             <w:webHidden/>
           </w:rPr>
           <w:fldChar w:fldCharType="end"/>
@@ -2072,14 +2147,14 @@
           <w:lang w:val="fr-CH" w:eastAsia="fr-CH"/>
         </w:rPr>
       </w:pPr>
-      <w:hyperlink w:anchor="_Toc509565886" w:history="1">
+      <w:hyperlink w:anchor="_Toc509579294" w:history="1">
         <w:r>
           <w:rPr>
             <w:rStyle w:val="Lienhypertexte"/>
             <w:iCs/>
             <w:noProof/>
           </w:rPr>
-          <w:t>2.6</w:t>
+          <w:t>3.1</w:t>
         </w:r>
         <w:r>
           <w:rPr>
@@ -2097,7 +2172,7 @@
             <w:iCs/>
             <w:noProof/>
           </w:rPr>
-          <w:t>Dossier de conception</w:t>
+          <w:t>Dossier de réalisation</w:t>
         </w:r>
         <w:r>
           <w:rPr>
@@ -2118,7 +2193,7 @@
             <w:noProof/>
             <w:webHidden/>
           </w:rPr>
-          <w:instrText xml:space="preserve"> PAGEREF _Toc509565886 \h </w:instrText>
+          <w:instrText xml:space="preserve"> PAGEREF _Toc509579294 \h </w:instrText>
         </w:r>
         <w:r>
           <w:rPr>
@@ -2138,7 +2213,7 @@
             <w:noProof/>
             <w:webHidden/>
           </w:rPr>
-          <w:t>10</w:t>
+          <w:t>11</w:t>
         </w:r>
         <w:r>
           <w:rPr>
@@ -2151,84 +2226,9 @@
     </w:p>
     <w:p>
       <w:pPr>
-        <w:pStyle w:val="TM1"/>
-        <w:rPr>
-          <w:rFonts w:asciiTheme="minorHAnsi" w:eastAsiaTheme="minorEastAsia" w:hAnsiTheme="minorHAnsi" w:cstheme="minorBidi"/>
-          <w:sz w:val="22"/>
-          <w:szCs w:val="22"/>
-          <w:lang w:val="fr-CH" w:eastAsia="fr-CH"/>
-        </w:rPr>
-      </w:pPr>
-      <w:hyperlink w:anchor="_Toc509565887" w:history="1">
-        <w:r>
-          <w:rPr>
-            <w:rStyle w:val="Lienhypertexte"/>
-          </w:rPr>
-          <w:t>3</w:t>
-        </w:r>
-        <w:r>
-          <w:rPr>
-            <w:rFonts w:asciiTheme="minorHAnsi" w:eastAsiaTheme="minorEastAsia" w:hAnsiTheme="minorHAnsi" w:cstheme="minorBidi"/>
-            <w:sz w:val="22"/>
-            <w:szCs w:val="22"/>
-            <w:lang w:val="fr-CH" w:eastAsia="fr-CH"/>
-          </w:rPr>
-          <w:tab/>
-        </w:r>
-        <w:r>
-          <w:rPr>
-            <w:rStyle w:val="Lienhypertexte"/>
-          </w:rPr>
-          <w:t>Réalisation</w:t>
-        </w:r>
-        <w:r>
-          <w:rPr>
-            <w:webHidden/>
-          </w:rPr>
-          <w:tab/>
-        </w:r>
-        <w:r>
-          <w:rPr>
-            <w:webHidden/>
-          </w:rPr>
-          <w:fldChar w:fldCharType="begin"/>
-        </w:r>
-        <w:r>
-          <w:rPr>
-            <w:webHidden/>
-          </w:rPr>
-          <w:instrText xml:space="preserve"> PAGEREF _Toc509565887 \h </w:instrText>
-        </w:r>
-        <w:r>
-          <w:rPr>
-            <w:webHidden/>
-          </w:rPr>
-        </w:r>
-        <w:r>
-          <w:rPr>
-            <w:webHidden/>
-          </w:rPr>
-          <w:fldChar w:fldCharType="separate"/>
-        </w:r>
-        <w:r>
-          <w:rPr>
-            <w:webHidden/>
-          </w:rPr>
-          <w:t>11</w:t>
-        </w:r>
-        <w:r>
-          <w:rPr>
-            <w:webHidden/>
-          </w:rPr>
-          <w:fldChar w:fldCharType="end"/>
-        </w:r>
-      </w:hyperlink>
-    </w:p>
-    <w:p>
-      <w:pPr>
-        <w:pStyle w:val="TM2"/>
-        <w:tabs>
-          <w:tab w:val="left" w:pos="800"/>
+        <w:pStyle w:val="TM3"/>
+        <w:tabs>
+          <w:tab w:val="left" w:pos="1200"/>
           <w:tab w:val="right" w:leader="dot" w:pos="9060"/>
         </w:tabs>
         <w:rPr>
@@ -2239,14 +2239,13 @@
           <w:lang w:val="fr-CH" w:eastAsia="fr-CH"/>
         </w:rPr>
       </w:pPr>
-      <w:hyperlink w:anchor="_Toc509565888" w:history="1">
+      <w:hyperlink w:anchor="_Toc509579295" w:history="1">
         <w:r>
           <w:rPr>
             <w:rStyle w:val="Lienhypertexte"/>
-            <w:iCs/>
-            <w:noProof/>
-          </w:rPr>
-          <w:t>3.1</w:t>
+            <w:noProof/>
+          </w:rPr>
+          <w:t>3.1.1</w:t>
         </w:r>
         <w:r>
           <w:rPr>
@@ -2261,10 +2260,9 @@
         <w:r>
           <w:rPr>
             <w:rStyle w:val="Lienhypertexte"/>
-            <w:iCs/>
-            <w:noProof/>
-          </w:rPr>
-          <w:t>Dossier de réalisation</w:t>
+            <w:noProof/>
+          </w:rPr>
+          <w:t>MLD</w:t>
         </w:r>
         <w:r>
           <w:rPr>
@@ -2285,7 +2283,7 @@
             <w:noProof/>
             <w:webHidden/>
           </w:rPr>
-          <w:instrText xml:space="preserve"> PAGEREF _Toc509565888 \h </w:instrText>
+          <w:instrText xml:space="preserve"> PAGEREF _Toc509579295 \h </w:instrText>
         </w:r>
         <w:r>
           <w:rPr>
@@ -2318,9 +2316,9 @@
     </w:p>
     <w:p>
       <w:pPr>
-        <w:pStyle w:val="TM3"/>
-        <w:tabs>
-          <w:tab w:val="left" w:pos="1200"/>
+        <w:pStyle w:val="TM2"/>
+        <w:tabs>
+          <w:tab w:val="left" w:pos="800"/>
           <w:tab w:val="right" w:leader="dot" w:pos="9060"/>
         </w:tabs>
         <w:rPr>
@@ -2331,13 +2329,14 @@
           <w:lang w:val="fr-CH" w:eastAsia="fr-CH"/>
         </w:rPr>
       </w:pPr>
-      <w:hyperlink w:anchor="_Toc509565889" w:history="1">
+      <w:hyperlink w:anchor="_Toc509579296" w:history="1">
         <w:r>
           <w:rPr>
             <w:rStyle w:val="Lienhypertexte"/>
-            <w:noProof/>
-          </w:rPr>
-          <w:t>3.1.1</w:t>
+            <w:iCs/>
+            <w:noProof/>
+          </w:rPr>
+          <w:t>3.2</w:t>
         </w:r>
         <w:r>
           <w:rPr>
@@ -2352,9 +2351,10 @@
         <w:r>
           <w:rPr>
             <w:rStyle w:val="Lienhypertexte"/>
-            <w:noProof/>
-          </w:rPr>
-          <w:t>MLD</w:t>
+            <w:iCs/>
+            <w:noProof/>
+          </w:rPr>
+          <w:t>Description des tests effectués</w:t>
         </w:r>
         <w:r>
           <w:rPr>
@@ -2375,7 +2375,7 @@
             <w:noProof/>
             <w:webHidden/>
           </w:rPr>
-          <w:instrText xml:space="preserve"> PAGEREF _Toc509565889 \h </w:instrText>
+          <w:instrText xml:space="preserve"> PAGEREF _Toc509579296 \h </w:instrText>
         </w:r>
         <w:r>
           <w:rPr>
@@ -2395,7 +2395,7 @@
             <w:noProof/>
             <w:webHidden/>
           </w:rPr>
-          <w:t>11</w:t>
+          <w:t>13</w:t>
         </w:r>
         <w:r>
           <w:rPr>
@@ -2421,14 +2421,14 @@
           <w:lang w:val="fr-CH" w:eastAsia="fr-CH"/>
         </w:rPr>
       </w:pPr>
-      <w:hyperlink w:anchor="_Toc509565890" w:history="1">
+      <w:hyperlink w:anchor="_Toc509579297" w:history="1">
         <w:r>
           <w:rPr>
             <w:rStyle w:val="Lienhypertexte"/>
             <w:iCs/>
             <w:noProof/>
           </w:rPr>
-          <w:t>3.2</w:t>
+          <w:t>3.3</w:t>
         </w:r>
         <w:r>
           <w:rPr>
@@ -2446,7 +2446,7 @@
             <w:iCs/>
             <w:noProof/>
           </w:rPr>
-          <w:t>Description des tests effectués</w:t>
+          <w:t>Erreurs restantes</w:t>
         </w:r>
         <w:r>
           <w:rPr>
@@ -2467,7 +2467,7 @@
             <w:noProof/>
             <w:webHidden/>
           </w:rPr>
-          <w:instrText xml:space="preserve"> PAGEREF _Toc509565890 \h </w:instrText>
+          <w:instrText xml:space="preserve"> PAGEREF _Toc509579297 \h </w:instrText>
         </w:r>
         <w:r>
           <w:rPr>
@@ -2513,14 +2513,14 @@
           <w:lang w:val="fr-CH" w:eastAsia="fr-CH"/>
         </w:rPr>
       </w:pPr>
-      <w:hyperlink w:anchor="_Toc509565891" w:history="1">
+      <w:hyperlink w:anchor="_Toc509579298" w:history="1">
         <w:r>
           <w:rPr>
             <w:rStyle w:val="Lienhypertexte"/>
             <w:iCs/>
             <w:noProof/>
           </w:rPr>
-          <w:t>3.3</w:t>
+          <w:t>3.4</w:t>
         </w:r>
         <w:r>
           <w:rPr>
@@ -2538,7 +2538,7 @@
             <w:iCs/>
             <w:noProof/>
           </w:rPr>
-          <w:t>Erreurs restantes</w:t>
+          <w:t>Liste des documents fournis</w:t>
         </w:r>
         <w:r>
           <w:rPr>
@@ -2559,7 +2559,7 @@
             <w:noProof/>
             <w:webHidden/>
           </w:rPr>
-          <w:instrText xml:space="preserve"> PAGEREF _Toc509565891 \h </w:instrText>
+          <w:instrText xml:space="preserve"> PAGEREF _Toc509579298 \h </w:instrText>
         </w:r>
         <w:r>
           <w:rPr>
@@ -2584,6 +2584,156 @@
         <w:r>
           <w:rPr>
             <w:noProof/>
+            <w:webHidden/>
+          </w:rPr>
+          <w:fldChar w:fldCharType="end"/>
+        </w:r>
+      </w:hyperlink>
+    </w:p>
+    <w:p>
+      <w:pPr>
+        <w:pStyle w:val="TM1"/>
+        <w:rPr>
+          <w:rFonts w:asciiTheme="minorHAnsi" w:eastAsiaTheme="minorEastAsia" w:hAnsiTheme="minorHAnsi" w:cstheme="minorBidi"/>
+          <w:sz w:val="22"/>
+          <w:szCs w:val="22"/>
+          <w:lang w:val="fr-CH" w:eastAsia="fr-CH"/>
+        </w:rPr>
+      </w:pPr>
+      <w:hyperlink w:anchor="_Toc509579299" w:history="1">
+        <w:r>
+          <w:rPr>
+            <w:rStyle w:val="Lienhypertexte"/>
+          </w:rPr>
+          <w:t>4</w:t>
+        </w:r>
+        <w:r>
+          <w:rPr>
+            <w:rFonts w:asciiTheme="minorHAnsi" w:eastAsiaTheme="minorEastAsia" w:hAnsiTheme="minorHAnsi" w:cstheme="minorBidi"/>
+            <w:sz w:val="22"/>
+            <w:szCs w:val="22"/>
+            <w:lang w:val="fr-CH" w:eastAsia="fr-CH"/>
+          </w:rPr>
+          <w:tab/>
+        </w:r>
+        <w:r>
+          <w:rPr>
+            <w:rStyle w:val="Lienhypertexte"/>
+          </w:rPr>
+          <w:t>Conclusions</w:t>
+        </w:r>
+        <w:r>
+          <w:rPr>
+            <w:webHidden/>
+          </w:rPr>
+          <w:tab/>
+        </w:r>
+        <w:r>
+          <w:rPr>
+            <w:webHidden/>
+          </w:rPr>
+          <w:fldChar w:fldCharType="begin"/>
+        </w:r>
+        <w:r>
+          <w:rPr>
+            <w:webHidden/>
+          </w:rPr>
+          <w:instrText xml:space="preserve"> PAGEREF _Toc509579299 \h </w:instrText>
+        </w:r>
+        <w:r>
+          <w:rPr>
+            <w:webHidden/>
+          </w:rPr>
+        </w:r>
+        <w:r>
+          <w:rPr>
+            <w:webHidden/>
+          </w:rPr>
+          <w:fldChar w:fldCharType="separate"/>
+        </w:r>
+        <w:r>
+          <w:rPr>
+            <w:webHidden/>
+          </w:rPr>
+          <w:t>14</w:t>
+        </w:r>
+        <w:r>
+          <w:rPr>
+            <w:webHidden/>
+          </w:rPr>
+          <w:fldChar w:fldCharType="end"/>
+        </w:r>
+      </w:hyperlink>
+    </w:p>
+    <w:p>
+      <w:pPr>
+        <w:pStyle w:val="TM1"/>
+        <w:rPr>
+          <w:rFonts w:asciiTheme="minorHAnsi" w:eastAsiaTheme="minorEastAsia" w:hAnsiTheme="minorHAnsi" w:cstheme="minorBidi"/>
+          <w:sz w:val="22"/>
+          <w:szCs w:val="22"/>
+          <w:lang w:val="fr-CH" w:eastAsia="fr-CH"/>
+        </w:rPr>
+      </w:pPr>
+      <w:hyperlink w:anchor="_Toc509579300" w:history="1">
+        <w:r>
+          <w:rPr>
+            <w:rStyle w:val="Lienhypertexte"/>
+          </w:rPr>
+          <w:t>5</w:t>
+        </w:r>
+        <w:r>
+          <w:rPr>
+            <w:rFonts w:asciiTheme="minorHAnsi" w:eastAsiaTheme="minorEastAsia" w:hAnsiTheme="minorHAnsi" w:cstheme="minorBidi"/>
+            <w:sz w:val="22"/>
+            <w:szCs w:val="22"/>
+            <w:lang w:val="fr-CH" w:eastAsia="fr-CH"/>
+          </w:rPr>
+          <w:tab/>
+        </w:r>
+        <w:r>
+          <w:rPr>
+            <w:rStyle w:val="Lienhypertexte"/>
+          </w:rPr>
+          <w:t>Annexes</w:t>
+        </w:r>
+        <w:r>
+          <w:rPr>
+            <w:webHidden/>
+          </w:rPr>
+          <w:tab/>
+        </w:r>
+        <w:r>
+          <w:rPr>
+            <w:webHidden/>
+          </w:rPr>
+          <w:fldChar w:fldCharType="begin"/>
+        </w:r>
+        <w:r>
+          <w:rPr>
+            <w:webHidden/>
+          </w:rPr>
+          <w:instrText xml:space="preserve"> PAGEREF _Toc509579300 \h </w:instrText>
+        </w:r>
+        <w:r>
+          <w:rPr>
+            <w:webHidden/>
+          </w:rPr>
+        </w:r>
+        <w:r>
+          <w:rPr>
+            <w:webHidden/>
+          </w:rPr>
+          <w:fldChar w:fldCharType="separate"/>
+        </w:r>
+        <w:r>
+          <w:rPr>
+            <w:webHidden/>
+          </w:rPr>
+          <w:t>15</w:t>
+        </w:r>
+        <w:r>
+          <w:rPr>
             <w:webHidden/>
           </w:rPr>
           <w:fldChar w:fldCharType="end"/>
@@ -2605,14 +2755,14 @@
           <w:lang w:val="fr-CH" w:eastAsia="fr-CH"/>
         </w:rPr>
       </w:pPr>
-      <w:hyperlink w:anchor="_Toc509565892" w:history="1">
+      <w:hyperlink w:anchor="_Toc509579301" w:history="1">
         <w:r>
           <w:rPr>
             <w:rStyle w:val="Lienhypertexte"/>
             <w:iCs/>
             <w:noProof/>
           </w:rPr>
-          <w:t>3.4</w:t>
+          <w:t>5.1</w:t>
         </w:r>
         <w:r>
           <w:rPr>
@@ -2630,7 +2780,7 @@
             <w:iCs/>
             <w:noProof/>
           </w:rPr>
-          <w:t>Liste des documents fournis</w:t>
+          <w:t>Résumé du rapport du TPI / version succincte de la documentation</w:t>
         </w:r>
         <w:r>
           <w:rPr>
@@ -2651,7 +2801,7 @@
             <w:noProof/>
             <w:webHidden/>
           </w:rPr>
-          <w:instrText xml:space="preserve"> PAGEREF _Toc509565892 \h </w:instrText>
+          <w:instrText xml:space="preserve"> PAGEREF _Toc509579301 \h </w:instrText>
         </w:r>
         <w:r>
           <w:rPr>
@@ -2671,161 +2821,11 @@
             <w:noProof/>
             <w:webHidden/>
           </w:rPr>
-          <w:t>13</w:t>
-        </w:r>
-        <w:r>
-          <w:rPr>
-            <w:noProof/>
-            <w:webHidden/>
-          </w:rPr>
-          <w:fldChar w:fldCharType="end"/>
-        </w:r>
-      </w:hyperlink>
-    </w:p>
-    <w:p>
-      <w:pPr>
-        <w:pStyle w:val="TM1"/>
-        <w:rPr>
-          <w:rFonts w:asciiTheme="minorHAnsi" w:eastAsiaTheme="minorEastAsia" w:hAnsiTheme="minorHAnsi" w:cstheme="minorBidi"/>
-          <w:sz w:val="22"/>
-          <w:szCs w:val="22"/>
-          <w:lang w:val="fr-CH" w:eastAsia="fr-CH"/>
-        </w:rPr>
-      </w:pPr>
-      <w:hyperlink w:anchor="_Toc509565893" w:history="1">
-        <w:r>
-          <w:rPr>
-            <w:rStyle w:val="Lienhypertexte"/>
-          </w:rPr>
-          <w:t>4</w:t>
-        </w:r>
-        <w:r>
-          <w:rPr>
-            <w:rFonts w:asciiTheme="minorHAnsi" w:eastAsiaTheme="minorEastAsia" w:hAnsiTheme="minorHAnsi" w:cstheme="minorBidi"/>
-            <w:sz w:val="22"/>
-            <w:szCs w:val="22"/>
-            <w:lang w:val="fr-CH" w:eastAsia="fr-CH"/>
-          </w:rPr>
-          <w:tab/>
-        </w:r>
-        <w:r>
-          <w:rPr>
-            <w:rStyle w:val="Lienhypertexte"/>
-          </w:rPr>
-          <w:t>Conclusions</w:t>
-        </w:r>
-        <w:r>
-          <w:rPr>
-            <w:webHidden/>
-          </w:rPr>
-          <w:tab/>
-        </w:r>
-        <w:r>
-          <w:rPr>
-            <w:webHidden/>
-          </w:rPr>
-          <w:fldChar w:fldCharType="begin"/>
-        </w:r>
-        <w:r>
-          <w:rPr>
-            <w:webHidden/>
-          </w:rPr>
-          <w:instrText xml:space="preserve"> PAGEREF _Toc509565893 \h </w:instrText>
-        </w:r>
-        <w:r>
-          <w:rPr>
-            <w:webHidden/>
-          </w:rPr>
-        </w:r>
-        <w:r>
-          <w:rPr>
-            <w:webHidden/>
-          </w:rPr>
-          <w:fldChar w:fldCharType="separate"/>
-        </w:r>
-        <w:r>
-          <w:rPr>
-            <w:webHidden/>
-          </w:rPr>
-          <w:t>14</w:t>
-        </w:r>
-        <w:r>
-          <w:rPr>
-            <w:webHidden/>
-          </w:rPr>
-          <w:fldChar w:fldCharType="end"/>
-        </w:r>
-      </w:hyperlink>
-    </w:p>
-    <w:p>
-      <w:pPr>
-        <w:pStyle w:val="TM1"/>
-        <w:rPr>
-          <w:rFonts w:asciiTheme="minorHAnsi" w:eastAsiaTheme="minorEastAsia" w:hAnsiTheme="minorHAnsi" w:cstheme="minorBidi"/>
-          <w:sz w:val="22"/>
-          <w:szCs w:val="22"/>
-          <w:lang w:val="fr-CH" w:eastAsia="fr-CH"/>
-        </w:rPr>
-      </w:pPr>
-      <w:hyperlink w:anchor="_Toc509565894" w:history="1">
-        <w:r>
-          <w:rPr>
-            <w:rStyle w:val="Lienhypertexte"/>
-          </w:rPr>
-          <w:t>5</w:t>
-        </w:r>
-        <w:r>
-          <w:rPr>
-            <w:rFonts w:asciiTheme="minorHAnsi" w:eastAsiaTheme="minorEastAsia" w:hAnsiTheme="minorHAnsi" w:cstheme="minorBidi"/>
-            <w:sz w:val="22"/>
-            <w:szCs w:val="22"/>
-            <w:lang w:val="fr-CH" w:eastAsia="fr-CH"/>
-          </w:rPr>
-          <w:tab/>
-        </w:r>
-        <w:r>
-          <w:rPr>
-            <w:rStyle w:val="Lienhypertexte"/>
-          </w:rPr>
-          <w:t>Annexes</w:t>
-        </w:r>
-        <w:r>
-          <w:rPr>
-            <w:webHidden/>
-          </w:rPr>
-          <w:tab/>
-        </w:r>
-        <w:r>
-          <w:rPr>
-            <w:webHidden/>
-          </w:rPr>
-          <w:fldChar w:fldCharType="begin"/>
-        </w:r>
-        <w:r>
-          <w:rPr>
-            <w:webHidden/>
-          </w:rPr>
-          <w:instrText xml:space="preserve"> PAGEREF _Toc509565894 \h </w:instrText>
-        </w:r>
-        <w:r>
-          <w:rPr>
-            <w:webHidden/>
-          </w:rPr>
-        </w:r>
-        <w:r>
-          <w:rPr>
-            <w:webHidden/>
-          </w:rPr>
-          <w:fldChar w:fldCharType="separate"/>
-        </w:r>
-        <w:r>
-          <w:rPr>
-            <w:webHidden/>
-          </w:rPr>
           <w:t>15</w:t>
         </w:r>
         <w:r>
           <w:rPr>
+            <w:noProof/>
             <w:webHidden/>
           </w:rPr>
           <w:fldChar w:fldCharType="end"/>
@@ -2847,14 +2847,14 @@
           <w:lang w:val="fr-CH" w:eastAsia="fr-CH"/>
         </w:rPr>
       </w:pPr>
-      <w:hyperlink w:anchor="_Toc509565895" w:history="1">
+      <w:hyperlink w:anchor="_Toc509579302" w:history="1">
         <w:r>
           <w:rPr>
             <w:rStyle w:val="Lienhypertexte"/>
             <w:iCs/>
             <w:noProof/>
           </w:rPr>
-          <w:t>5.1</w:t>
+          <w:t>5.2</w:t>
         </w:r>
         <w:r>
           <w:rPr>
@@ -2872,7 +2872,7 @@
             <w:iCs/>
             <w:noProof/>
           </w:rPr>
-          <w:t>Résumé du rapport du TPI / version succincte de la documentation</w:t>
+          <w:t>Sources – Bibliographie</w:t>
         </w:r>
         <w:r>
           <w:rPr>
@@ -2893,7 +2893,7 @@
             <w:noProof/>
             <w:webHidden/>
           </w:rPr>
-          <w:instrText xml:space="preserve"> PAGEREF _Toc509565895 \h </w:instrText>
+          <w:instrText xml:space="preserve"> PAGEREF _Toc509579302 \h </w:instrText>
         </w:r>
         <w:r>
           <w:rPr>
@@ -2939,14 +2939,14 @@
           <w:lang w:val="fr-CH" w:eastAsia="fr-CH"/>
         </w:rPr>
       </w:pPr>
-      <w:hyperlink w:anchor="_Toc509565896" w:history="1">
+      <w:hyperlink w:anchor="_Toc509579303" w:history="1">
         <w:r>
           <w:rPr>
             <w:rStyle w:val="Lienhypertexte"/>
             <w:iCs/>
             <w:noProof/>
           </w:rPr>
-          <w:t>5.2</w:t>
+          <w:t>5.3</w:t>
         </w:r>
         <w:r>
           <w:rPr>
@@ -2964,7 +2964,7 @@
             <w:iCs/>
             <w:noProof/>
           </w:rPr>
-          <w:t>Sources – Bibliographie</w:t>
+          <w:t>Journal de travail</w:t>
         </w:r>
         <w:r>
           <w:rPr>
@@ -2985,7 +2985,7 @@
             <w:noProof/>
             <w:webHidden/>
           </w:rPr>
-          <w:instrText xml:space="preserve"> PAGEREF _Toc509565896 \h </w:instrText>
+          <w:instrText xml:space="preserve"> PAGEREF _Toc509579303 \h </w:instrText>
         </w:r>
         <w:r>
           <w:rPr>
@@ -3031,14 +3031,14 @@
           <w:lang w:val="fr-CH" w:eastAsia="fr-CH"/>
         </w:rPr>
       </w:pPr>
-      <w:hyperlink w:anchor="_Toc509565897" w:history="1">
+      <w:hyperlink w:anchor="_Toc509579304" w:history="1">
         <w:r>
           <w:rPr>
             <w:rStyle w:val="Lienhypertexte"/>
             <w:iCs/>
             <w:noProof/>
           </w:rPr>
-          <w:t>5.3</w:t>
+          <w:t>5.4</w:t>
         </w:r>
         <w:r>
           <w:rPr>
@@ -3056,7 +3056,7 @@
             <w:iCs/>
             <w:noProof/>
           </w:rPr>
-          <w:t>Journal de travail</w:t>
+          <w:t>Manuel d'Installation</w:t>
         </w:r>
         <w:r>
           <w:rPr>
@@ -3077,7 +3077,7 @@
             <w:noProof/>
             <w:webHidden/>
           </w:rPr>
-          <w:instrText xml:space="preserve"> PAGEREF _Toc509565897 \h </w:instrText>
+          <w:instrText xml:space="preserve"> PAGEREF _Toc509579304 \h </w:instrText>
         </w:r>
         <w:r>
           <w:rPr>
@@ -3097,7 +3097,7 @@
             <w:noProof/>
             <w:webHidden/>
           </w:rPr>
-          <w:t>15</w:t>
+          <w:t>16</w:t>
         </w:r>
         <w:r>
           <w:rPr>
@@ -3123,14 +3123,14 @@
           <w:lang w:val="fr-CH" w:eastAsia="fr-CH"/>
         </w:rPr>
       </w:pPr>
-      <w:hyperlink w:anchor="_Toc509565898" w:history="1">
+      <w:hyperlink w:anchor="_Toc509579305" w:history="1">
         <w:r>
           <w:rPr>
             <w:rStyle w:val="Lienhypertexte"/>
             <w:iCs/>
             <w:noProof/>
           </w:rPr>
-          <w:t>5.4</w:t>
+          <w:t>5.5</w:t>
         </w:r>
         <w:r>
           <w:rPr>
@@ -3148,7 +3148,7 @@
             <w:iCs/>
             <w:noProof/>
           </w:rPr>
-          <w:t>Manuel d'Installation</w:t>
+          <w:t>Manuel d'Utilisation</w:t>
         </w:r>
         <w:r>
           <w:rPr>
@@ -3169,7 +3169,7 @@
             <w:noProof/>
             <w:webHidden/>
           </w:rPr>
-          <w:instrText xml:space="preserve"> PAGEREF _Toc509565898 \h </w:instrText>
+          <w:instrText xml:space="preserve"> PAGEREF _Toc509579305 \h </w:instrText>
         </w:r>
         <w:r>
           <w:rPr>
@@ -3215,14 +3215,14 @@
           <w:lang w:val="fr-CH" w:eastAsia="fr-CH"/>
         </w:rPr>
       </w:pPr>
-      <w:hyperlink w:anchor="_Toc509565899" w:history="1">
+      <w:hyperlink w:anchor="_Toc509579306" w:history="1">
         <w:r>
           <w:rPr>
             <w:rStyle w:val="Lienhypertexte"/>
             <w:iCs/>
             <w:noProof/>
           </w:rPr>
-          <w:t>5.5</w:t>
+          <w:t>5.6</w:t>
         </w:r>
         <w:r>
           <w:rPr>
@@ -3240,7 +3240,7 @@
             <w:iCs/>
             <w:noProof/>
           </w:rPr>
-          <w:t>Manuel d'Utilisation</w:t>
+          <w:t>Archives du projet</w:t>
         </w:r>
         <w:r>
           <w:rPr>
@@ -3261,99 +3261,7 @@
             <w:noProof/>
             <w:webHidden/>
           </w:rPr>
-          <w:instrText xml:space="preserve"> PAGEREF _Toc509565899 \h </w:instrText>
-        </w:r>
-        <w:r>
-          <w:rPr>
-            <w:noProof/>
-            <w:webHidden/>
-          </w:rPr>
-        </w:r>
-        <w:r>
-          <w:rPr>
-            <w:noProof/>
-            <w:webHidden/>
-          </w:rPr>
-          <w:fldChar w:fldCharType="separate"/>
-        </w:r>
-        <w:r>
-          <w:rPr>
-            <w:noProof/>
-            <w:webHidden/>
-          </w:rPr>
-          <w:t>16</w:t>
-        </w:r>
-        <w:r>
-          <w:rPr>
-            <w:noProof/>
-            <w:webHidden/>
-          </w:rPr>
-          <w:fldChar w:fldCharType="end"/>
-        </w:r>
-      </w:hyperlink>
-    </w:p>
-    <w:p>
-      <w:pPr>
-        <w:pStyle w:val="TM2"/>
-        <w:tabs>
-          <w:tab w:val="left" w:pos="800"/>
-          <w:tab w:val="right" w:leader="dot" w:pos="9060"/>
-        </w:tabs>
-        <w:rPr>
-          <w:rFonts w:asciiTheme="minorHAnsi" w:eastAsiaTheme="minorEastAsia" w:hAnsiTheme="minorHAnsi" w:cstheme="minorBidi"/>
-          <w:noProof/>
-          <w:sz w:val="22"/>
-          <w:szCs w:val="22"/>
-          <w:lang w:val="fr-CH" w:eastAsia="fr-CH"/>
-        </w:rPr>
-      </w:pPr>
-      <w:hyperlink w:anchor="_Toc509565900" w:history="1">
-        <w:r>
-          <w:rPr>
-            <w:rStyle w:val="Lienhypertexte"/>
-            <w:iCs/>
-            <w:noProof/>
-          </w:rPr>
-          <w:t>5.6</w:t>
-        </w:r>
-        <w:r>
-          <w:rPr>
-            <w:rFonts w:asciiTheme="minorHAnsi" w:eastAsiaTheme="minorEastAsia" w:hAnsiTheme="minorHAnsi" w:cstheme="minorBidi"/>
-            <w:noProof/>
-            <w:sz w:val="22"/>
-            <w:szCs w:val="22"/>
-            <w:lang w:val="fr-CH" w:eastAsia="fr-CH"/>
-          </w:rPr>
-          <w:tab/>
-        </w:r>
-        <w:r>
-          <w:rPr>
-            <w:rStyle w:val="Lienhypertexte"/>
-            <w:iCs/>
-            <w:noProof/>
-          </w:rPr>
-          <w:t>Archives du projet</w:t>
-        </w:r>
-        <w:r>
-          <w:rPr>
-            <w:noProof/>
-            <w:webHidden/>
-          </w:rPr>
-          <w:tab/>
-        </w:r>
-        <w:r>
-          <w:rPr>
-            <w:noProof/>
-            <w:webHidden/>
-          </w:rPr>
-          <w:fldChar w:fldCharType="begin"/>
-        </w:r>
-        <w:r>
-          <w:rPr>
-            <w:noProof/>
-            <w:webHidden/>
-          </w:rPr>
-          <w:instrText xml:space="preserve"> PAGEREF _Toc509565900 \h </w:instrText>
+          <w:instrText xml:space="preserve"> PAGEREF _Toc509579306 \h </w:instrText>
         </w:r>
         <w:r>
           <w:rPr>
@@ -3400,54 +3308,6 @@
       </w:pPr>
     </w:p>
     <w:p>
-      <w:pPr>
-        <w:rPr>
-          <w:bCs/>
-          <w:i/>
-          <w:color w:val="FF0000"/>
-          <w:sz w:val="20"/>
-        </w:rPr>
-      </w:pPr>
-      <w:r>
-        <w:rPr>
-          <w:bCs/>
-          <w:i/>
-          <w:color w:val="FF0000"/>
-          <w:sz w:val="20"/>
-          <w:u w:val="single"/>
-        </w:rPr>
-        <w:t>NOTE L’INTENTION DES UTILISATEURS DE CE CANEVAS</w:t>
-      </w:r>
-      <w:r>
-        <w:rPr>
-          <w:bCs/>
-          <w:i/>
-          <w:color w:val="FF0000"/>
-          <w:sz w:val="20"/>
-        </w:rPr>
-        <w:t>:</w:t>
-      </w:r>
-      <w:r>
-        <w:rPr>
-          <w:bCs/>
-          <w:i/>
-          <w:color w:val="FF0000"/>
-          <w:sz w:val="20"/>
-        </w:rPr>
-        <w:br/>
-        <w:t>Toutes les parties en italiques sont là pour aider à comprendre ce qu’il faut mettre dans cette partie du document. Elles n’ont donc aucune raison d’être dans le document final.</w:t>
-      </w:r>
-    </w:p>
-    <w:p>
-      <w:r>
-        <w:rPr>
-          <w:bCs/>
-          <w:i/>
-          <w:color w:val="FF0000"/>
-          <w:sz w:val="20"/>
-        </w:rPr>
-        <w:t xml:space="preserve">De plus, en fonction du type de projet,  il est tout à fait possible que certains chapitres ou paragraphes n’aient aucun sens. Dans ce cas il est recommandé de les retirer du document pour éviter de l’alourdir inutilement.  </w:t>
-      </w:r>
       <w:r>
         <w:br w:type="page"/>
       </w:r>
@@ -3456,7 +3316,7 @@
       <w:pPr>
         <w:pStyle w:val="Titre1"/>
       </w:pPr>
-      <w:bookmarkStart w:id="0" w:name="_Toc509565865"/>
+      <w:bookmarkStart w:id="0" w:name="_Toc509579272"/>
       <w:r>
         <w:lastRenderedPageBreak/>
         <w:t>Analyse prél</w:t>
@@ -3477,7 +3337,7 @@
           <w:iCs/>
         </w:rPr>
       </w:pPr>
-      <w:bookmarkStart w:id="1" w:name="_Toc509565866"/>
+      <w:bookmarkStart w:id="1" w:name="_Toc509579273"/>
       <w:r>
         <w:rPr>
           <w:i w:val="0"/>
@@ -3560,6 +3420,39 @@
         <w:t xml:space="preserve"> dans le stock.</w:t>
       </w:r>
     </w:p>
+    <w:p/>
+    <w:p>
+      <w:pPr>
+        <w:pStyle w:val="Titre2"/>
+        <w:rPr>
+          <w:i w:val="0"/>
+        </w:rPr>
+      </w:pPr>
+      <w:r>
+        <w:rPr>
+          <w:i w:val="0"/>
+        </w:rPr>
+        <w:t>Organisations</w:t>
+      </w:r>
+    </w:p>
+    <w:p/>
+    <w:p>
+      <w:r>
+        <w:t>Elève</w:t>
+      </w:r>
+      <w:r>
+        <w:t xml:space="preserve"> : Gfeller, Jérémy, jeremy.gfeller@cpnv.ch</w:t>
+      </w:r>
+    </w:p>
+    <w:p/>
+    <w:p>
+      <w:r>
+        <w:t>Chef de projet</w:t>
+      </w:r>
+      <w:r>
+        <w:t xml:space="preserve"> : Egger, Claude, claude.egger@cpnv.ch</w:t>
+      </w:r>
+    </w:p>
     <w:p>
       <w:pPr>
         <w:pStyle w:val="Titre2"/>
@@ -3568,7 +3461,7 @@
           <w:iCs/>
         </w:rPr>
       </w:pPr>
-      <w:bookmarkStart w:id="2" w:name="_Toc509565867"/>
+      <w:bookmarkStart w:id="2" w:name="_Toc509579274"/>
       <w:r>
         <w:rPr>
           <w:i w:val="0"/>
@@ -3871,9 +3764,16 @@
         <w:rPr>
           <w:szCs w:val="14"/>
         </w:rPr>
-        <w:t>Créer une application mobile avec un framework Ionic (</w:t>
-      </w:r>
-      <w:hyperlink r:id="rId7" w:history="1">
+        <w:lastRenderedPageBreak/>
+        <w:t>Créer une application mobile avec un framework Ionic</w:t>
+      </w:r>
+      <w:r>
+        <w:rPr>
+          <w:szCs w:val="14"/>
+        </w:rPr>
+        <w:t xml:space="preserve"> (</w:t>
+      </w:r>
+      <w:hyperlink r:id="rId8" w:history="1">
         <w:r>
           <w:rPr>
             <w:rStyle w:val="Lienhypertexte"/>
@@ -3938,6 +3838,110 @@
     </w:p>
     <w:p>
       <w:pPr>
+        <w:pStyle w:val="Titre2"/>
+        <w:rPr>
+          <w:i w:val="0"/>
+          <w:iCs/>
+        </w:rPr>
+      </w:pPr>
+      <w:bookmarkStart w:id="3" w:name="_Toc509579275"/>
+      <w:r>
+        <w:rPr>
+          <w:i w:val="0"/>
+          <w:iCs/>
+        </w:rPr>
+        <w:t>Planification</w:t>
+      </w:r>
+      <w:r>
+        <w:rPr>
+          <w:i w:val="0"/>
+          <w:iCs/>
+        </w:rPr>
+        <w:t xml:space="preserve"> initiale</w:t>
+      </w:r>
+      <w:bookmarkEnd w:id="3"/>
+    </w:p>
+    <w:p>
+      <w:pPr>
+        <w:rPr>
+          <w:szCs w:val="14"/>
+        </w:rPr>
+      </w:pPr>
+    </w:p>
+    <w:p>
+      <w:pPr>
+        <w:rPr>
+          <w:iCs/>
+          <w:szCs w:val="14"/>
+        </w:rPr>
+      </w:pPr>
+      <w:r>
+        <w:rPr>
+          <w:iCs/>
+          <w:szCs w:val="14"/>
+        </w:rPr>
+        <w:t xml:space="preserve">Le projet a débuté la première semaine après la rentrée </w:t>
+      </w:r>
+      <w:r>
+        <w:rPr>
+          <w:iCs/>
+          <w:szCs w:val="14"/>
+        </w:rPr>
+        <w:t>de</w:t>
+      </w:r>
+      <w:r>
+        <w:rPr>
+          <w:iCs/>
+          <w:szCs w:val="14"/>
+        </w:rPr>
+        <w:t xml:space="preserve"> stage</w:t>
+      </w:r>
+      <w:r>
+        <w:rPr>
+          <w:iCs/>
+          <w:szCs w:val="14"/>
+        </w:rPr>
+        <w:t>,</w:t>
+      </w:r>
+      <w:r>
+        <w:rPr>
+          <w:iCs/>
+          <w:szCs w:val="14"/>
+        </w:rPr>
+        <w:t xml:space="preserve"> le jeudi 1</w:t>
+      </w:r>
+      <w:r>
+        <w:rPr>
+          <w:iCs/>
+          <w:szCs w:val="14"/>
+          <w:vertAlign w:val="superscript"/>
+        </w:rPr>
+        <w:t>er</w:t>
+      </w:r>
+      <w:r>
+        <w:rPr>
+          <w:iCs/>
+          <w:szCs w:val="14"/>
+        </w:rPr>
+        <w:t xml:space="preserve"> février 2018. Nous devrons rendre vraisemblablement le projet</w:t>
+      </w:r>
+      <w:r>
+        <w:rPr>
+          <w:iCs/>
+          <w:szCs w:val="14"/>
+        </w:rPr>
+        <w:t xml:space="preserve"> ainsi que sa documentation</w:t>
+      </w:r>
+      <w:r>
+        <w:rPr>
+          <w:iCs/>
+          <w:szCs w:val="14"/>
+        </w:rPr>
+        <w:t xml:space="preserve"> une semaine avant la semaine COM, le vendredi 20 avril 2018.</w:t>
+      </w:r>
+    </w:p>
+    <w:p>
+      <w:pPr>
         <w:rPr>
           <w:szCs w:val="14"/>
         </w:rPr>
@@ -3959,8 +3963,7 @@
           <w:color w:val="FF0000"/>
           <w:szCs w:val="14"/>
         </w:rPr>
-        <w:lastRenderedPageBreak/>
-        <w:t xml:space="preserve">Ce chapitre énumère les objectifs du projet. L'atteinte ou non </w:t>
+        <w:t xml:space="preserve">Ce chapitre montre la planification </w:t>
       </w:r>
       <w:r>
         <w:rPr>
@@ -3969,7 +3972,7 @@
           <w:color w:val="FF0000"/>
           <w:szCs w:val="14"/>
         </w:rPr>
-        <w:t>de c</w:t>
+        <w:t xml:space="preserve">du projet. Celui-ci peut être découpé en tâches qui seront planifiées. Il s'agit de la première planification du projet, celle-ci </w:t>
       </w:r>
       <w:r>
         <w:rPr>
@@ -3978,7 +3981,7 @@
           <w:color w:val="FF0000"/>
           <w:szCs w:val="14"/>
         </w:rPr>
-        <w:t>eux-ci devr</w:t>
+        <w:t>devra être</w:t>
       </w:r>
       <w:r>
         <w:rPr>
@@ -3987,7 +3990,7 @@
           <w:color w:val="FF0000"/>
           <w:szCs w:val="14"/>
         </w:rPr>
-        <w:t xml:space="preserve">a pouvoir être contrôlée à la fin du projet. Les objectifs pourront </w:t>
+        <w:t xml:space="preserve"> revue après l'analyse. Cette planification sera présentée sous l</w:t>
       </w:r>
       <w:r>
         <w:rPr>
@@ -3996,31 +3999,25 @@
           <w:color w:val="FF0000"/>
           <w:szCs w:val="14"/>
         </w:rPr>
-        <w:t xml:space="preserve">éventuellement </w:t>
-      </w:r>
-      <w:r>
+        <w:t>a forme d'un diagramme.</w:t>
+      </w:r>
+    </w:p>
+    <w:p>
+      <w:pPr>
+        <w:rPr>
+          <w:color w:val="FF0000"/>
+          <w:szCs w:val="14"/>
+        </w:rPr>
+      </w:pPr>
+    </w:p>
+    <w:p>
+      <w:pPr>
         <w:rPr>
           <w:i/>
           <w:iCs/>
           <w:color w:val="FF0000"/>
           <w:szCs w:val="14"/>
         </w:rPr>
-        <w:t xml:space="preserve">être revus après l'analyse. </w:t>
-      </w:r>
-    </w:p>
-    <w:p>
-      <w:pPr>
-        <w:rPr>
-          <w:color w:val="FF0000"/>
-          <w:szCs w:val="14"/>
-        </w:rPr>
-      </w:pPr>
-    </w:p>
-    <w:p>
-      <w:pPr>
-        <w:rPr>
-          <w:szCs w:val="14"/>
-        </w:rPr>
       </w:pPr>
       <w:r>
         <w:rPr>
@@ -4029,223 +4026,30 @@
           <w:color w:val="FF0000"/>
           <w:szCs w:val="14"/>
         </w:rPr>
-        <w:t>Ces éléments peuvent être repris des spécifications de départ.</w:t>
-      </w:r>
-    </w:p>
-    <w:p>
-      <w:pPr>
-        <w:pStyle w:val="Titre2"/>
-        <w:rPr>
-          <w:i w:val="0"/>
-          <w:iCs/>
-        </w:rPr>
-      </w:pPr>
-      <w:bookmarkStart w:id="3" w:name="_Toc509565868"/>
-      <w:r>
-        <w:rPr>
-          <w:i w:val="0"/>
-          <w:iCs/>
-        </w:rPr>
-        <w:t>Planification</w:t>
-      </w:r>
-      <w:r>
-        <w:rPr>
-          <w:i w:val="0"/>
-          <w:iCs/>
-        </w:rPr>
-        <w:t xml:space="preserve"> initiale</w:t>
-      </w:r>
-      <w:bookmarkEnd w:id="3"/>
-    </w:p>
-    <w:p>
-      <w:pPr>
-        <w:rPr>
-          <w:szCs w:val="14"/>
-        </w:rPr>
-      </w:pPr>
-    </w:p>
-    <w:p>
-      <w:pPr>
-        <w:rPr>
-          <w:iCs/>
-          <w:szCs w:val="14"/>
-        </w:rPr>
-      </w:pPr>
-      <w:r>
-        <w:rPr>
-          <w:iCs/>
-          <w:szCs w:val="14"/>
-        </w:rPr>
-        <w:t xml:space="preserve">Le projet a débuté la première semaine après la rentrée </w:t>
-      </w:r>
-      <w:r>
-        <w:rPr>
-          <w:iCs/>
-          <w:szCs w:val="14"/>
-        </w:rPr>
-        <w:t>de</w:t>
-      </w:r>
-      <w:r>
-        <w:rPr>
-          <w:iCs/>
-          <w:szCs w:val="14"/>
-        </w:rPr>
-        <w:t xml:space="preserve"> stage</w:t>
-      </w:r>
-      <w:r>
-        <w:rPr>
-          <w:iCs/>
-          <w:szCs w:val="14"/>
-        </w:rPr>
-        <w:t>,</w:t>
-      </w:r>
-      <w:r>
-        <w:rPr>
-          <w:iCs/>
-          <w:szCs w:val="14"/>
-        </w:rPr>
-        <w:t xml:space="preserve"> le jeudi 1</w:t>
-      </w:r>
-      <w:r>
-        <w:rPr>
-          <w:iCs/>
-          <w:szCs w:val="14"/>
-          <w:vertAlign w:val="superscript"/>
-        </w:rPr>
-        <w:t>er</w:t>
-      </w:r>
-      <w:r>
-        <w:rPr>
-          <w:iCs/>
-          <w:szCs w:val="14"/>
-        </w:rPr>
-        <w:t xml:space="preserve"> février 2018. Nous devrons rendre vraisemblablement le projet</w:t>
-      </w:r>
-      <w:r>
-        <w:rPr>
-          <w:iCs/>
-          <w:szCs w:val="14"/>
-        </w:rPr>
-        <w:t xml:space="preserve"> ainsi que sa documentation</w:t>
-      </w:r>
-      <w:r>
-        <w:rPr>
-          <w:iCs/>
-          <w:szCs w:val="14"/>
-        </w:rPr>
-        <w:t xml:space="preserve"> une semaine avant la semaine COM, le vendredi 20 avril 2018.</w:t>
-      </w:r>
-    </w:p>
-    <w:p>
-      <w:pPr>
-        <w:rPr>
-          <w:szCs w:val="14"/>
-        </w:rPr>
-      </w:pPr>
-    </w:p>
-    <w:p>
-      <w:pPr>
+        <w:t>Ces éléments peuvent être repris des</w:t>
+      </w:r>
+      <w:r>
         <w:rPr>
           <w:i/>
           <w:iCs/>
           <w:color w:val="FF0000"/>
           <w:szCs w:val="14"/>
         </w:rPr>
-      </w:pPr>
-      <w:r>
-        <w:rPr>
-          <w:i/>
-          <w:iCs/>
-          <w:color w:val="FF0000"/>
+        <w:t xml:space="preserve"> spécifications de départ.</w:t>
+      </w:r>
+    </w:p>
+    <w:p>
+      <w:pPr>
+        <w:rPr>
           <w:szCs w:val="14"/>
         </w:rPr>
-        <w:t xml:space="preserve">Ce chapitre montre la planification </w:t>
-      </w:r>
-      <w:r>
-        <w:rPr>
-          <w:i/>
-          <w:iCs/>
-          <w:color w:val="FF0000"/>
-          <w:szCs w:val="14"/>
-        </w:rPr>
-        <w:t xml:space="preserve">du projet. Celui-ci peut être découpé en tâches qui seront planifiées. Il s'agit de la première planification du projet, celle-ci </w:t>
-      </w:r>
-      <w:r>
-        <w:rPr>
-          <w:i/>
-          <w:iCs/>
-          <w:color w:val="FF0000"/>
-          <w:szCs w:val="14"/>
-        </w:rPr>
-        <w:t>devra être</w:t>
-      </w:r>
-      <w:r>
-        <w:rPr>
-          <w:i/>
-          <w:iCs/>
-          <w:color w:val="FF0000"/>
-          <w:szCs w:val="14"/>
-        </w:rPr>
-        <w:t xml:space="preserve"> revue après l'analyse. Cette planification sera présentée sous l</w:t>
-      </w:r>
-      <w:r>
-        <w:rPr>
-          <w:i/>
-          <w:iCs/>
-          <w:color w:val="FF0000"/>
-          <w:szCs w:val="14"/>
-        </w:rPr>
-        <w:t>a forme d'un diagramme.</w:t>
-      </w:r>
-    </w:p>
-    <w:p>
-      <w:pPr>
-        <w:rPr>
-          <w:color w:val="FF0000"/>
-          <w:szCs w:val="14"/>
-        </w:rPr>
-      </w:pPr>
-    </w:p>
-    <w:p>
-      <w:pPr>
-        <w:rPr>
-          <w:i/>
-          <w:iCs/>
-          <w:color w:val="FF0000"/>
-          <w:szCs w:val="14"/>
-        </w:rPr>
-      </w:pPr>
-      <w:r>
-        <w:rPr>
-          <w:i/>
-          <w:iCs/>
-          <w:color w:val="FF0000"/>
-          <w:szCs w:val="14"/>
-        </w:rPr>
-        <w:t>Ces éléments peuvent être repris des</w:t>
-      </w:r>
-      <w:r>
-        <w:rPr>
-          <w:i/>
-          <w:iCs/>
-          <w:color w:val="FF0000"/>
-          <w:szCs w:val="14"/>
-        </w:rPr>
-        <w:t xml:space="preserve"> spécifications de départ.</w:t>
-      </w:r>
-    </w:p>
-    <w:p>
-      <w:pPr>
-        <w:rPr>
-          <w:szCs w:val="14"/>
-        </w:rPr>
       </w:pPr>
     </w:p>
     <w:p>
       <w:pPr>
         <w:pStyle w:val="Titre1"/>
       </w:pPr>
-      <w:bookmarkStart w:id="4" w:name="_Toc509565869"/>
+      <w:bookmarkStart w:id="4" w:name="_Toc509579276"/>
       <w:r>
         <w:t>Analyse</w:t>
       </w:r>
@@ -4380,13 +4184,11 @@
     <w:p/>
     <w:p/>
     <w:p/>
-    <w:p/>
-    <w:p/>
     <w:p>
       <w:pPr>
         <w:pStyle w:val="Titre2"/>
       </w:pPr>
-      <w:bookmarkStart w:id="5" w:name="_Toc509565870"/>
+      <w:bookmarkStart w:id="5" w:name="_Toc509579277"/>
       <w:r>
         <w:lastRenderedPageBreak/>
         <w:t>Use cases / scénarios</w:t>
@@ -4401,7 +4203,7 @@
           <w:lang w:val="fr-CH" w:eastAsia="en-US"/>
         </w:rPr>
       </w:pPr>
-      <w:bookmarkStart w:id="6" w:name="_Toc509565871"/>
+      <w:bookmarkStart w:id="6" w:name="_Toc509579278"/>
       <w:r>
         <w:rPr>
           <w:lang w:val="fr-CH" w:eastAsia="en-US"/>
@@ -4595,7 +4397,7 @@
           <w:lang w:val="fr-CH" w:eastAsia="en-US"/>
         </w:rPr>
       </w:pPr>
-      <w:bookmarkStart w:id="7" w:name="_Toc509565872"/>
+      <w:bookmarkStart w:id="7" w:name="_Toc509579279"/>
       <w:r>
         <w:rPr>
           <w:lang w:val="fr-CH" w:eastAsia="en-US"/>
@@ -4789,7 +4591,7 @@
           <w:lang w:val="fr-CH" w:eastAsia="en-US"/>
         </w:rPr>
       </w:pPr>
-      <w:bookmarkStart w:id="8" w:name="_Toc509565873"/>
+      <w:bookmarkStart w:id="8" w:name="_Toc509579280"/>
       <w:r>
         <w:rPr>
           <w:lang w:val="fr-CH" w:eastAsia="en-US"/>
@@ -4985,7 +4787,7 @@
           <w:lang w:val="fr-CH" w:eastAsia="en-US"/>
         </w:rPr>
       </w:pPr>
-      <w:bookmarkStart w:id="9" w:name="_Toc509565874"/>
+      <w:bookmarkStart w:id="9" w:name="_Toc509579281"/>
       <w:r>
         <w:rPr>
           <w:lang w:val="fr-CH" w:eastAsia="en-US"/>
@@ -5234,7 +5036,7 @@
           <w:lang w:val="fr-CH" w:eastAsia="en-US"/>
         </w:rPr>
       </w:pPr>
-      <w:bookmarkStart w:id="10" w:name="_Toc509565875"/>
+      <w:bookmarkStart w:id="10" w:name="_Toc509579282"/>
       <w:r>
         <w:rPr>
           <w:lang w:val="fr-CH" w:eastAsia="en-US"/>
@@ -5445,7 +5247,7 @@
           <w:lang w:val="fr-CH" w:eastAsia="en-US"/>
         </w:rPr>
       </w:pPr>
-      <w:bookmarkStart w:id="11" w:name="_Toc509565876"/>
+      <w:bookmarkStart w:id="11" w:name="_Toc509579283"/>
       <w:r>
         <w:rPr>
           <w:lang w:val="fr-CH" w:eastAsia="en-US"/>
@@ -5648,7 +5450,7 @@
           <w:lang w:val="fr-CH" w:eastAsia="en-US"/>
         </w:rPr>
       </w:pPr>
-      <w:bookmarkStart w:id="12" w:name="_Toc509565877"/>
+      <w:bookmarkStart w:id="12" w:name="_Toc509579284"/>
       <w:r>
         <w:rPr>
           <w:lang w:val="fr-CH" w:eastAsia="en-US"/>
@@ -6107,7 +5909,7 @@
           <w:lang w:val="fr-CH" w:eastAsia="en-US"/>
         </w:rPr>
       </w:pPr>
-      <w:bookmarkStart w:id="13" w:name="_Toc509565878"/>
+      <w:bookmarkStart w:id="13" w:name="_Toc509579285"/>
       <w:r>
         <w:rPr>
           <w:lang w:val="fr-CH" w:eastAsia="en-US"/>
@@ -6588,7 +6390,7 @@
           <w:lang w:val="fr-CH" w:eastAsia="en-US"/>
         </w:rPr>
       </w:pPr>
-      <w:bookmarkStart w:id="14" w:name="_Toc509565879"/>
+      <w:bookmarkStart w:id="14" w:name="_Toc509579286"/>
       <w:r>
         <w:rPr>
           <w:lang w:val="fr-CH" w:eastAsia="en-US"/>
@@ -6900,7 +6702,7 @@
           <w:lang w:val="fr-CH" w:eastAsia="en-US"/>
         </w:rPr>
       </w:pPr>
-      <w:bookmarkStart w:id="15" w:name="_Toc509565880"/>
+      <w:bookmarkStart w:id="15" w:name="_Toc509579287"/>
       <w:r>
         <w:rPr>
           <w:lang w:val="fr-CH" w:eastAsia="en-US"/>
@@ -7217,7 +7019,7 @@
           <w:lang w:val="fr-CH" w:eastAsia="en-US"/>
         </w:rPr>
       </w:pPr>
-      <w:bookmarkStart w:id="16" w:name="_Toc509565881"/>
+      <w:bookmarkStart w:id="16" w:name="_Toc509579288"/>
       <w:r>
         <w:rPr>
           <w:lang w:val="fr-CH" w:eastAsia="en-US"/>
@@ -7656,8 +7458,6 @@
           <w:lang w:eastAsia="fr-FR"/>
         </w:rPr>
       </w:pPr>
-      <w:bookmarkStart w:id="17" w:name="_GoBack"/>
-      <w:bookmarkEnd w:id="17"/>
     </w:p>
     <w:p>
       <w:pPr>
@@ -7667,8 +7467,8 @@
           <w:iCs/>
         </w:rPr>
       </w:pPr>
-      <w:bookmarkStart w:id="18" w:name="_Toc71691012"/>
-      <w:bookmarkStart w:id="19" w:name="_Toc509565883"/>
+      <w:bookmarkStart w:id="17" w:name="_Toc71691012"/>
+      <w:bookmarkStart w:id="18" w:name="_Toc509579289"/>
       <w:r>
         <w:rPr>
           <w:i w:val="0"/>
@@ -7677,8 +7477,8 @@
         <w:lastRenderedPageBreak/>
         <w:t>Stratégie de test</w:t>
       </w:r>
+      <w:bookmarkEnd w:id="17"/>
       <w:bookmarkEnd w:id="18"/>
-      <w:bookmarkEnd w:id="19"/>
     </w:p>
     <w:p>
       <w:pPr>
@@ -7999,9 +7799,9 @@
           <w:iCs/>
         </w:rPr>
       </w:pPr>
-      <w:bookmarkStart w:id="20" w:name="_Toc25553310"/>
-      <w:bookmarkStart w:id="21" w:name="_Toc71691015"/>
-      <w:bookmarkStart w:id="22" w:name="_Toc509565884"/>
+      <w:bookmarkStart w:id="19" w:name="_Toc25553310"/>
+      <w:bookmarkStart w:id="20" w:name="_Toc71691015"/>
+      <w:bookmarkStart w:id="21" w:name="_Toc509579290"/>
       <w:r>
         <w:rPr>
           <w:rFonts w:cs="Arial"/>
@@ -8014,9 +7814,9 @@
         </w:rPr>
         <w:t>isques techniques</w:t>
       </w:r>
+      <w:bookmarkEnd w:id="19"/>
       <w:bookmarkEnd w:id="20"/>
       <w:bookmarkEnd w:id="21"/>
-      <w:bookmarkEnd w:id="22"/>
     </w:p>
     <w:p>
       <w:pPr>
@@ -8096,14 +7896,6 @@
           <w:color w:val="FF0000"/>
           <w:sz w:val="24"/>
         </w:rPr>
-        <w:sectPr>
-          <w:headerReference w:type="default" r:id="rId8"/>
-          <w:footerReference w:type="default" r:id="rId9"/>
-          <w:pgSz w:w="11906" w:h="16838" w:code="9"/>
-          <w:pgMar w:top="1418" w:right="1418" w:bottom="1418" w:left="1418" w:header="720" w:footer="720" w:gutter="0"/>
-          <w:cols w:space="720"/>
-          <w:titlePg/>
-        </w:sectPr>
       </w:pPr>
       <w:r>
         <w:rPr>
@@ -8117,48 +7909,61 @@
     </w:p>
     <w:p>
       <w:pPr>
+        <w:pStyle w:val="Retraitnormal1"/>
+        <w:numPr>
+          <w:ilvl w:val="0"/>
+          <w:numId w:val="0"/>
+        </w:numPr>
+        <w:ind w:left="360"/>
+        <w:rPr>
+          <w:rFonts w:ascii="Arial" w:hAnsi="Arial"/>
+          <w:sz w:val="24"/>
+          <w:szCs w:val="20"/>
+          <w:lang w:eastAsia="fr-FR"/>
+        </w:rPr>
+      </w:pPr>
+    </w:p>
+    <w:p>
+      <w:pPr>
         <w:pStyle w:val="Titre2"/>
         <w:rPr>
           <w:i w:val="0"/>
           <w:iCs/>
         </w:rPr>
       </w:pPr>
-      <w:bookmarkStart w:id="23" w:name="_Toc509565885"/>
       <w:r>
         <w:rPr>
           <w:i w:val="0"/>
           <w:iCs/>
         </w:rPr>
-        <w:lastRenderedPageBreak/>
         <w:t>Planification</w:t>
       </w:r>
-      <w:bookmarkEnd w:id="23"/>
     </w:p>
     <w:p/>
     <w:p>
-      <w:pPr>
-        <w:rPr>
-          <w:szCs w:val="14"/>
-        </w:rPr>
-      </w:pPr>
+      <w:r>
+        <w:t>Voici les points que j’ai relevé pour la partie planification :</w:t>
+      </w:r>
+    </w:p>
+    <w:p>
       <w:r>
         <w:rPr>
           <w:noProof/>
           <w:lang w:val="fr-CH" w:eastAsia="fr-CH"/>
         </w:rPr>
         <w:drawing>
-          <wp:anchor distT="0" distB="0" distL="114300" distR="114300" simplePos="0" relativeHeight="251659264" behindDoc="0" locked="0" layoutInCell="1" allowOverlap="1">
+          <wp:anchor distT="0" distB="0" distL="114300" distR="114300" simplePos="0" relativeHeight="251660288" behindDoc="0" locked="0" layoutInCell="1" allowOverlap="1">
             <wp:simplePos x="0" y="0"/>
-            <wp:positionH relativeFrom="column">
-              <wp:posOffset>-900430</wp:posOffset>
+            <wp:positionH relativeFrom="margin">
+              <wp:align>left</wp:align>
             </wp:positionH>
             <wp:positionV relativeFrom="paragraph">
-              <wp:posOffset>333375</wp:posOffset>
+              <wp:posOffset>205740</wp:posOffset>
             </wp:positionV>
-            <wp:extent cx="10674985" cy="1933575"/>
-            <wp:effectExtent l="0" t="0" r="0" b="9525"/>
+            <wp:extent cx="5759450" cy="2693035"/>
+            <wp:effectExtent l="0" t="0" r="0" b="0"/>
             <wp:wrapSquare wrapText="bothSides"/>
-            <wp:docPr id="1" name="Image 1" descr="gantt"/>
+            <wp:docPr id="3" name="Image 3"/>
             <wp:cNvGraphicFramePr>
               <a:graphicFrameLocks xmlns:a="http://schemas.openxmlformats.org/drawingml/2006/main" noChangeAspect="1"/>
             </wp:cNvGraphicFramePr>
@@ -8166,54 +7971,43 @@
               <a:graphicData uri="http://schemas.openxmlformats.org/drawingml/2006/picture">
                 <pic:pic xmlns:pic="http://schemas.openxmlformats.org/drawingml/2006/picture">
                   <pic:nvPicPr>
-                    <pic:cNvPr id="0" name="Picture 2" descr="gantt"/>
-                    <pic:cNvPicPr>
-                      <a:picLocks noChangeAspect="1" noChangeArrowheads="1"/>
-                    </pic:cNvPicPr>
+                    <pic:cNvPr id="3" name="activitéGantt.PNG"/>
+                    <pic:cNvPicPr/>
                   </pic:nvPicPr>
                   <pic:blipFill>
-                    <a:blip r:embed="rId10">
+                    <a:blip r:embed="rId9">
                       <a:extLst>
                         <a:ext uri="{28A0092B-C50C-407E-A947-70E740481C1C}">
                           <a14:useLocalDpi xmlns:a14="http://schemas.microsoft.com/office/drawing/2010/main" val="0"/>
                         </a:ext>
                       </a:extLst>
                     </a:blip>
-                    <a:srcRect/>
                     <a:stretch>
                       <a:fillRect/>
                     </a:stretch>
                   </pic:blipFill>
-                  <pic:spPr bwMode="auto">
+                  <pic:spPr>
                     <a:xfrm>
                       <a:off x="0" y="0"/>
-                      <a:ext cx="10674985" cy="1933575"/>
+                      <a:ext cx="5759450" cy="2693035"/>
                     </a:xfrm>
                     <a:prstGeom prst="rect">
                       <a:avLst/>
                     </a:prstGeom>
-                    <a:noFill/>
                   </pic:spPr>
                 </pic:pic>
               </a:graphicData>
             </a:graphic>
-            <wp14:sizeRelH relativeFrom="page">
-              <wp14:pctWidth>0</wp14:pctWidth>
-            </wp14:sizeRelH>
-            <wp14:sizeRelV relativeFrom="page">
-              <wp14:pctHeight>0</wp14:pctHeight>
-            </wp14:sizeRelV>
           </wp:anchor>
         </w:drawing>
       </w:r>
-      <w:r>
-        <w:rPr>
-          <w:szCs w:val="14"/>
-        </w:rPr>
-        <w:t xml:space="preserve">Voici comment le temps a été géré durant tout le projet Pré-TPI. </w:t>
-      </w:r>
     </w:p>
     <w:p/>
+    <w:p>
+      <w:r>
+        <w:t xml:space="preserve">Le Gantt au complet sera mis en annexe à ce document. </w:t>
+      </w:r>
+    </w:p>
     <w:p>
       <w:pPr>
         <w:pStyle w:val="Retraitnormal1"/>
@@ -8242,6 +8036,7 @@
           <w:szCs w:val="14"/>
           <w:lang w:eastAsia="fr-FR"/>
         </w:rPr>
+        <w:lastRenderedPageBreak/>
         <w:t>Révision de la planification initiale du projet :</w:t>
       </w:r>
     </w:p>
@@ -8360,13 +8155,6 @@
           <w:szCs w:val="14"/>
           <w:lang w:eastAsia="fr-FR"/>
         </w:rPr>
-        <w:sectPr>
-          <w:pgSz w:w="16838" w:h="11906" w:orient="landscape" w:code="9"/>
-          <w:pgMar w:top="1418" w:right="1418" w:bottom="1418" w:left="1418" w:header="720" w:footer="720" w:gutter="0"/>
-          <w:cols w:space="720"/>
-          <w:titlePg/>
-          <w:docGrid w:linePitch="326"/>
-        </w:sectPr>
       </w:pPr>
       <w:r>
         <w:rPr>
@@ -8406,29 +8194,9 @@
         </w:rPr>
         <w:t>. Elle peut être ensuite affinée (découpage des tâches). Si les délais doivent être ensuite modifiés, le responsable de projet doit être avisé, et les raisons doivent être expliquées dans l’historique.</w:t>
       </w:r>
-    </w:p>
-    <w:p>
-      <w:pPr>
-        <w:pStyle w:val="Titre2"/>
-        <w:rPr>
-          <w:i w:val="0"/>
-          <w:iCs/>
-        </w:rPr>
-      </w:pPr>
-      <w:bookmarkStart w:id="24" w:name="_Toc25553314"/>
-      <w:bookmarkStart w:id="25" w:name="_Toc71691019"/>
-      <w:bookmarkStart w:id="26" w:name="_Toc509565886"/>
-      <w:r>
-        <w:rPr>
-          <w:i w:val="0"/>
-          <w:iCs/>
-        </w:rPr>
-        <w:lastRenderedPageBreak/>
-        <w:t>Dossier de conception</w:t>
-      </w:r>
-      <w:bookmarkEnd w:id="24"/>
-      <w:bookmarkEnd w:id="25"/>
-      <w:bookmarkEnd w:id="26"/>
+      <w:bookmarkStart w:id="22" w:name="_Toc25553314"/>
+      <w:bookmarkStart w:id="23" w:name="_Toc71691019"/>
+      <w:bookmarkStart w:id="24" w:name="_Toc509579292"/>
     </w:p>
     <w:p>
       <w:pPr>
@@ -8439,255 +8207,13 @@
         </w:numPr>
         <w:ind w:left="360"/>
         <w:rPr>
-          <w:i/>
+          <w:rFonts w:ascii="Arial" w:hAnsi="Arial"/>
+          <w:i/>
+          <w:iCs/>
+          <w:color w:val="FF0000"/>
           <w:sz w:val="24"/>
-        </w:rPr>
-      </w:pPr>
-    </w:p>
-    <w:p>
-      <w:pPr>
-        <w:rPr>
-          <w:rFonts w:cs="Arial"/>
-        </w:rPr>
-      </w:pPr>
-      <w:r>
-        <w:rPr>
-          <w:rFonts w:cs="Arial"/>
-        </w:rPr>
-        <w:t>Voici la liste du matériel et logiciel que j’ai utilisé pour faire ce projet :</w:t>
-      </w:r>
-    </w:p>
-    <w:p>
-      <w:pPr>
-        <w:rPr>
-          <w:rFonts w:cs="Arial"/>
-        </w:rPr>
-      </w:pPr>
-    </w:p>
-    <w:p>
-      <w:pPr>
-        <w:pStyle w:val="Paragraphedeliste"/>
-        <w:numPr>
-          <w:ilvl w:val="0"/>
-          <w:numId w:val="15"/>
-        </w:numPr>
-        <w:rPr>
-          <w:rFonts w:cs="Arial"/>
-        </w:rPr>
-      </w:pPr>
-      <w:r>
-        <w:rPr>
-          <w:rFonts w:cs="Arial"/>
-        </w:rPr>
-        <w:t>Brackets, pour les modifications du site et son développement.</w:t>
-      </w:r>
-    </w:p>
-    <w:p>
-      <w:pPr>
-        <w:pStyle w:val="Paragraphedeliste"/>
-        <w:numPr>
-          <w:ilvl w:val="0"/>
-          <w:numId w:val="15"/>
-        </w:numPr>
-        <w:rPr>
-          <w:rFonts w:cs="Arial"/>
-        </w:rPr>
-      </w:pPr>
-      <w:r>
-        <w:rPr>
-          <w:rFonts w:cs="Arial"/>
-        </w:rPr>
-        <w:t>Wamp, un serveur local pour pouvoir utiliser les fichiers en format php.</w:t>
-      </w:r>
-    </w:p>
-    <w:p>
-      <w:pPr>
-        <w:pStyle w:val="Paragraphedeliste"/>
-        <w:numPr>
-          <w:ilvl w:val="0"/>
-          <w:numId w:val="15"/>
-        </w:numPr>
-        <w:rPr>
-          <w:rFonts w:cs="Arial"/>
-        </w:rPr>
-      </w:pPr>
-      <w:r>
-        <w:rPr>
-          <w:rFonts w:cs="Arial"/>
-        </w:rPr>
-        <w:t>Firefox, navigateur internet pour pouvoir visualiser le site.</w:t>
-      </w:r>
-    </w:p>
-    <w:p>
-      <w:pPr>
-        <w:pStyle w:val="Paragraphedeliste"/>
-        <w:numPr>
-          <w:ilvl w:val="0"/>
-          <w:numId w:val="15"/>
-        </w:numPr>
-        <w:rPr>
-          <w:rFonts w:cs="Arial"/>
-        </w:rPr>
-      </w:pPr>
-      <w:r>
-        <w:rPr>
-          <w:rFonts w:cs="Arial"/>
-        </w:rPr>
-        <w:t>Project, pouvoir gérer la planification du projet.</w:t>
-      </w:r>
-    </w:p>
-    <w:p>
-      <w:pPr>
-        <w:pStyle w:val="Paragraphedeliste"/>
-        <w:numPr>
-          <w:ilvl w:val="0"/>
-          <w:numId w:val="15"/>
-        </w:numPr>
-        <w:rPr>
-          <w:rFonts w:cs="Arial"/>
-        </w:rPr>
-      </w:pPr>
-      <w:r>
-        <w:rPr>
-          <w:rFonts w:cs="Arial"/>
-        </w:rPr>
-        <w:t>Word et Excel, créer les documents nécessaires au projet.</w:t>
-      </w:r>
-    </w:p>
-    <w:p>
-      <w:pPr>
-        <w:pStyle w:val="Paragraphedeliste"/>
-        <w:numPr>
-          <w:ilvl w:val="0"/>
-          <w:numId w:val="15"/>
-        </w:numPr>
-        <w:rPr>
-          <w:rFonts w:cs="Arial"/>
-        </w:rPr>
-      </w:pPr>
-      <w:r>
-        <w:rPr>
-          <w:rFonts w:cs="Arial"/>
-        </w:rPr>
-        <w:t>Adobe Reader XI, permet d’ouvrir les fichiers au format pdf.</w:t>
-      </w:r>
-    </w:p>
-    <w:p>
-      <w:pPr>
-        <w:pStyle w:val="Paragraphedeliste"/>
-        <w:numPr>
-          <w:ilvl w:val="0"/>
-          <w:numId w:val="15"/>
-        </w:numPr>
-        <w:rPr>
-          <w:rFonts w:cs="Arial"/>
-        </w:rPr>
-      </w:pPr>
-      <w:r>
-        <w:rPr>
-          <w:rFonts w:cs="Arial"/>
-        </w:rPr>
-        <w:t>Outil capture, faire des captures d’écrans (pour le MLD par exemple).</w:t>
-      </w:r>
-    </w:p>
-    <w:p>
-      <w:pPr>
-        <w:rPr>
-          <w:rFonts w:cs="Arial"/>
-        </w:rPr>
-      </w:pPr>
-    </w:p>
-    <w:p>
-      <w:pPr>
-        <w:rPr>
-          <w:rFonts w:cs="Arial"/>
-        </w:rPr>
-      </w:pPr>
-      <w:r>
-        <w:rPr>
-          <w:rFonts w:cs="Arial"/>
-        </w:rPr>
-        <w:t>Tous les logiciels sont installés sur un ordinateur fixe sous Windows 7.</w:t>
-      </w:r>
-    </w:p>
-    <w:p>
-      <w:pPr>
-        <w:rPr>
-          <w:rFonts w:cs="Arial"/>
-        </w:rPr>
-      </w:pPr>
-    </w:p>
-    <w:p>
-      <w:pPr>
-        <w:rPr>
-          <w:rFonts w:cs="Arial"/>
-        </w:rPr>
-      </w:pPr>
-      <w:r>
-        <w:rPr>
-          <w:rFonts w:cs="Arial"/>
-        </w:rPr>
-        <w:t>Tous</w:t>
-      </w:r>
-      <w:r>
-        <w:rPr>
-          <w:rFonts w:cs="Arial"/>
-        </w:rPr>
-        <w:t xml:space="preserve"> les fichiers étaient mis sur le disque local C:</w:t>
-      </w:r>
-      <w:r>
-        <w:rPr>
-          <w:rFonts w:cs="Arial"/>
-        </w:rPr>
-        <w:t>\</w:t>
-      </w:r>
-      <w:r>
-        <w:rPr>
-          <w:rFonts w:cs="Arial"/>
-        </w:rPr>
-        <w:t xml:space="preserve"> de ma machine au </w:t>
-      </w:r>
-      <w:r>
-        <w:rPr>
-          <w:rFonts w:cs="Arial"/>
-        </w:rPr>
-        <w:t>CPNV</w:t>
-      </w:r>
-      <w:r>
-        <w:rPr>
-          <w:rFonts w:cs="Arial"/>
-        </w:rPr>
-        <w:t xml:space="preserve"> dans le dossier de </w:t>
-      </w:r>
-      <w:r>
-        <w:rPr>
-          <w:rFonts w:cs="Arial"/>
-        </w:rPr>
-        <w:t>wamp</w:t>
-      </w:r>
-      <w:r>
-        <w:rPr>
-          <w:rFonts w:cs="Arial"/>
-        </w:rPr>
-        <w:t>,</w:t>
-      </w:r>
-      <w:r>
-        <w:rPr>
-          <w:rFonts w:cs="Arial"/>
-        </w:rPr>
-        <w:t xml:space="preserve"> puis dans www</w:t>
-      </w:r>
-      <w:r>
-        <w:rPr>
-          <w:rFonts w:cs="Arial"/>
-        </w:rPr>
-        <w:t>.</w:t>
-      </w:r>
-    </w:p>
-    <w:p>
-      <w:pPr>
-        <w:rPr>
-          <w:rFonts w:cs="Arial"/>
+          <w:szCs w:val="14"/>
+          <w:lang w:eastAsia="fr-FR"/>
         </w:rPr>
       </w:pPr>
     </w:p>
@@ -8700,21 +8226,32 @@
         </w:numPr>
         <w:ind w:left="360"/>
         <w:rPr>
-          <w:rFonts w:ascii="Arial" w:hAnsi="Arial" w:cs="Arial"/>
-          <w:i/>
+          <w:rFonts w:ascii="Arial" w:hAnsi="Arial"/>
+          <w:i/>
+          <w:iCs/>
           <w:color w:val="FF0000"/>
           <w:sz w:val="24"/>
-        </w:rPr>
-      </w:pPr>
-      <w:r>
-        <w:rPr>
-          <w:rFonts w:ascii="Arial" w:hAnsi="Arial" w:cs="Arial"/>
-          <w:i/>
-          <w:color w:val="FF0000"/>
-          <w:sz w:val="24"/>
-        </w:rPr>
-        <w:t>Fournir tous les document de conception:</w:t>
-      </w:r>
+          <w:szCs w:val="14"/>
+          <w:lang w:eastAsia="fr-FR"/>
+        </w:rPr>
+      </w:pPr>
+    </w:p>
+    <w:p>
+      <w:pPr>
+        <w:pStyle w:val="Titre2"/>
+        <w:rPr>
+          <w:i w:val="0"/>
+        </w:rPr>
+      </w:pPr>
+      <w:r>
+        <w:rPr>
+          <w:i w:val="0"/>
+        </w:rPr>
+        <w:t>Dossier de conception</w:t>
+      </w:r>
+      <w:bookmarkEnd w:id="22"/>
+      <w:bookmarkEnd w:id="23"/>
+      <w:bookmarkEnd w:id="24"/>
     </w:p>
     <w:p>
       <w:pPr>
@@ -8725,6 +8262,292 @@
         </w:numPr>
         <w:ind w:left="360"/>
         <w:rPr>
+          <w:i/>
+          <w:sz w:val="24"/>
+        </w:rPr>
+      </w:pPr>
+    </w:p>
+    <w:p>
+      <w:pPr>
+        <w:rPr>
+          <w:rFonts w:cs="Arial"/>
+        </w:rPr>
+      </w:pPr>
+      <w:r>
+        <w:rPr>
+          <w:rFonts w:cs="Arial"/>
+        </w:rPr>
+        <w:t>Voici la liste du matériel et logiciel que j’ai utilisé pour faire ce projet :</w:t>
+      </w:r>
+    </w:p>
+    <w:p>
+      <w:pPr>
+        <w:rPr>
+          <w:rFonts w:cs="Arial"/>
+        </w:rPr>
+      </w:pPr>
+    </w:p>
+    <w:p>
+      <w:pPr>
+        <w:pStyle w:val="Paragraphedeliste"/>
+        <w:numPr>
+          <w:ilvl w:val="0"/>
+          <w:numId w:val="15"/>
+        </w:numPr>
+        <w:rPr>
+          <w:rFonts w:cs="Arial"/>
+        </w:rPr>
+      </w:pPr>
+      <w:r>
+        <w:rPr>
+          <w:rFonts w:cs="Arial"/>
+        </w:rPr>
+        <w:t>Brackets, pour les modifications du site et son développement.</w:t>
+      </w:r>
+    </w:p>
+    <w:p>
+      <w:pPr>
+        <w:pStyle w:val="Paragraphedeliste"/>
+        <w:numPr>
+          <w:ilvl w:val="0"/>
+          <w:numId w:val="15"/>
+        </w:numPr>
+        <w:rPr>
+          <w:rFonts w:cs="Arial"/>
+        </w:rPr>
+      </w:pPr>
+      <w:r>
+        <w:rPr>
+          <w:rFonts w:cs="Arial"/>
+        </w:rPr>
+        <w:t>Wamp, un serveur local pour pouvoir utiliser les fichiers en format php.</w:t>
+      </w:r>
+    </w:p>
+    <w:p>
+      <w:pPr>
+        <w:pStyle w:val="Paragraphedeliste"/>
+        <w:numPr>
+          <w:ilvl w:val="0"/>
+          <w:numId w:val="15"/>
+        </w:numPr>
+        <w:rPr>
+          <w:rFonts w:cs="Arial"/>
+        </w:rPr>
+      </w:pPr>
+      <w:r>
+        <w:rPr>
+          <w:rFonts w:cs="Arial"/>
+        </w:rPr>
+        <w:t>Firefox, navigateur internet pour pouvoir visualiser le site.</w:t>
+      </w:r>
+    </w:p>
+    <w:p>
+      <w:pPr>
+        <w:pStyle w:val="Paragraphedeliste"/>
+        <w:numPr>
+          <w:ilvl w:val="0"/>
+          <w:numId w:val="15"/>
+        </w:numPr>
+        <w:rPr>
+          <w:rFonts w:cs="Arial"/>
+        </w:rPr>
+      </w:pPr>
+      <w:r>
+        <w:rPr>
+          <w:rFonts w:cs="Arial"/>
+        </w:rPr>
+        <w:t>Project, pouvoir gérer la planification du projet.</w:t>
+      </w:r>
+    </w:p>
+    <w:p>
+      <w:pPr>
+        <w:pStyle w:val="Paragraphedeliste"/>
+        <w:numPr>
+          <w:ilvl w:val="0"/>
+          <w:numId w:val="15"/>
+        </w:numPr>
+        <w:rPr>
+          <w:rFonts w:cs="Arial"/>
+        </w:rPr>
+      </w:pPr>
+      <w:r>
+        <w:rPr>
+          <w:rFonts w:cs="Arial"/>
+        </w:rPr>
+        <w:t>Word et Excel, créer les documents nécessaires au projet.</w:t>
+      </w:r>
+    </w:p>
+    <w:p>
+      <w:pPr>
+        <w:pStyle w:val="Paragraphedeliste"/>
+        <w:numPr>
+          <w:ilvl w:val="0"/>
+          <w:numId w:val="15"/>
+        </w:numPr>
+        <w:rPr>
+          <w:rFonts w:cs="Arial"/>
+        </w:rPr>
+      </w:pPr>
+      <w:r>
+        <w:rPr>
+          <w:rFonts w:cs="Arial"/>
+        </w:rPr>
+        <w:t>Adobe Reader XI, permet d’ouvrir les fichiers au format pdf.</w:t>
+      </w:r>
+    </w:p>
+    <w:p>
+      <w:pPr>
+        <w:pStyle w:val="Paragraphedeliste"/>
+        <w:numPr>
+          <w:ilvl w:val="0"/>
+          <w:numId w:val="15"/>
+        </w:numPr>
+        <w:rPr>
+          <w:rFonts w:cs="Arial"/>
+        </w:rPr>
+      </w:pPr>
+      <w:r>
+        <w:rPr>
+          <w:rFonts w:cs="Arial"/>
+        </w:rPr>
+        <w:t>Outil capture, faire des captures d’écrans (pour le MLD par exemple).</w:t>
+      </w:r>
+    </w:p>
+    <w:p>
+      <w:pPr>
+        <w:rPr>
+          <w:rFonts w:cs="Arial"/>
+        </w:rPr>
+      </w:pPr>
+    </w:p>
+    <w:p>
+      <w:pPr>
+        <w:rPr>
+          <w:rFonts w:cs="Arial"/>
+        </w:rPr>
+      </w:pPr>
+      <w:r>
+        <w:rPr>
+          <w:rFonts w:cs="Arial"/>
+        </w:rPr>
+        <w:t>Tous les logiciels sont installés sur un ordinateur fixe sous Windows 7.</w:t>
+      </w:r>
+    </w:p>
+    <w:p>
+      <w:pPr>
+        <w:rPr>
+          <w:rFonts w:cs="Arial"/>
+        </w:rPr>
+      </w:pPr>
+    </w:p>
+    <w:p>
+      <w:pPr>
+        <w:rPr>
+          <w:rFonts w:cs="Arial"/>
+        </w:rPr>
+      </w:pPr>
+      <w:r>
+        <w:rPr>
+          <w:rFonts w:cs="Arial"/>
+        </w:rPr>
+        <w:t>Tous</w:t>
+      </w:r>
+      <w:r>
+        <w:rPr>
+          <w:rFonts w:cs="Arial"/>
+        </w:rPr>
+        <w:t xml:space="preserve"> les fichiers étaient mis sur le disque local C:</w:t>
+      </w:r>
+      <w:r>
+        <w:rPr>
+          <w:rFonts w:cs="Arial"/>
+        </w:rPr>
+        <w:t>\</w:t>
+      </w:r>
+      <w:r>
+        <w:rPr>
+          <w:rFonts w:cs="Arial"/>
+        </w:rPr>
+        <w:t xml:space="preserve"> de ma machine au </w:t>
+      </w:r>
+      <w:r>
+        <w:rPr>
+          <w:rFonts w:cs="Arial"/>
+        </w:rPr>
+        <w:t>CPNV</w:t>
+      </w:r>
+      <w:r>
+        <w:rPr>
+          <w:rFonts w:cs="Arial"/>
+        </w:rPr>
+        <w:t xml:space="preserve"> dans le dossier de </w:t>
+      </w:r>
+      <w:r>
+        <w:rPr>
+          <w:rFonts w:cs="Arial"/>
+        </w:rPr>
+        <w:t>wamp</w:t>
+      </w:r>
+      <w:r>
+        <w:rPr>
+          <w:rFonts w:cs="Arial"/>
+        </w:rPr>
+        <w:t>,</w:t>
+      </w:r>
+      <w:r>
+        <w:rPr>
+          <w:rFonts w:cs="Arial"/>
+        </w:rPr>
+        <w:t xml:space="preserve"> puis dans www</w:t>
+      </w:r>
+      <w:r>
+        <w:rPr>
+          <w:rFonts w:cs="Arial"/>
+        </w:rPr>
+        <w:t>.</w:t>
+      </w:r>
+    </w:p>
+    <w:p>
+      <w:pPr>
+        <w:rPr>
+          <w:rFonts w:cs="Arial"/>
+        </w:rPr>
+      </w:pPr>
+    </w:p>
+    <w:p>
+      <w:pPr>
+        <w:pStyle w:val="Retraitnormal1"/>
+        <w:numPr>
+          <w:ilvl w:val="0"/>
+          <w:numId w:val="0"/>
+        </w:numPr>
+        <w:ind w:left="360"/>
+        <w:rPr>
+          <w:rFonts w:ascii="Arial" w:hAnsi="Arial" w:cs="Arial"/>
+          <w:i/>
+          <w:color w:val="FF0000"/>
+          <w:sz w:val="24"/>
+        </w:rPr>
+      </w:pPr>
+      <w:r>
+        <w:rPr>
+          <w:rFonts w:ascii="Arial" w:hAnsi="Arial" w:cs="Arial"/>
+          <w:i/>
+          <w:color w:val="FF0000"/>
+          <w:sz w:val="24"/>
+        </w:rPr>
+        <w:t>Fournir tous les document de conception:</w:t>
+      </w:r>
+    </w:p>
+    <w:p>
+      <w:pPr>
+        <w:pStyle w:val="Retraitnormal1"/>
+        <w:numPr>
+          <w:ilvl w:val="0"/>
+          <w:numId w:val="0"/>
+        </w:numPr>
+        <w:ind w:left="360"/>
+        <w:rPr>
           <w:rFonts w:ascii="Arial" w:hAnsi="Arial" w:cs="Arial"/>
           <w:i/>
           <w:color w:val="FF0000"/>
@@ -9030,15 +8853,6 @@
     </w:p>
     <w:p/>
     <w:p/>
-    <w:p/>
-    <w:p/>
-    <w:p/>
-    <w:p/>
-    <w:p/>
-    <w:p/>
-    <w:p/>
-    <w:p/>
-    <w:p/>
     <w:p>
       <w:pPr>
         <w:pStyle w:val="Titre1"/>
@@ -9046,17 +8860,17 @@
           <w:tab w:val="num" w:pos="360"/>
         </w:tabs>
       </w:pPr>
-      <w:bookmarkStart w:id="27" w:name="_Toc71703259"/>
-      <w:bookmarkStart w:id="28" w:name="_Toc509565887"/>
+      <w:bookmarkStart w:id="25" w:name="_Toc71703259"/>
+      <w:bookmarkStart w:id="26" w:name="_Toc509579293"/>
       <w:r>
         <w:lastRenderedPageBreak/>
         <w:t>R</w:t>
       </w:r>
-      <w:bookmarkEnd w:id="27"/>
+      <w:bookmarkEnd w:id="25"/>
       <w:r>
         <w:t>éalisation</w:t>
       </w:r>
-      <w:bookmarkEnd w:id="28"/>
+      <w:bookmarkEnd w:id="26"/>
     </w:p>
     <w:p>
       <w:pPr>
@@ -9066,9 +8880,9 @@
           <w:iCs/>
         </w:rPr>
       </w:pPr>
-      <w:bookmarkStart w:id="29" w:name="_Toc25553317"/>
-      <w:bookmarkStart w:id="30" w:name="_Toc71691022"/>
-      <w:bookmarkStart w:id="31" w:name="_Toc509565888"/>
+      <w:bookmarkStart w:id="27" w:name="_Toc25553317"/>
+      <w:bookmarkStart w:id="28" w:name="_Toc71691022"/>
+      <w:bookmarkStart w:id="29" w:name="_Toc509579294"/>
       <w:r>
         <w:rPr>
           <w:i w:val="0"/>
@@ -9076,35 +8890,44 @@
         </w:rPr>
         <w:t>Dossier de réalisation</w:t>
       </w:r>
-      <w:bookmarkStart w:id="32" w:name="_Toc25553318"/>
+      <w:bookmarkStart w:id="30" w:name="_Toc25553318"/>
+      <w:bookmarkEnd w:id="27"/>
+      <w:bookmarkEnd w:id="28"/>
       <w:bookmarkEnd w:id="29"/>
-      <w:bookmarkEnd w:id="30"/>
+    </w:p>
+    <w:bookmarkEnd w:id="30"/>
+    <w:p>
+      <w:pPr>
+        <w:ind w:firstLine="360"/>
+        <w:rPr>
+          <w:i/>
+          <w:iCs/>
+        </w:rPr>
+      </w:pPr>
+    </w:p>
+    <w:p>
+      <w:pPr>
+        <w:pStyle w:val="Titre3"/>
+      </w:pPr>
+      <w:bookmarkStart w:id="31" w:name="_Toc509579295"/>
+      <w:r>
+        <w:t>MLD</w:t>
+      </w:r>
       <w:bookmarkEnd w:id="31"/>
     </w:p>
-    <w:bookmarkEnd w:id="32"/>
-    <w:p>
-      <w:pPr>
-        <w:ind w:firstLine="360"/>
-        <w:rPr>
-          <w:i/>
-          <w:iCs/>
-        </w:rPr>
-      </w:pPr>
-    </w:p>
-    <w:p>
-      <w:pPr>
-        <w:pStyle w:val="Titre3"/>
-      </w:pPr>
-      <w:bookmarkStart w:id="33" w:name="_Toc509565889"/>
-      <w:r>
-        <w:t>MLD</w:t>
-      </w:r>
-      <w:bookmarkEnd w:id="33"/>
-    </w:p>
     <w:p/>
     <w:p>
       <w:r>
-        <w:t xml:space="preserve">Dans ce chapitre je vais parler de ma base de données avec l’aide de mon MLD ci-dessous. </w:t>
+        <w:t xml:space="preserve">Dans ce chapitre se sera une bref </w:t>
+      </w:r>
+      <w:r>
+        <w:t>explication</w:t>
+      </w:r>
+      <w:r>
+        <w:t xml:space="preserve"> de ma base de données que vous trouverez ci-dessous.</w:t>
+      </w:r>
+      <w:r>
+        <w:t xml:space="preserve"> </w:t>
       </w:r>
     </w:p>
     <w:p/>
@@ -9132,7 +8955,7 @@
                     </pic:cNvPicPr>
                   </pic:nvPicPr>
                   <pic:blipFill>
-                    <a:blip r:embed="rId11">
+                    <a:blip r:embed="rId10">
                       <a:extLst>
                         <a:ext uri="{28A0092B-C50C-407E-A947-70E740481C1C}">
                           <a14:useLocalDpi xmlns:a14="http://schemas.microsoft.com/office/drawing/2010/main" val="0"/>
@@ -9832,6 +9655,13 @@
     </w:p>
     <w:p>
       <w:pPr>
+        <w:rPr>
+          <w:rFonts w:cs="Arial"/>
+        </w:rPr>
+      </w:pPr>
+    </w:p>
+    <w:p>
+      <w:pPr>
         <w:pStyle w:val="Paragraphedeliste"/>
         <w:numPr>
           <w:ilvl w:val="0"/>
@@ -9845,6 +9675,7 @@
         <w:rPr>
           <w:rFonts w:cs="Arial"/>
         </w:rPr>
+        <w:lastRenderedPageBreak/>
         <w:t>Table basket</w:t>
       </w:r>
     </w:p>
@@ -9863,7 +9694,6 @@
         <w:rPr>
           <w:rFonts w:cs="Arial"/>
         </w:rPr>
-        <w:lastRenderedPageBreak/>
         <w:t>Cette table sert à enregistrer un panier d’un utilisateur.</w:t>
       </w:r>
     </w:p>
@@ -10278,9 +10108,9 @@
           <w:iCs/>
         </w:rPr>
       </w:pPr>
-      <w:bookmarkStart w:id="34" w:name="_Toc25553321"/>
-      <w:bookmarkStart w:id="35" w:name="_Toc71691025"/>
-      <w:bookmarkStart w:id="36" w:name="_Toc509565890"/>
+      <w:bookmarkStart w:id="32" w:name="_Toc25553321"/>
+      <w:bookmarkStart w:id="33" w:name="_Toc71691025"/>
+      <w:bookmarkStart w:id="34" w:name="_Toc509579296"/>
       <w:r>
         <w:rPr>
           <w:i w:val="0"/>
@@ -10288,7 +10118,7 @@
         </w:rPr>
         <w:t>Description des test</w:t>
       </w:r>
-      <w:bookmarkEnd w:id="34"/>
+      <w:bookmarkEnd w:id="32"/>
       <w:r>
         <w:rPr>
           <w:i w:val="0"/>
@@ -10296,8 +10126,8 @@
         </w:rPr>
         <w:t>s effectués</w:t>
       </w:r>
-      <w:bookmarkEnd w:id="35"/>
-      <w:bookmarkEnd w:id="36"/>
+      <w:bookmarkEnd w:id="33"/>
+      <w:bookmarkEnd w:id="34"/>
     </w:p>
     <w:p>
       <w:pPr>
@@ -10401,9 +10231,9 @@
           <w:iCs/>
         </w:rPr>
       </w:pPr>
-      <w:bookmarkStart w:id="37" w:name="_Toc25553322"/>
-      <w:bookmarkStart w:id="38" w:name="_Toc71691026"/>
-      <w:bookmarkStart w:id="39" w:name="_Toc509565891"/>
+      <w:bookmarkStart w:id="35" w:name="_Toc25553322"/>
+      <w:bookmarkStart w:id="36" w:name="_Toc71691026"/>
+      <w:bookmarkStart w:id="37" w:name="_Toc509579297"/>
       <w:r>
         <w:rPr>
           <w:i w:val="0"/>
@@ -10411,7 +10241,7 @@
         </w:rPr>
         <w:t xml:space="preserve">Erreurs </w:t>
       </w:r>
-      <w:bookmarkEnd w:id="37"/>
+      <w:bookmarkEnd w:id="35"/>
       <w:r>
         <w:rPr>
           <w:i w:val="0"/>
@@ -10419,8 +10249,8 @@
         </w:rPr>
         <w:t>restantes</w:t>
       </w:r>
-      <w:bookmarkEnd w:id="38"/>
-      <w:bookmarkEnd w:id="39"/>
+      <w:bookmarkEnd w:id="36"/>
+      <w:bookmarkEnd w:id="37"/>
       <w:r>
         <w:rPr>
           <w:i w:val="0"/>
@@ -10436,7 +10266,7 @@
           <w:i/>
         </w:rPr>
       </w:pPr>
-      <w:bookmarkStart w:id="40" w:name="_Toc25553323"/>
+      <w:bookmarkStart w:id="38" w:name="_Toc25553323"/>
     </w:p>
     <w:p>
       <w:pPr>
@@ -10500,7 +10330,7 @@
         </w:rPr>
         <w:t>Conséquences sur l'utilisation du produit</w:t>
       </w:r>
-      <w:bookmarkEnd w:id="40"/>
+      <w:bookmarkEnd w:id="38"/>
     </w:p>
     <w:p>
       <w:pPr>
@@ -10538,9 +10368,9 @@
           <w:iCs/>
         </w:rPr>
       </w:pPr>
-      <w:bookmarkStart w:id="41" w:name="_Toc25553326"/>
-      <w:bookmarkStart w:id="42" w:name="_Toc71691029"/>
-      <w:bookmarkStart w:id="43" w:name="_Toc509565892"/>
+      <w:bookmarkStart w:id="39" w:name="_Toc25553326"/>
+      <w:bookmarkStart w:id="40" w:name="_Toc71691029"/>
+      <w:bookmarkStart w:id="41" w:name="_Toc509579298"/>
       <w:r>
         <w:rPr>
           <w:i w:val="0"/>
@@ -10548,7 +10378,7 @@
         </w:rPr>
         <w:t>Liste des documents</w:t>
       </w:r>
-      <w:bookmarkEnd w:id="41"/>
+      <w:bookmarkEnd w:id="39"/>
       <w:r>
         <w:rPr>
           <w:i w:val="0"/>
@@ -10556,8 +10386,8 @@
         </w:rPr>
         <w:t xml:space="preserve"> fournis</w:t>
       </w:r>
-      <w:bookmarkEnd w:id="42"/>
-      <w:bookmarkEnd w:id="43"/>
+      <w:bookmarkEnd w:id="40"/>
+      <w:bookmarkEnd w:id="41"/>
     </w:p>
     <w:p>
       <w:pPr>
@@ -10583,6 +10413,7 @@
           <w:i/>
           <w:color w:val="FF0000"/>
         </w:rPr>
+        <w:lastRenderedPageBreak/>
         <w:t>Lister les documents fournis au client avec votre produit, en indiquant les numéros de versions</w:t>
       </w:r>
       <w:r>
@@ -10716,18 +10547,18 @@
           <w:tab w:val="num" w:pos="360"/>
         </w:tabs>
       </w:pPr>
-      <w:bookmarkStart w:id="44" w:name="_Toc25553328"/>
-      <w:bookmarkStart w:id="45" w:name="_Toc71703263"/>
-      <w:bookmarkStart w:id="46" w:name="_Toc509565893"/>
+      <w:bookmarkStart w:id="42" w:name="_Toc25553328"/>
+      <w:bookmarkStart w:id="43" w:name="_Toc71703263"/>
+      <w:bookmarkStart w:id="44" w:name="_Toc509579299"/>
       <w:r>
         <w:t>C</w:t>
       </w:r>
+      <w:bookmarkEnd w:id="42"/>
+      <w:bookmarkEnd w:id="43"/>
+      <w:r>
+        <w:t>onclusions</w:t>
+      </w:r>
       <w:bookmarkEnd w:id="44"/>
-      <w:bookmarkEnd w:id="45"/>
-      <w:r>
-        <w:t>onclusions</w:t>
-      </w:r>
-      <w:bookmarkEnd w:id="46"/>
     </w:p>
     <w:p>
       <w:pPr>
@@ -10873,12 +10704,197 @@
           <w:szCs w:val="14"/>
         </w:rPr>
       </w:pPr>
-      <w:r>
+    </w:p>
+    <w:p>
+      <w:pPr>
         <w:rPr>
           <w:szCs w:val="14"/>
         </w:rPr>
-        <w:br w:type="page"/>
-      </w:r>
+      </w:pPr>
+    </w:p>
+    <w:p>
+      <w:pPr>
+        <w:rPr>
+          <w:szCs w:val="14"/>
+        </w:rPr>
+      </w:pPr>
+    </w:p>
+    <w:p>
+      <w:pPr>
+        <w:rPr>
+          <w:szCs w:val="14"/>
+        </w:rPr>
+      </w:pPr>
+    </w:p>
+    <w:p>
+      <w:pPr>
+        <w:rPr>
+          <w:szCs w:val="14"/>
+        </w:rPr>
+      </w:pPr>
+    </w:p>
+    <w:p>
+      <w:pPr>
+        <w:rPr>
+          <w:szCs w:val="14"/>
+        </w:rPr>
+      </w:pPr>
+    </w:p>
+    <w:p>
+      <w:pPr>
+        <w:rPr>
+          <w:szCs w:val="14"/>
+        </w:rPr>
+      </w:pPr>
+    </w:p>
+    <w:p>
+      <w:pPr>
+        <w:rPr>
+          <w:szCs w:val="14"/>
+        </w:rPr>
+      </w:pPr>
+    </w:p>
+    <w:p>
+      <w:pPr>
+        <w:rPr>
+          <w:szCs w:val="14"/>
+        </w:rPr>
+      </w:pPr>
+    </w:p>
+    <w:p>
+      <w:pPr>
+        <w:rPr>
+          <w:szCs w:val="14"/>
+        </w:rPr>
+      </w:pPr>
+    </w:p>
+    <w:p>
+      <w:pPr>
+        <w:rPr>
+          <w:szCs w:val="14"/>
+        </w:rPr>
+      </w:pPr>
+    </w:p>
+    <w:p>
+      <w:pPr>
+        <w:rPr>
+          <w:szCs w:val="14"/>
+        </w:rPr>
+      </w:pPr>
+    </w:p>
+    <w:p>
+      <w:pPr>
+        <w:rPr>
+          <w:szCs w:val="14"/>
+        </w:rPr>
+      </w:pPr>
+    </w:p>
+    <w:p>
+      <w:pPr>
+        <w:rPr>
+          <w:szCs w:val="14"/>
+        </w:rPr>
+      </w:pPr>
+    </w:p>
+    <w:p>
+      <w:pPr>
+        <w:rPr>
+          <w:szCs w:val="14"/>
+        </w:rPr>
+      </w:pPr>
+    </w:p>
+    <w:p>
+      <w:pPr>
+        <w:rPr>
+          <w:szCs w:val="14"/>
+        </w:rPr>
+      </w:pPr>
+    </w:p>
+    <w:p>
+      <w:pPr>
+        <w:rPr>
+          <w:szCs w:val="14"/>
+        </w:rPr>
+      </w:pPr>
+    </w:p>
+    <w:p>
+      <w:pPr>
+        <w:rPr>
+          <w:szCs w:val="14"/>
+        </w:rPr>
+      </w:pPr>
+    </w:p>
+    <w:p>
+      <w:pPr>
+        <w:rPr>
+          <w:szCs w:val="14"/>
+        </w:rPr>
+      </w:pPr>
+    </w:p>
+    <w:p>
+      <w:pPr>
+        <w:rPr>
+          <w:szCs w:val="14"/>
+        </w:rPr>
+      </w:pPr>
+    </w:p>
+    <w:p>
+      <w:pPr>
+        <w:rPr>
+          <w:szCs w:val="14"/>
+        </w:rPr>
+      </w:pPr>
+    </w:p>
+    <w:p>
+      <w:pPr>
+        <w:rPr>
+          <w:szCs w:val="14"/>
+        </w:rPr>
+      </w:pPr>
+    </w:p>
+    <w:p>
+      <w:pPr>
+        <w:rPr>
+          <w:szCs w:val="14"/>
+        </w:rPr>
+      </w:pPr>
+    </w:p>
+    <w:p>
+      <w:pPr>
+        <w:rPr>
+          <w:szCs w:val="14"/>
+        </w:rPr>
+      </w:pPr>
+    </w:p>
+    <w:p>
+      <w:pPr>
+        <w:rPr>
+          <w:szCs w:val="14"/>
+        </w:rPr>
+      </w:pPr>
+    </w:p>
+    <w:p>
+      <w:pPr>
+        <w:rPr>
+          <w:szCs w:val="14"/>
+        </w:rPr>
+      </w:pPr>
+    </w:p>
+    <w:p>
+      <w:pPr>
+        <w:rPr>
+          <w:szCs w:val="14"/>
+        </w:rPr>
+      </w:pPr>
+    </w:p>
+    <w:p>
+      <w:pPr>
+        <w:rPr>
+          <w:szCs w:val="14"/>
+        </w:rPr>
+      </w:pPr>
+      <w:bookmarkStart w:id="45" w:name="_GoBack"/>
+      <w:bookmarkEnd w:id="45"/>
     </w:p>
     <w:p>
       <w:pPr>
@@ -10887,17 +10903,17 @@
           <w:tab w:val="num" w:pos="360"/>
         </w:tabs>
       </w:pPr>
-      <w:bookmarkStart w:id="47" w:name="_Toc71703264"/>
-      <w:bookmarkStart w:id="48" w:name="_Toc509565894"/>
+      <w:bookmarkStart w:id="46" w:name="_Toc71703264"/>
+      <w:bookmarkStart w:id="47" w:name="_Toc509579300"/>
       <w:r>
         <w:lastRenderedPageBreak/>
         <w:t>A</w:t>
       </w:r>
+      <w:bookmarkEnd w:id="46"/>
+      <w:r>
+        <w:t>nnexes</w:t>
+      </w:r>
       <w:bookmarkEnd w:id="47"/>
-      <w:r>
-        <w:t>nnexes</w:t>
-      </w:r>
-      <w:bookmarkEnd w:id="48"/>
     </w:p>
     <w:p/>
     <w:p>
@@ -10908,7 +10924,7 @@
           <w:iCs/>
         </w:rPr>
       </w:pPr>
-      <w:bookmarkStart w:id="49" w:name="_Toc509565895"/>
+      <w:bookmarkStart w:id="48" w:name="_Toc509579301"/>
       <w:r>
         <w:rPr>
           <w:i w:val="0"/>
@@ -10916,7 +10932,7 @@
         </w:rPr>
         <w:t>Résumé du rapport du TPI / version succincte de la documentation</w:t>
       </w:r>
-      <w:bookmarkEnd w:id="49"/>
+      <w:bookmarkEnd w:id="48"/>
     </w:p>
     <w:p/>
     <w:p>
@@ -10927,8 +10943,8 @@
           <w:iCs/>
         </w:rPr>
       </w:pPr>
-      <w:bookmarkStart w:id="50" w:name="_Toc71703265"/>
-      <w:bookmarkStart w:id="51" w:name="_Toc509565896"/>
+      <w:bookmarkStart w:id="49" w:name="_Toc71703265"/>
+      <w:bookmarkStart w:id="50" w:name="_Toc509579302"/>
       <w:r>
         <w:rPr>
           <w:i w:val="0"/>
@@ -10936,8 +10952,8 @@
         </w:rPr>
         <w:t>Sources – Bibliographie</w:t>
       </w:r>
+      <w:bookmarkEnd w:id="49"/>
       <w:bookmarkEnd w:id="50"/>
-      <w:bookmarkEnd w:id="51"/>
     </w:p>
     <w:p>
       <w:pPr>
@@ -10965,7 +10981,7 @@
           <w:numId w:val="17"/>
         </w:numPr>
       </w:pPr>
-      <w:hyperlink r:id="rId12" w:history="1">
+      <w:hyperlink r:id="rId11" w:history="1">
         <w:r>
           <w:rPr>
             <w:rStyle w:val="Lienhypertexte"/>
@@ -11010,7 +11026,7 @@
           <w:b w:val="0"/>
         </w:rPr>
       </w:pPr>
-      <w:hyperlink r:id="rId13" w:history="1">
+      <w:hyperlink r:id="rId12" w:history="1">
         <w:r>
           <w:rPr>
             <w:rStyle w:val="Lienhypertexte"/>
@@ -11061,7 +11077,7 @@
           <w:u w:val="none"/>
         </w:rPr>
       </w:pPr>
-      <w:hyperlink r:id="rId14" w:history="1">
+      <w:hyperlink r:id="rId13" w:history="1">
         <w:r>
           <w:rPr>
             <w:rStyle w:val="Lienhypertexte"/>
@@ -11105,7 +11121,7 @@
           <w:b w:val="0"/>
         </w:rPr>
       </w:pPr>
-      <w:hyperlink r:id="rId15" w:history="1">
+      <w:hyperlink r:id="rId14" w:history="1">
         <w:r>
           <w:rPr>
             <w:rStyle w:val="Lienhypertexte"/>
@@ -11150,7 +11166,7 @@
           <w:b w:val="0"/>
         </w:rPr>
       </w:pPr>
-      <w:hyperlink r:id="rId16" w:history="1">
+      <w:hyperlink r:id="rId15" w:history="1">
         <w:r>
           <w:rPr>
             <w:rStyle w:val="Lienhypertexte"/>
@@ -11201,7 +11217,7 @@
           <w:b w:val="0"/>
         </w:rPr>
       </w:pPr>
-      <w:hyperlink r:id="rId17" w:history="1">
+      <w:hyperlink r:id="rId16" w:history="1">
         <w:r>
           <w:rPr>
             <w:rStyle w:val="Lienhypertexte"/>
@@ -11244,7 +11260,7 @@
           <w:b w:val="0"/>
         </w:rPr>
       </w:pPr>
-      <w:hyperlink r:id="rId18" w:history="1">
+      <w:hyperlink r:id="rId17" w:history="1">
         <w:r>
           <w:rPr>
             <w:rStyle w:val="Lienhypertexte"/>
@@ -11285,7 +11301,7 @@
         </w:rPr>
         <w:t xml:space="preserve"> ok </w:t>
       </w:r>
-      <w:hyperlink r:id="rId19" w:history="1">
+      <w:hyperlink r:id="rId18" w:history="1">
         <w:r>
           <w:rPr>
             <w:rStyle w:val="Lienhypertexte"/>
@@ -11328,7 +11344,7 @@
         </w:rPr>
         <w:t xml:space="preserve"> plus </w:t>
       </w:r>
-      <w:hyperlink r:id="rId20" w:history="1">
+      <w:hyperlink r:id="rId19" w:history="1">
         <w:r>
           <w:rPr>
             <w:rStyle w:val="Lienhypertexte"/>
@@ -11393,7 +11409,7 @@
           <w:b w:val="0"/>
         </w:rPr>
       </w:pPr>
-      <w:hyperlink r:id="rId21" w:history="1">
+      <w:hyperlink r:id="rId20" w:history="1">
         <w:r>
           <w:rPr>
             <w:rStyle w:val="Lienhypertexte"/>
@@ -11437,7 +11453,7 @@
           <w:b w:val="0"/>
         </w:rPr>
       </w:pPr>
-      <w:hyperlink r:id="rId22" w:history="1">
+      <w:hyperlink r:id="rId21" w:history="1">
         <w:r>
           <w:rPr>
             <w:rStyle w:val="Lienhypertexte"/>
@@ -11466,23 +11482,27 @@
         <w:ind w:left="426"/>
         <w:rPr>
           <w:i/>
-        </w:rPr>
-      </w:pPr>
-      <w:r>
-        <w:rPr>
-          <w:i/>
+          <w:color w:val="FF0000"/>
+        </w:rPr>
+      </w:pPr>
+      <w:r>
+        <w:rPr>
+          <w:i/>
+          <w:color w:val="FF0000"/>
         </w:rPr>
         <w:t>Liste des livres utilisé</w:t>
       </w:r>
       <w:r>
         <w:rPr>
           <w:i/>
+          <w:color w:val="FF0000"/>
         </w:rPr>
         <w:t>s</w:t>
       </w:r>
       <w:r>
         <w:rPr>
           <w:i/>
+          <w:color w:val="FF0000"/>
         </w:rPr>
         <w:t xml:space="preserve"> (Titre, auteur, date), des sites Internet (URL) consultés, des articles (Revue, date, titre, auteur)… Et de toutes les aides externes (noms)   </w:t>
       </w:r>
@@ -11495,9 +11515,9 @@
           <w:iCs/>
         </w:rPr>
       </w:pPr>
-      <w:bookmarkStart w:id="52" w:name="_Toc25553330"/>
-      <w:bookmarkStart w:id="53" w:name="_Toc71703266"/>
-      <w:bookmarkStart w:id="54" w:name="_Toc509565897"/>
+      <w:bookmarkStart w:id="51" w:name="_Toc25553330"/>
+      <w:bookmarkStart w:id="52" w:name="_Toc71703266"/>
+      <w:bookmarkStart w:id="53" w:name="_Toc509579303"/>
       <w:r>
         <w:rPr>
           <w:i w:val="0"/>
@@ -11505,8 +11525,8 @@
         </w:rPr>
         <w:t xml:space="preserve">Journal de </w:t>
       </w:r>
+      <w:bookmarkEnd w:id="51"/>
       <w:bookmarkEnd w:id="52"/>
-      <w:bookmarkEnd w:id="53"/>
       <w:r>
         <w:rPr>
           <w:i w:val="0"/>
@@ -11514,7 +11534,7 @@
         </w:rPr>
         <w:t>travail</w:t>
       </w:r>
-      <w:bookmarkEnd w:id="54"/>
+      <w:bookmarkEnd w:id="53"/>
     </w:p>
     <w:p/>
     <w:tbl>
@@ -11682,7 +11702,7 @@
           <w:iCs/>
         </w:rPr>
       </w:pPr>
-      <w:bookmarkStart w:id="55" w:name="_Toc25553331"/>
+      <w:bookmarkStart w:id="54" w:name="_Toc25553331"/>
     </w:p>
     <w:p>
       <w:pPr>
@@ -11692,8 +11712,8 @@
           <w:iCs/>
         </w:rPr>
       </w:pPr>
-      <w:bookmarkStart w:id="56" w:name="_Toc71703267"/>
-      <w:bookmarkStart w:id="57" w:name="_Toc509565898"/>
+      <w:bookmarkStart w:id="55" w:name="_Toc71703267"/>
+      <w:bookmarkStart w:id="56" w:name="_Toc509579304"/>
       <w:r>
         <w:rPr>
           <w:i w:val="0"/>
@@ -11701,9 +11721,9 @@
         </w:rPr>
         <w:t>Manuel d'Installation</w:t>
       </w:r>
+      <w:bookmarkEnd w:id="54"/>
       <w:bookmarkEnd w:id="55"/>
       <w:bookmarkEnd w:id="56"/>
-      <w:bookmarkEnd w:id="57"/>
     </w:p>
     <w:p/>
     <w:p>
@@ -11714,9 +11734,9 @@
           <w:iCs/>
         </w:rPr>
       </w:pPr>
-      <w:bookmarkStart w:id="58" w:name="_Toc25553332"/>
-      <w:bookmarkStart w:id="59" w:name="_Toc71703268"/>
-      <w:bookmarkStart w:id="60" w:name="_Toc509565899"/>
+      <w:bookmarkStart w:id="57" w:name="_Toc25553332"/>
+      <w:bookmarkStart w:id="58" w:name="_Toc71703268"/>
+      <w:bookmarkStart w:id="59" w:name="_Toc509579305"/>
       <w:r>
         <w:rPr>
           <w:i w:val="0"/>
@@ -11724,9 +11744,9 @@
         </w:rPr>
         <w:t>Manuel d'Utilisation</w:t>
       </w:r>
+      <w:bookmarkEnd w:id="57"/>
       <w:bookmarkEnd w:id="58"/>
       <w:bookmarkEnd w:id="59"/>
-      <w:bookmarkEnd w:id="60"/>
     </w:p>
     <w:p/>
     <w:p>
@@ -11737,9 +11757,9 @@
           <w:iCs/>
         </w:rPr>
       </w:pPr>
-      <w:bookmarkStart w:id="61" w:name="_Toc71703270"/>
-      <w:bookmarkStart w:id="62" w:name="_Toc25553334"/>
-      <w:bookmarkStart w:id="63" w:name="_Toc509565900"/>
+      <w:bookmarkStart w:id="60" w:name="_Toc71703270"/>
+      <w:bookmarkStart w:id="61" w:name="_Toc25553334"/>
+      <w:bookmarkStart w:id="62" w:name="_Toc509579306"/>
       <w:r>
         <w:rPr>
           <w:i w:val="0"/>
@@ -11754,8 +11774,8 @@
         </w:rPr>
         <w:t>rchives du projet</w:t>
       </w:r>
-      <w:bookmarkEnd w:id="61"/>
-      <w:bookmarkEnd w:id="63"/>
+      <w:bookmarkEnd w:id="60"/>
+      <w:bookmarkEnd w:id="62"/>
       <w:r>
         <w:rPr>
           <w:i w:val="0"/>
@@ -11763,7 +11783,7 @@
         </w:rPr>
         <w:t xml:space="preserve"> </w:t>
       </w:r>
-      <w:bookmarkEnd w:id="62"/>
+      <w:bookmarkEnd w:id="61"/>
     </w:p>
     <w:p/>
     <w:p>
@@ -11771,17 +11791,20 @@
         <w:ind w:left="426"/>
         <w:rPr>
           <w:i/>
-        </w:rPr>
-      </w:pPr>
-      <w:r>
-        <w:rPr>
-          <w:i/>
+          <w:color w:val="FF0000"/>
+        </w:rPr>
+      </w:pPr>
+      <w:r>
+        <w:rPr>
+          <w:i/>
+          <w:color w:val="FF0000"/>
         </w:rPr>
         <w:t>Media</w:t>
       </w:r>
       <w:r>
         <w:rPr>
           <w:i/>
+          <w:color w:val="FF0000"/>
         </w:rPr>
         <w:t xml:space="preserve">, … dans une fourre en plastique </w:t>
       </w:r>
@@ -11795,6 +11818,8 @@
       </w:pPr>
     </w:p>
     <w:sectPr>
+      <w:headerReference w:type="default" r:id="rId22"/>
+      <w:footerReference w:type="default" r:id="rId23"/>
       <w:pgSz w:w="11906" w:h="16838" w:code="9"/>
       <w:pgMar w:top="1418" w:right="1418" w:bottom="1418" w:left="1418" w:header="720" w:footer="720" w:gutter="0"/>
       <w:cols w:space="720"/>
@@ -11881,7 +11906,7 @@
         <w:sz w:val="16"/>
         <w:szCs w:val="16"/>
       </w:rPr>
-      <w:t>7</w:t>
+      <w:t>13</w:t>
     </w:r>
     <w:r>
       <w:rPr>
@@ -15484,4 +15509,16 @@
     </a:ext>
   </a:extLst>
 </a:theme>
+</file>
+
+<file path=customXml/item1.xml><?xml version="1.0" encoding="utf-8"?>
+<b:Sources xmlns:b="http://schemas.openxmlformats.org/officeDocument/2006/bibliography" xmlns="http://schemas.openxmlformats.org/officeDocument/2006/bibliography" SelectedStyle="\APASixthEditionOfficeOnline.xsl" StyleName="APA" Version="6"/>
+</file>
+
+<file path=customXml/itemProps1.xml><?xml version="1.0" encoding="utf-8"?>
+<ds:datastoreItem xmlns:ds="http://schemas.openxmlformats.org/officeDocument/2006/customXml" ds:itemID="{DCE8FACB-DBE6-4D75-8E25-D844F8684658}">
+  <ds:schemaRefs>
+    <ds:schemaRef ds:uri="http://schemas.openxmlformats.org/officeDocument/2006/bibliography"/>
+  </ds:schemaRefs>
+</ds:datastoreItem>
 </file>
</xml_diff>

<commit_message>
Ajout de choses dans la doc
</commit_message>
<xml_diff>
--- a/Documentation/Documentation_pre_tpi.docx
+++ b/Documentation/Documentation_pre_tpi.docx
@@ -3423,11 +3423,9 @@
       <w:r>
         <w:t xml:space="preserve">ner avec le </w:t>
       </w:r>
-      <w:proofErr w:type="spellStart"/>
-      <w:r>
-        <w:t>PhP</w:t>
-      </w:r>
-      <w:proofErr w:type="spellEnd"/>
+      <w:r>
+        <w:t>PHP</w:t>
+      </w:r>
       <w:r>
         <w:t xml:space="preserve">, le SQL, l’HTML, </w:t>
       </w:r>
@@ -8317,14 +8315,12 @@
         </w:rPr>
         <w:t xml:space="preserve"> format </w:t>
       </w:r>
-      <w:proofErr w:type="spellStart"/>
-      <w:r>
-        <w:rPr>
-          <w:rFonts w:cs="Arial"/>
-        </w:rPr>
-        <w:t>php</w:t>
-      </w:r>
-      <w:proofErr w:type="spellEnd"/>
+      <w:r>
+        <w:rPr>
+          <w:rFonts w:cs="Arial"/>
+        </w:rPr>
+        <w:t>PHP</w:t>
+      </w:r>
       <w:r>
         <w:rPr>
           <w:rFonts w:cs="Arial"/>
@@ -8950,6 +8946,11 @@
     </w:p>
     <w:p/>
     <w:p/>
+    <w:p/>
+    <w:p/>
+    <w:p/>
+    <w:p/>
+    <w:p/>
     <w:p>
       <w:pPr>
         <w:pStyle w:val="Titre1"/>
@@ -8960,6 +8961,7 @@
       <w:bookmarkStart w:id="27" w:name="_Toc71703259"/>
       <w:bookmarkStart w:id="28" w:name="_Toc511719733"/>
       <w:r>
+        <w:lastRenderedPageBreak/>
         <w:t>R</w:t>
       </w:r>
       <w:bookmarkEnd w:id="27"/>
@@ -9137,6 +9139,7 @@
         <w:rPr>
           <w:rFonts w:cs="Arial"/>
         </w:rPr>
+        <w:lastRenderedPageBreak/>
         <w:t xml:space="preserve">Ma base de données est constituée de neufs tables. </w:t>
       </w:r>
     </w:p>
@@ -9281,7 +9284,6 @@
         <w:rPr>
           <w:rFonts w:cs="Arial"/>
         </w:rPr>
-        <w:lastRenderedPageBreak/>
         <w:t>Table size</w:t>
       </w:r>
     </w:p>
@@ -9859,6 +9861,7 @@
         <w:rPr>
           <w:rFonts w:cs="Arial"/>
         </w:rPr>
+        <w:lastRenderedPageBreak/>
         <w:t>Table basket</w:t>
       </w:r>
     </w:p>
@@ -9986,7 +9989,6 @@
         <w:rPr>
           <w:rFonts w:cs="Arial"/>
         </w:rPr>
-        <w:lastRenderedPageBreak/>
         <w:t xml:space="preserve">Il y aura le nom, le prénom, le rôle de l’utilisateur, si c’est un administrateur ou bien un utilisateur normal. Les logins et mot de passes de chaque personne seront enregistrés dans cette table. Les mots de passes seront hachés dans la base de données. </w:t>
       </w:r>
     </w:p>
@@ -10608,6 +10610,7 @@
           <w:i/>
           <w:color w:val="FF0000"/>
         </w:rPr>
+        <w:lastRenderedPageBreak/>
         <w:t>Lister les documents fournis au client avec votre produit, en indiquant les numéros de versions</w:t>
       </w:r>
       <w:r>
@@ -10731,7 +10734,6 @@
       <w:bookmarkStart w:id="45" w:name="_Toc71703263"/>
       <w:bookmarkStart w:id="46" w:name="_Toc511719739"/>
       <w:r>
-        <w:lastRenderedPageBreak/>
         <w:t>C</w:t>
       </w:r>
       <w:bookmarkEnd w:id="44"/>
@@ -10753,358 +10755,248 @@
         <w:ind w:left="357"/>
       </w:pPr>
       <w:r>
-        <w:t xml:space="preserve">Tout d’abord, grâce à ce projet, j’ai pu </w:t>
-      </w:r>
-      <w:bookmarkStart w:id="47" w:name="_GoBack"/>
+        <w:t>Tout d’abord, grâce à ce projet</w:t>
+      </w:r>
+      <w:r>
+        <w:t xml:space="preserve"> Pré-TPI, on se remet les étapes qu’il faut faire dans un projet comme celui-ci et ça nous donne une idée de celle qu’on devra faire durant le TPI.</w:t>
+      </w:r>
+      <w:r>
+        <w:t xml:space="preserve"> </w:t>
+      </w:r>
+      <w:r>
+        <w:t>On a aussi une grande idée du travail qui est demandé et qui est à fournir pendant toute la durée du TPI.</w:t>
+      </w:r>
+    </w:p>
+    <w:p>
+      <w:pPr>
+        <w:pStyle w:val="En-tte"/>
+        <w:ind w:left="357"/>
+      </w:pPr>
+    </w:p>
+    <w:p>
+      <w:pPr>
+        <w:pStyle w:val="En-tte"/>
+        <w:ind w:left="357"/>
+      </w:pPr>
+      <w:r>
+        <w:t xml:space="preserve">En ce qui concerne le objectifs, ils ont tous été atteint. J’ai eu plus de peine à faire l’application pour le mobile que de faire le développement de mon site. </w:t>
+      </w:r>
+    </w:p>
+    <w:p>
+      <w:pPr>
+        <w:pStyle w:val="En-tte"/>
+        <w:ind w:left="357"/>
+      </w:pPr>
+    </w:p>
+    <w:p>
+      <w:pPr>
+        <w:pStyle w:val="En-tte"/>
+        <w:ind w:left="357"/>
+      </w:pPr>
+      <w:r>
+        <w:t xml:space="preserve">Les points positifs c’est que grâce à ce Pré-TPI on est conscient de ce que l’on va nous demander de faire pendant le TPI final puisque ça devrait être en grande partie la même chose. </w:t>
+      </w:r>
+    </w:p>
+    <w:p>
+      <w:pPr>
+        <w:pStyle w:val="En-tte"/>
+        <w:ind w:left="357"/>
+      </w:pPr>
+    </w:p>
+    <w:p>
+      <w:pPr>
+        <w:pStyle w:val="En-tte"/>
+        <w:ind w:left="357"/>
+      </w:pPr>
+      <w:r>
+        <w:t xml:space="preserve">Pour les difficultés particulières j’ai eu un peu de peine à développer mon application pour les mobiles. </w:t>
+      </w:r>
+      <w:r>
+        <w:t xml:space="preserve">Grâce à plusieurs vidéos visionnées sur internet, à la documentation fournie sur le site du Framework </w:t>
+      </w:r>
+      <w:proofErr w:type="spellStart"/>
+      <w:r>
+        <w:t>ionic</w:t>
+      </w:r>
+      <w:proofErr w:type="spellEnd"/>
+      <w:r>
+        <w:t xml:space="preserve"> et l’aide </w:t>
+      </w:r>
+      <w:r>
+        <w:t>que</w:t>
+      </w:r>
+      <w:r>
+        <w:t xml:space="preserve"> M. Carrel </w:t>
+      </w:r>
+      <w:r>
+        <w:t xml:space="preserve">a accepté de me fournir, </w:t>
+      </w:r>
+      <w:r>
+        <w:t>j’ai réussi à faire ce qui m’</w:t>
+      </w:r>
+      <w:r>
+        <w:t>était demandé pour cette petite application.</w:t>
+      </w:r>
+    </w:p>
+    <w:p>
+      <w:pPr>
+        <w:pStyle w:val="En-tte"/>
+        <w:ind w:left="357"/>
+      </w:pPr>
+    </w:p>
+    <w:p>
+      <w:pPr>
+        <w:pStyle w:val="En-tte"/>
+        <w:ind w:left="357"/>
+      </w:pPr>
+      <w:r>
+        <w:t>Pour les suites possibles du projet, je dirai qu’il faudrait ajouter un moyen de paiement sécurisé, avec l’aide de PayPal ou autres.</w:t>
+      </w:r>
+      <w:r>
+        <w:t xml:space="preserve"> </w:t>
+      </w:r>
+      <w:r>
+        <w:t>Ajouter des méthodes de tri</w:t>
+      </w:r>
+      <w:r>
+        <w:t>s</w:t>
+      </w:r>
+      <w:r>
+        <w:t xml:space="preserve"> supplémentaire</w:t>
+      </w:r>
+      <w:r>
+        <w:t>s</w:t>
+      </w:r>
+      <w:r>
+        <w:t xml:space="preserve"> pour la page qui affiche les articles, pour l’instant seul le tri par type d’article fonctionne. </w:t>
+      </w:r>
+      <w:r>
+        <w:t xml:space="preserve">Améliorer la fonction pour ajouter des articles, parce que pour l’instant on peut ajouter un seul article </w:t>
+      </w:r>
+      <w:r>
+        <w:t>à la fois</w:t>
+      </w:r>
+      <w:r>
+        <w:t>.</w:t>
+      </w:r>
+      <w:r>
+        <w:t xml:space="preserve"> A</w:t>
+      </w:r>
+      <w:r>
+        <w:t>jouter plus d’</w:t>
+      </w:r>
+      <w:r>
+        <w:t xml:space="preserve">articles </w:t>
+      </w:r>
+      <w:r>
+        <w:t xml:space="preserve">pour que le site soit plus fourni. </w:t>
+      </w:r>
+      <w:r>
+        <w:t>Pour finir de mettre le site en production et de l’héberger sur internet afin que les clients potentiels puissent y accéder.</w:t>
+      </w:r>
+    </w:p>
+    <w:p>
+      <w:pPr>
+        <w:pStyle w:val="En-tte"/>
+        <w:ind w:left="357"/>
+      </w:pPr>
+    </w:p>
+    <w:p>
+      <w:pPr>
+        <w:rPr>
+          <w:szCs w:val="14"/>
+        </w:rPr>
+      </w:pPr>
+    </w:p>
+    <w:p>
+      <w:pPr>
+        <w:rPr>
+          <w:szCs w:val="14"/>
+        </w:rPr>
+      </w:pPr>
+    </w:p>
+    <w:p>
+      <w:pPr>
+        <w:rPr>
+          <w:szCs w:val="14"/>
+        </w:rPr>
+      </w:pPr>
+    </w:p>
+    <w:p>
+      <w:pPr>
+        <w:rPr>
+          <w:szCs w:val="14"/>
+        </w:rPr>
+      </w:pPr>
+    </w:p>
+    <w:p>
+      <w:pPr>
+        <w:rPr>
+          <w:szCs w:val="14"/>
+        </w:rPr>
+      </w:pPr>
+    </w:p>
+    <w:p>
+      <w:pPr>
+        <w:rPr>
+          <w:szCs w:val="14"/>
+        </w:rPr>
+      </w:pPr>
+    </w:p>
+    <w:p>
+      <w:pPr>
+        <w:rPr>
+          <w:szCs w:val="14"/>
+        </w:rPr>
+      </w:pPr>
+    </w:p>
+    <w:p>
+      <w:pPr>
+        <w:rPr>
+          <w:szCs w:val="14"/>
+        </w:rPr>
+      </w:pPr>
+    </w:p>
+    <w:p>
+      <w:pPr>
+        <w:rPr>
+          <w:szCs w:val="14"/>
+        </w:rPr>
+      </w:pPr>
+    </w:p>
+    <w:p>
+      <w:pPr>
+        <w:rPr>
+          <w:szCs w:val="14"/>
+        </w:rPr>
+      </w:pPr>
+    </w:p>
+    <w:p>
+      <w:pPr>
+        <w:rPr>
+          <w:szCs w:val="14"/>
+        </w:rPr>
+      </w:pPr>
+    </w:p>
+    <w:p>
+      <w:pPr>
+        <w:pStyle w:val="Titre1"/>
+        <w:tabs>
+          <w:tab w:val="num" w:pos="360"/>
+        </w:tabs>
+      </w:pPr>
+      <w:bookmarkStart w:id="47" w:name="_Toc71703264"/>
+      <w:bookmarkStart w:id="48" w:name="_Toc511719740"/>
+      <w:r>
+        <w:lastRenderedPageBreak/>
+        <w:t>A</w:t>
+      </w:r>
       <w:bookmarkEnd w:id="47"/>
-    </w:p>
-    <w:p>
-      <w:pPr>
-        <w:pStyle w:val="Retraitnormal1"/>
-        <w:numPr>
-          <w:ilvl w:val="0"/>
-          <w:numId w:val="0"/>
-        </w:numPr>
-        <w:ind w:left="357"/>
-        <w:rPr>
-          <w:rFonts w:ascii="Arial" w:hAnsi="Arial" w:cs="Arial"/>
-          <w:i/>
-          <w:color w:val="FF0000"/>
-          <w:sz w:val="24"/>
-        </w:rPr>
-      </w:pPr>
-      <w:r>
-        <w:rPr>
-          <w:rFonts w:ascii="Arial" w:hAnsi="Arial" w:cs="Arial"/>
-          <w:i/>
-          <w:color w:val="FF0000"/>
-          <w:sz w:val="24"/>
-        </w:rPr>
-        <w:t>Développez en tous cas les points suivants:</w:t>
-      </w:r>
-    </w:p>
-    <w:p>
-      <w:pPr>
-        <w:pStyle w:val="Retraitnormal1"/>
-        <w:numPr>
-          <w:ilvl w:val="0"/>
-          <w:numId w:val="0"/>
-        </w:numPr>
-        <w:ind w:left="357"/>
-        <w:rPr>
-          <w:rFonts w:ascii="Arial" w:hAnsi="Arial" w:cs="Arial"/>
-          <w:i/>
-          <w:color w:val="FF0000"/>
-          <w:sz w:val="24"/>
-        </w:rPr>
-      </w:pPr>
-    </w:p>
-    <w:p>
-      <w:pPr>
-        <w:numPr>
-          <w:ilvl w:val="0"/>
-          <w:numId w:val="3"/>
-        </w:numPr>
-        <w:rPr>
-          <w:rFonts w:cs="Arial"/>
-          <w:i/>
-          <w:color w:val="FF0000"/>
-        </w:rPr>
-      </w:pPr>
-      <w:r>
-        <w:rPr>
-          <w:rFonts w:cs="Arial"/>
-          <w:i/>
-          <w:color w:val="FF0000"/>
-        </w:rPr>
-        <w:t>Objectifs atteints / non-atteints</w:t>
-      </w:r>
-    </w:p>
-    <w:p>
-      <w:pPr>
-        <w:numPr>
-          <w:ilvl w:val="0"/>
-          <w:numId w:val="3"/>
-        </w:numPr>
-        <w:rPr>
-          <w:rFonts w:cs="Arial"/>
-          <w:i/>
-          <w:color w:val="FF0000"/>
-        </w:rPr>
-      </w:pPr>
-      <w:r>
-        <w:rPr>
-          <w:rFonts w:cs="Arial"/>
-          <w:i/>
-          <w:color w:val="FF0000"/>
-        </w:rPr>
-        <w:t>Points positifs / négatifs</w:t>
-      </w:r>
-    </w:p>
-    <w:p>
-      <w:pPr>
-        <w:numPr>
-          <w:ilvl w:val="0"/>
-          <w:numId w:val="3"/>
-        </w:numPr>
-        <w:rPr>
-          <w:rFonts w:cs="Arial"/>
-          <w:i/>
-          <w:color w:val="FF0000"/>
-        </w:rPr>
-      </w:pPr>
-      <w:r>
-        <w:rPr>
-          <w:rFonts w:cs="Arial"/>
-          <w:i/>
-          <w:color w:val="FF0000"/>
-        </w:rPr>
-        <w:t>Difficultés particulières</w:t>
-      </w:r>
-    </w:p>
-    <w:p>
-      <w:pPr>
-        <w:numPr>
-          <w:ilvl w:val="0"/>
-          <w:numId w:val="3"/>
-        </w:numPr>
-        <w:rPr>
-          <w:rFonts w:cs="Arial"/>
-          <w:i/>
-          <w:color w:val="FF0000"/>
-        </w:rPr>
-      </w:pPr>
-      <w:r>
-        <w:rPr>
-          <w:rFonts w:cs="Arial"/>
-          <w:i/>
-          <w:color w:val="FF0000"/>
-        </w:rPr>
-        <w:t>Suites possibles pour le projet (évolutions &amp; améliorations)</w:t>
-      </w:r>
-    </w:p>
-    <w:p>
-      <w:pPr>
-        <w:rPr>
-          <w:szCs w:val="14"/>
-        </w:rPr>
-      </w:pPr>
-    </w:p>
-    <w:p>
-      <w:pPr>
-        <w:rPr>
-          <w:szCs w:val="14"/>
-        </w:rPr>
-      </w:pPr>
-    </w:p>
-    <w:p>
-      <w:pPr>
-        <w:rPr>
-          <w:szCs w:val="14"/>
-        </w:rPr>
-      </w:pPr>
-    </w:p>
-    <w:p>
-      <w:pPr>
-        <w:rPr>
-          <w:szCs w:val="14"/>
-        </w:rPr>
-      </w:pPr>
-    </w:p>
-    <w:p>
-      <w:pPr>
-        <w:rPr>
-          <w:szCs w:val="14"/>
-        </w:rPr>
-      </w:pPr>
-    </w:p>
-    <w:p>
-      <w:pPr>
-        <w:rPr>
-          <w:szCs w:val="14"/>
-        </w:rPr>
-      </w:pPr>
-    </w:p>
-    <w:p>
-      <w:pPr>
-        <w:rPr>
-          <w:szCs w:val="14"/>
-        </w:rPr>
-      </w:pPr>
-    </w:p>
-    <w:p>
-      <w:pPr>
-        <w:rPr>
-          <w:szCs w:val="14"/>
-        </w:rPr>
-      </w:pPr>
-    </w:p>
-    <w:p>
-      <w:pPr>
-        <w:rPr>
-          <w:szCs w:val="14"/>
-        </w:rPr>
-      </w:pPr>
-    </w:p>
-    <w:p>
-      <w:pPr>
-        <w:rPr>
-          <w:szCs w:val="14"/>
-        </w:rPr>
-      </w:pPr>
-    </w:p>
-    <w:p>
-      <w:pPr>
-        <w:rPr>
-          <w:szCs w:val="14"/>
-        </w:rPr>
-      </w:pPr>
-    </w:p>
-    <w:p>
-      <w:pPr>
-        <w:rPr>
-          <w:szCs w:val="14"/>
-        </w:rPr>
-      </w:pPr>
-    </w:p>
-    <w:p>
-      <w:pPr>
-        <w:rPr>
-          <w:szCs w:val="14"/>
-        </w:rPr>
-      </w:pPr>
-    </w:p>
-    <w:p>
-      <w:pPr>
-        <w:rPr>
-          <w:szCs w:val="14"/>
-        </w:rPr>
-      </w:pPr>
-    </w:p>
-    <w:p>
-      <w:pPr>
-        <w:rPr>
-          <w:szCs w:val="14"/>
-        </w:rPr>
-      </w:pPr>
-    </w:p>
-    <w:p>
-      <w:pPr>
-        <w:rPr>
-          <w:szCs w:val="14"/>
-        </w:rPr>
-      </w:pPr>
-    </w:p>
-    <w:p>
-      <w:pPr>
-        <w:rPr>
-          <w:szCs w:val="14"/>
-        </w:rPr>
-      </w:pPr>
-    </w:p>
-    <w:p>
-      <w:pPr>
-        <w:rPr>
-          <w:szCs w:val="14"/>
-        </w:rPr>
-      </w:pPr>
-    </w:p>
-    <w:p>
-      <w:pPr>
-        <w:rPr>
-          <w:szCs w:val="14"/>
-        </w:rPr>
-      </w:pPr>
-    </w:p>
-    <w:p>
-      <w:pPr>
-        <w:rPr>
-          <w:szCs w:val="14"/>
-        </w:rPr>
-      </w:pPr>
-    </w:p>
-    <w:p>
-      <w:pPr>
-        <w:rPr>
-          <w:szCs w:val="14"/>
-        </w:rPr>
-      </w:pPr>
-    </w:p>
-    <w:p>
-      <w:pPr>
-        <w:rPr>
-          <w:szCs w:val="14"/>
-        </w:rPr>
-      </w:pPr>
-    </w:p>
-    <w:p>
-      <w:pPr>
-        <w:rPr>
-          <w:szCs w:val="14"/>
-        </w:rPr>
-      </w:pPr>
-    </w:p>
-    <w:p>
-      <w:pPr>
-        <w:rPr>
-          <w:szCs w:val="14"/>
-        </w:rPr>
-      </w:pPr>
-    </w:p>
-    <w:p>
-      <w:pPr>
-        <w:rPr>
-          <w:szCs w:val="14"/>
-        </w:rPr>
-      </w:pPr>
-    </w:p>
-    <w:p>
-      <w:pPr>
-        <w:rPr>
-          <w:szCs w:val="14"/>
-        </w:rPr>
-      </w:pPr>
-    </w:p>
-    <w:p>
-      <w:pPr>
-        <w:rPr>
-          <w:szCs w:val="14"/>
-        </w:rPr>
-      </w:pPr>
-    </w:p>
-    <w:p>
-      <w:pPr>
-        <w:rPr>
-          <w:szCs w:val="14"/>
-        </w:rPr>
-      </w:pPr>
-    </w:p>
-    <w:p>
-      <w:pPr>
-        <w:rPr>
-          <w:szCs w:val="14"/>
-        </w:rPr>
-      </w:pPr>
-    </w:p>
-    <w:p>
-      <w:pPr>
-        <w:pStyle w:val="Titre1"/>
-        <w:tabs>
-          <w:tab w:val="num" w:pos="360"/>
-        </w:tabs>
-      </w:pPr>
-      <w:bookmarkStart w:id="48" w:name="_Toc71703264"/>
-      <w:bookmarkStart w:id="49" w:name="_Toc511719740"/>
-      <w:r>
-        <w:t>A</w:t>
+      <w:r>
+        <w:t>nnexes</w:t>
       </w:r>
       <w:bookmarkEnd w:id="48"/>
-      <w:r>
-        <w:t>nnexes</w:t>
-      </w:r>
-      <w:bookmarkEnd w:id="49"/>
-    </w:p>
-    <w:p/>
+    </w:p>
     <w:p>
       <w:pPr>
         <w:pStyle w:val="Titre2"/>
@@ -11113,36 +11005,17 @@
           <w:iCs/>
         </w:rPr>
       </w:pPr>
-      <w:bookmarkStart w:id="50" w:name="_Toc511719741"/>
+      <w:bookmarkStart w:id="49" w:name="_Toc71703265"/>
+      <w:bookmarkStart w:id="50" w:name="_Toc511719742"/>
       <w:r>
         <w:rPr>
           <w:i w:val="0"/>
           <w:iCs/>
         </w:rPr>
-        <w:t>Résumé du rapport du TPI / version succincte de la documentation</w:t>
-      </w:r>
+        <w:t>Sources – Bibliographie</w:t>
+      </w:r>
+      <w:bookmarkEnd w:id="49"/>
       <w:bookmarkEnd w:id="50"/>
-    </w:p>
-    <w:p/>
-    <w:p>
-      <w:pPr>
-        <w:pStyle w:val="Titre2"/>
-        <w:rPr>
-          <w:i w:val="0"/>
-          <w:iCs/>
-        </w:rPr>
-      </w:pPr>
-      <w:bookmarkStart w:id="51" w:name="_Toc71703265"/>
-      <w:bookmarkStart w:id="52" w:name="_Toc511719742"/>
-      <w:r>
-        <w:rPr>
-          <w:i w:val="0"/>
-          <w:iCs/>
-        </w:rPr>
-        <w:t>Sources – Bibliographie</w:t>
-      </w:r>
-      <w:bookmarkEnd w:id="51"/>
-      <w:bookmarkEnd w:id="52"/>
     </w:p>
     <w:p>
       <w:pPr>
@@ -11738,345 +11611,69 @@
     </w:p>
     <w:p>
       <w:pPr>
+        <w:pStyle w:val="Titre2"/>
         <w:rPr>
           <w:rStyle w:val="lev"/>
-        </w:rPr>
-      </w:pPr>
-    </w:p>
-    <w:p>
-      <w:pPr>
-        <w:ind w:left="426"/>
-        <w:rPr>
-          <w:i/>
-          <w:color w:val="FF0000"/>
-        </w:rPr>
-      </w:pPr>
-      <w:r>
-        <w:rPr>
-          <w:i/>
-          <w:color w:val="FF0000"/>
-        </w:rPr>
-        <w:t>Liste des livres utilisé</w:t>
-      </w:r>
-      <w:r>
-        <w:rPr>
-          <w:i/>
-          <w:color w:val="FF0000"/>
-        </w:rPr>
-        <w:t>s</w:t>
-      </w:r>
-      <w:r>
-        <w:rPr>
-          <w:i/>
-          <w:color w:val="FF0000"/>
-        </w:rPr>
-        <w:t xml:space="preserve"> (Titre, auteur, date), des sites Internet (URL) consultés, des articles (Revue, date, titre, auteur)… Et de toutes les aides externes (noms)   </w:t>
-      </w:r>
-    </w:p>
-    <w:p>
-      <w:pPr>
-        <w:pStyle w:val="Titre2"/>
-        <w:rPr>
+          <w:b/>
           <w:i w:val="0"/>
-          <w:iCs/>
-        </w:rPr>
-      </w:pPr>
-      <w:bookmarkStart w:id="53" w:name="_Toc25553330"/>
-      <w:bookmarkStart w:id="54" w:name="_Toc71703266"/>
-      <w:bookmarkStart w:id="55" w:name="_Toc511719743"/>
-      <w:r>
-        <w:rPr>
+        </w:rPr>
+      </w:pPr>
+      <w:r>
+        <w:rPr>
+          <w:rStyle w:val="lev"/>
+          <w:b/>
           <w:i w:val="0"/>
-          <w:iCs/>
-        </w:rPr>
-        <w:t xml:space="preserve">Journal de </w:t>
-      </w:r>
-      <w:bookmarkEnd w:id="53"/>
-      <w:bookmarkEnd w:id="54"/>
-      <w:r>
-        <w:rPr>
-          <w:i w:val="0"/>
-          <w:iCs/>
-        </w:rPr>
-        <w:t>travail</w:t>
-      </w:r>
-      <w:bookmarkEnd w:id="55"/>
+        </w:rPr>
+        <w:t>Journal de bord</w:t>
+      </w:r>
     </w:p>
     <w:p/>
-    <w:tbl>
-      <w:tblPr>
-        <w:tblW w:w="9072" w:type="dxa"/>
-        <w:tblInd w:w="534" w:type="dxa"/>
-        <w:tblBorders>
-          <w:top w:val="single" w:sz="4" w:space="0" w:color="auto"/>
-          <w:left w:val="single" w:sz="4" w:space="0" w:color="auto"/>
-          <w:bottom w:val="single" w:sz="4" w:space="0" w:color="auto"/>
-          <w:right w:val="single" w:sz="4" w:space="0" w:color="auto"/>
-          <w:insideH w:val="single" w:sz="4" w:space="0" w:color="auto"/>
-          <w:insideV w:val="single" w:sz="4" w:space="0" w:color="auto"/>
-        </w:tblBorders>
-        <w:tblLook w:val="00A0" w:firstRow="1" w:lastRow="0" w:firstColumn="1" w:lastColumn="0" w:noHBand="0" w:noVBand="0"/>
-      </w:tblPr>
-      <w:tblGrid>
-        <w:gridCol w:w="820"/>
-        <w:gridCol w:w="897"/>
-        <w:gridCol w:w="4236"/>
-        <w:gridCol w:w="3119"/>
-      </w:tblGrid>
-      <w:tr>
-        <w:tc>
-          <w:tcPr>
-            <w:tcW w:w="820" w:type="dxa"/>
-          </w:tcPr>
-          <w:p>
-            <w:pPr>
-              <w:rPr>
-                <w:b/>
-              </w:rPr>
-            </w:pPr>
-            <w:r>
-              <w:rPr>
-                <w:b/>
-              </w:rPr>
-              <w:t>Date</w:t>
-            </w:r>
-          </w:p>
-        </w:tc>
-        <w:tc>
-          <w:tcPr>
-            <w:tcW w:w="897" w:type="dxa"/>
-          </w:tcPr>
-          <w:p>
-            <w:pPr>
-              <w:rPr>
-                <w:b/>
-              </w:rPr>
-            </w:pPr>
-            <w:r>
-              <w:rPr>
-                <w:b/>
-              </w:rPr>
-              <w:t>Durée</w:t>
-            </w:r>
-          </w:p>
-        </w:tc>
-        <w:tc>
-          <w:tcPr>
-            <w:tcW w:w="4236" w:type="dxa"/>
-          </w:tcPr>
-          <w:p>
-            <w:pPr>
-              <w:rPr>
-                <w:b/>
-              </w:rPr>
-            </w:pPr>
-            <w:r>
-              <w:rPr>
-                <w:b/>
-              </w:rPr>
-              <w:t>Activité</w:t>
-            </w:r>
-          </w:p>
-        </w:tc>
-        <w:tc>
-          <w:tcPr>
-            <w:tcW w:w="3119" w:type="dxa"/>
-          </w:tcPr>
-          <w:p>
-            <w:pPr>
-              <w:rPr>
-                <w:b/>
-              </w:rPr>
-            </w:pPr>
-            <w:r>
-              <w:rPr>
-                <w:b/>
-              </w:rPr>
-              <w:t>Remarques</w:t>
-            </w:r>
-          </w:p>
-        </w:tc>
-      </w:tr>
-      <w:tr>
-        <w:tc>
-          <w:tcPr>
-            <w:tcW w:w="820" w:type="dxa"/>
-          </w:tcPr>
-          <w:p/>
-        </w:tc>
-        <w:tc>
-          <w:tcPr>
-            <w:tcW w:w="897" w:type="dxa"/>
-          </w:tcPr>
-          <w:p/>
-        </w:tc>
-        <w:tc>
-          <w:tcPr>
-            <w:tcW w:w="4236" w:type="dxa"/>
-          </w:tcPr>
-          <w:p/>
-        </w:tc>
-        <w:tc>
-          <w:tcPr>
-            <w:tcW w:w="3119" w:type="dxa"/>
-          </w:tcPr>
-          <w:p/>
-        </w:tc>
-      </w:tr>
-      <w:tr>
-        <w:tc>
-          <w:tcPr>
-            <w:tcW w:w="820" w:type="dxa"/>
-          </w:tcPr>
-          <w:p/>
-        </w:tc>
-        <w:tc>
-          <w:tcPr>
-            <w:tcW w:w="897" w:type="dxa"/>
-          </w:tcPr>
-          <w:p/>
-        </w:tc>
-        <w:tc>
-          <w:tcPr>
-            <w:tcW w:w="4236" w:type="dxa"/>
-          </w:tcPr>
-          <w:p/>
-        </w:tc>
-        <w:tc>
-          <w:tcPr>
-            <w:tcW w:w="3119" w:type="dxa"/>
-          </w:tcPr>
-          <w:p/>
-        </w:tc>
-      </w:tr>
-    </w:tbl>
-    <w:p>
-      <w:pPr>
-        <w:pStyle w:val="Titre2"/>
-        <w:numPr>
-          <w:ilvl w:val="0"/>
-          <w:numId w:val="0"/>
-        </w:numPr>
-        <w:tabs>
-          <w:tab w:val="left" w:pos="3047"/>
-        </w:tabs>
-        <w:rPr>
-          <w:rFonts w:ascii="Times New Roman" w:hAnsi="Times New Roman"/>
-          <w:b w:val="0"/>
-          <w:bCs/>
-          <w:i w:val="0"/>
-          <w:iCs/>
-        </w:rPr>
-      </w:pPr>
-      <w:bookmarkStart w:id="56" w:name="_Toc25553331"/>
-    </w:p>
-    <w:p>
-      <w:pPr>
-        <w:pStyle w:val="Titre2"/>
-        <w:rPr>
-          <w:i w:val="0"/>
-          <w:iCs/>
-        </w:rPr>
-      </w:pPr>
-      <w:bookmarkStart w:id="57" w:name="_Toc71703267"/>
-      <w:bookmarkStart w:id="58" w:name="_Toc511719744"/>
-      <w:r>
-        <w:rPr>
-          <w:i w:val="0"/>
-          <w:iCs/>
-        </w:rPr>
-        <w:t>Manuel d'Installation</w:t>
-      </w:r>
-      <w:bookmarkEnd w:id="56"/>
-      <w:bookmarkEnd w:id="57"/>
-      <w:bookmarkEnd w:id="58"/>
+    <w:p>
+      <w:r>
+        <w:t>06.</w:t>
+      </w:r>
+      <w:r>
+        <w:t>03.2018 : M.</w:t>
+      </w:r>
+      <w:r>
+        <w:t xml:space="preserve"> </w:t>
+      </w:r>
+      <w:r>
+        <w:t>Carrel m’a donné un coup de main pour faire une fonction qui me permet d’ajouter un article dans mon panier avec la taille souhaitée.</w:t>
+      </w:r>
     </w:p>
     <w:p/>
     <w:p>
-      <w:pPr>
-        <w:pStyle w:val="Titre2"/>
-        <w:rPr>
-          <w:i w:val="0"/>
-          <w:iCs/>
-        </w:rPr>
-      </w:pPr>
-      <w:bookmarkStart w:id="59" w:name="_Toc25553332"/>
-      <w:bookmarkStart w:id="60" w:name="_Toc71703268"/>
-      <w:bookmarkStart w:id="61" w:name="_Toc511719745"/>
-      <w:r>
-        <w:rPr>
-          <w:i w:val="0"/>
-          <w:iCs/>
-        </w:rPr>
-        <w:t>Manuel d'Utilisation</w:t>
-      </w:r>
-      <w:bookmarkEnd w:id="59"/>
-      <w:bookmarkEnd w:id="60"/>
-      <w:bookmarkEnd w:id="61"/>
+      <w:r>
+        <w:t>20.03.2018 : M. Carrel est venu me donné un coup de main pour mon application mobile, elle me permet de questionner ma base de données avec l’aide d’un QR-Code. Elle m’</w:t>
+      </w:r>
+      <w:r>
+        <w:t>envoie</w:t>
+      </w:r>
+      <w:r>
+        <w:t xml:space="preserve"> les données que j’</w:t>
+      </w:r>
+      <w:r>
+        <w:t>ai décidé de reprendre, comme l’illustration</w:t>
+      </w:r>
+      <w:r>
+        <w:t>,</w:t>
+      </w:r>
+      <w:r>
+        <w:t xml:space="preserve"> la quantité restante, la taille, le prix, etc. </w:t>
+      </w:r>
     </w:p>
     <w:p/>
     <w:p>
-      <w:pPr>
-        <w:pStyle w:val="Titre2"/>
-        <w:rPr>
-          <w:i w:val="0"/>
-          <w:iCs/>
-        </w:rPr>
-      </w:pPr>
-      <w:bookmarkStart w:id="62" w:name="_Toc71703270"/>
-      <w:bookmarkStart w:id="63" w:name="_Toc25553334"/>
-      <w:bookmarkStart w:id="64" w:name="_Toc511719746"/>
-      <w:r>
-        <w:rPr>
-          <w:i w:val="0"/>
-          <w:iCs/>
-        </w:rPr>
+      <w:r>
         <w:lastRenderedPageBreak/>
-        <w:t>A</w:t>
-      </w:r>
-      <w:r>
-        <w:rPr>
-          <w:i w:val="0"/>
-          <w:iCs/>
-        </w:rPr>
-        <w:t>rchives du projet</w:t>
-      </w:r>
-      <w:bookmarkEnd w:id="62"/>
-      <w:bookmarkEnd w:id="64"/>
-      <w:r>
-        <w:rPr>
-          <w:i w:val="0"/>
-          <w:iCs/>
-        </w:rPr>
-        <w:t xml:space="preserve"> </w:t>
-      </w:r>
-      <w:bookmarkEnd w:id="63"/>
-    </w:p>
-    <w:p/>
-    <w:p>
-      <w:pPr>
-        <w:ind w:left="426"/>
-        <w:rPr>
-          <w:i/>
-          <w:color w:val="FF0000"/>
-        </w:rPr>
-      </w:pPr>
-      <w:r>
-        <w:rPr>
-          <w:i/>
-          <w:color w:val="FF0000"/>
-        </w:rPr>
-        <w:t>Media</w:t>
-      </w:r>
-      <w:r>
-        <w:rPr>
-          <w:i/>
-          <w:color w:val="FF0000"/>
-        </w:rPr>
-        <w:t xml:space="preserve">, … dans une fourre en plastique </w:t>
-      </w:r>
-    </w:p>
-    <w:p/>
+        <w:t xml:space="preserve">27.03.2018 : J’avais un problème d’affichage avec mon panier, je devais rafraichir la page pour que mes données du panier se mettent à jour. M. Carrel est venu m’aidé et il fallait que je mette une ligne à peine plus bas pour que je n’aie pas besoin de rafraichir ma page. </w:t>
+      </w:r>
+    </w:p>
+    <w:p>
+      <w:bookmarkStart w:id="51" w:name="_GoBack"/>
+      <w:bookmarkEnd w:id="51"/>
+    </w:p>
     <w:p>
       <w:pPr>
         <w:rPr>
@@ -15785,7 +15382,7 @@
 </file>
 
 <file path=customXml/itemProps1.xml><?xml version="1.0" encoding="utf-8"?>
-<ds:datastoreItem xmlns:ds="http://schemas.openxmlformats.org/officeDocument/2006/customXml" ds:itemID="{A057B486-9355-2143-A86E-480B00442AA9}">
+<ds:datastoreItem xmlns:ds="http://schemas.openxmlformats.org/officeDocument/2006/customXml" ds:itemID="{3999A3F5-AE63-DD48-B0F7-151BBEB81498}">
   <ds:schemaRefs>
     <ds:schemaRef ds:uri="http://schemas.openxmlformats.org/officeDocument/2006/bibliography"/>
   </ds:schemaRefs>

</xml_diff>

<commit_message>
Finalisation de la doc
Ajout aussi de captures d'écran de l'application mobiles à mettre dans la doc
</commit_message>
<xml_diff>
--- a/Documentation/Documentation_pre_tpi.docx
+++ b/Documentation/Documentation_pre_tpi.docx
@@ -120,8 +120,13 @@
       <w:pPr>
         <w:jc w:val="center"/>
       </w:pPr>
-      <w:r>
-        <w:t>Gfeller, Jérémy</w:t>
+      <w:proofErr w:type="spellStart"/>
+      <w:r>
+        <w:t>Gfeller</w:t>
+      </w:r>
+      <w:proofErr w:type="spellEnd"/>
+      <w:r>
+        <w:t>, Jérémy</w:t>
       </w:r>
     </w:p>
     <w:p>
@@ -171,7 +176,7 @@
       <w:r>
         <w:fldChar w:fldCharType="separate"/>
       </w:r>
-      <w:hyperlink w:anchor="_Toc511811360" w:history="1">
+      <w:hyperlink w:anchor="_Toc511911159" w:history="1">
         <w:r>
           <w:rPr>
             <w:rStyle w:val="Lienhypertexte"/>
@@ -209,7 +214,7 @@
           <w:rPr>
             <w:webHidden/>
           </w:rPr>
-          <w:instrText xml:space="preserve"> PAGEREF _Toc511811360 \h </w:instrText>
+          <w:instrText xml:space="preserve"> PAGEREF _Toc511911159 \h </w:instrText>
         </w:r>
         <w:r>
           <w:rPr>
@@ -251,7 +256,7 @@
           <w:lang w:val="fr-CH" w:eastAsia="fr-CH"/>
         </w:rPr>
       </w:pPr>
-      <w:hyperlink w:anchor="_Toc511811361" w:history="1">
+      <w:hyperlink w:anchor="_Toc511911160" w:history="1">
         <w:r>
           <w:rPr>
             <w:rStyle w:val="Lienhypertexte"/>
@@ -297,7 +302,7 @@
             <w:noProof/>
             <w:webHidden/>
           </w:rPr>
-          <w:instrText xml:space="preserve"> PAGEREF _Toc511811361 \h </w:instrText>
+          <w:instrText xml:space="preserve"> PAGEREF _Toc511911160 \h </w:instrText>
         </w:r>
         <w:r>
           <w:rPr>
@@ -343,7 +348,7 @@
           <w:lang w:val="fr-CH" w:eastAsia="fr-CH"/>
         </w:rPr>
       </w:pPr>
-      <w:hyperlink w:anchor="_Toc511811362" w:history="1">
+      <w:hyperlink w:anchor="_Toc511911161" w:history="1">
         <w:r>
           <w:rPr>
             <w:rStyle w:val="Lienhypertexte"/>
@@ -387,7 +392,7 @@
             <w:noProof/>
             <w:webHidden/>
           </w:rPr>
-          <w:instrText xml:space="preserve"> PAGEREF _Toc511811362 \h </w:instrText>
+          <w:instrText xml:space="preserve"> PAGEREF _Toc511911161 \h </w:instrText>
         </w:r>
         <w:r>
           <w:rPr>
@@ -433,7 +438,7 @@
           <w:lang w:val="fr-CH" w:eastAsia="fr-CH"/>
         </w:rPr>
       </w:pPr>
-      <w:hyperlink w:anchor="_Toc511811363" w:history="1">
+      <w:hyperlink w:anchor="_Toc511911162" w:history="1">
         <w:r>
           <w:rPr>
             <w:rStyle w:val="Lienhypertexte"/>
@@ -479,7 +484,7 @@
             <w:noProof/>
             <w:webHidden/>
           </w:rPr>
-          <w:instrText xml:space="preserve"> PAGEREF _Toc511811363 \h </w:instrText>
+          <w:instrText xml:space="preserve"> PAGEREF _Toc511911162 \h </w:instrText>
         </w:r>
         <w:r>
           <w:rPr>
@@ -525,7 +530,7 @@
           <w:lang w:val="fr-CH" w:eastAsia="fr-CH"/>
         </w:rPr>
       </w:pPr>
-      <w:hyperlink w:anchor="_Toc511811364" w:history="1">
+      <w:hyperlink w:anchor="_Toc511911163" w:history="1">
         <w:r>
           <w:rPr>
             <w:rStyle w:val="Lienhypertexte"/>
@@ -571,7 +576,7 @@
             <w:noProof/>
             <w:webHidden/>
           </w:rPr>
-          <w:instrText xml:space="preserve"> PAGEREF _Toc511811364 \h </w:instrText>
+          <w:instrText xml:space="preserve"> PAGEREF _Toc511911163 \h </w:instrText>
         </w:r>
         <w:r>
           <w:rPr>
@@ -612,7 +617,7 @@
           <w:lang w:val="fr-CH" w:eastAsia="fr-CH"/>
         </w:rPr>
       </w:pPr>
-      <w:hyperlink w:anchor="_Toc511811365" w:history="1">
+      <w:hyperlink w:anchor="_Toc511911164" w:history="1">
         <w:r>
           <w:rPr>
             <w:rStyle w:val="Lienhypertexte"/>
@@ -650,7 +655,7 @@
           <w:rPr>
             <w:webHidden/>
           </w:rPr>
-          <w:instrText xml:space="preserve"> PAGEREF _Toc511811365 \h </w:instrText>
+          <w:instrText xml:space="preserve"> PAGEREF _Toc511911164 \h </w:instrText>
         </w:r>
         <w:r>
           <w:rPr>
@@ -692,7 +697,7 @@
           <w:lang w:val="fr-CH" w:eastAsia="fr-CH"/>
         </w:rPr>
       </w:pPr>
-      <w:hyperlink w:anchor="_Toc511811366" w:history="1">
+      <w:hyperlink w:anchor="_Toc511911165" w:history="1">
         <w:r>
           <w:rPr>
             <w:rStyle w:val="Lienhypertexte"/>
@@ -736,7 +741,7 @@
             <w:noProof/>
             <w:webHidden/>
           </w:rPr>
-          <w:instrText xml:space="preserve"> PAGEREF _Toc511811366 \h </w:instrText>
+          <w:instrText xml:space="preserve"> PAGEREF _Toc511911165 \h </w:instrText>
         </w:r>
         <w:r>
           <w:rPr>
@@ -782,7 +787,7 @@
           <w:lang w:val="fr-CH" w:eastAsia="fr-CH"/>
         </w:rPr>
       </w:pPr>
-      <w:hyperlink w:anchor="_Toc511811367" w:history="1">
+      <w:hyperlink w:anchor="_Toc511911166" w:history="1">
         <w:r>
           <w:rPr>
             <w:rStyle w:val="Lienhypertexte"/>
@@ -828,7 +833,7 @@
             <w:noProof/>
             <w:webHidden/>
           </w:rPr>
-          <w:instrText xml:space="preserve"> PAGEREF _Toc511811367 \h </w:instrText>
+          <w:instrText xml:space="preserve"> PAGEREF _Toc511911166 \h </w:instrText>
         </w:r>
         <w:r>
           <w:rPr>
@@ -874,7 +879,7 @@
           <w:lang w:val="fr-CH" w:eastAsia="fr-CH"/>
         </w:rPr>
       </w:pPr>
-      <w:hyperlink w:anchor="_Toc511811368" w:history="1">
+      <w:hyperlink w:anchor="_Toc511911167" w:history="1">
         <w:r>
           <w:rPr>
             <w:rStyle w:val="Lienhypertexte"/>
@@ -920,7 +925,7 @@
             <w:noProof/>
             <w:webHidden/>
           </w:rPr>
-          <w:instrText xml:space="preserve"> PAGEREF _Toc511811368 \h </w:instrText>
+          <w:instrText xml:space="preserve"> PAGEREF _Toc511911167 \h </w:instrText>
         </w:r>
         <w:r>
           <w:rPr>
@@ -966,7 +971,7 @@
           <w:lang w:val="fr-CH" w:eastAsia="fr-CH"/>
         </w:rPr>
       </w:pPr>
-      <w:hyperlink w:anchor="_Toc511811369" w:history="1">
+      <w:hyperlink w:anchor="_Toc511911168" w:history="1">
         <w:r>
           <w:rPr>
             <w:rStyle w:val="Lienhypertexte"/>
@@ -1012,7 +1017,7 @@
             <w:noProof/>
             <w:webHidden/>
           </w:rPr>
-          <w:instrText xml:space="preserve"> PAGEREF _Toc511811369 \h </w:instrText>
+          <w:instrText xml:space="preserve"> PAGEREF _Toc511911168 \h </w:instrText>
         </w:r>
         <w:r>
           <w:rPr>
@@ -1058,7 +1063,7 @@
           <w:lang w:val="fr-CH" w:eastAsia="fr-CH"/>
         </w:rPr>
       </w:pPr>
-      <w:hyperlink w:anchor="_Toc511811370" w:history="1">
+      <w:hyperlink w:anchor="_Toc511911169" w:history="1">
         <w:r>
           <w:rPr>
             <w:rStyle w:val="Lienhypertexte"/>
@@ -1104,7 +1109,7 @@
             <w:noProof/>
             <w:webHidden/>
           </w:rPr>
-          <w:instrText xml:space="preserve"> PAGEREF _Toc511811370 \h </w:instrText>
+          <w:instrText xml:space="preserve"> PAGEREF _Toc511911169 \h </w:instrText>
         </w:r>
         <w:r>
           <w:rPr>
@@ -1150,7 +1155,7 @@
           <w:lang w:val="fr-CH" w:eastAsia="fr-CH"/>
         </w:rPr>
       </w:pPr>
-      <w:hyperlink w:anchor="_Toc511811371" w:history="1">
+      <w:hyperlink w:anchor="_Toc511911170" w:history="1">
         <w:r>
           <w:rPr>
             <w:rStyle w:val="Lienhypertexte"/>
@@ -1196,7 +1201,7 @@
             <w:noProof/>
             <w:webHidden/>
           </w:rPr>
-          <w:instrText xml:space="preserve"> PAGEREF _Toc511811371 \h </w:instrText>
+          <w:instrText xml:space="preserve"> PAGEREF _Toc511911170 \h </w:instrText>
         </w:r>
         <w:r>
           <w:rPr>
@@ -1242,7 +1247,7 @@
           <w:lang w:val="fr-CH" w:eastAsia="fr-CH"/>
         </w:rPr>
       </w:pPr>
-      <w:hyperlink w:anchor="_Toc511811372" w:history="1">
+      <w:hyperlink w:anchor="_Toc511911171" w:history="1">
         <w:r>
           <w:rPr>
             <w:rStyle w:val="Lienhypertexte"/>
@@ -1288,7 +1293,7 @@
             <w:noProof/>
             <w:webHidden/>
           </w:rPr>
-          <w:instrText xml:space="preserve"> PAGEREF _Toc511811372 \h </w:instrText>
+          <w:instrText xml:space="preserve"> PAGEREF _Toc511911171 \h </w:instrText>
         </w:r>
         <w:r>
           <w:rPr>
@@ -1334,7 +1339,7 @@
           <w:lang w:val="fr-CH" w:eastAsia="fr-CH"/>
         </w:rPr>
       </w:pPr>
-      <w:hyperlink w:anchor="_Toc511811373" w:history="1">
+      <w:hyperlink w:anchor="_Toc511911172" w:history="1">
         <w:r>
           <w:rPr>
             <w:rStyle w:val="Lienhypertexte"/>
@@ -1380,7 +1385,7 @@
             <w:noProof/>
             <w:webHidden/>
           </w:rPr>
-          <w:instrText xml:space="preserve"> PAGEREF _Toc511811373 \h </w:instrText>
+          <w:instrText xml:space="preserve"> PAGEREF _Toc511911172 \h </w:instrText>
         </w:r>
         <w:r>
           <w:rPr>
@@ -1426,7 +1431,7 @@
           <w:lang w:val="fr-CH" w:eastAsia="fr-CH"/>
         </w:rPr>
       </w:pPr>
-      <w:hyperlink w:anchor="_Toc511811374" w:history="1">
+      <w:hyperlink w:anchor="_Toc511911173" w:history="1">
         <w:r>
           <w:rPr>
             <w:rStyle w:val="Lienhypertexte"/>
@@ -1472,7 +1477,7 @@
             <w:noProof/>
             <w:webHidden/>
           </w:rPr>
-          <w:instrText xml:space="preserve"> PAGEREF _Toc511811374 \h </w:instrText>
+          <w:instrText xml:space="preserve"> PAGEREF _Toc511911173 \h </w:instrText>
         </w:r>
         <w:r>
           <w:rPr>
@@ -1518,7 +1523,7 @@
           <w:lang w:val="fr-CH" w:eastAsia="fr-CH"/>
         </w:rPr>
       </w:pPr>
-      <w:hyperlink w:anchor="_Toc511811375" w:history="1">
+      <w:hyperlink w:anchor="_Toc511911174" w:history="1">
         <w:r>
           <w:rPr>
             <w:rStyle w:val="Lienhypertexte"/>
@@ -1564,7 +1569,7 @@
             <w:noProof/>
             <w:webHidden/>
           </w:rPr>
-          <w:instrText xml:space="preserve"> PAGEREF _Toc511811375 \h </w:instrText>
+          <w:instrText xml:space="preserve"> PAGEREF _Toc511911174 \h </w:instrText>
         </w:r>
         <w:r>
           <w:rPr>
@@ -1610,7 +1615,7 @@
           <w:lang w:val="fr-CH" w:eastAsia="fr-CH"/>
         </w:rPr>
       </w:pPr>
-      <w:hyperlink w:anchor="_Toc511811376" w:history="1">
+      <w:hyperlink w:anchor="_Toc511911175" w:history="1">
         <w:r>
           <w:rPr>
             <w:rStyle w:val="Lienhypertexte"/>
@@ -1656,7 +1661,7 @@
             <w:noProof/>
             <w:webHidden/>
           </w:rPr>
-          <w:instrText xml:space="preserve"> PAGEREF _Toc511811376 \h </w:instrText>
+          <w:instrText xml:space="preserve"> PAGEREF _Toc511911175 \h </w:instrText>
         </w:r>
         <w:r>
           <w:rPr>
@@ -1702,7 +1707,7 @@
           <w:lang w:val="fr-CH" w:eastAsia="fr-CH"/>
         </w:rPr>
       </w:pPr>
-      <w:hyperlink w:anchor="_Toc511811377" w:history="1">
+      <w:hyperlink w:anchor="_Toc511911176" w:history="1">
         <w:r>
           <w:rPr>
             <w:rStyle w:val="Lienhypertexte"/>
@@ -1748,7 +1753,7 @@
             <w:noProof/>
             <w:webHidden/>
           </w:rPr>
-          <w:instrText xml:space="preserve"> PAGEREF _Toc511811377 \h </w:instrText>
+          <w:instrText xml:space="preserve"> PAGEREF _Toc511911176 \h </w:instrText>
         </w:r>
         <w:r>
           <w:rPr>
@@ -1794,7 +1799,7 @@
           <w:lang w:val="fr-CH" w:eastAsia="fr-CH"/>
         </w:rPr>
       </w:pPr>
-      <w:hyperlink w:anchor="_Toc511811378" w:history="1">
+      <w:hyperlink w:anchor="_Toc511911177" w:history="1">
         <w:r>
           <w:rPr>
             <w:rStyle w:val="Lienhypertexte"/>
@@ -1840,7 +1845,7 @@
             <w:noProof/>
             <w:webHidden/>
           </w:rPr>
-          <w:instrText xml:space="preserve"> PAGEREF _Toc511811378 \h </w:instrText>
+          <w:instrText xml:space="preserve"> PAGEREF _Toc511911177 \h </w:instrText>
         </w:r>
         <w:r>
           <w:rPr>
@@ -1886,7 +1891,7 @@
           <w:lang w:val="fr-CH" w:eastAsia="fr-CH"/>
         </w:rPr>
       </w:pPr>
-      <w:hyperlink w:anchor="_Toc511811379" w:history="1">
+      <w:hyperlink w:anchor="_Toc511911178" w:history="1">
         <w:r>
           <w:rPr>
             <w:rStyle w:val="Lienhypertexte"/>
@@ -1932,7 +1937,7 @@
             <w:noProof/>
             <w:webHidden/>
           </w:rPr>
-          <w:instrText xml:space="preserve"> PAGEREF _Toc511811379 \h </w:instrText>
+          <w:instrText xml:space="preserve"> PAGEREF _Toc511911178 \h </w:instrText>
         </w:r>
         <w:r>
           <w:rPr>
@@ -1978,7 +1983,7 @@
           <w:lang w:val="fr-CH" w:eastAsia="fr-CH"/>
         </w:rPr>
       </w:pPr>
-      <w:hyperlink w:anchor="_Toc511811380" w:history="1">
+      <w:hyperlink w:anchor="_Toc511911179" w:history="1">
         <w:r>
           <w:rPr>
             <w:rStyle w:val="Lienhypertexte"/>
@@ -2024,7 +2029,7 @@
             <w:noProof/>
             <w:webHidden/>
           </w:rPr>
-          <w:instrText xml:space="preserve"> PAGEREF _Toc511811380 \h </w:instrText>
+          <w:instrText xml:space="preserve"> PAGEREF _Toc511911179 \h </w:instrText>
         </w:r>
         <w:r>
           <w:rPr>
@@ -2070,7 +2075,7 @@
           <w:lang w:val="fr-CH" w:eastAsia="fr-CH"/>
         </w:rPr>
       </w:pPr>
-      <w:hyperlink w:anchor="_Toc511811381" w:history="1">
+      <w:hyperlink w:anchor="_Toc511911180" w:history="1">
         <w:r>
           <w:rPr>
             <w:rStyle w:val="Lienhypertexte"/>
@@ -2114,7 +2119,7 @@
             <w:noProof/>
             <w:webHidden/>
           </w:rPr>
-          <w:instrText xml:space="preserve"> PAGEREF _Toc511811381 \h </w:instrText>
+          <w:instrText xml:space="preserve"> PAGEREF _Toc511911180 \h </w:instrText>
         </w:r>
         <w:r>
           <w:rPr>
@@ -2134,7 +2139,7 @@
             <w:noProof/>
             <w:webHidden/>
           </w:rPr>
-          <w:t>9</w:t>
+          <w:t>8</w:t>
         </w:r>
         <w:r>
           <w:rPr>
@@ -2155,7 +2160,7 @@
           <w:lang w:val="fr-CH" w:eastAsia="fr-CH"/>
         </w:rPr>
       </w:pPr>
-      <w:hyperlink w:anchor="_Toc511811382" w:history="1">
+      <w:hyperlink w:anchor="_Toc511911181" w:history="1">
         <w:r>
           <w:rPr>
             <w:rStyle w:val="Lienhypertexte"/>
@@ -2193,7 +2198,7 @@
           <w:rPr>
             <w:webHidden/>
           </w:rPr>
-          <w:instrText xml:space="preserve"> PAGEREF _Toc511811382 \h </w:instrText>
+          <w:instrText xml:space="preserve"> PAGEREF _Toc511911181 \h </w:instrText>
         </w:r>
         <w:r>
           <w:rPr>
@@ -2210,7 +2215,7 @@
           <w:rPr>
             <w:webHidden/>
           </w:rPr>
-          <w:t>10</w:t>
+          <w:t>9</w:t>
         </w:r>
         <w:r>
           <w:rPr>
@@ -2235,7 +2240,7 @@
           <w:lang w:val="fr-CH" w:eastAsia="fr-CH"/>
         </w:rPr>
       </w:pPr>
-      <w:hyperlink w:anchor="_Toc511811383" w:history="1">
+      <w:hyperlink w:anchor="_Toc511911182" w:history="1">
         <w:r>
           <w:rPr>
             <w:rStyle w:val="Lienhypertexte"/>
@@ -2281,7 +2286,7 @@
             <w:noProof/>
             <w:webHidden/>
           </w:rPr>
-          <w:instrText xml:space="preserve"> PAGEREF _Toc511811383 \h </w:instrText>
+          <w:instrText xml:space="preserve"> PAGEREF _Toc511911182 \h </w:instrText>
         </w:r>
         <w:r>
           <w:rPr>
@@ -2301,7 +2306,7 @@
             <w:noProof/>
             <w:webHidden/>
           </w:rPr>
-          <w:t>10</w:t>
+          <w:t>9</w:t>
         </w:r>
         <w:r>
           <w:rPr>
@@ -2327,7 +2332,7 @@
           <w:lang w:val="fr-CH" w:eastAsia="fr-CH"/>
         </w:rPr>
       </w:pPr>
-      <w:hyperlink w:anchor="_Toc511811384" w:history="1">
+      <w:hyperlink w:anchor="_Toc511911183" w:history="1">
         <w:r>
           <w:rPr>
             <w:rStyle w:val="Lienhypertexte"/>
@@ -2371,7 +2376,7 @@
             <w:noProof/>
             <w:webHidden/>
           </w:rPr>
-          <w:instrText xml:space="preserve"> PAGEREF _Toc511811384 \h </w:instrText>
+          <w:instrText xml:space="preserve"> PAGEREF _Toc511911183 \h </w:instrText>
         </w:r>
         <w:r>
           <w:rPr>
@@ -2391,7 +2396,7 @@
             <w:noProof/>
             <w:webHidden/>
           </w:rPr>
-          <w:t>10</w:t>
+          <w:t>9</w:t>
         </w:r>
         <w:r>
           <w:rPr>
@@ -2417,11 +2422,10 @@
           <w:lang w:val="fr-CH" w:eastAsia="fr-CH"/>
         </w:rPr>
       </w:pPr>
-      <w:hyperlink w:anchor="_Toc511811385" w:history="1">
+      <w:hyperlink w:anchor="_Toc511911184" w:history="1">
         <w:r>
           <w:rPr>
             <w:rStyle w:val="Lienhypertexte"/>
-            <w:iCs/>
             <w:noProof/>
           </w:rPr>
           <w:t>3.2</w:t>
@@ -2439,10 +2443,9 @@
         <w:r>
           <w:rPr>
             <w:rStyle w:val="Lienhypertexte"/>
-            <w:iCs/>
-            <w:noProof/>
-          </w:rPr>
-          <w:t>Description des tests effectués</w:t>
+            <w:noProof/>
+          </w:rPr>
+          <w:t>Application mobile</w:t>
         </w:r>
         <w:r>
           <w:rPr>
@@ -2463,7 +2466,72 @@
             <w:noProof/>
             <w:webHidden/>
           </w:rPr>
-          <w:instrText xml:space="preserve"> PAGEREF _Toc511811385 \h </w:instrText>
+          <w:instrText xml:space="preserve"> PAGEREF _Toc511911184 \h </w:instrText>
+        </w:r>
+        <w:r>
+          <w:rPr>
+            <w:noProof/>
+            <w:webHidden/>
+          </w:rPr>
+        </w:r>
+        <w:r>
+          <w:rPr>
+            <w:noProof/>
+            <w:webHidden/>
+          </w:rPr>
+          <w:fldChar w:fldCharType="separate"/>
+        </w:r>
+        <w:r>
+          <w:rPr>
+            <w:noProof/>
+            <w:webHidden/>
+          </w:rPr>
+          <w:t>11</w:t>
+        </w:r>
+        <w:r>
+          <w:rPr>
+            <w:noProof/>
+            <w:webHidden/>
+          </w:rPr>
+          <w:fldChar w:fldCharType="end"/>
+        </w:r>
+      </w:hyperlink>
+    </w:p>
+    <w:p>
+      <w:pPr>
+        <w:pStyle w:val="TM2"/>
+        <w:tabs>
+          <w:tab w:val="right" w:leader="dot" w:pos="9060"/>
+        </w:tabs>
+        <w:rPr>
+          <w:rFonts w:asciiTheme="minorHAnsi" w:eastAsiaTheme="minorEastAsia" w:hAnsiTheme="minorHAnsi" w:cstheme="minorBidi"/>
+          <w:noProof/>
+          <w:sz w:val="22"/>
+          <w:szCs w:val="22"/>
+          <w:lang w:val="fr-CH" w:eastAsia="fr-CH"/>
+        </w:rPr>
+      </w:pPr>
+      <w:hyperlink w:anchor="_Toc511911185" w:history="1">
+        <w:r>
+          <w:rPr>
+            <w:noProof/>
+            <w:webHidden/>
+          </w:rPr>
+          <w:tab/>
+        </w:r>
+        <w:r>
+          <w:rPr>
+            <w:noProof/>
+            <w:webHidden/>
+          </w:rPr>
+          <w:fldChar w:fldCharType="begin"/>
+        </w:r>
+        <w:r>
+          <w:rPr>
+            <w:noProof/>
+            <w:webHidden/>
+          </w:rPr>
+          <w:instrText xml:space="preserve"> PAGEREF _Toc511911185 \h </w:instrText>
         </w:r>
         <w:r>
           <w:rPr>
@@ -2509,7 +2577,7 @@
           <w:lang w:val="fr-CH" w:eastAsia="fr-CH"/>
         </w:rPr>
       </w:pPr>
-      <w:hyperlink w:anchor="_Toc511811386" w:history="1">
+      <w:hyperlink w:anchor="_Toc511911186" w:history="1">
         <w:r>
           <w:rPr>
             <w:rStyle w:val="Lienhypertexte"/>
@@ -2534,7 +2602,7 @@
             <w:iCs/>
             <w:noProof/>
           </w:rPr>
-          <w:t>Erreurs restantes</w:t>
+          <w:t>Description des tests effectués</w:t>
         </w:r>
         <w:r>
           <w:rPr>
@@ -2555,7 +2623,7 @@
             <w:noProof/>
             <w:webHidden/>
           </w:rPr>
-          <w:instrText xml:space="preserve"> PAGEREF _Toc511811386 \h </w:instrText>
+          <w:instrText xml:space="preserve"> PAGEREF _Toc511911186 \h </w:instrText>
         </w:r>
         <w:r>
           <w:rPr>
@@ -2601,7 +2669,7 @@
           <w:lang w:val="fr-CH" w:eastAsia="fr-CH"/>
         </w:rPr>
       </w:pPr>
-      <w:hyperlink w:anchor="_Toc511811387" w:history="1">
+      <w:hyperlink w:anchor="_Toc511911187" w:history="1">
         <w:r>
           <w:rPr>
             <w:rStyle w:val="Lienhypertexte"/>
@@ -2626,7 +2694,7 @@
             <w:iCs/>
             <w:noProof/>
           </w:rPr>
-          <w:t>Liste des documents fournis</w:t>
+          <w:t>Erreurs restantes</w:t>
         </w:r>
         <w:r>
           <w:rPr>
@@ -2647,7 +2715,7 @@
             <w:noProof/>
             <w:webHidden/>
           </w:rPr>
-          <w:instrText xml:space="preserve"> PAGEREF _Toc511811387 \h </w:instrText>
+          <w:instrText xml:space="preserve"> PAGEREF _Toc511911187 \h </w:instrText>
         </w:r>
         <w:r>
           <w:rPr>
@@ -2672,156 +2740,6 @@
         <w:r>
           <w:rPr>
             <w:noProof/>
-            <w:webHidden/>
-          </w:rPr>
-          <w:fldChar w:fldCharType="end"/>
-        </w:r>
-      </w:hyperlink>
-    </w:p>
-    <w:p>
-      <w:pPr>
-        <w:pStyle w:val="TM1"/>
-        <w:rPr>
-          <w:rFonts w:asciiTheme="minorHAnsi" w:eastAsiaTheme="minorEastAsia" w:hAnsiTheme="minorHAnsi" w:cstheme="minorBidi"/>
-          <w:sz w:val="22"/>
-          <w:szCs w:val="22"/>
-          <w:lang w:val="fr-CH" w:eastAsia="fr-CH"/>
-        </w:rPr>
-      </w:pPr>
-      <w:hyperlink w:anchor="_Toc511811388" w:history="1">
-        <w:r>
-          <w:rPr>
-            <w:rStyle w:val="Lienhypertexte"/>
-          </w:rPr>
-          <w:t>4</w:t>
-        </w:r>
-        <w:r>
-          <w:rPr>
-            <w:rFonts w:asciiTheme="minorHAnsi" w:eastAsiaTheme="minorEastAsia" w:hAnsiTheme="minorHAnsi" w:cstheme="minorBidi"/>
-            <w:sz w:val="22"/>
-            <w:szCs w:val="22"/>
-            <w:lang w:val="fr-CH" w:eastAsia="fr-CH"/>
-          </w:rPr>
-          <w:tab/>
-        </w:r>
-        <w:r>
-          <w:rPr>
-            <w:rStyle w:val="Lienhypertexte"/>
-          </w:rPr>
-          <w:t>Conclusions</w:t>
-        </w:r>
-        <w:r>
-          <w:rPr>
-            <w:webHidden/>
-          </w:rPr>
-          <w:tab/>
-        </w:r>
-        <w:r>
-          <w:rPr>
-            <w:webHidden/>
-          </w:rPr>
-          <w:fldChar w:fldCharType="begin"/>
-        </w:r>
-        <w:r>
-          <w:rPr>
-            <w:webHidden/>
-          </w:rPr>
-          <w:instrText xml:space="preserve"> PAGEREF _Toc511811388 \h </w:instrText>
-        </w:r>
-        <w:r>
-          <w:rPr>
-            <w:webHidden/>
-          </w:rPr>
-        </w:r>
-        <w:r>
-          <w:rPr>
-            <w:webHidden/>
-          </w:rPr>
-          <w:fldChar w:fldCharType="separate"/>
-        </w:r>
-        <w:r>
-          <w:rPr>
-            <w:webHidden/>
-          </w:rPr>
-          <w:t>14</w:t>
-        </w:r>
-        <w:r>
-          <w:rPr>
-            <w:webHidden/>
-          </w:rPr>
-          <w:fldChar w:fldCharType="end"/>
-        </w:r>
-      </w:hyperlink>
-    </w:p>
-    <w:p>
-      <w:pPr>
-        <w:pStyle w:val="TM1"/>
-        <w:rPr>
-          <w:rFonts w:asciiTheme="minorHAnsi" w:eastAsiaTheme="minorEastAsia" w:hAnsiTheme="minorHAnsi" w:cstheme="minorBidi"/>
-          <w:sz w:val="22"/>
-          <w:szCs w:val="22"/>
-          <w:lang w:val="fr-CH" w:eastAsia="fr-CH"/>
-        </w:rPr>
-      </w:pPr>
-      <w:hyperlink w:anchor="_Toc511811389" w:history="1">
-        <w:r>
-          <w:rPr>
-            <w:rStyle w:val="Lienhypertexte"/>
-          </w:rPr>
-          <w:t>5</w:t>
-        </w:r>
-        <w:r>
-          <w:rPr>
-            <w:rFonts w:asciiTheme="minorHAnsi" w:eastAsiaTheme="minorEastAsia" w:hAnsiTheme="minorHAnsi" w:cstheme="minorBidi"/>
-            <w:sz w:val="22"/>
-            <w:szCs w:val="22"/>
-            <w:lang w:val="fr-CH" w:eastAsia="fr-CH"/>
-          </w:rPr>
-          <w:tab/>
-        </w:r>
-        <w:r>
-          <w:rPr>
-            <w:rStyle w:val="Lienhypertexte"/>
-          </w:rPr>
-          <w:t>Annexes</w:t>
-        </w:r>
-        <w:r>
-          <w:rPr>
-            <w:webHidden/>
-          </w:rPr>
-          <w:tab/>
-        </w:r>
-        <w:r>
-          <w:rPr>
-            <w:webHidden/>
-          </w:rPr>
-          <w:fldChar w:fldCharType="begin"/>
-        </w:r>
-        <w:r>
-          <w:rPr>
-            <w:webHidden/>
-          </w:rPr>
-          <w:instrText xml:space="preserve"> PAGEREF _Toc511811389 \h </w:instrText>
-        </w:r>
-        <w:r>
-          <w:rPr>
-            <w:webHidden/>
-          </w:rPr>
-        </w:r>
-        <w:r>
-          <w:rPr>
-            <w:webHidden/>
-          </w:rPr>
-          <w:fldChar w:fldCharType="separate"/>
-        </w:r>
-        <w:r>
-          <w:rPr>
-            <w:webHidden/>
-          </w:rPr>
-          <w:t>15</w:t>
-        </w:r>
-        <w:r>
-          <w:rPr>
             <w:webHidden/>
           </w:rPr>
           <w:fldChar w:fldCharType="end"/>
@@ -2843,14 +2761,14 @@
           <w:lang w:val="fr-CH" w:eastAsia="fr-CH"/>
         </w:rPr>
       </w:pPr>
-      <w:hyperlink w:anchor="_Toc511811390" w:history="1">
+      <w:hyperlink w:anchor="_Toc511911188" w:history="1">
         <w:r>
           <w:rPr>
             <w:rStyle w:val="Lienhypertexte"/>
             <w:iCs/>
             <w:noProof/>
           </w:rPr>
-          <w:t>5.1</w:t>
+          <w:t>3.5</w:t>
         </w:r>
         <w:r>
           <w:rPr>
@@ -2868,7 +2786,7 @@
             <w:iCs/>
             <w:noProof/>
           </w:rPr>
-          <w:t>Sources – Bibliographie</w:t>
+          <w:t>Liste des documents fournis</w:t>
         </w:r>
         <w:r>
           <w:rPr>
@@ -2889,7 +2807,7 @@
             <w:noProof/>
             <w:webHidden/>
           </w:rPr>
-          <w:instrText xml:space="preserve"> PAGEREF _Toc511811390 \h </w:instrText>
+          <w:instrText xml:space="preserve"> PAGEREF _Toc511911188 \h </w:instrText>
         </w:r>
         <w:r>
           <w:rPr>
@@ -2909,11 +2827,86 @@
             <w:noProof/>
             <w:webHidden/>
           </w:rPr>
-          <w:t>15</w:t>
-        </w:r>
-        <w:r>
-          <w:rPr>
-            <w:noProof/>
+          <w:t>13</w:t>
+        </w:r>
+        <w:r>
+          <w:rPr>
+            <w:noProof/>
+            <w:webHidden/>
+          </w:rPr>
+          <w:fldChar w:fldCharType="end"/>
+        </w:r>
+      </w:hyperlink>
+    </w:p>
+    <w:p>
+      <w:pPr>
+        <w:pStyle w:val="TM1"/>
+        <w:rPr>
+          <w:rFonts w:asciiTheme="minorHAnsi" w:eastAsiaTheme="minorEastAsia" w:hAnsiTheme="minorHAnsi" w:cstheme="minorBidi"/>
+          <w:sz w:val="22"/>
+          <w:szCs w:val="22"/>
+          <w:lang w:val="fr-CH" w:eastAsia="fr-CH"/>
+        </w:rPr>
+      </w:pPr>
+      <w:hyperlink w:anchor="_Toc511911189" w:history="1">
+        <w:r>
+          <w:rPr>
+            <w:rStyle w:val="Lienhypertexte"/>
+          </w:rPr>
+          <w:t>4</w:t>
+        </w:r>
+        <w:r>
+          <w:rPr>
+            <w:rFonts w:asciiTheme="minorHAnsi" w:eastAsiaTheme="minorEastAsia" w:hAnsiTheme="minorHAnsi" w:cstheme="minorBidi"/>
+            <w:sz w:val="22"/>
+            <w:szCs w:val="22"/>
+            <w:lang w:val="fr-CH" w:eastAsia="fr-CH"/>
+          </w:rPr>
+          <w:tab/>
+        </w:r>
+        <w:r>
+          <w:rPr>
+            <w:rStyle w:val="Lienhypertexte"/>
+          </w:rPr>
+          <w:t>Conclusions</w:t>
+        </w:r>
+        <w:r>
+          <w:rPr>
+            <w:webHidden/>
+          </w:rPr>
+          <w:tab/>
+        </w:r>
+        <w:r>
+          <w:rPr>
+            <w:webHidden/>
+          </w:rPr>
+          <w:fldChar w:fldCharType="begin"/>
+        </w:r>
+        <w:r>
+          <w:rPr>
+            <w:webHidden/>
+          </w:rPr>
+          <w:instrText xml:space="preserve"> PAGEREF _Toc511911189 \h </w:instrText>
+        </w:r>
+        <w:r>
+          <w:rPr>
+            <w:webHidden/>
+          </w:rPr>
+        </w:r>
+        <w:r>
+          <w:rPr>
+            <w:webHidden/>
+          </w:rPr>
+          <w:fldChar w:fldCharType="separate"/>
+        </w:r>
+        <w:r>
+          <w:rPr>
+            <w:webHidden/>
+          </w:rPr>
+          <w:t>14</w:t>
+        </w:r>
+        <w:r>
+          <w:rPr>
             <w:webHidden/>
           </w:rPr>
           <w:fldChar w:fldCharType="end"/>
@@ -2935,14 +2928,13 @@
           <w:lang w:val="fr-CH" w:eastAsia="fr-CH"/>
         </w:rPr>
       </w:pPr>
-      <w:hyperlink w:anchor="_Toc511811391" w:history="1">
+      <w:hyperlink w:anchor="_Toc511911190" w:history="1">
         <w:r>
           <w:rPr>
             <w:rStyle w:val="Lienhypertexte"/>
-            <w:bCs/>
-            <w:noProof/>
-          </w:rPr>
-          <w:t>5.2</w:t>
+            <w:noProof/>
+          </w:rPr>
+          <w:t>4.1</w:t>
         </w:r>
         <w:r>
           <w:rPr>
@@ -2957,9 +2949,267 @@
         <w:r>
           <w:rPr>
             <w:rStyle w:val="Lienhypertexte"/>
+            <w:noProof/>
+          </w:rPr>
+          <w:t>Suite possible pour le projet</w:t>
+        </w:r>
+        <w:r>
+          <w:rPr>
+            <w:noProof/>
+            <w:webHidden/>
+          </w:rPr>
+          <w:tab/>
+        </w:r>
+        <w:r>
+          <w:rPr>
+            <w:noProof/>
+            <w:webHidden/>
+          </w:rPr>
+          <w:fldChar w:fldCharType="begin"/>
+        </w:r>
+        <w:r>
+          <w:rPr>
+            <w:noProof/>
+            <w:webHidden/>
+          </w:rPr>
+          <w:instrText xml:space="preserve"> PAGEREF _Toc511911190 \h </w:instrText>
+        </w:r>
+        <w:r>
+          <w:rPr>
+            <w:noProof/>
+            <w:webHidden/>
+          </w:rPr>
+        </w:r>
+        <w:r>
+          <w:rPr>
+            <w:noProof/>
+            <w:webHidden/>
+          </w:rPr>
+          <w:fldChar w:fldCharType="separate"/>
+        </w:r>
+        <w:r>
+          <w:rPr>
+            <w:noProof/>
+            <w:webHidden/>
+          </w:rPr>
+          <w:t>14</w:t>
+        </w:r>
+        <w:r>
+          <w:rPr>
+            <w:noProof/>
+            <w:webHidden/>
+          </w:rPr>
+          <w:fldChar w:fldCharType="end"/>
+        </w:r>
+      </w:hyperlink>
+    </w:p>
+    <w:p>
+      <w:pPr>
+        <w:pStyle w:val="TM1"/>
+        <w:rPr>
+          <w:rFonts w:asciiTheme="minorHAnsi" w:eastAsiaTheme="minorEastAsia" w:hAnsiTheme="minorHAnsi" w:cstheme="minorBidi"/>
+          <w:sz w:val="22"/>
+          <w:szCs w:val="22"/>
+          <w:lang w:val="fr-CH" w:eastAsia="fr-CH"/>
+        </w:rPr>
+      </w:pPr>
+      <w:hyperlink w:anchor="_Toc511911191" w:history="1">
+        <w:r>
+          <w:rPr>
+            <w:rStyle w:val="Lienhypertexte"/>
+          </w:rPr>
+          <w:t>5</w:t>
+        </w:r>
+        <w:r>
+          <w:rPr>
+            <w:rFonts w:asciiTheme="minorHAnsi" w:eastAsiaTheme="minorEastAsia" w:hAnsiTheme="minorHAnsi" w:cstheme="minorBidi"/>
+            <w:sz w:val="22"/>
+            <w:szCs w:val="22"/>
+            <w:lang w:val="fr-CH" w:eastAsia="fr-CH"/>
+          </w:rPr>
+          <w:tab/>
+        </w:r>
+        <w:r>
+          <w:rPr>
+            <w:rStyle w:val="Lienhypertexte"/>
+          </w:rPr>
+          <w:t>Annexes</w:t>
+        </w:r>
+        <w:r>
+          <w:rPr>
+            <w:webHidden/>
+          </w:rPr>
+          <w:tab/>
+        </w:r>
+        <w:r>
+          <w:rPr>
+            <w:webHidden/>
+          </w:rPr>
+          <w:fldChar w:fldCharType="begin"/>
+        </w:r>
+        <w:r>
+          <w:rPr>
+            <w:webHidden/>
+          </w:rPr>
+          <w:instrText xml:space="preserve"> PAGEREF _Toc511911191 \h </w:instrText>
+        </w:r>
+        <w:r>
+          <w:rPr>
+            <w:webHidden/>
+          </w:rPr>
+        </w:r>
+        <w:r>
+          <w:rPr>
+            <w:webHidden/>
+          </w:rPr>
+          <w:fldChar w:fldCharType="separate"/>
+        </w:r>
+        <w:r>
+          <w:rPr>
+            <w:webHidden/>
+          </w:rPr>
+          <w:t>15</w:t>
+        </w:r>
+        <w:r>
+          <w:rPr>
+            <w:webHidden/>
+          </w:rPr>
+          <w:fldChar w:fldCharType="end"/>
+        </w:r>
+      </w:hyperlink>
+    </w:p>
+    <w:p>
+      <w:pPr>
+        <w:pStyle w:val="TM2"/>
+        <w:tabs>
+          <w:tab w:val="left" w:pos="800"/>
+          <w:tab w:val="right" w:leader="dot" w:pos="9060"/>
+        </w:tabs>
+        <w:rPr>
+          <w:rFonts w:asciiTheme="minorHAnsi" w:eastAsiaTheme="minorEastAsia" w:hAnsiTheme="minorHAnsi" w:cstheme="minorBidi"/>
+          <w:noProof/>
+          <w:sz w:val="22"/>
+          <w:szCs w:val="22"/>
+          <w:lang w:val="fr-CH" w:eastAsia="fr-CH"/>
+        </w:rPr>
+      </w:pPr>
+      <w:hyperlink w:anchor="_Toc511911192" w:history="1">
+        <w:r>
+          <w:rPr>
+            <w:rStyle w:val="Lienhypertexte"/>
+            <w:iCs/>
+            <w:noProof/>
+          </w:rPr>
+          <w:t>5.1</w:t>
+        </w:r>
+        <w:r>
+          <w:rPr>
+            <w:rFonts w:asciiTheme="minorHAnsi" w:eastAsiaTheme="minorEastAsia" w:hAnsiTheme="minorHAnsi" w:cstheme="minorBidi"/>
+            <w:noProof/>
+            <w:sz w:val="22"/>
+            <w:szCs w:val="22"/>
+            <w:lang w:val="fr-CH" w:eastAsia="fr-CH"/>
+          </w:rPr>
+          <w:tab/>
+        </w:r>
+        <w:r>
+          <w:rPr>
+            <w:rStyle w:val="Lienhypertexte"/>
+            <w:iCs/>
+            <w:noProof/>
+          </w:rPr>
+          <w:t>Sources – Bibliographie</w:t>
+        </w:r>
+        <w:r>
+          <w:rPr>
+            <w:noProof/>
+            <w:webHidden/>
+          </w:rPr>
+          <w:tab/>
+        </w:r>
+        <w:r>
+          <w:rPr>
+            <w:noProof/>
+            <w:webHidden/>
+          </w:rPr>
+          <w:fldChar w:fldCharType="begin"/>
+        </w:r>
+        <w:r>
+          <w:rPr>
+            <w:noProof/>
+            <w:webHidden/>
+          </w:rPr>
+          <w:instrText xml:space="preserve"> PAGEREF _Toc511911192 \h </w:instrText>
+        </w:r>
+        <w:r>
+          <w:rPr>
+            <w:noProof/>
+            <w:webHidden/>
+          </w:rPr>
+        </w:r>
+        <w:r>
+          <w:rPr>
+            <w:noProof/>
+            <w:webHidden/>
+          </w:rPr>
+          <w:fldChar w:fldCharType="separate"/>
+        </w:r>
+        <w:r>
+          <w:rPr>
+            <w:noProof/>
+            <w:webHidden/>
+          </w:rPr>
+          <w:t>15</w:t>
+        </w:r>
+        <w:r>
+          <w:rPr>
+            <w:noProof/>
+            <w:webHidden/>
+          </w:rPr>
+          <w:fldChar w:fldCharType="end"/>
+        </w:r>
+      </w:hyperlink>
+    </w:p>
+    <w:p>
+      <w:pPr>
+        <w:pStyle w:val="TM2"/>
+        <w:tabs>
+          <w:tab w:val="left" w:pos="800"/>
+          <w:tab w:val="right" w:leader="dot" w:pos="9060"/>
+        </w:tabs>
+        <w:rPr>
+          <w:rFonts w:asciiTheme="minorHAnsi" w:eastAsiaTheme="minorEastAsia" w:hAnsiTheme="minorHAnsi" w:cstheme="minorBidi"/>
+          <w:noProof/>
+          <w:sz w:val="22"/>
+          <w:szCs w:val="22"/>
+          <w:lang w:val="fr-CH" w:eastAsia="fr-CH"/>
+        </w:rPr>
+      </w:pPr>
+      <w:hyperlink w:anchor="_Toc511911193" w:history="1">
+        <w:r>
+          <w:rPr>
+            <w:rStyle w:val="Lienhypertexte"/>
             <w:bCs/>
             <w:noProof/>
           </w:rPr>
+          <w:t>5.2</w:t>
+        </w:r>
+        <w:r>
+          <w:rPr>
+            <w:rFonts w:asciiTheme="minorHAnsi" w:eastAsiaTheme="minorEastAsia" w:hAnsiTheme="minorHAnsi" w:cstheme="minorBidi"/>
+            <w:noProof/>
+            <w:sz w:val="22"/>
+            <w:szCs w:val="22"/>
+            <w:lang w:val="fr-CH" w:eastAsia="fr-CH"/>
+          </w:rPr>
+          <w:tab/>
+        </w:r>
+        <w:r>
+          <w:rPr>
+            <w:rStyle w:val="Lienhypertexte"/>
+            <w:bCs/>
+            <w:noProof/>
+          </w:rPr>
           <w:t>Journal de bord</w:t>
         </w:r>
         <w:r>
@@ -2981,7 +3231,7 @@
             <w:noProof/>
             <w:webHidden/>
           </w:rPr>
-          <w:instrText xml:space="preserve"> PAGEREF _Toc511811391 \h </w:instrText>
+          <w:instrText xml:space="preserve"> PAGEREF _Toc511911193 \h </w:instrText>
         </w:r>
         <w:r>
           <w:rPr>
@@ -3001,7 +3251,7 @@
             <w:noProof/>
             <w:webHidden/>
           </w:rPr>
-          <w:t>15</w:t>
+          <w:t>16</w:t>
         </w:r>
         <w:r>
           <w:rPr>
@@ -3036,7 +3286,7 @@
       <w:pPr>
         <w:pStyle w:val="Titre1"/>
       </w:pPr>
-      <w:bookmarkStart w:id="0" w:name="_Toc511811360"/>
+      <w:bookmarkStart w:id="0" w:name="_Toc511911159"/>
       <w:r>
         <w:lastRenderedPageBreak/>
         <w:t>Analyse prél</w:t>
@@ -3057,7 +3307,7 @@
           <w:iCs/>
         </w:rPr>
       </w:pPr>
-      <w:bookmarkStart w:id="1" w:name="_Toc511811361"/>
+      <w:bookmarkStart w:id="1" w:name="_Toc511911160"/>
       <w:r>
         <w:rPr>
           <w:i w:val="0"/>
@@ -3077,13 +3327,35 @@
     <w:p/>
     <w:p>
       <w:r>
-        <w:t xml:space="preserve">Pour ce projet je vais créer un site d’e-commerce qui servira à mettre en vente des habits, des chaussures et des sacs. Pour </w:t>
+        <w:t>Pour ce projet je vais créer un site d’e-commerce qui servira à mettre en vente des habits, des chaussures et des sacs</w:t>
+      </w:r>
+      <w:r>
+        <w:t xml:space="preserve"> à dos</w:t>
+      </w:r>
+      <w:r>
+        <w:t xml:space="preserve">. Pour </w:t>
       </w:r>
       <w:r>
         <w:t>la partie graphique du site</w:t>
       </w:r>
       <w:r>
-        <w:t>, je vais partir d’un template bootstrap (</w:t>
+        <w:t xml:space="preserve">, je vais partir d’un </w:t>
+      </w:r>
+      <w:proofErr w:type="spellStart"/>
+      <w:r>
+        <w:t>template</w:t>
+      </w:r>
+      <w:proofErr w:type="spellEnd"/>
+      <w:r>
+        <w:t xml:space="preserve"> </w:t>
+      </w:r>
+      <w:proofErr w:type="spellStart"/>
+      <w:r>
+        <w:t>bootstrap</w:t>
+      </w:r>
+      <w:proofErr w:type="spellEnd"/>
+      <w:r>
+        <w:t xml:space="preserve"> (</w:t>
       </w:r>
       <w:r>
         <w:t>Framework</w:t>
@@ -3119,13 +3391,27 @@
         <w:t>CSS</w:t>
       </w:r>
       <w:r>
-        <w:t xml:space="preserve"> et le </w:t>
+        <w:t xml:space="preserve"> et </w:t>
+      </w:r>
+      <w:r>
+        <w:t>de connaître le développement sur le</w:t>
+      </w:r>
+      <w:r>
+        <w:t xml:space="preserve"> </w:t>
       </w:r>
       <w:r>
         <w:t>Framework</w:t>
       </w:r>
       <w:r>
-        <w:t xml:space="preserve"> ionic (permet de créer des applications pour mobile</w:t>
+        <w:t xml:space="preserve"> </w:t>
+      </w:r>
+      <w:proofErr w:type="spellStart"/>
+      <w:r>
+        <w:t>ionic</w:t>
+      </w:r>
+      <w:proofErr w:type="spellEnd"/>
+      <w:r>
+        <w:t xml:space="preserve"> (permet de créer des applications pour mobile</w:t>
       </w:r>
       <w:r>
         <w:t>s</w:t>
@@ -3155,7 +3441,13 @@
     <w:p/>
     <w:p>
       <w:r>
-        <w:t xml:space="preserve">Ce projet est réalisé dans le cadre d’un Pré-TPI afin de nous aider à faire notre TPI finale. </w:t>
+        <w:t xml:space="preserve">Ce projet est réalisé dans le cadre d’un Pré-TPI afin de nous </w:t>
+      </w:r>
+      <w:r>
+        <w:t>préparer</w:t>
+      </w:r>
+      <w:r>
+        <w:t xml:space="preserve"> TPI final. </w:t>
       </w:r>
     </w:p>
     <w:p/>
@@ -3166,7 +3458,7 @@
           <w:i w:val="0"/>
         </w:rPr>
       </w:pPr>
-      <w:bookmarkStart w:id="2" w:name="_Toc511811362"/>
+      <w:bookmarkStart w:id="2" w:name="_Toc511911161"/>
       <w:r>
         <w:rPr>
           <w:i w:val="0"/>
@@ -3178,13 +3470,29 @@
     <w:p/>
     <w:p>
       <w:r>
-        <w:t>Elève : Gfeller, Jérémy, jeremy.gfeller@cpnv.ch</w:t>
+        <w:t xml:space="preserve">Elève : </w:t>
+      </w:r>
+      <w:proofErr w:type="spellStart"/>
+      <w:r>
+        <w:t>Gfeller</w:t>
+      </w:r>
+      <w:proofErr w:type="spellEnd"/>
+      <w:r>
+        <w:t>, Jérémy, jeremy.gfeller@cpnv.ch</w:t>
       </w:r>
     </w:p>
     <w:p/>
     <w:p>
       <w:r>
-        <w:t>Chef de projet : Egger, Claude, claude.egger@cpnv.ch</w:t>
+        <w:t xml:space="preserve">Chef de projet : </w:t>
+      </w:r>
+      <w:proofErr w:type="spellStart"/>
+      <w:r>
+        <w:t>Egger</w:t>
+      </w:r>
+      <w:proofErr w:type="spellEnd"/>
+      <w:r>
+        <w:t>, Claude, claude.egger@cpnv.ch</w:t>
       </w:r>
     </w:p>
     <w:p>
@@ -3195,7 +3503,7 @@
           <w:iCs/>
         </w:rPr>
       </w:pPr>
-      <w:bookmarkStart w:id="3" w:name="_Toc511811363"/>
+      <w:bookmarkStart w:id="3" w:name="_Toc511911162"/>
       <w:r>
         <w:rPr>
           <w:i w:val="0"/>
@@ -3222,7 +3530,33 @@
         <w:rPr>
           <w:szCs w:val="14"/>
         </w:rPr>
-        <w:t>Les objectifs ont été fixé par mon chef de projet M. Egger, puis modifié par M. Carrel pour introduire de nouveaux objectifs. Les objectifs finaux sont les suivants :</w:t>
+        <w:t xml:space="preserve">Les objectifs ont été fixé par mon chef de projet M. </w:t>
+      </w:r>
+      <w:proofErr w:type="spellStart"/>
+      <w:r>
+        <w:rPr>
+          <w:szCs w:val="14"/>
+        </w:rPr>
+        <w:t>Egger</w:t>
+      </w:r>
+      <w:proofErr w:type="spellEnd"/>
+      <w:r>
+        <w:rPr>
+          <w:szCs w:val="14"/>
+        </w:rPr>
+        <w:t>, puis modifié</w:t>
+      </w:r>
+      <w:r>
+        <w:rPr>
+          <w:szCs w:val="14"/>
+        </w:rPr>
+        <w:t>s</w:t>
+      </w:r>
+      <w:r>
+        <w:rPr>
+          <w:szCs w:val="14"/>
+        </w:rPr>
+        <w:t xml:space="preserve"> par M. Carrel pour introduire de nouveaux objectifs. Les objectifs finaux sont les suivants :</w:t>
       </w:r>
       <w:r>
         <w:rPr>
@@ -3348,6 +3682,12 @@
         <w:rPr>
           <w:szCs w:val="14"/>
         </w:rPr>
+        <w:t>)</w:t>
+      </w:r>
+      <w:r>
+        <w:rPr>
+          <w:szCs w:val="14"/>
+        </w:rPr>
         <w:tab/>
       </w:r>
     </w:p>
@@ -3511,8 +3851,16 @@
         <w:rPr>
           <w:szCs w:val="14"/>
         </w:rPr>
-        <w:t xml:space="preserve"> Ionic</w:t>
-      </w:r>
+        <w:t xml:space="preserve"> </w:t>
+      </w:r>
+      <w:proofErr w:type="spellStart"/>
+      <w:r>
+        <w:rPr>
+          <w:szCs w:val="14"/>
+        </w:rPr>
+        <w:t>Ionic</w:t>
+      </w:r>
+      <w:proofErr w:type="spellEnd"/>
       <w:r>
         <w:rPr>
           <w:szCs w:val="14"/>
@@ -3562,7 +3910,31 @@
         <w:rPr>
           <w:szCs w:val="14"/>
         </w:rPr>
-        <w:t xml:space="preserve">Un champ de saisie pour un numéro d’article </w:t>
+        <w:t xml:space="preserve">Un </w:t>
+      </w:r>
+      <w:r>
+        <w:rPr>
+          <w:szCs w:val="14"/>
+        </w:rPr>
+        <w:t>bouton</w:t>
+      </w:r>
+      <w:r>
+        <w:rPr>
+          <w:szCs w:val="14"/>
+        </w:rPr>
+        <w:t xml:space="preserve"> </w:t>
+      </w:r>
+      <w:r>
+        <w:rPr>
+          <w:szCs w:val="14"/>
+        </w:rPr>
+        <w:t>permettant de lancer le scan d’un QR-Code</w:t>
+      </w:r>
+      <w:r>
+        <w:rPr>
+          <w:szCs w:val="14"/>
+        </w:rPr>
+        <w:t xml:space="preserve"> </w:t>
       </w:r>
     </w:p>
     <w:p>
@@ -3579,7 +3951,7 @@
         <w:rPr>
           <w:szCs w:val="14"/>
         </w:rPr>
-        <w:t>Un bouton de recherche. Lorsque l’utilisateur le clique, l’application envoie le numéro d’article à l’API du site et affiche la réponse, à savoir le nombre d’articles en stock</w:t>
+        <w:t>Les informations de l’article s’afficheront en dessous</w:t>
       </w:r>
     </w:p>
     <w:p>
@@ -3590,7 +3962,7 @@
           <w:iCs/>
         </w:rPr>
       </w:pPr>
-      <w:bookmarkStart w:id="4" w:name="_Toc511811364"/>
+      <w:bookmarkStart w:id="4" w:name="_Toc511911163"/>
       <w:r>
         <w:rPr>
           <w:i w:val="0"/>
@@ -3669,35 +4041,28 @@
           <w:iCs/>
           <w:szCs w:val="14"/>
         </w:rPr>
-        <w:t xml:space="preserve"> février 2018. Nous devrons rendre vraisemblablement le projet</w:t>
+        <w:t xml:space="preserve"> février 2018. </w:t>
       </w:r>
       <w:r>
         <w:rPr>
           <w:iCs/>
           <w:szCs w:val="14"/>
         </w:rPr>
-        <w:t xml:space="preserve"> ainsi que sa documentation</w:t>
-      </w:r>
-      <w:r>
-        <w:rPr>
-          <w:iCs/>
+        <w:t>La fin du projet est prévue le 19 avril 2018 à 15h05.</w:t>
+      </w:r>
+    </w:p>
+    <w:p>
+      <w:pPr>
+        <w:rPr>
           <w:szCs w:val="14"/>
         </w:rPr>
-        <w:t xml:space="preserve"> une semaine avant la semaine COM, le vendredi 20 avril 2018.</w:t>
-      </w:r>
-    </w:p>
-    <w:p>
-      <w:pPr>
-        <w:rPr>
-          <w:szCs w:val="14"/>
-        </w:rPr>
       </w:pPr>
     </w:p>
     <w:p>
       <w:pPr>
         <w:pStyle w:val="Titre1"/>
       </w:pPr>
-      <w:bookmarkStart w:id="5" w:name="_Toc511811365"/>
+      <w:bookmarkStart w:id="5" w:name="_Toc511911164"/>
       <w:r>
         <w:t>Analyse</w:t>
       </w:r>
@@ -3712,7 +4077,15 @@
         <w:t>Pour ce projet, j’ai dû</w:t>
       </w:r>
       <w:r>
-        <w:t xml:space="preserve"> envoyer une fiche signalétique à M. Altieri pour informer les maîtres du CPNV le sujet sur lequel je voulais travailler durant ce Pré-TPI. De retour au CPNV, j’ai reçu mon cahier des charges et pris </w:t>
+        <w:t xml:space="preserve"> envoyer une fiche signalétique à M. </w:t>
+      </w:r>
+      <w:proofErr w:type="spellStart"/>
+      <w:r>
+        <w:t>Altieri</w:t>
+      </w:r>
+      <w:proofErr w:type="spellEnd"/>
+      <w:r>
+        <w:t xml:space="preserve"> pour informer les maîtres du CPNV le sujet sur lequel je voulais travailler durant ce Pré-TPI. De retour au CPNV, j’ai reçu mon cahier des charges et pris </w:t>
       </w:r>
       <w:r>
         <w:t>connaissance</w:t>
@@ -3730,8 +4103,13 @@
     <w:p/>
     <w:p>
       <w:r>
-        <w:t>Je dois faire un site d’e-commerce. J’ai décidé de mettre à disposition sur ce site des habits, des chaussures et des sacs à dos. Je n’ai pas créé le site de toute pièce, je suis parti d’un thème bootstrap</w:t>
-      </w:r>
+        <w:t xml:space="preserve">Je dois faire un site d’e-commerce. J’ai décidé de mettre à disposition sur ce site des habits, des chaussures et des sacs à dos. Je n’ai pas créé le site de toute pièce, je suis parti d’un thème </w:t>
+      </w:r>
+      <w:proofErr w:type="spellStart"/>
+      <w:r>
+        <w:t>bootstrap</w:t>
+      </w:r>
+      <w:proofErr w:type="spellEnd"/>
       <w:r>
         <w:t xml:space="preserve">. </w:t>
       </w:r>
@@ -3823,7 +4201,13 @@
         <w:t>Les administrateurs</w:t>
       </w:r>
       <w:r>
-        <w:t xml:space="preserve">, auront la possibilité d’ajouter, modifier ou supprimer des produits à la vente. Une page permettant de consulter les stocks disponibles </w:t>
+        <w:t xml:space="preserve">, auront la possibilité d’ajouter, modifier ou supprimer des produits à la vente. Une page permettant de </w:t>
+      </w:r>
+      <w:r>
+        <w:t>consulter les stocks disponibles</w:t>
+      </w:r>
+      <w:r>
+        <w:t xml:space="preserve"> </w:t>
       </w:r>
       <w:r>
         <w:t>sera</w:t>
@@ -3844,10 +4228,27 @@
         <w:t xml:space="preserve">ce qui permettra aux administrateurs depuis leur mobile de consulter les stocks de marchandise en </w:t>
       </w:r>
       <w:r>
-        <w:t xml:space="preserve">scannant un QR-Code avec comme valeur un ID d’un article. </w:t>
-      </w:r>
-      <w:r>
-        <w:t>L’application reverra des informations comme une petite illustration, le nombre d’article encore disponible en stock, la taille, le prix, etc.</w:t>
+        <w:t xml:space="preserve">scannant un QR-Code avec comme valeur </w:t>
+      </w:r>
+      <w:r>
+        <w:t>l’</w:t>
+      </w:r>
+      <w:r>
+        <w:t xml:space="preserve">ID d’un article. </w:t>
+      </w:r>
+      <w:r>
+        <w:t xml:space="preserve">L’application </w:t>
+      </w:r>
+      <w:proofErr w:type="spellStart"/>
+      <w:r>
+        <w:t>affich</w:t>
+      </w:r>
+      <w:r>
+        <w:t>erra</w:t>
+      </w:r>
+      <w:proofErr w:type="spellEnd"/>
+      <w:r>
+        <w:t xml:space="preserve"> des informations comme une petite illustration, le nombre d’article encore disponible en stock, la taille, le prix, etc.</w:t>
       </w:r>
     </w:p>
     <w:p/>
@@ -3856,37 +4257,35 @@
     <w:p/>
     <w:p/>
     <w:p/>
-    <w:p>
-      <w:bookmarkStart w:id="6" w:name="_GoBack"/>
-      <w:bookmarkEnd w:id="6"/>
-    </w:p>
+    <w:p/>
+    <w:p/>
     <w:p>
       <w:pPr>
         <w:pStyle w:val="Titre2"/>
       </w:pPr>
-      <w:bookmarkStart w:id="7" w:name="_Toc511811366"/>
+      <w:bookmarkStart w:id="6" w:name="_Toc511911165"/>
       <w:r>
         <w:lastRenderedPageBreak/>
         <w:t>Use cases / scénarios</w:t>
       </w:r>
+      <w:bookmarkEnd w:id="6"/>
+    </w:p>
+    <w:p/>
+    <w:p>
+      <w:pPr>
+        <w:pStyle w:val="Titre3"/>
+        <w:rPr>
+          <w:lang w:val="fr-CH" w:eastAsia="en-US"/>
+        </w:rPr>
+      </w:pPr>
+      <w:bookmarkStart w:id="7" w:name="_Toc511911166"/>
+      <w:r>
+        <w:rPr>
+          <w:lang w:val="fr-CH" w:eastAsia="en-US"/>
+        </w:rPr>
+        <w:t>L’utilisateur clique dans la catégorie habit</w:t>
+      </w:r>
       <w:bookmarkEnd w:id="7"/>
-    </w:p>
-    <w:p/>
-    <w:p>
-      <w:pPr>
-        <w:pStyle w:val="Titre3"/>
-        <w:rPr>
-          <w:lang w:val="fr-CH" w:eastAsia="en-US"/>
-        </w:rPr>
-      </w:pPr>
-      <w:bookmarkStart w:id="8" w:name="_Toc511811367"/>
-      <w:r>
-        <w:rPr>
-          <w:lang w:val="fr-CH" w:eastAsia="en-US"/>
-        </w:rPr>
-        <w:t>L’utilisateur clique dans la catégorie habit</w:t>
-      </w:r>
-      <w:bookmarkEnd w:id="8"/>
     </w:p>
     <w:tbl>
       <w:tblPr>
@@ -4073,14 +4472,14 @@
           <w:lang w:val="fr-CH" w:eastAsia="en-US"/>
         </w:rPr>
       </w:pPr>
-      <w:bookmarkStart w:id="9" w:name="_Toc511811368"/>
+      <w:bookmarkStart w:id="8" w:name="_Toc511911167"/>
       <w:r>
         <w:rPr>
           <w:lang w:val="fr-CH" w:eastAsia="en-US"/>
         </w:rPr>
         <w:t>L’utilisateur clique dans la catégorie chaussure</w:t>
       </w:r>
-      <w:bookmarkEnd w:id="9"/>
+      <w:bookmarkEnd w:id="8"/>
     </w:p>
     <w:tbl>
       <w:tblPr>
@@ -4267,14 +4666,14 @@
           <w:lang w:val="fr-CH" w:eastAsia="en-US"/>
         </w:rPr>
       </w:pPr>
-      <w:bookmarkStart w:id="10" w:name="_Toc511811369"/>
+      <w:bookmarkStart w:id="9" w:name="_Toc511911168"/>
       <w:r>
         <w:rPr>
           <w:lang w:val="fr-CH" w:eastAsia="en-US"/>
         </w:rPr>
         <w:t>L’utilisateur clique dans la catégorie sac</w:t>
       </w:r>
-      <w:bookmarkEnd w:id="10"/>
+      <w:bookmarkEnd w:id="9"/>
     </w:p>
     <w:tbl>
       <w:tblPr>
@@ -4463,14 +4862,14 @@
           <w:lang w:val="fr-CH" w:eastAsia="en-US"/>
         </w:rPr>
       </w:pPr>
-      <w:bookmarkStart w:id="11" w:name="_Toc511811370"/>
+      <w:bookmarkStart w:id="10" w:name="_Toc511911169"/>
       <w:r>
         <w:rPr>
           <w:lang w:val="fr-CH" w:eastAsia="en-US"/>
         </w:rPr>
         <w:t>L’utilisateur change de catégorie</w:t>
       </w:r>
-      <w:bookmarkEnd w:id="11"/>
+      <w:bookmarkEnd w:id="10"/>
     </w:p>
     <w:tbl>
       <w:tblPr>
@@ -4712,14 +5111,14 @@
           <w:lang w:val="fr-CH" w:eastAsia="en-US"/>
         </w:rPr>
       </w:pPr>
-      <w:bookmarkStart w:id="12" w:name="_Toc511811371"/>
+      <w:bookmarkStart w:id="11" w:name="_Toc511911170"/>
       <w:r>
         <w:rPr>
           <w:lang w:val="fr-CH" w:eastAsia="en-US"/>
         </w:rPr>
         <w:t>L’utilisateur clique sur le panier en n’étant pas connecté sur le site</w:t>
       </w:r>
-      <w:bookmarkEnd w:id="12"/>
+      <w:bookmarkEnd w:id="11"/>
       <w:r>
         <w:rPr>
           <w:lang w:val="fr-CH" w:eastAsia="en-US"/>
@@ -4923,7 +5322,7 @@
           <w:lang w:val="fr-CH" w:eastAsia="en-US"/>
         </w:rPr>
       </w:pPr>
-      <w:bookmarkStart w:id="13" w:name="_Toc511811372"/>
+      <w:bookmarkStart w:id="12" w:name="_Toc511911171"/>
       <w:r>
         <w:rPr>
           <w:lang w:val="fr-CH" w:eastAsia="en-US"/>
@@ -4931,7 +5330,7 @@
         <w:lastRenderedPageBreak/>
         <w:t>L’utilisateur clique sur le panier en étant connecté sur le site</w:t>
       </w:r>
-      <w:bookmarkEnd w:id="13"/>
+      <w:bookmarkEnd w:id="12"/>
       <w:r>
         <w:rPr>
           <w:lang w:val="fr-CH" w:eastAsia="en-US"/>
@@ -5126,14 +5525,14 @@
           <w:lang w:val="fr-CH" w:eastAsia="en-US"/>
         </w:rPr>
       </w:pPr>
-      <w:bookmarkStart w:id="14" w:name="_Toc511811373"/>
+      <w:bookmarkStart w:id="13" w:name="_Toc511911172"/>
       <w:r>
         <w:rPr>
           <w:lang w:val="fr-CH" w:eastAsia="en-US"/>
         </w:rPr>
         <w:t>L’utilisateur ajoute un article dans le panier en étant connecté</w:t>
       </w:r>
-      <w:bookmarkEnd w:id="14"/>
+      <w:bookmarkEnd w:id="13"/>
       <w:r>
         <w:rPr>
           <w:lang w:val="fr-CH" w:eastAsia="en-US"/>
@@ -5482,14 +5881,14 @@
           <w:lang w:val="fr-CH" w:eastAsia="en-US"/>
         </w:rPr>
       </w:pPr>
-      <w:bookmarkStart w:id="15" w:name="_Toc511811374"/>
+      <w:bookmarkStart w:id="14" w:name="_Toc511911173"/>
       <w:r>
         <w:rPr>
           <w:lang w:val="fr-CH" w:eastAsia="en-US"/>
         </w:rPr>
         <w:t>L’utilisateur ajoute un article dans le panier sans être connecté</w:t>
       </w:r>
-      <w:bookmarkEnd w:id="15"/>
+      <w:bookmarkEnd w:id="14"/>
       <w:r>
         <w:rPr>
           <w:lang w:val="fr-CH" w:eastAsia="en-US"/>
@@ -5854,14 +6253,14 @@
           <w:lang w:val="fr-CH" w:eastAsia="en-US"/>
         </w:rPr>
       </w:pPr>
-      <w:bookmarkStart w:id="16" w:name="_Toc511811375"/>
+      <w:bookmarkStart w:id="15" w:name="_Toc511911174"/>
       <w:r>
         <w:rPr>
           <w:lang w:val="fr-CH" w:eastAsia="en-US"/>
         </w:rPr>
         <w:t>L’utilisateur affiche les autres images d’un article</w:t>
       </w:r>
-      <w:bookmarkEnd w:id="16"/>
+      <w:bookmarkEnd w:id="15"/>
       <w:r>
         <w:rPr>
           <w:lang w:val="fr-CH" w:eastAsia="en-US"/>
@@ -6152,7 +6551,7 @@
           <w:lang w:val="fr-CH" w:eastAsia="en-US"/>
         </w:rPr>
       </w:pPr>
-      <w:bookmarkStart w:id="17" w:name="_Toc511811376"/>
+      <w:bookmarkStart w:id="16" w:name="_Toc511911175"/>
       <w:r>
         <w:rPr>
           <w:lang w:val="fr-CH" w:eastAsia="en-US"/>
@@ -6160,7 +6559,7 @@
         <w:lastRenderedPageBreak/>
         <w:t>L’administrateur veut administrer ses stocks</w:t>
       </w:r>
-      <w:bookmarkEnd w:id="17"/>
+      <w:bookmarkEnd w:id="16"/>
       <w:r>
         <w:rPr>
           <w:lang w:val="fr-CH" w:eastAsia="en-US"/>
@@ -6502,14 +6901,14 @@
           <w:lang w:val="fr-CH" w:eastAsia="en-US"/>
         </w:rPr>
       </w:pPr>
-      <w:bookmarkStart w:id="18" w:name="_Toc511811377"/>
+      <w:bookmarkStart w:id="17" w:name="_Toc511911176"/>
       <w:r>
         <w:rPr>
           <w:lang w:val="fr-CH" w:eastAsia="en-US"/>
         </w:rPr>
         <w:t>L’administrateur gère ses stocks avec son téléphone</w:t>
       </w:r>
-      <w:bookmarkEnd w:id="18"/>
+      <w:bookmarkEnd w:id="17"/>
       <w:r>
         <w:rPr>
           <w:lang w:val="fr-CH" w:eastAsia="en-US"/>
@@ -6787,8 +7186,7 @@
           <w:iCs/>
         </w:rPr>
       </w:pPr>
-      <w:bookmarkStart w:id="19" w:name="_Toc71691012"/>
-      <w:bookmarkStart w:id="20" w:name="_Toc511811378"/>
+      <w:bookmarkStart w:id="18" w:name="_Toc71691012"/>
     </w:p>
     <w:p>
       <w:pPr>
@@ -6798,6 +7196,7 @@
           <w:iCs/>
         </w:rPr>
       </w:pPr>
+      <w:bookmarkStart w:id="19" w:name="_Toc511911177"/>
       <w:r>
         <w:rPr>
           <w:i w:val="0"/>
@@ -6805,8 +7204,8 @@
         </w:rPr>
         <w:t>Stratégie de test</w:t>
       </w:r>
+      <w:bookmarkEnd w:id="18"/>
       <w:bookmarkEnd w:id="19"/>
-      <w:bookmarkEnd w:id="20"/>
     </w:p>
     <w:p>
       <w:pPr>
@@ -6843,6 +7242,9 @@
       <w:r>
         <w:t>je demanderai à des personnes de mon entourage de faire des tests pour voir si tout fonctionne correctement.</w:t>
       </w:r>
+      <w:r>
+        <w:t xml:space="preserve"> J’ai aussi demandé à certaine personne de la classe de le tester. </w:t>
+      </w:r>
     </w:p>
     <w:p/>
     <w:p>
@@ -6853,9 +7255,9 @@
           <w:iCs/>
         </w:rPr>
       </w:pPr>
-      <w:bookmarkStart w:id="21" w:name="_Toc25553310"/>
-      <w:bookmarkStart w:id="22" w:name="_Toc71691015"/>
-      <w:bookmarkStart w:id="23" w:name="_Toc511811379"/>
+      <w:bookmarkStart w:id="20" w:name="_Toc25553310"/>
+      <w:bookmarkStart w:id="21" w:name="_Toc71691015"/>
+      <w:bookmarkStart w:id="22" w:name="_Toc511911178"/>
       <w:r>
         <w:rPr>
           <w:rFonts w:cs="Arial"/>
@@ -6863,9 +7265,9 @@
         </w:rPr>
         <w:t>Risques techniques</w:t>
       </w:r>
+      <w:bookmarkEnd w:id="20"/>
       <w:bookmarkEnd w:id="21"/>
       <w:bookmarkEnd w:id="22"/>
-      <w:bookmarkEnd w:id="23"/>
     </w:p>
     <w:p>
       <w:pPr>
@@ -6961,7 +7363,25 @@
           <w:iCs/>
           <w:sz w:val="24"/>
         </w:rPr>
-        <w:t xml:space="preserve"> ionic.</w:t>
+        <w:t xml:space="preserve"> </w:t>
+      </w:r>
+      <w:proofErr w:type="spellStart"/>
+      <w:r>
+        <w:rPr>
+          <w:rFonts w:ascii="Arial" w:hAnsi="Arial" w:cs="Arial"/>
+          <w:iCs/>
+          <w:sz w:val="24"/>
+        </w:rPr>
+        <w:t>ionic</w:t>
+      </w:r>
+      <w:proofErr w:type="spellEnd"/>
+      <w:r>
+        <w:rPr>
+          <w:rFonts w:ascii="Arial" w:hAnsi="Arial" w:cs="Arial"/>
+          <w:iCs/>
+          <w:sz w:val="24"/>
+        </w:rPr>
+        <w:t>.</w:t>
       </w:r>
       <w:r>
         <w:rPr>
@@ -7061,7 +7481,6 @@
           <w:ilvl w:val="0"/>
           <w:numId w:val="0"/>
         </w:numPr>
-        <w:ind w:left="360"/>
         <w:rPr>
           <w:rFonts w:ascii="Arial" w:hAnsi="Arial" w:cs="Arial"/>
           <w:iCs/>
@@ -7071,28 +7490,13 @@
     </w:p>
     <w:p>
       <w:pPr>
-        <w:pStyle w:val="Retraitnormal1"/>
-        <w:numPr>
-          <w:ilvl w:val="0"/>
-          <w:numId w:val="0"/>
-        </w:numPr>
-        <w:ind w:left="360"/>
-        <w:rPr>
-          <w:rFonts w:ascii="Arial" w:hAnsi="Arial" w:cs="Arial"/>
-          <w:iCs/>
-          <w:sz w:val="24"/>
-        </w:rPr>
-      </w:pPr>
-    </w:p>
-    <w:p>
-      <w:pPr>
         <w:pStyle w:val="Titre2"/>
         <w:rPr>
           <w:i w:val="0"/>
           <w:iCs/>
         </w:rPr>
       </w:pPr>
-      <w:bookmarkStart w:id="24" w:name="_Toc511811380"/>
+      <w:bookmarkStart w:id="23" w:name="_Toc511911179"/>
       <w:r>
         <w:rPr>
           <w:i w:val="0"/>
@@ -7101,7 +7505,7 @@
         <w:lastRenderedPageBreak/>
         <w:t>Planification</w:t>
       </w:r>
-      <w:bookmarkEnd w:id="24"/>
+      <w:bookmarkEnd w:id="23"/>
     </w:p>
     <w:p/>
     <w:p>
@@ -7189,8 +7593,8 @@
           <w:lang w:eastAsia="fr-FR"/>
         </w:rPr>
       </w:pPr>
-      <w:bookmarkStart w:id="25" w:name="_Toc25553314"/>
-      <w:bookmarkStart w:id="26" w:name="_Toc71691019"/>
+      <w:bookmarkStart w:id="24" w:name="_Toc25553314"/>
+      <w:bookmarkStart w:id="25" w:name="_Toc71691019"/>
     </w:p>
     <w:p>
       <w:pPr>
@@ -7199,16 +7603,16 @@
           <w:i w:val="0"/>
         </w:rPr>
       </w:pPr>
-      <w:bookmarkStart w:id="27" w:name="_Toc511811381"/>
+      <w:bookmarkStart w:id="26" w:name="_Toc511911180"/>
       <w:r>
         <w:rPr>
           <w:i w:val="0"/>
         </w:rPr>
         <w:t>Dossier de conception</w:t>
       </w:r>
+      <w:bookmarkEnd w:id="24"/>
       <w:bookmarkEnd w:id="25"/>
       <w:bookmarkEnd w:id="26"/>
-      <w:bookmarkEnd w:id="27"/>
     </w:p>
     <w:p>
       <w:pPr>
@@ -7279,11 +7683,19 @@
           <w:rFonts w:cs="Arial"/>
         </w:rPr>
       </w:pPr>
-      <w:r>
-        <w:rPr>
-          <w:rFonts w:cs="Arial"/>
-        </w:rPr>
-        <w:t xml:space="preserve">Wamp, un serveur local pour pouvoir utiliser les fichiers </w:t>
+      <w:proofErr w:type="spellStart"/>
+      <w:r>
+        <w:rPr>
+          <w:rFonts w:cs="Arial"/>
+        </w:rPr>
+        <w:t>Wamp</w:t>
+      </w:r>
+      <w:proofErr w:type="spellEnd"/>
+      <w:r>
+        <w:rPr>
+          <w:rFonts w:cs="Arial"/>
+        </w:rPr>
+        <w:t xml:space="preserve">, un serveur local pour pouvoir utiliser les fichiers </w:t>
       </w:r>
       <w:r>
         <w:rPr>
@@ -7397,7 +7809,21 @@
         <w:rPr>
           <w:rFonts w:cs="Arial"/>
         </w:rPr>
-        <w:t>Adobe Reader XI, permet d’ouvrir les fichiers au format pdf.</w:t>
+        <w:t xml:space="preserve">Adobe Reader XI, permet d’ouvrir les fichiers au format </w:t>
+      </w:r>
+      <w:proofErr w:type="spellStart"/>
+      <w:r>
+        <w:rPr>
+          <w:rFonts w:cs="Arial"/>
+        </w:rPr>
+        <w:t>pdf</w:t>
+      </w:r>
+      <w:proofErr w:type="spellEnd"/>
+      <w:r>
+        <w:rPr>
+          <w:rFonts w:cs="Arial"/>
+        </w:rPr>
+        <w:t>.</w:t>
       </w:r>
     </w:p>
     <w:p>
@@ -7433,7 +7859,21 @@
         <w:rPr>
           <w:rFonts w:cs="Arial"/>
         </w:rPr>
-        <w:t xml:space="preserve">MySQL Workbench, permet de visualiser des bases de données. </w:t>
+        <w:t xml:space="preserve">MySQL </w:t>
+      </w:r>
+      <w:proofErr w:type="spellStart"/>
+      <w:r>
+        <w:rPr>
+          <w:rFonts w:cs="Arial"/>
+        </w:rPr>
+        <w:t>Workbench</w:t>
+      </w:r>
+      <w:proofErr w:type="spellEnd"/>
+      <w:r>
+        <w:rPr>
+          <w:rFonts w:cs="Arial"/>
+        </w:rPr>
+        <w:t xml:space="preserve">, permet de visualiser des bases de données. </w:t>
       </w:r>
     </w:p>
     <w:p>
@@ -7529,12 +7969,14 @@
         </w:rPr>
         <w:t xml:space="preserve"> dans le dossier de </w:t>
       </w:r>
+      <w:proofErr w:type="spellStart"/>
       <w:r>
         <w:rPr>
           <w:rFonts w:cs="Arial"/>
         </w:rPr>
         <w:t>wamp</w:t>
       </w:r>
+      <w:proofErr w:type="spellEnd"/>
       <w:r>
         <w:rPr>
           <w:rFonts w:cs="Arial"/>
@@ -7569,17 +8011,17 @@
           <w:tab w:val="num" w:pos="360"/>
         </w:tabs>
       </w:pPr>
-      <w:bookmarkStart w:id="28" w:name="_Toc71703259"/>
-      <w:bookmarkStart w:id="29" w:name="_Toc511811382"/>
+      <w:bookmarkStart w:id="27" w:name="_Toc71703259"/>
+      <w:bookmarkStart w:id="28" w:name="_Toc511911181"/>
       <w:r>
         <w:lastRenderedPageBreak/>
         <w:t>R</w:t>
       </w:r>
+      <w:bookmarkEnd w:id="27"/>
+      <w:r>
+        <w:t>éalisation</w:t>
+      </w:r>
       <w:bookmarkEnd w:id="28"/>
-      <w:r>
-        <w:t>éalisation</w:t>
-      </w:r>
-      <w:bookmarkEnd w:id="29"/>
     </w:p>
     <w:p>
       <w:pPr>
@@ -7589,9 +8031,9 @@
           <w:iCs/>
         </w:rPr>
       </w:pPr>
-      <w:bookmarkStart w:id="30" w:name="_Toc25553317"/>
-      <w:bookmarkStart w:id="31" w:name="_Toc71691022"/>
-      <w:bookmarkStart w:id="32" w:name="_Toc511811383"/>
+      <w:bookmarkStart w:id="29" w:name="_Toc25553317"/>
+      <w:bookmarkStart w:id="30" w:name="_Toc71691022"/>
+      <w:bookmarkStart w:id="31" w:name="_Toc511911182"/>
       <w:r>
         <w:rPr>
           <w:i w:val="0"/>
@@ -7599,12 +8041,12 @@
         </w:rPr>
         <w:t>Dossier de réalisation</w:t>
       </w:r>
-      <w:bookmarkStart w:id="33" w:name="_Toc25553318"/>
+      <w:bookmarkStart w:id="32" w:name="_Toc25553318"/>
+      <w:bookmarkEnd w:id="29"/>
       <w:bookmarkEnd w:id="30"/>
       <w:bookmarkEnd w:id="31"/>
-      <w:bookmarkEnd w:id="32"/>
-    </w:p>
-    <w:bookmarkEnd w:id="33"/>
+    </w:p>
+    <w:bookmarkEnd w:id="32"/>
     <w:p>
       <w:pPr>
         <w:ind w:firstLine="360"/>
@@ -7618,11 +8060,11 @@
       <w:pPr>
         <w:pStyle w:val="Titre3"/>
       </w:pPr>
-      <w:bookmarkStart w:id="34" w:name="_Toc511811384"/>
+      <w:bookmarkStart w:id="33" w:name="_Toc511911183"/>
       <w:r>
         <w:t>MLD</w:t>
       </w:r>
-      <w:bookmarkEnd w:id="34"/>
+      <w:bookmarkEnd w:id="33"/>
     </w:p>
     <w:p/>
     <w:p>
@@ -7794,7 +8236,65 @@
         <w:rPr>
           <w:rFonts w:cs="Arial"/>
         </w:rPr>
-        <w:t>Contient six champs, trois d’entre eux (fk_color, fk,size, fk_model) servent à faire une liaison avec d’autres tables, les tables color, size et model seront concernées.</w:t>
+        <w:t>Contient six champs, trois d’entre eux (</w:t>
+      </w:r>
+      <w:proofErr w:type="spellStart"/>
+      <w:r>
+        <w:rPr>
+          <w:rFonts w:cs="Arial"/>
+        </w:rPr>
+        <w:t>fk_color</w:t>
+      </w:r>
+      <w:proofErr w:type="spellEnd"/>
+      <w:r>
+        <w:rPr>
+          <w:rFonts w:cs="Arial"/>
+        </w:rPr>
+        <w:t xml:space="preserve">, </w:t>
+      </w:r>
+      <w:proofErr w:type="spellStart"/>
+      <w:proofErr w:type="gramStart"/>
+      <w:r>
+        <w:rPr>
+          <w:rFonts w:cs="Arial"/>
+        </w:rPr>
+        <w:t>fk,size</w:t>
+      </w:r>
+      <w:proofErr w:type="spellEnd"/>
+      <w:proofErr w:type="gramEnd"/>
+      <w:r>
+        <w:rPr>
+          <w:rFonts w:cs="Arial"/>
+        </w:rPr>
+        <w:t xml:space="preserve">, </w:t>
+      </w:r>
+      <w:proofErr w:type="spellStart"/>
+      <w:r>
+        <w:rPr>
+          <w:rFonts w:cs="Arial"/>
+        </w:rPr>
+        <w:t>fk_model</w:t>
+      </w:r>
+      <w:proofErr w:type="spellEnd"/>
+      <w:r>
+        <w:rPr>
+          <w:rFonts w:cs="Arial"/>
+        </w:rPr>
+        <w:t xml:space="preserve">) servent à faire une liaison avec d’autres tables, les tables </w:t>
+      </w:r>
+      <w:proofErr w:type="spellStart"/>
+      <w:r>
+        <w:rPr>
+          <w:rFonts w:cs="Arial"/>
+        </w:rPr>
+        <w:t>color</w:t>
+      </w:r>
+      <w:proofErr w:type="spellEnd"/>
+      <w:r>
+        <w:rPr>
+          <w:rFonts w:cs="Arial"/>
+        </w:rPr>
+        <w:t>, size et model seront concernées.</w:t>
       </w:r>
     </w:p>
     <w:p>
@@ -7936,8 +8436,16 @@
         <w:rPr>
           <w:rFonts w:cs="Arial"/>
         </w:rPr>
-        <w:t>Table color</w:t>
-      </w:r>
+        <w:t xml:space="preserve">Table </w:t>
+      </w:r>
+      <w:proofErr w:type="spellStart"/>
+      <w:r>
+        <w:rPr>
+          <w:rFonts w:cs="Arial"/>
+        </w:rPr>
+        <w:t>color</w:t>
+      </w:r>
+      <w:proofErr w:type="spellEnd"/>
     </w:p>
     <w:p>
       <w:pPr>
@@ -8063,8 +8571,16 @@
         <w:rPr>
           <w:rFonts w:cs="Arial"/>
         </w:rPr>
-        <w:t>Deux champs de liaisons s’y trouvent, un faisant un lien sur la table typearticle</w:t>
-      </w:r>
+        <w:t xml:space="preserve">Deux champs de liaisons s’y trouvent, un faisant un lien sur la table </w:t>
+      </w:r>
+      <w:proofErr w:type="spellStart"/>
+      <w:r>
+        <w:rPr>
+          <w:rFonts w:cs="Arial"/>
+        </w:rPr>
+        <w:t>typearticle</w:t>
+      </w:r>
+      <w:proofErr w:type="spellEnd"/>
       <w:r>
         <w:rPr>
           <w:rFonts w:cs="Arial"/>
@@ -8108,8 +8624,16 @@
         <w:rPr>
           <w:rFonts w:cs="Arial"/>
         </w:rPr>
-        <w:t>Table typearticle</w:t>
-      </w:r>
+        <w:t xml:space="preserve">Table </w:t>
+      </w:r>
+      <w:proofErr w:type="spellStart"/>
+      <w:r>
+        <w:rPr>
+          <w:rFonts w:cs="Arial"/>
+        </w:rPr>
+        <w:t>typearticle</w:t>
+      </w:r>
+      <w:proofErr w:type="spellEnd"/>
     </w:p>
     <w:p>
       <w:pPr>
@@ -8238,8 +8762,16 @@
         <w:rPr>
           <w:rFonts w:cs="Arial"/>
         </w:rPr>
-        <w:t>Table orderlist</w:t>
-      </w:r>
+        <w:t xml:space="preserve">Table </w:t>
+      </w:r>
+      <w:proofErr w:type="spellStart"/>
+      <w:r>
+        <w:rPr>
+          <w:rFonts w:cs="Arial"/>
+        </w:rPr>
+        <w:t>orderlist</w:t>
+      </w:r>
+      <w:proofErr w:type="spellEnd"/>
     </w:p>
     <w:p>
       <w:pPr>
@@ -8512,7 +9044,31 @@
         <w:rPr>
           <w:rFonts w:cs="Arial"/>
         </w:rPr>
-        <w:t xml:space="preserve">Il y aura le nom, le prénom, le rôle de l’utilisateur, si c’est un administrateur ou bien un utilisateur normal. Les logins et mot de passes de chaque personne seront enregistrés dans cette table. Les mots de passes seront hachés dans la base de données. </w:t>
+        <w:t>Il y aura le nom, le prénom, le rôle de l’utilisateur, si c’est un administrateur ou bien un utilisateur normal. Les</w:t>
+      </w:r>
+      <w:r>
+        <w:rPr>
+          <w:rFonts w:cs="Arial"/>
+        </w:rPr>
+        <w:t xml:space="preserve"> identifiants</w:t>
+      </w:r>
+      <w:r>
+        <w:rPr>
+          <w:rFonts w:cs="Arial"/>
+        </w:rPr>
+        <w:t xml:space="preserve"> et mot de passes de chaque personne seront enregistrés dans cette table. Les mots de passes seront hachés dans la base de données</w:t>
+      </w:r>
+      <w:r>
+        <w:rPr>
+          <w:rFonts w:cs="Arial"/>
+        </w:rPr>
+        <w:t xml:space="preserve"> et donc impossible de savoir le mot de passe de chacun</w:t>
+      </w:r>
+      <w:r>
+        <w:rPr>
+          <w:rFonts w:cs="Arial"/>
+        </w:rPr>
+        <w:t xml:space="preserve">. </w:t>
       </w:r>
     </w:p>
     <w:p>
@@ -8523,16 +9079,158 @@
           <w:rFonts w:cs="Arial"/>
         </w:rPr>
       </w:pPr>
-      <w:r>
-        <w:rPr>
-          <w:rFonts w:cs="Arial"/>
+    </w:p>
+    <w:p>
+      <w:pPr>
+        <w:pStyle w:val="Titre2"/>
+        <w:rPr>
+          <w:i w:val="0"/>
+        </w:rPr>
+      </w:pPr>
+      <w:bookmarkStart w:id="34" w:name="_Toc511911184"/>
+      <w:r>
+        <w:rPr>
+          <w:i w:val="0"/>
+        </w:rPr>
+        <w:t>Application mobile</w:t>
+      </w:r>
+      <w:bookmarkEnd w:id="34"/>
+      <w:r>
+        <w:rPr>
+          <w:i w:val="0"/>
         </w:rPr>
         <w:t xml:space="preserve"> </w:t>
       </w:r>
     </w:p>
+    <w:p/>
+    <w:p>
+      <w:r>
+        <w:t xml:space="preserve">L’application mobile a été développé grâce au Framework </w:t>
+      </w:r>
+      <w:proofErr w:type="spellStart"/>
+      <w:r>
+        <w:t>ionic</w:t>
+      </w:r>
+      <w:proofErr w:type="spellEnd"/>
+      <w:r>
+        <w:t>. Il y possibilité de faire une démonstration sur demande. Ci-dessous vous trouverez des captures d’écran de l’application qui permettra de comprendre son fonctionnement</w:t>
+      </w:r>
+      <w:r>
+        <w:t xml:space="preserve"> et</w:t>
+      </w:r>
+      <w:r>
+        <w:t xml:space="preserve"> vous montrer</w:t>
+      </w:r>
+      <w:r>
+        <w:t xml:space="preserve"> la preuve qu’elle fonctionne</w:t>
+      </w:r>
+      <w:r>
+        <w:t xml:space="preserve">. </w:t>
+      </w:r>
+    </w:p>
+    <w:p/>
+    <w:p>
+      <w:r>
+        <w:rPr>
+          <w:noProof/>
+          <w:lang w:val="fr-CH" w:eastAsia="fr-CH"/>
+        </w:rPr>
+        <w:drawing>
+          <wp:anchor distT="0" distB="0" distL="114300" distR="114300" simplePos="0" relativeHeight="251661312" behindDoc="0" locked="0" layoutInCell="1" allowOverlap="1">
+            <wp:simplePos x="0" y="0"/>
+            <wp:positionH relativeFrom="margin">
+              <wp:align>left</wp:align>
+            </wp:positionH>
+            <wp:positionV relativeFrom="paragraph">
+              <wp:posOffset>132080</wp:posOffset>
+            </wp:positionV>
+            <wp:extent cx="2428673" cy="2743200"/>
+            <wp:effectExtent l="0" t="0" r="0" b="0"/>
+            <wp:wrapSquare wrapText="bothSides"/>
+            <wp:docPr id="1" name="Image 1"/>
+            <wp:cNvGraphicFramePr>
+              <a:graphicFrameLocks xmlns:a="http://schemas.openxmlformats.org/drawingml/2006/main" noChangeAspect="1"/>
+            </wp:cNvGraphicFramePr>
+            <a:graphic xmlns:a="http://schemas.openxmlformats.org/drawingml/2006/main">
+              <a:graphicData uri="http://schemas.openxmlformats.org/drawingml/2006/picture">
+                <pic:pic xmlns:pic="http://schemas.openxmlformats.org/drawingml/2006/picture">
+                  <pic:nvPicPr>
+                    <pic:cNvPr id="1" name="Mobile1.PNG"/>
+                    <pic:cNvPicPr/>
+                  </pic:nvPicPr>
+                  <pic:blipFill rotWithShape="1">
+                    <a:blip r:embed="rId11" cstate="print">
+                      <a:extLst>
+                        <a:ext uri="{28A0092B-C50C-407E-A947-70E740481C1C}">
+                          <a14:useLocalDpi xmlns:a14="http://schemas.microsoft.com/office/drawing/2010/main" val="0"/>
+                        </a:ext>
+                      </a:extLst>
+                    </a:blip>
+                    <a:srcRect b="36498"/>
+                    <a:stretch/>
+                  </pic:blipFill>
+                  <pic:spPr bwMode="auto">
+                    <a:xfrm>
+                      <a:off x="0" y="0"/>
+                      <a:ext cx="2428673" cy="2743200"/>
+                    </a:xfrm>
+                    <a:prstGeom prst="rect">
+                      <a:avLst/>
+                    </a:prstGeom>
+                    <a:ln>
+                      <a:noFill/>
+                    </a:ln>
+                    <a:extLst>
+                      <a:ext uri="{53640926-AAD7-44D8-BBD7-CCE9431645EC}">
+                        <a14:shadowObscured xmlns:a14="http://schemas.microsoft.com/office/drawing/2010/main"/>
+                      </a:ext>
+                    </a:extLst>
+                  </pic:spPr>
+                </pic:pic>
+              </a:graphicData>
+            </a:graphic>
+          </wp:anchor>
+        </w:drawing>
+      </w:r>
+    </w:p>
+    <w:p/>
+    <w:p/>
+    <w:p/>
+    <w:p/>
+    <w:p/>
+    <w:p/>
+    <w:p>
+      <w:r>
+        <w:t>Voici la page d’accueil de l’application lorsqu’on l</w:t>
+      </w:r>
+      <w:r>
+        <w:t xml:space="preserve">a lance pour la première fois. Des champs sont présent mais ne montrent encore pas de valeurs. </w:t>
+      </w:r>
+    </w:p>
+    <w:p/>
+    <w:p/>
+    <w:p/>
+    <w:p/>
+    <w:p/>
+    <w:p/>
+    <w:p/>
+    <w:p/>
+    <w:p/>
+    <w:p/>
+    <w:p/>
+    <w:p/>
+    <w:p/>
+    <w:p/>
+    <w:p/>
+    <w:p/>
     <w:p>
       <w:pPr>
         <w:pStyle w:val="Titre2"/>
+        <w:numPr>
+          <w:ilvl w:val="0"/>
+          <w:numId w:val="0"/>
+        </w:numPr>
+        <w:ind w:left="576"/>
         <w:rPr>
           <w:i w:val="0"/>
           <w:iCs/>
@@ -8540,219 +9238,458 @@
       </w:pPr>
       <w:bookmarkStart w:id="35" w:name="_Toc25553321"/>
       <w:bookmarkStart w:id="36" w:name="_Toc71691025"/>
-      <w:bookmarkStart w:id="37" w:name="_Toc511811385"/>
-      <w:r>
+      <w:bookmarkStart w:id="37" w:name="_Toc511911185"/>
+      <w:r>
+        <w:rPr>
+          <w:noProof/>
+          <w:lang w:val="fr-CH" w:eastAsia="fr-CH"/>
+        </w:rPr>
+        <w:lastRenderedPageBreak/>
+        <w:drawing>
+          <wp:anchor distT="0" distB="0" distL="114300" distR="114300" simplePos="0" relativeHeight="251662336" behindDoc="0" locked="0" layoutInCell="1" allowOverlap="1">
+            <wp:simplePos x="0" y="0"/>
+            <wp:positionH relativeFrom="margin">
+              <wp:align>left</wp:align>
+            </wp:positionH>
+            <wp:positionV relativeFrom="paragraph">
+              <wp:posOffset>13335</wp:posOffset>
+            </wp:positionV>
+            <wp:extent cx="2484120" cy="4418330"/>
+            <wp:effectExtent l="0" t="0" r="0" b="1270"/>
+            <wp:wrapSquare wrapText="bothSides"/>
+            <wp:docPr id="4" name="Image 4"/>
+            <wp:cNvGraphicFramePr>
+              <a:graphicFrameLocks xmlns:a="http://schemas.openxmlformats.org/drawingml/2006/main" noChangeAspect="1"/>
+            </wp:cNvGraphicFramePr>
+            <a:graphic xmlns:a="http://schemas.openxmlformats.org/drawingml/2006/main">
+              <a:graphicData uri="http://schemas.openxmlformats.org/drawingml/2006/picture">
+                <pic:pic xmlns:pic="http://schemas.openxmlformats.org/drawingml/2006/picture">
+                  <pic:nvPicPr>
+                    <pic:cNvPr id="4" name="Mobile2.PNG"/>
+                    <pic:cNvPicPr/>
+                  </pic:nvPicPr>
+                  <pic:blipFill>
+                    <a:blip r:embed="rId12" cstate="print">
+                      <a:extLst>
+                        <a:ext uri="{28A0092B-C50C-407E-A947-70E740481C1C}">
+                          <a14:useLocalDpi xmlns:a14="http://schemas.microsoft.com/office/drawing/2010/main" val="0"/>
+                        </a:ext>
+                      </a:extLst>
+                    </a:blip>
+                    <a:stretch>
+                      <a:fillRect/>
+                    </a:stretch>
+                  </pic:blipFill>
+                  <pic:spPr>
+                    <a:xfrm>
+                      <a:off x="0" y="0"/>
+                      <a:ext cx="2484120" cy="4418330"/>
+                    </a:xfrm>
+                    <a:prstGeom prst="rect">
+                      <a:avLst/>
+                    </a:prstGeom>
+                  </pic:spPr>
+                </pic:pic>
+              </a:graphicData>
+            </a:graphic>
+            <wp14:sizeRelH relativeFrom="margin">
+              <wp14:pctWidth>0</wp14:pctWidth>
+            </wp14:sizeRelH>
+            <wp14:sizeRelV relativeFrom="margin">
+              <wp14:pctHeight>0</wp14:pctHeight>
+            </wp14:sizeRelV>
+          </wp:anchor>
+        </w:drawing>
+      </w:r>
+      <w:bookmarkEnd w:id="37"/>
+    </w:p>
+    <w:p>
+      <w:pPr>
+        <w:pStyle w:val="Titre2"/>
+        <w:numPr>
+          <w:ilvl w:val="0"/>
+          <w:numId w:val="0"/>
+        </w:numPr>
+        <w:ind w:left="576" w:hanging="576"/>
         <w:rPr>
           <w:i w:val="0"/>
           <w:iCs/>
         </w:rPr>
-        <w:t>Description des test</w:t>
-      </w:r>
-      <w:bookmarkEnd w:id="35"/>
-      <w:r>
+      </w:pPr>
+    </w:p>
+    <w:p/>
+    <w:p/>
+    <w:p/>
+    <w:p/>
+    <w:p/>
+    <w:p/>
+    <w:p>
+      <w:r>
+        <w:t>Grâce à la</w:t>
+      </w:r>
+      <w:r>
+        <w:t xml:space="preserve"> caméra arrière du smartphone, le QR-Code</w:t>
+      </w:r>
+      <w:r>
+        <w:t xml:space="preserve"> </w:t>
+      </w:r>
+      <w:r>
+        <w:t xml:space="preserve">est </w:t>
+      </w:r>
+      <w:r>
+        <w:t>visible. Dans ce QR-Code</w:t>
+      </w:r>
+      <w:r>
+        <w:t xml:space="preserve"> il y a la valeur d’un ID d’un article dans la base de données. Cette manipulation nous permettra d’afficher les informations de l’article.</w:t>
+      </w:r>
+    </w:p>
+    <w:p/>
+    <w:p/>
+    <w:p/>
+    <w:p/>
+    <w:p/>
+    <w:p/>
+    <w:p/>
+    <w:p/>
+    <w:p/>
+    <w:p/>
+    <w:p/>
+    <w:p/>
+    <w:p>
+      <w:r>
+        <w:rPr>
+          <w:noProof/>
+          <w:lang w:val="fr-CH" w:eastAsia="fr-CH"/>
+        </w:rPr>
+        <w:drawing>
+          <wp:anchor distT="0" distB="0" distL="114300" distR="114300" simplePos="0" relativeHeight="251663360" behindDoc="0" locked="0" layoutInCell="1" allowOverlap="1">
+            <wp:simplePos x="0" y="0"/>
+            <wp:positionH relativeFrom="margin">
+              <wp:posOffset>0</wp:posOffset>
+            </wp:positionH>
+            <wp:positionV relativeFrom="paragraph">
+              <wp:posOffset>122555</wp:posOffset>
+            </wp:positionV>
+            <wp:extent cx="2484120" cy="3219450"/>
+            <wp:effectExtent l="0" t="0" r="0" b="0"/>
+            <wp:wrapSquare wrapText="bothSides"/>
+            <wp:docPr id="5" name="Image 5"/>
+            <wp:cNvGraphicFramePr>
+              <a:graphicFrameLocks xmlns:a="http://schemas.openxmlformats.org/drawingml/2006/main" noChangeAspect="1"/>
+            </wp:cNvGraphicFramePr>
+            <a:graphic xmlns:a="http://schemas.openxmlformats.org/drawingml/2006/main">
+              <a:graphicData uri="http://schemas.openxmlformats.org/drawingml/2006/picture">
+                <pic:pic xmlns:pic="http://schemas.openxmlformats.org/drawingml/2006/picture">
+                  <pic:nvPicPr>
+                    <pic:cNvPr id="5" name="Mobile3.PNG"/>
+                    <pic:cNvPicPr/>
+                  </pic:nvPicPr>
+                  <pic:blipFill rotWithShape="1">
+                    <a:blip r:embed="rId13" cstate="print">
+                      <a:extLst>
+                        <a:ext uri="{28A0092B-C50C-407E-A947-70E740481C1C}">
+                          <a14:useLocalDpi xmlns:a14="http://schemas.microsoft.com/office/drawing/2010/main" val="0"/>
+                        </a:ext>
+                      </a:extLst>
+                    </a:blip>
+                    <a:srcRect b="27137"/>
+                    <a:stretch/>
+                  </pic:blipFill>
+                  <pic:spPr bwMode="auto">
+                    <a:xfrm>
+                      <a:off x="0" y="0"/>
+                      <a:ext cx="2484120" cy="3219450"/>
+                    </a:xfrm>
+                    <a:prstGeom prst="rect">
+                      <a:avLst/>
+                    </a:prstGeom>
+                    <a:ln>
+                      <a:noFill/>
+                    </a:ln>
+                    <a:extLst>
+                      <a:ext uri="{53640926-AAD7-44D8-BBD7-CCE9431645EC}">
+                        <a14:shadowObscured xmlns:a14="http://schemas.microsoft.com/office/drawing/2010/main"/>
+                      </a:ext>
+                    </a:extLst>
+                  </pic:spPr>
+                </pic:pic>
+              </a:graphicData>
+            </a:graphic>
+            <wp14:sizeRelV relativeFrom="margin">
+              <wp14:pctHeight>0</wp14:pctHeight>
+            </wp14:sizeRelV>
+          </wp:anchor>
+        </w:drawing>
+      </w:r>
+    </w:p>
+    <w:p/>
+    <w:p/>
+    <w:p/>
+    <w:p/>
+    <w:p/>
+    <w:p/>
+    <w:p/>
+    <w:p/>
+    <w:p/>
+    <w:p>
+      <w:r>
+        <w:t xml:space="preserve">Une fois le QR-Code scanné, l’application retourne sur la page d’accueil en affichant les données de l’article. </w:t>
+      </w:r>
+    </w:p>
+    <w:p/>
+    <w:p/>
+    <w:p/>
+    <w:p/>
+    <w:p/>
+    <w:p/>
+    <w:p/>
+    <w:p/>
+    <w:p/>
+    <w:p>
+      <w:pPr>
+        <w:pStyle w:val="Titre2"/>
         <w:rPr>
           <w:i w:val="0"/>
           <w:iCs/>
         </w:rPr>
-        <w:t>s effectués</w:t>
-      </w:r>
-      <w:bookmarkEnd w:id="36"/>
-      <w:bookmarkEnd w:id="37"/>
-    </w:p>
-    <w:p>
-      <w:pPr>
-        <w:pStyle w:val="En-tte"/>
-        <w:rPr>
-          <w:i/>
-        </w:rPr>
-      </w:pPr>
-    </w:p>
-    <w:p>
-      <w:pPr>
-        <w:pStyle w:val="En-tte"/>
-      </w:pPr>
-      <w:r>
-        <w:t>J’ai testé de plusieurs manières différentes. Tout d’abord avec le compte de l’admin créer de base. Je commence par me connecter avec sur le site, ensuite je navigue dans toutes mes pages. Je vais dans ma table article, je regarde si mon filtre fonctionne, il affiche le type d’article que l’on veut faire afficher sur la page</w:t>
-      </w:r>
-      <w:r>
-        <w:t xml:space="preserve">. J’ajoute tous les types d’articles dans mon panier. Une fois cela je supprime des articles pour voir si la quantité se remet juste dans ma base de données et si mon article se supprime correctement dans mon panier. </w:t>
-      </w:r>
-    </w:p>
-    <w:p>
-      <w:pPr>
-        <w:pStyle w:val="En-tte"/>
-      </w:pPr>
-    </w:p>
-    <w:p>
-      <w:pPr>
-        <w:pStyle w:val="En-tte"/>
-      </w:pPr>
-      <w:r>
-        <w:t xml:space="preserve">Je regarde aussi si la déconnexion fonctionne. Pour la page administration, je change le prix et la quantité de certains articles pour voir si tout fonctionne. </w:t>
-      </w:r>
-      <w:r>
-        <w:t>Je regarde aussi si la suppression d’un objet fonctionne.</w:t>
-      </w:r>
-      <w:r>
-        <w:t xml:space="preserve"> J’ai aussi contrôlé si l’ajout d’un article fonctionne. </w:t>
-      </w:r>
-    </w:p>
-    <w:p>
-      <w:pPr>
-        <w:pStyle w:val="En-tte"/>
-      </w:pPr>
-    </w:p>
-    <w:p>
-      <w:pPr>
-        <w:pStyle w:val="En-tte"/>
-      </w:pPr>
-      <w:r>
-        <w:t>J’ai fait les mêmes tests avec un nouveau compte que j’ai créé, sauf pour la partie administration que tous les comptes fraichement créer n’ont pas accès.</w:t>
-      </w:r>
-    </w:p>
-    <w:p>
-      <w:pPr>
-        <w:pStyle w:val="En-tte"/>
-      </w:pPr>
-    </w:p>
-    <w:p>
-      <w:pPr>
-        <w:pStyle w:val="En-tte"/>
-      </w:pPr>
-      <w:r>
-        <w:t xml:space="preserve">J’ai demandé </w:t>
-      </w:r>
-      <w:r>
-        <w:t xml:space="preserve">à un ami à moi de faire des tests chez lui sur son smartphone pour voir comment le site réagissait sur mobile. Il m’a montré les petites imperfections lors de la connexion et inscription qu’il y avait, des bugs que j’ai </w:t>
-      </w:r>
-      <w:r>
-        <w:t>corrigés</w:t>
-      </w:r>
-      <w:r>
-        <w:t>.</w:t>
-      </w:r>
-    </w:p>
-    <w:p>
-      <w:pPr>
-        <w:pStyle w:val="En-tte"/>
-      </w:pPr>
-    </w:p>
-    <w:p>
-      <w:pPr>
-        <w:pStyle w:val="Titre2"/>
+      </w:pPr>
+      <w:bookmarkStart w:id="38" w:name="_Toc511911186"/>
+      <w:r>
         <w:rPr>
           <w:i w:val="0"/>
           <w:iCs/>
         </w:rPr>
-      </w:pPr>
-      <w:bookmarkStart w:id="38" w:name="_Toc25553322"/>
-      <w:bookmarkStart w:id="39" w:name="_Toc71691026"/>
-      <w:bookmarkStart w:id="40" w:name="_Toc511811386"/>
+        <w:lastRenderedPageBreak/>
+        <w:t>Description des test</w:t>
+      </w:r>
+      <w:bookmarkEnd w:id="35"/>
       <w:r>
         <w:rPr>
           <w:i w:val="0"/>
           <w:iCs/>
         </w:rPr>
-        <w:t xml:space="preserve">Erreurs </w:t>
-      </w:r>
+        <w:t>s effectués</w:t>
+      </w:r>
+      <w:bookmarkEnd w:id="36"/>
       <w:bookmarkEnd w:id="38"/>
-      <w:r>
+    </w:p>
+    <w:p>
+      <w:pPr>
+        <w:pStyle w:val="En-tte"/>
+        <w:rPr>
+          <w:i/>
+        </w:rPr>
+      </w:pPr>
+    </w:p>
+    <w:p>
+      <w:pPr>
+        <w:pStyle w:val="En-tte"/>
+      </w:pPr>
+      <w:r>
+        <w:t>J’ai testé de plusieurs manières différentes. Tout d’abord avec le compte de l’admin. Je commence par me connecter avec sur le site, ensuite je navigue dans toutes mes pages. Je vais dans ma table article, je regarde si mon filtre fonctionne, il af</w:t>
+      </w:r>
+      <w:r>
+        <w:t>fiche le type d’article que je veux</w:t>
+      </w:r>
+      <w:r>
+        <w:t xml:space="preserve"> faire afficher sur la page</w:t>
+      </w:r>
+      <w:r>
+        <w:t>. J’ajoute tous les types d’article</w:t>
+      </w:r>
+      <w:r>
+        <w:t>s dans mon panier. Une fois des articles présents dans mon panier,</w:t>
+      </w:r>
+      <w:r>
+        <w:t xml:space="preserve"> je supprime des articles pour voir si la quantité se remet juste dans ma base de données et si mon article se supprime correctement dans mon panier. </w:t>
+      </w:r>
+      <w:r>
+        <w:t xml:space="preserve">Je vérifie aussi si le prix du panier est juste lorsque j’ai plusieurs articles à l’intérieure. </w:t>
+      </w:r>
+    </w:p>
+    <w:p>
+      <w:pPr>
+        <w:pStyle w:val="En-tte"/>
+      </w:pPr>
+    </w:p>
+    <w:p>
+      <w:pPr>
+        <w:pStyle w:val="En-tte"/>
+      </w:pPr>
+      <w:r>
+        <w:t xml:space="preserve">Pour la page administration, je change le prix et la quantité de certains articles pour voir si tout fonctionne. </w:t>
+      </w:r>
+      <w:r>
+        <w:t>Je contrôle</w:t>
+      </w:r>
+      <w:r>
+        <w:t xml:space="preserve"> si la suppression d’un objet fonctionne.</w:t>
+      </w:r>
+      <w:r>
+        <w:t xml:space="preserve"> J’ai aussi contrôlé si</w:t>
+      </w:r>
+      <w:r>
+        <w:t xml:space="preserve"> l’ajout d’un article fonctionnait</w:t>
+      </w:r>
+      <w:r>
+        <w:t xml:space="preserve">. </w:t>
+      </w:r>
+      <w:r>
+        <w:t xml:space="preserve">Pour finir, je vérifie si le bouton qui sert à se déconnecter fonctionne. </w:t>
+      </w:r>
+    </w:p>
+    <w:p>
+      <w:pPr>
+        <w:pStyle w:val="En-tte"/>
+      </w:pPr>
+    </w:p>
+    <w:p>
+      <w:pPr>
+        <w:pStyle w:val="En-tte"/>
+      </w:pPr>
+      <w:r>
+        <w:t xml:space="preserve">J’ai fait les mêmes tests avec un nouveau compte </w:t>
+      </w:r>
+      <w:r>
+        <w:t>nouvellement</w:t>
+      </w:r>
+      <w:r>
+        <w:t xml:space="preserve"> créé, sauf pour la partie administration que tous les comptes fraichement créer n’ont pas accès.</w:t>
+      </w:r>
+    </w:p>
+    <w:p>
+      <w:pPr>
+        <w:pStyle w:val="En-tte"/>
+      </w:pPr>
+    </w:p>
+    <w:p>
+      <w:pPr>
+        <w:pStyle w:val="En-tte"/>
+      </w:pPr>
+      <w:r>
+        <w:t xml:space="preserve">J’ai demandé </w:t>
+      </w:r>
+      <w:r>
+        <w:t xml:space="preserve">à un ami à moi de faire des tests chez lui sur son smartphone pour voir comment le site réagissait sur mobile. Il m’a montré les petites imperfections lors de la connexion et inscription qu’il y avait, des bugs que j’ai </w:t>
+      </w:r>
+      <w:r>
+        <w:t>corrigés</w:t>
+      </w:r>
+      <w:r>
+        <w:t>.</w:t>
+      </w:r>
+    </w:p>
+    <w:p>
+      <w:pPr>
+        <w:pStyle w:val="En-tte"/>
+      </w:pPr>
+    </w:p>
+    <w:p>
+      <w:pPr>
+        <w:pStyle w:val="Titre2"/>
         <w:rPr>
           <w:i w:val="0"/>
           <w:iCs/>
         </w:rPr>
-        <w:t>restantes</w:t>
-      </w:r>
-      <w:bookmarkEnd w:id="39"/>
-      <w:bookmarkEnd w:id="40"/>
+      </w:pPr>
+      <w:bookmarkStart w:id="39" w:name="_Toc25553322"/>
+      <w:bookmarkStart w:id="40" w:name="_Toc71691026"/>
+      <w:bookmarkStart w:id="41" w:name="_Toc511911187"/>
       <w:r>
         <w:rPr>
           <w:i w:val="0"/>
           <w:iCs/>
         </w:rPr>
-        <w:t xml:space="preserve">  </w:t>
-      </w:r>
-    </w:p>
-    <w:p>
-      <w:bookmarkStart w:id="41" w:name="_Toc25553323"/>
-    </w:p>
-    <w:p>
-      <w:r>
-        <w:t xml:space="preserve">Lorsque je veux ajouter un article dans mon panier alors que la taille souhaitée n’est plus disponible, un message d’erreur s’affiche avec une énorme bande blanche en dessous du texte </w:t>
-      </w:r>
-      <w:r>
-        <w:t xml:space="preserve">ce </w:t>
-      </w:r>
-      <w:r>
-        <w:t xml:space="preserve">qui décale le reste de la page vers le bas. </w:t>
-      </w:r>
-    </w:p>
-    <w:bookmarkEnd w:id="41"/>
-    <w:p>
-      <w:pPr>
-        <w:pStyle w:val="En-tte"/>
-        <w:rPr>
-          <w:rFonts w:cs="Arial"/>
-          <w:iCs/>
-        </w:rPr>
-      </w:pPr>
-    </w:p>
-    <w:p>
-      <w:pPr>
-        <w:pStyle w:val="En-tte"/>
-        <w:rPr>
-          <w:rFonts w:cs="Arial"/>
-          <w:iCs/>
-        </w:rPr>
-      </w:pPr>
-    </w:p>
-    <w:p>
-      <w:pPr>
-        <w:pStyle w:val="En-tte"/>
-        <w:rPr>
-          <w:rFonts w:cs="Arial"/>
-          <w:iCs/>
-        </w:rPr>
-      </w:pPr>
-    </w:p>
-    <w:p>
-      <w:pPr>
-        <w:pStyle w:val="En-tte"/>
-        <w:rPr>
-          <w:rFonts w:cs="Arial"/>
-          <w:iCs/>
-        </w:rPr>
-      </w:pPr>
-    </w:p>
-    <w:p>
-      <w:pPr>
-        <w:pStyle w:val="Titre2"/>
+        <w:t xml:space="preserve">Erreurs </w:t>
+      </w:r>
+      <w:bookmarkEnd w:id="39"/>
+      <w:r>
         <w:rPr>
           <w:i w:val="0"/>
           <w:iCs/>
         </w:rPr>
-      </w:pPr>
-      <w:bookmarkStart w:id="42" w:name="_Toc25553326"/>
-      <w:bookmarkStart w:id="43" w:name="_Toc71691029"/>
-      <w:bookmarkStart w:id="44" w:name="_Toc511811387"/>
+        <w:t>restantes</w:t>
+      </w:r>
+      <w:bookmarkEnd w:id="40"/>
+      <w:bookmarkEnd w:id="41"/>
       <w:r>
         <w:rPr>
           <w:i w:val="0"/>
           <w:iCs/>
         </w:rPr>
-        <w:lastRenderedPageBreak/>
-        <w:t>Liste des documents</w:t>
-      </w:r>
-      <w:bookmarkEnd w:id="42"/>
-      <w:r>
+        <w:t xml:space="preserve">  </w:t>
+      </w:r>
+    </w:p>
+    <w:p>
+      <w:bookmarkStart w:id="42" w:name="_Toc25553323"/>
+    </w:p>
+    <w:p>
+      <w:r>
+        <w:t xml:space="preserve">Lorsque je veux ajouter un article dans mon panier alors que la taille souhaitée n’est plus disponible, un message d’erreur s’affiche avec une énorme bande blanche en dessous du texte </w:t>
+      </w:r>
+      <w:r>
+        <w:t xml:space="preserve">ce </w:t>
+      </w:r>
+      <w:r>
+        <w:t xml:space="preserve">qui décale le reste de la page vers le bas. </w:t>
+      </w:r>
+    </w:p>
+    <w:p/>
+    <w:p>
+      <w:r>
+        <w:t xml:space="preserve">Idem pour la page de connexion et d’inscription. Lorsque je veux me connecter </w:t>
+      </w:r>
+      <w:r>
+        <w:t xml:space="preserve">en mettant le bon identifiant mais le mauvais mot de passe un message apparait avec une bande blanche en-dessous et qui me décale tout vers le bas. </w:t>
+      </w:r>
+      <w:r>
+        <w:t>Même problème pour l’inscription si la personne entre le même identifiant qu’un déjà inscrit dans la base de données.</w:t>
+      </w:r>
+    </w:p>
+    <w:p/>
+    <w:p>
+      <w:r>
+        <w:t>Lorsqu’un article est dans le panier et qu’on modifie le nombre d’article voulu, le prix total n’est pas recalculé.</w:t>
+      </w:r>
+    </w:p>
+    <w:bookmarkEnd w:id="42"/>
+    <w:p>
+      <w:pPr>
+        <w:pStyle w:val="En-tte"/>
+        <w:rPr>
+          <w:rFonts w:cs="Arial"/>
+          <w:iCs/>
+        </w:rPr>
+      </w:pPr>
+    </w:p>
+    <w:p>
+      <w:pPr>
+        <w:pStyle w:val="Titre2"/>
         <w:rPr>
           <w:i w:val="0"/>
           <w:iCs/>
         </w:rPr>
+      </w:pPr>
+      <w:bookmarkStart w:id="43" w:name="_Toc25553326"/>
+      <w:bookmarkStart w:id="44" w:name="_Toc71691029"/>
+      <w:bookmarkStart w:id="45" w:name="_Toc511911188"/>
+      <w:r>
+        <w:rPr>
+          <w:i w:val="0"/>
+          <w:iCs/>
+        </w:rPr>
+        <w:t>Liste des documents</w:t>
+      </w:r>
+      <w:bookmarkEnd w:id="43"/>
+      <w:r>
+        <w:rPr>
+          <w:i w:val="0"/>
+          <w:iCs/>
+        </w:rPr>
         <w:t xml:space="preserve"> fournis</w:t>
       </w:r>
-      <w:bookmarkEnd w:id="43"/>
       <w:bookmarkEnd w:id="44"/>
+      <w:bookmarkEnd w:id="45"/>
     </w:p>
     <w:p>
       <w:pPr>
@@ -8879,18 +9816,19 @@
           <w:tab w:val="num" w:pos="360"/>
         </w:tabs>
       </w:pPr>
-      <w:bookmarkStart w:id="45" w:name="_Toc25553328"/>
-      <w:bookmarkStart w:id="46" w:name="_Toc71703263"/>
-      <w:bookmarkStart w:id="47" w:name="_Toc511811388"/>
-      <w:r>
+      <w:bookmarkStart w:id="46" w:name="_Toc25553328"/>
+      <w:bookmarkStart w:id="47" w:name="_Toc71703263"/>
+      <w:bookmarkStart w:id="48" w:name="_Toc511911189"/>
+      <w:r>
+        <w:lastRenderedPageBreak/>
         <w:t>C</w:t>
       </w:r>
-      <w:bookmarkEnd w:id="45"/>
       <w:bookmarkEnd w:id="46"/>
+      <w:bookmarkEnd w:id="47"/>
       <w:r>
         <w:t>onclusions</w:t>
       </w:r>
-      <w:bookmarkEnd w:id="47"/>
+      <w:bookmarkEnd w:id="48"/>
     </w:p>
     <w:p>
       <w:pPr>
@@ -8901,7 +9839,6 @@
     <w:p>
       <w:pPr>
         <w:pStyle w:val="En-tte"/>
-        <w:ind w:left="357"/>
       </w:pPr>
       <w:r>
         <w:t>Tout d’abord, grâce à ce projet</w:t>
@@ -8914,6 +9851,167 @@
       </w:r>
       <w:r>
         <w:t>On a aussi une grande idée du travail qui est demandé et qui est à fournir pendant toute la durée du TPI.</w:t>
+      </w:r>
+    </w:p>
+    <w:p>
+      <w:pPr>
+        <w:pStyle w:val="En-tte"/>
+      </w:pPr>
+    </w:p>
+    <w:p>
+      <w:pPr>
+        <w:pStyle w:val="En-tte"/>
+      </w:pPr>
+      <w:r>
+        <w:t>En ce qui concerne le</w:t>
+      </w:r>
+      <w:r>
+        <w:t>s</w:t>
+      </w:r>
+      <w:r>
+        <w:t xml:space="preserve"> objectifs, </w:t>
+      </w:r>
+      <w:r>
+        <w:t>une très grande partie sont atteints, sauf la quantité d’article souhaité dans le panier</w:t>
+      </w:r>
+      <w:r>
+        <w:t xml:space="preserve">. J’ai eu plus de peine à faire l’application pour le mobile que de faire le développement de mon site. </w:t>
+      </w:r>
+    </w:p>
+    <w:p>
+      <w:pPr>
+        <w:pStyle w:val="En-tte"/>
+      </w:pPr>
+    </w:p>
+    <w:p>
+      <w:pPr>
+        <w:pStyle w:val="En-tte"/>
+      </w:pPr>
+      <w:r>
+        <w:t>Les points positifs c’est que grâce à ce Pré-TPI on est conscient de ce que l’on va nous demander de faire pendant le TPI final puisque ça devrait être en grande part</w:t>
+      </w:r>
+      <w:r>
+        <w:t xml:space="preserve">ie </w:t>
+      </w:r>
+      <w:r>
+        <w:t xml:space="preserve">la même chose. </w:t>
+      </w:r>
+    </w:p>
+    <w:p>
+      <w:pPr>
+        <w:pStyle w:val="En-tte"/>
+      </w:pPr>
+    </w:p>
+    <w:p>
+      <w:pPr>
+        <w:pStyle w:val="En-tte"/>
+      </w:pPr>
+      <w:r>
+        <w:t xml:space="preserve">Pour les difficultés particulières j’ai eu un peu de peine à développer mon application pour les mobiles. </w:t>
+      </w:r>
+      <w:r>
+        <w:t xml:space="preserve">Grâce à plusieurs vidéos visionnées sur internet, à la documentation fournie sur le site du Framework </w:t>
+      </w:r>
+      <w:proofErr w:type="spellStart"/>
+      <w:r>
+        <w:t>ionic</w:t>
+      </w:r>
+      <w:proofErr w:type="spellEnd"/>
+      <w:r>
+        <w:t xml:space="preserve"> et l’aide </w:t>
+      </w:r>
+      <w:r>
+        <w:t>que</w:t>
+      </w:r>
+      <w:r>
+        <w:t xml:space="preserve"> M. Carrel </w:t>
+      </w:r>
+      <w:r>
+        <w:t xml:space="preserve">a accepté de me fournir, </w:t>
+      </w:r>
+      <w:r>
+        <w:t>j’ai réussi à faire ce qui m’</w:t>
+      </w:r>
+      <w:r>
+        <w:t>était demandé pour cette petite application.</w:t>
+      </w:r>
+    </w:p>
+    <w:p>
+      <w:pPr>
+        <w:pStyle w:val="En-tte"/>
+      </w:pPr>
+    </w:p>
+    <w:p>
+      <w:pPr>
+        <w:pStyle w:val="Titre2"/>
+        <w:rPr>
+          <w:i w:val="0"/>
+        </w:rPr>
+      </w:pPr>
+      <w:bookmarkStart w:id="49" w:name="_Toc511911190"/>
+      <w:r>
+        <w:rPr>
+          <w:i w:val="0"/>
+        </w:rPr>
+        <w:t>Suite possible pour le projet</w:t>
+      </w:r>
+      <w:bookmarkEnd w:id="49"/>
+      <w:r>
+        <w:rPr>
+          <w:i w:val="0"/>
+        </w:rPr>
+        <w:t xml:space="preserve"> </w:t>
+      </w:r>
+    </w:p>
+    <w:p/>
+    <w:p>
+      <w:pPr>
+        <w:pStyle w:val="En-tte"/>
+      </w:pPr>
+      <w:r>
+        <w:t>Pour les suites possibles du projet, je dirai qu’il faudrait ajouter un moyen de paiement sécurisé, avec l’aide de PayPal ou autres.</w:t>
+      </w:r>
+      <w:r>
+        <w:t xml:space="preserve"> </w:t>
+      </w:r>
+      <w:r>
+        <w:t>Ajouter des méthodes de tri</w:t>
+      </w:r>
+      <w:r>
+        <w:t>s</w:t>
+      </w:r>
+      <w:r>
+        <w:t xml:space="preserve"> supplémentaire</w:t>
+      </w:r>
+      <w:r>
+        <w:t>s</w:t>
+      </w:r>
+      <w:r>
+        <w:t xml:space="preserve"> pour la page qui affiche les articles, pour l’instant seul le tri par type d’article fonctionne. </w:t>
+      </w:r>
+      <w:r>
+        <w:t xml:space="preserve">Améliorer la fonction pour ajouter des articles, parce que pour l’instant on peut ajouter un seul article </w:t>
+      </w:r>
+      <w:r>
+        <w:t>à la fois</w:t>
+      </w:r>
+      <w:r>
+        <w:t>.</w:t>
+      </w:r>
+      <w:r>
+        <w:t xml:space="preserve"> A</w:t>
+      </w:r>
+      <w:r>
+        <w:t>jouter plus d’</w:t>
+      </w:r>
+      <w:r>
+        <w:t xml:space="preserve">articles </w:t>
+      </w:r>
+      <w:r>
+        <w:t xml:space="preserve">pour que le site soit plus fourni. </w:t>
+      </w:r>
+      <w:r>
+        <w:t>Pour finir de mettre le site en production et de l’héberger sur internet afin que les clients potentiels puissent y accéder.</w:t>
       </w:r>
     </w:p>
     <w:p>
@@ -8924,132 +10022,6 @@
     </w:p>
     <w:p>
       <w:pPr>
-        <w:pStyle w:val="En-tte"/>
-        <w:ind w:left="357"/>
-      </w:pPr>
-      <w:r>
-        <w:t>En ce qui concerne le</w:t>
-      </w:r>
-      <w:r>
-        <w:t>s</w:t>
-      </w:r>
-      <w:r>
-        <w:t xml:space="preserve"> objectifs, ils ont tous été atteint. J’ai eu plus de peine à faire l’application pour le mobile que de faire le développement de mon site. </w:t>
-      </w:r>
-    </w:p>
-    <w:p>
-      <w:pPr>
-        <w:pStyle w:val="En-tte"/>
-        <w:ind w:left="357"/>
-      </w:pPr>
-    </w:p>
-    <w:p>
-      <w:pPr>
-        <w:pStyle w:val="En-tte"/>
-        <w:ind w:left="357"/>
-      </w:pPr>
-      <w:r>
-        <w:t xml:space="preserve">Les points positifs c’est que grâce à ce Pré-TPI on est conscient de ce que l’on va nous demander de faire pendant le TPI final puisque ça devrait être en grande partie la même chose. </w:t>
-      </w:r>
-    </w:p>
-    <w:p>
-      <w:pPr>
-        <w:pStyle w:val="En-tte"/>
-        <w:ind w:left="357"/>
-      </w:pPr>
-    </w:p>
-    <w:p>
-      <w:pPr>
-        <w:pStyle w:val="En-tte"/>
-        <w:ind w:left="357"/>
-      </w:pPr>
-      <w:r>
-        <w:t xml:space="preserve">Pour les difficultés particulières j’ai eu un peu de peine à développer mon application pour les mobiles. </w:t>
-      </w:r>
-      <w:r>
-        <w:t xml:space="preserve">Grâce à plusieurs vidéos visionnées sur internet, à la documentation fournie sur le site du Framework ionic et l’aide </w:t>
-      </w:r>
-      <w:r>
-        <w:t>que</w:t>
-      </w:r>
-      <w:r>
-        <w:t xml:space="preserve"> M. Carrel </w:t>
-      </w:r>
-      <w:r>
-        <w:t xml:space="preserve">a accepté de me fournir, </w:t>
-      </w:r>
-      <w:r>
-        <w:t>j’ai réussi à faire ce qui m’</w:t>
-      </w:r>
-      <w:r>
-        <w:t>était demandé pour cette petite application.</w:t>
-      </w:r>
-    </w:p>
-    <w:p>
-      <w:pPr>
-        <w:pStyle w:val="En-tte"/>
-        <w:ind w:left="357"/>
-      </w:pPr>
-    </w:p>
-    <w:p>
-      <w:pPr>
-        <w:pStyle w:val="En-tte"/>
-        <w:ind w:left="357"/>
-      </w:pPr>
-      <w:r>
-        <w:t>Pour les suites possibles du projet, je dirai qu’il faudrait ajouter un moyen de paiement sécurisé, avec l’aide de PayPal ou autres.</w:t>
-      </w:r>
-      <w:r>
-        <w:t xml:space="preserve"> </w:t>
-      </w:r>
-      <w:r>
-        <w:t>Ajouter des méthodes de tri</w:t>
-      </w:r>
-      <w:r>
-        <w:t>s</w:t>
-      </w:r>
-      <w:r>
-        <w:t xml:space="preserve"> supplémentaire</w:t>
-      </w:r>
-      <w:r>
-        <w:t>s</w:t>
-      </w:r>
-      <w:r>
-        <w:t xml:space="preserve"> pour la page qui affiche les articles, pour l’instant seul le tri par type d’article fonctionne. </w:t>
-      </w:r>
-      <w:r>
-        <w:t xml:space="preserve">Améliorer la fonction pour ajouter des articles, parce que pour l’instant on peut ajouter un seul article </w:t>
-      </w:r>
-      <w:r>
-        <w:t>à la fois</w:t>
-      </w:r>
-      <w:r>
-        <w:t>.</w:t>
-      </w:r>
-      <w:r>
-        <w:t xml:space="preserve"> A</w:t>
-      </w:r>
-      <w:r>
-        <w:t>jouter plus d’</w:t>
-      </w:r>
-      <w:r>
-        <w:t xml:space="preserve">articles </w:t>
-      </w:r>
-      <w:r>
-        <w:t xml:space="preserve">pour que le site soit plus fourni. </w:t>
-      </w:r>
-      <w:r>
-        <w:t>Pour finir de mettre le site en production et de l’héberger sur internet afin que les clients potentiels puissent y accéder.</w:t>
-      </w:r>
-    </w:p>
-    <w:p>
-      <w:pPr>
-        <w:pStyle w:val="En-tte"/>
-        <w:ind w:left="357"/>
-      </w:pPr>
-    </w:p>
-    <w:p>
-      <w:pPr>
         <w:rPr>
           <w:szCs w:val="14"/>
         </w:rPr>
@@ -9057,6 +10029,29 @@
     </w:p>
     <w:p>
       <w:pPr>
+        <w:pStyle w:val="Titre2"/>
+        <w:rPr>
+          <w:i w:val="0"/>
+        </w:rPr>
+      </w:pPr>
+      <w:r>
+        <w:rPr>
+          <w:i w:val="0"/>
+        </w:rPr>
+        <w:t>Conclusion personnelle</w:t>
+      </w:r>
+    </w:p>
+    <w:p/>
+    <w:p>
+      <w:r>
+        <w:t xml:space="preserve">Je pense avoir </w:t>
+      </w:r>
+      <w:r>
+        <w:t xml:space="preserve">bien gérer le temps qui m’étais mis à disposition durant ce Pré-TPI, je dirais que le 95% des objectifs sont atteints donc pour ma part je suis satisfait du travail que j’ai fourni. </w:t>
+      </w:r>
+    </w:p>
+    <w:p>
+      <w:pPr>
         <w:rPr>
           <w:szCs w:val="14"/>
         </w:rPr>
@@ -9117,13 +10112,8 @@
           <w:szCs w:val="14"/>
         </w:rPr>
       </w:pPr>
-    </w:p>
-    <w:p>
-      <w:pPr>
-        <w:rPr>
-          <w:szCs w:val="14"/>
-        </w:rPr>
-      </w:pPr>
+      <w:bookmarkStart w:id="50" w:name="_GoBack"/>
+      <w:bookmarkEnd w:id="50"/>
     </w:p>
     <w:p>
       <w:pPr>
@@ -9132,17 +10122,17 @@
           <w:tab w:val="num" w:pos="360"/>
         </w:tabs>
       </w:pPr>
-      <w:bookmarkStart w:id="48" w:name="_Toc71703264"/>
-      <w:bookmarkStart w:id="49" w:name="_Toc511811389"/>
+      <w:bookmarkStart w:id="51" w:name="_Toc71703264"/>
+      <w:bookmarkStart w:id="52" w:name="_Toc511911191"/>
       <w:r>
         <w:lastRenderedPageBreak/>
         <w:t>A</w:t>
       </w:r>
-      <w:bookmarkEnd w:id="48"/>
+      <w:bookmarkEnd w:id="51"/>
       <w:r>
         <w:t>nnexes</w:t>
       </w:r>
-      <w:bookmarkEnd w:id="49"/>
+      <w:bookmarkEnd w:id="52"/>
     </w:p>
     <w:p>
       <w:pPr>
@@ -9152,8 +10142,8 @@
           <w:iCs/>
         </w:rPr>
       </w:pPr>
-      <w:bookmarkStart w:id="50" w:name="_Toc71703265"/>
-      <w:bookmarkStart w:id="51" w:name="_Toc511811390"/>
+      <w:bookmarkStart w:id="53" w:name="_Toc71703265"/>
+      <w:bookmarkStart w:id="54" w:name="_Toc511911192"/>
       <w:r>
         <w:rPr>
           <w:i w:val="0"/>
@@ -9161,8 +10151,8 @@
         </w:rPr>
         <w:t>Sources – Bibliographie</w:t>
       </w:r>
-      <w:bookmarkEnd w:id="50"/>
-      <w:bookmarkEnd w:id="51"/>
+      <w:bookmarkEnd w:id="53"/>
+      <w:bookmarkEnd w:id="54"/>
     </w:p>
     <w:p>
       <w:pPr>
@@ -9190,7 +10180,7 @@
           <w:numId w:val="17"/>
         </w:numPr>
       </w:pPr>
-      <w:hyperlink r:id="rId11" w:history="1">
+      <w:hyperlink r:id="rId14" w:history="1">
         <w:r>
           <w:rPr>
             <w:rStyle w:val="Lienhypertexte"/>
@@ -9235,7 +10225,7 @@
           <w:b w:val="0"/>
         </w:rPr>
       </w:pPr>
-      <w:hyperlink r:id="rId12" w:history="1">
+      <w:hyperlink r:id="rId15" w:history="1">
         <w:r>
           <w:rPr>
             <w:rStyle w:val="Lienhypertexte"/>
@@ -9266,7 +10256,23 @@
           <w:rStyle w:val="lev"/>
           <w:b w:val="0"/>
         </w:rPr>
-        <w:t>Nike Blazer low blanche :</w:t>
+        <w:t xml:space="preserve">Nike Blazer </w:t>
+      </w:r>
+      <w:proofErr w:type="spellStart"/>
+      <w:r>
+        <w:rPr>
+          <w:rStyle w:val="lev"/>
+          <w:b w:val="0"/>
+        </w:rPr>
+        <w:t>low</w:t>
+      </w:r>
+      <w:proofErr w:type="spellEnd"/>
+      <w:r>
+        <w:rPr>
+          <w:rStyle w:val="lev"/>
+          <w:b w:val="0"/>
+        </w:rPr>
+        <w:t xml:space="preserve"> blanche :</w:t>
       </w:r>
       <w:r>
         <w:t xml:space="preserve"> </w:t>
@@ -9286,7 +10292,7 @@
           <w:u w:val="none"/>
         </w:rPr>
       </w:pPr>
-      <w:hyperlink r:id="rId13" w:history="1">
+      <w:hyperlink r:id="rId16" w:history="1">
         <w:r>
           <w:rPr>
             <w:rStyle w:val="Lienhypertexte"/>
@@ -9315,7 +10321,23 @@
           <w:rStyle w:val="lev"/>
           <w:b w:val="0"/>
         </w:rPr>
-        <w:t>Puma Classic </w:t>
+        <w:t xml:space="preserve">Puma </w:t>
+      </w:r>
+      <w:proofErr w:type="spellStart"/>
+      <w:r>
+        <w:rPr>
+          <w:rStyle w:val="lev"/>
+          <w:b w:val="0"/>
+        </w:rPr>
+        <w:t>Classic</w:t>
+      </w:r>
+      <w:proofErr w:type="spellEnd"/>
+      <w:r>
+        <w:rPr>
+          <w:rStyle w:val="lev"/>
+          <w:b w:val="0"/>
+        </w:rPr>
+        <w:t> </w:t>
       </w:r>
       <w:r>
         <w:rPr>
@@ -9344,7 +10366,7 @@
           <w:b w:val="0"/>
         </w:rPr>
       </w:pPr>
-      <w:hyperlink r:id="rId14" w:history="1">
+      <w:hyperlink r:id="rId17" w:history="1">
         <w:r>
           <w:rPr>
             <w:rStyle w:val="Lienhypertexte"/>
@@ -9402,7 +10424,7 @@
           <w:b w:val="0"/>
         </w:rPr>
       </w:pPr>
-      <w:hyperlink r:id="rId15" w:history="1">
+      <w:hyperlink r:id="rId18" w:history="1">
         <w:r>
           <w:rPr>
             <w:rStyle w:val="Lienhypertexte"/>
@@ -9431,7 +10453,23 @@
           <w:rStyle w:val="lev"/>
           <w:b w:val="0"/>
         </w:rPr>
-        <w:t xml:space="preserve">Herschel Retreat : </w:t>
+        <w:t xml:space="preserve">Herschel </w:t>
+      </w:r>
+      <w:proofErr w:type="spellStart"/>
+      <w:r>
+        <w:rPr>
+          <w:rStyle w:val="lev"/>
+          <w:b w:val="0"/>
+        </w:rPr>
+        <w:t>Retreat</w:t>
+      </w:r>
+      <w:proofErr w:type="spellEnd"/>
+      <w:r>
+        <w:rPr>
+          <w:rStyle w:val="lev"/>
+          <w:b w:val="0"/>
+        </w:rPr>
+        <w:t xml:space="preserve"> : </w:t>
       </w:r>
     </w:p>
     <w:p>
@@ -9446,7 +10484,7 @@
           <w:b w:val="0"/>
         </w:rPr>
       </w:pPr>
-      <w:hyperlink r:id="rId16" w:history="1">
+      <w:hyperlink r:id="rId19" w:history="1">
         <w:r>
           <w:rPr>
             <w:rStyle w:val="Lienhypertexte"/>
@@ -9477,16 +10515,26 @@
           <w:b w:val="0"/>
           <w:lang w:val="en-US"/>
         </w:rPr>
-        <w:t>G-Star ARC-Z 3D SLIM</w:t>
-      </w:r>
+        <w:t xml:space="preserve">G-Star ARC-Z 3D </w:t>
+      </w:r>
+      <w:proofErr w:type="gramStart"/>
       <w:r>
         <w:rPr>
           <w:rStyle w:val="lev"/>
           <w:b w:val="0"/>
           <w:lang w:val="en-US"/>
         </w:rPr>
+        <w:t>SLIM</w:t>
+      </w:r>
+      <w:r>
+        <w:rPr>
+          <w:rStyle w:val="lev"/>
+          <w:b w:val="0"/>
+          <w:lang w:val="en-US"/>
+        </w:rPr>
         <w:t> :</w:t>
       </w:r>
+      <w:proofErr w:type="gramEnd"/>
     </w:p>
     <w:p>
       <w:pPr>
@@ -9501,7 +10549,7 @@
           <w:lang w:val="en-US"/>
         </w:rPr>
       </w:pPr>
-      <w:hyperlink r:id="rId17" w:history="1">
+      <w:hyperlink r:id="rId20" w:history="1">
         <w:r>
           <w:rPr>
             <w:rStyle w:val="Lienhypertexte"/>
@@ -9553,7 +10601,7 @@
           <w:b w:val="0"/>
         </w:rPr>
       </w:pPr>
-      <w:hyperlink r:id="rId18" w:history="1">
+      <w:hyperlink r:id="rId21" w:history="1">
         <w:r>
           <w:rPr>
             <w:rStyle w:val="Lienhypertexte"/>
@@ -9574,6 +10622,7 @@
           <w:lang w:val="en-US"/>
         </w:rPr>
       </w:pPr>
+      <w:proofErr w:type="spellStart"/>
       <w:r>
         <w:rPr>
           <w:rStyle w:val="lev"/>
@@ -9590,6 +10639,7 @@
         </w:rPr>
         <w:t>e</w:t>
       </w:r>
+      <w:proofErr w:type="spellEnd"/>
       <w:r>
         <w:rPr>
           <w:rStyle w:val="lev"/>
@@ -9598,7 +10648,7 @@
         </w:rPr>
         <w:t xml:space="preserve"> ok </w:t>
       </w:r>
-      <w:hyperlink r:id="rId19" w:history="1">
+      <w:hyperlink r:id="rId22" w:history="1">
         <w:r>
           <w:rPr>
             <w:rStyle w:val="Lienhypertexte"/>
@@ -9642,7 +10692,7 @@
         </w:rPr>
         <w:t xml:space="preserve"> plus </w:t>
       </w:r>
-      <w:hyperlink r:id="rId20" w:history="1">
+      <w:hyperlink r:id="rId23" w:history="1">
         <w:r>
           <w:rPr>
             <w:rStyle w:val="Lienhypertexte"/>
@@ -9664,7 +10714,23 @@
           <w:rStyle w:val="lev"/>
           <w:b w:val="0"/>
         </w:rPr>
-        <w:t>Tuto sur Ionic </w:t>
+        <w:t xml:space="preserve">Tuto sur </w:t>
+      </w:r>
+      <w:proofErr w:type="spellStart"/>
+      <w:r>
+        <w:rPr>
+          <w:rStyle w:val="lev"/>
+          <w:b w:val="0"/>
+        </w:rPr>
+        <w:t>Ionic</w:t>
+      </w:r>
+      <w:proofErr w:type="spellEnd"/>
+      <w:r>
+        <w:rPr>
+          <w:rStyle w:val="lev"/>
+          <w:b w:val="0"/>
+        </w:rPr>
+        <w:t> </w:t>
       </w:r>
       <w:r>
         <w:rPr>
@@ -9707,7 +10773,7 @@
           <w:b w:val="0"/>
         </w:rPr>
       </w:pPr>
-      <w:hyperlink r:id="rId21" w:history="1">
+      <w:hyperlink r:id="rId24" w:history="1">
         <w:r>
           <w:rPr>
             <w:rStyle w:val="Lienhypertexte"/>
@@ -9751,7 +10817,7 @@
           <w:b w:val="0"/>
         </w:rPr>
       </w:pPr>
-      <w:hyperlink r:id="rId22" w:history="1">
+      <w:hyperlink r:id="rId25" w:history="1">
         <w:r>
           <w:rPr>
             <w:rStyle w:val="Lienhypertexte"/>
@@ -9833,7 +10899,7 @@
           <w:i w:val="0"/>
         </w:rPr>
       </w:pPr>
-      <w:bookmarkStart w:id="52" w:name="_Toc511811391"/>
+      <w:bookmarkStart w:id="55" w:name="_Toc511911193"/>
       <w:r>
         <w:rPr>
           <w:rStyle w:val="lev"/>
@@ -9843,7 +10909,7 @@
         <w:lastRenderedPageBreak/>
         <w:t>Journal de bord</w:t>
       </w:r>
-      <w:bookmarkEnd w:id="52"/>
+      <w:bookmarkEnd w:id="55"/>
     </w:p>
     <w:p/>
     <w:p>
@@ -9896,8 +10962,8 @@
       </w:pPr>
     </w:p>
     <w:sectPr>
-      <w:headerReference w:type="default" r:id="rId23"/>
-      <w:footerReference w:type="default" r:id="rId24"/>
+      <w:headerReference w:type="default" r:id="rId26"/>
+      <w:footerReference w:type="default" r:id="rId27"/>
       <w:pgSz w:w="11906" w:h="16838" w:code="9"/>
       <w:pgMar w:top="1418" w:right="1418" w:bottom="1418" w:left="1418" w:header="720" w:footer="720" w:gutter="0"/>
       <w:cols w:space="720"/>
@@ -9984,7 +11050,7 @@
         <w:sz w:val="16"/>
         <w:szCs w:val="16"/>
       </w:rPr>
-      <w:t>4</w:t>
+      <w:t>14</w:t>
     </w:r>
     <w:r>
       <w:rPr>
@@ -10006,7 +11072,23 @@
         <w:sz w:val="16"/>
         <w:szCs w:val="16"/>
       </w:rPr>
-      <w:t>Dernière modif : 02.12.2010</w:t>
+      <w:t xml:space="preserve">Dernière </w:t>
+    </w:r>
+    <w:proofErr w:type="spellStart"/>
+    <w:r>
+      <w:rPr>
+        <w:sz w:val="16"/>
+        <w:szCs w:val="16"/>
+      </w:rPr>
+      <w:t>modif</w:t>
+    </w:r>
+    <w:proofErr w:type="spellEnd"/>
+    <w:r>
+      <w:rPr>
+        <w:sz w:val="16"/>
+        <w:szCs w:val="16"/>
+      </w:rPr>
+      <w:t> : 02.12.2010</w:t>
     </w:r>
     <w:r>
       <w:rPr>
@@ -10075,14 +11157,6 @@
         <w:szCs w:val="24"/>
       </w:rPr>
       <w:tab/>
-    </w:r>
-    <w:r>
-      <w:rPr>
-        <w:rFonts w:cs="Arial"/>
-        <w:b/>
-        <w:bCs/>
-        <w:szCs w:val="24"/>
-      </w:rPr>
       <w:t>ZIRA – Pré-TPI</w:t>
     </w:r>
   </w:p>
@@ -13602,7 +14676,7 @@
 </file>
 
 <file path=customXml/itemProps1.xml><?xml version="1.0" encoding="utf-8"?>
-<ds:datastoreItem xmlns:ds="http://schemas.openxmlformats.org/officeDocument/2006/customXml" ds:itemID="{086A30A5-2849-4A06-ABBA-35C86A749B1A}">
+<ds:datastoreItem xmlns:ds="http://schemas.openxmlformats.org/officeDocument/2006/customXml" ds:itemID="{EEE2B15D-1A69-436E-81BB-866E6CCF5CB8}">
   <ds:schemaRefs>
     <ds:schemaRef ds:uri="http://schemas.openxmlformats.org/officeDocument/2006/bibliography"/>
   </ds:schemaRefs>

</xml_diff>